<commit_message>
NIAD-719 missing author mapping added
</commit_message>
<xml_diff>
--- a/doc/ITK_FHIR_mapping.docx
+++ b/doc/ITK_FHIR_mapping.docx
@@ -37268,16 +37268,7 @@
                 <w:sz w:val="22"/>
                 <w:szCs w:val="22"/>
               </w:rPr>
-              <w:t xml:space="preserve">HARDCODED: </w:t>
-            </w:r>
-            <w:r>
-              <w:rPr>
-                <w:noProof/>
-                <w:color w:val="4472C4" w:themeColor="accent1"/>
-                <w:sz w:val="22"/>
-                <w:szCs w:val="22"/>
-              </w:rPr>
-              <w:t>true</w:t>
+              <w:t>HARDCODED: true</w:t>
             </w:r>
           </w:p>
         </w:tc>
@@ -37874,21 +37865,7 @@
           <w:b/>
           <w:bCs/>
         </w:rPr>
-        <w:t xml:space="preserve"> (</w:t>
-      </w:r>
-      <w:r>
-        <w:rPr>
-          <w:b/>
-          <w:bCs/>
-        </w:rPr>
-        <w:t>informant &amp; data enterer</w:t>
-      </w:r>
-      <w:r>
-        <w:rPr>
-          <w:b/>
-          <w:bCs/>
-        </w:rPr>
-        <w:t>)</w:t>
+        <w:t xml:space="preserve"> (informant &amp; data enterer)</w:t>
       </w:r>
     </w:p>
     <w:p/>
@@ -38232,50 +38209,16 @@
                 <w:sz w:val="22"/>
                 <w:szCs w:val="22"/>
               </w:rPr>
-              <w:t>&lt;ass</w:t>
-            </w:r>
-            <w:r>
-              <w:rPr>
-                <w:noProof/>
-                <w:sz w:val="22"/>
-                <w:szCs w:val="22"/>
-              </w:rPr>
-              <w:t>igned</w:t>
-            </w:r>
-            <w:r>
-              <w:rPr>
-                <w:noProof/>
-                <w:sz w:val="22"/>
-                <w:szCs w:val="22"/>
-              </w:rPr>
-              <w:t>Entity&gt;</w:t>
-            </w:r>
-            <w:r>
-              <w:rPr>
-                <w:noProof/>
-                <w:color w:val="000000" w:themeColor="text1"/>
-                <w:sz w:val="22"/>
-                <w:szCs w:val="22"/>
-              </w:rPr>
-              <w:t>&lt;ass</w:t>
-            </w:r>
-            <w:r>
-              <w:rPr>
-                <w:noProof/>
-                <w:color w:val="000000" w:themeColor="text1"/>
-                <w:sz w:val="22"/>
-                <w:szCs w:val="22"/>
-              </w:rPr>
-              <w:t>igned</w:t>
-            </w:r>
-            <w:r>
-              <w:rPr>
-                <w:noProof/>
-                <w:color w:val="000000" w:themeColor="text1"/>
-                <w:sz w:val="22"/>
-                <w:szCs w:val="22"/>
-              </w:rPr>
-              <w:t>Person&gt;&lt;name&gt;</w:t>
+              <w:t>&lt;assignedEntity&gt;</w:t>
+            </w:r>
+            <w:r>
+              <w:rPr>
+                <w:noProof/>
+                <w:color w:val="000000" w:themeColor="text1"/>
+                <w:sz w:val="22"/>
+                <w:szCs w:val="22"/>
+              </w:rPr>
+              <w:t>&lt;assignedPerson&gt;&lt;name&gt;</w:t>
             </w:r>
           </w:p>
         </w:tc>
@@ -38337,23 +38280,7 @@
                 <w:sz w:val="22"/>
                 <w:szCs w:val="22"/>
               </w:rPr>
-              <w:t>&lt;ass</w:t>
-            </w:r>
-            <w:r>
-              <w:rPr>
-                <w:noProof/>
-                <w:sz w:val="22"/>
-                <w:szCs w:val="22"/>
-              </w:rPr>
-              <w:t>igned</w:t>
-            </w:r>
-            <w:r>
-              <w:rPr>
-                <w:noProof/>
-                <w:sz w:val="22"/>
-                <w:szCs w:val="22"/>
-              </w:rPr>
-              <w:t>Entity&gt;&lt;telecom&gt;</w:t>
+              <w:t>&lt;assignedEntity&gt;&lt;telecom&gt;</w:t>
             </w:r>
           </w:p>
         </w:tc>
@@ -38829,21 +38756,7 @@
           <w:b/>
           <w:bCs/>
         </w:rPr>
-        <w:t xml:space="preserve"> (</w:t>
-      </w:r>
-      <w:r>
-        <w:rPr>
-          <w:b/>
-          <w:bCs/>
-        </w:rPr>
-        <w:t>author</w:t>
-      </w:r>
-      <w:r>
-        <w:rPr>
-          <w:b/>
-          <w:bCs/>
-        </w:rPr>
-        <w:t>)</w:t>
+        <w:t xml:space="preserve"> (author)</w:t>
       </w:r>
     </w:p>
     <w:p/>
@@ -39196,25 +39109,7 @@
                 <w:sz w:val="22"/>
                 <w:szCs w:val="22"/>
               </w:rPr>
-              <w:t>&lt;assigned</w:t>
-            </w:r>
-            <w:r>
-              <w:rPr>
-                <w:noProof/>
-                <w:color w:val="000000" w:themeColor="text1"/>
-                <w:sz w:val="22"/>
-                <w:szCs w:val="22"/>
-              </w:rPr>
-              <w:t>Auhor</w:t>
-            </w:r>
-            <w:r>
-              <w:rPr>
-                <w:noProof/>
-                <w:color w:val="000000" w:themeColor="text1"/>
-                <w:sz w:val="22"/>
-                <w:szCs w:val="22"/>
-              </w:rPr>
-              <w:t>&gt;&lt;name&gt;</w:t>
+              <w:t>&lt;assignedAuhor&gt;&lt;name&gt;</w:t>
             </w:r>
           </w:p>
         </w:tc>
@@ -39912,155 +39807,6 @@
           <w:p>
             <w:pPr>
               <w:rPr>
-                <w:noProof/>
-                <w:sz w:val="22"/>
-                <w:szCs w:val="22"/>
-              </w:rPr>
-            </w:pPr>
-            <w:r>
-              <w:rPr>
-                <w:noProof/>
-                <w:sz w:val="22"/>
-                <w:szCs w:val="22"/>
-              </w:rPr>
-              <w:t>&lt;participant&gt;&lt;</w:t>
-            </w:r>
-            <w:r>
-              <w:rPr>
-                <w:noProof/>
-                <w:sz w:val="22"/>
-                <w:szCs w:val="22"/>
-              </w:rPr>
-              <w:t>typecode&gt;</w:t>
-            </w:r>
-          </w:p>
-        </w:tc>
-        <w:tc>
-          <w:tcPr>
-            <w:tcW w:w="5757" w:type="dxa"/>
-          </w:tcPr>
-          <w:p>
-            <w:pPr>
-              <w:rPr>
-                <w:noProof/>
-                <w:sz w:val="22"/>
-                <w:szCs w:val="22"/>
-              </w:rPr>
-            </w:pPr>
-          </w:p>
-        </w:tc>
-        <w:tc>
-          <w:tcPr>
-            <w:tcW w:w="5757" w:type="dxa"/>
-          </w:tcPr>
-          <w:p>
-            <w:pPr>
-              <w:rPr>
-                <w:noProof/>
-                <w:color w:val="000000" w:themeColor="text1"/>
-                <w:sz w:val="22"/>
-                <w:szCs w:val="22"/>
-              </w:rPr>
-            </w:pPr>
-            <w:r>
-              <w:rPr>
-                <w:noProof/>
-                <w:color w:val="000000" w:themeColor="text1"/>
-                <w:sz w:val="22"/>
-                <w:szCs w:val="22"/>
-              </w:rPr>
-              <w:t>Type</w:t>
-            </w:r>
-          </w:p>
-        </w:tc>
-      </w:tr>
-      <w:tr>
-        <w:tc>
-          <w:tcPr>
-            <w:tcW w:w="5756" w:type="dxa"/>
-          </w:tcPr>
-          <w:p>
-            <w:pPr>
-              <w:rPr>
-                <w:rFonts w:cstheme="minorHAnsi"/>
-                <w:color w:val="000000" w:themeColor="text1"/>
-                <w:sz w:val="22"/>
-                <w:szCs w:val="22"/>
-              </w:rPr>
-            </w:pPr>
-            <w:r>
-              <w:rPr>
-                <w:noProof/>
-                <w:sz w:val="22"/>
-                <w:szCs w:val="22"/>
-              </w:rPr>
-              <w:t>&lt;participant&gt;&lt;</w:t>
-            </w:r>
-            <w:r>
-              <w:rPr>
-                <w:noProof/>
-                <w:sz w:val="22"/>
-                <w:szCs w:val="22"/>
-              </w:rPr>
-              <w:t>time</w:t>
-            </w:r>
-            <w:r>
-              <w:rPr>
-                <w:noProof/>
-                <w:sz w:val="22"/>
-                <w:szCs w:val="22"/>
-              </w:rPr>
-              <w:t>&gt;</w:t>
-            </w:r>
-          </w:p>
-        </w:tc>
-        <w:tc>
-          <w:tcPr>
-            <w:tcW w:w="5757" w:type="dxa"/>
-          </w:tcPr>
-          <w:p>
-            <w:pPr>
-              <w:rPr>
-                <w:noProof/>
-                <w:sz w:val="22"/>
-                <w:szCs w:val="22"/>
-              </w:rPr>
-            </w:pPr>
-          </w:p>
-        </w:tc>
-        <w:tc>
-          <w:tcPr>
-            <w:tcW w:w="5757" w:type="dxa"/>
-          </w:tcPr>
-          <w:p>
-            <w:pPr>
-              <w:rPr>
-                <w:noProof/>
-                <w:color w:val="000000" w:themeColor="text1"/>
-                <w:sz w:val="22"/>
-                <w:szCs w:val="22"/>
-              </w:rPr>
-            </w:pPr>
-            <w:r>
-              <w:rPr>
-                <w:noProof/>
-                <w:color w:val="000000" w:themeColor="text1"/>
-                <w:sz w:val="22"/>
-                <w:szCs w:val="22"/>
-              </w:rPr>
-              <w:t>Period</w:t>
-            </w:r>
-          </w:p>
-        </w:tc>
-      </w:tr>
-      <w:tr>
-        <w:tc>
-          <w:tcPr>
-            <w:tcW w:w="5756" w:type="dxa"/>
-          </w:tcPr>
-          <w:p>
-            <w:pPr>
-              <w:rPr>
                 <w:b/>
                 <w:bCs/>
                 <w:noProof/>
@@ -40307,211 +40053,6 @@
                 <w:szCs w:val="22"/>
               </w:rPr>
               <w:t xml:space="preserve"> Mapping Elements 3.0.2</w:t>
-            </w:r>
-          </w:p>
-        </w:tc>
-      </w:tr>
-      <w:tr>
-        <w:tc>
-          <w:tcPr>
-            <w:tcW w:w="5756" w:type="dxa"/>
-          </w:tcPr>
-          <w:p>
-            <w:pPr>
-              <w:rPr>
-                <w:noProof/>
-                <w:sz w:val="22"/>
-                <w:szCs w:val="22"/>
-              </w:rPr>
-            </w:pPr>
-            <w:r>
-              <w:rPr>
-                <w:noProof/>
-                <w:sz w:val="22"/>
-                <w:szCs w:val="22"/>
-              </w:rPr>
-              <w:t>&lt;</w:t>
-            </w:r>
-            <w:r>
-              <w:rPr>
-                <w:noProof/>
-                <w:sz w:val="22"/>
-                <w:szCs w:val="22"/>
-              </w:rPr>
-              <w:t xml:space="preserve"> </w:t>
-            </w:r>
-            <w:r>
-              <w:rPr>
-                <w:noProof/>
-                <w:sz w:val="22"/>
-                <w:szCs w:val="22"/>
-              </w:rPr>
-              <w:t>informant</w:t>
-            </w:r>
-            <w:r>
-              <w:rPr>
-                <w:noProof/>
-                <w:sz w:val="22"/>
-                <w:szCs w:val="22"/>
-              </w:rPr>
-              <w:t xml:space="preserve"> </w:t>
-            </w:r>
-            <w:r>
-              <w:rPr>
-                <w:noProof/>
-                <w:sz w:val="22"/>
-                <w:szCs w:val="22"/>
-              </w:rPr>
-              <w:t>&gt;&lt;typecode&gt;</w:t>
-            </w:r>
-          </w:p>
-        </w:tc>
-        <w:tc>
-          <w:tcPr>
-            <w:tcW w:w="5757" w:type="dxa"/>
-          </w:tcPr>
-          <w:p>
-            <w:pPr>
-              <w:rPr>
-                <w:noProof/>
-                <w:sz w:val="22"/>
-                <w:szCs w:val="22"/>
-              </w:rPr>
-            </w:pPr>
-          </w:p>
-        </w:tc>
-        <w:tc>
-          <w:tcPr>
-            <w:tcW w:w="5757" w:type="dxa"/>
-          </w:tcPr>
-          <w:p>
-            <w:pPr>
-              <w:rPr>
-                <w:noProof/>
-                <w:color w:val="000000" w:themeColor="text1"/>
-                <w:sz w:val="22"/>
-                <w:szCs w:val="22"/>
-              </w:rPr>
-            </w:pPr>
-            <w:r>
-              <w:rPr>
-                <w:noProof/>
-                <w:color w:val="000000" w:themeColor="text1"/>
-                <w:sz w:val="22"/>
-                <w:szCs w:val="22"/>
-              </w:rPr>
-              <w:t>Type</w:t>
-            </w:r>
-          </w:p>
-        </w:tc>
-      </w:tr>
-      <w:tr>
-        <w:tc>
-          <w:tcPr>
-            <w:tcW w:w="5756" w:type="dxa"/>
-          </w:tcPr>
-          <w:p>
-            <w:pPr>
-              <w:rPr>
-                <w:rFonts w:cstheme="minorHAnsi"/>
-                <w:color w:val="000000" w:themeColor="text1"/>
-                <w:sz w:val="22"/>
-                <w:szCs w:val="22"/>
-              </w:rPr>
-            </w:pPr>
-            <w:r>
-              <w:rPr>
-                <w:noProof/>
-                <w:sz w:val="22"/>
-                <w:szCs w:val="22"/>
-              </w:rPr>
-              <w:t>&lt;</w:t>
-            </w:r>
-            <w:r>
-              <w:rPr>
-                <w:noProof/>
-                <w:sz w:val="22"/>
-                <w:szCs w:val="22"/>
-              </w:rPr>
-              <w:t xml:space="preserve"> </w:t>
-            </w:r>
-            <w:r>
-              <w:rPr>
-                <w:noProof/>
-                <w:sz w:val="22"/>
-                <w:szCs w:val="22"/>
-              </w:rPr>
-              <w:t>informant&gt;</w:t>
-            </w:r>
-            <w:r>
-              <w:rPr>
-                <w:noProof/>
-                <w:sz w:val="22"/>
-                <w:szCs w:val="22"/>
-              </w:rPr>
-              <w:t>&lt;relatedEntity&gt;</w:t>
-            </w:r>
-            <w:r>
-              <w:rPr>
-                <w:noProof/>
-                <w:sz w:val="22"/>
-                <w:szCs w:val="22"/>
-              </w:rPr>
-              <w:t>&lt;</w:t>
-            </w:r>
-            <w:r>
-              <w:rPr>
-                <w:noProof/>
-                <w:sz w:val="22"/>
-                <w:szCs w:val="22"/>
-              </w:rPr>
-              <w:t>effectiveT</w:t>
-            </w:r>
-            <w:r>
-              <w:rPr>
-                <w:noProof/>
-                <w:sz w:val="22"/>
-                <w:szCs w:val="22"/>
-              </w:rPr>
-              <w:t>ime&gt;</w:t>
-            </w:r>
-          </w:p>
-        </w:tc>
-        <w:tc>
-          <w:tcPr>
-            <w:tcW w:w="5757" w:type="dxa"/>
-          </w:tcPr>
-          <w:p>
-            <w:pPr>
-              <w:rPr>
-                <w:noProof/>
-                <w:sz w:val="22"/>
-                <w:szCs w:val="22"/>
-              </w:rPr>
-            </w:pPr>
-          </w:p>
-        </w:tc>
-        <w:tc>
-          <w:tcPr>
-            <w:tcW w:w="5757" w:type="dxa"/>
-          </w:tcPr>
-          <w:p>
-            <w:pPr>
-              <w:rPr>
-                <w:noProof/>
-                <w:color w:val="000000" w:themeColor="text1"/>
-                <w:sz w:val="22"/>
-                <w:szCs w:val="22"/>
-              </w:rPr>
-            </w:pPr>
-            <w:r>
-              <w:rPr>
-                <w:noProof/>
-                <w:color w:val="000000" w:themeColor="text1"/>
-                <w:sz w:val="22"/>
-                <w:szCs w:val="22"/>
-              </w:rPr>
-              <w:t>Period</w:t>
             </w:r>
           </w:p>
         </w:tc>
@@ -40812,163 +40353,6 @@
           <w:p>
             <w:pPr>
               <w:rPr>
-                <w:noProof/>
-                <w:sz w:val="22"/>
-                <w:szCs w:val="22"/>
-              </w:rPr>
-            </w:pPr>
-            <w:r>
-              <w:rPr>
-                <w:noProof/>
-                <w:sz w:val="22"/>
-                <w:szCs w:val="22"/>
-              </w:rPr>
-              <w:t>&lt;</w:t>
-            </w:r>
-            <w:r>
-              <w:rPr>
-                <w:noProof/>
-                <w:sz w:val="22"/>
-                <w:szCs w:val="22"/>
-              </w:rPr>
-              <w:t>dataEnterer</w:t>
-            </w:r>
-            <w:r>
-              <w:rPr>
-                <w:noProof/>
-                <w:sz w:val="22"/>
-                <w:szCs w:val="22"/>
-              </w:rPr>
-              <w:t>&gt;&lt;typecode&gt;</w:t>
-            </w:r>
-          </w:p>
-        </w:tc>
-        <w:tc>
-          <w:tcPr>
-            <w:tcW w:w="5757" w:type="dxa"/>
-          </w:tcPr>
-          <w:p>
-            <w:pPr>
-              <w:rPr>
-                <w:noProof/>
-                <w:sz w:val="22"/>
-                <w:szCs w:val="22"/>
-              </w:rPr>
-            </w:pPr>
-          </w:p>
-        </w:tc>
-        <w:tc>
-          <w:tcPr>
-            <w:tcW w:w="5757" w:type="dxa"/>
-          </w:tcPr>
-          <w:p>
-            <w:pPr>
-              <w:rPr>
-                <w:noProof/>
-                <w:color w:val="000000" w:themeColor="text1"/>
-                <w:sz w:val="22"/>
-                <w:szCs w:val="22"/>
-              </w:rPr>
-            </w:pPr>
-            <w:r>
-              <w:rPr>
-                <w:noProof/>
-                <w:color w:val="000000" w:themeColor="text1"/>
-                <w:sz w:val="22"/>
-                <w:szCs w:val="22"/>
-              </w:rPr>
-              <w:t>Type</w:t>
-            </w:r>
-          </w:p>
-        </w:tc>
-      </w:tr>
-      <w:tr>
-        <w:tc>
-          <w:tcPr>
-            <w:tcW w:w="5756" w:type="dxa"/>
-          </w:tcPr>
-          <w:p>
-            <w:pPr>
-              <w:rPr>
-                <w:rFonts w:cstheme="minorHAnsi"/>
-                <w:color w:val="000000" w:themeColor="text1"/>
-                <w:sz w:val="22"/>
-                <w:szCs w:val="22"/>
-              </w:rPr>
-            </w:pPr>
-            <w:r>
-              <w:rPr>
-                <w:noProof/>
-                <w:sz w:val="22"/>
-                <w:szCs w:val="22"/>
-              </w:rPr>
-              <w:t>&lt;</w:t>
-            </w:r>
-            <w:r>
-              <w:rPr>
-                <w:noProof/>
-                <w:sz w:val="22"/>
-                <w:szCs w:val="22"/>
-              </w:rPr>
-              <w:t>dataEnterer</w:t>
-            </w:r>
-            <w:r>
-              <w:rPr>
-                <w:noProof/>
-                <w:sz w:val="22"/>
-                <w:szCs w:val="22"/>
-              </w:rPr>
-              <w:t>&gt;&lt;time&gt;</w:t>
-            </w:r>
-          </w:p>
-        </w:tc>
-        <w:tc>
-          <w:tcPr>
-            <w:tcW w:w="5757" w:type="dxa"/>
-          </w:tcPr>
-          <w:p>
-            <w:pPr>
-              <w:rPr>
-                <w:noProof/>
-                <w:sz w:val="22"/>
-                <w:szCs w:val="22"/>
-              </w:rPr>
-            </w:pPr>
-          </w:p>
-        </w:tc>
-        <w:tc>
-          <w:tcPr>
-            <w:tcW w:w="5757" w:type="dxa"/>
-          </w:tcPr>
-          <w:p>
-            <w:pPr>
-              <w:rPr>
-                <w:noProof/>
-                <w:color w:val="000000" w:themeColor="text1"/>
-                <w:sz w:val="22"/>
-                <w:szCs w:val="22"/>
-              </w:rPr>
-            </w:pPr>
-            <w:r>
-              <w:rPr>
-                <w:noProof/>
-                <w:color w:val="000000" w:themeColor="text1"/>
-                <w:sz w:val="22"/>
-                <w:szCs w:val="22"/>
-              </w:rPr>
-              <w:t>Period</w:t>
-            </w:r>
-          </w:p>
-        </w:tc>
-      </w:tr>
-      <w:tr>
-        <w:tc>
-          <w:tcPr>
-            <w:tcW w:w="5756" w:type="dxa"/>
-          </w:tcPr>
-          <w:p>
-            <w:pPr>
-              <w:rPr>
                 <w:b/>
                 <w:bCs/>
                 <w:noProof/>
@@ -40983,7 +40367,6 @@
                 <w:sz w:val="22"/>
                 <w:szCs w:val="22"/>
               </w:rPr>
-              <w:lastRenderedPageBreak/>
               <w:t xml:space="preserve">See ITK column of </w:t>
             </w:r>
             <w:r>
@@ -41095,27 +40478,7 @@
           <w:sz w:val="20"/>
           <w:szCs w:val="20"/>
         </w:rPr>
-        <w:t xml:space="preserve"> (</w:t>
-      </w:r>
-      <w:r>
-        <w:rPr>
-          <w:b/>
-          <w:bCs/>
-          <w:noProof/>
-          <w:sz w:val="20"/>
-          <w:szCs w:val="20"/>
-        </w:rPr>
-        <w:t>informant</w:t>
-      </w:r>
-      <w:r>
-        <w:rPr>
-          <w:b/>
-          <w:bCs/>
-          <w:noProof/>
-          <w:sz w:val="20"/>
-          <w:szCs w:val="20"/>
-        </w:rPr>
-        <w:t>)</w:t>
+        <w:t xml:space="preserve"> (informant)</w:t>
       </w:r>
     </w:p>
     <w:p>
@@ -41258,131 +40621,6 @@
           <w:p>
             <w:pPr>
               <w:rPr>
-                <w:noProof/>
-                <w:sz w:val="22"/>
-                <w:szCs w:val="22"/>
-              </w:rPr>
-            </w:pPr>
-            <w:r>
-              <w:rPr>
-                <w:noProof/>
-                <w:sz w:val="22"/>
-                <w:szCs w:val="22"/>
-              </w:rPr>
-              <w:t>&lt; informant &gt;&lt;typecode&gt;</w:t>
-            </w:r>
-          </w:p>
-        </w:tc>
-        <w:tc>
-          <w:tcPr>
-            <w:tcW w:w="5757" w:type="dxa"/>
-          </w:tcPr>
-          <w:p>
-            <w:pPr>
-              <w:rPr>
-                <w:noProof/>
-                <w:sz w:val="22"/>
-                <w:szCs w:val="22"/>
-              </w:rPr>
-            </w:pPr>
-          </w:p>
-        </w:tc>
-        <w:tc>
-          <w:tcPr>
-            <w:tcW w:w="5757" w:type="dxa"/>
-          </w:tcPr>
-          <w:p>
-            <w:pPr>
-              <w:rPr>
-                <w:noProof/>
-                <w:color w:val="000000" w:themeColor="text1"/>
-                <w:sz w:val="22"/>
-                <w:szCs w:val="22"/>
-              </w:rPr>
-            </w:pPr>
-            <w:r>
-              <w:rPr>
-                <w:noProof/>
-                <w:color w:val="000000" w:themeColor="text1"/>
-                <w:sz w:val="22"/>
-                <w:szCs w:val="22"/>
-              </w:rPr>
-              <w:t>Type</w:t>
-            </w:r>
-          </w:p>
-        </w:tc>
-      </w:tr>
-      <w:tr>
-        <w:tc>
-          <w:tcPr>
-            <w:tcW w:w="5756" w:type="dxa"/>
-          </w:tcPr>
-          <w:p>
-            <w:pPr>
-              <w:rPr>
-                <w:rFonts w:cstheme="minorHAnsi"/>
-                <w:color w:val="000000" w:themeColor="text1"/>
-                <w:sz w:val="22"/>
-                <w:szCs w:val="22"/>
-              </w:rPr>
-            </w:pPr>
-            <w:r>
-              <w:rPr>
-                <w:noProof/>
-                <w:sz w:val="22"/>
-                <w:szCs w:val="22"/>
-              </w:rPr>
-              <w:t>&lt; informant&gt;&lt;relatedEntity&gt;&lt;effectiveTime&gt;</w:t>
-            </w:r>
-          </w:p>
-        </w:tc>
-        <w:tc>
-          <w:tcPr>
-            <w:tcW w:w="5757" w:type="dxa"/>
-          </w:tcPr>
-          <w:p>
-            <w:pPr>
-              <w:rPr>
-                <w:noProof/>
-                <w:sz w:val="22"/>
-                <w:szCs w:val="22"/>
-              </w:rPr>
-            </w:pPr>
-          </w:p>
-        </w:tc>
-        <w:tc>
-          <w:tcPr>
-            <w:tcW w:w="5757" w:type="dxa"/>
-          </w:tcPr>
-          <w:p>
-            <w:pPr>
-              <w:rPr>
-                <w:noProof/>
-                <w:color w:val="000000" w:themeColor="text1"/>
-                <w:sz w:val="22"/>
-                <w:szCs w:val="22"/>
-              </w:rPr>
-            </w:pPr>
-            <w:r>
-              <w:rPr>
-                <w:noProof/>
-                <w:color w:val="000000" w:themeColor="text1"/>
-                <w:sz w:val="22"/>
-                <w:szCs w:val="22"/>
-              </w:rPr>
-              <w:t>Period</w:t>
-            </w:r>
-          </w:p>
-        </w:tc>
-      </w:tr>
-      <w:tr>
-        <w:tc>
-          <w:tcPr>
-            <w:tcW w:w="5756" w:type="dxa"/>
-          </w:tcPr>
-          <w:p>
-            <w:pPr>
-              <w:rPr>
                 <w:b/>
                 <w:bCs/>
                 <w:noProof/>
@@ -41465,6 +40703,341 @@
               </w:rPr>
               <w:t>individual</w:t>
             </w:r>
+          </w:p>
+        </w:tc>
+      </w:tr>
+    </w:tbl>
+    <w:p>
+      <w:pPr>
+        <w:rPr>
+          <w:b/>
+          <w:bCs/>
+          <w:noProof/>
+          <w:sz w:val="20"/>
+          <w:szCs w:val="20"/>
+        </w:rPr>
+      </w:pPr>
+    </w:p>
+    <w:p>
+      <w:pPr>
+        <w:rPr>
+          <w:b/>
+          <w:bCs/>
+          <w:noProof/>
+          <w:sz w:val="20"/>
+          <w:szCs w:val="20"/>
+        </w:rPr>
+      </w:pPr>
+      <w:r>
+        <w:rPr>
+          <w:b/>
+          <w:bCs/>
+          <w:noProof/>
+          <w:sz w:val="20"/>
+          <w:szCs w:val="20"/>
+        </w:rPr>
+        <w:lastRenderedPageBreak/>
+        <w:t>P</w:t>
+      </w:r>
+      <w:r>
+        <w:rPr>
+          <w:b/>
+          <w:bCs/>
+          <w:noProof/>
+          <w:sz w:val="20"/>
+          <w:szCs w:val="20"/>
+        </w:rPr>
+        <w:t>articipant mapping</w:t>
+      </w:r>
+      <w:r>
+        <w:rPr>
+          <w:b/>
+          <w:bCs/>
+          <w:noProof/>
+          <w:sz w:val="20"/>
+          <w:szCs w:val="20"/>
+        </w:rPr>
+        <w:t xml:space="preserve"> (</w:t>
+      </w:r>
+      <w:r>
+        <w:rPr>
+          <w:b/>
+          <w:bCs/>
+          <w:noProof/>
+          <w:sz w:val="20"/>
+          <w:szCs w:val="20"/>
+        </w:rPr>
+        <w:t>author</w:t>
+      </w:r>
+      <w:r>
+        <w:rPr>
+          <w:b/>
+          <w:bCs/>
+          <w:noProof/>
+          <w:sz w:val="20"/>
+          <w:szCs w:val="20"/>
+        </w:rPr>
+        <w:t>)</w:t>
+      </w:r>
+    </w:p>
+    <w:p/>
+    <w:tbl>
+      <w:tblPr>
+        <w:tblStyle w:val="TableGrid"/>
+        <w:tblW w:w="17270" w:type="dxa"/>
+        <w:tblLook w:val="04A0" w:firstRow="1" w:lastRow="0" w:firstColumn="1" w:lastColumn="0" w:noHBand="0" w:noVBand="1"/>
+      </w:tblPr>
+      <w:tblGrid>
+        <w:gridCol w:w="5756"/>
+        <w:gridCol w:w="5757"/>
+        <w:gridCol w:w="5757"/>
+      </w:tblGrid>
+      <w:tr>
+        <w:tc>
+          <w:tcPr>
+            <w:tcW w:w="5756" w:type="dxa"/>
+          </w:tcPr>
+          <w:p>
+            <w:pPr>
+              <w:rPr>
+                <w:noProof/>
+                <w:sz w:val="22"/>
+                <w:szCs w:val="22"/>
+              </w:rPr>
+            </w:pPr>
+            <w:r>
+              <w:rPr>
+                <w:rFonts w:cstheme="minorHAnsi"/>
+                <w:b/>
+                <w:bCs/>
+                <w:color w:val="000000" w:themeColor="text1"/>
+                <w:sz w:val="22"/>
+                <w:szCs w:val="22"/>
+              </w:rPr>
+              <w:t>ITK</w:t>
+            </w:r>
+            <w:r>
+              <w:rPr>
+                <w:rFonts w:cstheme="minorHAnsi"/>
+                <w:b/>
+                <w:bCs/>
+                <w:color w:val="000000" w:themeColor="text1"/>
+                <w:sz w:val="22"/>
+                <w:szCs w:val="22"/>
+              </w:rPr>
+              <w:t xml:space="preserve"> Mapping Element</w:t>
+            </w:r>
+          </w:p>
+        </w:tc>
+        <w:tc>
+          <w:tcPr>
+            <w:tcW w:w="5757" w:type="dxa"/>
+          </w:tcPr>
+          <w:p>
+            <w:pPr>
+              <w:rPr>
+                <w:noProof/>
+                <w:sz w:val="22"/>
+                <w:szCs w:val="22"/>
+              </w:rPr>
+            </w:pPr>
+            <w:r>
+              <w:rPr>
+                <w:rFonts w:cstheme="minorHAnsi"/>
+                <w:b/>
+                <w:bCs/>
+                <w:color w:val="000000" w:themeColor="text1"/>
+                <w:sz w:val="22"/>
+                <w:szCs w:val="22"/>
+              </w:rPr>
+              <w:t>FHIR Objects</w:t>
+            </w:r>
+            <w:r>
+              <w:rPr>
+                <w:rFonts w:cstheme="minorHAnsi"/>
+                <w:b/>
+                <w:bCs/>
+                <w:color w:val="000000" w:themeColor="text1"/>
+                <w:sz w:val="22"/>
+                <w:szCs w:val="22"/>
+              </w:rPr>
+              <w:t xml:space="preserve"> 3.0.2</w:t>
+            </w:r>
+          </w:p>
+        </w:tc>
+        <w:tc>
+          <w:tcPr>
+            <w:tcW w:w="5757" w:type="dxa"/>
+          </w:tcPr>
+          <w:p>
+            <w:pPr>
+              <w:rPr>
+                <w:noProof/>
+                <w:sz w:val="22"/>
+                <w:szCs w:val="22"/>
+              </w:rPr>
+            </w:pPr>
+            <w:r>
+              <w:rPr>
+                <w:rFonts w:cstheme="minorHAnsi"/>
+                <w:b/>
+                <w:bCs/>
+                <w:color w:val="000000" w:themeColor="text1"/>
+                <w:sz w:val="22"/>
+                <w:szCs w:val="22"/>
+              </w:rPr>
+              <w:t>FHIR</w:t>
+            </w:r>
+            <w:r>
+              <w:rPr>
+                <w:rFonts w:cstheme="minorHAnsi"/>
+                <w:b/>
+                <w:bCs/>
+                <w:color w:val="000000" w:themeColor="text1"/>
+                <w:sz w:val="22"/>
+                <w:szCs w:val="22"/>
+              </w:rPr>
+              <w:t xml:space="preserve"> Mapping Elements 3.0.2</w:t>
+            </w:r>
+          </w:p>
+        </w:tc>
+      </w:tr>
+      <w:tr>
+        <w:tc>
+          <w:tcPr>
+            <w:tcW w:w="5756" w:type="dxa"/>
+          </w:tcPr>
+          <w:p>
+            <w:pPr>
+              <w:rPr>
+                <w:b/>
+                <w:bCs/>
+                <w:noProof/>
+                <w:sz w:val="20"/>
+                <w:szCs w:val="20"/>
+              </w:rPr>
+            </w:pPr>
+            <w:r>
+              <w:rPr>
+                <w:rFonts w:cstheme="minorHAnsi"/>
+                <w:color w:val="000000" w:themeColor="text1"/>
+                <w:sz w:val="22"/>
+                <w:szCs w:val="22"/>
+              </w:rPr>
+              <w:t xml:space="preserve">See ITK column of </w:t>
+            </w:r>
+            <w:r>
+              <w:rPr>
+                <w:b/>
+                <w:bCs/>
+                <w:color w:val="000000" w:themeColor="text1"/>
+                <w:sz w:val="22"/>
+                <w:szCs w:val="22"/>
+              </w:rPr>
+              <w:t>practitioner</w:t>
+            </w:r>
+            <w:r>
+              <w:rPr>
+                <w:b/>
+                <w:bCs/>
+                <w:noProof/>
+                <w:sz w:val="20"/>
+                <w:szCs w:val="20"/>
+              </w:rPr>
+              <w:t xml:space="preserve"> mapping</w:t>
+            </w:r>
+          </w:p>
+        </w:tc>
+        <w:tc>
+          <w:tcPr>
+            <w:tcW w:w="5757" w:type="dxa"/>
+          </w:tcPr>
+          <w:p>
+            <w:pPr>
+              <w:rPr>
+                <w:noProof/>
+                <w:sz w:val="22"/>
+                <w:szCs w:val="22"/>
+              </w:rPr>
+            </w:pPr>
+            <w:r>
+              <w:rPr>
+                <w:noProof/>
+                <w:sz w:val="22"/>
+                <w:szCs w:val="22"/>
+              </w:rPr>
+              <w:t xml:space="preserve">Practitioner </w:t>
+            </w:r>
+          </w:p>
+        </w:tc>
+        <w:tc>
+          <w:tcPr>
+            <w:tcW w:w="5757" w:type="dxa"/>
+          </w:tcPr>
+          <w:p>
+            <w:pPr>
+              <w:rPr>
+                <w:noProof/>
+                <w:color w:val="000000" w:themeColor="text1"/>
+                <w:sz w:val="22"/>
+                <w:szCs w:val="22"/>
+              </w:rPr>
+            </w:pPr>
+            <w:r>
+              <w:rPr>
+                <w:noProof/>
+                <w:color w:val="000000" w:themeColor="text1"/>
+                <w:sz w:val="22"/>
+                <w:szCs w:val="22"/>
+              </w:rPr>
+              <w:t>individual</w:t>
+            </w:r>
+          </w:p>
+        </w:tc>
+      </w:tr>
+      <w:tr>
+        <w:tc>
+          <w:tcPr>
+            <w:tcW w:w="5756" w:type="dxa"/>
+          </w:tcPr>
+          <w:p>
+            <w:pPr>
+              <w:rPr>
+                <w:rFonts w:cstheme="minorHAnsi"/>
+                <w:color w:val="000000" w:themeColor="text1"/>
+                <w:sz w:val="22"/>
+                <w:szCs w:val="22"/>
+              </w:rPr>
+            </w:pPr>
+          </w:p>
+        </w:tc>
+        <w:tc>
+          <w:tcPr>
+            <w:tcW w:w="5757" w:type="dxa"/>
+          </w:tcPr>
+          <w:p>
+            <w:pPr>
+              <w:rPr>
+                <w:noProof/>
+                <w:sz w:val="22"/>
+                <w:szCs w:val="22"/>
+              </w:rPr>
+            </w:pPr>
+          </w:p>
+        </w:tc>
+        <w:tc>
+          <w:tcPr>
+            <w:tcW w:w="5757" w:type="dxa"/>
+          </w:tcPr>
+          <w:p>
+            <w:pPr>
+              <w:rPr>
+                <w:noProof/>
+                <w:color w:val="000000" w:themeColor="text1"/>
+                <w:sz w:val="22"/>
+                <w:szCs w:val="22"/>
+              </w:rPr>
+            </w:pPr>
           </w:p>
         </w:tc>
       </w:tr>

</xml_diff>

<commit_message>
NIAD-750 ResponsibleParty -> PractitionerRole mapping
</commit_message>
<xml_diff>
--- a/doc/ITK_FHIR_mapping.docx
+++ b/doc/ITK_FHIR_mapping.docx
@@ -40757,27 +40757,7 @@
           <w:sz w:val="20"/>
           <w:szCs w:val="20"/>
         </w:rPr>
-        <w:t xml:space="preserve"> (</w:t>
-      </w:r>
-      <w:r>
-        <w:rPr>
-          <w:b/>
-          <w:bCs/>
-          <w:noProof/>
-          <w:sz w:val="20"/>
-          <w:szCs w:val="20"/>
-        </w:rPr>
-        <w:t>author</w:t>
-      </w:r>
-      <w:r>
-        <w:rPr>
-          <w:b/>
-          <w:bCs/>
-          <w:noProof/>
-          <w:sz w:val="20"/>
-          <w:szCs w:val="20"/>
-        </w:rPr>
-        <w:t>)</w:t>
+        <w:t xml:space="preserve"> (author)</w:t>
       </w:r>
     </w:p>
     <w:p/>
@@ -41046,12 +41026,563 @@
     <w:p>
       <w:pPr>
         <w:rPr>
+          <w:b/>
+          <w:bCs/>
           <w:noProof/>
           <w:sz w:val="20"/>
           <w:szCs w:val="20"/>
         </w:rPr>
       </w:pPr>
     </w:p>
+    <w:p>
+      <w:pPr>
+        <w:rPr>
+          <w:b/>
+          <w:bCs/>
+          <w:noProof/>
+          <w:sz w:val="20"/>
+          <w:szCs w:val="20"/>
+        </w:rPr>
+      </w:pPr>
+      <w:r>
+        <w:rPr>
+          <w:b/>
+          <w:bCs/>
+          <w:noProof/>
+          <w:sz w:val="20"/>
+          <w:szCs w:val="20"/>
+        </w:rPr>
+        <w:t>Practitioner Role mapping</w:t>
+      </w:r>
+      <w:r>
+        <w:rPr>
+          <w:b/>
+          <w:bCs/>
+          <w:noProof/>
+          <w:sz w:val="20"/>
+          <w:szCs w:val="20"/>
+        </w:rPr>
+        <w:t xml:space="preserve"> (</w:t>
+      </w:r>
+      <w:r>
+        <w:rPr>
+          <w:b/>
+          <w:bCs/>
+          <w:noProof/>
+          <w:sz w:val="20"/>
+          <w:szCs w:val="20"/>
+        </w:rPr>
+        <w:t>ResponsibleParty</w:t>
+      </w:r>
+      <w:r>
+        <w:rPr>
+          <w:b/>
+          <w:bCs/>
+          <w:noProof/>
+          <w:sz w:val="20"/>
+          <w:szCs w:val="20"/>
+        </w:rPr>
+        <w:t>)</w:t>
+      </w:r>
+    </w:p>
+    <w:p>
+      <w:pPr>
+        <w:rPr>
+          <w:noProof/>
+          <w:sz w:val="20"/>
+          <w:szCs w:val="20"/>
+        </w:rPr>
+      </w:pPr>
+    </w:p>
+    <w:tbl>
+      <w:tblPr>
+        <w:tblStyle w:val="TableGrid"/>
+        <w:tblW w:w="17270" w:type="dxa"/>
+        <w:tblLook w:val="04A0" w:firstRow="1" w:lastRow="0" w:firstColumn="1" w:lastColumn="0" w:noHBand="0" w:noVBand="1"/>
+      </w:tblPr>
+      <w:tblGrid>
+        <w:gridCol w:w="5885"/>
+        <w:gridCol w:w="5695"/>
+        <w:gridCol w:w="5690"/>
+      </w:tblGrid>
+      <w:tr>
+        <w:tc>
+          <w:tcPr>
+            <w:tcW w:w="5756" w:type="dxa"/>
+          </w:tcPr>
+          <w:p>
+            <w:pPr>
+              <w:rPr>
+                <w:noProof/>
+                <w:sz w:val="22"/>
+                <w:szCs w:val="22"/>
+              </w:rPr>
+            </w:pPr>
+            <w:r>
+              <w:rPr>
+                <w:rFonts w:cstheme="minorHAnsi"/>
+                <w:b/>
+                <w:bCs/>
+                <w:color w:val="000000" w:themeColor="text1"/>
+                <w:sz w:val="22"/>
+                <w:szCs w:val="22"/>
+              </w:rPr>
+              <w:t>ITK</w:t>
+            </w:r>
+            <w:r>
+              <w:rPr>
+                <w:rFonts w:cstheme="minorHAnsi"/>
+                <w:b/>
+                <w:bCs/>
+                <w:color w:val="000000" w:themeColor="text1"/>
+                <w:sz w:val="22"/>
+                <w:szCs w:val="22"/>
+              </w:rPr>
+              <w:t xml:space="preserve"> Mapping Element</w:t>
+            </w:r>
+          </w:p>
+        </w:tc>
+        <w:tc>
+          <w:tcPr>
+            <w:tcW w:w="5757" w:type="dxa"/>
+          </w:tcPr>
+          <w:p>
+            <w:pPr>
+              <w:rPr>
+                <w:noProof/>
+                <w:sz w:val="22"/>
+                <w:szCs w:val="22"/>
+              </w:rPr>
+            </w:pPr>
+            <w:r>
+              <w:rPr>
+                <w:rFonts w:cstheme="minorHAnsi"/>
+                <w:b/>
+                <w:bCs/>
+                <w:color w:val="000000" w:themeColor="text1"/>
+                <w:sz w:val="22"/>
+                <w:szCs w:val="22"/>
+              </w:rPr>
+              <w:t>FHIR Objects</w:t>
+            </w:r>
+            <w:r>
+              <w:rPr>
+                <w:rFonts w:cstheme="minorHAnsi"/>
+                <w:b/>
+                <w:bCs/>
+                <w:color w:val="000000" w:themeColor="text1"/>
+                <w:sz w:val="22"/>
+                <w:szCs w:val="22"/>
+              </w:rPr>
+              <w:t xml:space="preserve"> 3.0.2</w:t>
+            </w:r>
+          </w:p>
+        </w:tc>
+        <w:tc>
+          <w:tcPr>
+            <w:tcW w:w="5757" w:type="dxa"/>
+          </w:tcPr>
+          <w:p>
+            <w:pPr>
+              <w:rPr>
+                <w:noProof/>
+                <w:sz w:val="22"/>
+                <w:szCs w:val="22"/>
+              </w:rPr>
+            </w:pPr>
+            <w:r>
+              <w:rPr>
+                <w:rFonts w:cstheme="minorHAnsi"/>
+                <w:b/>
+                <w:bCs/>
+                <w:color w:val="000000" w:themeColor="text1"/>
+                <w:sz w:val="22"/>
+                <w:szCs w:val="22"/>
+              </w:rPr>
+              <w:t>FHIR</w:t>
+            </w:r>
+            <w:r>
+              <w:rPr>
+                <w:rFonts w:cstheme="minorHAnsi"/>
+                <w:b/>
+                <w:bCs/>
+                <w:color w:val="000000" w:themeColor="text1"/>
+                <w:sz w:val="22"/>
+                <w:szCs w:val="22"/>
+              </w:rPr>
+              <w:t xml:space="preserve"> Mapping Elements 3.0.2</w:t>
+            </w:r>
+          </w:p>
+        </w:tc>
+      </w:tr>
+      <w:tr>
+        <w:tc>
+          <w:tcPr>
+            <w:tcW w:w="5756" w:type="dxa"/>
+          </w:tcPr>
+          <w:p>
+            <w:pPr>
+              <w:rPr>
+                <w:b/>
+                <w:bCs/>
+                <w:noProof/>
+                <w:sz w:val="20"/>
+                <w:szCs w:val="20"/>
+              </w:rPr>
+            </w:pPr>
+            <w:r>
+              <w:rPr>
+                <w:rFonts w:cstheme="minorHAnsi"/>
+                <w:color w:val="000000" w:themeColor="text1"/>
+                <w:sz w:val="22"/>
+                <w:szCs w:val="22"/>
+              </w:rPr>
+              <w:t>&lt;</w:t>
+            </w:r>
+            <w:proofErr w:type="spellStart"/>
+            <w:r>
+              <w:rPr>
+                <w:rFonts w:cstheme="minorHAnsi"/>
+                <w:color w:val="000000" w:themeColor="text1"/>
+                <w:sz w:val="22"/>
+                <w:szCs w:val="22"/>
+              </w:rPr>
+              <w:t>responsibleParty</w:t>
+            </w:r>
+            <w:proofErr w:type="spellEnd"/>
+            <w:r>
+              <w:rPr>
+                <w:rFonts w:cstheme="minorHAnsi"/>
+                <w:color w:val="000000" w:themeColor="text1"/>
+                <w:sz w:val="22"/>
+                <w:szCs w:val="22"/>
+              </w:rPr>
+              <w:t>&gt;&lt;</w:t>
+            </w:r>
+            <w:proofErr w:type="spellStart"/>
+            <w:r>
+              <w:rPr>
+                <w:rFonts w:cstheme="minorHAnsi"/>
+                <w:color w:val="000000" w:themeColor="text1"/>
+                <w:sz w:val="22"/>
+                <w:szCs w:val="22"/>
+              </w:rPr>
+              <w:t>assignedEntity</w:t>
+            </w:r>
+            <w:proofErr w:type="spellEnd"/>
+            <w:r>
+              <w:rPr>
+                <w:rFonts w:cstheme="minorHAnsi"/>
+                <w:color w:val="000000" w:themeColor="text1"/>
+                <w:sz w:val="22"/>
+                <w:szCs w:val="22"/>
+              </w:rPr>
+              <w:t>&gt;</w:t>
+            </w:r>
+          </w:p>
+        </w:tc>
+        <w:tc>
+          <w:tcPr>
+            <w:tcW w:w="5757" w:type="dxa"/>
+          </w:tcPr>
+          <w:p>
+            <w:pPr>
+              <w:rPr>
+                <w:noProof/>
+                <w:sz w:val="22"/>
+                <w:szCs w:val="22"/>
+              </w:rPr>
+            </w:pPr>
+            <w:r>
+              <w:rPr>
+                <w:noProof/>
+                <w:sz w:val="22"/>
+                <w:szCs w:val="22"/>
+              </w:rPr>
+              <w:t>Practitioner</w:t>
+            </w:r>
+            <w:r>
+              <w:rPr>
+                <w:noProof/>
+                <w:sz w:val="22"/>
+                <w:szCs w:val="22"/>
+              </w:rPr>
+              <w:t>Role</w:t>
+            </w:r>
+          </w:p>
+        </w:tc>
+        <w:tc>
+          <w:tcPr>
+            <w:tcW w:w="5757" w:type="dxa"/>
+          </w:tcPr>
+          <w:p>
+            <w:pPr>
+              <w:rPr>
+                <w:noProof/>
+                <w:color w:val="000000" w:themeColor="text1"/>
+                <w:sz w:val="22"/>
+                <w:szCs w:val="22"/>
+              </w:rPr>
+            </w:pPr>
+            <w:r>
+              <w:rPr>
+                <w:noProof/>
+                <w:color w:val="000000" w:themeColor="text1"/>
+                <w:sz w:val="22"/>
+                <w:szCs w:val="22"/>
+              </w:rPr>
+              <w:t>practitioner</w:t>
+            </w:r>
+          </w:p>
+        </w:tc>
+      </w:tr>
+      <w:tr>
+        <w:tc>
+          <w:tcPr>
+            <w:tcW w:w="5756" w:type="dxa"/>
+          </w:tcPr>
+          <w:p>
+            <w:pPr>
+              <w:rPr>
+                <w:rFonts w:cstheme="minorHAnsi"/>
+                <w:color w:val="000000" w:themeColor="text1"/>
+                <w:sz w:val="22"/>
+                <w:szCs w:val="22"/>
+              </w:rPr>
+            </w:pPr>
+            <w:r>
+              <w:rPr>
+                <w:rFonts w:cstheme="minorHAnsi"/>
+                <w:color w:val="000000" w:themeColor="text1"/>
+                <w:sz w:val="22"/>
+                <w:szCs w:val="22"/>
+              </w:rPr>
+              <w:t>&lt;</w:t>
+            </w:r>
+            <w:proofErr w:type="spellStart"/>
+            <w:r>
+              <w:rPr>
+                <w:rFonts w:cstheme="minorHAnsi"/>
+                <w:color w:val="000000" w:themeColor="text1"/>
+                <w:sz w:val="22"/>
+                <w:szCs w:val="22"/>
+              </w:rPr>
+              <w:t>responsibleParty</w:t>
+            </w:r>
+            <w:proofErr w:type="spellEnd"/>
+            <w:r>
+              <w:rPr>
+                <w:rFonts w:cstheme="minorHAnsi"/>
+                <w:color w:val="000000" w:themeColor="text1"/>
+                <w:sz w:val="22"/>
+                <w:szCs w:val="22"/>
+              </w:rPr>
+              <w:t>&gt;&lt;</w:t>
+            </w:r>
+            <w:proofErr w:type="spellStart"/>
+            <w:r>
+              <w:rPr>
+                <w:rFonts w:cstheme="minorHAnsi"/>
+                <w:color w:val="000000" w:themeColor="text1"/>
+                <w:sz w:val="22"/>
+                <w:szCs w:val="22"/>
+              </w:rPr>
+              <w:t>assignedEntity</w:t>
+            </w:r>
+            <w:proofErr w:type="spellEnd"/>
+            <w:r>
+              <w:rPr>
+                <w:rFonts w:cstheme="minorHAnsi"/>
+                <w:color w:val="000000" w:themeColor="text1"/>
+                <w:sz w:val="22"/>
+                <w:szCs w:val="22"/>
+              </w:rPr>
+              <w:t>&gt;</w:t>
+            </w:r>
+            <w:r>
+              <w:rPr>
+                <w:rFonts w:cstheme="minorHAnsi"/>
+                <w:color w:val="000000" w:themeColor="text1"/>
+                <w:sz w:val="22"/>
+                <w:szCs w:val="22"/>
+              </w:rPr>
+              <w:t>&lt;code&gt;</w:t>
+            </w:r>
+          </w:p>
+        </w:tc>
+        <w:tc>
+          <w:tcPr>
+            <w:tcW w:w="5757" w:type="dxa"/>
+          </w:tcPr>
+          <w:p>
+            <w:pPr>
+              <w:rPr>
+                <w:noProof/>
+                <w:sz w:val="22"/>
+                <w:szCs w:val="22"/>
+              </w:rPr>
+            </w:pPr>
+          </w:p>
+        </w:tc>
+        <w:tc>
+          <w:tcPr>
+            <w:tcW w:w="5757" w:type="dxa"/>
+          </w:tcPr>
+          <w:p>
+            <w:pPr>
+              <w:rPr>
+                <w:noProof/>
+                <w:color w:val="000000" w:themeColor="text1"/>
+                <w:sz w:val="22"/>
+                <w:szCs w:val="22"/>
+              </w:rPr>
+            </w:pPr>
+            <w:r>
+              <w:rPr>
+                <w:noProof/>
+                <w:color w:val="000000" w:themeColor="text1"/>
+                <w:sz w:val="22"/>
+                <w:szCs w:val="22"/>
+              </w:rPr>
+              <w:t>code</w:t>
+            </w:r>
+          </w:p>
+        </w:tc>
+      </w:tr>
+      <w:tr>
+        <w:tc>
+          <w:tcPr>
+            <w:tcW w:w="5756" w:type="dxa"/>
+          </w:tcPr>
+          <w:p>
+            <w:pPr>
+              <w:rPr>
+                <w:rFonts w:cstheme="minorHAnsi"/>
+                <w:color w:val="000000" w:themeColor="text1"/>
+                <w:sz w:val="22"/>
+                <w:szCs w:val="22"/>
+              </w:rPr>
+            </w:pPr>
+            <w:r>
+              <w:rPr>
+                <w:rFonts w:cstheme="minorHAnsi"/>
+                <w:color w:val="000000" w:themeColor="text1"/>
+                <w:sz w:val="22"/>
+                <w:szCs w:val="22"/>
+              </w:rPr>
+              <w:t>&lt;</w:t>
+            </w:r>
+            <w:proofErr w:type="spellStart"/>
+            <w:r>
+              <w:rPr>
+                <w:rFonts w:cstheme="minorHAnsi"/>
+                <w:color w:val="000000" w:themeColor="text1"/>
+                <w:sz w:val="22"/>
+                <w:szCs w:val="22"/>
+              </w:rPr>
+              <w:t>responsibleParty</w:t>
+            </w:r>
+            <w:proofErr w:type="spellEnd"/>
+            <w:r>
+              <w:rPr>
+                <w:rFonts w:cstheme="minorHAnsi"/>
+                <w:color w:val="000000" w:themeColor="text1"/>
+                <w:sz w:val="22"/>
+                <w:szCs w:val="22"/>
+              </w:rPr>
+              <w:t>&gt;&lt;</w:t>
+            </w:r>
+            <w:proofErr w:type="spellStart"/>
+            <w:r>
+              <w:rPr>
+                <w:rFonts w:cstheme="minorHAnsi"/>
+                <w:color w:val="000000" w:themeColor="text1"/>
+                <w:sz w:val="22"/>
+                <w:szCs w:val="22"/>
+              </w:rPr>
+              <w:t>assignedEntity</w:t>
+            </w:r>
+            <w:proofErr w:type="spellEnd"/>
+            <w:r>
+              <w:rPr>
+                <w:rFonts w:cstheme="minorHAnsi"/>
+                <w:color w:val="000000" w:themeColor="text1"/>
+                <w:sz w:val="22"/>
+                <w:szCs w:val="22"/>
+              </w:rPr>
+              <w:t>&gt;</w:t>
+            </w:r>
+            <w:r>
+              <w:rPr>
+                <w:rFonts w:cstheme="minorHAnsi"/>
+                <w:color w:val="000000" w:themeColor="text1"/>
+                <w:sz w:val="22"/>
+                <w:szCs w:val="22"/>
+              </w:rPr>
+              <w:t>&lt;</w:t>
+            </w:r>
+            <w:proofErr w:type="spellStart"/>
+            <w:r>
+              <w:rPr>
+                <w:rFonts w:cstheme="minorHAnsi"/>
+                <w:color w:val="000000" w:themeColor="text1"/>
+                <w:sz w:val="22"/>
+                <w:szCs w:val="22"/>
+              </w:rPr>
+              <w:t>representedOrganization</w:t>
+            </w:r>
+            <w:proofErr w:type="spellEnd"/>
+            <w:r>
+              <w:rPr>
+                <w:rFonts w:cstheme="minorHAnsi"/>
+                <w:color w:val="000000" w:themeColor="text1"/>
+                <w:sz w:val="22"/>
+                <w:szCs w:val="22"/>
+              </w:rPr>
+              <w:t>&gt;</w:t>
+            </w:r>
+          </w:p>
+        </w:tc>
+        <w:tc>
+          <w:tcPr>
+            <w:tcW w:w="5757" w:type="dxa"/>
+          </w:tcPr>
+          <w:p>
+            <w:pPr>
+              <w:rPr>
+                <w:noProof/>
+                <w:sz w:val="22"/>
+                <w:szCs w:val="22"/>
+              </w:rPr>
+            </w:pPr>
+          </w:p>
+        </w:tc>
+        <w:tc>
+          <w:tcPr>
+            <w:tcW w:w="5757" w:type="dxa"/>
+          </w:tcPr>
+          <w:p>
+            <w:pPr>
+              <w:rPr>
+                <w:noProof/>
+                <w:color w:val="000000" w:themeColor="text1"/>
+                <w:sz w:val="22"/>
+                <w:szCs w:val="22"/>
+              </w:rPr>
+            </w:pPr>
+            <w:r>
+              <w:rPr>
+                <w:noProof/>
+                <w:color w:val="000000" w:themeColor="text1"/>
+                <w:sz w:val="22"/>
+                <w:szCs w:val="22"/>
+              </w:rPr>
+              <w:t>organization</w:t>
+            </w:r>
+          </w:p>
+        </w:tc>
+      </w:tr>
+    </w:tbl>
     <w:p>
       <w:pPr>
         <w:rPr>

</xml_diff>

<commit_message>
NIAD-1662 encounter identifiers mapping
</commit_message>
<xml_diff>
--- a/doc/ITK_FHIR_mapping.docx
+++ b/doc/ITK_FHIR_mapping.docx
@@ -1,6 +1,6 @@
 
 <file path=word/document.xml><?xml version="1.0" encoding="utf-8"?>
-<w:document xmlns:wpc="http://schemas.microsoft.com/office/word/2010/wordprocessingCanvas" xmlns:cx="http://schemas.microsoft.com/office/drawing/2014/chartex" xmlns:cx1="http://schemas.microsoft.com/office/drawing/2015/9/8/chartex" xmlns:cx2="http://schemas.microsoft.com/office/drawing/2015/10/21/chartex" xmlns:cx3="http://schemas.microsoft.com/office/drawing/2016/5/9/chartex" xmlns:cx4="http://schemas.microsoft.com/office/drawing/2016/5/10/chartex" xmlns:cx5="http://schemas.microsoft.com/office/drawing/2016/5/11/chartex" xmlns:cx6="http://schemas.microsoft.com/office/drawing/2016/5/12/chartex" xmlns:cx7="http://schemas.microsoft.com/office/drawing/2016/5/13/chartex" xmlns:cx8="http://schemas.microsoft.com/office/drawing/2016/5/14/chartex" xmlns:mc="http://schemas.openxmlformats.org/markup-compatibility/2006" xmlns:aink="http://schemas.microsoft.com/office/drawing/2016/ink" xmlns:am3d="http://schemas.microsoft.com/office/drawing/2017/model3d" xmlns:o="urn:schemas-microsoft-com:office:office" xmlns:r="http://schemas.openxmlformats.org/officeDocument/2006/relationships" xmlns:m="http://schemas.openxmlformats.org/officeDocument/2006/math" xmlns:v="urn:schemas-microsoft-com:vml" xmlns:wp14="http://schemas.microsoft.com/office/word/2010/wordprocessingDrawing" xmlns:wp="http://schemas.openxmlformats.org/drawingml/2006/wordprocessingDrawing" xmlns:w10="urn:schemas-microsoft-com:office:word" xmlns:w="http://schemas.openxmlformats.org/wordprocessingml/2006/main" xmlns:w14="http://schemas.microsoft.com/office/word/2010/wordml" xmlns:w15="http://schemas.microsoft.com/office/word/2012/wordml" xmlns:w16cex="http://schemas.microsoft.com/office/word/2018/wordml/cex" xmlns:w16cid="http://schemas.microsoft.com/office/word/2016/wordml/cid" xmlns:w16="http://schemas.microsoft.com/office/word/2018/wordml" xmlns:w16se="http://schemas.microsoft.com/office/word/2015/wordml/symex" xmlns:wpg="http://schemas.microsoft.com/office/word/2010/wordprocessingGroup" xmlns:wpi="http://schemas.microsoft.com/office/word/2010/wordprocessingInk" xmlns:wne="http://schemas.microsoft.com/office/word/2006/wordml" xmlns:wps="http://schemas.microsoft.com/office/word/2010/wordprocessingShape" mc:Ignorable="w14 w15 w16se w16cid w16 w16cex wp14">
+<w:document xmlns:wpc="http://schemas.microsoft.com/office/word/2010/wordprocessingCanvas" xmlns:cx="http://schemas.microsoft.com/office/drawing/2014/chartex" xmlns:cx1="http://schemas.microsoft.com/office/drawing/2015/9/8/chartex" xmlns:cx2="http://schemas.microsoft.com/office/drawing/2015/10/21/chartex" xmlns:cx3="http://schemas.microsoft.com/office/drawing/2016/5/9/chartex" xmlns:cx4="http://schemas.microsoft.com/office/drawing/2016/5/10/chartex" xmlns:cx5="http://schemas.microsoft.com/office/drawing/2016/5/11/chartex" xmlns:cx6="http://schemas.microsoft.com/office/drawing/2016/5/12/chartex" xmlns:cx7="http://schemas.microsoft.com/office/drawing/2016/5/13/chartex" xmlns:cx8="http://schemas.microsoft.com/office/drawing/2016/5/14/chartex" xmlns:mc="http://schemas.openxmlformats.org/markup-compatibility/2006" xmlns:aink="http://schemas.microsoft.com/office/drawing/2016/ink" xmlns:am3d="http://schemas.microsoft.com/office/drawing/2017/model3d" xmlns:o="urn:schemas-microsoft-com:office:office" xmlns:r="http://schemas.openxmlformats.org/officeDocument/2006/relationships" xmlns:m="http://schemas.openxmlformats.org/officeDocument/2006/math" xmlns:v="urn:schemas-microsoft-com:vml" xmlns:wp14="http://schemas.microsoft.com/office/word/2010/wordprocessingDrawing" xmlns:wp="http://schemas.openxmlformats.org/drawingml/2006/wordprocessingDrawing" xmlns:w10="urn:schemas-microsoft-com:office:word" xmlns:w="http://schemas.openxmlformats.org/wordprocessingml/2006/main" xmlns:w14="http://schemas.microsoft.com/office/word/2010/wordml" xmlns:w15="http://schemas.microsoft.com/office/word/2012/wordml" xmlns:w16cex="http://schemas.microsoft.com/office/word/2018/wordml/cex" xmlns:w16cid="http://schemas.microsoft.com/office/word/2016/wordml/cid" xmlns:w16="http://schemas.microsoft.com/office/word/2018/wordml" xmlns:w16sdtdh="http://schemas.microsoft.com/office/word/2020/wordml/sdtdatahash" xmlns:w16se="http://schemas.microsoft.com/office/word/2015/wordml/symex" xmlns:wpg="http://schemas.microsoft.com/office/word/2010/wordprocessingGroup" xmlns:wpi="http://schemas.microsoft.com/office/word/2010/wordprocessingInk" xmlns:wne="http://schemas.microsoft.com/office/word/2006/wordml" xmlns:wps="http://schemas.microsoft.com/office/word/2010/wordprocessingShape" mc:Ignorable="w14 w15 w16se w16cid w16 w16cex w16sdtdh wp14">
   <w:body>
     <w:p>
       <w:pPr>
@@ -2269,6 +2269,74 @@
           </w:p>
         </w:tc>
       </w:tr>
+      <w:tr>
+        <w:tc>
+          <w:tcPr>
+            <w:tcW w:w="5756" w:type="dxa"/>
+          </w:tcPr>
+          <w:p>
+            <w:pPr>
+              <w:pStyle w:val="HTMLPreformatted"/>
+              <w:shd w:val="clear" w:color="auto" w:fill="FFFFFF"/>
+              <w:rPr>
+                <w:color w:val="080808"/>
+              </w:rPr>
+            </w:pPr>
+            <w:proofErr w:type="spellStart"/>
+            <w:r>
+              <w:rPr>
+                <w:color w:val="0033B3"/>
+              </w:rPr>
+              <w:t>encompassingEncounter</w:t>
+            </w:r>
+            <w:proofErr w:type="spellEnd"/>
+            <w:r>
+              <w:rPr>
+                <w:color w:val="0033B3"/>
+              </w:rPr>
+              <w:t>/id</w:t>
+            </w:r>
+          </w:p>
+        </w:tc>
+        <w:tc>
+          <w:tcPr>
+            <w:tcW w:w="5757" w:type="dxa"/>
+          </w:tcPr>
+          <w:p>
+            <w:pPr>
+              <w:rPr>
+                <w:noProof/>
+                <w:sz w:val="22"/>
+                <w:szCs w:val="22"/>
+              </w:rPr>
+            </w:pPr>
+          </w:p>
+        </w:tc>
+        <w:tc>
+          <w:tcPr>
+            <w:tcW w:w="5757" w:type="dxa"/>
+          </w:tcPr>
+          <w:p>
+            <w:pPr>
+              <w:rPr>
+                <w:noProof/>
+                <w:color w:val="000000" w:themeColor="text1"/>
+                <w:sz w:val="22"/>
+                <w:szCs w:val="22"/>
+              </w:rPr>
+            </w:pPr>
+            <w:r>
+              <w:rPr>
+                <w:noProof/>
+                <w:color w:val="000000" w:themeColor="text1"/>
+                <w:sz w:val="22"/>
+                <w:szCs w:val="22"/>
+              </w:rPr>
+              <w:t>identifier</w:t>
+            </w:r>
+          </w:p>
+        </w:tc>
+      </w:tr>
     </w:tbl>
     <w:p/>
     <w:p>
@@ -2289,7 +2357,6 @@
           <w:sz w:val="22"/>
           <w:szCs w:val="22"/>
         </w:rPr>
-        <w:lastRenderedPageBreak/>
         <w:t>RelatedPerson</w:t>
       </w:r>
       <w:r>
@@ -4454,6 +4521,7 @@
                 <w:sz w:val="22"/>
                 <w:szCs w:val="22"/>
               </w:rPr>
+              <w:lastRenderedPageBreak/>
               <w:t>’&gt;</w:t>
             </w:r>
           </w:p>
@@ -6579,6 +6647,7 @@
                 <w:sz w:val="22"/>
                 <w:szCs w:val="22"/>
               </w:rPr>
+              <w:lastRenderedPageBreak/>
               <w:t>Not populated</w:t>
             </w:r>
           </w:p>
@@ -6642,7 +6711,6 @@
                 <w:sz w:val="22"/>
                 <w:szCs w:val="22"/>
               </w:rPr>
-              <w:lastRenderedPageBreak/>
               <w:t>Not populated</w:t>
             </w:r>
           </w:p>
@@ -8819,6 +8887,7 @@
                 <w:sz w:val="22"/>
                 <w:szCs w:val="22"/>
               </w:rPr>
+              <w:lastRenderedPageBreak/>
               <w:t>Not populated</w:t>
             </w:r>
           </w:p>
@@ -8883,7 +8952,6 @@
                 <w:sz w:val="22"/>
                 <w:szCs w:val="22"/>
               </w:rPr>
-              <w:lastRenderedPageBreak/>
               <w:t>Not populated</w:t>
             </w:r>
           </w:p>
@@ -10592,6 +10660,7 @@
                 <w:sz w:val="22"/>
                 <w:szCs w:val="22"/>
               </w:rPr>
+              <w:lastRenderedPageBreak/>
               <w:t>For section with code &lt;section&gt;&lt;code code=”1052951000000105”&gt;</w:t>
             </w:r>
           </w:p>
@@ -12583,6 +12652,7 @@
                 <w:sz w:val="22"/>
                 <w:szCs w:val="22"/>
               </w:rPr>
+              <w:lastRenderedPageBreak/>
               <w:t>Code – 225390008</w:t>
             </w:r>
           </w:p>
@@ -12600,7 +12670,6 @@
                 <w:sz w:val="22"/>
                 <w:szCs w:val="22"/>
               </w:rPr>
-              <w:lastRenderedPageBreak/>
               <w:t xml:space="preserve">System – </w:t>
             </w:r>
             <w:hyperlink r:id="rId5" w:history="1">
@@ -14401,6 +14470,7 @@
                 <w:sz w:val="22"/>
                 <w:szCs w:val="22"/>
               </w:rPr>
+              <w:lastRenderedPageBreak/>
               <w:t>Value = &lt;clinicalDocument&gt;&lt;setId&gt;</w:t>
             </w:r>
           </w:p>
@@ -18625,6 +18695,7 @@
                 <w:sz w:val="22"/>
                 <w:szCs w:val="22"/>
               </w:rPr>
+              <w:lastRenderedPageBreak/>
               <w:t>Not populated</w:t>
             </w:r>
           </w:p>
@@ -18693,7 +18764,6 @@
                 <w:sz w:val="22"/>
                 <w:szCs w:val="22"/>
               </w:rPr>
-              <w:lastRenderedPageBreak/>
               <w:t>&lt;patientRole&gt;&lt;patient&gt;&lt;guardian&gt;</w:t>
             </w:r>
           </w:p>
@@ -20534,6 +20604,7 @@
                 <w:sz w:val="22"/>
                 <w:szCs w:val="22"/>
               </w:rPr>
+              <w:lastRenderedPageBreak/>
               <w:t>ITK</w:t>
             </w:r>
             <w:r>
@@ -20648,7 +20719,6 @@
                 <w:sz w:val="22"/>
                 <w:szCs w:val="22"/>
               </w:rPr>
-              <w:lastRenderedPageBreak/>
               <w:t>&lt;</w:t>
             </w:r>
             <w:proofErr w:type="spellStart"/>
@@ -21739,6 +21809,7 @@
                 <w:sz w:val="22"/>
                 <w:szCs w:val="22"/>
               </w:rPr>
+              <w:lastRenderedPageBreak/>
               <w:t>&lt;</w:t>
             </w:r>
             <w:proofErr w:type="spellStart"/>
@@ -21867,7 +21938,6 @@
                 <w:sz w:val="22"/>
                 <w:szCs w:val="22"/>
               </w:rPr>
-              <w:lastRenderedPageBreak/>
               <w:t>&lt;</w:t>
             </w:r>
             <w:proofErr w:type="spellStart"/>
@@ -23252,6 +23322,7 @@
                 <w:sz w:val="22"/>
                 <w:szCs w:val="22"/>
               </w:rPr>
+              <w:lastRenderedPageBreak/>
               <w:t xml:space="preserve">See ITK column of </w:t>
             </w:r>
             <w:r>
@@ -24817,6 +24888,7 @@
                 <w:sz w:val="22"/>
                 <w:szCs w:val="22"/>
               </w:rPr>
+              <w:lastRenderedPageBreak/>
               <w:t>&lt;</w:t>
             </w:r>
             <w:proofErr w:type="spellStart"/>
@@ -24927,7 +24999,6 @@
                 <w:sz w:val="22"/>
                 <w:szCs w:val="22"/>
               </w:rPr>
-              <w:lastRenderedPageBreak/>
               <w:t>No mapping</w:t>
             </w:r>
           </w:p>
@@ -26563,6 +26634,7 @@
                 <w:sz w:val="22"/>
                 <w:szCs w:val="22"/>
               </w:rPr>
+              <w:lastRenderedPageBreak/>
               <w:t>Not populated</w:t>
             </w:r>
           </w:p>
@@ -26769,7 +26841,6 @@
                 <w:sz w:val="22"/>
                 <w:szCs w:val="22"/>
               </w:rPr>
-              <w:lastRenderedPageBreak/>
               <w:t>Not populated</w:t>
             </w:r>
           </w:p>
@@ -28209,6 +28280,7 @@
               </w:rPr>
             </w:pPr>
             <w:r>
+              <w:lastRenderedPageBreak/>
               <w:t>/</w:t>
             </w:r>
             <w:proofErr w:type="spellStart"/>
@@ -28302,7 +28374,6 @@
                 <w:sz w:val="22"/>
                 <w:szCs w:val="22"/>
               </w:rPr>
-              <w:lastRenderedPageBreak/>
               <w:t>Not populated</w:t>
             </w:r>
           </w:p>
@@ -30199,7 +30270,6 @@
                 <w:sz w:val="22"/>
                 <w:szCs w:val="22"/>
               </w:rPr>
-              <w:lastRenderedPageBreak/>
               <w:t>ITK</w:t>
             </w:r>
             <w:r>
@@ -32263,6 +32333,7 @@
                 <w:sz w:val="22"/>
                 <w:szCs w:val="22"/>
               </w:rPr>
+              <w:lastRenderedPageBreak/>
               <w:t xml:space="preserve">See ITK column of </w:t>
             </w:r>
             <w:r>
@@ -32523,7 +32594,6 @@
                 <w:sz w:val="22"/>
                 <w:szCs w:val="22"/>
               </w:rPr>
-              <w:lastRenderedPageBreak/>
               <w:t>Not populated</w:t>
             </w:r>
           </w:p>
@@ -34411,6 +34481,7 @@
                 <w:sz w:val="22"/>
                 <w:szCs w:val="22"/>
               </w:rPr>
+              <w:lastRenderedPageBreak/>
               <w:t>ITK</w:t>
             </w:r>
             <w:r>
@@ -34655,7 +34726,6 @@
                 <w:sz w:val="22"/>
                 <w:szCs w:val="22"/>
               </w:rPr>
-              <w:lastRenderedPageBreak/>
               <w:t>Not populated</w:t>
             </w:r>
           </w:p>
@@ -36551,6 +36621,7 @@
                 <w:sz w:val="22"/>
                 <w:szCs w:val="22"/>
               </w:rPr>
+              <w:lastRenderedPageBreak/>
               <w:t>&lt;addr&gt;&lt;city&gt;</w:t>
             </w:r>
           </w:p>
@@ -36741,7 +36812,6 @@
                 <w:sz w:val="20"/>
                 <w:szCs w:val="20"/>
               </w:rPr>
-              <w:lastRenderedPageBreak/>
               <w:t>&lt;addr&gt;&lt;postalcode&gt;</w:t>
             </w:r>
           </w:p>
@@ -38564,6 +38634,7 @@
                 <w:sz w:val="22"/>
                 <w:szCs w:val="22"/>
               </w:rPr>
+              <w:lastRenderedPageBreak/>
               <w:t>Not populated</w:t>
             </w:r>
           </w:p>
@@ -40736,7 +40807,6 @@
           <w:sz w:val="20"/>
           <w:szCs w:val="20"/>
         </w:rPr>
-        <w:lastRenderedPageBreak/>
         <w:t>P</w:t>
       </w:r>
       <w:r>
@@ -41052,37 +41122,7 @@
           <w:sz w:val="20"/>
           <w:szCs w:val="20"/>
         </w:rPr>
-        <w:t>Practitioner Role mapping</w:t>
-      </w:r>
-      <w:r>
-        <w:rPr>
-          <w:b/>
-          <w:bCs/>
-          <w:noProof/>
-          <w:sz w:val="20"/>
-          <w:szCs w:val="20"/>
-        </w:rPr>
-        <w:t xml:space="preserve"> (</w:t>
-      </w:r>
-      <w:r>
-        <w:rPr>
-          <w:b/>
-          <w:bCs/>
-          <w:noProof/>
-          <w:sz w:val="20"/>
-          <w:szCs w:val="20"/>
-        </w:rPr>
-        <w:t>ResponsibleParty</w:t>
-      </w:r>
-      <w:r>
-        <w:rPr>
-          <w:b/>
-          <w:bCs/>
-          <w:noProof/>
-          <w:sz w:val="20"/>
-          <w:szCs w:val="20"/>
-        </w:rPr>
-        <w:t>)</w:t>
+        <w:t>Practitioner Role mapping (ResponsibleParty)</w:t>
       </w:r>
     </w:p>
     <w:p>
@@ -41299,15 +41339,7 @@
                 <w:sz w:val="22"/>
                 <w:szCs w:val="22"/>
               </w:rPr>
-              <w:t>Practitioner</w:t>
-            </w:r>
-            <w:r>
-              <w:rPr>
-                <w:noProof/>
-                <w:sz w:val="22"/>
-                <w:szCs w:val="22"/>
-              </w:rPr>
-              <w:t>Role</w:t>
+              <w:t>PractitionerRole</w:t>
             </w:r>
           </w:p>
         </w:tc>
@@ -41397,16 +41429,7 @@
                 <w:sz w:val="22"/>
                 <w:szCs w:val="22"/>
               </w:rPr>
-              <w:t>&gt;</w:t>
-            </w:r>
-            <w:r>
-              <w:rPr>
-                <w:rFonts w:cstheme="minorHAnsi"/>
-                <w:color w:val="000000" w:themeColor="text1"/>
-                <w:sz w:val="22"/>
-                <w:szCs w:val="22"/>
-              </w:rPr>
-              <w:t>&lt;code&gt;</w:t>
+              <w:t>&gt;&lt;code&gt;</w:t>
             </w:r>
           </w:p>
         </w:tc>
@@ -41510,16 +41533,7 @@
                 <w:sz w:val="22"/>
                 <w:szCs w:val="22"/>
               </w:rPr>
-              <w:t>&gt;</w:t>
-            </w:r>
-            <w:r>
-              <w:rPr>
-                <w:rFonts w:cstheme="minorHAnsi"/>
-                <w:color w:val="000000" w:themeColor="text1"/>
-                <w:sz w:val="22"/>
-                <w:szCs w:val="22"/>
-              </w:rPr>
-              <w:t>&lt;</w:t>
+              <w:t>&gt;&lt;</w:t>
             </w:r>
             <w:proofErr w:type="spellStart"/>
             <w:r>
@@ -41603,7 +41617,7 @@
 </file>
 
 <file path=word/numbering.xml><?xml version="1.0" encoding="utf-8"?>
-<w:numbering xmlns:wpc="http://schemas.microsoft.com/office/word/2010/wordprocessingCanvas" xmlns:cx="http://schemas.microsoft.com/office/drawing/2014/chartex" xmlns:cx1="http://schemas.microsoft.com/office/drawing/2015/9/8/chartex" xmlns:cx2="http://schemas.microsoft.com/office/drawing/2015/10/21/chartex" xmlns:cx3="http://schemas.microsoft.com/office/drawing/2016/5/9/chartex" xmlns:cx4="http://schemas.microsoft.com/office/drawing/2016/5/10/chartex" xmlns:cx5="http://schemas.microsoft.com/office/drawing/2016/5/11/chartex" xmlns:cx6="http://schemas.microsoft.com/office/drawing/2016/5/12/chartex" xmlns:cx7="http://schemas.microsoft.com/office/drawing/2016/5/13/chartex" xmlns:cx8="http://schemas.microsoft.com/office/drawing/2016/5/14/chartex" xmlns:mc="http://schemas.openxmlformats.org/markup-compatibility/2006" xmlns:aink="http://schemas.microsoft.com/office/drawing/2016/ink" xmlns:am3d="http://schemas.microsoft.com/office/drawing/2017/model3d" xmlns:o="urn:schemas-microsoft-com:office:office" xmlns:r="http://schemas.openxmlformats.org/officeDocument/2006/relationships" xmlns:m="http://schemas.openxmlformats.org/officeDocument/2006/math" xmlns:v="urn:schemas-microsoft-com:vml" xmlns:wp14="http://schemas.microsoft.com/office/word/2010/wordprocessingDrawing" xmlns:wp="http://schemas.openxmlformats.org/drawingml/2006/wordprocessingDrawing" xmlns:w10="urn:schemas-microsoft-com:office:word" xmlns:w="http://schemas.openxmlformats.org/wordprocessingml/2006/main" xmlns:w14="http://schemas.microsoft.com/office/word/2010/wordml" xmlns:w15="http://schemas.microsoft.com/office/word/2012/wordml" xmlns:w16cex="http://schemas.microsoft.com/office/word/2018/wordml/cex" xmlns:w16cid="http://schemas.microsoft.com/office/word/2016/wordml/cid" xmlns:w16="http://schemas.microsoft.com/office/word/2018/wordml" xmlns:w16se="http://schemas.microsoft.com/office/word/2015/wordml/symex" xmlns:wpg="http://schemas.microsoft.com/office/word/2010/wordprocessingGroup" xmlns:wpi="http://schemas.microsoft.com/office/word/2010/wordprocessingInk" xmlns:wne="http://schemas.microsoft.com/office/word/2006/wordml" xmlns:wps="http://schemas.microsoft.com/office/word/2010/wordprocessingShape" mc:Ignorable="w14 w15 w16se w16cid w16 w16cex wp14">
+<w:numbering xmlns:wpc="http://schemas.microsoft.com/office/word/2010/wordprocessingCanvas" xmlns:cx="http://schemas.microsoft.com/office/drawing/2014/chartex" xmlns:cx1="http://schemas.microsoft.com/office/drawing/2015/9/8/chartex" xmlns:cx2="http://schemas.microsoft.com/office/drawing/2015/10/21/chartex" xmlns:cx3="http://schemas.microsoft.com/office/drawing/2016/5/9/chartex" xmlns:cx4="http://schemas.microsoft.com/office/drawing/2016/5/10/chartex" xmlns:cx5="http://schemas.microsoft.com/office/drawing/2016/5/11/chartex" xmlns:cx6="http://schemas.microsoft.com/office/drawing/2016/5/12/chartex" xmlns:cx7="http://schemas.microsoft.com/office/drawing/2016/5/13/chartex" xmlns:cx8="http://schemas.microsoft.com/office/drawing/2016/5/14/chartex" xmlns:mc="http://schemas.openxmlformats.org/markup-compatibility/2006" xmlns:aink="http://schemas.microsoft.com/office/drawing/2016/ink" xmlns:am3d="http://schemas.microsoft.com/office/drawing/2017/model3d" xmlns:o="urn:schemas-microsoft-com:office:office" xmlns:r="http://schemas.openxmlformats.org/officeDocument/2006/relationships" xmlns:m="http://schemas.openxmlformats.org/officeDocument/2006/math" xmlns:v="urn:schemas-microsoft-com:vml" xmlns:wp14="http://schemas.microsoft.com/office/word/2010/wordprocessingDrawing" xmlns:wp="http://schemas.openxmlformats.org/drawingml/2006/wordprocessingDrawing" xmlns:w10="urn:schemas-microsoft-com:office:word" xmlns:w="http://schemas.openxmlformats.org/wordprocessingml/2006/main" xmlns:w14="http://schemas.microsoft.com/office/word/2010/wordml" xmlns:w15="http://schemas.microsoft.com/office/word/2012/wordml" xmlns:w16cex="http://schemas.microsoft.com/office/word/2018/wordml/cex" xmlns:w16cid="http://schemas.microsoft.com/office/word/2016/wordml/cid" xmlns:w16="http://schemas.microsoft.com/office/word/2018/wordml" xmlns:w16sdtdh="http://schemas.microsoft.com/office/word/2020/wordml/sdtdatahash" xmlns:w16se="http://schemas.microsoft.com/office/word/2015/wordml/symex" xmlns:wpg="http://schemas.microsoft.com/office/word/2010/wordprocessingGroup" xmlns:wpi="http://schemas.microsoft.com/office/word/2010/wordprocessingInk" xmlns:wne="http://schemas.microsoft.com/office/word/2006/wordml" xmlns:wps="http://schemas.microsoft.com/office/word/2010/wordprocessingShape" mc:Ignorable="w14 w15 w16se w16cid w16 w16cex w16sdtdh wp14">
   <w:abstractNum w:abstractNumId="0" w15:restartNumberingAfterBreak="0">
     <w:nsid w:val="0A7F5070"/>
     <w:multiLevelType w:val="hybridMultilevel"/>
@@ -41815,7 +41829,7 @@
 </file>
 
 <file path=word/styles.xml><?xml version="1.0" encoding="utf-8"?>
-<w:styles xmlns:mc="http://schemas.openxmlformats.org/markup-compatibility/2006" xmlns:r="http://schemas.openxmlformats.org/officeDocument/2006/relationships" xmlns:w="http://schemas.openxmlformats.org/wordprocessingml/2006/main" xmlns:w14="http://schemas.microsoft.com/office/word/2010/wordml" xmlns:w15="http://schemas.microsoft.com/office/word/2012/wordml" xmlns:w16cex="http://schemas.microsoft.com/office/word/2018/wordml/cex" xmlns:w16cid="http://schemas.microsoft.com/office/word/2016/wordml/cid" xmlns:w16="http://schemas.microsoft.com/office/word/2018/wordml" xmlns:w16se="http://schemas.microsoft.com/office/word/2015/wordml/symex" mc:Ignorable="w14 w15 w16se w16cid w16 w16cex">
+<w:styles xmlns:mc="http://schemas.openxmlformats.org/markup-compatibility/2006" xmlns:r="http://schemas.openxmlformats.org/officeDocument/2006/relationships" xmlns:w="http://schemas.openxmlformats.org/wordprocessingml/2006/main" xmlns:w14="http://schemas.microsoft.com/office/word/2010/wordml" xmlns:w15="http://schemas.microsoft.com/office/word/2012/wordml" xmlns:w16cex="http://schemas.microsoft.com/office/word/2018/wordml/cex" xmlns:w16cid="http://schemas.microsoft.com/office/word/2016/wordml/cid" xmlns:w16="http://schemas.microsoft.com/office/word/2018/wordml" xmlns:w16sdtdh="http://schemas.microsoft.com/office/word/2020/wordml/sdtdatahash" xmlns:w16se="http://schemas.microsoft.com/office/word/2015/wordml/symex" mc:Ignorable="w14 w15 w16se w16cid w16 w16cex w16sdtdh">
   <w:docDefaults>
     <w:rPrDefault>
       <w:rPr>

</xml_diff>

<commit_message>
NIAD-1682 ITK handlingSpecification mapping
</commit_message>
<xml_diff>
--- a/doc/ITK_FHIR_mapping.docx
+++ b/doc/ITK_FHIR_mapping.docx
@@ -39,9 +39,9 @@
         <w:tblLook w:val="04A0" w:firstRow="1" w:lastRow="0" w:firstColumn="1" w:lastColumn="0" w:noHBand="0" w:noVBand="1"/>
       </w:tblPr>
       <w:tblGrid>
-        <w:gridCol w:w="5756"/>
-        <w:gridCol w:w="5757"/>
-        <w:gridCol w:w="5757"/>
+        <w:gridCol w:w="6097"/>
+        <w:gridCol w:w="5548"/>
+        <w:gridCol w:w="5625"/>
       </w:tblGrid>
       <w:tr>
         <w:tc>
@@ -1116,20 +1116,23 @@
           </w:tcPr>
           <w:p>
             <w:pPr>
-              <w:rPr>
-                <w:noProof/>
-                <w:sz w:val="22"/>
-                <w:szCs w:val="22"/>
-              </w:rPr>
-            </w:pPr>
-            <w:r>
-              <w:rPr>
-                <w:rFonts w:cstheme="minorHAnsi"/>
-                <w:color w:val="FF0000"/>
-                <w:sz w:val="22"/>
-                <w:szCs w:val="22"/>
-              </w:rPr>
-              <w:t>Not populated</w:t>
+              <w:pStyle w:val="HTMLPreformatted"/>
+              <w:shd w:val="clear" w:color="auto" w:fill="FFFFFF"/>
+              <w:rPr>
+                <w:color w:val="080808"/>
+              </w:rPr>
+            </w:pPr>
+            <w:r>
+              <w:rPr>
+                <w:color w:val="0033B3"/>
+              </w:rPr>
+              <w:t>DistributionEnvelope</w:t>
+            </w:r>
+            <w:r>
+              <w:rPr>
+                <w:color w:val="0033B3"/>
+              </w:rPr>
+              <w:t>/header/handlingSpecification</w:t>
             </w:r>
           </w:p>
         </w:tc>

</xml_diff>

<commit_message>
NIAD-1682 ITK handlingSpecification mapping (#188)
</commit_message>
<xml_diff>
--- a/doc/ITK_FHIR_mapping.docx
+++ b/doc/ITK_FHIR_mapping.docx
@@ -39,9 +39,9 @@
         <w:tblLook w:val="04A0" w:firstRow="1" w:lastRow="0" w:firstColumn="1" w:lastColumn="0" w:noHBand="0" w:noVBand="1"/>
       </w:tblPr>
       <w:tblGrid>
-        <w:gridCol w:w="5756"/>
-        <w:gridCol w:w="5757"/>
-        <w:gridCol w:w="5757"/>
+        <w:gridCol w:w="6097"/>
+        <w:gridCol w:w="5548"/>
+        <w:gridCol w:w="5625"/>
       </w:tblGrid>
       <w:tr>
         <w:tc>
@@ -1116,20 +1116,23 @@
           </w:tcPr>
           <w:p>
             <w:pPr>
-              <w:rPr>
-                <w:noProof/>
-                <w:sz w:val="22"/>
-                <w:szCs w:val="22"/>
-              </w:rPr>
-            </w:pPr>
-            <w:r>
-              <w:rPr>
-                <w:rFonts w:cstheme="minorHAnsi"/>
-                <w:color w:val="FF0000"/>
-                <w:sz w:val="22"/>
-                <w:szCs w:val="22"/>
-              </w:rPr>
-              <w:t>Not populated</w:t>
+              <w:pStyle w:val="HTMLPreformatted"/>
+              <w:shd w:val="clear" w:color="auto" w:fill="FFFFFF"/>
+              <w:rPr>
+                <w:color w:val="080808"/>
+              </w:rPr>
+            </w:pPr>
+            <w:r>
+              <w:rPr>
+                <w:color w:val="0033B3"/>
+              </w:rPr>
+              <w:t>DistributionEnvelope</w:t>
+            </w:r>
+            <w:r>
+              <w:rPr>
+                <w:color w:val="0033B3"/>
+              </w:rPr>
+              <w:t>/header/handlingSpecification</w:t>
             </w:r>
           </w:p>
         </w:tc>

</xml_diff>

<commit_message>
NIAD-1657 Map MessageID. Some corrections
</commit_message>
<xml_diff>
--- a/doc/ITK_FHIR_mapping.docx
+++ b/doc/ITK_FHIR_mapping.docx
@@ -1,6 +1,6 @@
 
 <file path=word/document.xml><?xml version="1.0" encoding="utf-8"?>
-<w:document xmlns:wpc="http://schemas.microsoft.com/office/word/2010/wordprocessingCanvas" xmlns:cx="http://schemas.microsoft.com/office/drawing/2014/chartex" xmlns:cx1="http://schemas.microsoft.com/office/drawing/2015/9/8/chartex" xmlns:cx2="http://schemas.microsoft.com/office/drawing/2015/10/21/chartex" xmlns:cx3="http://schemas.microsoft.com/office/drawing/2016/5/9/chartex" xmlns:cx4="http://schemas.microsoft.com/office/drawing/2016/5/10/chartex" xmlns:cx5="http://schemas.microsoft.com/office/drawing/2016/5/11/chartex" xmlns:cx6="http://schemas.microsoft.com/office/drawing/2016/5/12/chartex" xmlns:cx7="http://schemas.microsoft.com/office/drawing/2016/5/13/chartex" xmlns:cx8="http://schemas.microsoft.com/office/drawing/2016/5/14/chartex" xmlns:mc="http://schemas.openxmlformats.org/markup-compatibility/2006" xmlns:aink="http://schemas.microsoft.com/office/drawing/2016/ink" xmlns:am3d="http://schemas.microsoft.com/office/drawing/2017/model3d" xmlns:o="urn:schemas-microsoft-com:office:office" xmlns:r="http://schemas.openxmlformats.org/officeDocument/2006/relationships" xmlns:m="http://schemas.openxmlformats.org/officeDocument/2006/math" xmlns:v="urn:schemas-microsoft-com:vml" xmlns:wp14="http://schemas.microsoft.com/office/word/2010/wordprocessingDrawing" xmlns:wp="http://schemas.openxmlformats.org/drawingml/2006/wordprocessingDrawing" xmlns:w10="urn:schemas-microsoft-com:office:word" xmlns:w="http://schemas.openxmlformats.org/wordprocessingml/2006/main" xmlns:w14="http://schemas.microsoft.com/office/word/2010/wordml" xmlns:w15="http://schemas.microsoft.com/office/word/2012/wordml" xmlns:w16cex="http://schemas.microsoft.com/office/word/2018/wordml/cex" xmlns:w16cid="http://schemas.microsoft.com/office/word/2016/wordml/cid" xmlns:w16="http://schemas.microsoft.com/office/word/2018/wordml" xmlns:w16se="http://schemas.microsoft.com/office/word/2015/wordml/symex" xmlns:wpg="http://schemas.microsoft.com/office/word/2010/wordprocessingGroup" xmlns:wpi="http://schemas.microsoft.com/office/word/2010/wordprocessingInk" xmlns:wne="http://schemas.microsoft.com/office/word/2006/wordml" xmlns:wps="http://schemas.microsoft.com/office/word/2010/wordprocessingShape" mc:Ignorable="w14 w15 w16se w16cid w16 w16cex wp14">
+<w:document xmlns:wpc="http://schemas.microsoft.com/office/word/2010/wordprocessingCanvas" xmlns:cx="http://schemas.microsoft.com/office/drawing/2014/chartex" xmlns:cx1="http://schemas.microsoft.com/office/drawing/2015/9/8/chartex" xmlns:cx2="http://schemas.microsoft.com/office/drawing/2015/10/21/chartex" xmlns:cx3="http://schemas.microsoft.com/office/drawing/2016/5/9/chartex" xmlns:cx4="http://schemas.microsoft.com/office/drawing/2016/5/10/chartex" xmlns:cx5="http://schemas.microsoft.com/office/drawing/2016/5/11/chartex" xmlns:cx6="http://schemas.microsoft.com/office/drawing/2016/5/12/chartex" xmlns:cx7="http://schemas.microsoft.com/office/drawing/2016/5/13/chartex" xmlns:cx8="http://schemas.microsoft.com/office/drawing/2016/5/14/chartex" xmlns:mc="http://schemas.openxmlformats.org/markup-compatibility/2006" xmlns:aink="http://schemas.microsoft.com/office/drawing/2016/ink" xmlns:am3d="http://schemas.microsoft.com/office/drawing/2017/model3d" xmlns:o="urn:schemas-microsoft-com:office:office" xmlns:r="http://schemas.openxmlformats.org/officeDocument/2006/relationships" xmlns:m="http://schemas.openxmlformats.org/officeDocument/2006/math" xmlns:v="urn:schemas-microsoft-com:vml" xmlns:wp14="http://schemas.microsoft.com/office/word/2010/wordprocessingDrawing" xmlns:wp="http://schemas.openxmlformats.org/drawingml/2006/wordprocessingDrawing" xmlns:w10="urn:schemas-microsoft-com:office:word" xmlns:w="http://schemas.openxmlformats.org/wordprocessingml/2006/main" xmlns:w14="http://schemas.microsoft.com/office/word/2010/wordml" xmlns:w15="http://schemas.microsoft.com/office/word/2012/wordml" xmlns:w16cex="http://schemas.microsoft.com/office/word/2018/wordml/cex" xmlns:w16cid="http://schemas.microsoft.com/office/word/2016/wordml/cid" xmlns:w16="http://schemas.microsoft.com/office/word/2018/wordml" xmlns:w16sdtdh="http://schemas.microsoft.com/office/word/2020/wordml/sdtdatahash" xmlns:w16se="http://schemas.microsoft.com/office/word/2015/wordml/symex" xmlns:wpg="http://schemas.microsoft.com/office/word/2010/wordprocessingGroup" xmlns:wpi="http://schemas.microsoft.com/office/word/2010/wordprocessingInk" xmlns:wne="http://schemas.microsoft.com/office/word/2006/wordml" xmlns:wps="http://schemas.microsoft.com/office/word/2010/wordprocessingShape" mc:Ignorable="w14 w15 w16se w16cid w16 w16cex w16sdtdh wp14">
   <w:body>
     <w:p>
       <w:pPr>
@@ -2289,7 +2289,6 @@
           <w:sz w:val="22"/>
           <w:szCs w:val="22"/>
         </w:rPr>
-        <w:lastRenderedPageBreak/>
         <w:t>RelatedPerson</w:t>
       </w:r>
       <w:r>
@@ -6642,7 +6641,6 @@
                 <w:sz w:val="22"/>
                 <w:szCs w:val="22"/>
               </w:rPr>
-              <w:lastRenderedPageBreak/>
               <w:t>Not populated</w:t>
             </w:r>
           </w:p>
@@ -8883,7 +8881,6 @@
                 <w:sz w:val="22"/>
                 <w:szCs w:val="22"/>
               </w:rPr>
-              <w:lastRenderedPageBreak/>
               <w:t>Not populated</w:t>
             </w:r>
           </w:p>
@@ -12600,7 +12597,6 @@
                 <w:sz w:val="22"/>
                 <w:szCs w:val="22"/>
               </w:rPr>
-              <w:lastRenderedPageBreak/>
               <w:t xml:space="preserve">System – </w:t>
             </w:r>
             <w:hyperlink r:id="rId5" w:history="1">
@@ -12643,7 +12639,6 @@
                 <w:sz w:val="22"/>
                 <w:szCs w:val="22"/>
               </w:rPr>
-              <w:lastRenderedPageBreak/>
               <w:t>Code</w:t>
             </w:r>
           </w:p>
@@ -18693,7 +18688,6 @@
                 <w:sz w:val="22"/>
                 <w:szCs w:val="22"/>
               </w:rPr>
-              <w:lastRenderedPageBreak/>
               <w:t>&lt;patientRole&gt;&lt;patient&gt;&lt;guardian&gt;</w:t>
             </w:r>
           </w:p>
@@ -20648,7 +20642,6 @@
                 <w:sz w:val="22"/>
                 <w:szCs w:val="22"/>
               </w:rPr>
-              <w:lastRenderedPageBreak/>
               <w:t>&lt;</w:t>
             </w:r>
             <w:proofErr w:type="spellStart"/>
@@ -21867,7 +21860,6 @@
                 <w:sz w:val="22"/>
                 <w:szCs w:val="22"/>
               </w:rPr>
-              <w:lastRenderedPageBreak/>
               <w:t>&lt;</w:t>
             </w:r>
             <w:proofErr w:type="spellStart"/>
@@ -24927,7 +24919,6 @@
                 <w:sz w:val="22"/>
                 <w:szCs w:val="22"/>
               </w:rPr>
-              <w:lastRenderedPageBreak/>
               <w:t>No mapping</w:t>
             </w:r>
           </w:p>
@@ -26769,7 +26760,6 @@
                 <w:sz w:val="22"/>
                 <w:szCs w:val="22"/>
               </w:rPr>
-              <w:lastRenderedPageBreak/>
               <w:t>Not populated</w:t>
             </w:r>
           </w:p>
@@ -28302,7 +28292,6 @@
                 <w:sz w:val="22"/>
                 <w:szCs w:val="22"/>
               </w:rPr>
-              <w:lastRenderedPageBreak/>
               <w:t>Not populated</w:t>
             </w:r>
           </w:p>
@@ -30199,7 +30188,6 @@
                 <w:sz w:val="22"/>
                 <w:szCs w:val="22"/>
               </w:rPr>
-              <w:lastRenderedPageBreak/>
               <w:t>ITK</w:t>
             </w:r>
             <w:r>
@@ -32523,7 +32511,6 @@
                 <w:sz w:val="22"/>
                 <w:szCs w:val="22"/>
               </w:rPr>
-              <w:lastRenderedPageBreak/>
               <w:t>Not populated</w:t>
             </w:r>
           </w:p>
@@ -34655,7 +34642,6 @@
                 <w:sz w:val="22"/>
                 <w:szCs w:val="22"/>
               </w:rPr>
-              <w:lastRenderedPageBreak/>
               <w:t>Not populated</w:t>
             </w:r>
           </w:p>
@@ -36283,20 +36269,135 @@
           </w:tcPr>
           <w:p>
             <w:pPr>
-              <w:rPr>
-                <w:noProof/>
-                <w:sz w:val="22"/>
-                <w:szCs w:val="22"/>
-              </w:rPr>
-            </w:pPr>
-            <w:r>
-              <w:rPr>
-                <w:noProof/>
-                <w:sz w:val="22"/>
-                <w:szCs w:val="22"/>
-              </w:rPr>
-              <w:t>&lt;addr use&gt;</w:t>
-            </w:r>
+              <w:pStyle w:val="HTMLPreformatted"/>
+              <w:shd w:val="clear" w:color="auto" w:fill="FFFFFF"/>
+              <w:rPr>
+                <w:color w:val="080808"/>
+              </w:rPr>
+            </w:pPr>
+            <w:r>
+              <w:rPr>
+                <w:color w:val="080808"/>
+              </w:rPr>
+              <w:t>&lt;</w:t>
+            </w:r>
+            <w:proofErr w:type="spellStart"/>
+            <w:r>
+              <w:rPr>
+                <w:color w:val="0033B3"/>
+              </w:rPr>
+              <w:t>addr</w:t>
+            </w:r>
+            <w:proofErr w:type="spellEnd"/>
+            <w:r>
+              <w:rPr>
+                <w:color w:val="0033B3"/>
+              </w:rPr>
+              <w:t xml:space="preserve"> </w:t>
+            </w:r>
+            <w:r>
+              <w:rPr>
+                <w:color w:val="174AD4"/>
+              </w:rPr>
+              <w:t>use</w:t>
+            </w:r>
+            <w:r>
+              <w:rPr>
+                <w:color w:val="067D17"/>
+              </w:rPr>
+              <w:t>="</w:t>
+            </w:r>
+            <w:r>
+              <w:rPr>
+                <w:color w:val="067D17"/>
+              </w:rPr>
+              <w:t>H</w:t>
+            </w:r>
+            <w:r>
+              <w:rPr>
+                <w:color w:val="067D17"/>
+              </w:rPr>
+              <w:t>"</w:t>
+            </w:r>
+            <w:r>
+              <w:rPr>
+                <w:color w:val="080808"/>
+              </w:rPr>
+              <w:t>&gt;&lt;</w:t>
+            </w:r>
+            <w:proofErr w:type="spellStart"/>
+            <w:r>
+              <w:rPr>
+                <w:color w:val="0033B3"/>
+              </w:rPr>
+              <w:t>addr</w:t>
+            </w:r>
+            <w:proofErr w:type="spellEnd"/>
+            <w:r>
+              <w:rPr>
+                <w:color w:val="0033B3"/>
+              </w:rPr>
+              <w:t xml:space="preserve"> </w:t>
+            </w:r>
+            <w:r>
+              <w:rPr>
+                <w:color w:val="174AD4"/>
+              </w:rPr>
+              <w:t>use</w:t>
+            </w:r>
+            <w:r>
+              <w:rPr>
+                <w:color w:val="067D17"/>
+              </w:rPr>
+              <w:t>="PHYS"</w:t>
+            </w:r>
+            <w:r>
+              <w:rPr>
+                <w:color w:val="080808"/>
+              </w:rPr>
+              <w:t>&gt;&lt;</w:t>
+            </w:r>
+            <w:proofErr w:type="spellStart"/>
+            <w:r>
+              <w:rPr>
+                <w:color w:val="0033B3"/>
+              </w:rPr>
+              <w:t>addr</w:t>
+            </w:r>
+            <w:proofErr w:type="spellEnd"/>
+            <w:r>
+              <w:rPr>
+                <w:color w:val="0033B3"/>
+              </w:rPr>
+              <w:t xml:space="preserve"> </w:t>
+            </w:r>
+            <w:r>
+              <w:rPr>
+                <w:color w:val="174AD4"/>
+              </w:rPr>
+              <w:t>use</w:t>
+            </w:r>
+            <w:r>
+              <w:rPr>
+                <w:color w:val="067D17"/>
+              </w:rPr>
+              <w:t>="PHYS"</w:t>
+            </w:r>
+            <w:r>
+              <w:rPr>
+                <w:color w:val="080808"/>
+              </w:rPr>
+              <w:t>&gt;</w:t>
+            </w:r>
+          </w:p>
+          <w:p>
+            <w:pPr>
+              <w:rPr>
+                <w:noProof/>
+                <w:sz w:val="22"/>
+                <w:szCs w:val="22"/>
+              </w:rPr>
+            </w:pPr>
           </w:p>
         </w:tc>
         <w:tc>
@@ -36345,21 +36446,49 @@
           </w:tcPr>
           <w:p>
             <w:pPr>
-              <w:rPr>
-                <w:rFonts w:cstheme="minorHAnsi"/>
-                <w:color w:val="000000" w:themeColor="text1"/>
-                <w:sz w:val="22"/>
-                <w:szCs w:val="22"/>
-              </w:rPr>
-            </w:pPr>
-            <w:r>
-              <w:rPr>
-                <w:rFonts w:cstheme="minorHAnsi"/>
-                <w:color w:val="FF0000"/>
-                <w:sz w:val="22"/>
-                <w:szCs w:val="22"/>
-              </w:rPr>
-              <w:t>Not populated</w:t>
+              <w:pStyle w:val="HTMLPreformatted"/>
+              <w:shd w:val="clear" w:color="auto" w:fill="FFFFFF"/>
+              <w:rPr>
+                <w:color w:val="080808"/>
+              </w:rPr>
+            </w:pPr>
+            <w:r>
+              <w:rPr>
+                <w:color w:val="080808"/>
+              </w:rPr>
+              <w:t>&lt;</w:t>
+            </w:r>
+            <w:proofErr w:type="spellStart"/>
+            <w:r>
+              <w:rPr>
+                <w:color w:val="0033B3"/>
+              </w:rPr>
+              <w:t>addr</w:t>
+            </w:r>
+            <w:proofErr w:type="spellEnd"/>
+            <w:r>
+              <w:rPr>
+                <w:color w:val="0033B3"/>
+              </w:rPr>
+              <w:t xml:space="preserve"> </w:t>
+            </w:r>
+            <w:r>
+              <w:rPr>
+                <w:color w:val="174AD4"/>
+              </w:rPr>
+              <w:t>use</w:t>
+            </w:r>
+            <w:r>
+              <w:rPr>
+                <w:color w:val="067D17"/>
+              </w:rPr>
+              <w:t>="PHYS"</w:t>
+            </w:r>
+            <w:r>
+              <w:rPr>
+                <w:color w:val="080808"/>
+              </w:rPr>
+              <w:t>&gt;</w:t>
             </w:r>
           </w:p>
         </w:tc>
@@ -36741,7 +36870,6 @@
                 <w:sz w:val="20"/>
                 <w:szCs w:val="20"/>
               </w:rPr>
-              <w:lastRenderedPageBreak/>
               <w:t>&lt;addr&gt;&lt;postalcode&gt;</w:t>
             </w:r>
           </w:p>
@@ -40736,7 +40864,6 @@
           <w:sz w:val="20"/>
           <w:szCs w:val="20"/>
         </w:rPr>
-        <w:lastRenderedPageBreak/>
         <w:t>P</w:t>
       </w:r>
       <w:r>
@@ -41052,37 +41179,7 @@
           <w:sz w:val="20"/>
           <w:szCs w:val="20"/>
         </w:rPr>
-        <w:t>Practitioner Role mapping</w:t>
-      </w:r>
-      <w:r>
-        <w:rPr>
-          <w:b/>
-          <w:bCs/>
-          <w:noProof/>
-          <w:sz w:val="20"/>
-          <w:szCs w:val="20"/>
-        </w:rPr>
-        <w:t xml:space="preserve"> (</w:t>
-      </w:r>
-      <w:r>
-        <w:rPr>
-          <w:b/>
-          <w:bCs/>
-          <w:noProof/>
-          <w:sz w:val="20"/>
-          <w:szCs w:val="20"/>
-        </w:rPr>
-        <w:t>ResponsibleParty</w:t>
-      </w:r>
-      <w:r>
-        <w:rPr>
-          <w:b/>
-          <w:bCs/>
-          <w:noProof/>
-          <w:sz w:val="20"/>
-          <w:szCs w:val="20"/>
-        </w:rPr>
-        <w:t>)</w:t>
+        <w:t>Practitioner Role mapping (ResponsibleParty)</w:t>
       </w:r>
     </w:p>
     <w:p>
@@ -41299,15 +41396,7 @@
                 <w:sz w:val="22"/>
                 <w:szCs w:val="22"/>
               </w:rPr>
-              <w:t>Practitioner</w:t>
-            </w:r>
-            <w:r>
-              <w:rPr>
-                <w:noProof/>
-                <w:sz w:val="22"/>
-                <w:szCs w:val="22"/>
-              </w:rPr>
-              <w:t>Role</w:t>
+              <w:t>PractitionerRole</w:t>
             </w:r>
           </w:p>
         </w:tc>
@@ -41397,16 +41486,7 @@
                 <w:sz w:val="22"/>
                 <w:szCs w:val="22"/>
               </w:rPr>
-              <w:t>&gt;</w:t>
-            </w:r>
-            <w:r>
-              <w:rPr>
-                <w:rFonts w:cstheme="minorHAnsi"/>
-                <w:color w:val="000000" w:themeColor="text1"/>
-                <w:sz w:val="22"/>
-                <w:szCs w:val="22"/>
-              </w:rPr>
-              <w:t>&lt;code&gt;</w:t>
+              <w:t>&gt;&lt;code&gt;</w:t>
             </w:r>
           </w:p>
         </w:tc>
@@ -41510,16 +41590,7 @@
                 <w:sz w:val="22"/>
                 <w:szCs w:val="22"/>
               </w:rPr>
-              <w:t>&gt;</w:t>
-            </w:r>
-            <w:r>
-              <w:rPr>
-                <w:rFonts w:cstheme="minorHAnsi"/>
-                <w:color w:val="000000" w:themeColor="text1"/>
-                <w:sz w:val="22"/>
-                <w:szCs w:val="22"/>
-              </w:rPr>
-              <w:t>&lt;</w:t>
+              <w:t>&gt;&lt;</w:t>
             </w:r>
             <w:proofErr w:type="spellStart"/>
             <w:r>
@@ -41603,7 +41674,7 @@
 </file>
 
 <file path=word/numbering.xml><?xml version="1.0" encoding="utf-8"?>
-<w:numbering xmlns:wpc="http://schemas.microsoft.com/office/word/2010/wordprocessingCanvas" xmlns:cx="http://schemas.microsoft.com/office/drawing/2014/chartex" xmlns:cx1="http://schemas.microsoft.com/office/drawing/2015/9/8/chartex" xmlns:cx2="http://schemas.microsoft.com/office/drawing/2015/10/21/chartex" xmlns:cx3="http://schemas.microsoft.com/office/drawing/2016/5/9/chartex" xmlns:cx4="http://schemas.microsoft.com/office/drawing/2016/5/10/chartex" xmlns:cx5="http://schemas.microsoft.com/office/drawing/2016/5/11/chartex" xmlns:cx6="http://schemas.microsoft.com/office/drawing/2016/5/12/chartex" xmlns:cx7="http://schemas.microsoft.com/office/drawing/2016/5/13/chartex" xmlns:cx8="http://schemas.microsoft.com/office/drawing/2016/5/14/chartex" xmlns:mc="http://schemas.openxmlformats.org/markup-compatibility/2006" xmlns:aink="http://schemas.microsoft.com/office/drawing/2016/ink" xmlns:am3d="http://schemas.microsoft.com/office/drawing/2017/model3d" xmlns:o="urn:schemas-microsoft-com:office:office" xmlns:r="http://schemas.openxmlformats.org/officeDocument/2006/relationships" xmlns:m="http://schemas.openxmlformats.org/officeDocument/2006/math" xmlns:v="urn:schemas-microsoft-com:vml" xmlns:wp14="http://schemas.microsoft.com/office/word/2010/wordprocessingDrawing" xmlns:wp="http://schemas.openxmlformats.org/drawingml/2006/wordprocessingDrawing" xmlns:w10="urn:schemas-microsoft-com:office:word" xmlns:w="http://schemas.openxmlformats.org/wordprocessingml/2006/main" xmlns:w14="http://schemas.microsoft.com/office/word/2010/wordml" xmlns:w15="http://schemas.microsoft.com/office/word/2012/wordml" xmlns:w16cex="http://schemas.microsoft.com/office/word/2018/wordml/cex" xmlns:w16cid="http://schemas.microsoft.com/office/word/2016/wordml/cid" xmlns:w16="http://schemas.microsoft.com/office/word/2018/wordml" xmlns:w16se="http://schemas.microsoft.com/office/word/2015/wordml/symex" xmlns:wpg="http://schemas.microsoft.com/office/word/2010/wordprocessingGroup" xmlns:wpi="http://schemas.microsoft.com/office/word/2010/wordprocessingInk" xmlns:wne="http://schemas.microsoft.com/office/word/2006/wordml" xmlns:wps="http://schemas.microsoft.com/office/word/2010/wordprocessingShape" mc:Ignorable="w14 w15 w16se w16cid w16 w16cex wp14">
+<w:numbering xmlns:wpc="http://schemas.microsoft.com/office/word/2010/wordprocessingCanvas" xmlns:cx="http://schemas.microsoft.com/office/drawing/2014/chartex" xmlns:cx1="http://schemas.microsoft.com/office/drawing/2015/9/8/chartex" xmlns:cx2="http://schemas.microsoft.com/office/drawing/2015/10/21/chartex" xmlns:cx3="http://schemas.microsoft.com/office/drawing/2016/5/9/chartex" xmlns:cx4="http://schemas.microsoft.com/office/drawing/2016/5/10/chartex" xmlns:cx5="http://schemas.microsoft.com/office/drawing/2016/5/11/chartex" xmlns:cx6="http://schemas.microsoft.com/office/drawing/2016/5/12/chartex" xmlns:cx7="http://schemas.microsoft.com/office/drawing/2016/5/13/chartex" xmlns:cx8="http://schemas.microsoft.com/office/drawing/2016/5/14/chartex" xmlns:mc="http://schemas.openxmlformats.org/markup-compatibility/2006" xmlns:aink="http://schemas.microsoft.com/office/drawing/2016/ink" xmlns:am3d="http://schemas.microsoft.com/office/drawing/2017/model3d" xmlns:o="urn:schemas-microsoft-com:office:office" xmlns:r="http://schemas.openxmlformats.org/officeDocument/2006/relationships" xmlns:m="http://schemas.openxmlformats.org/officeDocument/2006/math" xmlns:v="urn:schemas-microsoft-com:vml" xmlns:wp14="http://schemas.microsoft.com/office/word/2010/wordprocessingDrawing" xmlns:wp="http://schemas.openxmlformats.org/drawingml/2006/wordprocessingDrawing" xmlns:w10="urn:schemas-microsoft-com:office:word" xmlns:w="http://schemas.openxmlformats.org/wordprocessingml/2006/main" xmlns:w14="http://schemas.microsoft.com/office/word/2010/wordml" xmlns:w15="http://schemas.microsoft.com/office/word/2012/wordml" xmlns:w16cex="http://schemas.microsoft.com/office/word/2018/wordml/cex" xmlns:w16cid="http://schemas.microsoft.com/office/word/2016/wordml/cid" xmlns:w16="http://schemas.microsoft.com/office/word/2018/wordml" xmlns:w16sdtdh="http://schemas.microsoft.com/office/word/2020/wordml/sdtdatahash" xmlns:w16se="http://schemas.microsoft.com/office/word/2015/wordml/symex" xmlns:wpg="http://schemas.microsoft.com/office/word/2010/wordprocessingGroup" xmlns:wpi="http://schemas.microsoft.com/office/word/2010/wordprocessingInk" xmlns:wne="http://schemas.microsoft.com/office/word/2006/wordml" xmlns:wps="http://schemas.microsoft.com/office/word/2010/wordprocessingShape" mc:Ignorable="w14 w15 w16se w16cid w16 w16cex w16sdtdh wp14">
   <w:abstractNum w:abstractNumId="0" w15:restartNumberingAfterBreak="0">
     <w:nsid w:val="0A7F5070"/>
     <w:multiLevelType w:val="hybridMultilevel"/>
@@ -41815,7 +41886,7 @@
 </file>
 
 <file path=word/styles.xml><?xml version="1.0" encoding="utf-8"?>
-<w:styles xmlns:mc="http://schemas.openxmlformats.org/markup-compatibility/2006" xmlns:r="http://schemas.openxmlformats.org/officeDocument/2006/relationships" xmlns:w="http://schemas.openxmlformats.org/wordprocessingml/2006/main" xmlns:w14="http://schemas.microsoft.com/office/word/2010/wordml" xmlns:w15="http://schemas.microsoft.com/office/word/2012/wordml" xmlns:w16cex="http://schemas.microsoft.com/office/word/2018/wordml/cex" xmlns:w16cid="http://schemas.microsoft.com/office/word/2016/wordml/cid" xmlns:w16="http://schemas.microsoft.com/office/word/2018/wordml" xmlns:w16se="http://schemas.microsoft.com/office/word/2015/wordml/symex" mc:Ignorable="w14 w15 w16se w16cid w16 w16cex">
+<w:styles xmlns:mc="http://schemas.openxmlformats.org/markup-compatibility/2006" xmlns:r="http://schemas.openxmlformats.org/officeDocument/2006/relationships" xmlns:w="http://schemas.openxmlformats.org/wordprocessingml/2006/main" xmlns:w14="http://schemas.microsoft.com/office/word/2010/wordml" xmlns:w15="http://schemas.microsoft.com/office/word/2012/wordml" xmlns:w16cex="http://schemas.microsoft.com/office/word/2018/wordml/cex" xmlns:w16cid="http://schemas.microsoft.com/office/word/2016/wordml/cid" xmlns:w16="http://schemas.microsoft.com/office/word/2018/wordml" xmlns:w16sdtdh="http://schemas.microsoft.com/office/word/2020/wordml/sdtdatahash" xmlns:w16se="http://schemas.microsoft.com/office/word/2015/wordml/symex" mc:Ignorable="w14 w15 w16se w16cid w16 w16cex w16sdtdh">
   <w:docDefaults>
     <w:rPrDefault>
       <w:rPr>

</xml_diff>

<commit_message>
NIAD-1670: Concatenate DOS service id with  ODS code (#190)
* NIAD-1670: Concatenate DOS service id with  ods code

* NIAD-1670: Allow for either ods code or dos service id

* NIAD-1670: Small refactor

* NIAD-1670: Add unit tests for ReportItkHeaderParserUtil

* NIAD-1670: Add documentation
</commit_message>
<xml_diff>
--- a/doc/ITK_FHIR_mapping.docx
+++ b/doc/ITK_FHIR_mapping.docx
@@ -1126,13 +1126,7 @@
               <w:rPr>
                 <w:color w:val="0033B3"/>
               </w:rPr>
-              <w:t>DistributionEnvelope</w:t>
-            </w:r>
-            <w:r>
-              <w:rPr>
-                <w:color w:val="0033B3"/>
-              </w:rPr>
-              <w:t>/header/handlingSpecification</w:t>
+              <w:t>DistributionEnvelope/header/handlingSpecification</w:t>
             </w:r>
           </w:p>
         </w:tc>
@@ -41595,6 +41589,364 @@
                 <w:szCs w:val="22"/>
               </w:rPr>
               <w:t>organization</w:t>
+            </w:r>
+          </w:p>
+        </w:tc>
+      </w:tr>
+    </w:tbl>
+    <w:p>
+      <w:pPr>
+        <w:rPr>
+          <w:noProof/>
+          <w:sz w:val="20"/>
+          <w:szCs w:val="20"/>
+        </w:rPr>
+      </w:pPr>
+    </w:p>
+    <w:p>
+      <w:pPr>
+        <w:rPr>
+          <w:b/>
+          <w:bCs/>
+          <w:noProof/>
+          <w:sz w:val="20"/>
+          <w:szCs w:val="20"/>
+        </w:rPr>
+      </w:pPr>
+      <w:r>
+        <w:rPr>
+          <w:b/>
+          <w:bCs/>
+          <w:noProof/>
+          <w:sz w:val="20"/>
+          <w:szCs w:val="20"/>
+        </w:rPr>
+        <w:t>MessageHeader</w:t>
+      </w:r>
+    </w:p>
+    <w:p>
+      <w:pPr>
+        <w:rPr>
+          <w:noProof/>
+          <w:sz w:val="20"/>
+          <w:szCs w:val="20"/>
+        </w:rPr>
+      </w:pPr>
+    </w:p>
+    <w:tbl>
+      <w:tblPr>
+        <w:tblStyle w:val="TableGrid"/>
+        <w:tblW w:w="17270" w:type="dxa"/>
+        <w:tblLook w:val="04A0" w:firstRow="1" w:lastRow="0" w:firstColumn="1" w:lastColumn="0" w:noHBand="0" w:noVBand="1"/>
+      </w:tblPr>
+      <w:tblGrid>
+        <w:gridCol w:w="5756"/>
+        <w:gridCol w:w="5757"/>
+        <w:gridCol w:w="5757"/>
+      </w:tblGrid>
+      <w:tr>
+        <w:tc>
+          <w:tcPr>
+            <w:tcW w:w="5756" w:type="dxa"/>
+          </w:tcPr>
+          <w:p>
+            <w:pPr>
+              <w:rPr>
+                <w:noProof/>
+                <w:sz w:val="22"/>
+                <w:szCs w:val="22"/>
+              </w:rPr>
+            </w:pPr>
+            <w:r>
+              <w:rPr>
+                <w:rFonts w:cstheme="minorHAnsi"/>
+                <w:b/>
+                <w:bCs/>
+                <w:color w:val="000000" w:themeColor="text1"/>
+                <w:sz w:val="22"/>
+                <w:szCs w:val="22"/>
+              </w:rPr>
+              <w:t>ITK</w:t>
+            </w:r>
+            <w:r>
+              <w:rPr>
+                <w:rFonts w:cstheme="minorHAnsi"/>
+                <w:b/>
+                <w:bCs/>
+                <w:color w:val="000000" w:themeColor="text1"/>
+                <w:sz w:val="22"/>
+                <w:szCs w:val="22"/>
+              </w:rPr>
+              <w:t xml:space="preserve"> Mapping Element</w:t>
+            </w:r>
+          </w:p>
+        </w:tc>
+        <w:tc>
+          <w:tcPr>
+            <w:tcW w:w="5757" w:type="dxa"/>
+          </w:tcPr>
+          <w:p>
+            <w:pPr>
+              <w:rPr>
+                <w:noProof/>
+                <w:sz w:val="22"/>
+                <w:szCs w:val="22"/>
+              </w:rPr>
+            </w:pPr>
+            <w:r>
+              <w:rPr>
+                <w:rFonts w:cstheme="minorHAnsi"/>
+                <w:b/>
+                <w:bCs/>
+                <w:color w:val="000000" w:themeColor="text1"/>
+                <w:sz w:val="22"/>
+                <w:szCs w:val="22"/>
+              </w:rPr>
+              <w:t>FHIR Objects</w:t>
+            </w:r>
+            <w:r>
+              <w:rPr>
+                <w:rFonts w:cstheme="minorHAnsi"/>
+                <w:b/>
+                <w:bCs/>
+                <w:color w:val="000000" w:themeColor="text1"/>
+                <w:sz w:val="22"/>
+                <w:szCs w:val="22"/>
+              </w:rPr>
+              <w:t xml:space="preserve"> 3.0.2</w:t>
+            </w:r>
+          </w:p>
+        </w:tc>
+        <w:tc>
+          <w:tcPr>
+            <w:tcW w:w="5757" w:type="dxa"/>
+          </w:tcPr>
+          <w:p>
+            <w:pPr>
+              <w:rPr>
+                <w:noProof/>
+                <w:sz w:val="22"/>
+                <w:szCs w:val="22"/>
+              </w:rPr>
+            </w:pPr>
+            <w:r>
+              <w:rPr>
+                <w:rFonts w:cstheme="minorHAnsi"/>
+                <w:b/>
+                <w:bCs/>
+                <w:color w:val="000000" w:themeColor="text1"/>
+                <w:sz w:val="22"/>
+                <w:szCs w:val="22"/>
+              </w:rPr>
+              <w:t>FHIR</w:t>
+            </w:r>
+            <w:r>
+              <w:rPr>
+                <w:rFonts w:cstheme="minorHAnsi"/>
+                <w:b/>
+                <w:bCs/>
+                <w:color w:val="000000" w:themeColor="text1"/>
+                <w:sz w:val="22"/>
+                <w:szCs w:val="22"/>
+              </w:rPr>
+              <w:t xml:space="preserve"> Mapping Elements 3.0.2</w:t>
+            </w:r>
+          </w:p>
+        </w:tc>
+      </w:tr>
+      <w:tr>
+        <w:tc>
+          <w:tcPr>
+            <w:tcW w:w="5756" w:type="dxa"/>
+          </w:tcPr>
+          <w:p>
+            <w:pPr>
+              <w:rPr>
+                <w:sz w:val="22"/>
+                <w:szCs w:val="22"/>
+              </w:rPr>
+            </w:pPr>
+            <w:r>
+              <w:rPr>
+                <w:sz w:val="22"/>
+                <w:szCs w:val="22"/>
+              </w:rPr>
+              <w:t>&lt;itk:header&gt;&lt;itk:addresslist&gt;&lt;itk:address uri="</w:t>
+            </w:r>
+            <w:r>
+              <w:rPr>
+                <w:i/>
+                <w:iCs/>
+                <w:sz w:val="22"/>
+                <w:szCs w:val="22"/>
+                <w:lang w:val="en-US"/>
+              </w:rPr>
+              <w:t>ODS_CODE</w:t>
+            </w:r>
+            <w:r>
+              <w:rPr>
+                <w:sz w:val="22"/>
+                <w:szCs w:val="22"/>
+              </w:rPr>
+              <w:t>" /&gt;</w:t>
+            </w:r>
+          </w:p>
+          <w:p>
+            <w:pPr>
+              <w:rPr>
+                <w:rFonts w:ascii="Menlo" w:hAnsi="Menlo" w:cs="Menlo"/>
+                <w:color w:val="000000"/>
+                <w:sz w:val="18"/>
+                <w:szCs w:val="18"/>
+              </w:rPr>
+            </w:pPr>
+            <w:r>
+              <w:rPr>
+                <w:sz w:val="22"/>
+                <w:szCs w:val="22"/>
+              </w:rPr>
+              <w:t>&lt;itk:header&gt;&lt;itk:addresslist&gt;&lt;itk:address type="2.16.840.1.113883.2.1.3.2.4.18.44" uri="</w:t>
+            </w:r>
+            <w:r>
+              <w:rPr>
+                <w:i/>
+                <w:iCs/>
+                <w:sz w:val="22"/>
+                <w:szCs w:val="22"/>
+                <w:lang w:val="en-US"/>
+              </w:rPr>
+              <w:t>DOS_ID</w:t>
+            </w:r>
+            <w:r>
+              <w:rPr>
+                <w:sz w:val="22"/>
+                <w:szCs w:val="22"/>
+              </w:rPr>
+              <w:t>" /&gt;</w:t>
+            </w:r>
+          </w:p>
+        </w:tc>
+        <w:tc>
+          <w:tcPr>
+            <w:tcW w:w="5757" w:type="dxa"/>
+          </w:tcPr>
+          <w:p>
+            <w:pPr>
+              <w:rPr>
+                <w:noProof/>
+                <w:sz w:val="22"/>
+                <w:szCs w:val="22"/>
+              </w:rPr>
+            </w:pPr>
+          </w:p>
+        </w:tc>
+        <w:tc>
+          <w:tcPr>
+            <w:tcW w:w="5757" w:type="dxa"/>
+          </w:tcPr>
+          <w:p>
+            <w:pPr>
+              <w:rPr>
+                <w:noProof/>
+                <w:color w:val="000000" w:themeColor="text1"/>
+                <w:sz w:val="22"/>
+                <w:szCs w:val="22"/>
+                <w:lang w:val="en-US"/>
+              </w:rPr>
+            </w:pPr>
+            <w:r>
+              <w:rPr>
+                <w:noProof/>
+                <w:color w:val="000000" w:themeColor="text1"/>
+                <w:sz w:val="22"/>
+                <w:szCs w:val="22"/>
+                <w:lang w:val="en-US"/>
+              </w:rPr>
+              <w:t>destination.ednpoint (</w:t>
+            </w:r>
+            <w:r>
+              <w:rPr>
+                <w:noProof/>
+                <w:color w:val="000000" w:themeColor="text1"/>
+                <w:sz w:val="22"/>
+                <w:szCs w:val="22"/>
+                <w:lang w:val="en-US"/>
+              </w:rPr>
+              <w:t xml:space="preserve">two values concatenated </w:t>
+            </w:r>
+            <w:proofErr w:type="spellStart"/>
+            <w:r>
+              <w:rPr>
+                <w:i/>
+                <w:iCs/>
+                <w:sz w:val="22"/>
+                <w:szCs w:val="22"/>
+                <w:lang w:val="en-US"/>
+              </w:rPr>
+              <w:t>ODS_</w:t>
+            </w:r>
+            <w:proofErr w:type="gramStart"/>
+            <w:r>
+              <w:rPr>
+                <w:i/>
+                <w:iCs/>
+                <w:sz w:val="22"/>
+                <w:szCs w:val="22"/>
+                <w:lang w:val="en-US"/>
+              </w:rPr>
+              <w:t>CODE</w:t>
+            </w:r>
+            <w:r>
+              <w:rPr>
+                <w:i/>
+                <w:iCs/>
+                <w:sz w:val="22"/>
+                <w:szCs w:val="22"/>
+                <w:lang w:val="en-US"/>
+              </w:rPr>
+              <w:t>:</w:t>
+            </w:r>
+            <w:r>
+              <w:rPr>
+                <w:i/>
+                <w:iCs/>
+                <w:sz w:val="22"/>
+                <w:szCs w:val="22"/>
+                <w:lang w:val="en-US"/>
+              </w:rPr>
+              <w:t>DOSServiceID</w:t>
+            </w:r>
+            <w:proofErr w:type="gramEnd"/>
+            <w:r>
+              <w:rPr>
+                <w:i/>
+                <w:iCs/>
+                <w:sz w:val="22"/>
+                <w:szCs w:val="22"/>
+                <w:lang w:val="en-US"/>
+              </w:rPr>
+              <w:t>:</w:t>
+            </w:r>
+            <w:r>
+              <w:rPr>
+                <w:i/>
+                <w:iCs/>
+                <w:sz w:val="22"/>
+                <w:szCs w:val="22"/>
+                <w:lang w:val="en-US"/>
+              </w:rPr>
+              <w:t>DOS_ID</w:t>
+            </w:r>
+            <w:proofErr w:type="spellEnd"/>
+            <w:r>
+              <w:rPr>
+                <w:i/>
+                <w:iCs/>
+                <w:sz w:val="22"/>
+                <w:szCs w:val="22"/>
+                <w:lang w:val="en-US"/>
+              </w:rPr>
+              <w:t>)</w:t>
             </w:r>
           </w:p>
         </w:tc>
@@ -42225,10 +42577,10 @@
   <w:style w:type="paragraph" w:default="1" w:styleId="Normal">
     <w:name w:val="Normal"/>
     <w:qFormat/>
-    <w:rsid w:val="002E6636"/>
+    <w:rsid w:val="002D41C4"/>
     <w:rPr>
       <w:rFonts w:ascii="Times New Roman" w:eastAsia="Times New Roman" w:hAnsi="Times New Roman" w:cs="Times New Roman"/>
-      <w:lang w:eastAsia="en-GB"/>
+      <w:lang w:val="en-PL" w:eastAsia="en-GB"/>
     </w:rPr>
   </w:style>
   <w:style w:type="character" w:default="1" w:styleId="DefaultParagraphFont">
@@ -42297,7 +42649,7 @@
     </w:pPr>
     <w:rPr>
       <w:rFonts w:asciiTheme="minorHAnsi" w:eastAsiaTheme="minorHAnsi" w:hAnsiTheme="minorHAnsi" w:cstheme="minorBidi"/>
-      <w:lang w:eastAsia="en-US"/>
+      <w:lang w:val="en-GB" w:eastAsia="en-US"/>
     </w:rPr>
   </w:style>
   <w:style w:type="character" w:styleId="HTMLCode">
@@ -42322,6 +42674,9 @@
     <w:pPr>
       <w:spacing w:before="100" w:beforeAutospacing="1" w:after="100" w:afterAutospacing="1"/>
     </w:pPr>
+    <w:rPr>
+      <w:lang w:val="en-GB"/>
+    </w:rPr>
   </w:style>
   <w:style w:type="paragraph" w:styleId="HTMLPreformatted">
     <w:name w:val="HTML Preformatted"/>
@@ -42354,6 +42709,7 @@
       <w:rFonts w:ascii="Courier New" w:hAnsi="Courier New" w:cs="Courier New"/>
       <w:sz w:val="20"/>
       <w:szCs w:val="20"/>
+      <w:lang w:val="en-GB"/>
     </w:rPr>
   </w:style>
   <w:style w:type="character" w:customStyle="1" w:styleId="HTMLPreformattedChar">

</xml_diff>

<commit_message>
NIAD-1660: Set system, update doc and integration test
</commit_message>
<xml_diff>
--- a/doc/ITK_FHIR_mapping.docx
+++ b/doc/ITK_FHIR_mapping.docx
@@ -2801,6 +2801,539 @@
                 <w:color w:val="000000" w:themeColor="text1"/>
                 <w:sz w:val="22"/>
                 <w:szCs w:val="22"/>
+                <w:lang w:val="en-US"/>
+              </w:rPr>
+            </w:pPr>
+            <w:r>
+              <w:rPr>
+                <w:rFonts w:cstheme="minorHAnsi"/>
+                <w:color w:val="000000" w:themeColor="text1"/>
+                <w:sz w:val="22"/>
+                <w:szCs w:val="22"/>
+                <w:lang w:val="en-US"/>
+              </w:rPr>
+              <w:t>When</w:t>
+            </w:r>
+            <w:r>
+              <w:rPr>
+                <w:rFonts w:cstheme="minorHAnsi"/>
+                <w:color w:val="000000" w:themeColor="text1"/>
+                <w:sz w:val="22"/>
+                <w:szCs w:val="22"/>
+                <w:lang w:val="en-US"/>
+              </w:rPr>
+              <w:t xml:space="preserve"> &lt;telecom </w:t>
+            </w:r>
+            <w:r>
+              <w:rPr>
+                <w:rFonts w:cstheme="minorHAnsi"/>
+                <w:color w:val="000000" w:themeColor="text1"/>
+                <w:sz w:val="22"/>
+                <w:szCs w:val="22"/>
+                <w:lang w:val="en-US"/>
+              </w:rPr>
+              <w:t>use="</w:t>
+            </w:r>
+            <w:r>
+              <w:rPr>
+                <w:rFonts w:cstheme="minorHAnsi"/>
+                <w:b/>
+                <w:bCs/>
+                <w:color w:val="000000" w:themeColor="text1"/>
+                <w:sz w:val="22"/>
+                <w:szCs w:val="22"/>
+                <w:lang w:val="en-US"/>
+              </w:rPr>
+              <w:t>EC</w:t>
+            </w:r>
+            <w:r>
+              <w:rPr>
+                <w:rFonts w:cstheme="minorHAnsi"/>
+                <w:color w:val="000000" w:themeColor="text1"/>
+                <w:sz w:val="22"/>
+                <w:szCs w:val="22"/>
+                <w:lang w:val="en-US"/>
+              </w:rPr>
+              <w:t>"</w:t>
+            </w:r>
+            <w:r>
+              <w:rPr>
+                <w:rFonts w:cstheme="minorHAnsi"/>
+                <w:color w:val="000000" w:themeColor="text1"/>
+                <w:sz w:val="22"/>
+                <w:szCs w:val="22"/>
+                <w:lang w:val="en-US"/>
+              </w:rPr>
+              <w:t>&gt;</w:t>
+            </w:r>
+          </w:p>
+        </w:tc>
+        <w:tc>
+          <w:tcPr>
+            <w:tcW w:w="5757" w:type="dxa"/>
+          </w:tcPr>
+          <w:p>
+            <w:pPr>
+              <w:rPr>
+                <w:noProof/>
+                <w:color w:val="2F5496" w:themeColor="accent1" w:themeShade="BF"/>
+                <w:sz w:val="22"/>
+                <w:szCs w:val="22"/>
+                <w:lang w:val="en-US"/>
+              </w:rPr>
+            </w:pPr>
+            <w:r>
+              <w:rPr>
+                <w:noProof/>
+                <w:color w:val="2F5496" w:themeColor="accent1" w:themeShade="BF"/>
+                <w:sz w:val="22"/>
+                <w:szCs w:val="22"/>
+                <w:lang w:val="en-US"/>
+              </w:rPr>
+              <w:t>HARDCODED:</w:t>
+            </w:r>
+          </w:p>
+          <w:p>
+            <w:pPr>
+              <w:rPr>
+                <w:noProof/>
+                <w:sz w:val="22"/>
+                <w:szCs w:val="22"/>
+                <w:lang w:val="pl-PL"/>
+              </w:rPr>
+            </w:pPr>
+            <w:r>
+              <w:rPr>
+                <w:noProof/>
+                <w:sz w:val="22"/>
+                <w:szCs w:val="22"/>
+              </w:rPr>
+              <w:t xml:space="preserve">Code – </w:t>
+            </w:r>
+            <w:r>
+              <w:rPr>
+                <w:noProof/>
+                <w:sz w:val="22"/>
+                <w:szCs w:val="22"/>
+                <w:lang w:val="pl-PL"/>
+              </w:rPr>
+              <w:t>C</w:t>
+            </w:r>
+          </w:p>
+          <w:p>
+            <w:pPr>
+              <w:rPr>
+                <w:noProof/>
+                <w:sz w:val="22"/>
+                <w:szCs w:val="22"/>
+              </w:rPr>
+            </w:pPr>
+            <w:r>
+              <w:rPr>
+                <w:noProof/>
+                <w:sz w:val="22"/>
+                <w:szCs w:val="22"/>
+              </w:rPr>
+              <w:t>System –</w:t>
+            </w:r>
+            <w:r>
+              <w:t xml:space="preserve"> </w:t>
+            </w:r>
+            <w:r>
+              <w:rPr>
+                <w:noProof/>
+                <w:sz w:val="22"/>
+                <w:szCs w:val="22"/>
+              </w:rPr>
+              <w:t>http://hl7.org/fhir/v2/0131</w:t>
+            </w:r>
+          </w:p>
+          <w:p>
+            <w:pPr>
+              <w:rPr>
+                <w:noProof/>
+                <w:color w:val="2F5496" w:themeColor="accent1" w:themeShade="BF"/>
+                <w:sz w:val="22"/>
+                <w:szCs w:val="22"/>
+                <w:lang w:val="en-US"/>
+              </w:rPr>
+            </w:pPr>
+            <w:r>
+              <w:rPr>
+                <w:noProof/>
+                <w:sz w:val="22"/>
+                <w:szCs w:val="22"/>
+              </w:rPr>
+              <w:t xml:space="preserve">Display – </w:t>
+            </w:r>
+            <w:r>
+              <w:rPr>
+                <w:noProof/>
+                <w:sz w:val="22"/>
+                <w:szCs w:val="22"/>
+              </w:rPr>
+              <w:t>Emergency Contact</w:t>
+            </w:r>
+          </w:p>
+        </w:tc>
+        <w:tc>
+          <w:tcPr>
+            <w:tcW w:w="5757" w:type="dxa"/>
+          </w:tcPr>
+          <w:p>
+            <w:pPr>
+              <w:rPr>
+                <w:noProof/>
+                <w:sz w:val="22"/>
+                <w:szCs w:val="22"/>
+              </w:rPr>
+            </w:pPr>
+            <w:r>
+              <w:rPr>
+                <w:noProof/>
+                <w:sz w:val="22"/>
+                <w:szCs w:val="22"/>
+              </w:rPr>
+              <w:t>Relationship</w:t>
+            </w:r>
+          </w:p>
+        </w:tc>
+      </w:tr>
+      <w:tr>
+        <w:tc>
+          <w:tcPr>
+            <w:tcW w:w="5756" w:type="dxa"/>
+          </w:tcPr>
+          <w:p>
+            <w:pPr>
+              <w:rPr>
+                <w:noProof/>
+                <w:sz w:val="22"/>
+                <w:szCs w:val="22"/>
+              </w:rPr>
+            </w:pPr>
+            <w:r>
+              <w:rPr>
+                <w:rFonts w:cstheme="minorHAnsi"/>
+                <w:color w:val="000000" w:themeColor="text1"/>
+                <w:sz w:val="22"/>
+                <w:szCs w:val="22"/>
+              </w:rPr>
+              <w:t>&lt;relatedEntity&gt;&lt;</w:t>
+            </w:r>
+            <w:r>
+              <w:rPr>
+                <w:rFonts w:cstheme="minorHAnsi"/>
+                <w:color w:val="000000" w:themeColor="text1"/>
+                <w:sz w:val="22"/>
+                <w:szCs w:val="22"/>
+              </w:rPr>
+              <w:t>RelatedPerson</w:t>
+            </w:r>
+            <w:r>
+              <w:rPr>
+                <w:rFonts w:cstheme="minorHAnsi"/>
+                <w:color w:val="000000" w:themeColor="text1"/>
+                <w:sz w:val="22"/>
+                <w:szCs w:val="22"/>
+              </w:rPr>
+              <w:t>&gt;</w:t>
+            </w:r>
+            <w:r>
+              <w:rPr>
+                <w:rFonts w:cstheme="minorHAnsi"/>
+                <w:color w:val="000000" w:themeColor="text1"/>
+                <w:sz w:val="22"/>
+                <w:szCs w:val="22"/>
+              </w:rPr>
+              <w:t>&lt;name&gt;</w:t>
+            </w:r>
+          </w:p>
+        </w:tc>
+        <w:tc>
+          <w:tcPr>
+            <w:tcW w:w="5757" w:type="dxa"/>
+          </w:tcPr>
+          <w:p>
+            <w:pPr>
+              <w:rPr>
+                <w:noProof/>
+                <w:sz w:val="22"/>
+                <w:szCs w:val="22"/>
+              </w:rPr>
+            </w:pPr>
+          </w:p>
+        </w:tc>
+        <w:tc>
+          <w:tcPr>
+            <w:tcW w:w="5757" w:type="dxa"/>
+          </w:tcPr>
+          <w:p>
+            <w:pPr>
+              <w:rPr>
+                <w:noProof/>
+                <w:sz w:val="22"/>
+                <w:szCs w:val="22"/>
+              </w:rPr>
+            </w:pPr>
+            <w:r>
+              <w:rPr>
+                <w:noProof/>
+                <w:sz w:val="22"/>
+                <w:szCs w:val="22"/>
+              </w:rPr>
+              <w:t>Name</w:t>
+            </w:r>
+          </w:p>
+        </w:tc>
+      </w:tr>
+      <w:tr>
+        <w:tc>
+          <w:tcPr>
+            <w:tcW w:w="5756" w:type="dxa"/>
+          </w:tcPr>
+          <w:p>
+            <w:pPr>
+              <w:rPr>
+                <w:rFonts w:cstheme="minorHAnsi"/>
+                <w:color w:val="000000" w:themeColor="text1"/>
+                <w:sz w:val="22"/>
+                <w:szCs w:val="22"/>
+                <w:lang w:val="en-US"/>
+              </w:rPr>
+            </w:pPr>
+            <w:r>
+              <w:rPr>
+                <w:rFonts w:cstheme="minorHAnsi"/>
+                <w:color w:val="000000" w:themeColor="text1"/>
+                <w:sz w:val="22"/>
+                <w:szCs w:val="22"/>
+              </w:rPr>
+              <w:t>&lt;relatedEntity&gt;&lt;</w:t>
+            </w:r>
+            <w:r>
+              <w:rPr>
+                <w:rFonts w:cstheme="minorHAnsi"/>
+                <w:color w:val="000000" w:themeColor="text1"/>
+                <w:sz w:val="22"/>
+                <w:szCs w:val="22"/>
+              </w:rPr>
+              <w:t>telecom</w:t>
+            </w:r>
+            <w:r>
+              <w:rPr>
+                <w:rFonts w:cstheme="minorHAnsi"/>
+                <w:color w:val="000000" w:themeColor="text1"/>
+                <w:sz w:val="22"/>
+                <w:szCs w:val="22"/>
+              </w:rPr>
+              <w:t>&gt;</w:t>
+            </w:r>
+            <w:r>
+              <w:rPr>
+                <w:rFonts w:cstheme="minorHAnsi"/>
+                <w:color w:val="000000" w:themeColor="text1"/>
+                <w:sz w:val="22"/>
+                <w:szCs w:val="22"/>
+                <w:lang w:val="en-US"/>
+              </w:rPr>
+              <w:t xml:space="preserve"> or</w:t>
+            </w:r>
+          </w:p>
+          <w:p>
+            <w:pPr>
+              <w:rPr>
+                <w:noProof/>
+                <w:sz w:val="22"/>
+                <w:szCs w:val="22"/>
+                <w:lang w:val="en-US"/>
+              </w:rPr>
+            </w:pPr>
+            <w:r>
+              <w:rPr>
+                <w:rFonts w:cstheme="minorHAnsi"/>
+                <w:color w:val="000000" w:themeColor="text1"/>
+                <w:sz w:val="22"/>
+                <w:szCs w:val="22"/>
+                <w:lang w:val="en-US"/>
+              </w:rPr>
+              <w:t>&lt;</w:t>
+            </w:r>
+            <w:proofErr w:type="spellStart"/>
+            <w:r>
+              <w:rPr>
+                <w:rFonts w:cstheme="minorHAnsi"/>
+                <w:color w:val="000000" w:themeColor="text1"/>
+                <w:sz w:val="22"/>
+                <w:szCs w:val="22"/>
+                <w:lang w:val="en-US"/>
+              </w:rPr>
+              <w:t>patientRole</w:t>
+            </w:r>
+            <w:proofErr w:type="spellEnd"/>
+            <w:r>
+              <w:rPr>
+                <w:rFonts w:cstheme="minorHAnsi"/>
+                <w:color w:val="000000" w:themeColor="text1"/>
+                <w:sz w:val="22"/>
+                <w:szCs w:val="22"/>
+                <w:lang w:val="en-US"/>
+              </w:rPr>
+              <w:t>&gt;&lt;telecom</w:t>
+            </w:r>
+            <w:r>
+              <w:rPr>
+                <w:rFonts w:cstheme="minorHAnsi"/>
+                <w:color w:val="000000" w:themeColor="text1"/>
+                <w:sz w:val="22"/>
+                <w:szCs w:val="22"/>
+                <w:lang w:val="en-US"/>
+              </w:rPr>
+              <w:t xml:space="preserve">&gt; when </w:t>
+            </w:r>
+            <w:r>
+              <w:rPr>
+                <w:rFonts w:cstheme="minorHAnsi"/>
+                <w:color w:val="000000" w:themeColor="text1"/>
+                <w:sz w:val="22"/>
+                <w:szCs w:val="22"/>
+                <w:lang w:val="en-US"/>
+              </w:rPr>
+              <w:t>&lt;telecom use="</w:t>
+            </w:r>
+            <w:r>
+              <w:rPr>
+                <w:rFonts w:cstheme="minorHAnsi"/>
+                <w:b/>
+                <w:bCs/>
+                <w:color w:val="000000" w:themeColor="text1"/>
+                <w:sz w:val="22"/>
+                <w:szCs w:val="22"/>
+                <w:lang w:val="en-US"/>
+              </w:rPr>
+              <w:t>EC</w:t>
+            </w:r>
+            <w:r>
+              <w:rPr>
+                <w:rFonts w:cstheme="minorHAnsi"/>
+                <w:color w:val="000000" w:themeColor="text1"/>
+                <w:sz w:val="22"/>
+                <w:szCs w:val="22"/>
+                <w:lang w:val="en-US"/>
+              </w:rPr>
+              <w:t>"&gt;</w:t>
+            </w:r>
+          </w:p>
+        </w:tc>
+        <w:tc>
+          <w:tcPr>
+            <w:tcW w:w="5757" w:type="dxa"/>
+          </w:tcPr>
+          <w:p>
+            <w:pPr>
+              <w:rPr>
+                <w:noProof/>
+                <w:sz w:val="22"/>
+                <w:szCs w:val="22"/>
+              </w:rPr>
+            </w:pPr>
+          </w:p>
+        </w:tc>
+        <w:tc>
+          <w:tcPr>
+            <w:tcW w:w="5757" w:type="dxa"/>
+          </w:tcPr>
+          <w:p>
+            <w:pPr>
+              <w:rPr>
+                <w:noProof/>
+                <w:sz w:val="22"/>
+                <w:szCs w:val="22"/>
+              </w:rPr>
+            </w:pPr>
+            <w:r>
+              <w:rPr>
+                <w:noProof/>
+                <w:sz w:val="22"/>
+                <w:szCs w:val="22"/>
+              </w:rPr>
+              <w:t>Telecom</w:t>
+            </w:r>
+          </w:p>
+        </w:tc>
+      </w:tr>
+      <w:tr>
+        <w:tc>
+          <w:tcPr>
+            <w:tcW w:w="5756" w:type="dxa"/>
+          </w:tcPr>
+          <w:p>
+            <w:pPr>
+              <w:rPr>
+                <w:noProof/>
+                <w:sz w:val="22"/>
+                <w:szCs w:val="22"/>
+              </w:rPr>
+            </w:pPr>
+          </w:p>
+        </w:tc>
+        <w:tc>
+          <w:tcPr>
+            <w:tcW w:w="5757" w:type="dxa"/>
+          </w:tcPr>
+          <w:p>
+            <w:pPr>
+              <w:rPr>
+                <w:noProof/>
+                <w:sz w:val="22"/>
+                <w:szCs w:val="22"/>
+              </w:rPr>
+            </w:pPr>
+            <w:r>
+              <w:rPr>
+                <w:noProof/>
+                <w:color w:val="4472C4" w:themeColor="accent1"/>
+                <w:sz w:val="22"/>
+                <w:szCs w:val="22"/>
+              </w:rPr>
+              <w:t>HARDCODED: UNKNOWN</w:t>
+            </w:r>
+          </w:p>
+        </w:tc>
+        <w:tc>
+          <w:tcPr>
+            <w:tcW w:w="5757" w:type="dxa"/>
+          </w:tcPr>
+          <w:p>
+            <w:pPr>
+              <w:rPr>
+                <w:noProof/>
+                <w:sz w:val="22"/>
+                <w:szCs w:val="22"/>
+              </w:rPr>
+            </w:pPr>
+            <w:r>
+              <w:rPr>
+                <w:noProof/>
+                <w:sz w:val="22"/>
+                <w:szCs w:val="22"/>
+              </w:rPr>
+              <w:t>Gender</w:t>
+            </w:r>
+          </w:p>
+        </w:tc>
+      </w:tr>
+      <w:tr>
+        <w:tc>
+          <w:tcPr>
+            <w:tcW w:w="5756" w:type="dxa"/>
+          </w:tcPr>
+          <w:p>
+            <w:pPr>
+              <w:rPr>
+                <w:noProof/>
+                <w:sz w:val="22"/>
+                <w:szCs w:val="22"/>
               </w:rPr>
             </w:pPr>
             <w:r>
@@ -2846,7 +3379,7 @@
                 <w:sz w:val="22"/>
                 <w:szCs w:val="22"/>
               </w:rPr>
-              <w:t>Relationship</w:t>
+              <w:t>birthDate</w:t>
             </w:r>
           </w:p>
         </w:tc>
@@ -2859,51 +3392,30 @@
           <w:p>
             <w:pPr>
               <w:rPr>
-                <w:noProof/>
-                <w:sz w:val="22"/>
-                <w:szCs w:val="22"/>
-              </w:rPr>
-            </w:pPr>
-            <w:r>
-              <w:rPr>
-                <w:rFonts w:cstheme="minorHAnsi"/>
-                <w:color w:val="000000" w:themeColor="text1"/>
-                <w:sz w:val="22"/>
-                <w:szCs w:val="22"/>
-              </w:rPr>
-              <w:t>&lt;</w:t>
-            </w:r>
-            <w:proofErr w:type="spellStart"/>
-            <w:r>
-              <w:rPr>
-                <w:rFonts w:cstheme="minorHAnsi"/>
-                <w:color w:val="000000" w:themeColor="text1"/>
-                <w:sz w:val="22"/>
-                <w:szCs w:val="22"/>
-              </w:rPr>
-              <w:t>relatedEntity</w:t>
-            </w:r>
-            <w:proofErr w:type="spellEnd"/>
-            <w:r>
-              <w:rPr>
-                <w:rFonts w:cstheme="minorHAnsi"/>
-                <w:color w:val="000000" w:themeColor="text1"/>
-                <w:sz w:val="22"/>
-                <w:szCs w:val="22"/>
-              </w:rPr>
-              <w:t>&gt;&lt;</w:t>
-            </w:r>
-            <w:proofErr w:type="spellStart"/>
-            <w:r>
-              <w:rPr>
-                <w:rFonts w:cstheme="minorHAnsi"/>
-                <w:color w:val="000000" w:themeColor="text1"/>
-                <w:sz w:val="22"/>
-                <w:szCs w:val="22"/>
-              </w:rPr>
-              <w:t>RelatedPerson</w:t>
-            </w:r>
-            <w:proofErr w:type="spellEnd"/>
+                <w:rFonts w:cstheme="minorHAnsi"/>
+                <w:color w:val="FF0000"/>
+                <w:sz w:val="22"/>
+                <w:szCs w:val="22"/>
+              </w:rPr>
+            </w:pPr>
+            <w:r>
+              <w:rPr>
+                <w:rFonts w:cstheme="minorHAnsi"/>
+                <w:color w:val="000000" w:themeColor="text1"/>
+                <w:sz w:val="22"/>
+                <w:szCs w:val="22"/>
+              </w:rPr>
+              <w:t>&lt;relatedEntity&gt;&lt;</w:t>
+            </w:r>
+            <w:r>
+              <w:rPr>
+                <w:rFonts w:cstheme="minorHAnsi"/>
+                <w:color w:val="000000" w:themeColor="text1"/>
+                <w:sz w:val="22"/>
+                <w:szCs w:val="22"/>
+              </w:rPr>
+              <w:t>Addr</w:t>
+            </w:r>
             <w:r>
               <w:rPr>
                 <w:rFonts w:cstheme="minorHAnsi"/>
@@ -2913,50 +3425,41 @@
               </w:rPr>
               <w:t>&gt;</w:t>
             </w:r>
-            <w:r>
-              <w:rPr>
-                <w:rFonts w:cstheme="minorHAnsi"/>
-                <w:color w:val="000000" w:themeColor="text1"/>
-                <w:sz w:val="22"/>
-                <w:szCs w:val="22"/>
-              </w:rPr>
-              <w:t>&lt;name&gt;</w:t>
-            </w:r>
-          </w:p>
-        </w:tc>
-        <w:tc>
-          <w:tcPr>
-            <w:tcW w:w="5757" w:type="dxa"/>
-          </w:tcPr>
-          <w:p>
-            <w:pPr>
-              <w:rPr>
-                <w:noProof/>
-                <w:sz w:val="22"/>
-                <w:szCs w:val="22"/>
-              </w:rPr>
-            </w:pPr>
-          </w:p>
-        </w:tc>
-        <w:tc>
-          <w:tcPr>
-            <w:tcW w:w="5757" w:type="dxa"/>
-          </w:tcPr>
-          <w:p>
-            <w:pPr>
-              <w:rPr>
-                <w:noProof/>
-                <w:sz w:val="22"/>
-                <w:szCs w:val="22"/>
-              </w:rPr>
-            </w:pPr>
-            <w:r>
-              <w:rPr>
-                <w:noProof/>
-                <w:sz w:val="22"/>
-                <w:szCs w:val="22"/>
-              </w:rPr>
-              <w:t>Name</w:t>
+          </w:p>
+        </w:tc>
+        <w:tc>
+          <w:tcPr>
+            <w:tcW w:w="5757" w:type="dxa"/>
+          </w:tcPr>
+          <w:p>
+            <w:pPr>
+              <w:rPr>
+                <w:noProof/>
+                <w:sz w:val="22"/>
+                <w:szCs w:val="22"/>
+              </w:rPr>
+            </w:pPr>
+          </w:p>
+        </w:tc>
+        <w:tc>
+          <w:tcPr>
+            <w:tcW w:w="5757" w:type="dxa"/>
+          </w:tcPr>
+          <w:p>
+            <w:pPr>
+              <w:rPr>
+                <w:noProof/>
+                <w:sz w:val="22"/>
+                <w:szCs w:val="22"/>
+              </w:rPr>
+            </w:pPr>
+            <w:r>
+              <w:rPr>
+                <w:noProof/>
+                <w:sz w:val="22"/>
+                <w:szCs w:val="22"/>
+              </w:rPr>
+              <w:t>Address</w:t>
             </w:r>
           </w:p>
         </w:tc>
@@ -2969,93 +3472,56 @@
           <w:p>
             <w:pPr>
               <w:rPr>
-                <w:noProof/>
-                <w:sz w:val="22"/>
-                <w:szCs w:val="22"/>
-              </w:rPr>
-            </w:pPr>
-            <w:r>
-              <w:rPr>
-                <w:rFonts w:cstheme="minorHAnsi"/>
-                <w:color w:val="000000" w:themeColor="text1"/>
-                <w:sz w:val="22"/>
-                <w:szCs w:val="22"/>
-              </w:rPr>
-              <w:t>&lt;</w:t>
-            </w:r>
-            <w:proofErr w:type="spellStart"/>
-            <w:r>
-              <w:rPr>
-                <w:rFonts w:cstheme="minorHAnsi"/>
-                <w:color w:val="000000" w:themeColor="text1"/>
-                <w:sz w:val="22"/>
-                <w:szCs w:val="22"/>
-              </w:rPr>
-              <w:t>relatedEntity</w:t>
-            </w:r>
-            <w:proofErr w:type="spellEnd"/>
-            <w:r>
-              <w:rPr>
-                <w:rFonts w:cstheme="minorHAnsi"/>
-                <w:color w:val="000000" w:themeColor="text1"/>
-                <w:sz w:val="22"/>
-                <w:szCs w:val="22"/>
-              </w:rPr>
-              <w:t>&gt;&lt;</w:t>
-            </w:r>
-            <w:r>
-              <w:rPr>
-                <w:rFonts w:cstheme="minorHAnsi"/>
-                <w:color w:val="000000" w:themeColor="text1"/>
-                <w:sz w:val="22"/>
-                <w:szCs w:val="22"/>
-              </w:rPr>
-              <w:t>telecom</w:t>
-            </w:r>
-            <w:r>
-              <w:rPr>
-                <w:rFonts w:cstheme="minorHAnsi"/>
-                <w:color w:val="000000" w:themeColor="text1"/>
-                <w:sz w:val="22"/>
-                <w:szCs w:val="22"/>
-              </w:rPr>
-              <w:t>&gt;</w:t>
-            </w:r>
-          </w:p>
-        </w:tc>
-        <w:tc>
-          <w:tcPr>
-            <w:tcW w:w="5757" w:type="dxa"/>
-          </w:tcPr>
-          <w:p>
-            <w:pPr>
-              <w:rPr>
-                <w:noProof/>
-                <w:sz w:val="22"/>
-                <w:szCs w:val="22"/>
-              </w:rPr>
-            </w:pPr>
-          </w:p>
-        </w:tc>
-        <w:tc>
-          <w:tcPr>
-            <w:tcW w:w="5757" w:type="dxa"/>
-          </w:tcPr>
-          <w:p>
-            <w:pPr>
-              <w:rPr>
-                <w:noProof/>
-                <w:sz w:val="22"/>
-                <w:szCs w:val="22"/>
-              </w:rPr>
-            </w:pPr>
-            <w:r>
-              <w:rPr>
-                <w:noProof/>
-                <w:sz w:val="22"/>
-                <w:szCs w:val="22"/>
-              </w:rPr>
-              <w:t>Telecom</w:t>
+                <w:rFonts w:cstheme="minorHAnsi"/>
+                <w:color w:val="FF0000"/>
+                <w:sz w:val="22"/>
+                <w:szCs w:val="22"/>
+              </w:rPr>
+            </w:pPr>
+            <w:r>
+              <w:rPr>
+                <w:rFonts w:cstheme="minorHAnsi"/>
+                <w:color w:val="FF0000"/>
+                <w:sz w:val="22"/>
+                <w:szCs w:val="22"/>
+              </w:rPr>
+              <w:t>Not populated</w:t>
+            </w:r>
+          </w:p>
+        </w:tc>
+        <w:tc>
+          <w:tcPr>
+            <w:tcW w:w="5757" w:type="dxa"/>
+          </w:tcPr>
+          <w:p>
+            <w:pPr>
+              <w:rPr>
+                <w:noProof/>
+                <w:sz w:val="22"/>
+                <w:szCs w:val="22"/>
+              </w:rPr>
+            </w:pPr>
+          </w:p>
+        </w:tc>
+        <w:tc>
+          <w:tcPr>
+            <w:tcW w:w="5757" w:type="dxa"/>
+          </w:tcPr>
+          <w:p>
+            <w:pPr>
+              <w:rPr>
+                <w:noProof/>
+                <w:sz w:val="22"/>
+                <w:szCs w:val="22"/>
+              </w:rPr>
+            </w:pPr>
+            <w:r>
+              <w:rPr>
+                <w:noProof/>
+                <w:sz w:val="22"/>
+                <w:szCs w:val="22"/>
+              </w:rPr>
+              <w:t>Photo</w:t>
             </w:r>
           </w:p>
         </w:tc>
@@ -3068,346 +3534,20 @@
           <w:p>
             <w:pPr>
               <w:rPr>
-                <w:noProof/>
-                <w:sz w:val="22"/>
-                <w:szCs w:val="22"/>
-              </w:rPr>
-            </w:pPr>
-          </w:p>
-        </w:tc>
-        <w:tc>
-          <w:tcPr>
-            <w:tcW w:w="5757" w:type="dxa"/>
-          </w:tcPr>
-          <w:p>
-            <w:pPr>
-              <w:rPr>
-                <w:noProof/>
-                <w:sz w:val="22"/>
-                <w:szCs w:val="22"/>
-              </w:rPr>
-            </w:pPr>
-            <w:r>
-              <w:rPr>
-                <w:noProof/>
-                <w:color w:val="4472C4" w:themeColor="accent1"/>
-                <w:sz w:val="22"/>
-                <w:szCs w:val="22"/>
-              </w:rPr>
-              <w:t>HARDCODED: UNKNOWN</w:t>
-            </w:r>
-          </w:p>
-        </w:tc>
-        <w:tc>
-          <w:tcPr>
-            <w:tcW w:w="5757" w:type="dxa"/>
-          </w:tcPr>
-          <w:p>
-            <w:pPr>
-              <w:rPr>
-                <w:noProof/>
-                <w:sz w:val="22"/>
-                <w:szCs w:val="22"/>
-              </w:rPr>
-            </w:pPr>
-            <w:r>
-              <w:rPr>
-                <w:noProof/>
-                <w:sz w:val="22"/>
-                <w:szCs w:val="22"/>
-              </w:rPr>
-              <w:t>Gender</w:t>
-            </w:r>
-          </w:p>
-        </w:tc>
-      </w:tr>
-      <w:tr>
-        <w:tc>
-          <w:tcPr>
-            <w:tcW w:w="5756" w:type="dxa"/>
-          </w:tcPr>
-          <w:p>
-            <w:pPr>
-              <w:rPr>
-                <w:noProof/>
-                <w:sz w:val="22"/>
-                <w:szCs w:val="22"/>
-              </w:rPr>
-            </w:pPr>
-            <w:r>
-              <w:rPr>
                 <w:rFonts w:cstheme="minorHAnsi"/>
                 <w:color w:val="FF0000"/>
                 <w:sz w:val="22"/>
                 <w:szCs w:val="22"/>
               </w:rPr>
-              <w:t>Not populated</w:t>
-            </w:r>
-          </w:p>
-        </w:tc>
-        <w:tc>
-          <w:tcPr>
-            <w:tcW w:w="5757" w:type="dxa"/>
-          </w:tcPr>
-          <w:p>
-            <w:pPr>
-              <w:rPr>
-                <w:noProof/>
-                <w:sz w:val="22"/>
-                <w:szCs w:val="22"/>
-              </w:rPr>
-            </w:pPr>
-          </w:p>
-        </w:tc>
-        <w:tc>
-          <w:tcPr>
-            <w:tcW w:w="5757" w:type="dxa"/>
-          </w:tcPr>
-          <w:p>
-            <w:pPr>
-              <w:rPr>
-                <w:noProof/>
-                <w:sz w:val="22"/>
-                <w:szCs w:val="22"/>
-              </w:rPr>
-            </w:pPr>
-            <w:r>
-              <w:rPr>
-                <w:noProof/>
-                <w:sz w:val="22"/>
-                <w:szCs w:val="22"/>
-              </w:rPr>
-              <w:t>birthDate</w:t>
-            </w:r>
-          </w:p>
-        </w:tc>
-      </w:tr>
-      <w:tr>
-        <w:tc>
-          <w:tcPr>
-            <w:tcW w:w="5756" w:type="dxa"/>
-          </w:tcPr>
-          <w:p>
-            <w:pPr>
-              <w:rPr>
-                <w:rFonts w:cstheme="minorHAnsi"/>
-                <w:color w:val="FF0000"/>
-                <w:sz w:val="22"/>
-                <w:szCs w:val="22"/>
-              </w:rPr>
-            </w:pPr>
-            <w:r>
-              <w:rPr>
-                <w:rFonts w:cstheme="minorHAnsi"/>
-                <w:color w:val="000000" w:themeColor="text1"/>
-                <w:sz w:val="22"/>
-                <w:szCs w:val="22"/>
-              </w:rPr>
-              <w:t>&lt;</w:t>
-            </w:r>
-            <w:proofErr w:type="spellStart"/>
-            <w:r>
-              <w:rPr>
-                <w:rFonts w:cstheme="minorHAnsi"/>
-                <w:color w:val="000000" w:themeColor="text1"/>
-                <w:sz w:val="22"/>
-                <w:szCs w:val="22"/>
-              </w:rPr>
-              <w:t>relatedEntity</w:t>
-            </w:r>
-            <w:proofErr w:type="spellEnd"/>
-            <w:r>
-              <w:rPr>
-                <w:rFonts w:cstheme="minorHAnsi"/>
-                <w:color w:val="000000" w:themeColor="text1"/>
-                <w:sz w:val="22"/>
-                <w:szCs w:val="22"/>
-              </w:rPr>
-              <w:t>&gt;&lt;</w:t>
-            </w:r>
-            <w:proofErr w:type="spellStart"/>
-            <w:r>
-              <w:rPr>
-                <w:rFonts w:cstheme="minorHAnsi"/>
-                <w:color w:val="000000" w:themeColor="text1"/>
-                <w:sz w:val="22"/>
-                <w:szCs w:val="22"/>
-              </w:rPr>
-              <w:t>Addr</w:t>
-            </w:r>
-            <w:proofErr w:type="spellEnd"/>
-            <w:r>
-              <w:rPr>
-                <w:rFonts w:cstheme="minorHAnsi"/>
-                <w:color w:val="000000" w:themeColor="text1"/>
-                <w:sz w:val="22"/>
-                <w:szCs w:val="22"/>
-              </w:rPr>
-              <w:t>&gt;</w:t>
-            </w:r>
-          </w:p>
-        </w:tc>
-        <w:tc>
-          <w:tcPr>
-            <w:tcW w:w="5757" w:type="dxa"/>
-          </w:tcPr>
-          <w:p>
-            <w:pPr>
-              <w:rPr>
-                <w:noProof/>
-                <w:sz w:val="22"/>
-                <w:szCs w:val="22"/>
-              </w:rPr>
-            </w:pPr>
-          </w:p>
-        </w:tc>
-        <w:tc>
-          <w:tcPr>
-            <w:tcW w:w="5757" w:type="dxa"/>
-          </w:tcPr>
-          <w:p>
-            <w:pPr>
-              <w:rPr>
-                <w:noProof/>
-                <w:sz w:val="22"/>
-                <w:szCs w:val="22"/>
-              </w:rPr>
-            </w:pPr>
-            <w:r>
-              <w:rPr>
-                <w:noProof/>
-                <w:sz w:val="22"/>
-                <w:szCs w:val="22"/>
-              </w:rPr>
-              <w:t>Address</w:t>
-            </w:r>
-          </w:p>
-        </w:tc>
-      </w:tr>
-      <w:tr>
-        <w:tc>
-          <w:tcPr>
-            <w:tcW w:w="5756" w:type="dxa"/>
-          </w:tcPr>
-          <w:p>
-            <w:pPr>
-              <w:rPr>
-                <w:rFonts w:cstheme="minorHAnsi"/>
-                <w:color w:val="FF0000"/>
-                <w:sz w:val="22"/>
-                <w:szCs w:val="22"/>
-              </w:rPr>
-            </w:pPr>
-            <w:r>
-              <w:rPr>
-                <w:rFonts w:cstheme="minorHAnsi"/>
-                <w:color w:val="FF0000"/>
-                <w:sz w:val="22"/>
-                <w:szCs w:val="22"/>
-              </w:rPr>
-              <w:t>Not populated</w:t>
-            </w:r>
-          </w:p>
-        </w:tc>
-        <w:tc>
-          <w:tcPr>
-            <w:tcW w:w="5757" w:type="dxa"/>
-          </w:tcPr>
-          <w:p>
-            <w:pPr>
-              <w:rPr>
-                <w:noProof/>
-                <w:sz w:val="22"/>
-                <w:szCs w:val="22"/>
-              </w:rPr>
-            </w:pPr>
-          </w:p>
-        </w:tc>
-        <w:tc>
-          <w:tcPr>
-            <w:tcW w:w="5757" w:type="dxa"/>
-          </w:tcPr>
-          <w:p>
-            <w:pPr>
-              <w:rPr>
-                <w:noProof/>
-                <w:sz w:val="22"/>
-                <w:szCs w:val="22"/>
-              </w:rPr>
-            </w:pPr>
-            <w:r>
-              <w:rPr>
-                <w:noProof/>
-                <w:sz w:val="22"/>
-                <w:szCs w:val="22"/>
-              </w:rPr>
-              <w:t>Photo</w:t>
-            </w:r>
-          </w:p>
-        </w:tc>
-      </w:tr>
-      <w:tr>
-        <w:tc>
-          <w:tcPr>
-            <w:tcW w:w="5756" w:type="dxa"/>
-          </w:tcPr>
-          <w:p>
-            <w:pPr>
-              <w:rPr>
-                <w:rFonts w:cstheme="minorHAnsi"/>
-                <w:color w:val="FF0000"/>
-                <w:sz w:val="22"/>
-                <w:szCs w:val="22"/>
-              </w:rPr>
-            </w:pPr>
-            <w:r>
-              <w:rPr>
-                <w:rFonts w:cstheme="minorHAnsi"/>
-                <w:color w:val="000000" w:themeColor="text1"/>
-                <w:sz w:val="22"/>
-                <w:szCs w:val="22"/>
-              </w:rPr>
-              <w:t>&lt;</w:t>
-            </w:r>
-            <w:proofErr w:type="spellStart"/>
-            <w:r>
-              <w:rPr>
-                <w:rFonts w:cstheme="minorHAnsi"/>
-                <w:color w:val="000000" w:themeColor="text1"/>
-                <w:sz w:val="22"/>
-                <w:szCs w:val="22"/>
-              </w:rPr>
-              <w:t>relatedEntity</w:t>
-            </w:r>
-            <w:proofErr w:type="spellEnd"/>
-            <w:r>
-              <w:rPr>
-                <w:rFonts w:cstheme="minorHAnsi"/>
-                <w:color w:val="000000" w:themeColor="text1"/>
-                <w:sz w:val="22"/>
-                <w:szCs w:val="22"/>
-              </w:rPr>
-              <w:t>&gt;&lt;</w:t>
-            </w:r>
-            <w:proofErr w:type="spellStart"/>
-            <w:r>
-              <w:rPr>
-                <w:rFonts w:cstheme="minorHAnsi"/>
-                <w:color w:val="000000" w:themeColor="text1"/>
-                <w:sz w:val="22"/>
-                <w:szCs w:val="22"/>
-              </w:rPr>
-              <w:t>EffectiveTime</w:t>
-            </w:r>
-            <w:proofErr w:type="spellEnd"/>
-            <w:r>
-              <w:rPr>
-                <w:rFonts w:cstheme="minorHAnsi"/>
-                <w:color w:val="000000" w:themeColor="text1"/>
-                <w:sz w:val="22"/>
-                <w:szCs w:val="22"/>
-              </w:rPr>
-              <w:t>&gt;</w:t>
+            </w:pPr>
+            <w:r>
+              <w:rPr>
+                <w:rFonts w:cstheme="minorHAnsi"/>
+                <w:color w:val="000000" w:themeColor="text1"/>
+                <w:sz w:val="22"/>
+                <w:szCs w:val="22"/>
+              </w:rPr>
+              <w:t>&lt;relatedEntity&gt;&lt;EffectiveTime&gt;</w:t>
             </w:r>
           </w:p>
         </w:tc>
@@ -4331,6 +4471,7 @@
                 <w:sz w:val="22"/>
                 <w:szCs w:val="22"/>
               </w:rPr>
+              <w:lastRenderedPageBreak/>
               <w:t>&lt;encounter&gt;&lt;text&gt;</w:t>
             </w:r>
           </w:p>
@@ -4518,7 +4659,6 @@
                 <w:sz w:val="22"/>
                 <w:szCs w:val="22"/>
               </w:rPr>
-              <w:lastRenderedPageBreak/>
               <w:t>’&gt;</w:t>
             </w:r>
           </w:p>
@@ -5034,31 +5174,7 @@
                 <w:sz w:val="22"/>
                 <w:szCs w:val="22"/>
               </w:rPr>
-              <w:t>&lt;encounter&gt;&lt;</w:t>
-            </w:r>
-            <w:proofErr w:type="spellStart"/>
-            <w:r>
-              <w:rPr>
-                <w:rFonts w:cstheme="minorHAnsi"/>
-                <w:b/>
-                <w:bCs/>
-                <w:color w:val="000000" w:themeColor="text1"/>
-                <w:sz w:val="22"/>
-                <w:szCs w:val="22"/>
-              </w:rPr>
-              <w:t>effectiveTime</w:t>
-            </w:r>
-            <w:proofErr w:type="spellEnd"/>
-            <w:r>
-              <w:rPr>
-                <w:rFonts w:cstheme="minorHAnsi"/>
-                <w:b/>
-                <w:bCs/>
-                <w:color w:val="000000" w:themeColor="text1"/>
-                <w:sz w:val="22"/>
-                <w:szCs w:val="22"/>
-              </w:rPr>
-              <w:t>&gt;</w:t>
+              <w:t>&lt;encounter&gt;&lt;effectiveTime&gt;</w:t>
             </w:r>
           </w:p>
         </w:tc>
@@ -6357,6 +6473,7 @@
                 <w:sz w:val="22"/>
                 <w:szCs w:val="22"/>
               </w:rPr>
+              <w:lastRenderedPageBreak/>
               <w:t>Not populated</w:t>
             </w:r>
           </w:p>
@@ -6644,7 +6761,6 @@
                 <w:sz w:val="22"/>
                 <w:szCs w:val="22"/>
               </w:rPr>
-              <w:lastRenderedPageBreak/>
               <w:t>Not populated</w:t>
             </w:r>
           </w:p>
@@ -8571,6 +8687,7 @@
                 <w:sz w:val="22"/>
                 <w:szCs w:val="22"/>
               </w:rPr>
+              <w:lastRenderedPageBreak/>
               <w:t>Not populated</w:t>
             </w:r>
           </w:p>
@@ -8884,7 +9001,6 @@
                 <w:sz w:val="22"/>
                 <w:szCs w:val="22"/>
               </w:rPr>
-              <w:lastRenderedPageBreak/>
               <w:t>Not populated</w:t>
             </w:r>
           </w:p>
@@ -10657,7 +10773,6 @@
                 <w:sz w:val="22"/>
                 <w:szCs w:val="22"/>
               </w:rPr>
-              <w:lastRenderedPageBreak/>
               <w:t>For section with code &lt;section&gt;&lt;code code=”1052951000000105”&gt;</w:t>
             </w:r>
           </w:p>
@@ -12470,6 +12585,7 @@
                 <w:sz w:val="22"/>
                 <w:szCs w:val="22"/>
               </w:rPr>
+              <w:lastRenderedPageBreak/>
               <w:t>Not populated</w:t>
             </w:r>
           </w:p>
@@ -12649,7 +12765,6 @@
                 <w:sz w:val="22"/>
                 <w:szCs w:val="22"/>
               </w:rPr>
-              <w:lastRenderedPageBreak/>
               <w:t>Code – 225390008</w:t>
             </w:r>
           </w:p>
@@ -12709,7 +12824,6 @@
                 <w:sz w:val="22"/>
                 <w:szCs w:val="22"/>
               </w:rPr>
-              <w:lastRenderedPageBreak/>
               <w:t>Code</w:t>
             </w:r>
           </w:p>
@@ -14282,6 +14396,7 @@
                 <w:sz w:val="22"/>
                 <w:szCs w:val="22"/>
               </w:rPr>
+              <w:lastRenderedPageBreak/>
               <w:t>Not populated</w:t>
             </w:r>
           </w:p>
@@ -14467,7 +14582,6 @@
                 <w:sz w:val="22"/>
                 <w:szCs w:val="22"/>
               </w:rPr>
-              <w:lastRenderedPageBreak/>
               <w:t>Value = &lt;clinicalDocument&gt;&lt;setId&gt;</w:t>
             </w:r>
           </w:p>
@@ -16179,6 +16293,7 @@
                 <w:sz w:val="22"/>
                 <w:szCs w:val="22"/>
               </w:rPr>
+              <w:lastRenderedPageBreak/>
               <w:t>Not populated</w:t>
             </w:r>
           </w:p>
@@ -18449,6 +18564,7 @@
                 <w:sz w:val="22"/>
                 <w:szCs w:val="22"/>
               </w:rPr>
+              <w:lastRenderedPageBreak/>
               <w:t>&lt;patientRole&gt;&lt;patient&gt;&lt;language</w:t>
             </w:r>
             <w:r>
@@ -18522,86 +18638,46 @@
                 <w:sz w:val="22"/>
                 <w:szCs w:val="22"/>
               </w:rPr>
-              <w:t>&lt;</w:t>
-            </w:r>
-            <w:proofErr w:type="spellStart"/>
-            <w:r>
-              <w:rPr>
-                <w:rFonts w:cstheme="minorHAnsi"/>
-                <w:color w:val="000000" w:themeColor="text1"/>
-                <w:sz w:val="22"/>
-                <w:szCs w:val="22"/>
-              </w:rPr>
-              <w:t>patientRole</w:t>
-            </w:r>
-            <w:proofErr w:type="spellEnd"/>
-            <w:r>
-              <w:rPr>
-                <w:rFonts w:cstheme="minorHAnsi"/>
-                <w:color w:val="000000" w:themeColor="text1"/>
-                <w:sz w:val="22"/>
-                <w:szCs w:val="22"/>
-              </w:rPr>
-              <w:t>&gt;&lt;patient&gt;&lt;</w:t>
-            </w:r>
-            <w:proofErr w:type="spellStart"/>
-            <w:r>
-              <w:rPr>
-                <w:rFonts w:cstheme="minorHAnsi"/>
+              <w:t>&lt;patientRole&gt;&lt;patient&gt;&lt;maritalStatus&gt;</w:t>
+            </w:r>
+          </w:p>
+        </w:tc>
+        <w:tc>
+          <w:tcPr>
+            <w:tcW w:w="5757" w:type="dxa"/>
+          </w:tcPr>
+          <w:p>
+            <w:pPr>
+              <w:rPr>
+                <w:noProof/>
+                <w:sz w:val="22"/>
+                <w:szCs w:val="22"/>
+              </w:rPr>
+            </w:pPr>
+          </w:p>
+        </w:tc>
+        <w:tc>
+          <w:tcPr>
+            <w:tcW w:w="5757" w:type="dxa"/>
+          </w:tcPr>
+          <w:p>
+            <w:pPr>
+              <w:rPr>
+                <w:noProof/>
+                <w:color w:val="000000" w:themeColor="text1"/>
+                <w:sz w:val="22"/>
+                <w:szCs w:val="22"/>
+              </w:rPr>
+            </w:pPr>
+            <w:r>
+              <w:rPr>
+                <w:noProof/>
                 <w:color w:val="000000" w:themeColor="text1"/>
                 <w:sz w:val="22"/>
                 <w:szCs w:val="22"/>
               </w:rPr>
               <w:t>maritalStatus</w:t>
             </w:r>
-            <w:proofErr w:type="spellEnd"/>
-            <w:r>
-              <w:rPr>
-                <w:rFonts w:cstheme="minorHAnsi"/>
-                <w:color w:val="000000" w:themeColor="text1"/>
-                <w:sz w:val="22"/>
-                <w:szCs w:val="22"/>
-              </w:rPr>
-              <w:t>&gt;</w:t>
-            </w:r>
-          </w:p>
-        </w:tc>
-        <w:tc>
-          <w:tcPr>
-            <w:tcW w:w="5757" w:type="dxa"/>
-          </w:tcPr>
-          <w:p>
-            <w:pPr>
-              <w:rPr>
-                <w:noProof/>
-                <w:sz w:val="22"/>
-                <w:szCs w:val="22"/>
-              </w:rPr>
-            </w:pPr>
-          </w:p>
-        </w:tc>
-        <w:tc>
-          <w:tcPr>
-            <w:tcW w:w="5757" w:type="dxa"/>
-          </w:tcPr>
-          <w:p>
-            <w:pPr>
-              <w:rPr>
-                <w:noProof/>
-                <w:color w:val="000000" w:themeColor="text1"/>
-                <w:sz w:val="22"/>
-                <w:szCs w:val="22"/>
-              </w:rPr>
-            </w:pPr>
-            <w:r>
-              <w:rPr>
-                <w:noProof/>
-                <w:color w:val="000000" w:themeColor="text1"/>
-                <w:sz w:val="22"/>
-                <w:szCs w:val="22"/>
-              </w:rPr>
-              <w:t>maritalStatus</w:t>
-            </w:r>
           </w:p>
         </w:tc>
       </w:tr>
@@ -18692,7 +18768,6 @@
                 <w:sz w:val="22"/>
                 <w:szCs w:val="22"/>
               </w:rPr>
-              <w:lastRenderedPageBreak/>
               <w:t>Not populated</w:t>
             </w:r>
           </w:p>
@@ -19583,47 +19658,7 @@
                 <w:sz w:val="22"/>
                 <w:szCs w:val="22"/>
               </w:rPr>
-              <w:t>&lt;</w:t>
-            </w:r>
-            <w:proofErr w:type="spellStart"/>
-            <w:r>
-              <w:rPr>
-                <w:rFonts w:cstheme="minorHAnsi"/>
-                <w:color w:val="000000" w:themeColor="text1"/>
-                <w:sz w:val="22"/>
-                <w:szCs w:val="22"/>
-              </w:rPr>
-              <w:t>caseDetails</w:t>
-            </w:r>
-            <w:proofErr w:type="spellEnd"/>
-            <w:r>
-              <w:rPr>
-                <w:rFonts w:cstheme="minorHAnsi"/>
-                <w:color w:val="000000" w:themeColor="text1"/>
-                <w:sz w:val="22"/>
-                <w:szCs w:val="22"/>
-              </w:rPr>
-              <w:t>&gt;&lt;</w:t>
-            </w:r>
-            <w:proofErr w:type="spellStart"/>
-            <w:r>
-              <w:rPr>
-                <w:rFonts w:cstheme="minorHAnsi"/>
-                <w:color w:val="000000" w:themeColor="text1"/>
-                <w:sz w:val="22"/>
-                <w:szCs w:val="22"/>
-              </w:rPr>
-              <w:t>caseId</w:t>
-            </w:r>
-            <w:proofErr w:type="spellEnd"/>
-            <w:r>
-              <w:rPr>
-                <w:rFonts w:cstheme="minorHAnsi"/>
-                <w:color w:val="000000" w:themeColor="text1"/>
-                <w:sz w:val="22"/>
-                <w:szCs w:val="22"/>
-              </w:rPr>
-              <w:t>&gt;</w:t>
+              <w:t>&lt;caseDetails&gt;&lt;caseId&gt;</w:t>
             </w:r>
           </w:p>
         </w:tc>
@@ -19723,7 +19758,6 @@
                 <w:szCs w:val="22"/>
               </w:rPr>
             </w:pPr>
-            <w:proofErr w:type="spellStart"/>
             <w:r>
               <w:rPr>
                 <w:rFonts w:cstheme="minorHAnsi"/>
@@ -19733,7 +19767,6 @@
               </w:rPr>
               <w:t>basedOn</w:t>
             </w:r>
-            <w:proofErr w:type="spellEnd"/>
           </w:p>
         </w:tc>
       </w:tr>
@@ -20202,27 +20235,7 @@
                 <w:sz w:val="22"/>
                 <w:szCs w:val="22"/>
               </w:rPr>
-              <w:t>&lt;</w:t>
-            </w:r>
-            <w:proofErr w:type="spellStart"/>
-            <w:r>
-              <w:rPr>
-                <w:rFonts w:cstheme="minorHAnsi"/>
-                <w:color w:val="000000" w:themeColor="text1"/>
-                <w:sz w:val="22"/>
-                <w:szCs w:val="22"/>
-              </w:rPr>
-              <w:t>pathwayTriage</w:t>
-            </w:r>
-            <w:proofErr w:type="spellEnd"/>
-            <w:r>
-              <w:rPr>
-                <w:rFonts w:cstheme="minorHAnsi"/>
-                <w:color w:val="000000" w:themeColor="text1"/>
-                <w:sz w:val="22"/>
-                <w:szCs w:val="22"/>
-              </w:rPr>
-              <w:t>&gt;&lt;finish&gt;</w:t>
+              <w:t>&lt;pathwayTriage&gt;&lt;finish&gt;</w:t>
             </w:r>
           </w:p>
         </w:tc>
@@ -20601,7 +20614,6 @@
                 <w:sz w:val="22"/>
                 <w:szCs w:val="22"/>
               </w:rPr>
-              <w:lastRenderedPageBreak/>
               <w:t>ITK</w:t>
             </w:r>
             <w:r>
@@ -20716,47 +20728,7 @@
                 <w:sz w:val="22"/>
                 <w:szCs w:val="22"/>
               </w:rPr>
-              <w:t>&lt;</w:t>
-            </w:r>
-            <w:proofErr w:type="spellStart"/>
-            <w:r>
-              <w:rPr>
-                <w:rFonts w:cstheme="minorHAnsi"/>
-                <w:color w:val="000000" w:themeColor="text1"/>
-                <w:sz w:val="22"/>
-                <w:szCs w:val="22"/>
-              </w:rPr>
-              <w:t>triageLine</w:t>
-            </w:r>
-            <w:proofErr w:type="spellEnd"/>
-            <w:r>
-              <w:rPr>
-                <w:rFonts w:cstheme="minorHAnsi"/>
-                <w:color w:val="000000" w:themeColor="text1"/>
-                <w:sz w:val="22"/>
-                <w:szCs w:val="22"/>
-              </w:rPr>
-              <w:t>&gt;&lt;question&gt;&lt;</w:t>
-            </w:r>
-            <w:proofErr w:type="spellStart"/>
-            <w:r>
-              <w:rPr>
-                <w:rFonts w:cstheme="minorHAnsi"/>
-                <w:color w:val="000000" w:themeColor="text1"/>
-                <w:sz w:val="22"/>
-                <w:szCs w:val="22"/>
-              </w:rPr>
-              <w:t>questionId</w:t>
-            </w:r>
-            <w:proofErr w:type="spellEnd"/>
-            <w:r>
-              <w:rPr>
-                <w:rFonts w:cstheme="minorHAnsi"/>
-                <w:color w:val="000000" w:themeColor="text1"/>
-                <w:sz w:val="22"/>
-                <w:szCs w:val="22"/>
-              </w:rPr>
-              <w:t>&gt;</w:t>
+              <w:t>&lt;triageLine&gt;&lt;question&gt;&lt;questionId&gt;</w:t>
             </w:r>
           </w:p>
         </w:tc>
@@ -20797,28 +20769,15 @@
                 <w:szCs w:val="22"/>
               </w:rPr>
             </w:pPr>
-            <w:proofErr w:type="gramStart"/>
-            <w:r>
-              <w:rPr>
-                <w:rFonts w:cstheme="minorHAnsi"/>
-                <w:color w:val="000000" w:themeColor="text1"/>
-                <w:sz w:val="22"/>
-                <w:szCs w:val="22"/>
-              </w:rPr>
-              <w:t>.</w:t>
-            </w:r>
-            <w:proofErr w:type="spellStart"/>
-            <w:r>
-              <w:rPr>
-                <w:rFonts w:cstheme="minorHAnsi"/>
-                <w:color w:val="000000" w:themeColor="text1"/>
-                <w:sz w:val="22"/>
-                <w:szCs w:val="22"/>
-              </w:rPr>
-              <w:t>linkId</w:t>
-            </w:r>
-            <w:proofErr w:type="spellEnd"/>
-            <w:proofErr w:type="gramEnd"/>
+            <w:r>
+              <w:rPr>
+                <w:rFonts w:cstheme="minorHAnsi"/>
+                <w:color w:val="000000" w:themeColor="text1"/>
+                <w:sz w:val="22"/>
+                <w:szCs w:val="22"/>
+              </w:rPr>
+              <w:t>.linkId</w:t>
+            </w:r>
           </w:p>
         </w:tc>
       </w:tr>
@@ -20878,7 +20837,6 @@
                 <w:szCs w:val="22"/>
               </w:rPr>
             </w:pPr>
-            <w:proofErr w:type="gramStart"/>
             <w:r>
               <w:rPr>
                 <w:rFonts w:cstheme="minorHAnsi"/>
@@ -20888,7 +20846,6 @@
               </w:rPr>
               <w:t>.definition</w:t>
             </w:r>
-            <w:proofErr w:type="gramEnd"/>
           </w:p>
         </w:tc>
       </w:tr>
@@ -20916,47 +20873,7 @@
                 <w:sz w:val="22"/>
                 <w:szCs w:val="22"/>
               </w:rPr>
-              <w:t>&lt;</w:t>
-            </w:r>
-            <w:proofErr w:type="spellStart"/>
-            <w:r>
-              <w:rPr>
-                <w:rFonts w:cstheme="minorHAnsi"/>
-                <w:color w:val="000000" w:themeColor="text1"/>
-                <w:sz w:val="22"/>
-                <w:szCs w:val="22"/>
-              </w:rPr>
-              <w:t>triageLine</w:t>
-            </w:r>
-            <w:proofErr w:type="spellEnd"/>
-            <w:r>
-              <w:rPr>
-                <w:rFonts w:cstheme="minorHAnsi"/>
-                <w:color w:val="000000" w:themeColor="text1"/>
-                <w:sz w:val="22"/>
-                <w:szCs w:val="22"/>
-              </w:rPr>
-              <w:t>&gt;&lt;question&gt; &lt;</w:t>
-            </w:r>
-            <w:proofErr w:type="spellStart"/>
-            <w:r>
-              <w:rPr>
-                <w:rFonts w:cstheme="minorHAnsi"/>
-                <w:color w:val="000000" w:themeColor="text1"/>
-                <w:sz w:val="22"/>
-                <w:szCs w:val="22"/>
-              </w:rPr>
-              <w:t>questionText</w:t>
-            </w:r>
-            <w:proofErr w:type="spellEnd"/>
-            <w:r>
-              <w:rPr>
-                <w:rFonts w:cstheme="minorHAnsi"/>
-                <w:color w:val="000000" w:themeColor="text1"/>
-                <w:sz w:val="22"/>
-                <w:szCs w:val="22"/>
-              </w:rPr>
-              <w:t>&gt;</w:t>
+              <w:t>&lt;triageLine&gt;&lt;question&gt; &lt;questionText&gt;</w:t>
             </w:r>
           </w:p>
         </w:tc>
@@ -21056,7 +20973,6 @@
                 <w:szCs w:val="22"/>
               </w:rPr>
             </w:pPr>
-            <w:proofErr w:type="gramStart"/>
             <w:r>
               <w:rPr>
                 <w:rFonts w:cstheme="minorHAnsi"/>
@@ -21066,7 +20982,6 @@
               </w:rPr>
               <w:t>.subject</w:t>
             </w:r>
-            <w:proofErr w:type="gramEnd"/>
           </w:p>
         </w:tc>
       </w:tr>
@@ -21230,27 +21145,7 @@
                 <w:sz w:val="22"/>
                 <w:szCs w:val="22"/>
               </w:rPr>
-              <w:t>&lt;</w:t>
-            </w:r>
-            <w:proofErr w:type="spellStart"/>
-            <w:r>
-              <w:rPr>
-                <w:rFonts w:cstheme="minorHAnsi"/>
-                <w:color w:val="000000" w:themeColor="text1"/>
-                <w:sz w:val="22"/>
-                <w:szCs w:val="22"/>
-              </w:rPr>
-              <w:t>triageLine</w:t>
-            </w:r>
-            <w:proofErr w:type="spellEnd"/>
-            <w:r>
-              <w:rPr>
-                <w:rFonts w:cstheme="minorHAnsi"/>
-                <w:color w:val="000000" w:themeColor="text1"/>
-                <w:sz w:val="22"/>
-                <w:szCs w:val="22"/>
-              </w:rPr>
-              <w:t>&gt;&lt;question&gt;&lt;answers&gt; &lt;answer selected=true&gt;&lt;text&gt;</w:t>
+              <w:t>&lt;triageLine&gt;&lt;question&gt;&lt;answers&gt; &lt;answer selected=true&gt;&lt;text&gt;</w:t>
             </w:r>
           </w:p>
         </w:tc>
@@ -21289,17 +21184,7 @@
                 <w:sz w:val="22"/>
                 <w:szCs w:val="22"/>
               </w:rPr>
-              <w:t>.value[x</w:t>
-            </w:r>
-            <w:proofErr w:type="gramStart"/>
-            <w:r>
-              <w:rPr>
-                <w:rFonts w:cstheme="minorHAnsi"/>
-                <w:color w:val="000000" w:themeColor="text1"/>
-                <w:sz w:val="22"/>
-                <w:szCs w:val="22"/>
-              </w:rPr>
-              <w:t>].</w:t>
+              <w:t>.value[x].</w:t>
             </w:r>
             <w:r>
               <w:rPr>
@@ -21310,7 +21195,6 @@
               </w:rPr>
               <w:t>answer</w:t>
             </w:r>
-            <w:proofErr w:type="gramEnd"/>
           </w:p>
         </w:tc>
       </w:tr>
@@ -21370,7 +21254,6 @@
                 <w:szCs w:val="22"/>
               </w:rPr>
             </w:pPr>
-            <w:proofErr w:type="gramStart"/>
             <w:r>
               <w:rPr>
                 <w:rFonts w:cstheme="minorHAnsi"/>
@@ -21380,7 +21263,6 @@
               </w:rPr>
               <w:t>.item</w:t>
             </w:r>
-            <w:proofErr w:type="gramEnd"/>
           </w:p>
         </w:tc>
       </w:tr>
@@ -21674,7 +21556,6 @@
                 <w:szCs w:val="22"/>
               </w:rPr>
             </w:pPr>
-            <w:proofErr w:type="spellStart"/>
             <w:r>
               <w:rPr>
                 <w:rFonts w:cstheme="minorHAnsi"/>
@@ -21684,7 +21565,6 @@
               </w:rPr>
               <w:t>newRandomUUID</w:t>
             </w:r>
-            <w:proofErr w:type="spellEnd"/>
           </w:p>
         </w:tc>
         <w:tc>
@@ -21736,6 +21616,7 @@
                 <w:sz w:val="22"/>
                 <w:szCs w:val="22"/>
               </w:rPr>
+              <w:lastRenderedPageBreak/>
               <w:t>No mapping</w:t>
             </w:r>
           </w:p>
@@ -21768,7 +21649,6 @@
                 <w:szCs w:val="22"/>
               </w:rPr>
             </w:pPr>
-            <w:proofErr w:type="spellStart"/>
             <w:r>
               <w:rPr>
                 <w:rFonts w:cstheme="minorHAnsi"/>
@@ -21778,7 +21658,6 @@
               </w:rPr>
               <w:t>url</w:t>
             </w:r>
-            <w:proofErr w:type="spellEnd"/>
           </w:p>
         </w:tc>
       </w:tr>
@@ -21806,68 +21685,7 @@
                 <w:sz w:val="22"/>
                 <w:szCs w:val="22"/>
               </w:rPr>
-              <w:lastRenderedPageBreak/>
-              <w:t>&lt;</w:t>
-            </w:r>
-            <w:proofErr w:type="spellStart"/>
-            <w:r>
-              <w:rPr>
-                <w:rFonts w:cstheme="minorHAnsi"/>
-                <w:color w:val="000000" w:themeColor="text1"/>
-                <w:sz w:val="22"/>
-                <w:szCs w:val="22"/>
-              </w:rPr>
-              <w:t>pathwaysCase</w:t>
-            </w:r>
-            <w:proofErr w:type="spellEnd"/>
-            <w:r>
-              <w:rPr>
-                <w:rFonts w:cstheme="minorHAnsi"/>
-                <w:color w:val="000000" w:themeColor="text1"/>
-                <w:sz w:val="22"/>
-                <w:szCs w:val="22"/>
-              </w:rPr>
-              <w:t>&gt;&lt;</w:t>
-            </w:r>
-            <w:proofErr w:type="spellStart"/>
-            <w:r>
-              <w:rPr>
-                <w:rFonts w:cstheme="minorHAnsi"/>
-                <w:color w:val="000000" w:themeColor="text1"/>
-                <w:sz w:val="22"/>
-                <w:szCs w:val="22"/>
-              </w:rPr>
-              <w:t>caseDetails</w:t>
-            </w:r>
-            <w:proofErr w:type="spellEnd"/>
-            <w:r>
-              <w:rPr>
-                <w:rFonts w:cstheme="minorHAnsi"/>
-                <w:color w:val="000000" w:themeColor="text1"/>
-                <w:sz w:val="22"/>
-                <w:szCs w:val="22"/>
-              </w:rPr>
-              <w:t>&gt;&lt;</w:t>
-            </w:r>
-            <w:proofErr w:type="spellStart"/>
-            <w:r>
-              <w:rPr>
-                <w:rFonts w:cstheme="minorHAnsi"/>
-                <w:color w:val="000000" w:themeColor="text1"/>
-                <w:sz w:val="22"/>
-                <w:szCs w:val="22"/>
-              </w:rPr>
-              <w:t>caseId</w:t>
-            </w:r>
-            <w:proofErr w:type="spellEnd"/>
-            <w:r>
-              <w:rPr>
-                <w:rFonts w:cstheme="minorHAnsi"/>
-                <w:color w:val="000000" w:themeColor="text1"/>
-                <w:sz w:val="22"/>
-                <w:szCs w:val="22"/>
-              </w:rPr>
-              <w:t>&gt;</w:t>
+              <w:t>&lt;pathwaysCase&gt;&lt;caseDetails&gt;&lt;caseId&gt;</w:t>
             </w:r>
           </w:p>
         </w:tc>
@@ -21935,47 +21753,7 @@
                 <w:sz w:val="22"/>
                 <w:szCs w:val="22"/>
               </w:rPr>
-              <w:t>&lt;</w:t>
-            </w:r>
-            <w:proofErr w:type="spellStart"/>
-            <w:r>
-              <w:rPr>
-                <w:rFonts w:cstheme="minorHAnsi"/>
-                <w:color w:val="000000" w:themeColor="text1"/>
-                <w:sz w:val="22"/>
-                <w:szCs w:val="22"/>
-              </w:rPr>
-              <w:t>pathwaysCase</w:t>
-            </w:r>
-            <w:proofErr w:type="spellEnd"/>
-            <w:r>
-              <w:rPr>
-                <w:rFonts w:cstheme="minorHAnsi"/>
-                <w:color w:val="000000" w:themeColor="text1"/>
-                <w:sz w:val="22"/>
-                <w:szCs w:val="22"/>
-              </w:rPr>
-              <w:t>&gt;&lt;</w:t>
-            </w:r>
-            <w:proofErr w:type="spellStart"/>
-            <w:r>
-              <w:rPr>
-                <w:rFonts w:cstheme="minorHAnsi"/>
-                <w:color w:val="000000" w:themeColor="text1"/>
-                <w:sz w:val="22"/>
-                <w:szCs w:val="22"/>
-              </w:rPr>
-              <w:t>caseReceiveEnd</w:t>
-            </w:r>
-            <w:proofErr w:type="spellEnd"/>
-            <w:r>
-              <w:rPr>
-                <w:rFonts w:cstheme="minorHAnsi"/>
-                <w:color w:val="000000" w:themeColor="text1"/>
-                <w:sz w:val="22"/>
-                <w:szCs w:val="22"/>
-              </w:rPr>
-              <w:t>&gt;</w:t>
+              <w:t>&lt;pathwaysCase&gt;&lt;caseReceiveEnd&gt;</w:t>
             </w:r>
           </w:p>
         </w:tc>
@@ -22315,27 +22093,7 @@
                 <w:sz w:val="22"/>
                 <w:szCs w:val="22"/>
               </w:rPr>
-              <w:t>&lt;</w:t>
-            </w:r>
-            <w:proofErr w:type="spellStart"/>
-            <w:r>
-              <w:rPr>
-                <w:rFonts w:cstheme="minorHAnsi"/>
-                <w:color w:val="000000" w:themeColor="text1"/>
-                <w:sz w:val="22"/>
-                <w:szCs w:val="22"/>
-              </w:rPr>
-              <w:t>caseReceiveEnd</w:t>
-            </w:r>
-            <w:proofErr w:type="spellEnd"/>
-            <w:r>
-              <w:rPr>
-                <w:rFonts w:cstheme="minorHAnsi"/>
-                <w:color w:val="000000" w:themeColor="text1"/>
-                <w:sz w:val="22"/>
-                <w:szCs w:val="22"/>
-              </w:rPr>
-              <w:t>&gt;</w:t>
+              <w:t>&lt;caseReceiveEnd&gt;</w:t>
             </w:r>
           </w:p>
         </w:tc>
@@ -22403,27 +22161,7 @@
                 <w:sz w:val="22"/>
                 <w:szCs w:val="22"/>
               </w:rPr>
-              <w:t>&lt;</w:t>
-            </w:r>
-            <w:proofErr w:type="spellStart"/>
-            <w:r>
-              <w:rPr>
-                <w:rFonts w:cstheme="minorHAnsi"/>
-                <w:color w:val="000000" w:themeColor="text1"/>
-                <w:sz w:val="22"/>
-                <w:szCs w:val="22"/>
-              </w:rPr>
-              <w:t>pathwayTriage</w:t>
-            </w:r>
-            <w:proofErr w:type="spellEnd"/>
-            <w:r>
-              <w:rPr>
-                <w:rFonts w:cstheme="minorHAnsi"/>
-                <w:color w:val="000000" w:themeColor="text1"/>
-                <w:sz w:val="22"/>
-                <w:szCs w:val="22"/>
-              </w:rPr>
-              <w:t>&gt;&lt;user&gt;&lt;name&gt;</w:t>
+              <w:t>&lt;pathwayTriage&gt;&lt;user&gt;&lt;name&gt;</w:t>
             </w:r>
           </w:p>
         </w:tc>
@@ -22659,7 +22397,6 @@
                 <w:szCs w:val="22"/>
               </w:rPr>
             </w:pPr>
-            <w:proofErr w:type="spellStart"/>
             <w:r>
               <w:rPr>
                 <w:rFonts w:cstheme="minorHAnsi"/>
@@ -22669,7 +22406,6 @@
               </w:rPr>
               <w:t>approvalDate</w:t>
             </w:r>
-            <w:proofErr w:type="spellEnd"/>
           </w:p>
         </w:tc>
       </w:tr>
@@ -22697,27 +22433,7 @@
                 <w:sz w:val="22"/>
                 <w:szCs w:val="22"/>
               </w:rPr>
-              <w:t>&lt;</w:t>
-            </w:r>
-            <w:proofErr w:type="spellStart"/>
-            <w:r>
-              <w:rPr>
-                <w:rFonts w:cstheme="minorHAnsi"/>
-                <w:color w:val="000000" w:themeColor="text1"/>
-                <w:sz w:val="22"/>
-                <w:szCs w:val="22"/>
-              </w:rPr>
-              <w:t>caseReceiveEnd</w:t>
-            </w:r>
-            <w:proofErr w:type="spellEnd"/>
-            <w:r>
-              <w:rPr>
-                <w:rFonts w:cstheme="minorHAnsi"/>
-                <w:color w:val="000000" w:themeColor="text1"/>
-                <w:sz w:val="22"/>
-                <w:szCs w:val="22"/>
-              </w:rPr>
-              <w:t>&gt;</w:t>
+              <w:t>&lt;caseReceiveEnd&gt;</w:t>
             </w:r>
           </w:p>
         </w:tc>
@@ -22749,7 +22465,6 @@
                 <w:szCs w:val="22"/>
               </w:rPr>
             </w:pPr>
-            <w:proofErr w:type="spellStart"/>
             <w:r>
               <w:rPr>
                 <w:rFonts w:cstheme="minorHAnsi"/>
@@ -22759,7 +22474,6 @@
               </w:rPr>
               <w:t>lastReviewDate</w:t>
             </w:r>
-            <w:proofErr w:type="spellEnd"/>
           </w:p>
         </w:tc>
       </w:tr>
@@ -22819,7 +22533,6 @@
                 <w:szCs w:val="22"/>
               </w:rPr>
             </w:pPr>
-            <w:proofErr w:type="spellStart"/>
             <w:r>
               <w:rPr>
                 <w:rFonts w:cstheme="minorHAnsi"/>
@@ -22829,7 +22542,6 @@
               </w:rPr>
               <w:t>effectivePeriod</w:t>
             </w:r>
-            <w:proofErr w:type="spellEnd"/>
           </w:p>
         </w:tc>
       </w:tr>
@@ -22889,7 +22601,6 @@
                 <w:szCs w:val="22"/>
               </w:rPr>
             </w:pPr>
-            <w:proofErr w:type="spellStart"/>
             <w:r>
               <w:rPr>
                 <w:rFonts w:cstheme="minorHAnsi"/>
@@ -22899,7 +22610,6 @@
               </w:rPr>
               <w:t>useContext</w:t>
             </w:r>
-            <w:proofErr w:type="spellEnd"/>
           </w:p>
         </w:tc>
       </w:tr>
@@ -22927,27 +22637,7 @@
                 <w:sz w:val="22"/>
                 <w:szCs w:val="22"/>
               </w:rPr>
-              <w:t>&lt;</w:t>
-            </w:r>
-            <w:proofErr w:type="spellStart"/>
-            <w:r>
-              <w:rPr>
-                <w:rFonts w:cstheme="minorHAnsi"/>
-                <w:color w:val="000000" w:themeColor="text1"/>
-                <w:sz w:val="22"/>
-                <w:szCs w:val="22"/>
-              </w:rPr>
-              <w:t>caseDetails</w:t>
-            </w:r>
-            <w:proofErr w:type="spellEnd"/>
-            <w:r>
-              <w:rPr>
-                <w:rFonts w:cstheme="minorHAnsi"/>
-                <w:color w:val="000000" w:themeColor="text1"/>
-                <w:sz w:val="22"/>
-                <w:szCs w:val="22"/>
-              </w:rPr>
-              <w:t>&gt;&lt;address&gt;&lt;country&gt; &lt;name&gt;</w:t>
+              <w:t>&lt;caseDetails&gt;&lt;address&gt;&lt;country&gt; &lt;name&gt;</w:t>
             </w:r>
           </w:p>
         </w:tc>
@@ -23015,27 +22705,7 @@
                 <w:sz w:val="22"/>
                 <w:szCs w:val="22"/>
               </w:rPr>
-              <w:t>&lt;</w:t>
-            </w:r>
-            <w:proofErr w:type="spellStart"/>
-            <w:r>
-              <w:rPr>
-                <w:rFonts w:cstheme="minorHAnsi"/>
-                <w:color w:val="000000" w:themeColor="text1"/>
-                <w:sz w:val="22"/>
-                <w:szCs w:val="22"/>
-              </w:rPr>
-              <w:t>contactDetails</w:t>
-            </w:r>
-            <w:proofErr w:type="spellEnd"/>
-            <w:r>
-              <w:rPr>
-                <w:rFonts w:cstheme="minorHAnsi"/>
-                <w:color w:val="000000" w:themeColor="text1"/>
-                <w:sz w:val="22"/>
-                <w:szCs w:val="22"/>
-              </w:rPr>
-              <w:t>&gt;&lt;caller&gt;&lt;name&gt; &lt;phone&gt;&lt;number&gt;</w:t>
+              <w:t>&lt;contactDetails&gt;&lt;caller&gt;&lt;name&gt; &lt;phone&gt;&lt;number&gt;</w:t>
             </w:r>
           </w:p>
         </w:tc>
@@ -23239,6 +22909,7 @@
                 <w:sz w:val="22"/>
                 <w:szCs w:val="22"/>
               </w:rPr>
+              <w:lastRenderedPageBreak/>
               <w:t>No mapping</w:t>
             </w:r>
           </w:p>
@@ -23280,7 +22951,6 @@
                 <w:szCs w:val="22"/>
               </w:rPr>
             </w:pPr>
-            <w:proofErr w:type="spellStart"/>
             <w:r>
               <w:rPr>
                 <w:rFonts w:cstheme="minorHAnsi"/>
@@ -23290,7 +22960,6 @@
               </w:rPr>
               <w:t>subjectType</w:t>
             </w:r>
-            <w:proofErr w:type="spellEnd"/>
           </w:p>
         </w:tc>
       </w:tr>
@@ -23319,7 +22988,6 @@
                 <w:sz w:val="22"/>
                 <w:szCs w:val="22"/>
               </w:rPr>
-              <w:lastRenderedPageBreak/>
               <w:t xml:space="preserve">See ITK column of </w:t>
             </w:r>
             <w:r>
@@ -23587,47 +23255,7 @@
                 <w:sz w:val="22"/>
                 <w:szCs w:val="22"/>
               </w:rPr>
-              <w:t>&lt;</w:t>
-            </w:r>
-            <w:proofErr w:type="spellStart"/>
-            <w:r>
-              <w:rPr>
-                <w:rFonts w:cstheme="minorHAnsi"/>
-                <w:color w:val="000000" w:themeColor="text1"/>
-                <w:sz w:val="22"/>
-                <w:szCs w:val="22"/>
-              </w:rPr>
-              <w:t>caseDetails</w:t>
-            </w:r>
-            <w:proofErr w:type="spellEnd"/>
-            <w:r>
-              <w:rPr>
-                <w:rFonts w:cstheme="minorHAnsi"/>
-                <w:color w:val="000000" w:themeColor="text1"/>
-                <w:sz w:val="22"/>
-                <w:szCs w:val="22"/>
-              </w:rPr>
-              <w:t>&gt;&lt;</w:t>
-            </w:r>
-            <w:proofErr w:type="spellStart"/>
-            <w:r>
-              <w:rPr>
-                <w:rFonts w:cstheme="minorHAnsi"/>
-                <w:color w:val="000000" w:themeColor="text1"/>
-                <w:sz w:val="22"/>
-                <w:szCs w:val="22"/>
-              </w:rPr>
-              <w:t>caseId</w:t>
-            </w:r>
-            <w:proofErr w:type="spellEnd"/>
-            <w:r>
-              <w:rPr>
-                <w:rFonts w:cstheme="minorHAnsi"/>
-                <w:color w:val="000000" w:themeColor="text1"/>
-                <w:sz w:val="22"/>
-                <w:szCs w:val="22"/>
-              </w:rPr>
-              <w:t>&gt;</w:t>
+              <w:t>&lt;caseDetails&gt;&lt;caseId&gt;</w:t>
             </w:r>
           </w:p>
         </w:tc>
@@ -23659,7 +23287,6 @@
                 <w:szCs w:val="22"/>
               </w:rPr>
             </w:pPr>
-            <w:proofErr w:type="spellStart"/>
             <w:r>
               <w:rPr>
                 <w:rFonts w:cstheme="minorHAnsi"/>
@@ -23669,7 +23296,6 @@
               </w:rPr>
               <w:t>linkId</w:t>
             </w:r>
-            <w:proofErr w:type="spellEnd"/>
           </w:p>
         </w:tc>
       </w:tr>
@@ -23833,67 +23459,7 @@
                 <w:sz w:val="22"/>
                 <w:szCs w:val="22"/>
               </w:rPr>
-              <w:t>&lt;</w:t>
-            </w:r>
-            <w:proofErr w:type="spellStart"/>
-            <w:r>
-              <w:rPr>
-                <w:rFonts w:cstheme="minorHAnsi"/>
-                <w:color w:val="000000" w:themeColor="text1"/>
-                <w:sz w:val="22"/>
-                <w:szCs w:val="22"/>
-              </w:rPr>
-              <w:t>triageLine</w:t>
-            </w:r>
-            <w:proofErr w:type="spellEnd"/>
-            <w:r>
-              <w:rPr>
-                <w:rFonts w:cstheme="minorHAnsi"/>
-                <w:color w:val="000000" w:themeColor="text1"/>
-                <w:sz w:val="22"/>
-                <w:szCs w:val="22"/>
-              </w:rPr>
-              <w:t>&gt;&lt;question&gt; &lt;</w:t>
-            </w:r>
-            <w:proofErr w:type="spellStart"/>
-            <w:r>
-              <w:rPr>
-                <w:rFonts w:cstheme="minorHAnsi"/>
-                <w:color w:val="000000" w:themeColor="text1"/>
-                <w:sz w:val="22"/>
-                <w:szCs w:val="22"/>
-              </w:rPr>
-              <w:t>triageLogicId</w:t>
-            </w:r>
-            <w:proofErr w:type="spellEnd"/>
-            <w:r>
-              <w:rPr>
-                <w:rFonts w:cstheme="minorHAnsi"/>
-                <w:color w:val="000000" w:themeColor="text1"/>
-                <w:sz w:val="22"/>
-                <w:szCs w:val="22"/>
-              </w:rPr>
-              <w:t>&gt;&lt;</w:t>
-            </w:r>
-            <w:proofErr w:type="spellStart"/>
-            <w:r>
-              <w:rPr>
-                <w:rFonts w:cstheme="minorHAnsi"/>
-                <w:color w:val="000000" w:themeColor="text1"/>
-                <w:sz w:val="22"/>
-                <w:szCs w:val="22"/>
-              </w:rPr>
-              <w:t>pathwayOrderNo</w:t>
-            </w:r>
-            <w:proofErr w:type="spellEnd"/>
-            <w:r>
-              <w:rPr>
-                <w:rFonts w:cstheme="minorHAnsi"/>
-                <w:color w:val="000000" w:themeColor="text1"/>
-                <w:sz w:val="22"/>
-                <w:szCs w:val="22"/>
-              </w:rPr>
-              <w:t>&gt;</w:t>
+              <w:t>&lt;triageLine&gt;&lt;question&gt; &lt;triageLogicId&gt;&lt;pathwayOrderNo&gt;</w:t>
             </w:r>
           </w:p>
         </w:tc>
@@ -23961,47 +23527,7 @@
                 <w:sz w:val="22"/>
                 <w:szCs w:val="22"/>
               </w:rPr>
-              <w:t>&lt;</w:t>
-            </w:r>
-            <w:proofErr w:type="spellStart"/>
-            <w:r>
-              <w:rPr>
-                <w:rFonts w:cstheme="minorHAnsi"/>
-                <w:color w:val="000000" w:themeColor="text1"/>
-                <w:sz w:val="22"/>
-                <w:szCs w:val="22"/>
-              </w:rPr>
-              <w:t>triageLine</w:t>
-            </w:r>
-            <w:proofErr w:type="spellEnd"/>
-            <w:r>
-              <w:rPr>
-                <w:rFonts w:cstheme="minorHAnsi"/>
-                <w:color w:val="000000" w:themeColor="text1"/>
-                <w:sz w:val="22"/>
-                <w:szCs w:val="22"/>
-              </w:rPr>
-              <w:t>&gt;&lt;question&gt; &lt;</w:t>
-            </w:r>
-            <w:proofErr w:type="spellStart"/>
-            <w:r>
-              <w:rPr>
-                <w:rFonts w:cstheme="minorHAnsi"/>
-                <w:color w:val="000000" w:themeColor="text1"/>
-                <w:sz w:val="22"/>
-                <w:szCs w:val="22"/>
-              </w:rPr>
-              <w:t>questionText</w:t>
-            </w:r>
-            <w:proofErr w:type="spellEnd"/>
-            <w:r>
-              <w:rPr>
-                <w:rFonts w:cstheme="minorHAnsi"/>
-                <w:color w:val="000000" w:themeColor="text1"/>
-                <w:sz w:val="22"/>
-                <w:szCs w:val="22"/>
-              </w:rPr>
-              <w:t>&gt;</w:t>
+              <w:t>&lt;triageLine&gt;&lt;question&gt; &lt;questionText&gt;</w:t>
             </w:r>
           </w:p>
         </w:tc>
@@ -24178,7 +23704,6 @@
                 <w:szCs w:val="22"/>
               </w:rPr>
             </w:pPr>
-            <w:proofErr w:type="spellStart"/>
             <w:r>
               <w:rPr>
                 <w:rFonts w:cstheme="minorHAnsi"/>
@@ -24188,7 +23713,6 @@
               </w:rPr>
               <w:t>enableWhen</w:t>
             </w:r>
-            <w:proofErr w:type="spellEnd"/>
           </w:p>
         </w:tc>
       </w:tr>
@@ -24248,7 +23772,6 @@
                 <w:szCs w:val="22"/>
               </w:rPr>
             </w:pPr>
-            <w:proofErr w:type="gramStart"/>
             <w:r>
               <w:rPr>
                 <w:rFonts w:cstheme="minorHAnsi"/>
@@ -24258,7 +23781,6 @@
               </w:rPr>
               <w:t>.Question</w:t>
             </w:r>
-            <w:proofErr w:type="gramEnd"/>
           </w:p>
         </w:tc>
       </w:tr>
@@ -24318,25 +23840,14 @@
                 <w:szCs w:val="22"/>
               </w:rPr>
             </w:pPr>
-            <w:proofErr w:type="gramStart"/>
-            <w:r>
-              <w:rPr>
-                <w:rFonts w:cstheme="minorHAnsi"/>
-                <w:color w:val="000000" w:themeColor="text1"/>
-                <w:sz w:val="22"/>
-                <w:szCs w:val="22"/>
-              </w:rPr>
-              <w:t>.has</w:t>
-            </w:r>
-            <w:proofErr w:type="gramEnd"/>
-            <w:r>
-              <w:rPr>
-                <w:rFonts w:cstheme="minorHAnsi"/>
-                <w:color w:val="000000" w:themeColor="text1"/>
-                <w:sz w:val="22"/>
-                <w:szCs w:val="22"/>
-              </w:rPr>
-              <w:t xml:space="preserve"> Answer</w:t>
+            <w:r>
+              <w:rPr>
+                <w:rFonts w:cstheme="minorHAnsi"/>
+                <w:color w:val="000000" w:themeColor="text1"/>
+                <w:sz w:val="22"/>
+                <w:szCs w:val="22"/>
+              </w:rPr>
+              <w:t>.has Answer</w:t>
             </w:r>
           </w:p>
         </w:tc>
@@ -24397,7 +23908,6 @@
                 <w:szCs w:val="22"/>
               </w:rPr>
             </w:pPr>
-            <w:proofErr w:type="gramStart"/>
             <w:r>
               <w:rPr>
                 <w:rFonts w:cstheme="minorHAnsi"/>
@@ -24407,7 +23917,6 @@
               </w:rPr>
               <w:t>.answer</w:t>
             </w:r>
-            <w:proofErr w:type="gramEnd"/>
           </w:p>
         </w:tc>
       </w:tr>
@@ -24467,7 +23976,6 @@
                 <w:szCs w:val="22"/>
               </w:rPr>
             </w:pPr>
-            <w:proofErr w:type="gramStart"/>
             <w:r>
               <w:rPr>
                 <w:rFonts w:cstheme="minorHAnsi"/>
@@ -24477,7 +23985,6 @@
               </w:rPr>
               <w:t>.required</w:t>
             </w:r>
-            <w:proofErr w:type="gramEnd"/>
           </w:p>
         </w:tc>
       </w:tr>
@@ -24537,7 +24044,6 @@
                 <w:szCs w:val="22"/>
               </w:rPr>
             </w:pPr>
-            <w:proofErr w:type="gramStart"/>
             <w:r>
               <w:rPr>
                 <w:rFonts w:cstheme="minorHAnsi"/>
@@ -24547,7 +24053,6 @@
               </w:rPr>
               <w:t>.repeats</w:t>
             </w:r>
-            <w:proofErr w:type="gramEnd"/>
           </w:p>
         </w:tc>
       </w:tr>
@@ -24607,28 +24112,15 @@
                 <w:szCs w:val="22"/>
               </w:rPr>
             </w:pPr>
-            <w:proofErr w:type="gramStart"/>
-            <w:r>
-              <w:rPr>
-                <w:rFonts w:cstheme="minorHAnsi"/>
-                <w:color w:val="000000" w:themeColor="text1"/>
-                <w:sz w:val="22"/>
-                <w:szCs w:val="22"/>
-              </w:rPr>
-              <w:t>.</w:t>
-            </w:r>
-            <w:proofErr w:type="spellStart"/>
-            <w:r>
-              <w:rPr>
-                <w:rFonts w:cstheme="minorHAnsi"/>
-                <w:color w:val="000000" w:themeColor="text1"/>
-                <w:sz w:val="22"/>
-                <w:szCs w:val="22"/>
-              </w:rPr>
-              <w:t>readOnly</w:t>
-            </w:r>
-            <w:proofErr w:type="spellEnd"/>
-            <w:proofErr w:type="gramEnd"/>
+            <w:r>
+              <w:rPr>
+                <w:rFonts w:cstheme="minorHAnsi"/>
+                <w:color w:val="000000" w:themeColor="text1"/>
+                <w:sz w:val="22"/>
+                <w:szCs w:val="22"/>
+              </w:rPr>
+              <w:t>.readOnly</w:t>
+            </w:r>
           </w:p>
         </w:tc>
       </w:tr>
@@ -24688,28 +24180,15 @@
                 <w:szCs w:val="22"/>
               </w:rPr>
             </w:pPr>
-            <w:proofErr w:type="gramStart"/>
-            <w:r>
-              <w:rPr>
-                <w:rFonts w:cstheme="minorHAnsi"/>
-                <w:color w:val="000000" w:themeColor="text1"/>
-                <w:sz w:val="22"/>
-                <w:szCs w:val="22"/>
-              </w:rPr>
-              <w:t>.</w:t>
-            </w:r>
-            <w:proofErr w:type="spellStart"/>
-            <w:r>
-              <w:rPr>
-                <w:rFonts w:cstheme="minorHAnsi"/>
-                <w:color w:val="000000" w:themeColor="text1"/>
-                <w:sz w:val="22"/>
-                <w:szCs w:val="22"/>
-              </w:rPr>
-              <w:t>maxLength</w:t>
-            </w:r>
-            <w:proofErr w:type="spellEnd"/>
-            <w:proofErr w:type="gramEnd"/>
+            <w:r>
+              <w:rPr>
+                <w:rFonts w:cstheme="minorHAnsi"/>
+                <w:color w:val="000000" w:themeColor="text1"/>
+                <w:sz w:val="22"/>
+                <w:szCs w:val="22"/>
+              </w:rPr>
+              <w:t>.maxLength</w:t>
+            </w:r>
           </w:p>
         </w:tc>
       </w:tr>
@@ -24737,27 +24216,7 @@
                 <w:sz w:val="22"/>
                 <w:szCs w:val="22"/>
               </w:rPr>
-              <w:t>&lt;</w:t>
-            </w:r>
-            <w:proofErr w:type="spellStart"/>
-            <w:r>
-              <w:rPr>
-                <w:rFonts w:cstheme="minorHAnsi"/>
-                <w:color w:val="000000" w:themeColor="text1"/>
-                <w:sz w:val="22"/>
-                <w:szCs w:val="22"/>
-              </w:rPr>
-              <w:t>triageLine</w:t>
-            </w:r>
-            <w:proofErr w:type="spellEnd"/>
-            <w:r>
-              <w:rPr>
-                <w:rFonts w:cstheme="minorHAnsi"/>
-                <w:color w:val="000000" w:themeColor="text1"/>
-                <w:sz w:val="22"/>
-                <w:szCs w:val="22"/>
-              </w:rPr>
-              <w:t>[x]&gt;</w:t>
+              <w:t>&lt;triageLine[x]&gt;</w:t>
             </w:r>
           </w:p>
         </w:tc>
@@ -24789,7 +24248,6 @@
                 <w:szCs w:val="22"/>
               </w:rPr>
             </w:pPr>
-            <w:proofErr w:type="gramStart"/>
             <w:r>
               <w:rPr>
                 <w:rFonts w:cstheme="minorHAnsi"/>
@@ -24799,7 +24257,6 @@
               </w:rPr>
               <w:t>.options</w:t>
             </w:r>
-            <w:proofErr w:type="gramEnd"/>
           </w:p>
         </w:tc>
       </w:tr>
@@ -24827,27 +24284,8 @@
                 <w:sz w:val="22"/>
                 <w:szCs w:val="22"/>
               </w:rPr>
-              <w:t>&lt;</w:t>
-            </w:r>
-            <w:proofErr w:type="spellStart"/>
-            <w:r>
-              <w:rPr>
-                <w:rFonts w:cstheme="minorHAnsi"/>
-                <w:color w:val="000000" w:themeColor="text1"/>
-                <w:sz w:val="22"/>
-                <w:szCs w:val="22"/>
-              </w:rPr>
-              <w:t>triageLine</w:t>
-            </w:r>
-            <w:proofErr w:type="spellEnd"/>
-            <w:r>
-              <w:rPr>
-                <w:rFonts w:cstheme="minorHAnsi"/>
-                <w:color w:val="000000" w:themeColor="text1"/>
-                <w:sz w:val="22"/>
-                <w:szCs w:val="22"/>
-              </w:rPr>
-              <w:t>&gt;&lt;question&gt;&lt;answers&gt; &lt;answer&gt;&lt;text&gt;</w:t>
+              <w:lastRenderedPageBreak/>
+              <w:t>&lt;triageLine&gt;&lt;question&gt;&lt;answers&gt; &lt;answer&gt;&lt;text&gt;</w:t>
             </w:r>
           </w:p>
           <w:p>
@@ -24885,28 +24323,7 @@
                 <w:sz w:val="22"/>
                 <w:szCs w:val="22"/>
               </w:rPr>
-              <w:lastRenderedPageBreak/>
-              <w:t>&lt;</w:t>
-            </w:r>
-            <w:proofErr w:type="spellStart"/>
-            <w:r>
-              <w:rPr>
-                <w:rFonts w:cstheme="minorHAnsi"/>
-                <w:color w:val="000000" w:themeColor="text1"/>
-                <w:sz w:val="22"/>
-                <w:szCs w:val="22"/>
-              </w:rPr>
-              <w:t>triageLine</w:t>
-            </w:r>
-            <w:proofErr w:type="spellEnd"/>
-            <w:r>
-              <w:rPr>
-                <w:rFonts w:cstheme="minorHAnsi"/>
-                <w:color w:val="000000" w:themeColor="text1"/>
-                <w:sz w:val="22"/>
-                <w:szCs w:val="22"/>
-              </w:rPr>
-              <w:t>&gt;&lt;question&gt;&lt;answers&gt; &lt;answer&gt;</w:t>
+              <w:t>&lt;triageLine&gt;&lt;question&gt;&lt;answers&gt; &lt;answer&gt;</w:t>
             </w:r>
           </w:p>
         </w:tc>
@@ -24938,37 +24355,15 @@
                 <w:szCs w:val="22"/>
               </w:rPr>
             </w:pPr>
-            <w:proofErr w:type="gramStart"/>
-            <w:r>
-              <w:rPr>
-                <w:rFonts w:cstheme="minorHAnsi"/>
-                <w:color w:val="000000" w:themeColor="text1"/>
-                <w:sz w:val="22"/>
-                <w:szCs w:val="22"/>
-              </w:rPr>
-              <w:t>.</w:t>
-            </w:r>
-            <w:proofErr w:type="spellStart"/>
-            <w:r>
-              <w:rPr>
-                <w:rFonts w:cstheme="minorHAnsi"/>
-                <w:color w:val="000000" w:themeColor="text1"/>
-                <w:sz w:val="22"/>
-                <w:szCs w:val="22"/>
-              </w:rPr>
-              <w:t>option</w:t>
-            </w:r>
-            <w:proofErr w:type="gramEnd"/>
-            <w:r>
-              <w:rPr>
-                <w:rFonts w:cstheme="minorHAnsi"/>
-                <w:color w:val="000000" w:themeColor="text1"/>
-                <w:sz w:val="22"/>
-                <w:szCs w:val="22"/>
-              </w:rPr>
-              <w:t>.value</w:t>
-            </w:r>
-            <w:proofErr w:type="spellEnd"/>
+            <w:r>
+              <w:rPr>
+                <w:rFonts w:cstheme="minorHAnsi"/>
+                <w:color w:val="000000" w:themeColor="text1"/>
+                <w:sz w:val="22"/>
+                <w:szCs w:val="22"/>
+              </w:rPr>
+              <w:t>.option.value</w:t>
+            </w:r>
           </w:p>
         </w:tc>
       </w:tr>
@@ -25028,7 +24423,6 @@
                 <w:szCs w:val="22"/>
               </w:rPr>
             </w:pPr>
-            <w:proofErr w:type="gramStart"/>
             <w:r>
               <w:rPr>
                 <w:rFonts w:cstheme="minorHAnsi"/>
@@ -25038,7 +24432,6 @@
               </w:rPr>
               <w:t>.initial</w:t>
             </w:r>
-            <w:proofErr w:type="gramEnd"/>
           </w:p>
         </w:tc>
       </w:tr>
@@ -25098,7 +24491,6 @@
                 <w:szCs w:val="22"/>
               </w:rPr>
             </w:pPr>
-            <w:proofErr w:type="gramStart"/>
             <w:r>
               <w:rPr>
                 <w:rFonts w:cstheme="minorHAnsi"/>
@@ -25108,7 +24500,6 @@
               </w:rPr>
               <w:t>.item</w:t>
             </w:r>
-            <w:proofErr w:type="gramEnd"/>
           </w:p>
         </w:tc>
       </w:tr>
@@ -25315,27 +24706,7 @@
                 <w:sz w:val="22"/>
                 <w:szCs w:val="22"/>
               </w:rPr>
-              <w:t xml:space="preserve">New </w:t>
-            </w:r>
-            <w:proofErr w:type="spellStart"/>
-            <w:r>
-              <w:rPr>
-                <w:rFonts w:cstheme="minorHAnsi"/>
-                <w:color w:val="000000" w:themeColor="text1"/>
-                <w:sz w:val="22"/>
-                <w:szCs w:val="22"/>
-              </w:rPr>
-              <w:t>newRandomUuid</w:t>
-            </w:r>
-            <w:proofErr w:type="spellEnd"/>
-            <w:r>
-              <w:rPr>
-                <w:rFonts w:cstheme="minorHAnsi"/>
-                <w:color w:val="000000" w:themeColor="text1"/>
-                <w:sz w:val="22"/>
-                <w:szCs w:val="22"/>
-              </w:rPr>
-              <w:t xml:space="preserve"> generated</w:t>
+              <w:t>New newRandomUuid generated</w:t>
             </w:r>
           </w:p>
         </w:tc>
@@ -25592,7 +24963,6 @@
                 <w:szCs w:val="22"/>
               </w:rPr>
             </w:pPr>
-            <w:proofErr w:type="spellStart"/>
             <w:r>
               <w:rPr>
                 <w:rFonts w:cstheme="minorHAnsi"/>
@@ -25602,7 +24972,6 @@
               </w:rPr>
               <w:t>basedOn</w:t>
             </w:r>
-            <w:proofErr w:type="spellEnd"/>
           </w:p>
         </w:tc>
       </w:tr>
@@ -26020,7 +25389,6 @@
                 <w:szCs w:val="22"/>
               </w:rPr>
             </w:pPr>
-            <w:proofErr w:type="spellStart"/>
             <w:r>
               <w:rPr>
                 <w:rFonts w:cstheme="minorHAnsi"/>
@@ -26030,7 +25398,6 @@
               </w:rPr>
               <w:t>doNotPerform</w:t>
             </w:r>
-            <w:proofErr w:type="spellEnd"/>
           </w:p>
         </w:tc>
       </w:tr>
@@ -26126,47 +25493,7 @@
                 <w:sz w:val="22"/>
                 <w:szCs w:val="22"/>
               </w:rPr>
-              <w:t>&lt;</w:t>
-            </w:r>
-            <w:proofErr w:type="spellStart"/>
-            <w:r>
-              <w:rPr>
-                <w:rFonts w:cstheme="minorHAnsi"/>
-                <w:color w:val="000000" w:themeColor="text1"/>
-                <w:sz w:val="22"/>
-                <w:szCs w:val="22"/>
-              </w:rPr>
-              <w:t>encompassingEncounter</w:t>
-            </w:r>
-            <w:proofErr w:type="spellEnd"/>
-            <w:r>
-              <w:rPr>
-                <w:rFonts w:cstheme="minorHAnsi"/>
-                <w:color w:val="000000" w:themeColor="text1"/>
-                <w:sz w:val="22"/>
-                <w:szCs w:val="22"/>
-              </w:rPr>
-              <w:t>&gt; &lt;</w:t>
-            </w:r>
-            <w:proofErr w:type="spellStart"/>
-            <w:r>
-              <w:rPr>
-                <w:rFonts w:cstheme="minorHAnsi"/>
-                <w:color w:val="000000" w:themeColor="text1"/>
-                <w:sz w:val="22"/>
-                <w:szCs w:val="22"/>
-              </w:rPr>
-              <w:t>dischargeDispositionCode</w:t>
-            </w:r>
-            <w:proofErr w:type="spellEnd"/>
-            <w:r>
-              <w:rPr>
-                <w:rFonts w:cstheme="minorHAnsi"/>
-                <w:color w:val="000000" w:themeColor="text1"/>
-                <w:sz w:val="22"/>
-                <w:szCs w:val="22"/>
-              </w:rPr>
-              <w:t>&gt;</w:t>
+              <w:t>&lt;encompassingEncounter&gt; &lt;dischargeDispositionCode&gt;</w:t>
             </w:r>
           </w:p>
         </w:tc>
@@ -26429,7 +25756,6 @@
                 <w:szCs w:val="22"/>
               </w:rPr>
             </w:pPr>
-            <w:proofErr w:type="spellStart"/>
             <w:r>
               <w:rPr>
                 <w:rFonts w:cstheme="minorHAnsi"/>
@@ -26439,7 +25765,6 @@
               </w:rPr>
               <w:t>Referralrequest.occurence</w:t>
             </w:r>
-            <w:proofErr w:type="spellEnd"/>
           </w:p>
         </w:tc>
         <w:tc>
@@ -26523,7 +25848,6 @@
                 <w:szCs w:val="22"/>
               </w:rPr>
             </w:pPr>
-            <w:proofErr w:type="spellStart"/>
             <w:r>
               <w:rPr>
                 <w:rFonts w:cstheme="minorHAnsi"/>
@@ -26533,7 +25857,6 @@
               </w:rPr>
               <w:t>asNeeded</w:t>
             </w:r>
-            <w:proofErr w:type="spellEnd"/>
           </w:p>
         </w:tc>
       </w:tr>
@@ -26561,6 +25884,7 @@
                 <w:sz w:val="22"/>
                 <w:szCs w:val="22"/>
               </w:rPr>
+              <w:lastRenderedPageBreak/>
               <w:t>Not populated</w:t>
             </w:r>
           </w:p>
@@ -26593,7 +25917,6 @@
                 <w:szCs w:val="22"/>
               </w:rPr>
             </w:pPr>
-            <w:proofErr w:type="spellStart"/>
             <w:r>
               <w:rPr>
                 <w:rFonts w:cstheme="minorHAnsi"/>
@@ -26603,7 +25926,6 @@
               </w:rPr>
               <w:t>authoredOn</w:t>
             </w:r>
-            <w:proofErr w:type="spellEnd"/>
           </w:p>
         </w:tc>
       </w:tr>
@@ -26631,7 +25953,6 @@
                 <w:sz w:val="22"/>
                 <w:szCs w:val="22"/>
               </w:rPr>
-              <w:lastRenderedPageBreak/>
               <w:t>Not populated</w:t>
             </w:r>
           </w:p>
@@ -26732,7 +26053,6 @@
                 <w:szCs w:val="22"/>
               </w:rPr>
             </w:pPr>
-            <w:proofErr w:type="spellStart"/>
             <w:r>
               <w:rPr>
                 <w:rFonts w:cstheme="minorHAnsi"/>
@@ -26742,7 +26062,6 @@
               </w:rPr>
               <w:t>performerType</w:t>
             </w:r>
-            <w:proofErr w:type="spellEnd"/>
           </w:p>
         </w:tc>
       </w:tr>
@@ -26870,7 +26189,6 @@
                 <w:szCs w:val="22"/>
               </w:rPr>
             </w:pPr>
-            <w:proofErr w:type="spellStart"/>
             <w:r>
               <w:rPr>
                 <w:rFonts w:cstheme="minorHAnsi"/>
@@ -26880,7 +26198,6 @@
               </w:rPr>
               <w:t>reasonCode</w:t>
             </w:r>
-            <w:proofErr w:type="spellEnd"/>
           </w:p>
         </w:tc>
       </w:tr>
@@ -26946,7 +26263,6 @@
                 <w:szCs w:val="22"/>
               </w:rPr>
             </w:pPr>
-            <w:proofErr w:type="spellStart"/>
             <w:r>
               <w:rPr>
                 <w:rFonts w:cstheme="minorHAnsi"/>
@@ -26956,7 +26272,6 @@
               </w:rPr>
               <w:t>Referralrequest.reasonreference</w:t>
             </w:r>
-            <w:proofErr w:type="spellEnd"/>
           </w:p>
         </w:tc>
         <w:tc>
@@ -26972,7 +26287,6 @@
                 <w:szCs w:val="22"/>
               </w:rPr>
             </w:pPr>
-            <w:proofErr w:type="spellStart"/>
             <w:r>
               <w:rPr>
                 <w:rFonts w:cstheme="minorHAnsi"/>
@@ -26982,7 +26296,6 @@
               </w:rPr>
               <w:t>reasonReference</w:t>
             </w:r>
-            <w:proofErr w:type="spellEnd"/>
           </w:p>
         </w:tc>
       </w:tr>
@@ -27042,7 +26355,6 @@
                 <w:szCs w:val="22"/>
               </w:rPr>
             </w:pPr>
-            <w:proofErr w:type="spellStart"/>
             <w:r>
               <w:rPr>
                 <w:rFonts w:cstheme="minorHAnsi"/>
@@ -27052,7 +26364,6 @@
               </w:rPr>
               <w:t>supportingInfo</w:t>
             </w:r>
-            <w:proofErr w:type="spellEnd"/>
           </w:p>
         </w:tc>
       </w:tr>
@@ -27180,7 +26491,6 @@
                 <w:szCs w:val="22"/>
               </w:rPr>
             </w:pPr>
-            <w:proofErr w:type="spellStart"/>
             <w:r>
               <w:rPr>
                 <w:rFonts w:cstheme="minorHAnsi"/>
@@ -27190,7 +26500,6 @@
               </w:rPr>
               <w:t>bodySite</w:t>
             </w:r>
-            <w:proofErr w:type="spellEnd"/>
           </w:p>
         </w:tc>
       </w:tr>
@@ -27328,7 +26637,6 @@
                 <w:szCs w:val="22"/>
               </w:rPr>
             </w:pPr>
-            <w:proofErr w:type="spellStart"/>
             <w:r>
               <w:rPr>
                 <w:rFonts w:cstheme="minorHAnsi"/>
@@ -27338,7 +26646,6 @@
               </w:rPr>
               <w:t>relevantHistory</w:t>
             </w:r>
-            <w:proofErr w:type="spellEnd"/>
           </w:p>
         </w:tc>
       </w:tr>
@@ -27596,7 +26903,6 @@
                 <w:szCs w:val="22"/>
               </w:rPr>
             </w:pPr>
-            <w:proofErr w:type="spellStart"/>
             <w:r>
               <w:rPr>
                 <w:rFonts w:asciiTheme="minorHAnsi" w:hAnsiTheme="minorHAnsi" w:cstheme="minorHAnsi"/>
@@ -27606,7 +26912,6 @@
               </w:rPr>
               <w:t>basedOn</w:t>
             </w:r>
-            <w:proofErr w:type="spellEnd"/>
           </w:p>
         </w:tc>
       </w:tr>
@@ -27832,27 +27137,7 @@
                 <w:sz w:val="22"/>
                 <w:szCs w:val="22"/>
               </w:rPr>
-              <w:t xml:space="preserve">System = </w:t>
-            </w:r>
-            <w:proofErr w:type="spellStart"/>
-            <w:r>
-              <w:rPr>
-                <w:rFonts w:asciiTheme="minorHAnsi" w:hAnsiTheme="minorHAnsi" w:cstheme="minorHAnsi"/>
-                <w:color w:val="000000" w:themeColor="text1"/>
-                <w:sz w:val="22"/>
-                <w:szCs w:val="22"/>
-              </w:rPr>
-              <w:t>Patient.s</w:t>
-            </w:r>
-            <w:proofErr w:type="spellEnd"/>
-            <w:r>
-              <w:rPr>
-                <w:rFonts w:asciiTheme="minorHAnsi" w:hAnsiTheme="minorHAnsi" w:cstheme="minorHAnsi"/>
-                <w:color w:val="000000" w:themeColor="text1"/>
-                <w:sz w:val="22"/>
-                <w:szCs w:val="22"/>
-              </w:rPr>
-              <w:t xml:space="preserve"> Reported Condition</w:t>
+              <w:t>System = Patient.s Reported Condition</w:t>
             </w:r>
           </w:p>
         </w:tc>
@@ -28215,6 +27500,7 @@
                 <w:sz w:val="22"/>
                 <w:szCs w:val="22"/>
               </w:rPr>
+              <w:lastRenderedPageBreak/>
               <w:t>Not populated</w:t>
             </w:r>
           </w:p>
@@ -28277,24 +27563,7 @@
               </w:rPr>
             </w:pPr>
             <w:r>
-              <w:lastRenderedPageBreak/>
-              <w:t>/</w:t>
-            </w:r>
-            <w:proofErr w:type="spellStart"/>
-            <w:r>
-              <w:t>ClinicalDocument</w:t>
-            </w:r>
-            <w:proofErr w:type="spellEnd"/>
-            <w:r>
-              <w:t>/component /</w:t>
-            </w:r>
-            <w:proofErr w:type="spellStart"/>
-            <w:r>
-              <w:t>structuredBody</w:t>
-            </w:r>
-            <w:proofErr w:type="spellEnd"/>
-            <w:r>
-              <w:t>/component/ section/component[</w:t>
+              <w:t>/ClinicalDocument/component /structuredBody/component/ section/component[</w:t>
             </w:r>
             <w:r>
               <w:rPr>
@@ -28403,7 +27672,6 @@
                 <w:szCs w:val="22"/>
               </w:rPr>
             </w:pPr>
-            <w:proofErr w:type="spellStart"/>
             <w:r>
               <w:rPr>
                 <w:rFonts w:asciiTheme="minorHAnsi" w:hAnsiTheme="minorHAnsi" w:cstheme="minorHAnsi"/>
@@ -28413,7 +27681,6 @@
               </w:rPr>
               <w:t>dataAbsentReason</w:t>
             </w:r>
-            <w:proofErr w:type="spellEnd"/>
           </w:p>
         </w:tc>
       </w:tr>
@@ -28609,7 +27876,6 @@
                 <w:szCs w:val="22"/>
               </w:rPr>
             </w:pPr>
-            <w:proofErr w:type="spellStart"/>
             <w:r>
               <w:rPr>
                 <w:rFonts w:asciiTheme="minorHAnsi" w:hAnsiTheme="minorHAnsi" w:cstheme="minorHAnsi"/>
@@ -28619,7 +27885,6 @@
               </w:rPr>
               <w:t>bodySite</w:t>
             </w:r>
-            <w:proofErr w:type="spellEnd"/>
           </w:p>
         </w:tc>
       </w:tr>
@@ -28883,7 +28148,6 @@
                 <w:szCs w:val="22"/>
               </w:rPr>
             </w:pPr>
-            <w:proofErr w:type="spellStart"/>
             <w:r>
               <w:rPr>
                 <w:rFonts w:asciiTheme="minorHAnsi" w:hAnsiTheme="minorHAnsi" w:cstheme="minorHAnsi"/>
@@ -28893,7 +28157,6 @@
               </w:rPr>
               <w:t>referenceRange</w:t>
             </w:r>
-            <w:proofErr w:type="spellEnd"/>
           </w:p>
         </w:tc>
       </w:tr>
@@ -30183,6 +29446,7 @@
                 <w:sz w:val="22"/>
                 <w:szCs w:val="22"/>
               </w:rPr>
+              <w:lastRenderedPageBreak/>
               <w:t>Not populated</w:t>
             </w:r>
           </w:p>
@@ -31433,47 +30697,7 @@
                 <w:sz w:val="22"/>
                 <w:szCs w:val="22"/>
               </w:rPr>
-              <w:t>&lt;</w:t>
-            </w:r>
-            <w:proofErr w:type="spellStart"/>
-            <w:r>
-              <w:rPr>
-                <w:rFonts w:cstheme="minorHAnsi"/>
-                <w:color w:val="000000" w:themeColor="text1"/>
-                <w:sz w:val="22"/>
-                <w:szCs w:val="22"/>
-              </w:rPr>
-              <w:t>organizationpPartOf</w:t>
-            </w:r>
-            <w:proofErr w:type="spellEnd"/>
-            <w:r>
-              <w:rPr>
-                <w:rFonts w:cstheme="minorHAnsi"/>
-                <w:color w:val="000000" w:themeColor="text1"/>
-                <w:sz w:val="22"/>
-                <w:szCs w:val="22"/>
-              </w:rPr>
-              <w:t>&gt;&lt;</w:t>
-            </w:r>
-            <w:proofErr w:type="spellStart"/>
-            <w:r>
-              <w:rPr>
-                <w:rFonts w:cstheme="minorHAnsi"/>
-                <w:color w:val="000000" w:themeColor="text1"/>
-                <w:sz w:val="22"/>
-                <w:szCs w:val="22"/>
-              </w:rPr>
-              <w:t>effectiveTime</w:t>
-            </w:r>
-            <w:proofErr w:type="spellEnd"/>
-            <w:r>
-              <w:rPr>
-                <w:rFonts w:cstheme="minorHAnsi"/>
-                <w:color w:val="000000" w:themeColor="text1"/>
-                <w:sz w:val="22"/>
-                <w:szCs w:val="22"/>
-              </w:rPr>
-              <w:t>&gt;</w:t>
+              <w:t>&lt;organizationpPartOf&gt;&lt;effectiveTime&gt;</w:t>
             </w:r>
           </w:p>
         </w:tc>
@@ -32246,27 +31470,8 @@
                 <w:sz w:val="22"/>
                 <w:szCs w:val="22"/>
               </w:rPr>
-              <w:t>&lt;</w:t>
-            </w:r>
-            <w:proofErr w:type="spellStart"/>
-            <w:r>
-              <w:rPr>
-                <w:rFonts w:cstheme="minorHAnsi"/>
-                <w:color w:val="000000" w:themeColor="text1"/>
-                <w:sz w:val="22"/>
-                <w:szCs w:val="22"/>
-              </w:rPr>
-              <w:t>intendedRecipient</w:t>
-            </w:r>
-            <w:proofErr w:type="spellEnd"/>
-            <w:r>
-              <w:rPr>
-                <w:rFonts w:cstheme="minorHAnsi"/>
-                <w:color w:val="000000" w:themeColor="text1"/>
-                <w:sz w:val="22"/>
-                <w:szCs w:val="22"/>
-              </w:rPr>
-              <w:t>&gt;&lt;telecom&gt;</w:t>
+              <w:lastRenderedPageBreak/>
+              <w:t>&lt;intendedRecipient&gt;&lt;telecom&gt;</w:t>
             </w:r>
           </w:p>
         </w:tc>
@@ -32330,7 +31535,6 @@
                 <w:sz w:val="22"/>
                 <w:szCs w:val="22"/>
               </w:rPr>
-              <w:lastRenderedPageBreak/>
               <w:t xml:space="preserve">See ITK column of </w:t>
             </w:r>
             <w:r>
@@ -32423,47 +31627,7 @@
                 <w:sz w:val="22"/>
                 <w:szCs w:val="22"/>
               </w:rPr>
-              <w:t>&lt;</w:t>
-            </w:r>
-            <w:proofErr w:type="spellStart"/>
-            <w:r>
-              <w:rPr>
-                <w:rFonts w:cstheme="minorHAnsi"/>
-                <w:color w:val="000000" w:themeColor="text1"/>
-                <w:sz w:val="22"/>
-                <w:szCs w:val="22"/>
-              </w:rPr>
-              <w:t>intendedRecipient</w:t>
-            </w:r>
-            <w:proofErr w:type="spellEnd"/>
-            <w:r>
-              <w:rPr>
-                <w:rFonts w:cstheme="minorHAnsi"/>
-                <w:color w:val="000000" w:themeColor="text1"/>
-                <w:sz w:val="22"/>
-                <w:szCs w:val="22"/>
-              </w:rPr>
-              <w:t>&gt;&lt;</w:t>
-            </w:r>
-            <w:proofErr w:type="spellStart"/>
-            <w:r>
-              <w:rPr>
-                <w:rFonts w:cstheme="minorHAnsi"/>
-                <w:color w:val="000000" w:themeColor="text1"/>
-                <w:sz w:val="22"/>
-                <w:szCs w:val="22"/>
-              </w:rPr>
-              <w:t>receivedOrganization</w:t>
-            </w:r>
-            <w:proofErr w:type="spellEnd"/>
-            <w:r>
-              <w:rPr>
-                <w:rFonts w:cstheme="minorHAnsi"/>
-                <w:color w:val="000000" w:themeColor="text1"/>
-                <w:sz w:val="22"/>
-                <w:szCs w:val="22"/>
-              </w:rPr>
-              <w:t>&gt;</w:t>
+              <w:t>&lt;intendedRecipient&gt;&lt;receivedOrganization&gt;</w:t>
             </w:r>
           </w:p>
         </w:tc>
@@ -33408,27 +32572,7 @@
                 <w:sz w:val="22"/>
                 <w:szCs w:val="22"/>
               </w:rPr>
-              <w:t xml:space="preserve">&lt;encounter&gt;&lt;code </w:t>
-            </w:r>
-            <w:proofErr w:type="spellStart"/>
-            <w:r>
-              <w:rPr>
-                <w:rFonts w:cstheme="minorHAnsi"/>
-                <w:color w:val="000000" w:themeColor="text1"/>
-                <w:sz w:val="22"/>
-                <w:szCs w:val="22"/>
-              </w:rPr>
-              <w:t>displayname</w:t>
-            </w:r>
-            <w:proofErr w:type="spellEnd"/>
-            <w:r>
-              <w:rPr>
-                <w:rFonts w:cstheme="minorHAnsi"/>
-                <w:color w:val="000000" w:themeColor="text1"/>
-                <w:sz w:val="22"/>
-                <w:szCs w:val="22"/>
-              </w:rPr>
-              <w:t>&gt;</w:t>
+              <w:t>&lt;encounter&gt;&lt;code displayname&gt;</w:t>
             </w:r>
           </w:p>
         </w:tc>
@@ -34478,7 +33622,6 @@
                 <w:sz w:val="22"/>
                 <w:szCs w:val="22"/>
               </w:rPr>
-              <w:lastRenderedPageBreak/>
               <w:t>ITK</w:t>
             </w:r>
             <w:r>
@@ -36935,47 +36078,7 @@
                 <w:sz w:val="22"/>
                 <w:szCs w:val="22"/>
               </w:rPr>
-              <w:t>&lt;</w:t>
-            </w:r>
-            <w:proofErr w:type="spellStart"/>
-            <w:r>
-              <w:rPr>
-                <w:rFonts w:cstheme="minorHAnsi"/>
-                <w:color w:val="000000" w:themeColor="text1"/>
-                <w:sz w:val="22"/>
-                <w:szCs w:val="22"/>
-              </w:rPr>
-              <w:t>addr</w:t>
-            </w:r>
-            <w:proofErr w:type="spellEnd"/>
-            <w:r>
-              <w:rPr>
-                <w:rFonts w:cstheme="minorHAnsi"/>
-                <w:color w:val="000000" w:themeColor="text1"/>
-                <w:sz w:val="22"/>
-                <w:szCs w:val="22"/>
-              </w:rPr>
-              <w:t>&gt;&lt;</w:t>
-            </w:r>
-            <w:proofErr w:type="spellStart"/>
-            <w:r>
-              <w:rPr>
-                <w:rFonts w:cstheme="minorHAnsi"/>
-                <w:color w:val="000000" w:themeColor="text1"/>
-                <w:sz w:val="22"/>
-                <w:szCs w:val="22"/>
-              </w:rPr>
-              <w:t>useableperiod</w:t>
-            </w:r>
-            <w:proofErr w:type="spellEnd"/>
-            <w:r>
-              <w:rPr>
-                <w:rFonts w:cstheme="minorHAnsi"/>
-                <w:color w:val="000000" w:themeColor="text1"/>
-                <w:sz w:val="22"/>
-                <w:szCs w:val="22"/>
-              </w:rPr>
-              <w:t>&gt;</w:t>
+              <w:t>&lt;addr&gt;&lt;useableperiod&gt;</w:t>
             </w:r>
           </w:p>
         </w:tc>
@@ -41274,47 +40377,7 @@
                 <w:sz w:val="22"/>
                 <w:szCs w:val="22"/>
               </w:rPr>
-              <w:t>&lt;</w:t>
-            </w:r>
-            <w:proofErr w:type="spellStart"/>
-            <w:r>
-              <w:rPr>
-                <w:rFonts w:cstheme="minorHAnsi"/>
-                <w:color w:val="000000" w:themeColor="text1"/>
-                <w:sz w:val="22"/>
-                <w:szCs w:val="22"/>
-              </w:rPr>
-              <w:t>responsibleParty</w:t>
-            </w:r>
-            <w:proofErr w:type="spellEnd"/>
-            <w:r>
-              <w:rPr>
-                <w:rFonts w:cstheme="minorHAnsi"/>
-                <w:color w:val="000000" w:themeColor="text1"/>
-                <w:sz w:val="22"/>
-                <w:szCs w:val="22"/>
-              </w:rPr>
-              <w:t>&gt;&lt;</w:t>
-            </w:r>
-            <w:proofErr w:type="spellStart"/>
-            <w:r>
-              <w:rPr>
-                <w:rFonts w:cstheme="minorHAnsi"/>
-                <w:color w:val="000000" w:themeColor="text1"/>
-                <w:sz w:val="22"/>
-                <w:szCs w:val="22"/>
-              </w:rPr>
-              <w:t>assignedEntity</w:t>
-            </w:r>
-            <w:proofErr w:type="spellEnd"/>
-            <w:r>
-              <w:rPr>
-                <w:rFonts w:cstheme="minorHAnsi"/>
-                <w:color w:val="000000" w:themeColor="text1"/>
-                <w:sz w:val="22"/>
-                <w:szCs w:val="22"/>
-              </w:rPr>
-              <w:t>&gt;</w:t>
+              <w:t>&lt;responsibleParty&gt;&lt;assignedEntity&gt;</w:t>
             </w:r>
           </w:p>
         </w:tc>
@@ -41386,47 +40449,7 @@
                 <w:sz w:val="22"/>
                 <w:szCs w:val="22"/>
               </w:rPr>
-              <w:t>&lt;</w:t>
-            </w:r>
-            <w:proofErr w:type="spellStart"/>
-            <w:r>
-              <w:rPr>
-                <w:rFonts w:cstheme="minorHAnsi"/>
-                <w:color w:val="000000" w:themeColor="text1"/>
-                <w:sz w:val="22"/>
-                <w:szCs w:val="22"/>
-              </w:rPr>
-              <w:t>responsibleParty</w:t>
-            </w:r>
-            <w:proofErr w:type="spellEnd"/>
-            <w:r>
-              <w:rPr>
-                <w:rFonts w:cstheme="minorHAnsi"/>
-                <w:color w:val="000000" w:themeColor="text1"/>
-                <w:sz w:val="22"/>
-                <w:szCs w:val="22"/>
-              </w:rPr>
-              <w:t>&gt;&lt;</w:t>
-            </w:r>
-            <w:proofErr w:type="spellStart"/>
-            <w:r>
-              <w:rPr>
-                <w:rFonts w:cstheme="minorHAnsi"/>
-                <w:color w:val="000000" w:themeColor="text1"/>
-                <w:sz w:val="22"/>
-                <w:szCs w:val="22"/>
-              </w:rPr>
-              <w:t>assignedEntity</w:t>
-            </w:r>
-            <w:proofErr w:type="spellEnd"/>
-            <w:r>
-              <w:rPr>
-                <w:rFonts w:cstheme="minorHAnsi"/>
-                <w:color w:val="000000" w:themeColor="text1"/>
-                <w:sz w:val="22"/>
-                <w:szCs w:val="22"/>
-              </w:rPr>
-              <w:t>&gt;&lt;code&gt;</w:t>
+              <w:t>&lt;responsibleParty&gt;&lt;assignedEntity&gt;&lt;code&gt;</w:t>
             </w:r>
           </w:p>
         </w:tc>
@@ -41490,67 +40513,7 @@
                 <w:sz w:val="22"/>
                 <w:szCs w:val="22"/>
               </w:rPr>
-              <w:t>&lt;</w:t>
-            </w:r>
-            <w:proofErr w:type="spellStart"/>
-            <w:r>
-              <w:rPr>
-                <w:rFonts w:cstheme="minorHAnsi"/>
-                <w:color w:val="000000" w:themeColor="text1"/>
-                <w:sz w:val="22"/>
-                <w:szCs w:val="22"/>
-              </w:rPr>
-              <w:t>responsibleParty</w:t>
-            </w:r>
-            <w:proofErr w:type="spellEnd"/>
-            <w:r>
-              <w:rPr>
-                <w:rFonts w:cstheme="minorHAnsi"/>
-                <w:color w:val="000000" w:themeColor="text1"/>
-                <w:sz w:val="22"/>
-                <w:szCs w:val="22"/>
-              </w:rPr>
-              <w:t>&gt;&lt;</w:t>
-            </w:r>
-            <w:proofErr w:type="spellStart"/>
-            <w:r>
-              <w:rPr>
-                <w:rFonts w:cstheme="minorHAnsi"/>
-                <w:color w:val="000000" w:themeColor="text1"/>
-                <w:sz w:val="22"/>
-                <w:szCs w:val="22"/>
-              </w:rPr>
-              <w:t>assignedEntity</w:t>
-            </w:r>
-            <w:proofErr w:type="spellEnd"/>
-            <w:r>
-              <w:rPr>
-                <w:rFonts w:cstheme="minorHAnsi"/>
-                <w:color w:val="000000" w:themeColor="text1"/>
-                <w:sz w:val="22"/>
-                <w:szCs w:val="22"/>
-              </w:rPr>
-              <w:t>&gt;&lt;</w:t>
-            </w:r>
-            <w:proofErr w:type="spellStart"/>
-            <w:r>
-              <w:rPr>
-                <w:rFonts w:cstheme="minorHAnsi"/>
-                <w:color w:val="000000" w:themeColor="text1"/>
-                <w:sz w:val="22"/>
-                <w:szCs w:val="22"/>
-              </w:rPr>
-              <w:t>representedOrganization</w:t>
-            </w:r>
-            <w:proofErr w:type="spellEnd"/>
-            <w:r>
-              <w:rPr>
-                <w:rFonts w:cstheme="minorHAnsi"/>
-                <w:color w:val="000000" w:themeColor="text1"/>
-                <w:sz w:val="22"/>
-                <w:szCs w:val="22"/>
-              </w:rPr>
-              <w:t>&gt;</w:t>
+              <w:t>&lt;responsibleParty&gt;&lt;assignedEntity&gt;&lt;representedOrganization&gt;</w:t>
             </w:r>
           </w:p>
         </w:tc>

</xml_diff>

<commit_message>
NIAD-1660Fix ClinicalDocument Telecom EC mapping (#194)
* NIAD-1660Fix ClinicalDocument Telecom EC mapping

* NIAD-1660 mark RelatedPerson as Emergency contact - relatedEntity mapping

* NIAD-1660: Create RelatedPerson for patients emergency contact telecom

* NIAD-1660: Add unit tests and change use filtering

* NIAD-1660: Set system, update doc and integration test

Co-authored-by: Dawid Stelmaszek <d.stelmaszek@kainos.com>
Co-authored-by: mrogowska <m.rogowska@kainos.com>
</commit_message>
<xml_diff>
--- a/doc/ITK_FHIR_mapping.docx
+++ b/doc/ITK_FHIR_mapping.docx
@@ -2801,6 +2801,539 @@
                 <w:color w:val="000000" w:themeColor="text1"/>
                 <w:sz w:val="22"/>
                 <w:szCs w:val="22"/>
+                <w:lang w:val="en-US"/>
+              </w:rPr>
+            </w:pPr>
+            <w:r>
+              <w:rPr>
+                <w:rFonts w:cstheme="minorHAnsi"/>
+                <w:color w:val="000000" w:themeColor="text1"/>
+                <w:sz w:val="22"/>
+                <w:szCs w:val="22"/>
+                <w:lang w:val="en-US"/>
+              </w:rPr>
+              <w:t>When</w:t>
+            </w:r>
+            <w:r>
+              <w:rPr>
+                <w:rFonts w:cstheme="minorHAnsi"/>
+                <w:color w:val="000000" w:themeColor="text1"/>
+                <w:sz w:val="22"/>
+                <w:szCs w:val="22"/>
+                <w:lang w:val="en-US"/>
+              </w:rPr>
+              <w:t xml:space="preserve"> &lt;telecom </w:t>
+            </w:r>
+            <w:r>
+              <w:rPr>
+                <w:rFonts w:cstheme="minorHAnsi"/>
+                <w:color w:val="000000" w:themeColor="text1"/>
+                <w:sz w:val="22"/>
+                <w:szCs w:val="22"/>
+                <w:lang w:val="en-US"/>
+              </w:rPr>
+              <w:t>use="</w:t>
+            </w:r>
+            <w:r>
+              <w:rPr>
+                <w:rFonts w:cstheme="minorHAnsi"/>
+                <w:b/>
+                <w:bCs/>
+                <w:color w:val="000000" w:themeColor="text1"/>
+                <w:sz w:val="22"/>
+                <w:szCs w:val="22"/>
+                <w:lang w:val="en-US"/>
+              </w:rPr>
+              <w:t>EC</w:t>
+            </w:r>
+            <w:r>
+              <w:rPr>
+                <w:rFonts w:cstheme="minorHAnsi"/>
+                <w:color w:val="000000" w:themeColor="text1"/>
+                <w:sz w:val="22"/>
+                <w:szCs w:val="22"/>
+                <w:lang w:val="en-US"/>
+              </w:rPr>
+              <w:t>"</w:t>
+            </w:r>
+            <w:r>
+              <w:rPr>
+                <w:rFonts w:cstheme="minorHAnsi"/>
+                <w:color w:val="000000" w:themeColor="text1"/>
+                <w:sz w:val="22"/>
+                <w:szCs w:val="22"/>
+                <w:lang w:val="en-US"/>
+              </w:rPr>
+              <w:t>&gt;</w:t>
+            </w:r>
+          </w:p>
+        </w:tc>
+        <w:tc>
+          <w:tcPr>
+            <w:tcW w:w="5757" w:type="dxa"/>
+          </w:tcPr>
+          <w:p>
+            <w:pPr>
+              <w:rPr>
+                <w:noProof/>
+                <w:color w:val="2F5496" w:themeColor="accent1" w:themeShade="BF"/>
+                <w:sz w:val="22"/>
+                <w:szCs w:val="22"/>
+                <w:lang w:val="en-US"/>
+              </w:rPr>
+            </w:pPr>
+            <w:r>
+              <w:rPr>
+                <w:noProof/>
+                <w:color w:val="2F5496" w:themeColor="accent1" w:themeShade="BF"/>
+                <w:sz w:val="22"/>
+                <w:szCs w:val="22"/>
+                <w:lang w:val="en-US"/>
+              </w:rPr>
+              <w:t>HARDCODED:</w:t>
+            </w:r>
+          </w:p>
+          <w:p>
+            <w:pPr>
+              <w:rPr>
+                <w:noProof/>
+                <w:sz w:val="22"/>
+                <w:szCs w:val="22"/>
+                <w:lang w:val="pl-PL"/>
+              </w:rPr>
+            </w:pPr>
+            <w:r>
+              <w:rPr>
+                <w:noProof/>
+                <w:sz w:val="22"/>
+                <w:szCs w:val="22"/>
+              </w:rPr>
+              <w:t xml:space="preserve">Code – </w:t>
+            </w:r>
+            <w:r>
+              <w:rPr>
+                <w:noProof/>
+                <w:sz w:val="22"/>
+                <w:szCs w:val="22"/>
+                <w:lang w:val="pl-PL"/>
+              </w:rPr>
+              <w:t>C</w:t>
+            </w:r>
+          </w:p>
+          <w:p>
+            <w:pPr>
+              <w:rPr>
+                <w:noProof/>
+                <w:sz w:val="22"/>
+                <w:szCs w:val="22"/>
+              </w:rPr>
+            </w:pPr>
+            <w:r>
+              <w:rPr>
+                <w:noProof/>
+                <w:sz w:val="22"/>
+                <w:szCs w:val="22"/>
+              </w:rPr>
+              <w:t>System –</w:t>
+            </w:r>
+            <w:r>
+              <w:t xml:space="preserve"> </w:t>
+            </w:r>
+            <w:r>
+              <w:rPr>
+                <w:noProof/>
+                <w:sz w:val="22"/>
+                <w:szCs w:val="22"/>
+              </w:rPr>
+              <w:t>http://hl7.org/fhir/v2/0131</w:t>
+            </w:r>
+          </w:p>
+          <w:p>
+            <w:pPr>
+              <w:rPr>
+                <w:noProof/>
+                <w:color w:val="2F5496" w:themeColor="accent1" w:themeShade="BF"/>
+                <w:sz w:val="22"/>
+                <w:szCs w:val="22"/>
+                <w:lang w:val="en-US"/>
+              </w:rPr>
+            </w:pPr>
+            <w:r>
+              <w:rPr>
+                <w:noProof/>
+                <w:sz w:val="22"/>
+                <w:szCs w:val="22"/>
+              </w:rPr>
+              <w:t xml:space="preserve">Display – </w:t>
+            </w:r>
+            <w:r>
+              <w:rPr>
+                <w:noProof/>
+                <w:sz w:val="22"/>
+                <w:szCs w:val="22"/>
+              </w:rPr>
+              <w:t>Emergency Contact</w:t>
+            </w:r>
+          </w:p>
+        </w:tc>
+        <w:tc>
+          <w:tcPr>
+            <w:tcW w:w="5757" w:type="dxa"/>
+          </w:tcPr>
+          <w:p>
+            <w:pPr>
+              <w:rPr>
+                <w:noProof/>
+                <w:sz w:val="22"/>
+                <w:szCs w:val="22"/>
+              </w:rPr>
+            </w:pPr>
+            <w:r>
+              <w:rPr>
+                <w:noProof/>
+                <w:sz w:val="22"/>
+                <w:szCs w:val="22"/>
+              </w:rPr>
+              <w:t>Relationship</w:t>
+            </w:r>
+          </w:p>
+        </w:tc>
+      </w:tr>
+      <w:tr>
+        <w:tc>
+          <w:tcPr>
+            <w:tcW w:w="5756" w:type="dxa"/>
+          </w:tcPr>
+          <w:p>
+            <w:pPr>
+              <w:rPr>
+                <w:noProof/>
+                <w:sz w:val="22"/>
+                <w:szCs w:val="22"/>
+              </w:rPr>
+            </w:pPr>
+            <w:r>
+              <w:rPr>
+                <w:rFonts w:cstheme="minorHAnsi"/>
+                <w:color w:val="000000" w:themeColor="text1"/>
+                <w:sz w:val="22"/>
+                <w:szCs w:val="22"/>
+              </w:rPr>
+              <w:t>&lt;relatedEntity&gt;&lt;</w:t>
+            </w:r>
+            <w:r>
+              <w:rPr>
+                <w:rFonts w:cstheme="minorHAnsi"/>
+                <w:color w:val="000000" w:themeColor="text1"/>
+                <w:sz w:val="22"/>
+                <w:szCs w:val="22"/>
+              </w:rPr>
+              <w:t>RelatedPerson</w:t>
+            </w:r>
+            <w:r>
+              <w:rPr>
+                <w:rFonts w:cstheme="minorHAnsi"/>
+                <w:color w:val="000000" w:themeColor="text1"/>
+                <w:sz w:val="22"/>
+                <w:szCs w:val="22"/>
+              </w:rPr>
+              <w:t>&gt;</w:t>
+            </w:r>
+            <w:r>
+              <w:rPr>
+                <w:rFonts w:cstheme="minorHAnsi"/>
+                <w:color w:val="000000" w:themeColor="text1"/>
+                <w:sz w:val="22"/>
+                <w:szCs w:val="22"/>
+              </w:rPr>
+              <w:t>&lt;name&gt;</w:t>
+            </w:r>
+          </w:p>
+        </w:tc>
+        <w:tc>
+          <w:tcPr>
+            <w:tcW w:w="5757" w:type="dxa"/>
+          </w:tcPr>
+          <w:p>
+            <w:pPr>
+              <w:rPr>
+                <w:noProof/>
+                <w:sz w:val="22"/>
+                <w:szCs w:val="22"/>
+              </w:rPr>
+            </w:pPr>
+          </w:p>
+        </w:tc>
+        <w:tc>
+          <w:tcPr>
+            <w:tcW w:w="5757" w:type="dxa"/>
+          </w:tcPr>
+          <w:p>
+            <w:pPr>
+              <w:rPr>
+                <w:noProof/>
+                <w:sz w:val="22"/>
+                <w:szCs w:val="22"/>
+              </w:rPr>
+            </w:pPr>
+            <w:r>
+              <w:rPr>
+                <w:noProof/>
+                <w:sz w:val="22"/>
+                <w:szCs w:val="22"/>
+              </w:rPr>
+              <w:t>Name</w:t>
+            </w:r>
+          </w:p>
+        </w:tc>
+      </w:tr>
+      <w:tr>
+        <w:tc>
+          <w:tcPr>
+            <w:tcW w:w="5756" w:type="dxa"/>
+          </w:tcPr>
+          <w:p>
+            <w:pPr>
+              <w:rPr>
+                <w:rFonts w:cstheme="minorHAnsi"/>
+                <w:color w:val="000000" w:themeColor="text1"/>
+                <w:sz w:val="22"/>
+                <w:szCs w:val="22"/>
+                <w:lang w:val="en-US"/>
+              </w:rPr>
+            </w:pPr>
+            <w:r>
+              <w:rPr>
+                <w:rFonts w:cstheme="minorHAnsi"/>
+                <w:color w:val="000000" w:themeColor="text1"/>
+                <w:sz w:val="22"/>
+                <w:szCs w:val="22"/>
+              </w:rPr>
+              <w:t>&lt;relatedEntity&gt;&lt;</w:t>
+            </w:r>
+            <w:r>
+              <w:rPr>
+                <w:rFonts w:cstheme="minorHAnsi"/>
+                <w:color w:val="000000" w:themeColor="text1"/>
+                <w:sz w:val="22"/>
+                <w:szCs w:val="22"/>
+              </w:rPr>
+              <w:t>telecom</w:t>
+            </w:r>
+            <w:r>
+              <w:rPr>
+                <w:rFonts w:cstheme="minorHAnsi"/>
+                <w:color w:val="000000" w:themeColor="text1"/>
+                <w:sz w:val="22"/>
+                <w:szCs w:val="22"/>
+              </w:rPr>
+              <w:t>&gt;</w:t>
+            </w:r>
+            <w:r>
+              <w:rPr>
+                <w:rFonts w:cstheme="minorHAnsi"/>
+                <w:color w:val="000000" w:themeColor="text1"/>
+                <w:sz w:val="22"/>
+                <w:szCs w:val="22"/>
+                <w:lang w:val="en-US"/>
+              </w:rPr>
+              <w:t xml:space="preserve"> or</w:t>
+            </w:r>
+          </w:p>
+          <w:p>
+            <w:pPr>
+              <w:rPr>
+                <w:noProof/>
+                <w:sz w:val="22"/>
+                <w:szCs w:val="22"/>
+                <w:lang w:val="en-US"/>
+              </w:rPr>
+            </w:pPr>
+            <w:r>
+              <w:rPr>
+                <w:rFonts w:cstheme="minorHAnsi"/>
+                <w:color w:val="000000" w:themeColor="text1"/>
+                <w:sz w:val="22"/>
+                <w:szCs w:val="22"/>
+                <w:lang w:val="en-US"/>
+              </w:rPr>
+              <w:t>&lt;</w:t>
+            </w:r>
+            <w:proofErr w:type="spellStart"/>
+            <w:r>
+              <w:rPr>
+                <w:rFonts w:cstheme="minorHAnsi"/>
+                <w:color w:val="000000" w:themeColor="text1"/>
+                <w:sz w:val="22"/>
+                <w:szCs w:val="22"/>
+                <w:lang w:val="en-US"/>
+              </w:rPr>
+              <w:t>patientRole</w:t>
+            </w:r>
+            <w:proofErr w:type="spellEnd"/>
+            <w:r>
+              <w:rPr>
+                <w:rFonts w:cstheme="minorHAnsi"/>
+                <w:color w:val="000000" w:themeColor="text1"/>
+                <w:sz w:val="22"/>
+                <w:szCs w:val="22"/>
+                <w:lang w:val="en-US"/>
+              </w:rPr>
+              <w:t>&gt;&lt;telecom</w:t>
+            </w:r>
+            <w:r>
+              <w:rPr>
+                <w:rFonts w:cstheme="minorHAnsi"/>
+                <w:color w:val="000000" w:themeColor="text1"/>
+                <w:sz w:val="22"/>
+                <w:szCs w:val="22"/>
+                <w:lang w:val="en-US"/>
+              </w:rPr>
+              <w:t xml:space="preserve">&gt; when </w:t>
+            </w:r>
+            <w:r>
+              <w:rPr>
+                <w:rFonts w:cstheme="minorHAnsi"/>
+                <w:color w:val="000000" w:themeColor="text1"/>
+                <w:sz w:val="22"/>
+                <w:szCs w:val="22"/>
+                <w:lang w:val="en-US"/>
+              </w:rPr>
+              <w:t>&lt;telecom use="</w:t>
+            </w:r>
+            <w:r>
+              <w:rPr>
+                <w:rFonts w:cstheme="minorHAnsi"/>
+                <w:b/>
+                <w:bCs/>
+                <w:color w:val="000000" w:themeColor="text1"/>
+                <w:sz w:val="22"/>
+                <w:szCs w:val="22"/>
+                <w:lang w:val="en-US"/>
+              </w:rPr>
+              <w:t>EC</w:t>
+            </w:r>
+            <w:r>
+              <w:rPr>
+                <w:rFonts w:cstheme="minorHAnsi"/>
+                <w:color w:val="000000" w:themeColor="text1"/>
+                <w:sz w:val="22"/>
+                <w:szCs w:val="22"/>
+                <w:lang w:val="en-US"/>
+              </w:rPr>
+              <w:t>"&gt;</w:t>
+            </w:r>
+          </w:p>
+        </w:tc>
+        <w:tc>
+          <w:tcPr>
+            <w:tcW w:w="5757" w:type="dxa"/>
+          </w:tcPr>
+          <w:p>
+            <w:pPr>
+              <w:rPr>
+                <w:noProof/>
+                <w:sz w:val="22"/>
+                <w:szCs w:val="22"/>
+              </w:rPr>
+            </w:pPr>
+          </w:p>
+        </w:tc>
+        <w:tc>
+          <w:tcPr>
+            <w:tcW w:w="5757" w:type="dxa"/>
+          </w:tcPr>
+          <w:p>
+            <w:pPr>
+              <w:rPr>
+                <w:noProof/>
+                <w:sz w:val="22"/>
+                <w:szCs w:val="22"/>
+              </w:rPr>
+            </w:pPr>
+            <w:r>
+              <w:rPr>
+                <w:noProof/>
+                <w:sz w:val="22"/>
+                <w:szCs w:val="22"/>
+              </w:rPr>
+              <w:t>Telecom</w:t>
+            </w:r>
+          </w:p>
+        </w:tc>
+      </w:tr>
+      <w:tr>
+        <w:tc>
+          <w:tcPr>
+            <w:tcW w:w="5756" w:type="dxa"/>
+          </w:tcPr>
+          <w:p>
+            <w:pPr>
+              <w:rPr>
+                <w:noProof/>
+                <w:sz w:val="22"/>
+                <w:szCs w:val="22"/>
+              </w:rPr>
+            </w:pPr>
+          </w:p>
+        </w:tc>
+        <w:tc>
+          <w:tcPr>
+            <w:tcW w:w="5757" w:type="dxa"/>
+          </w:tcPr>
+          <w:p>
+            <w:pPr>
+              <w:rPr>
+                <w:noProof/>
+                <w:sz w:val="22"/>
+                <w:szCs w:val="22"/>
+              </w:rPr>
+            </w:pPr>
+            <w:r>
+              <w:rPr>
+                <w:noProof/>
+                <w:color w:val="4472C4" w:themeColor="accent1"/>
+                <w:sz w:val="22"/>
+                <w:szCs w:val="22"/>
+              </w:rPr>
+              <w:t>HARDCODED: UNKNOWN</w:t>
+            </w:r>
+          </w:p>
+        </w:tc>
+        <w:tc>
+          <w:tcPr>
+            <w:tcW w:w="5757" w:type="dxa"/>
+          </w:tcPr>
+          <w:p>
+            <w:pPr>
+              <w:rPr>
+                <w:noProof/>
+                <w:sz w:val="22"/>
+                <w:szCs w:val="22"/>
+              </w:rPr>
+            </w:pPr>
+            <w:r>
+              <w:rPr>
+                <w:noProof/>
+                <w:sz w:val="22"/>
+                <w:szCs w:val="22"/>
+              </w:rPr>
+              <w:t>Gender</w:t>
+            </w:r>
+          </w:p>
+        </w:tc>
+      </w:tr>
+      <w:tr>
+        <w:tc>
+          <w:tcPr>
+            <w:tcW w:w="5756" w:type="dxa"/>
+          </w:tcPr>
+          <w:p>
+            <w:pPr>
+              <w:rPr>
+                <w:noProof/>
+                <w:sz w:val="22"/>
+                <w:szCs w:val="22"/>
               </w:rPr>
             </w:pPr>
             <w:r>
@@ -2846,7 +3379,7 @@
                 <w:sz w:val="22"/>
                 <w:szCs w:val="22"/>
               </w:rPr>
-              <w:t>Relationship</w:t>
+              <w:t>birthDate</w:t>
             </w:r>
           </w:p>
         </w:tc>
@@ -2859,51 +3392,30 @@
           <w:p>
             <w:pPr>
               <w:rPr>
-                <w:noProof/>
-                <w:sz w:val="22"/>
-                <w:szCs w:val="22"/>
-              </w:rPr>
-            </w:pPr>
-            <w:r>
-              <w:rPr>
-                <w:rFonts w:cstheme="minorHAnsi"/>
-                <w:color w:val="000000" w:themeColor="text1"/>
-                <w:sz w:val="22"/>
-                <w:szCs w:val="22"/>
-              </w:rPr>
-              <w:t>&lt;</w:t>
-            </w:r>
-            <w:proofErr w:type="spellStart"/>
-            <w:r>
-              <w:rPr>
-                <w:rFonts w:cstheme="minorHAnsi"/>
-                <w:color w:val="000000" w:themeColor="text1"/>
-                <w:sz w:val="22"/>
-                <w:szCs w:val="22"/>
-              </w:rPr>
-              <w:t>relatedEntity</w:t>
-            </w:r>
-            <w:proofErr w:type="spellEnd"/>
-            <w:r>
-              <w:rPr>
-                <w:rFonts w:cstheme="minorHAnsi"/>
-                <w:color w:val="000000" w:themeColor="text1"/>
-                <w:sz w:val="22"/>
-                <w:szCs w:val="22"/>
-              </w:rPr>
-              <w:t>&gt;&lt;</w:t>
-            </w:r>
-            <w:proofErr w:type="spellStart"/>
-            <w:r>
-              <w:rPr>
-                <w:rFonts w:cstheme="minorHAnsi"/>
-                <w:color w:val="000000" w:themeColor="text1"/>
-                <w:sz w:val="22"/>
-                <w:szCs w:val="22"/>
-              </w:rPr>
-              <w:t>RelatedPerson</w:t>
-            </w:r>
-            <w:proofErr w:type="spellEnd"/>
+                <w:rFonts w:cstheme="minorHAnsi"/>
+                <w:color w:val="FF0000"/>
+                <w:sz w:val="22"/>
+                <w:szCs w:val="22"/>
+              </w:rPr>
+            </w:pPr>
+            <w:r>
+              <w:rPr>
+                <w:rFonts w:cstheme="minorHAnsi"/>
+                <w:color w:val="000000" w:themeColor="text1"/>
+                <w:sz w:val="22"/>
+                <w:szCs w:val="22"/>
+              </w:rPr>
+              <w:t>&lt;relatedEntity&gt;&lt;</w:t>
+            </w:r>
+            <w:r>
+              <w:rPr>
+                <w:rFonts w:cstheme="minorHAnsi"/>
+                <w:color w:val="000000" w:themeColor="text1"/>
+                <w:sz w:val="22"/>
+                <w:szCs w:val="22"/>
+              </w:rPr>
+              <w:t>Addr</w:t>
+            </w:r>
             <w:r>
               <w:rPr>
                 <w:rFonts w:cstheme="minorHAnsi"/>
@@ -2913,50 +3425,41 @@
               </w:rPr>
               <w:t>&gt;</w:t>
             </w:r>
-            <w:r>
-              <w:rPr>
-                <w:rFonts w:cstheme="minorHAnsi"/>
-                <w:color w:val="000000" w:themeColor="text1"/>
-                <w:sz w:val="22"/>
-                <w:szCs w:val="22"/>
-              </w:rPr>
-              <w:t>&lt;name&gt;</w:t>
-            </w:r>
-          </w:p>
-        </w:tc>
-        <w:tc>
-          <w:tcPr>
-            <w:tcW w:w="5757" w:type="dxa"/>
-          </w:tcPr>
-          <w:p>
-            <w:pPr>
-              <w:rPr>
-                <w:noProof/>
-                <w:sz w:val="22"/>
-                <w:szCs w:val="22"/>
-              </w:rPr>
-            </w:pPr>
-          </w:p>
-        </w:tc>
-        <w:tc>
-          <w:tcPr>
-            <w:tcW w:w="5757" w:type="dxa"/>
-          </w:tcPr>
-          <w:p>
-            <w:pPr>
-              <w:rPr>
-                <w:noProof/>
-                <w:sz w:val="22"/>
-                <w:szCs w:val="22"/>
-              </w:rPr>
-            </w:pPr>
-            <w:r>
-              <w:rPr>
-                <w:noProof/>
-                <w:sz w:val="22"/>
-                <w:szCs w:val="22"/>
-              </w:rPr>
-              <w:t>Name</w:t>
+          </w:p>
+        </w:tc>
+        <w:tc>
+          <w:tcPr>
+            <w:tcW w:w="5757" w:type="dxa"/>
+          </w:tcPr>
+          <w:p>
+            <w:pPr>
+              <w:rPr>
+                <w:noProof/>
+                <w:sz w:val="22"/>
+                <w:szCs w:val="22"/>
+              </w:rPr>
+            </w:pPr>
+          </w:p>
+        </w:tc>
+        <w:tc>
+          <w:tcPr>
+            <w:tcW w:w="5757" w:type="dxa"/>
+          </w:tcPr>
+          <w:p>
+            <w:pPr>
+              <w:rPr>
+                <w:noProof/>
+                <w:sz w:val="22"/>
+                <w:szCs w:val="22"/>
+              </w:rPr>
+            </w:pPr>
+            <w:r>
+              <w:rPr>
+                <w:noProof/>
+                <w:sz w:val="22"/>
+                <w:szCs w:val="22"/>
+              </w:rPr>
+              <w:t>Address</w:t>
             </w:r>
           </w:p>
         </w:tc>
@@ -2969,93 +3472,56 @@
           <w:p>
             <w:pPr>
               <w:rPr>
-                <w:noProof/>
-                <w:sz w:val="22"/>
-                <w:szCs w:val="22"/>
-              </w:rPr>
-            </w:pPr>
-            <w:r>
-              <w:rPr>
-                <w:rFonts w:cstheme="minorHAnsi"/>
-                <w:color w:val="000000" w:themeColor="text1"/>
-                <w:sz w:val="22"/>
-                <w:szCs w:val="22"/>
-              </w:rPr>
-              <w:t>&lt;</w:t>
-            </w:r>
-            <w:proofErr w:type="spellStart"/>
-            <w:r>
-              <w:rPr>
-                <w:rFonts w:cstheme="minorHAnsi"/>
-                <w:color w:val="000000" w:themeColor="text1"/>
-                <w:sz w:val="22"/>
-                <w:szCs w:val="22"/>
-              </w:rPr>
-              <w:t>relatedEntity</w:t>
-            </w:r>
-            <w:proofErr w:type="spellEnd"/>
-            <w:r>
-              <w:rPr>
-                <w:rFonts w:cstheme="minorHAnsi"/>
-                <w:color w:val="000000" w:themeColor="text1"/>
-                <w:sz w:val="22"/>
-                <w:szCs w:val="22"/>
-              </w:rPr>
-              <w:t>&gt;&lt;</w:t>
-            </w:r>
-            <w:r>
-              <w:rPr>
-                <w:rFonts w:cstheme="minorHAnsi"/>
-                <w:color w:val="000000" w:themeColor="text1"/>
-                <w:sz w:val="22"/>
-                <w:szCs w:val="22"/>
-              </w:rPr>
-              <w:t>telecom</w:t>
-            </w:r>
-            <w:r>
-              <w:rPr>
-                <w:rFonts w:cstheme="minorHAnsi"/>
-                <w:color w:val="000000" w:themeColor="text1"/>
-                <w:sz w:val="22"/>
-                <w:szCs w:val="22"/>
-              </w:rPr>
-              <w:t>&gt;</w:t>
-            </w:r>
-          </w:p>
-        </w:tc>
-        <w:tc>
-          <w:tcPr>
-            <w:tcW w:w="5757" w:type="dxa"/>
-          </w:tcPr>
-          <w:p>
-            <w:pPr>
-              <w:rPr>
-                <w:noProof/>
-                <w:sz w:val="22"/>
-                <w:szCs w:val="22"/>
-              </w:rPr>
-            </w:pPr>
-          </w:p>
-        </w:tc>
-        <w:tc>
-          <w:tcPr>
-            <w:tcW w:w="5757" w:type="dxa"/>
-          </w:tcPr>
-          <w:p>
-            <w:pPr>
-              <w:rPr>
-                <w:noProof/>
-                <w:sz w:val="22"/>
-                <w:szCs w:val="22"/>
-              </w:rPr>
-            </w:pPr>
-            <w:r>
-              <w:rPr>
-                <w:noProof/>
-                <w:sz w:val="22"/>
-                <w:szCs w:val="22"/>
-              </w:rPr>
-              <w:t>Telecom</w:t>
+                <w:rFonts w:cstheme="minorHAnsi"/>
+                <w:color w:val="FF0000"/>
+                <w:sz w:val="22"/>
+                <w:szCs w:val="22"/>
+              </w:rPr>
+            </w:pPr>
+            <w:r>
+              <w:rPr>
+                <w:rFonts w:cstheme="minorHAnsi"/>
+                <w:color w:val="FF0000"/>
+                <w:sz w:val="22"/>
+                <w:szCs w:val="22"/>
+              </w:rPr>
+              <w:t>Not populated</w:t>
+            </w:r>
+          </w:p>
+        </w:tc>
+        <w:tc>
+          <w:tcPr>
+            <w:tcW w:w="5757" w:type="dxa"/>
+          </w:tcPr>
+          <w:p>
+            <w:pPr>
+              <w:rPr>
+                <w:noProof/>
+                <w:sz w:val="22"/>
+                <w:szCs w:val="22"/>
+              </w:rPr>
+            </w:pPr>
+          </w:p>
+        </w:tc>
+        <w:tc>
+          <w:tcPr>
+            <w:tcW w:w="5757" w:type="dxa"/>
+          </w:tcPr>
+          <w:p>
+            <w:pPr>
+              <w:rPr>
+                <w:noProof/>
+                <w:sz w:val="22"/>
+                <w:szCs w:val="22"/>
+              </w:rPr>
+            </w:pPr>
+            <w:r>
+              <w:rPr>
+                <w:noProof/>
+                <w:sz w:val="22"/>
+                <w:szCs w:val="22"/>
+              </w:rPr>
+              <w:t>Photo</w:t>
             </w:r>
           </w:p>
         </w:tc>
@@ -3068,346 +3534,20 @@
           <w:p>
             <w:pPr>
               <w:rPr>
-                <w:noProof/>
-                <w:sz w:val="22"/>
-                <w:szCs w:val="22"/>
-              </w:rPr>
-            </w:pPr>
-          </w:p>
-        </w:tc>
-        <w:tc>
-          <w:tcPr>
-            <w:tcW w:w="5757" w:type="dxa"/>
-          </w:tcPr>
-          <w:p>
-            <w:pPr>
-              <w:rPr>
-                <w:noProof/>
-                <w:sz w:val="22"/>
-                <w:szCs w:val="22"/>
-              </w:rPr>
-            </w:pPr>
-            <w:r>
-              <w:rPr>
-                <w:noProof/>
-                <w:color w:val="4472C4" w:themeColor="accent1"/>
-                <w:sz w:val="22"/>
-                <w:szCs w:val="22"/>
-              </w:rPr>
-              <w:t>HARDCODED: UNKNOWN</w:t>
-            </w:r>
-          </w:p>
-        </w:tc>
-        <w:tc>
-          <w:tcPr>
-            <w:tcW w:w="5757" w:type="dxa"/>
-          </w:tcPr>
-          <w:p>
-            <w:pPr>
-              <w:rPr>
-                <w:noProof/>
-                <w:sz w:val="22"/>
-                <w:szCs w:val="22"/>
-              </w:rPr>
-            </w:pPr>
-            <w:r>
-              <w:rPr>
-                <w:noProof/>
-                <w:sz w:val="22"/>
-                <w:szCs w:val="22"/>
-              </w:rPr>
-              <w:t>Gender</w:t>
-            </w:r>
-          </w:p>
-        </w:tc>
-      </w:tr>
-      <w:tr>
-        <w:tc>
-          <w:tcPr>
-            <w:tcW w:w="5756" w:type="dxa"/>
-          </w:tcPr>
-          <w:p>
-            <w:pPr>
-              <w:rPr>
-                <w:noProof/>
-                <w:sz w:val="22"/>
-                <w:szCs w:val="22"/>
-              </w:rPr>
-            </w:pPr>
-            <w:r>
-              <w:rPr>
                 <w:rFonts w:cstheme="minorHAnsi"/>
                 <w:color w:val="FF0000"/>
                 <w:sz w:val="22"/>
                 <w:szCs w:val="22"/>
               </w:rPr>
-              <w:t>Not populated</w:t>
-            </w:r>
-          </w:p>
-        </w:tc>
-        <w:tc>
-          <w:tcPr>
-            <w:tcW w:w="5757" w:type="dxa"/>
-          </w:tcPr>
-          <w:p>
-            <w:pPr>
-              <w:rPr>
-                <w:noProof/>
-                <w:sz w:val="22"/>
-                <w:szCs w:val="22"/>
-              </w:rPr>
-            </w:pPr>
-          </w:p>
-        </w:tc>
-        <w:tc>
-          <w:tcPr>
-            <w:tcW w:w="5757" w:type="dxa"/>
-          </w:tcPr>
-          <w:p>
-            <w:pPr>
-              <w:rPr>
-                <w:noProof/>
-                <w:sz w:val="22"/>
-                <w:szCs w:val="22"/>
-              </w:rPr>
-            </w:pPr>
-            <w:r>
-              <w:rPr>
-                <w:noProof/>
-                <w:sz w:val="22"/>
-                <w:szCs w:val="22"/>
-              </w:rPr>
-              <w:t>birthDate</w:t>
-            </w:r>
-          </w:p>
-        </w:tc>
-      </w:tr>
-      <w:tr>
-        <w:tc>
-          <w:tcPr>
-            <w:tcW w:w="5756" w:type="dxa"/>
-          </w:tcPr>
-          <w:p>
-            <w:pPr>
-              <w:rPr>
-                <w:rFonts w:cstheme="minorHAnsi"/>
-                <w:color w:val="FF0000"/>
-                <w:sz w:val="22"/>
-                <w:szCs w:val="22"/>
-              </w:rPr>
-            </w:pPr>
-            <w:r>
-              <w:rPr>
-                <w:rFonts w:cstheme="minorHAnsi"/>
-                <w:color w:val="000000" w:themeColor="text1"/>
-                <w:sz w:val="22"/>
-                <w:szCs w:val="22"/>
-              </w:rPr>
-              <w:t>&lt;</w:t>
-            </w:r>
-            <w:proofErr w:type="spellStart"/>
-            <w:r>
-              <w:rPr>
-                <w:rFonts w:cstheme="minorHAnsi"/>
-                <w:color w:val="000000" w:themeColor="text1"/>
-                <w:sz w:val="22"/>
-                <w:szCs w:val="22"/>
-              </w:rPr>
-              <w:t>relatedEntity</w:t>
-            </w:r>
-            <w:proofErr w:type="spellEnd"/>
-            <w:r>
-              <w:rPr>
-                <w:rFonts w:cstheme="minorHAnsi"/>
-                <w:color w:val="000000" w:themeColor="text1"/>
-                <w:sz w:val="22"/>
-                <w:szCs w:val="22"/>
-              </w:rPr>
-              <w:t>&gt;&lt;</w:t>
-            </w:r>
-            <w:proofErr w:type="spellStart"/>
-            <w:r>
-              <w:rPr>
-                <w:rFonts w:cstheme="minorHAnsi"/>
-                <w:color w:val="000000" w:themeColor="text1"/>
-                <w:sz w:val="22"/>
-                <w:szCs w:val="22"/>
-              </w:rPr>
-              <w:t>Addr</w:t>
-            </w:r>
-            <w:proofErr w:type="spellEnd"/>
-            <w:r>
-              <w:rPr>
-                <w:rFonts w:cstheme="minorHAnsi"/>
-                <w:color w:val="000000" w:themeColor="text1"/>
-                <w:sz w:val="22"/>
-                <w:szCs w:val="22"/>
-              </w:rPr>
-              <w:t>&gt;</w:t>
-            </w:r>
-          </w:p>
-        </w:tc>
-        <w:tc>
-          <w:tcPr>
-            <w:tcW w:w="5757" w:type="dxa"/>
-          </w:tcPr>
-          <w:p>
-            <w:pPr>
-              <w:rPr>
-                <w:noProof/>
-                <w:sz w:val="22"/>
-                <w:szCs w:val="22"/>
-              </w:rPr>
-            </w:pPr>
-          </w:p>
-        </w:tc>
-        <w:tc>
-          <w:tcPr>
-            <w:tcW w:w="5757" w:type="dxa"/>
-          </w:tcPr>
-          <w:p>
-            <w:pPr>
-              <w:rPr>
-                <w:noProof/>
-                <w:sz w:val="22"/>
-                <w:szCs w:val="22"/>
-              </w:rPr>
-            </w:pPr>
-            <w:r>
-              <w:rPr>
-                <w:noProof/>
-                <w:sz w:val="22"/>
-                <w:szCs w:val="22"/>
-              </w:rPr>
-              <w:t>Address</w:t>
-            </w:r>
-          </w:p>
-        </w:tc>
-      </w:tr>
-      <w:tr>
-        <w:tc>
-          <w:tcPr>
-            <w:tcW w:w="5756" w:type="dxa"/>
-          </w:tcPr>
-          <w:p>
-            <w:pPr>
-              <w:rPr>
-                <w:rFonts w:cstheme="minorHAnsi"/>
-                <w:color w:val="FF0000"/>
-                <w:sz w:val="22"/>
-                <w:szCs w:val="22"/>
-              </w:rPr>
-            </w:pPr>
-            <w:r>
-              <w:rPr>
-                <w:rFonts w:cstheme="minorHAnsi"/>
-                <w:color w:val="FF0000"/>
-                <w:sz w:val="22"/>
-                <w:szCs w:val="22"/>
-              </w:rPr>
-              <w:t>Not populated</w:t>
-            </w:r>
-          </w:p>
-        </w:tc>
-        <w:tc>
-          <w:tcPr>
-            <w:tcW w:w="5757" w:type="dxa"/>
-          </w:tcPr>
-          <w:p>
-            <w:pPr>
-              <w:rPr>
-                <w:noProof/>
-                <w:sz w:val="22"/>
-                <w:szCs w:val="22"/>
-              </w:rPr>
-            </w:pPr>
-          </w:p>
-        </w:tc>
-        <w:tc>
-          <w:tcPr>
-            <w:tcW w:w="5757" w:type="dxa"/>
-          </w:tcPr>
-          <w:p>
-            <w:pPr>
-              <w:rPr>
-                <w:noProof/>
-                <w:sz w:val="22"/>
-                <w:szCs w:val="22"/>
-              </w:rPr>
-            </w:pPr>
-            <w:r>
-              <w:rPr>
-                <w:noProof/>
-                <w:sz w:val="22"/>
-                <w:szCs w:val="22"/>
-              </w:rPr>
-              <w:t>Photo</w:t>
-            </w:r>
-          </w:p>
-        </w:tc>
-      </w:tr>
-      <w:tr>
-        <w:tc>
-          <w:tcPr>
-            <w:tcW w:w="5756" w:type="dxa"/>
-          </w:tcPr>
-          <w:p>
-            <w:pPr>
-              <w:rPr>
-                <w:rFonts w:cstheme="minorHAnsi"/>
-                <w:color w:val="FF0000"/>
-                <w:sz w:val="22"/>
-                <w:szCs w:val="22"/>
-              </w:rPr>
-            </w:pPr>
-            <w:r>
-              <w:rPr>
-                <w:rFonts w:cstheme="minorHAnsi"/>
-                <w:color w:val="000000" w:themeColor="text1"/>
-                <w:sz w:val="22"/>
-                <w:szCs w:val="22"/>
-              </w:rPr>
-              <w:t>&lt;</w:t>
-            </w:r>
-            <w:proofErr w:type="spellStart"/>
-            <w:r>
-              <w:rPr>
-                <w:rFonts w:cstheme="minorHAnsi"/>
-                <w:color w:val="000000" w:themeColor="text1"/>
-                <w:sz w:val="22"/>
-                <w:szCs w:val="22"/>
-              </w:rPr>
-              <w:t>relatedEntity</w:t>
-            </w:r>
-            <w:proofErr w:type="spellEnd"/>
-            <w:r>
-              <w:rPr>
-                <w:rFonts w:cstheme="minorHAnsi"/>
-                <w:color w:val="000000" w:themeColor="text1"/>
-                <w:sz w:val="22"/>
-                <w:szCs w:val="22"/>
-              </w:rPr>
-              <w:t>&gt;&lt;</w:t>
-            </w:r>
-            <w:proofErr w:type="spellStart"/>
-            <w:r>
-              <w:rPr>
-                <w:rFonts w:cstheme="minorHAnsi"/>
-                <w:color w:val="000000" w:themeColor="text1"/>
-                <w:sz w:val="22"/>
-                <w:szCs w:val="22"/>
-              </w:rPr>
-              <w:t>EffectiveTime</w:t>
-            </w:r>
-            <w:proofErr w:type="spellEnd"/>
-            <w:r>
-              <w:rPr>
-                <w:rFonts w:cstheme="minorHAnsi"/>
-                <w:color w:val="000000" w:themeColor="text1"/>
-                <w:sz w:val="22"/>
-                <w:szCs w:val="22"/>
-              </w:rPr>
-              <w:t>&gt;</w:t>
+            </w:pPr>
+            <w:r>
+              <w:rPr>
+                <w:rFonts w:cstheme="minorHAnsi"/>
+                <w:color w:val="000000" w:themeColor="text1"/>
+                <w:sz w:val="22"/>
+                <w:szCs w:val="22"/>
+              </w:rPr>
+              <w:t>&lt;relatedEntity&gt;&lt;EffectiveTime&gt;</w:t>
             </w:r>
           </w:p>
         </w:tc>
@@ -4331,6 +4471,7 @@
                 <w:sz w:val="22"/>
                 <w:szCs w:val="22"/>
               </w:rPr>
+              <w:lastRenderedPageBreak/>
               <w:t>&lt;encounter&gt;&lt;text&gt;</w:t>
             </w:r>
           </w:p>
@@ -4518,7 +4659,6 @@
                 <w:sz w:val="22"/>
                 <w:szCs w:val="22"/>
               </w:rPr>
-              <w:lastRenderedPageBreak/>
               <w:t>’&gt;</w:t>
             </w:r>
           </w:p>
@@ -5034,31 +5174,7 @@
                 <w:sz w:val="22"/>
                 <w:szCs w:val="22"/>
               </w:rPr>
-              <w:t>&lt;encounter&gt;&lt;</w:t>
-            </w:r>
-            <w:proofErr w:type="spellStart"/>
-            <w:r>
-              <w:rPr>
-                <w:rFonts w:cstheme="minorHAnsi"/>
-                <w:b/>
-                <w:bCs/>
-                <w:color w:val="000000" w:themeColor="text1"/>
-                <w:sz w:val="22"/>
-                <w:szCs w:val="22"/>
-              </w:rPr>
-              <w:t>effectiveTime</w:t>
-            </w:r>
-            <w:proofErr w:type="spellEnd"/>
-            <w:r>
-              <w:rPr>
-                <w:rFonts w:cstheme="minorHAnsi"/>
-                <w:b/>
-                <w:bCs/>
-                <w:color w:val="000000" w:themeColor="text1"/>
-                <w:sz w:val="22"/>
-                <w:szCs w:val="22"/>
-              </w:rPr>
-              <w:t>&gt;</w:t>
+              <w:t>&lt;encounter&gt;&lt;effectiveTime&gt;</w:t>
             </w:r>
           </w:p>
         </w:tc>
@@ -6357,6 +6473,7 @@
                 <w:sz w:val="22"/>
                 <w:szCs w:val="22"/>
               </w:rPr>
+              <w:lastRenderedPageBreak/>
               <w:t>Not populated</w:t>
             </w:r>
           </w:p>
@@ -6644,7 +6761,6 @@
                 <w:sz w:val="22"/>
                 <w:szCs w:val="22"/>
               </w:rPr>
-              <w:lastRenderedPageBreak/>
               <w:t>Not populated</w:t>
             </w:r>
           </w:p>
@@ -8571,6 +8687,7 @@
                 <w:sz w:val="22"/>
                 <w:szCs w:val="22"/>
               </w:rPr>
+              <w:lastRenderedPageBreak/>
               <w:t>Not populated</w:t>
             </w:r>
           </w:p>
@@ -8884,7 +9001,6 @@
                 <w:sz w:val="22"/>
                 <w:szCs w:val="22"/>
               </w:rPr>
-              <w:lastRenderedPageBreak/>
               <w:t>Not populated</w:t>
             </w:r>
           </w:p>
@@ -10657,7 +10773,6 @@
                 <w:sz w:val="22"/>
                 <w:szCs w:val="22"/>
               </w:rPr>
-              <w:lastRenderedPageBreak/>
               <w:t>For section with code &lt;section&gt;&lt;code code=”1052951000000105”&gt;</w:t>
             </w:r>
           </w:p>
@@ -12470,6 +12585,7 @@
                 <w:sz w:val="22"/>
                 <w:szCs w:val="22"/>
               </w:rPr>
+              <w:lastRenderedPageBreak/>
               <w:t>Not populated</w:t>
             </w:r>
           </w:p>
@@ -12649,7 +12765,6 @@
                 <w:sz w:val="22"/>
                 <w:szCs w:val="22"/>
               </w:rPr>
-              <w:lastRenderedPageBreak/>
               <w:t>Code – 225390008</w:t>
             </w:r>
           </w:p>
@@ -12709,7 +12824,6 @@
                 <w:sz w:val="22"/>
                 <w:szCs w:val="22"/>
               </w:rPr>
-              <w:lastRenderedPageBreak/>
               <w:t>Code</w:t>
             </w:r>
           </w:p>
@@ -14282,6 +14396,7 @@
                 <w:sz w:val="22"/>
                 <w:szCs w:val="22"/>
               </w:rPr>
+              <w:lastRenderedPageBreak/>
               <w:t>Not populated</w:t>
             </w:r>
           </w:p>
@@ -14467,7 +14582,6 @@
                 <w:sz w:val="22"/>
                 <w:szCs w:val="22"/>
               </w:rPr>
-              <w:lastRenderedPageBreak/>
               <w:t>Value = &lt;clinicalDocument&gt;&lt;setId&gt;</w:t>
             </w:r>
           </w:p>
@@ -16179,6 +16293,7 @@
                 <w:sz w:val="22"/>
                 <w:szCs w:val="22"/>
               </w:rPr>
+              <w:lastRenderedPageBreak/>
               <w:t>Not populated</w:t>
             </w:r>
           </w:p>
@@ -18449,6 +18564,7 @@
                 <w:sz w:val="22"/>
                 <w:szCs w:val="22"/>
               </w:rPr>
+              <w:lastRenderedPageBreak/>
               <w:t>&lt;patientRole&gt;&lt;patient&gt;&lt;language</w:t>
             </w:r>
             <w:r>
@@ -18522,86 +18638,46 @@
                 <w:sz w:val="22"/>
                 <w:szCs w:val="22"/>
               </w:rPr>
-              <w:t>&lt;</w:t>
-            </w:r>
-            <w:proofErr w:type="spellStart"/>
-            <w:r>
-              <w:rPr>
-                <w:rFonts w:cstheme="minorHAnsi"/>
-                <w:color w:val="000000" w:themeColor="text1"/>
-                <w:sz w:val="22"/>
-                <w:szCs w:val="22"/>
-              </w:rPr>
-              <w:t>patientRole</w:t>
-            </w:r>
-            <w:proofErr w:type="spellEnd"/>
-            <w:r>
-              <w:rPr>
-                <w:rFonts w:cstheme="minorHAnsi"/>
-                <w:color w:val="000000" w:themeColor="text1"/>
-                <w:sz w:val="22"/>
-                <w:szCs w:val="22"/>
-              </w:rPr>
-              <w:t>&gt;&lt;patient&gt;&lt;</w:t>
-            </w:r>
-            <w:proofErr w:type="spellStart"/>
-            <w:r>
-              <w:rPr>
-                <w:rFonts w:cstheme="minorHAnsi"/>
+              <w:t>&lt;patientRole&gt;&lt;patient&gt;&lt;maritalStatus&gt;</w:t>
+            </w:r>
+          </w:p>
+        </w:tc>
+        <w:tc>
+          <w:tcPr>
+            <w:tcW w:w="5757" w:type="dxa"/>
+          </w:tcPr>
+          <w:p>
+            <w:pPr>
+              <w:rPr>
+                <w:noProof/>
+                <w:sz w:val="22"/>
+                <w:szCs w:val="22"/>
+              </w:rPr>
+            </w:pPr>
+          </w:p>
+        </w:tc>
+        <w:tc>
+          <w:tcPr>
+            <w:tcW w:w="5757" w:type="dxa"/>
+          </w:tcPr>
+          <w:p>
+            <w:pPr>
+              <w:rPr>
+                <w:noProof/>
+                <w:color w:val="000000" w:themeColor="text1"/>
+                <w:sz w:val="22"/>
+                <w:szCs w:val="22"/>
+              </w:rPr>
+            </w:pPr>
+            <w:r>
+              <w:rPr>
+                <w:noProof/>
                 <w:color w:val="000000" w:themeColor="text1"/>
                 <w:sz w:val="22"/>
                 <w:szCs w:val="22"/>
               </w:rPr>
               <w:t>maritalStatus</w:t>
             </w:r>
-            <w:proofErr w:type="spellEnd"/>
-            <w:r>
-              <w:rPr>
-                <w:rFonts w:cstheme="minorHAnsi"/>
-                <w:color w:val="000000" w:themeColor="text1"/>
-                <w:sz w:val="22"/>
-                <w:szCs w:val="22"/>
-              </w:rPr>
-              <w:t>&gt;</w:t>
-            </w:r>
-          </w:p>
-        </w:tc>
-        <w:tc>
-          <w:tcPr>
-            <w:tcW w:w="5757" w:type="dxa"/>
-          </w:tcPr>
-          <w:p>
-            <w:pPr>
-              <w:rPr>
-                <w:noProof/>
-                <w:sz w:val="22"/>
-                <w:szCs w:val="22"/>
-              </w:rPr>
-            </w:pPr>
-          </w:p>
-        </w:tc>
-        <w:tc>
-          <w:tcPr>
-            <w:tcW w:w="5757" w:type="dxa"/>
-          </w:tcPr>
-          <w:p>
-            <w:pPr>
-              <w:rPr>
-                <w:noProof/>
-                <w:color w:val="000000" w:themeColor="text1"/>
-                <w:sz w:val="22"/>
-                <w:szCs w:val="22"/>
-              </w:rPr>
-            </w:pPr>
-            <w:r>
-              <w:rPr>
-                <w:noProof/>
-                <w:color w:val="000000" w:themeColor="text1"/>
-                <w:sz w:val="22"/>
-                <w:szCs w:val="22"/>
-              </w:rPr>
-              <w:t>maritalStatus</w:t>
-            </w:r>
           </w:p>
         </w:tc>
       </w:tr>
@@ -18692,7 +18768,6 @@
                 <w:sz w:val="22"/>
                 <w:szCs w:val="22"/>
               </w:rPr>
-              <w:lastRenderedPageBreak/>
               <w:t>Not populated</w:t>
             </w:r>
           </w:p>
@@ -19583,47 +19658,7 @@
                 <w:sz w:val="22"/>
                 <w:szCs w:val="22"/>
               </w:rPr>
-              <w:t>&lt;</w:t>
-            </w:r>
-            <w:proofErr w:type="spellStart"/>
-            <w:r>
-              <w:rPr>
-                <w:rFonts w:cstheme="minorHAnsi"/>
-                <w:color w:val="000000" w:themeColor="text1"/>
-                <w:sz w:val="22"/>
-                <w:szCs w:val="22"/>
-              </w:rPr>
-              <w:t>caseDetails</w:t>
-            </w:r>
-            <w:proofErr w:type="spellEnd"/>
-            <w:r>
-              <w:rPr>
-                <w:rFonts w:cstheme="minorHAnsi"/>
-                <w:color w:val="000000" w:themeColor="text1"/>
-                <w:sz w:val="22"/>
-                <w:szCs w:val="22"/>
-              </w:rPr>
-              <w:t>&gt;&lt;</w:t>
-            </w:r>
-            <w:proofErr w:type="spellStart"/>
-            <w:r>
-              <w:rPr>
-                <w:rFonts w:cstheme="minorHAnsi"/>
-                <w:color w:val="000000" w:themeColor="text1"/>
-                <w:sz w:val="22"/>
-                <w:szCs w:val="22"/>
-              </w:rPr>
-              <w:t>caseId</w:t>
-            </w:r>
-            <w:proofErr w:type="spellEnd"/>
-            <w:r>
-              <w:rPr>
-                <w:rFonts w:cstheme="minorHAnsi"/>
-                <w:color w:val="000000" w:themeColor="text1"/>
-                <w:sz w:val="22"/>
-                <w:szCs w:val="22"/>
-              </w:rPr>
-              <w:t>&gt;</w:t>
+              <w:t>&lt;caseDetails&gt;&lt;caseId&gt;</w:t>
             </w:r>
           </w:p>
         </w:tc>
@@ -19723,7 +19758,6 @@
                 <w:szCs w:val="22"/>
               </w:rPr>
             </w:pPr>
-            <w:proofErr w:type="spellStart"/>
             <w:r>
               <w:rPr>
                 <w:rFonts w:cstheme="minorHAnsi"/>
@@ -19733,7 +19767,6 @@
               </w:rPr>
               <w:t>basedOn</w:t>
             </w:r>
-            <w:proofErr w:type="spellEnd"/>
           </w:p>
         </w:tc>
       </w:tr>
@@ -20202,27 +20235,7 @@
                 <w:sz w:val="22"/>
                 <w:szCs w:val="22"/>
               </w:rPr>
-              <w:t>&lt;</w:t>
-            </w:r>
-            <w:proofErr w:type="spellStart"/>
-            <w:r>
-              <w:rPr>
-                <w:rFonts w:cstheme="minorHAnsi"/>
-                <w:color w:val="000000" w:themeColor="text1"/>
-                <w:sz w:val="22"/>
-                <w:szCs w:val="22"/>
-              </w:rPr>
-              <w:t>pathwayTriage</w:t>
-            </w:r>
-            <w:proofErr w:type="spellEnd"/>
-            <w:r>
-              <w:rPr>
-                <w:rFonts w:cstheme="minorHAnsi"/>
-                <w:color w:val="000000" w:themeColor="text1"/>
-                <w:sz w:val="22"/>
-                <w:szCs w:val="22"/>
-              </w:rPr>
-              <w:t>&gt;&lt;finish&gt;</w:t>
+              <w:t>&lt;pathwayTriage&gt;&lt;finish&gt;</w:t>
             </w:r>
           </w:p>
         </w:tc>
@@ -20601,7 +20614,6 @@
                 <w:sz w:val="22"/>
                 <w:szCs w:val="22"/>
               </w:rPr>
-              <w:lastRenderedPageBreak/>
               <w:t>ITK</w:t>
             </w:r>
             <w:r>
@@ -20716,47 +20728,7 @@
                 <w:sz w:val="22"/>
                 <w:szCs w:val="22"/>
               </w:rPr>
-              <w:t>&lt;</w:t>
-            </w:r>
-            <w:proofErr w:type="spellStart"/>
-            <w:r>
-              <w:rPr>
-                <w:rFonts w:cstheme="minorHAnsi"/>
-                <w:color w:val="000000" w:themeColor="text1"/>
-                <w:sz w:val="22"/>
-                <w:szCs w:val="22"/>
-              </w:rPr>
-              <w:t>triageLine</w:t>
-            </w:r>
-            <w:proofErr w:type="spellEnd"/>
-            <w:r>
-              <w:rPr>
-                <w:rFonts w:cstheme="minorHAnsi"/>
-                <w:color w:val="000000" w:themeColor="text1"/>
-                <w:sz w:val="22"/>
-                <w:szCs w:val="22"/>
-              </w:rPr>
-              <w:t>&gt;&lt;question&gt;&lt;</w:t>
-            </w:r>
-            <w:proofErr w:type="spellStart"/>
-            <w:r>
-              <w:rPr>
-                <w:rFonts w:cstheme="minorHAnsi"/>
-                <w:color w:val="000000" w:themeColor="text1"/>
-                <w:sz w:val="22"/>
-                <w:szCs w:val="22"/>
-              </w:rPr>
-              <w:t>questionId</w:t>
-            </w:r>
-            <w:proofErr w:type="spellEnd"/>
-            <w:r>
-              <w:rPr>
-                <w:rFonts w:cstheme="minorHAnsi"/>
-                <w:color w:val="000000" w:themeColor="text1"/>
-                <w:sz w:val="22"/>
-                <w:szCs w:val="22"/>
-              </w:rPr>
-              <w:t>&gt;</w:t>
+              <w:t>&lt;triageLine&gt;&lt;question&gt;&lt;questionId&gt;</w:t>
             </w:r>
           </w:p>
         </w:tc>
@@ -20797,28 +20769,15 @@
                 <w:szCs w:val="22"/>
               </w:rPr>
             </w:pPr>
-            <w:proofErr w:type="gramStart"/>
-            <w:r>
-              <w:rPr>
-                <w:rFonts w:cstheme="minorHAnsi"/>
-                <w:color w:val="000000" w:themeColor="text1"/>
-                <w:sz w:val="22"/>
-                <w:szCs w:val="22"/>
-              </w:rPr>
-              <w:t>.</w:t>
-            </w:r>
-            <w:proofErr w:type="spellStart"/>
-            <w:r>
-              <w:rPr>
-                <w:rFonts w:cstheme="minorHAnsi"/>
-                <w:color w:val="000000" w:themeColor="text1"/>
-                <w:sz w:val="22"/>
-                <w:szCs w:val="22"/>
-              </w:rPr>
-              <w:t>linkId</w:t>
-            </w:r>
-            <w:proofErr w:type="spellEnd"/>
-            <w:proofErr w:type="gramEnd"/>
+            <w:r>
+              <w:rPr>
+                <w:rFonts w:cstheme="minorHAnsi"/>
+                <w:color w:val="000000" w:themeColor="text1"/>
+                <w:sz w:val="22"/>
+                <w:szCs w:val="22"/>
+              </w:rPr>
+              <w:t>.linkId</w:t>
+            </w:r>
           </w:p>
         </w:tc>
       </w:tr>
@@ -20878,7 +20837,6 @@
                 <w:szCs w:val="22"/>
               </w:rPr>
             </w:pPr>
-            <w:proofErr w:type="gramStart"/>
             <w:r>
               <w:rPr>
                 <w:rFonts w:cstheme="minorHAnsi"/>
@@ -20888,7 +20846,6 @@
               </w:rPr>
               <w:t>.definition</w:t>
             </w:r>
-            <w:proofErr w:type="gramEnd"/>
           </w:p>
         </w:tc>
       </w:tr>
@@ -20916,47 +20873,7 @@
                 <w:sz w:val="22"/>
                 <w:szCs w:val="22"/>
               </w:rPr>
-              <w:t>&lt;</w:t>
-            </w:r>
-            <w:proofErr w:type="spellStart"/>
-            <w:r>
-              <w:rPr>
-                <w:rFonts w:cstheme="minorHAnsi"/>
-                <w:color w:val="000000" w:themeColor="text1"/>
-                <w:sz w:val="22"/>
-                <w:szCs w:val="22"/>
-              </w:rPr>
-              <w:t>triageLine</w:t>
-            </w:r>
-            <w:proofErr w:type="spellEnd"/>
-            <w:r>
-              <w:rPr>
-                <w:rFonts w:cstheme="minorHAnsi"/>
-                <w:color w:val="000000" w:themeColor="text1"/>
-                <w:sz w:val="22"/>
-                <w:szCs w:val="22"/>
-              </w:rPr>
-              <w:t>&gt;&lt;question&gt; &lt;</w:t>
-            </w:r>
-            <w:proofErr w:type="spellStart"/>
-            <w:r>
-              <w:rPr>
-                <w:rFonts w:cstheme="minorHAnsi"/>
-                <w:color w:val="000000" w:themeColor="text1"/>
-                <w:sz w:val="22"/>
-                <w:szCs w:val="22"/>
-              </w:rPr>
-              <w:t>questionText</w:t>
-            </w:r>
-            <w:proofErr w:type="spellEnd"/>
-            <w:r>
-              <w:rPr>
-                <w:rFonts w:cstheme="minorHAnsi"/>
-                <w:color w:val="000000" w:themeColor="text1"/>
-                <w:sz w:val="22"/>
-                <w:szCs w:val="22"/>
-              </w:rPr>
-              <w:t>&gt;</w:t>
+              <w:t>&lt;triageLine&gt;&lt;question&gt; &lt;questionText&gt;</w:t>
             </w:r>
           </w:p>
         </w:tc>
@@ -21056,7 +20973,6 @@
                 <w:szCs w:val="22"/>
               </w:rPr>
             </w:pPr>
-            <w:proofErr w:type="gramStart"/>
             <w:r>
               <w:rPr>
                 <w:rFonts w:cstheme="minorHAnsi"/>
@@ -21066,7 +20982,6 @@
               </w:rPr>
               <w:t>.subject</w:t>
             </w:r>
-            <w:proofErr w:type="gramEnd"/>
           </w:p>
         </w:tc>
       </w:tr>
@@ -21230,27 +21145,7 @@
                 <w:sz w:val="22"/>
                 <w:szCs w:val="22"/>
               </w:rPr>
-              <w:t>&lt;</w:t>
-            </w:r>
-            <w:proofErr w:type="spellStart"/>
-            <w:r>
-              <w:rPr>
-                <w:rFonts w:cstheme="minorHAnsi"/>
-                <w:color w:val="000000" w:themeColor="text1"/>
-                <w:sz w:val="22"/>
-                <w:szCs w:val="22"/>
-              </w:rPr>
-              <w:t>triageLine</w:t>
-            </w:r>
-            <w:proofErr w:type="spellEnd"/>
-            <w:r>
-              <w:rPr>
-                <w:rFonts w:cstheme="minorHAnsi"/>
-                <w:color w:val="000000" w:themeColor="text1"/>
-                <w:sz w:val="22"/>
-                <w:szCs w:val="22"/>
-              </w:rPr>
-              <w:t>&gt;&lt;question&gt;&lt;answers&gt; &lt;answer selected=true&gt;&lt;text&gt;</w:t>
+              <w:t>&lt;triageLine&gt;&lt;question&gt;&lt;answers&gt; &lt;answer selected=true&gt;&lt;text&gt;</w:t>
             </w:r>
           </w:p>
         </w:tc>
@@ -21289,17 +21184,7 @@
                 <w:sz w:val="22"/>
                 <w:szCs w:val="22"/>
               </w:rPr>
-              <w:t>.value[x</w:t>
-            </w:r>
-            <w:proofErr w:type="gramStart"/>
-            <w:r>
-              <w:rPr>
-                <w:rFonts w:cstheme="minorHAnsi"/>
-                <w:color w:val="000000" w:themeColor="text1"/>
-                <w:sz w:val="22"/>
-                <w:szCs w:val="22"/>
-              </w:rPr>
-              <w:t>].</w:t>
+              <w:t>.value[x].</w:t>
             </w:r>
             <w:r>
               <w:rPr>
@@ -21310,7 +21195,6 @@
               </w:rPr>
               <w:t>answer</w:t>
             </w:r>
-            <w:proofErr w:type="gramEnd"/>
           </w:p>
         </w:tc>
       </w:tr>
@@ -21370,7 +21254,6 @@
                 <w:szCs w:val="22"/>
               </w:rPr>
             </w:pPr>
-            <w:proofErr w:type="gramStart"/>
             <w:r>
               <w:rPr>
                 <w:rFonts w:cstheme="minorHAnsi"/>
@@ -21380,7 +21263,6 @@
               </w:rPr>
               <w:t>.item</w:t>
             </w:r>
-            <w:proofErr w:type="gramEnd"/>
           </w:p>
         </w:tc>
       </w:tr>
@@ -21674,7 +21556,6 @@
                 <w:szCs w:val="22"/>
               </w:rPr>
             </w:pPr>
-            <w:proofErr w:type="spellStart"/>
             <w:r>
               <w:rPr>
                 <w:rFonts w:cstheme="minorHAnsi"/>
@@ -21684,7 +21565,6 @@
               </w:rPr>
               <w:t>newRandomUUID</w:t>
             </w:r>
-            <w:proofErr w:type="spellEnd"/>
           </w:p>
         </w:tc>
         <w:tc>
@@ -21736,6 +21616,7 @@
                 <w:sz w:val="22"/>
                 <w:szCs w:val="22"/>
               </w:rPr>
+              <w:lastRenderedPageBreak/>
               <w:t>No mapping</w:t>
             </w:r>
           </w:p>
@@ -21768,7 +21649,6 @@
                 <w:szCs w:val="22"/>
               </w:rPr>
             </w:pPr>
-            <w:proofErr w:type="spellStart"/>
             <w:r>
               <w:rPr>
                 <w:rFonts w:cstheme="minorHAnsi"/>
@@ -21778,7 +21658,6 @@
               </w:rPr>
               <w:t>url</w:t>
             </w:r>
-            <w:proofErr w:type="spellEnd"/>
           </w:p>
         </w:tc>
       </w:tr>
@@ -21806,68 +21685,7 @@
                 <w:sz w:val="22"/>
                 <w:szCs w:val="22"/>
               </w:rPr>
-              <w:lastRenderedPageBreak/>
-              <w:t>&lt;</w:t>
-            </w:r>
-            <w:proofErr w:type="spellStart"/>
-            <w:r>
-              <w:rPr>
-                <w:rFonts w:cstheme="minorHAnsi"/>
-                <w:color w:val="000000" w:themeColor="text1"/>
-                <w:sz w:val="22"/>
-                <w:szCs w:val="22"/>
-              </w:rPr>
-              <w:t>pathwaysCase</w:t>
-            </w:r>
-            <w:proofErr w:type="spellEnd"/>
-            <w:r>
-              <w:rPr>
-                <w:rFonts w:cstheme="minorHAnsi"/>
-                <w:color w:val="000000" w:themeColor="text1"/>
-                <w:sz w:val="22"/>
-                <w:szCs w:val="22"/>
-              </w:rPr>
-              <w:t>&gt;&lt;</w:t>
-            </w:r>
-            <w:proofErr w:type="spellStart"/>
-            <w:r>
-              <w:rPr>
-                <w:rFonts w:cstheme="minorHAnsi"/>
-                <w:color w:val="000000" w:themeColor="text1"/>
-                <w:sz w:val="22"/>
-                <w:szCs w:val="22"/>
-              </w:rPr>
-              <w:t>caseDetails</w:t>
-            </w:r>
-            <w:proofErr w:type="spellEnd"/>
-            <w:r>
-              <w:rPr>
-                <w:rFonts w:cstheme="minorHAnsi"/>
-                <w:color w:val="000000" w:themeColor="text1"/>
-                <w:sz w:val="22"/>
-                <w:szCs w:val="22"/>
-              </w:rPr>
-              <w:t>&gt;&lt;</w:t>
-            </w:r>
-            <w:proofErr w:type="spellStart"/>
-            <w:r>
-              <w:rPr>
-                <w:rFonts w:cstheme="minorHAnsi"/>
-                <w:color w:val="000000" w:themeColor="text1"/>
-                <w:sz w:val="22"/>
-                <w:szCs w:val="22"/>
-              </w:rPr>
-              <w:t>caseId</w:t>
-            </w:r>
-            <w:proofErr w:type="spellEnd"/>
-            <w:r>
-              <w:rPr>
-                <w:rFonts w:cstheme="minorHAnsi"/>
-                <w:color w:val="000000" w:themeColor="text1"/>
-                <w:sz w:val="22"/>
-                <w:szCs w:val="22"/>
-              </w:rPr>
-              <w:t>&gt;</w:t>
+              <w:t>&lt;pathwaysCase&gt;&lt;caseDetails&gt;&lt;caseId&gt;</w:t>
             </w:r>
           </w:p>
         </w:tc>
@@ -21935,47 +21753,7 @@
                 <w:sz w:val="22"/>
                 <w:szCs w:val="22"/>
               </w:rPr>
-              <w:t>&lt;</w:t>
-            </w:r>
-            <w:proofErr w:type="spellStart"/>
-            <w:r>
-              <w:rPr>
-                <w:rFonts w:cstheme="minorHAnsi"/>
-                <w:color w:val="000000" w:themeColor="text1"/>
-                <w:sz w:val="22"/>
-                <w:szCs w:val="22"/>
-              </w:rPr>
-              <w:t>pathwaysCase</w:t>
-            </w:r>
-            <w:proofErr w:type="spellEnd"/>
-            <w:r>
-              <w:rPr>
-                <w:rFonts w:cstheme="minorHAnsi"/>
-                <w:color w:val="000000" w:themeColor="text1"/>
-                <w:sz w:val="22"/>
-                <w:szCs w:val="22"/>
-              </w:rPr>
-              <w:t>&gt;&lt;</w:t>
-            </w:r>
-            <w:proofErr w:type="spellStart"/>
-            <w:r>
-              <w:rPr>
-                <w:rFonts w:cstheme="minorHAnsi"/>
-                <w:color w:val="000000" w:themeColor="text1"/>
-                <w:sz w:val="22"/>
-                <w:szCs w:val="22"/>
-              </w:rPr>
-              <w:t>caseReceiveEnd</w:t>
-            </w:r>
-            <w:proofErr w:type="spellEnd"/>
-            <w:r>
-              <w:rPr>
-                <w:rFonts w:cstheme="minorHAnsi"/>
-                <w:color w:val="000000" w:themeColor="text1"/>
-                <w:sz w:val="22"/>
-                <w:szCs w:val="22"/>
-              </w:rPr>
-              <w:t>&gt;</w:t>
+              <w:t>&lt;pathwaysCase&gt;&lt;caseReceiveEnd&gt;</w:t>
             </w:r>
           </w:p>
         </w:tc>
@@ -22315,27 +22093,7 @@
                 <w:sz w:val="22"/>
                 <w:szCs w:val="22"/>
               </w:rPr>
-              <w:t>&lt;</w:t>
-            </w:r>
-            <w:proofErr w:type="spellStart"/>
-            <w:r>
-              <w:rPr>
-                <w:rFonts w:cstheme="minorHAnsi"/>
-                <w:color w:val="000000" w:themeColor="text1"/>
-                <w:sz w:val="22"/>
-                <w:szCs w:val="22"/>
-              </w:rPr>
-              <w:t>caseReceiveEnd</w:t>
-            </w:r>
-            <w:proofErr w:type="spellEnd"/>
-            <w:r>
-              <w:rPr>
-                <w:rFonts w:cstheme="minorHAnsi"/>
-                <w:color w:val="000000" w:themeColor="text1"/>
-                <w:sz w:val="22"/>
-                <w:szCs w:val="22"/>
-              </w:rPr>
-              <w:t>&gt;</w:t>
+              <w:t>&lt;caseReceiveEnd&gt;</w:t>
             </w:r>
           </w:p>
         </w:tc>
@@ -22403,27 +22161,7 @@
                 <w:sz w:val="22"/>
                 <w:szCs w:val="22"/>
               </w:rPr>
-              <w:t>&lt;</w:t>
-            </w:r>
-            <w:proofErr w:type="spellStart"/>
-            <w:r>
-              <w:rPr>
-                <w:rFonts w:cstheme="minorHAnsi"/>
-                <w:color w:val="000000" w:themeColor="text1"/>
-                <w:sz w:val="22"/>
-                <w:szCs w:val="22"/>
-              </w:rPr>
-              <w:t>pathwayTriage</w:t>
-            </w:r>
-            <w:proofErr w:type="spellEnd"/>
-            <w:r>
-              <w:rPr>
-                <w:rFonts w:cstheme="minorHAnsi"/>
-                <w:color w:val="000000" w:themeColor="text1"/>
-                <w:sz w:val="22"/>
-                <w:szCs w:val="22"/>
-              </w:rPr>
-              <w:t>&gt;&lt;user&gt;&lt;name&gt;</w:t>
+              <w:t>&lt;pathwayTriage&gt;&lt;user&gt;&lt;name&gt;</w:t>
             </w:r>
           </w:p>
         </w:tc>
@@ -22659,7 +22397,6 @@
                 <w:szCs w:val="22"/>
               </w:rPr>
             </w:pPr>
-            <w:proofErr w:type="spellStart"/>
             <w:r>
               <w:rPr>
                 <w:rFonts w:cstheme="minorHAnsi"/>
@@ -22669,7 +22406,6 @@
               </w:rPr>
               <w:t>approvalDate</w:t>
             </w:r>
-            <w:proofErr w:type="spellEnd"/>
           </w:p>
         </w:tc>
       </w:tr>
@@ -22697,27 +22433,7 @@
                 <w:sz w:val="22"/>
                 <w:szCs w:val="22"/>
               </w:rPr>
-              <w:t>&lt;</w:t>
-            </w:r>
-            <w:proofErr w:type="spellStart"/>
-            <w:r>
-              <w:rPr>
-                <w:rFonts w:cstheme="minorHAnsi"/>
-                <w:color w:val="000000" w:themeColor="text1"/>
-                <w:sz w:val="22"/>
-                <w:szCs w:val="22"/>
-              </w:rPr>
-              <w:t>caseReceiveEnd</w:t>
-            </w:r>
-            <w:proofErr w:type="spellEnd"/>
-            <w:r>
-              <w:rPr>
-                <w:rFonts w:cstheme="minorHAnsi"/>
-                <w:color w:val="000000" w:themeColor="text1"/>
-                <w:sz w:val="22"/>
-                <w:szCs w:val="22"/>
-              </w:rPr>
-              <w:t>&gt;</w:t>
+              <w:t>&lt;caseReceiveEnd&gt;</w:t>
             </w:r>
           </w:p>
         </w:tc>
@@ -22749,7 +22465,6 @@
                 <w:szCs w:val="22"/>
               </w:rPr>
             </w:pPr>
-            <w:proofErr w:type="spellStart"/>
             <w:r>
               <w:rPr>
                 <w:rFonts w:cstheme="minorHAnsi"/>
@@ -22759,7 +22474,6 @@
               </w:rPr>
               <w:t>lastReviewDate</w:t>
             </w:r>
-            <w:proofErr w:type="spellEnd"/>
           </w:p>
         </w:tc>
       </w:tr>
@@ -22819,7 +22533,6 @@
                 <w:szCs w:val="22"/>
               </w:rPr>
             </w:pPr>
-            <w:proofErr w:type="spellStart"/>
             <w:r>
               <w:rPr>
                 <w:rFonts w:cstheme="minorHAnsi"/>
@@ -22829,7 +22542,6 @@
               </w:rPr>
               <w:t>effectivePeriod</w:t>
             </w:r>
-            <w:proofErr w:type="spellEnd"/>
           </w:p>
         </w:tc>
       </w:tr>
@@ -22889,7 +22601,6 @@
                 <w:szCs w:val="22"/>
               </w:rPr>
             </w:pPr>
-            <w:proofErr w:type="spellStart"/>
             <w:r>
               <w:rPr>
                 <w:rFonts w:cstheme="minorHAnsi"/>
@@ -22899,7 +22610,6 @@
               </w:rPr>
               <w:t>useContext</w:t>
             </w:r>
-            <w:proofErr w:type="spellEnd"/>
           </w:p>
         </w:tc>
       </w:tr>
@@ -22927,27 +22637,7 @@
                 <w:sz w:val="22"/>
                 <w:szCs w:val="22"/>
               </w:rPr>
-              <w:t>&lt;</w:t>
-            </w:r>
-            <w:proofErr w:type="spellStart"/>
-            <w:r>
-              <w:rPr>
-                <w:rFonts w:cstheme="minorHAnsi"/>
-                <w:color w:val="000000" w:themeColor="text1"/>
-                <w:sz w:val="22"/>
-                <w:szCs w:val="22"/>
-              </w:rPr>
-              <w:t>caseDetails</w:t>
-            </w:r>
-            <w:proofErr w:type="spellEnd"/>
-            <w:r>
-              <w:rPr>
-                <w:rFonts w:cstheme="minorHAnsi"/>
-                <w:color w:val="000000" w:themeColor="text1"/>
-                <w:sz w:val="22"/>
-                <w:szCs w:val="22"/>
-              </w:rPr>
-              <w:t>&gt;&lt;address&gt;&lt;country&gt; &lt;name&gt;</w:t>
+              <w:t>&lt;caseDetails&gt;&lt;address&gt;&lt;country&gt; &lt;name&gt;</w:t>
             </w:r>
           </w:p>
         </w:tc>
@@ -23015,27 +22705,7 @@
                 <w:sz w:val="22"/>
                 <w:szCs w:val="22"/>
               </w:rPr>
-              <w:t>&lt;</w:t>
-            </w:r>
-            <w:proofErr w:type="spellStart"/>
-            <w:r>
-              <w:rPr>
-                <w:rFonts w:cstheme="minorHAnsi"/>
-                <w:color w:val="000000" w:themeColor="text1"/>
-                <w:sz w:val="22"/>
-                <w:szCs w:val="22"/>
-              </w:rPr>
-              <w:t>contactDetails</w:t>
-            </w:r>
-            <w:proofErr w:type="spellEnd"/>
-            <w:r>
-              <w:rPr>
-                <w:rFonts w:cstheme="minorHAnsi"/>
-                <w:color w:val="000000" w:themeColor="text1"/>
-                <w:sz w:val="22"/>
-                <w:szCs w:val="22"/>
-              </w:rPr>
-              <w:t>&gt;&lt;caller&gt;&lt;name&gt; &lt;phone&gt;&lt;number&gt;</w:t>
+              <w:t>&lt;contactDetails&gt;&lt;caller&gt;&lt;name&gt; &lt;phone&gt;&lt;number&gt;</w:t>
             </w:r>
           </w:p>
         </w:tc>
@@ -23239,6 +22909,7 @@
                 <w:sz w:val="22"/>
                 <w:szCs w:val="22"/>
               </w:rPr>
+              <w:lastRenderedPageBreak/>
               <w:t>No mapping</w:t>
             </w:r>
           </w:p>
@@ -23280,7 +22951,6 @@
                 <w:szCs w:val="22"/>
               </w:rPr>
             </w:pPr>
-            <w:proofErr w:type="spellStart"/>
             <w:r>
               <w:rPr>
                 <w:rFonts w:cstheme="minorHAnsi"/>
@@ -23290,7 +22960,6 @@
               </w:rPr>
               <w:t>subjectType</w:t>
             </w:r>
-            <w:proofErr w:type="spellEnd"/>
           </w:p>
         </w:tc>
       </w:tr>
@@ -23319,7 +22988,6 @@
                 <w:sz w:val="22"/>
                 <w:szCs w:val="22"/>
               </w:rPr>
-              <w:lastRenderedPageBreak/>
               <w:t xml:space="preserve">See ITK column of </w:t>
             </w:r>
             <w:r>
@@ -23587,47 +23255,7 @@
                 <w:sz w:val="22"/>
                 <w:szCs w:val="22"/>
               </w:rPr>
-              <w:t>&lt;</w:t>
-            </w:r>
-            <w:proofErr w:type="spellStart"/>
-            <w:r>
-              <w:rPr>
-                <w:rFonts w:cstheme="minorHAnsi"/>
-                <w:color w:val="000000" w:themeColor="text1"/>
-                <w:sz w:val="22"/>
-                <w:szCs w:val="22"/>
-              </w:rPr>
-              <w:t>caseDetails</w:t>
-            </w:r>
-            <w:proofErr w:type="spellEnd"/>
-            <w:r>
-              <w:rPr>
-                <w:rFonts w:cstheme="minorHAnsi"/>
-                <w:color w:val="000000" w:themeColor="text1"/>
-                <w:sz w:val="22"/>
-                <w:szCs w:val="22"/>
-              </w:rPr>
-              <w:t>&gt;&lt;</w:t>
-            </w:r>
-            <w:proofErr w:type="spellStart"/>
-            <w:r>
-              <w:rPr>
-                <w:rFonts w:cstheme="minorHAnsi"/>
-                <w:color w:val="000000" w:themeColor="text1"/>
-                <w:sz w:val="22"/>
-                <w:szCs w:val="22"/>
-              </w:rPr>
-              <w:t>caseId</w:t>
-            </w:r>
-            <w:proofErr w:type="spellEnd"/>
-            <w:r>
-              <w:rPr>
-                <w:rFonts w:cstheme="minorHAnsi"/>
-                <w:color w:val="000000" w:themeColor="text1"/>
-                <w:sz w:val="22"/>
-                <w:szCs w:val="22"/>
-              </w:rPr>
-              <w:t>&gt;</w:t>
+              <w:t>&lt;caseDetails&gt;&lt;caseId&gt;</w:t>
             </w:r>
           </w:p>
         </w:tc>
@@ -23659,7 +23287,6 @@
                 <w:szCs w:val="22"/>
               </w:rPr>
             </w:pPr>
-            <w:proofErr w:type="spellStart"/>
             <w:r>
               <w:rPr>
                 <w:rFonts w:cstheme="minorHAnsi"/>
@@ -23669,7 +23296,6 @@
               </w:rPr>
               <w:t>linkId</w:t>
             </w:r>
-            <w:proofErr w:type="spellEnd"/>
           </w:p>
         </w:tc>
       </w:tr>
@@ -23833,67 +23459,7 @@
                 <w:sz w:val="22"/>
                 <w:szCs w:val="22"/>
               </w:rPr>
-              <w:t>&lt;</w:t>
-            </w:r>
-            <w:proofErr w:type="spellStart"/>
-            <w:r>
-              <w:rPr>
-                <w:rFonts w:cstheme="minorHAnsi"/>
-                <w:color w:val="000000" w:themeColor="text1"/>
-                <w:sz w:val="22"/>
-                <w:szCs w:val="22"/>
-              </w:rPr>
-              <w:t>triageLine</w:t>
-            </w:r>
-            <w:proofErr w:type="spellEnd"/>
-            <w:r>
-              <w:rPr>
-                <w:rFonts w:cstheme="minorHAnsi"/>
-                <w:color w:val="000000" w:themeColor="text1"/>
-                <w:sz w:val="22"/>
-                <w:szCs w:val="22"/>
-              </w:rPr>
-              <w:t>&gt;&lt;question&gt; &lt;</w:t>
-            </w:r>
-            <w:proofErr w:type="spellStart"/>
-            <w:r>
-              <w:rPr>
-                <w:rFonts w:cstheme="minorHAnsi"/>
-                <w:color w:val="000000" w:themeColor="text1"/>
-                <w:sz w:val="22"/>
-                <w:szCs w:val="22"/>
-              </w:rPr>
-              <w:t>triageLogicId</w:t>
-            </w:r>
-            <w:proofErr w:type="spellEnd"/>
-            <w:r>
-              <w:rPr>
-                <w:rFonts w:cstheme="minorHAnsi"/>
-                <w:color w:val="000000" w:themeColor="text1"/>
-                <w:sz w:val="22"/>
-                <w:szCs w:val="22"/>
-              </w:rPr>
-              <w:t>&gt;&lt;</w:t>
-            </w:r>
-            <w:proofErr w:type="spellStart"/>
-            <w:r>
-              <w:rPr>
-                <w:rFonts w:cstheme="minorHAnsi"/>
-                <w:color w:val="000000" w:themeColor="text1"/>
-                <w:sz w:val="22"/>
-                <w:szCs w:val="22"/>
-              </w:rPr>
-              <w:t>pathwayOrderNo</w:t>
-            </w:r>
-            <w:proofErr w:type="spellEnd"/>
-            <w:r>
-              <w:rPr>
-                <w:rFonts w:cstheme="minorHAnsi"/>
-                <w:color w:val="000000" w:themeColor="text1"/>
-                <w:sz w:val="22"/>
-                <w:szCs w:val="22"/>
-              </w:rPr>
-              <w:t>&gt;</w:t>
+              <w:t>&lt;triageLine&gt;&lt;question&gt; &lt;triageLogicId&gt;&lt;pathwayOrderNo&gt;</w:t>
             </w:r>
           </w:p>
         </w:tc>
@@ -23961,47 +23527,7 @@
                 <w:sz w:val="22"/>
                 <w:szCs w:val="22"/>
               </w:rPr>
-              <w:t>&lt;</w:t>
-            </w:r>
-            <w:proofErr w:type="spellStart"/>
-            <w:r>
-              <w:rPr>
-                <w:rFonts w:cstheme="minorHAnsi"/>
-                <w:color w:val="000000" w:themeColor="text1"/>
-                <w:sz w:val="22"/>
-                <w:szCs w:val="22"/>
-              </w:rPr>
-              <w:t>triageLine</w:t>
-            </w:r>
-            <w:proofErr w:type="spellEnd"/>
-            <w:r>
-              <w:rPr>
-                <w:rFonts w:cstheme="minorHAnsi"/>
-                <w:color w:val="000000" w:themeColor="text1"/>
-                <w:sz w:val="22"/>
-                <w:szCs w:val="22"/>
-              </w:rPr>
-              <w:t>&gt;&lt;question&gt; &lt;</w:t>
-            </w:r>
-            <w:proofErr w:type="spellStart"/>
-            <w:r>
-              <w:rPr>
-                <w:rFonts w:cstheme="minorHAnsi"/>
-                <w:color w:val="000000" w:themeColor="text1"/>
-                <w:sz w:val="22"/>
-                <w:szCs w:val="22"/>
-              </w:rPr>
-              <w:t>questionText</w:t>
-            </w:r>
-            <w:proofErr w:type="spellEnd"/>
-            <w:r>
-              <w:rPr>
-                <w:rFonts w:cstheme="minorHAnsi"/>
-                <w:color w:val="000000" w:themeColor="text1"/>
-                <w:sz w:val="22"/>
-                <w:szCs w:val="22"/>
-              </w:rPr>
-              <w:t>&gt;</w:t>
+              <w:t>&lt;triageLine&gt;&lt;question&gt; &lt;questionText&gt;</w:t>
             </w:r>
           </w:p>
         </w:tc>
@@ -24178,7 +23704,6 @@
                 <w:szCs w:val="22"/>
               </w:rPr>
             </w:pPr>
-            <w:proofErr w:type="spellStart"/>
             <w:r>
               <w:rPr>
                 <w:rFonts w:cstheme="minorHAnsi"/>
@@ -24188,7 +23713,6 @@
               </w:rPr>
               <w:t>enableWhen</w:t>
             </w:r>
-            <w:proofErr w:type="spellEnd"/>
           </w:p>
         </w:tc>
       </w:tr>
@@ -24248,7 +23772,6 @@
                 <w:szCs w:val="22"/>
               </w:rPr>
             </w:pPr>
-            <w:proofErr w:type="gramStart"/>
             <w:r>
               <w:rPr>
                 <w:rFonts w:cstheme="minorHAnsi"/>
@@ -24258,7 +23781,6 @@
               </w:rPr>
               <w:t>.Question</w:t>
             </w:r>
-            <w:proofErr w:type="gramEnd"/>
           </w:p>
         </w:tc>
       </w:tr>
@@ -24318,25 +23840,14 @@
                 <w:szCs w:val="22"/>
               </w:rPr>
             </w:pPr>
-            <w:proofErr w:type="gramStart"/>
-            <w:r>
-              <w:rPr>
-                <w:rFonts w:cstheme="minorHAnsi"/>
-                <w:color w:val="000000" w:themeColor="text1"/>
-                <w:sz w:val="22"/>
-                <w:szCs w:val="22"/>
-              </w:rPr>
-              <w:t>.has</w:t>
-            </w:r>
-            <w:proofErr w:type="gramEnd"/>
-            <w:r>
-              <w:rPr>
-                <w:rFonts w:cstheme="minorHAnsi"/>
-                <w:color w:val="000000" w:themeColor="text1"/>
-                <w:sz w:val="22"/>
-                <w:szCs w:val="22"/>
-              </w:rPr>
-              <w:t xml:space="preserve"> Answer</w:t>
+            <w:r>
+              <w:rPr>
+                <w:rFonts w:cstheme="minorHAnsi"/>
+                <w:color w:val="000000" w:themeColor="text1"/>
+                <w:sz w:val="22"/>
+                <w:szCs w:val="22"/>
+              </w:rPr>
+              <w:t>.has Answer</w:t>
             </w:r>
           </w:p>
         </w:tc>
@@ -24397,7 +23908,6 @@
                 <w:szCs w:val="22"/>
               </w:rPr>
             </w:pPr>
-            <w:proofErr w:type="gramStart"/>
             <w:r>
               <w:rPr>
                 <w:rFonts w:cstheme="minorHAnsi"/>
@@ -24407,7 +23917,6 @@
               </w:rPr>
               <w:t>.answer</w:t>
             </w:r>
-            <w:proofErr w:type="gramEnd"/>
           </w:p>
         </w:tc>
       </w:tr>
@@ -24467,7 +23976,6 @@
                 <w:szCs w:val="22"/>
               </w:rPr>
             </w:pPr>
-            <w:proofErr w:type="gramStart"/>
             <w:r>
               <w:rPr>
                 <w:rFonts w:cstheme="minorHAnsi"/>
@@ -24477,7 +23985,6 @@
               </w:rPr>
               <w:t>.required</w:t>
             </w:r>
-            <w:proofErr w:type="gramEnd"/>
           </w:p>
         </w:tc>
       </w:tr>
@@ -24537,7 +24044,6 @@
                 <w:szCs w:val="22"/>
               </w:rPr>
             </w:pPr>
-            <w:proofErr w:type="gramStart"/>
             <w:r>
               <w:rPr>
                 <w:rFonts w:cstheme="minorHAnsi"/>
@@ -24547,7 +24053,6 @@
               </w:rPr>
               <w:t>.repeats</w:t>
             </w:r>
-            <w:proofErr w:type="gramEnd"/>
           </w:p>
         </w:tc>
       </w:tr>
@@ -24607,28 +24112,15 @@
                 <w:szCs w:val="22"/>
               </w:rPr>
             </w:pPr>
-            <w:proofErr w:type="gramStart"/>
-            <w:r>
-              <w:rPr>
-                <w:rFonts w:cstheme="minorHAnsi"/>
-                <w:color w:val="000000" w:themeColor="text1"/>
-                <w:sz w:val="22"/>
-                <w:szCs w:val="22"/>
-              </w:rPr>
-              <w:t>.</w:t>
-            </w:r>
-            <w:proofErr w:type="spellStart"/>
-            <w:r>
-              <w:rPr>
-                <w:rFonts w:cstheme="minorHAnsi"/>
-                <w:color w:val="000000" w:themeColor="text1"/>
-                <w:sz w:val="22"/>
-                <w:szCs w:val="22"/>
-              </w:rPr>
-              <w:t>readOnly</w:t>
-            </w:r>
-            <w:proofErr w:type="spellEnd"/>
-            <w:proofErr w:type="gramEnd"/>
+            <w:r>
+              <w:rPr>
+                <w:rFonts w:cstheme="minorHAnsi"/>
+                <w:color w:val="000000" w:themeColor="text1"/>
+                <w:sz w:val="22"/>
+                <w:szCs w:val="22"/>
+              </w:rPr>
+              <w:t>.readOnly</w:t>
+            </w:r>
           </w:p>
         </w:tc>
       </w:tr>
@@ -24688,28 +24180,15 @@
                 <w:szCs w:val="22"/>
               </w:rPr>
             </w:pPr>
-            <w:proofErr w:type="gramStart"/>
-            <w:r>
-              <w:rPr>
-                <w:rFonts w:cstheme="minorHAnsi"/>
-                <w:color w:val="000000" w:themeColor="text1"/>
-                <w:sz w:val="22"/>
-                <w:szCs w:val="22"/>
-              </w:rPr>
-              <w:t>.</w:t>
-            </w:r>
-            <w:proofErr w:type="spellStart"/>
-            <w:r>
-              <w:rPr>
-                <w:rFonts w:cstheme="minorHAnsi"/>
-                <w:color w:val="000000" w:themeColor="text1"/>
-                <w:sz w:val="22"/>
-                <w:szCs w:val="22"/>
-              </w:rPr>
-              <w:t>maxLength</w:t>
-            </w:r>
-            <w:proofErr w:type="spellEnd"/>
-            <w:proofErr w:type="gramEnd"/>
+            <w:r>
+              <w:rPr>
+                <w:rFonts w:cstheme="minorHAnsi"/>
+                <w:color w:val="000000" w:themeColor="text1"/>
+                <w:sz w:val="22"/>
+                <w:szCs w:val="22"/>
+              </w:rPr>
+              <w:t>.maxLength</w:t>
+            </w:r>
           </w:p>
         </w:tc>
       </w:tr>
@@ -24737,27 +24216,7 @@
                 <w:sz w:val="22"/>
                 <w:szCs w:val="22"/>
               </w:rPr>
-              <w:t>&lt;</w:t>
-            </w:r>
-            <w:proofErr w:type="spellStart"/>
-            <w:r>
-              <w:rPr>
-                <w:rFonts w:cstheme="minorHAnsi"/>
-                <w:color w:val="000000" w:themeColor="text1"/>
-                <w:sz w:val="22"/>
-                <w:szCs w:val="22"/>
-              </w:rPr>
-              <w:t>triageLine</w:t>
-            </w:r>
-            <w:proofErr w:type="spellEnd"/>
-            <w:r>
-              <w:rPr>
-                <w:rFonts w:cstheme="minorHAnsi"/>
-                <w:color w:val="000000" w:themeColor="text1"/>
-                <w:sz w:val="22"/>
-                <w:szCs w:val="22"/>
-              </w:rPr>
-              <w:t>[x]&gt;</w:t>
+              <w:t>&lt;triageLine[x]&gt;</w:t>
             </w:r>
           </w:p>
         </w:tc>
@@ -24789,7 +24248,6 @@
                 <w:szCs w:val="22"/>
               </w:rPr>
             </w:pPr>
-            <w:proofErr w:type="gramStart"/>
             <w:r>
               <w:rPr>
                 <w:rFonts w:cstheme="minorHAnsi"/>
@@ -24799,7 +24257,6 @@
               </w:rPr>
               <w:t>.options</w:t>
             </w:r>
-            <w:proofErr w:type="gramEnd"/>
           </w:p>
         </w:tc>
       </w:tr>
@@ -24827,27 +24284,8 @@
                 <w:sz w:val="22"/>
                 <w:szCs w:val="22"/>
               </w:rPr>
-              <w:t>&lt;</w:t>
-            </w:r>
-            <w:proofErr w:type="spellStart"/>
-            <w:r>
-              <w:rPr>
-                <w:rFonts w:cstheme="minorHAnsi"/>
-                <w:color w:val="000000" w:themeColor="text1"/>
-                <w:sz w:val="22"/>
-                <w:szCs w:val="22"/>
-              </w:rPr>
-              <w:t>triageLine</w:t>
-            </w:r>
-            <w:proofErr w:type="spellEnd"/>
-            <w:r>
-              <w:rPr>
-                <w:rFonts w:cstheme="minorHAnsi"/>
-                <w:color w:val="000000" w:themeColor="text1"/>
-                <w:sz w:val="22"/>
-                <w:szCs w:val="22"/>
-              </w:rPr>
-              <w:t>&gt;&lt;question&gt;&lt;answers&gt; &lt;answer&gt;&lt;text&gt;</w:t>
+              <w:lastRenderedPageBreak/>
+              <w:t>&lt;triageLine&gt;&lt;question&gt;&lt;answers&gt; &lt;answer&gt;&lt;text&gt;</w:t>
             </w:r>
           </w:p>
           <w:p>
@@ -24885,28 +24323,7 @@
                 <w:sz w:val="22"/>
                 <w:szCs w:val="22"/>
               </w:rPr>
-              <w:lastRenderedPageBreak/>
-              <w:t>&lt;</w:t>
-            </w:r>
-            <w:proofErr w:type="spellStart"/>
-            <w:r>
-              <w:rPr>
-                <w:rFonts w:cstheme="minorHAnsi"/>
-                <w:color w:val="000000" w:themeColor="text1"/>
-                <w:sz w:val="22"/>
-                <w:szCs w:val="22"/>
-              </w:rPr>
-              <w:t>triageLine</w:t>
-            </w:r>
-            <w:proofErr w:type="spellEnd"/>
-            <w:r>
-              <w:rPr>
-                <w:rFonts w:cstheme="minorHAnsi"/>
-                <w:color w:val="000000" w:themeColor="text1"/>
-                <w:sz w:val="22"/>
-                <w:szCs w:val="22"/>
-              </w:rPr>
-              <w:t>&gt;&lt;question&gt;&lt;answers&gt; &lt;answer&gt;</w:t>
+              <w:t>&lt;triageLine&gt;&lt;question&gt;&lt;answers&gt; &lt;answer&gt;</w:t>
             </w:r>
           </w:p>
         </w:tc>
@@ -24938,37 +24355,15 @@
                 <w:szCs w:val="22"/>
               </w:rPr>
             </w:pPr>
-            <w:proofErr w:type="gramStart"/>
-            <w:r>
-              <w:rPr>
-                <w:rFonts w:cstheme="minorHAnsi"/>
-                <w:color w:val="000000" w:themeColor="text1"/>
-                <w:sz w:val="22"/>
-                <w:szCs w:val="22"/>
-              </w:rPr>
-              <w:t>.</w:t>
-            </w:r>
-            <w:proofErr w:type="spellStart"/>
-            <w:r>
-              <w:rPr>
-                <w:rFonts w:cstheme="minorHAnsi"/>
-                <w:color w:val="000000" w:themeColor="text1"/>
-                <w:sz w:val="22"/>
-                <w:szCs w:val="22"/>
-              </w:rPr>
-              <w:t>option</w:t>
-            </w:r>
-            <w:proofErr w:type="gramEnd"/>
-            <w:r>
-              <w:rPr>
-                <w:rFonts w:cstheme="minorHAnsi"/>
-                <w:color w:val="000000" w:themeColor="text1"/>
-                <w:sz w:val="22"/>
-                <w:szCs w:val="22"/>
-              </w:rPr>
-              <w:t>.value</w:t>
-            </w:r>
-            <w:proofErr w:type="spellEnd"/>
+            <w:r>
+              <w:rPr>
+                <w:rFonts w:cstheme="minorHAnsi"/>
+                <w:color w:val="000000" w:themeColor="text1"/>
+                <w:sz w:val="22"/>
+                <w:szCs w:val="22"/>
+              </w:rPr>
+              <w:t>.option.value</w:t>
+            </w:r>
           </w:p>
         </w:tc>
       </w:tr>
@@ -25028,7 +24423,6 @@
                 <w:szCs w:val="22"/>
               </w:rPr>
             </w:pPr>
-            <w:proofErr w:type="gramStart"/>
             <w:r>
               <w:rPr>
                 <w:rFonts w:cstheme="minorHAnsi"/>
@@ -25038,7 +24432,6 @@
               </w:rPr>
               <w:t>.initial</w:t>
             </w:r>
-            <w:proofErr w:type="gramEnd"/>
           </w:p>
         </w:tc>
       </w:tr>
@@ -25098,7 +24491,6 @@
                 <w:szCs w:val="22"/>
               </w:rPr>
             </w:pPr>
-            <w:proofErr w:type="gramStart"/>
             <w:r>
               <w:rPr>
                 <w:rFonts w:cstheme="minorHAnsi"/>
@@ -25108,7 +24500,6 @@
               </w:rPr>
               <w:t>.item</w:t>
             </w:r>
-            <w:proofErr w:type="gramEnd"/>
           </w:p>
         </w:tc>
       </w:tr>
@@ -25315,27 +24706,7 @@
                 <w:sz w:val="22"/>
                 <w:szCs w:val="22"/>
               </w:rPr>
-              <w:t xml:space="preserve">New </w:t>
-            </w:r>
-            <w:proofErr w:type="spellStart"/>
-            <w:r>
-              <w:rPr>
-                <w:rFonts w:cstheme="minorHAnsi"/>
-                <w:color w:val="000000" w:themeColor="text1"/>
-                <w:sz w:val="22"/>
-                <w:szCs w:val="22"/>
-              </w:rPr>
-              <w:t>newRandomUuid</w:t>
-            </w:r>
-            <w:proofErr w:type="spellEnd"/>
-            <w:r>
-              <w:rPr>
-                <w:rFonts w:cstheme="minorHAnsi"/>
-                <w:color w:val="000000" w:themeColor="text1"/>
-                <w:sz w:val="22"/>
-                <w:szCs w:val="22"/>
-              </w:rPr>
-              <w:t xml:space="preserve"> generated</w:t>
+              <w:t>New newRandomUuid generated</w:t>
             </w:r>
           </w:p>
         </w:tc>
@@ -25592,7 +24963,6 @@
                 <w:szCs w:val="22"/>
               </w:rPr>
             </w:pPr>
-            <w:proofErr w:type="spellStart"/>
             <w:r>
               <w:rPr>
                 <w:rFonts w:cstheme="minorHAnsi"/>
@@ -25602,7 +24972,6 @@
               </w:rPr>
               <w:t>basedOn</w:t>
             </w:r>
-            <w:proofErr w:type="spellEnd"/>
           </w:p>
         </w:tc>
       </w:tr>
@@ -26020,7 +25389,6 @@
                 <w:szCs w:val="22"/>
               </w:rPr>
             </w:pPr>
-            <w:proofErr w:type="spellStart"/>
             <w:r>
               <w:rPr>
                 <w:rFonts w:cstheme="minorHAnsi"/>
@@ -26030,7 +25398,6 @@
               </w:rPr>
               <w:t>doNotPerform</w:t>
             </w:r>
-            <w:proofErr w:type="spellEnd"/>
           </w:p>
         </w:tc>
       </w:tr>
@@ -26126,47 +25493,7 @@
                 <w:sz w:val="22"/>
                 <w:szCs w:val="22"/>
               </w:rPr>
-              <w:t>&lt;</w:t>
-            </w:r>
-            <w:proofErr w:type="spellStart"/>
-            <w:r>
-              <w:rPr>
-                <w:rFonts w:cstheme="minorHAnsi"/>
-                <w:color w:val="000000" w:themeColor="text1"/>
-                <w:sz w:val="22"/>
-                <w:szCs w:val="22"/>
-              </w:rPr>
-              <w:t>encompassingEncounter</w:t>
-            </w:r>
-            <w:proofErr w:type="spellEnd"/>
-            <w:r>
-              <w:rPr>
-                <w:rFonts w:cstheme="minorHAnsi"/>
-                <w:color w:val="000000" w:themeColor="text1"/>
-                <w:sz w:val="22"/>
-                <w:szCs w:val="22"/>
-              </w:rPr>
-              <w:t>&gt; &lt;</w:t>
-            </w:r>
-            <w:proofErr w:type="spellStart"/>
-            <w:r>
-              <w:rPr>
-                <w:rFonts w:cstheme="minorHAnsi"/>
-                <w:color w:val="000000" w:themeColor="text1"/>
-                <w:sz w:val="22"/>
-                <w:szCs w:val="22"/>
-              </w:rPr>
-              <w:t>dischargeDispositionCode</w:t>
-            </w:r>
-            <w:proofErr w:type="spellEnd"/>
-            <w:r>
-              <w:rPr>
-                <w:rFonts w:cstheme="minorHAnsi"/>
-                <w:color w:val="000000" w:themeColor="text1"/>
-                <w:sz w:val="22"/>
-                <w:szCs w:val="22"/>
-              </w:rPr>
-              <w:t>&gt;</w:t>
+              <w:t>&lt;encompassingEncounter&gt; &lt;dischargeDispositionCode&gt;</w:t>
             </w:r>
           </w:p>
         </w:tc>
@@ -26429,7 +25756,6 @@
                 <w:szCs w:val="22"/>
               </w:rPr>
             </w:pPr>
-            <w:proofErr w:type="spellStart"/>
             <w:r>
               <w:rPr>
                 <w:rFonts w:cstheme="minorHAnsi"/>
@@ -26439,7 +25765,6 @@
               </w:rPr>
               <w:t>Referralrequest.occurence</w:t>
             </w:r>
-            <w:proofErr w:type="spellEnd"/>
           </w:p>
         </w:tc>
         <w:tc>
@@ -26523,7 +25848,6 @@
                 <w:szCs w:val="22"/>
               </w:rPr>
             </w:pPr>
-            <w:proofErr w:type="spellStart"/>
             <w:r>
               <w:rPr>
                 <w:rFonts w:cstheme="minorHAnsi"/>
@@ -26533,7 +25857,6 @@
               </w:rPr>
               <w:t>asNeeded</w:t>
             </w:r>
-            <w:proofErr w:type="spellEnd"/>
           </w:p>
         </w:tc>
       </w:tr>
@@ -26561,6 +25884,7 @@
                 <w:sz w:val="22"/>
                 <w:szCs w:val="22"/>
               </w:rPr>
+              <w:lastRenderedPageBreak/>
               <w:t>Not populated</w:t>
             </w:r>
           </w:p>
@@ -26593,7 +25917,6 @@
                 <w:szCs w:val="22"/>
               </w:rPr>
             </w:pPr>
-            <w:proofErr w:type="spellStart"/>
             <w:r>
               <w:rPr>
                 <w:rFonts w:cstheme="minorHAnsi"/>
@@ -26603,7 +25926,6 @@
               </w:rPr>
               <w:t>authoredOn</w:t>
             </w:r>
-            <w:proofErr w:type="spellEnd"/>
           </w:p>
         </w:tc>
       </w:tr>
@@ -26631,7 +25953,6 @@
                 <w:sz w:val="22"/>
                 <w:szCs w:val="22"/>
               </w:rPr>
-              <w:lastRenderedPageBreak/>
               <w:t>Not populated</w:t>
             </w:r>
           </w:p>
@@ -26732,7 +26053,6 @@
                 <w:szCs w:val="22"/>
               </w:rPr>
             </w:pPr>
-            <w:proofErr w:type="spellStart"/>
             <w:r>
               <w:rPr>
                 <w:rFonts w:cstheme="minorHAnsi"/>
@@ -26742,7 +26062,6 @@
               </w:rPr>
               <w:t>performerType</w:t>
             </w:r>
-            <w:proofErr w:type="spellEnd"/>
           </w:p>
         </w:tc>
       </w:tr>
@@ -26870,7 +26189,6 @@
                 <w:szCs w:val="22"/>
               </w:rPr>
             </w:pPr>
-            <w:proofErr w:type="spellStart"/>
             <w:r>
               <w:rPr>
                 <w:rFonts w:cstheme="minorHAnsi"/>
@@ -26880,7 +26198,6 @@
               </w:rPr>
               <w:t>reasonCode</w:t>
             </w:r>
-            <w:proofErr w:type="spellEnd"/>
           </w:p>
         </w:tc>
       </w:tr>
@@ -26946,7 +26263,6 @@
                 <w:szCs w:val="22"/>
               </w:rPr>
             </w:pPr>
-            <w:proofErr w:type="spellStart"/>
             <w:r>
               <w:rPr>
                 <w:rFonts w:cstheme="minorHAnsi"/>
@@ -26956,7 +26272,6 @@
               </w:rPr>
               <w:t>Referralrequest.reasonreference</w:t>
             </w:r>
-            <w:proofErr w:type="spellEnd"/>
           </w:p>
         </w:tc>
         <w:tc>
@@ -26972,7 +26287,6 @@
                 <w:szCs w:val="22"/>
               </w:rPr>
             </w:pPr>
-            <w:proofErr w:type="spellStart"/>
             <w:r>
               <w:rPr>
                 <w:rFonts w:cstheme="minorHAnsi"/>
@@ -26982,7 +26296,6 @@
               </w:rPr>
               <w:t>reasonReference</w:t>
             </w:r>
-            <w:proofErr w:type="spellEnd"/>
           </w:p>
         </w:tc>
       </w:tr>
@@ -27042,7 +26355,6 @@
                 <w:szCs w:val="22"/>
               </w:rPr>
             </w:pPr>
-            <w:proofErr w:type="spellStart"/>
             <w:r>
               <w:rPr>
                 <w:rFonts w:cstheme="minorHAnsi"/>
@@ -27052,7 +26364,6 @@
               </w:rPr>
               <w:t>supportingInfo</w:t>
             </w:r>
-            <w:proofErr w:type="spellEnd"/>
           </w:p>
         </w:tc>
       </w:tr>
@@ -27180,7 +26491,6 @@
                 <w:szCs w:val="22"/>
               </w:rPr>
             </w:pPr>
-            <w:proofErr w:type="spellStart"/>
             <w:r>
               <w:rPr>
                 <w:rFonts w:cstheme="minorHAnsi"/>
@@ -27190,7 +26500,6 @@
               </w:rPr>
               <w:t>bodySite</w:t>
             </w:r>
-            <w:proofErr w:type="spellEnd"/>
           </w:p>
         </w:tc>
       </w:tr>
@@ -27328,7 +26637,6 @@
                 <w:szCs w:val="22"/>
               </w:rPr>
             </w:pPr>
-            <w:proofErr w:type="spellStart"/>
             <w:r>
               <w:rPr>
                 <w:rFonts w:cstheme="minorHAnsi"/>
@@ -27338,7 +26646,6 @@
               </w:rPr>
               <w:t>relevantHistory</w:t>
             </w:r>
-            <w:proofErr w:type="spellEnd"/>
           </w:p>
         </w:tc>
       </w:tr>
@@ -27596,7 +26903,6 @@
                 <w:szCs w:val="22"/>
               </w:rPr>
             </w:pPr>
-            <w:proofErr w:type="spellStart"/>
             <w:r>
               <w:rPr>
                 <w:rFonts w:asciiTheme="minorHAnsi" w:hAnsiTheme="minorHAnsi" w:cstheme="minorHAnsi"/>
@@ -27606,7 +26912,6 @@
               </w:rPr>
               <w:t>basedOn</w:t>
             </w:r>
-            <w:proofErr w:type="spellEnd"/>
           </w:p>
         </w:tc>
       </w:tr>
@@ -27832,27 +27137,7 @@
                 <w:sz w:val="22"/>
                 <w:szCs w:val="22"/>
               </w:rPr>
-              <w:t xml:space="preserve">System = </w:t>
-            </w:r>
-            <w:proofErr w:type="spellStart"/>
-            <w:r>
-              <w:rPr>
-                <w:rFonts w:asciiTheme="minorHAnsi" w:hAnsiTheme="minorHAnsi" w:cstheme="minorHAnsi"/>
-                <w:color w:val="000000" w:themeColor="text1"/>
-                <w:sz w:val="22"/>
-                <w:szCs w:val="22"/>
-              </w:rPr>
-              <w:t>Patient.s</w:t>
-            </w:r>
-            <w:proofErr w:type="spellEnd"/>
-            <w:r>
-              <w:rPr>
-                <w:rFonts w:asciiTheme="minorHAnsi" w:hAnsiTheme="minorHAnsi" w:cstheme="minorHAnsi"/>
-                <w:color w:val="000000" w:themeColor="text1"/>
-                <w:sz w:val="22"/>
-                <w:szCs w:val="22"/>
-              </w:rPr>
-              <w:t xml:space="preserve"> Reported Condition</w:t>
+              <w:t>System = Patient.s Reported Condition</w:t>
             </w:r>
           </w:p>
         </w:tc>
@@ -28215,6 +27500,7 @@
                 <w:sz w:val="22"/>
                 <w:szCs w:val="22"/>
               </w:rPr>
+              <w:lastRenderedPageBreak/>
               <w:t>Not populated</w:t>
             </w:r>
           </w:p>
@@ -28277,24 +27563,7 @@
               </w:rPr>
             </w:pPr>
             <w:r>
-              <w:lastRenderedPageBreak/>
-              <w:t>/</w:t>
-            </w:r>
-            <w:proofErr w:type="spellStart"/>
-            <w:r>
-              <w:t>ClinicalDocument</w:t>
-            </w:r>
-            <w:proofErr w:type="spellEnd"/>
-            <w:r>
-              <w:t>/component /</w:t>
-            </w:r>
-            <w:proofErr w:type="spellStart"/>
-            <w:r>
-              <w:t>structuredBody</w:t>
-            </w:r>
-            <w:proofErr w:type="spellEnd"/>
-            <w:r>
-              <w:t>/component/ section/component[</w:t>
+              <w:t>/ClinicalDocument/component /structuredBody/component/ section/component[</w:t>
             </w:r>
             <w:r>
               <w:rPr>
@@ -28403,7 +27672,6 @@
                 <w:szCs w:val="22"/>
               </w:rPr>
             </w:pPr>
-            <w:proofErr w:type="spellStart"/>
             <w:r>
               <w:rPr>
                 <w:rFonts w:asciiTheme="minorHAnsi" w:hAnsiTheme="minorHAnsi" w:cstheme="minorHAnsi"/>
@@ -28413,7 +27681,6 @@
               </w:rPr>
               <w:t>dataAbsentReason</w:t>
             </w:r>
-            <w:proofErr w:type="spellEnd"/>
           </w:p>
         </w:tc>
       </w:tr>
@@ -28609,7 +27876,6 @@
                 <w:szCs w:val="22"/>
               </w:rPr>
             </w:pPr>
-            <w:proofErr w:type="spellStart"/>
             <w:r>
               <w:rPr>
                 <w:rFonts w:asciiTheme="minorHAnsi" w:hAnsiTheme="minorHAnsi" w:cstheme="minorHAnsi"/>
@@ -28619,7 +27885,6 @@
               </w:rPr>
               <w:t>bodySite</w:t>
             </w:r>
-            <w:proofErr w:type="spellEnd"/>
           </w:p>
         </w:tc>
       </w:tr>
@@ -28883,7 +28148,6 @@
                 <w:szCs w:val="22"/>
               </w:rPr>
             </w:pPr>
-            <w:proofErr w:type="spellStart"/>
             <w:r>
               <w:rPr>
                 <w:rFonts w:asciiTheme="minorHAnsi" w:hAnsiTheme="minorHAnsi" w:cstheme="minorHAnsi"/>
@@ -28893,7 +28157,6 @@
               </w:rPr>
               <w:t>referenceRange</w:t>
             </w:r>
-            <w:proofErr w:type="spellEnd"/>
           </w:p>
         </w:tc>
       </w:tr>
@@ -30183,6 +29446,7 @@
                 <w:sz w:val="22"/>
                 <w:szCs w:val="22"/>
               </w:rPr>
+              <w:lastRenderedPageBreak/>
               <w:t>Not populated</w:t>
             </w:r>
           </w:p>
@@ -31433,47 +30697,7 @@
                 <w:sz w:val="22"/>
                 <w:szCs w:val="22"/>
               </w:rPr>
-              <w:t>&lt;</w:t>
-            </w:r>
-            <w:proofErr w:type="spellStart"/>
-            <w:r>
-              <w:rPr>
-                <w:rFonts w:cstheme="minorHAnsi"/>
-                <w:color w:val="000000" w:themeColor="text1"/>
-                <w:sz w:val="22"/>
-                <w:szCs w:val="22"/>
-              </w:rPr>
-              <w:t>organizationpPartOf</w:t>
-            </w:r>
-            <w:proofErr w:type="spellEnd"/>
-            <w:r>
-              <w:rPr>
-                <w:rFonts w:cstheme="minorHAnsi"/>
-                <w:color w:val="000000" w:themeColor="text1"/>
-                <w:sz w:val="22"/>
-                <w:szCs w:val="22"/>
-              </w:rPr>
-              <w:t>&gt;&lt;</w:t>
-            </w:r>
-            <w:proofErr w:type="spellStart"/>
-            <w:r>
-              <w:rPr>
-                <w:rFonts w:cstheme="minorHAnsi"/>
-                <w:color w:val="000000" w:themeColor="text1"/>
-                <w:sz w:val="22"/>
-                <w:szCs w:val="22"/>
-              </w:rPr>
-              <w:t>effectiveTime</w:t>
-            </w:r>
-            <w:proofErr w:type="spellEnd"/>
-            <w:r>
-              <w:rPr>
-                <w:rFonts w:cstheme="minorHAnsi"/>
-                <w:color w:val="000000" w:themeColor="text1"/>
-                <w:sz w:val="22"/>
-                <w:szCs w:val="22"/>
-              </w:rPr>
-              <w:t>&gt;</w:t>
+              <w:t>&lt;organizationpPartOf&gt;&lt;effectiveTime&gt;</w:t>
             </w:r>
           </w:p>
         </w:tc>
@@ -32246,27 +31470,8 @@
                 <w:sz w:val="22"/>
                 <w:szCs w:val="22"/>
               </w:rPr>
-              <w:t>&lt;</w:t>
-            </w:r>
-            <w:proofErr w:type="spellStart"/>
-            <w:r>
-              <w:rPr>
-                <w:rFonts w:cstheme="minorHAnsi"/>
-                <w:color w:val="000000" w:themeColor="text1"/>
-                <w:sz w:val="22"/>
-                <w:szCs w:val="22"/>
-              </w:rPr>
-              <w:t>intendedRecipient</w:t>
-            </w:r>
-            <w:proofErr w:type="spellEnd"/>
-            <w:r>
-              <w:rPr>
-                <w:rFonts w:cstheme="minorHAnsi"/>
-                <w:color w:val="000000" w:themeColor="text1"/>
-                <w:sz w:val="22"/>
-                <w:szCs w:val="22"/>
-              </w:rPr>
-              <w:t>&gt;&lt;telecom&gt;</w:t>
+              <w:lastRenderedPageBreak/>
+              <w:t>&lt;intendedRecipient&gt;&lt;telecom&gt;</w:t>
             </w:r>
           </w:p>
         </w:tc>
@@ -32330,7 +31535,6 @@
                 <w:sz w:val="22"/>
                 <w:szCs w:val="22"/>
               </w:rPr>
-              <w:lastRenderedPageBreak/>
               <w:t xml:space="preserve">See ITK column of </w:t>
             </w:r>
             <w:r>
@@ -32423,47 +31627,7 @@
                 <w:sz w:val="22"/>
                 <w:szCs w:val="22"/>
               </w:rPr>
-              <w:t>&lt;</w:t>
-            </w:r>
-            <w:proofErr w:type="spellStart"/>
-            <w:r>
-              <w:rPr>
-                <w:rFonts w:cstheme="minorHAnsi"/>
-                <w:color w:val="000000" w:themeColor="text1"/>
-                <w:sz w:val="22"/>
-                <w:szCs w:val="22"/>
-              </w:rPr>
-              <w:t>intendedRecipient</w:t>
-            </w:r>
-            <w:proofErr w:type="spellEnd"/>
-            <w:r>
-              <w:rPr>
-                <w:rFonts w:cstheme="minorHAnsi"/>
-                <w:color w:val="000000" w:themeColor="text1"/>
-                <w:sz w:val="22"/>
-                <w:szCs w:val="22"/>
-              </w:rPr>
-              <w:t>&gt;&lt;</w:t>
-            </w:r>
-            <w:proofErr w:type="spellStart"/>
-            <w:r>
-              <w:rPr>
-                <w:rFonts w:cstheme="minorHAnsi"/>
-                <w:color w:val="000000" w:themeColor="text1"/>
-                <w:sz w:val="22"/>
-                <w:szCs w:val="22"/>
-              </w:rPr>
-              <w:t>receivedOrganization</w:t>
-            </w:r>
-            <w:proofErr w:type="spellEnd"/>
-            <w:r>
-              <w:rPr>
-                <w:rFonts w:cstheme="minorHAnsi"/>
-                <w:color w:val="000000" w:themeColor="text1"/>
-                <w:sz w:val="22"/>
-                <w:szCs w:val="22"/>
-              </w:rPr>
-              <w:t>&gt;</w:t>
+              <w:t>&lt;intendedRecipient&gt;&lt;receivedOrganization&gt;</w:t>
             </w:r>
           </w:p>
         </w:tc>
@@ -33408,27 +32572,7 @@
                 <w:sz w:val="22"/>
                 <w:szCs w:val="22"/>
               </w:rPr>
-              <w:t xml:space="preserve">&lt;encounter&gt;&lt;code </w:t>
-            </w:r>
-            <w:proofErr w:type="spellStart"/>
-            <w:r>
-              <w:rPr>
-                <w:rFonts w:cstheme="minorHAnsi"/>
-                <w:color w:val="000000" w:themeColor="text1"/>
-                <w:sz w:val="22"/>
-                <w:szCs w:val="22"/>
-              </w:rPr>
-              <w:t>displayname</w:t>
-            </w:r>
-            <w:proofErr w:type="spellEnd"/>
-            <w:r>
-              <w:rPr>
-                <w:rFonts w:cstheme="minorHAnsi"/>
-                <w:color w:val="000000" w:themeColor="text1"/>
-                <w:sz w:val="22"/>
-                <w:szCs w:val="22"/>
-              </w:rPr>
-              <w:t>&gt;</w:t>
+              <w:t>&lt;encounter&gt;&lt;code displayname&gt;</w:t>
             </w:r>
           </w:p>
         </w:tc>
@@ -34478,7 +33622,6 @@
                 <w:sz w:val="22"/>
                 <w:szCs w:val="22"/>
               </w:rPr>
-              <w:lastRenderedPageBreak/>
               <w:t>ITK</w:t>
             </w:r>
             <w:r>
@@ -36935,47 +36078,7 @@
                 <w:sz w:val="22"/>
                 <w:szCs w:val="22"/>
               </w:rPr>
-              <w:t>&lt;</w:t>
-            </w:r>
-            <w:proofErr w:type="spellStart"/>
-            <w:r>
-              <w:rPr>
-                <w:rFonts w:cstheme="minorHAnsi"/>
-                <w:color w:val="000000" w:themeColor="text1"/>
-                <w:sz w:val="22"/>
-                <w:szCs w:val="22"/>
-              </w:rPr>
-              <w:t>addr</w:t>
-            </w:r>
-            <w:proofErr w:type="spellEnd"/>
-            <w:r>
-              <w:rPr>
-                <w:rFonts w:cstheme="minorHAnsi"/>
-                <w:color w:val="000000" w:themeColor="text1"/>
-                <w:sz w:val="22"/>
-                <w:szCs w:val="22"/>
-              </w:rPr>
-              <w:t>&gt;&lt;</w:t>
-            </w:r>
-            <w:proofErr w:type="spellStart"/>
-            <w:r>
-              <w:rPr>
-                <w:rFonts w:cstheme="minorHAnsi"/>
-                <w:color w:val="000000" w:themeColor="text1"/>
-                <w:sz w:val="22"/>
-                <w:szCs w:val="22"/>
-              </w:rPr>
-              <w:t>useableperiod</w:t>
-            </w:r>
-            <w:proofErr w:type="spellEnd"/>
-            <w:r>
-              <w:rPr>
-                <w:rFonts w:cstheme="minorHAnsi"/>
-                <w:color w:val="000000" w:themeColor="text1"/>
-                <w:sz w:val="22"/>
-                <w:szCs w:val="22"/>
-              </w:rPr>
-              <w:t>&gt;</w:t>
+              <w:t>&lt;addr&gt;&lt;useableperiod&gt;</w:t>
             </w:r>
           </w:p>
         </w:tc>
@@ -41274,47 +40377,7 @@
                 <w:sz w:val="22"/>
                 <w:szCs w:val="22"/>
               </w:rPr>
-              <w:t>&lt;</w:t>
-            </w:r>
-            <w:proofErr w:type="spellStart"/>
-            <w:r>
-              <w:rPr>
-                <w:rFonts w:cstheme="minorHAnsi"/>
-                <w:color w:val="000000" w:themeColor="text1"/>
-                <w:sz w:val="22"/>
-                <w:szCs w:val="22"/>
-              </w:rPr>
-              <w:t>responsibleParty</w:t>
-            </w:r>
-            <w:proofErr w:type="spellEnd"/>
-            <w:r>
-              <w:rPr>
-                <w:rFonts w:cstheme="minorHAnsi"/>
-                <w:color w:val="000000" w:themeColor="text1"/>
-                <w:sz w:val="22"/>
-                <w:szCs w:val="22"/>
-              </w:rPr>
-              <w:t>&gt;&lt;</w:t>
-            </w:r>
-            <w:proofErr w:type="spellStart"/>
-            <w:r>
-              <w:rPr>
-                <w:rFonts w:cstheme="minorHAnsi"/>
-                <w:color w:val="000000" w:themeColor="text1"/>
-                <w:sz w:val="22"/>
-                <w:szCs w:val="22"/>
-              </w:rPr>
-              <w:t>assignedEntity</w:t>
-            </w:r>
-            <w:proofErr w:type="spellEnd"/>
-            <w:r>
-              <w:rPr>
-                <w:rFonts w:cstheme="minorHAnsi"/>
-                <w:color w:val="000000" w:themeColor="text1"/>
-                <w:sz w:val="22"/>
-                <w:szCs w:val="22"/>
-              </w:rPr>
-              <w:t>&gt;</w:t>
+              <w:t>&lt;responsibleParty&gt;&lt;assignedEntity&gt;</w:t>
             </w:r>
           </w:p>
         </w:tc>
@@ -41386,47 +40449,7 @@
                 <w:sz w:val="22"/>
                 <w:szCs w:val="22"/>
               </w:rPr>
-              <w:t>&lt;</w:t>
-            </w:r>
-            <w:proofErr w:type="spellStart"/>
-            <w:r>
-              <w:rPr>
-                <w:rFonts w:cstheme="minorHAnsi"/>
-                <w:color w:val="000000" w:themeColor="text1"/>
-                <w:sz w:val="22"/>
-                <w:szCs w:val="22"/>
-              </w:rPr>
-              <w:t>responsibleParty</w:t>
-            </w:r>
-            <w:proofErr w:type="spellEnd"/>
-            <w:r>
-              <w:rPr>
-                <w:rFonts w:cstheme="minorHAnsi"/>
-                <w:color w:val="000000" w:themeColor="text1"/>
-                <w:sz w:val="22"/>
-                <w:szCs w:val="22"/>
-              </w:rPr>
-              <w:t>&gt;&lt;</w:t>
-            </w:r>
-            <w:proofErr w:type="spellStart"/>
-            <w:r>
-              <w:rPr>
-                <w:rFonts w:cstheme="minorHAnsi"/>
-                <w:color w:val="000000" w:themeColor="text1"/>
-                <w:sz w:val="22"/>
-                <w:szCs w:val="22"/>
-              </w:rPr>
-              <w:t>assignedEntity</w:t>
-            </w:r>
-            <w:proofErr w:type="spellEnd"/>
-            <w:r>
-              <w:rPr>
-                <w:rFonts w:cstheme="minorHAnsi"/>
-                <w:color w:val="000000" w:themeColor="text1"/>
-                <w:sz w:val="22"/>
-                <w:szCs w:val="22"/>
-              </w:rPr>
-              <w:t>&gt;&lt;code&gt;</w:t>
+              <w:t>&lt;responsibleParty&gt;&lt;assignedEntity&gt;&lt;code&gt;</w:t>
             </w:r>
           </w:p>
         </w:tc>
@@ -41490,67 +40513,7 @@
                 <w:sz w:val="22"/>
                 <w:szCs w:val="22"/>
               </w:rPr>
-              <w:t>&lt;</w:t>
-            </w:r>
-            <w:proofErr w:type="spellStart"/>
-            <w:r>
-              <w:rPr>
-                <w:rFonts w:cstheme="minorHAnsi"/>
-                <w:color w:val="000000" w:themeColor="text1"/>
-                <w:sz w:val="22"/>
-                <w:szCs w:val="22"/>
-              </w:rPr>
-              <w:t>responsibleParty</w:t>
-            </w:r>
-            <w:proofErr w:type="spellEnd"/>
-            <w:r>
-              <w:rPr>
-                <w:rFonts w:cstheme="minorHAnsi"/>
-                <w:color w:val="000000" w:themeColor="text1"/>
-                <w:sz w:val="22"/>
-                <w:szCs w:val="22"/>
-              </w:rPr>
-              <w:t>&gt;&lt;</w:t>
-            </w:r>
-            <w:proofErr w:type="spellStart"/>
-            <w:r>
-              <w:rPr>
-                <w:rFonts w:cstheme="minorHAnsi"/>
-                <w:color w:val="000000" w:themeColor="text1"/>
-                <w:sz w:val="22"/>
-                <w:szCs w:val="22"/>
-              </w:rPr>
-              <w:t>assignedEntity</w:t>
-            </w:r>
-            <w:proofErr w:type="spellEnd"/>
-            <w:r>
-              <w:rPr>
-                <w:rFonts w:cstheme="minorHAnsi"/>
-                <w:color w:val="000000" w:themeColor="text1"/>
-                <w:sz w:val="22"/>
-                <w:szCs w:val="22"/>
-              </w:rPr>
-              <w:t>&gt;&lt;</w:t>
-            </w:r>
-            <w:proofErr w:type="spellStart"/>
-            <w:r>
-              <w:rPr>
-                <w:rFonts w:cstheme="minorHAnsi"/>
-                <w:color w:val="000000" w:themeColor="text1"/>
-                <w:sz w:val="22"/>
-                <w:szCs w:val="22"/>
-              </w:rPr>
-              <w:t>representedOrganization</w:t>
-            </w:r>
-            <w:proofErr w:type="spellEnd"/>
-            <w:r>
-              <w:rPr>
-                <w:rFonts w:cstheme="minorHAnsi"/>
-                <w:color w:val="000000" w:themeColor="text1"/>
-                <w:sz w:val="22"/>
-                <w:szCs w:val="22"/>
-              </w:rPr>
-              <w:t>&gt;</w:t>
+              <w:t>&lt;responsibleParty&gt;&lt;assignedEntity&gt;&lt;representedOrganization&gt;</w:t>
             </w:r>
           </w:p>
         </w:tc>

</xml_diff>

<commit_message>
documentation supplementing for NIAD 1669, 1657, 1645
</commit_message>
<xml_diff>
--- a/doc/ITK_FHIR_mapping.docx
+++ b/doc/ITK_FHIR_mapping.docx
@@ -2871,29 +2871,8 @@
                 <w:sz w:val="22"/>
                 <w:szCs w:val="22"/>
               </w:rPr>
-              <w:t>&lt;</w:t>
-            </w:r>
-            <w:proofErr w:type="spellStart"/>
-            <w:r>
-              <w:rPr>
-                <w:rFonts w:cstheme="minorHAnsi"/>
-                <w:color w:val="000000" w:themeColor="text1"/>
-                <w:sz w:val="22"/>
-                <w:szCs w:val="22"/>
-              </w:rPr>
-              <w:t>relatedEntity</w:t>
-            </w:r>
-            <w:proofErr w:type="spellEnd"/>
-            <w:r>
-              <w:rPr>
-                <w:rFonts w:cstheme="minorHAnsi"/>
-                <w:color w:val="000000" w:themeColor="text1"/>
-                <w:sz w:val="22"/>
-                <w:szCs w:val="22"/>
-              </w:rPr>
-              <w:t>&gt;&lt;</w:t>
-            </w:r>
-            <w:proofErr w:type="spellStart"/>
+              <w:t>&lt;relatedEntity&gt;&lt;</w:t>
+            </w:r>
             <w:r>
               <w:rPr>
                 <w:rFonts w:cstheme="minorHAnsi"/>
@@ -2903,7 +2882,6 @@
               </w:rPr>
               <w:t>RelatedPerson</w:t>
             </w:r>
-            <w:proofErr w:type="spellEnd"/>
             <w:r>
               <w:rPr>
                 <w:rFonts w:cstheme="minorHAnsi"/>
@@ -2981,27 +2959,7 @@
                 <w:sz w:val="22"/>
                 <w:szCs w:val="22"/>
               </w:rPr>
-              <w:t>&lt;</w:t>
-            </w:r>
-            <w:proofErr w:type="spellStart"/>
-            <w:r>
-              <w:rPr>
-                <w:rFonts w:cstheme="minorHAnsi"/>
-                <w:color w:val="000000" w:themeColor="text1"/>
-                <w:sz w:val="22"/>
-                <w:szCs w:val="22"/>
-              </w:rPr>
-              <w:t>relatedEntity</w:t>
-            </w:r>
-            <w:proofErr w:type="spellEnd"/>
-            <w:r>
-              <w:rPr>
-                <w:rFonts w:cstheme="minorHAnsi"/>
-                <w:color w:val="000000" w:themeColor="text1"/>
-                <w:sz w:val="22"/>
-                <w:szCs w:val="22"/>
-              </w:rPr>
-              <w:t>&gt;&lt;</w:t>
+              <w:t>&lt;relatedEntity&gt;&lt;</w:t>
             </w:r>
             <w:r>
               <w:rPr>
@@ -3203,29 +3161,8 @@
                 <w:sz w:val="22"/>
                 <w:szCs w:val="22"/>
               </w:rPr>
-              <w:t>&lt;</w:t>
-            </w:r>
-            <w:proofErr w:type="spellStart"/>
-            <w:r>
-              <w:rPr>
-                <w:rFonts w:cstheme="minorHAnsi"/>
-                <w:color w:val="000000" w:themeColor="text1"/>
-                <w:sz w:val="22"/>
-                <w:szCs w:val="22"/>
-              </w:rPr>
-              <w:t>relatedEntity</w:t>
-            </w:r>
-            <w:proofErr w:type="spellEnd"/>
-            <w:r>
-              <w:rPr>
-                <w:rFonts w:cstheme="minorHAnsi"/>
-                <w:color w:val="000000" w:themeColor="text1"/>
-                <w:sz w:val="22"/>
-                <w:szCs w:val="22"/>
-              </w:rPr>
-              <w:t>&gt;&lt;</w:t>
-            </w:r>
-            <w:proofErr w:type="spellStart"/>
+              <w:t>&lt;relatedEntity&gt;&lt;</w:t>
+            </w:r>
             <w:r>
               <w:rPr>
                 <w:rFonts w:cstheme="minorHAnsi"/>
@@ -3235,7 +3172,6 @@
               </w:rPr>
               <w:t>Addr</w:t>
             </w:r>
-            <w:proofErr w:type="spellEnd"/>
             <w:r>
               <w:rPr>
                 <w:rFonts w:cstheme="minorHAnsi"/>
@@ -3367,47 +3303,7 @@
                 <w:sz w:val="22"/>
                 <w:szCs w:val="22"/>
               </w:rPr>
-              <w:t>&lt;</w:t>
-            </w:r>
-            <w:proofErr w:type="spellStart"/>
-            <w:r>
-              <w:rPr>
-                <w:rFonts w:cstheme="minorHAnsi"/>
-                <w:color w:val="000000" w:themeColor="text1"/>
-                <w:sz w:val="22"/>
-                <w:szCs w:val="22"/>
-              </w:rPr>
-              <w:t>relatedEntity</w:t>
-            </w:r>
-            <w:proofErr w:type="spellEnd"/>
-            <w:r>
-              <w:rPr>
-                <w:rFonts w:cstheme="minorHAnsi"/>
-                <w:color w:val="000000" w:themeColor="text1"/>
-                <w:sz w:val="22"/>
-                <w:szCs w:val="22"/>
-              </w:rPr>
-              <w:t>&gt;&lt;</w:t>
-            </w:r>
-            <w:proofErr w:type="spellStart"/>
-            <w:r>
-              <w:rPr>
-                <w:rFonts w:cstheme="minorHAnsi"/>
-                <w:color w:val="000000" w:themeColor="text1"/>
-                <w:sz w:val="22"/>
-                <w:szCs w:val="22"/>
-              </w:rPr>
-              <w:t>EffectiveTime</w:t>
-            </w:r>
-            <w:proofErr w:type="spellEnd"/>
-            <w:r>
-              <w:rPr>
-                <w:rFonts w:cstheme="minorHAnsi"/>
-                <w:color w:val="000000" w:themeColor="text1"/>
-                <w:sz w:val="22"/>
-                <w:szCs w:val="22"/>
-              </w:rPr>
-              <w:t>&gt;</w:t>
+              <w:t>&lt;relatedEntity&gt;&lt;EffectiveTime&gt;</w:t>
             </w:r>
           </w:p>
         </w:tc>
@@ -4518,7 +4414,6 @@
                 <w:sz w:val="22"/>
                 <w:szCs w:val="22"/>
               </w:rPr>
-              <w:lastRenderedPageBreak/>
               <w:t>’&gt;</w:t>
             </w:r>
           </w:p>
@@ -5034,31 +4929,7 @@
                 <w:sz w:val="22"/>
                 <w:szCs w:val="22"/>
               </w:rPr>
-              <w:t>&lt;encounter&gt;&lt;</w:t>
-            </w:r>
-            <w:proofErr w:type="spellStart"/>
-            <w:r>
-              <w:rPr>
-                <w:rFonts w:cstheme="minorHAnsi"/>
-                <w:b/>
-                <w:bCs/>
-                <w:color w:val="000000" w:themeColor="text1"/>
-                <w:sz w:val="22"/>
-                <w:szCs w:val="22"/>
-              </w:rPr>
-              <w:t>effectiveTime</w:t>
-            </w:r>
-            <w:proofErr w:type="spellEnd"/>
-            <w:r>
-              <w:rPr>
-                <w:rFonts w:cstheme="minorHAnsi"/>
-                <w:b/>
-                <w:bCs/>
-                <w:color w:val="000000" w:themeColor="text1"/>
-                <w:sz w:val="22"/>
-                <w:szCs w:val="22"/>
-              </w:rPr>
-              <w:t>&gt;</w:t>
+              <w:t>&lt;encounter&gt;&lt;effectiveTime&gt;</w:t>
             </w:r>
           </w:p>
         </w:tc>
@@ -6644,7 +6515,6 @@
                 <w:sz w:val="22"/>
                 <w:szCs w:val="22"/>
               </w:rPr>
-              <w:lastRenderedPageBreak/>
               <w:t>Not populated</w:t>
             </w:r>
           </w:p>
@@ -8884,7 +8754,6 @@
                 <w:sz w:val="22"/>
                 <w:szCs w:val="22"/>
               </w:rPr>
-              <w:lastRenderedPageBreak/>
               <w:t>Not populated</w:t>
             </w:r>
           </w:p>
@@ -10657,7 +10526,6 @@
                 <w:sz w:val="22"/>
                 <w:szCs w:val="22"/>
               </w:rPr>
-              <w:lastRenderedPageBreak/>
               <w:t>For section with code &lt;section&gt;&lt;code code=”1052951000000105”&gt;</w:t>
             </w:r>
           </w:p>
@@ -12649,7 +12517,6 @@
                 <w:sz w:val="22"/>
                 <w:szCs w:val="22"/>
               </w:rPr>
-              <w:lastRenderedPageBreak/>
               <w:t>Code – 225390008</w:t>
             </w:r>
           </w:p>
@@ -12709,7 +12576,6 @@
                 <w:sz w:val="22"/>
                 <w:szCs w:val="22"/>
               </w:rPr>
-              <w:lastRenderedPageBreak/>
               <w:t>Code</w:t>
             </w:r>
           </w:p>
@@ -14467,7 +14333,6 @@
                 <w:sz w:val="22"/>
                 <w:szCs w:val="22"/>
               </w:rPr>
-              <w:lastRenderedPageBreak/>
               <w:t>Value = &lt;clinicalDocument&gt;&lt;setId&gt;</w:t>
             </w:r>
           </w:p>
@@ -18522,86 +18387,46 @@
                 <w:sz w:val="22"/>
                 <w:szCs w:val="22"/>
               </w:rPr>
-              <w:t>&lt;</w:t>
-            </w:r>
-            <w:proofErr w:type="spellStart"/>
-            <w:r>
-              <w:rPr>
-                <w:rFonts w:cstheme="minorHAnsi"/>
-                <w:color w:val="000000" w:themeColor="text1"/>
-                <w:sz w:val="22"/>
-                <w:szCs w:val="22"/>
-              </w:rPr>
-              <w:t>patientRole</w:t>
-            </w:r>
-            <w:proofErr w:type="spellEnd"/>
-            <w:r>
-              <w:rPr>
-                <w:rFonts w:cstheme="minorHAnsi"/>
-                <w:color w:val="000000" w:themeColor="text1"/>
-                <w:sz w:val="22"/>
-                <w:szCs w:val="22"/>
-              </w:rPr>
-              <w:t>&gt;&lt;patient&gt;&lt;</w:t>
-            </w:r>
-            <w:proofErr w:type="spellStart"/>
-            <w:r>
-              <w:rPr>
-                <w:rFonts w:cstheme="minorHAnsi"/>
+              <w:t>&lt;patientRole&gt;&lt;patient&gt;&lt;maritalStatus&gt;</w:t>
+            </w:r>
+          </w:p>
+        </w:tc>
+        <w:tc>
+          <w:tcPr>
+            <w:tcW w:w="5757" w:type="dxa"/>
+          </w:tcPr>
+          <w:p>
+            <w:pPr>
+              <w:rPr>
+                <w:noProof/>
+                <w:sz w:val="22"/>
+                <w:szCs w:val="22"/>
+              </w:rPr>
+            </w:pPr>
+          </w:p>
+        </w:tc>
+        <w:tc>
+          <w:tcPr>
+            <w:tcW w:w="5757" w:type="dxa"/>
+          </w:tcPr>
+          <w:p>
+            <w:pPr>
+              <w:rPr>
+                <w:noProof/>
+                <w:color w:val="000000" w:themeColor="text1"/>
+                <w:sz w:val="22"/>
+                <w:szCs w:val="22"/>
+              </w:rPr>
+            </w:pPr>
+            <w:r>
+              <w:rPr>
+                <w:noProof/>
                 <w:color w:val="000000" w:themeColor="text1"/>
                 <w:sz w:val="22"/>
                 <w:szCs w:val="22"/>
               </w:rPr>
               <w:t>maritalStatus</w:t>
             </w:r>
-            <w:proofErr w:type="spellEnd"/>
-            <w:r>
-              <w:rPr>
-                <w:rFonts w:cstheme="minorHAnsi"/>
-                <w:color w:val="000000" w:themeColor="text1"/>
-                <w:sz w:val="22"/>
-                <w:szCs w:val="22"/>
-              </w:rPr>
-              <w:t>&gt;</w:t>
-            </w:r>
-          </w:p>
-        </w:tc>
-        <w:tc>
-          <w:tcPr>
-            <w:tcW w:w="5757" w:type="dxa"/>
-          </w:tcPr>
-          <w:p>
-            <w:pPr>
-              <w:rPr>
-                <w:noProof/>
-                <w:sz w:val="22"/>
-                <w:szCs w:val="22"/>
-              </w:rPr>
-            </w:pPr>
-          </w:p>
-        </w:tc>
-        <w:tc>
-          <w:tcPr>
-            <w:tcW w:w="5757" w:type="dxa"/>
-          </w:tcPr>
-          <w:p>
-            <w:pPr>
-              <w:rPr>
-                <w:noProof/>
-                <w:color w:val="000000" w:themeColor="text1"/>
-                <w:sz w:val="22"/>
-                <w:szCs w:val="22"/>
-              </w:rPr>
-            </w:pPr>
-            <w:r>
-              <w:rPr>
-                <w:noProof/>
-                <w:color w:val="000000" w:themeColor="text1"/>
-                <w:sz w:val="22"/>
-                <w:szCs w:val="22"/>
-              </w:rPr>
-              <w:t>maritalStatus</w:t>
-            </w:r>
           </w:p>
         </w:tc>
       </w:tr>
@@ -18692,7 +18517,6 @@
                 <w:sz w:val="22"/>
                 <w:szCs w:val="22"/>
               </w:rPr>
-              <w:lastRenderedPageBreak/>
               <w:t>Not populated</w:t>
             </w:r>
           </w:p>
@@ -19583,47 +19407,7 @@
                 <w:sz w:val="22"/>
                 <w:szCs w:val="22"/>
               </w:rPr>
-              <w:t>&lt;</w:t>
-            </w:r>
-            <w:proofErr w:type="spellStart"/>
-            <w:r>
-              <w:rPr>
-                <w:rFonts w:cstheme="minorHAnsi"/>
-                <w:color w:val="000000" w:themeColor="text1"/>
-                <w:sz w:val="22"/>
-                <w:szCs w:val="22"/>
-              </w:rPr>
-              <w:t>caseDetails</w:t>
-            </w:r>
-            <w:proofErr w:type="spellEnd"/>
-            <w:r>
-              <w:rPr>
-                <w:rFonts w:cstheme="minorHAnsi"/>
-                <w:color w:val="000000" w:themeColor="text1"/>
-                <w:sz w:val="22"/>
-                <w:szCs w:val="22"/>
-              </w:rPr>
-              <w:t>&gt;&lt;</w:t>
-            </w:r>
-            <w:proofErr w:type="spellStart"/>
-            <w:r>
-              <w:rPr>
-                <w:rFonts w:cstheme="minorHAnsi"/>
-                <w:color w:val="000000" w:themeColor="text1"/>
-                <w:sz w:val="22"/>
-                <w:szCs w:val="22"/>
-              </w:rPr>
-              <w:t>caseId</w:t>
-            </w:r>
-            <w:proofErr w:type="spellEnd"/>
-            <w:r>
-              <w:rPr>
-                <w:rFonts w:cstheme="minorHAnsi"/>
-                <w:color w:val="000000" w:themeColor="text1"/>
-                <w:sz w:val="22"/>
-                <w:szCs w:val="22"/>
-              </w:rPr>
-              <w:t>&gt;</w:t>
+              <w:t>&lt;caseDetails&gt;&lt;caseId&gt;</w:t>
             </w:r>
           </w:p>
         </w:tc>
@@ -19723,7 +19507,6 @@
                 <w:szCs w:val="22"/>
               </w:rPr>
             </w:pPr>
-            <w:proofErr w:type="spellStart"/>
             <w:r>
               <w:rPr>
                 <w:rFonts w:cstheme="minorHAnsi"/>
@@ -19733,7 +19516,6 @@
               </w:rPr>
               <w:t>basedOn</w:t>
             </w:r>
-            <w:proofErr w:type="spellEnd"/>
           </w:p>
         </w:tc>
       </w:tr>
@@ -20202,27 +19984,7 @@
                 <w:sz w:val="22"/>
                 <w:szCs w:val="22"/>
               </w:rPr>
-              <w:t>&lt;</w:t>
-            </w:r>
-            <w:proofErr w:type="spellStart"/>
-            <w:r>
-              <w:rPr>
-                <w:rFonts w:cstheme="minorHAnsi"/>
-                <w:color w:val="000000" w:themeColor="text1"/>
-                <w:sz w:val="22"/>
-                <w:szCs w:val="22"/>
-              </w:rPr>
-              <w:t>pathwayTriage</w:t>
-            </w:r>
-            <w:proofErr w:type="spellEnd"/>
-            <w:r>
-              <w:rPr>
-                <w:rFonts w:cstheme="minorHAnsi"/>
-                <w:color w:val="000000" w:themeColor="text1"/>
-                <w:sz w:val="22"/>
-                <w:szCs w:val="22"/>
-              </w:rPr>
-              <w:t>&gt;&lt;finish&gt;</w:t>
+              <w:t>&lt;pathwayTriage&gt;&lt;finish&gt;</w:t>
             </w:r>
           </w:p>
         </w:tc>
@@ -20601,7 +20363,6 @@
                 <w:sz w:val="22"/>
                 <w:szCs w:val="22"/>
               </w:rPr>
-              <w:lastRenderedPageBreak/>
               <w:t>ITK</w:t>
             </w:r>
             <w:r>
@@ -20716,47 +20477,7 @@
                 <w:sz w:val="22"/>
                 <w:szCs w:val="22"/>
               </w:rPr>
-              <w:t>&lt;</w:t>
-            </w:r>
-            <w:proofErr w:type="spellStart"/>
-            <w:r>
-              <w:rPr>
-                <w:rFonts w:cstheme="minorHAnsi"/>
-                <w:color w:val="000000" w:themeColor="text1"/>
-                <w:sz w:val="22"/>
-                <w:szCs w:val="22"/>
-              </w:rPr>
-              <w:t>triageLine</w:t>
-            </w:r>
-            <w:proofErr w:type="spellEnd"/>
-            <w:r>
-              <w:rPr>
-                <w:rFonts w:cstheme="minorHAnsi"/>
-                <w:color w:val="000000" w:themeColor="text1"/>
-                <w:sz w:val="22"/>
-                <w:szCs w:val="22"/>
-              </w:rPr>
-              <w:t>&gt;&lt;question&gt;&lt;</w:t>
-            </w:r>
-            <w:proofErr w:type="spellStart"/>
-            <w:r>
-              <w:rPr>
-                <w:rFonts w:cstheme="minorHAnsi"/>
-                <w:color w:val="000000" w:themeColor="text1"/>
-                <w:sz w:val="22"/>
-                <w:szCs w:val="22"/>
-              </w:rPr>
-              <w:t>questionId</w:t>
-            </w:r>
-            <w:proofErr w:type="spellEnd"/>
-            <w:r>
-              <w:rPr>
-                <w:rFonts w:cstheme="minorHAnsi"/>
-                <w:color w:val="000000" w:themeColor="text1"/>
-                <w:sz w:val="22"/>
-                <w:szCs w:val="22"/>
-              </w:rPr>
-              <w:t>&gt;</w:t>
+              <w:t>&lt;triageLine&gt;&lt;question&gt;&lt;questionId&gt;</w:t>
             </w:r>
           </w:p>
         </w:tc>
@@ -20797,28 +20518,15 @@
                 <w:szCs w:val="22"/>
               </w:rPr>
             </w:pPr>
-            <w:proofErr w:type="gramStart"/>
-            <w:r>
-              <w:rPr>
-                <w:rFonts w:cstheme="minorHAnsi"/>
-                <w:color w:val="000000" w:themeColor="text1"/>
-                <w:sz w:val="22"/>
-                <w:szCs w:val="22"/>
-              </w:rPr>
-              <w:t>.</w:t>
-            </w:r>
-            <w:proofErr w:type="spellStart"/>
-            <w:r>
-              <w:rPr>
-                <w:rFonts w:cstheme="minorHAnsi"/>
-                <w:color w:val="000000" w:themeColor="text1"/>
-                <w:sz w:val="22"/>
-                <w:szCs w:val="22"/>
-              </w:rPr>
-              <w:t>linkId</w:t>
-            </w:r>
-            <w:proofErr w:type="spellEnd"/>
-            <w:proofErr w:type="gramEnd"/>
+            <w:r>
+              <w:rPr>
+                <w:rFonts w:cstheme="minorHAnsi"/>
+                <w:color w:val="000000" w:themeColor="text1"/>
+                <w:sz w:val="22"/>
+                <w:szCs w:val="22"/>
+              </w:rPr>
+              <w:t>.linkId</w:t>
+            </w:r>
           </w:p>
         </w:tc>
       </w:tr>
@@ -20878,7 +20586,6 @@
                 <w:szCs w:val="22"/>
               </w:rPr>
             </w:pPr>
-            <w:proofErr w:type="gramStart"/>
             <w:r>
               <w:rPr>
                 <w:rFonts w:cstheme="minorHAnsi"/>
@@ -20888,7 +20595,6 @@
               </w:rPr>
               <w:t>.definition</w:t>
             </w:r>
-            <w:proofErr w:type="gramEnd"/>
           </w:p>
         </w:tc>
       </w:tr>
@@ -20916,47 +20622,7 @@
                 <w:sz w:val="22"/>
                 <w:szCs w:val="22"/>
               </w:rPr>
-              <w:t>&lt;</w:t>
-            </w:r>
-            <w:proofErr w:type="spellStart"/>
-            <w:r>
-              <w:rPr>
-                <w:rFonts w:cstheme="minorHAnsi"/>
-                <w:color w:val="000000" w:themeColor="text1"/>
-                <w:sz w:val="22"/>
-                <w:szCs w:val="22"/>
-              </w:rPr>
-              <w:t>triageLine</w:t>
-            </w:r>
-            <w:proofErr w:type="spellEnd"/>
-            <w:r>
-              <w:rPr>
-                <w:rFonts w:cstheme="minorHAnsi"/>
-                <w:color w:val="000000" w:themeColor="text1"/>
-                <w:sz w:val="22"/>
-                <w:szCs w:val="22"/>
-              </w:rPr>
-              <w:t>&gt;&lt;question&gt; &lt;</w:t>
-            </w:r>
-            <w:proofErr w:type="spellStart"/>
-            <w:r>
-              <w:rPr>
-                <w:rFonts w:cstheme="minorHAnsi"/>
-                <w:color w:val="000000" w:themeColor="text1"/>
-                <w:sz w:val="22"/>
-                <w:szCs w:val="22"/>
-              </w:rPr>
-              <w:t>questionText</w:t>
-            </w:r>
-            <w:proofErr w:type="spellEnd"/>
-            <w:r>
-              <w:rPr>
-                <w:rFonts w:cstheme="minorHAnsi"/>
-                <w:color w:val="000000" w:themeColor="text1"/>
-                <w:sz w:val="22"/>
-                <w:szCs w:val="22"/>
-              </w:rPr>
-              <w:t>&gt;</w:t>
+              <w:t>&lt;triageLine&gt;&lt;question&gt; &lt;questionText&gt;</w:t>
             </w:r>
           </w:p>
         </w:tc>
@@ -21056,7 +20722,6 @@
                 <w:szCs w:val="22"/>
               </w:rPr>
             </w:pPr>
-            <w:proofErr w:type="gramStart"/>
             <w:r>
               <w:rPr>
                 <w:rFonts w:cstheme="minorHAnsi"/>
@@ -21066,7 +20731,6 @@
               </w:rPr>
               <w:t>.subject</w:t>
             </w:r>
-            <w:proofErr w:type="gramEnd"/>
           </w:p>
         </w:tc>
       </w:tr>
@@ -21230,27 +20894,7 @@
                 <w:sz w:val="22"/>
                 <w:szCs w:val="22"/>
               </w:rPr>
-              <w:t>&lt;</w:t>
-            </w:r>
-            <w:proofErr w:type="spellStart"/>
-            <w:r>
-              <w:rPr>
-                <w:rFonts w:cstheme="minorHAnsi"/>
-                <w:color w:val="000000" w:themeColor="text1"/>
-                <w:sz w:val="22"/>
-                <w:szCs w:val="22"/>
-              </w:rPr>
-              <w:t>triageLine</w:t>
-            </w:r>
-            <w:proofErr w:type="spellEnd"/>
-            <w:r>
-              <w:rPr>
-                <w:rFonts w:cstheme="minorHAnsi"/>
-                <w:color w:val="000000" w:themeColor="text1"/>
-                <w:sz w:val="22"/>
-                <w:szCs w:val="22"/>
-              </w:rPr>
-              <w:t>&gt;&lt;question&gt;&lt;answers&gt; &lt;answer selected=true&gt;&lt;text&gt;</w:t>
+              <w:t>&lt;triageLine&gt;&lt;question&gt;&lt;answers&gt; &lt;answer selected=true&gt;&lt;text&gt;</w:t>
             </w:r>
           </w:p>
         </w:tc>
@@ -21289,17 +20933,7 @@
                 <w:sz w:val="22"/>
                 <w:szCs w:val="22"/>
               </w:rPr>
-              <w:t>.value[x</w:t>
-            </w:r>
-            <w:proofErr w:type="gramStart"/>
-            <w:r>
-              <w:rPr>
-                <w:rFonts w:cstheme="minorHAnsi"/>
-                <w:color w:val="000000" w:themeColor="text1"/>
-                <w:sz w:val="22"/>
-                <w:szCs w:val="22"/>
-              </w:rPr>
-              <w:t>].</w:t>
+              <w:t>.value[x].</w:t>
             </w:r>
             <w:r>
               <w:rPr>
@@ -21310,7 +20944,6 @@
               </w:rPr>
               <w:t>answer</w:t>
             </w:r>
-            <w:proofErr w:type="gramEnd"/>
           </w:p>
         </w:tc>
       </w:tr>
@@ -21370,7 +21003,6 @@
                 <w:szCs w:val="22"/>
               </w:rPr>
             </w:pPr>
-            <w:proofErr w:type="gramStart"/>
             <w:r>
               <w:rPr>
                 <w:rFonts w:cstheme="minorHAnsi"/>
@@ -21380,7 +21012,6 @@
               </w:rPr>
               <w:t>.item</w:t>
             </w:r>
-            <w:proofErr w:type="gramEnd"/>
           </w:p>
         </w:tc>
       </w:tr>
@@ -21674,7 +21305,6 @@
                 <w:szCs w:val="22"/>
               </w:rPr>
             </w:pPr>
-            <w:proofErr w:type="spellStart"/>
             <w:r>
               <w:rPr>
                 <w:rFonts w:cstheme="minorHAnsi"/>
@@ -21684,7 +21314,6 @@
               </w:rPr>
               <w:t>newRandomUUID</w:t>
             </w:r>
-            <w:proofErr w:type="spellEnd"/>
           </w:p>
         </w:tc>
         <w:tc>
@@ -21768,7 +21397,6 @@
                 <w:szCs w:val="22"/>
               </w:rPr>
             </w:pPr>
-            <w:proofErr w:type="spellStart"/>
             <w:r>
               <w:rPr>
                 <w:rFonts w:cstheme="minorHAnsi"/>
@@ -21778,7 +21406,6 @@
               </w:rPr>
               <w:t>url</w:t>
             </w:r>
-            <w:proofErr w:type="spellEnd"/>
           </w:p>
         </w:tc>
       </w:tr>
@@ -21806,68 +21433,7 @@
                 <w:sz w:val="22"/>
                 <w:szCs w:val="22"/>
               </w:rPr>
-              <w:lastRenderedPageBreak/>
-              <w:t>&lt;</w:t>
-            </w:r>
-            <w:proofErr w:type="spellStart"/>
-            <w:r>
-              <w:rPr>
-                <w:rFonts w:cstheme="minorHAnsi"/>
-                <w:color w:val="000000" w:themeColor="text1"/>
-                <w:sz w:val="22"/>
-                <w:szCs w:val="22"/>
-              </w:rPr>
-              <w:t>pathwaysCase</w:t>
-            </w:r>
-            <w:proofErr w:type="spellEnd"/>
-            <w:r>
-              <w:rPr>
-                <w:rFonts w:cstheme="minorHAnsi"/>
-                <w:color w:val="000000" w:themeColor="text1"/>
-                <w:sz w:val="22"/>
-                <w:szCs w:val="22"/>
-              </w:rPr>
-              <w:t>&gt;&lt;</w:t>
-            </w:r>
-            <w:proofErr w:type="spellStart"/>
-            <w:r>
-              <w:rPr>
-                <w:rFonts w:cstheme="minorHAnsi"/>
-                <w:color w:val="000000" w:themeColor="text1"/>
-                <w:sz w:val="22"/>
-                <w:szCs w:val="22"/>
-              </w:rPr>
-              <w:t>caseDetails</w:t>
-            </w:r>
-            <w:proofErr w:type="spellEnd"/>
-            <w:r>
-              <w:rPr>
-                <w:rFonts w:cstheme="minorHAnsi"/>
-                <w:color w:val="000000" w:themeColor="text1"/>
-                <w:sz w:val="22"/>
-                <w:szCs w:val="22"/>
-              </w:rPr>
-              <w:t>&gt;&lt;</w:t>
-            </w:r>
-            <w:proofErr w:type="spellStart"/>
-            <w:r>
-              <w:rPr>
-                <w:rFonts w:cstheme="minorHAnsi"/>
-                <w:color w:val="000000" w:themeColor="text1"/>
-                <w:sz w:val="22"/>
-                <w:szCs w:val="22"/>
-              </w:rPr>
-              <w:t>caseId</w:t>
-            </w:r>
-            <w:proofErr w:type="spellEnd"/>
-            <w:r>
-              <w:rPr>
-                <w:rFonts w:cstheme="minorHAnsi"/>
-                <w:color w:val="000000" w:themeColor="text1"/>
-                <w:sz w:val="22"/>
-                <w:szCs w:val="22"/>
-              </w:rPr>
-              <w:t>&gt;</w:t>
+              <w:t>&lt;pathwaysCase&gt;&lt;caseDetails&gt;&lt;caseId&gt;</w:t>
             </w:r>
           </w:p>
         </w:tc>
@@ -21935,47 +21501,7 @@
                 <w:sz w:val="22"/>
                 <w:szCs w:val="22"/>
               </w:rPr>
-              <w:t>&lt;</w:t>
-            </w:r>
-            <w:proofErr w:type="spellStart"/>
-            <w:r>
-              <w:rPr>
-                <w:rFonts w:cstheme="minorHAnsi"/>
-                <w:color w:val="000000" w:themeColor="text1"/>
-                <w:sz w:val="22"/>
-                <w:szCs w:val="22"/>
-              </w:rPr>
-              <w:t>pathwaysCase</w:t>
-            </w:r>
-            <w:proofErr w:type="spellEnd"/>
-            <w:r>
-              <w:rPr>
-                <w:rFonts w:cstheme="minorHAnsi"/>
-                <w:color w:val="000000" w:themeColor="text1"/>
-                <w:sz w:val="22"/>
-                <w:szCs w:val="22"/>
-              </w:rPr>
-              <w:t>&gt;&lt;</w:t>
-            </w:r>
-            <w:proofErr w:type="spellStart"/>
-            <w:r>
-              <w:rPr>
-                <w:rFonts w:cstheme="minorHAnsi"/>
-                <w:color w:val="000000" w:themeColor="text1"/>
-                <w:sz w:val="22"/>
-                <w:szCs w:val="22"/>
-              </w:rPr>
-              <w:t>caseReceiveEnd</w:t>
-            </w:r>
-            <w:proofErr w:type="spellEnd"/>
-            <w:r>
-              <w:rPr>
-                <w:rFonts w:cstheme="minorHAnsi"/>
-                <w:color w:val="000000" w:themeColor="text1"/>
-                <w:sz w:val="22"/>
-                <w:szCs w:val="22"/>
-              </w:rPr>
-              <w:t>&gt;</w:t>
+              <w:t>&lt;pathwaysCase&gt;&lt;caseReceiveEnd&gt;</w:t>
             </w:r>
           </w:p>
         </w:tc>
@@ -22315,27 +21841,7 @@
                 <w:sz w:val="22"/>
                 <w:szCs w:val="22"/>
               </w:rPr>
-              <w:t>&lt;</w:t>
-            </w:r>
-            <w:proofErr w:type="spellStart"/>
-            <w:r>
-              <w:rPr>
-                <w:rFonts w:cstheme="minorHAnsi"/>
-                <w:color w:val="000000" w:themeColor="text1"/>
-                <w:sz w:val="22"/>
-                <w:szCs w:val="22"/>
-              </w:rPr>
-              <w:t>caseReceiveEnd</w:t>
-            </w:r>
-            <w:proofErr w:type="spellEnd"/>
-            <w:r>
-              <w:rPr>
-                <w:rFonts w:cstheme="minorHAnsi"/>
-                <w:color w:val="000000" w:themeColor="text1"/>
-                <w:sz w:val="22"/>
-                <w:szCs w:val="22"/>
-              </w:rPr>
-              <w:t>&gt;</w:t>
+              <w:t>&lt;caseReceiveEnd&gt;</w:t>
             </w:r>
           </w:p>
         </w:tc>
@@ -22403,27 +21909,7 @@
                 <w:sz w:val="22"/>
                 <w:szCs w:val="22"/>
               </w:rPr>
-              <w:t>&lt;</w:t>
-            </w:r>
-            <w:proofErr w:type="spellStart"/>
-            <w:r>
-              <w:rPr>
-                <w:rFonts w:cstheme="minorHAnsi"/>
-                <w:color w:val="000000" w:themeColor="text1"/>
-                <w:sz w:val="22"/>
-                <w:szCs w:val="22"/>
-              </w:rPr>
-              <w:t>pathwayTriage</w:t>
-            </w:r>
-            <w:proofErr w:type="spellEnd"/>
-            <w:r>
-              <w:rPr>
-                <w:rFonts w:cstheme="minorHAnsi"/>
-                <w:color w:val="000000" w:themeColor="text1"/>
-                <w:sz w:val="22"/>
-                <w:szCs w:val="22"/>
-              </w:rPr>
-              <w:t>&gt;&lt;user&gt;&lt;name&gt;</w:t>
+              <w:t>&lt;pathwayTriage&gt;&lt;user&gt;&lt;name&gt;</w:t>
             </w:r>
           </w:p>
         </w:tc>
@@ -22659,7 +22145,6 @@
                 <w:szCs w:val="22"/>
               </w:rPr>
             </w:pPr>
-            <w:proofErr w:type="spellStart"/>
             <w:r>
               <w:rPr>
                 <w:rFonts w:cstheme="minorHAnsi"/>
@@ -22669,7 +22154,6 @@
               </w:rPr>
               <w:t>approvalDate</w:t>
             </w:r>
-            <w:proofErr w:type="spellEnd"/>
           </w:p>
         </w:tc>
       </w:tr>
@@ -22697,27 +22181,7 @@
                 <w:sz w:val="22"/>
                 <w:szCs w:val="22"/>
               </w:rPr>
-              <w:t>&lt;</w:t>
-            </w:r>
-            <w:proofErr w:type="spellStart"/>
-            <w:r>
-              <w:rPr>
-                <w:rFonts w:cstheme="minorHAnsi"/>
-                <w:color w:val="000000" w:themeColor="text1"/>
-                <w:sz w:val="22"/>
-                <w:szCs w:val="22"/>
-              </w:rPr>
-              <w:t>caseReceiveEnd</w:t>
-            </w:r>
-            <w:proofErr w:type="spellEnd"/>
-            <w:r>
-              <w:rPr>
-                <w:rFonts w:cstheme="minorHAnsi"/>
-                <w:color w:val="000000" w:themeColor="text1"/>
-                <w:sz w:val="22"/>
-                <w:szCs w:val="22"/>
-              </w:rPr>
-              <w:t>&gt;</w:t>
+              <w:t>&lt;caseReceiveEnd&gt;</w:t>
             </w:r>
           </w:p>
         </w:tc>
@@ -22749,7 +22213,6 @@
                 <w:szCs w:val="22"/>
               </w:rPr>
             </w:pPr>
-            <w:proofErr w:type="spellStart"/>
             <w:r>
               <w:rPr>
                 <w:rFonts w:cstheme="minorHAnsi"/>
@@ -22759,7 +22222,6 @@
               </w:rPr>
               <w:t>lastReviewDate</w:t>
             </w:r>
-            <w:proofErr w:type="spellEnd"/>
           </w:p>
         </w:tc>
       </w:tr>
@@ -22819,7 +22281,6 @@
                 <w:szCs w:val="22"/>
               </w:rPr>
             </w:pPr>
-            <w:proofErr w:type="spellStart"/>
             <w:r>
               <w:rPr>
                 <w:rFonts w:cstheme="minorHAnsi"/>
@@ -22829,7 +22290,6 @@
               </w:rPr>
               <w:t>effectivePeriod</w:t>
             </w:r>
-            <w:proofErr w:type="spellEnd"/>
           </w:p>
         </w:tc>
       </w:tr>
@@ -22889,7 +22349,6 @@
                 <w:szCs w:val="22"/>
               </w:rPr>
             </w:pPr>
-            <w:proofErr w:type="spellStart"/>
             <w:r>
               <w:rPr>
                 <w:rFonts w:cstheme="minorHAnsi"/>
@@ -22899,7 +22358,6 @@
               </w:rPr>
               <w:t>useContext</w:t>
             </w:r>
-            <w:proofErr w:type="spellEnd"/>
           </w:p>
         </w:tc>
       </w:tr>
@@ -22927,27 +22385,7 @@
                 <w:sz w:val="22"/>
                 <w:szCs w:val="22"/>
               </w:rPr>
-              <w:t>&lt;</w:t>
-            </w:r>
-            <w:proofErr w:type="spellStart"/>
-            <w:r>
-              <w:rPr>
-                <w:rFonts w:cstheme="minorHAnsi"/>
-                <w:color w:val="000000" w:themeColor="text1"/>
-                <w:sz w:val="22"/>
-                <w:szCs w:val="22"/>
-              </w:rPr>
-              <w:t>caseDetails</w:t>
-            </w:r>
-            <w:proofErr w:type="spellEnd"/>
-            <w:r>
-              <w:rPr>
-                <w:rFonts w:cstheme="minorHAnsi"/>
-                <w:color w:val="000000" w:themeColor="text1"/>
-                <w:sz w:val="22"/>
-                <w:szCs w:val="22"/>
-              </w:rPr>
-              <w:t>&gt;&lt;address&gt;&lt;country&gt; &lt;name&gt;</w:t>
+              <w:t>&lt;caseDetails&gt;&lt;address&gt;&lt;country&gt; &lt;name&gt;</w:t>
             </w:r>
           </w:p>
         </w:tc>
@@ -23015,27 +22453,7 @@
                 <w:sz w:val="22"/>
                 <w:szCs w:val="22"/>
               </w:rPr>
-              <w:t>&lt;</w:t>
-            </w:r>
-            <w:proofErr w:type="spellStart"/>
-            <w:r>
-              <w:rPr>
-                <w:rFonts w:cstheme="minorHAnsi"/>
-                <w:color w:val="000000" w:themeColor="text1"/>
-                <w:sz w:val="22"/>
-                <w:szCs w:val="22"/>
-              </w:rPr>
-              <w:t>contactDetails</w:t>
-            </w:r>
-            <w:proofErr w:type="spellEnd"/>
-            <w:r>
-              <w:rPr>
-                <w:rFonts w:cstheme="minorHAnsi"/>
-                <w:color w:val="000000" w:themeColor="text1"/>
-                <w:sz w:val="22"/>
-                <w:szCs w:val="22"/>
-              </w:rPr>
-              <w:t>&gt;&lt;caller&gt;&lt;name&gt; &lt;phone&gt;&lt;number&gt;</w:t>
+              <w:t>&lt;contactDetails&gt;&lt;caller&gt;&lt;name&gt; &lt;phone&gt;&lt;number&gt;</w:t>
             </w:r>
           </w:p>
         </w:tc>
@@ -23280,7 +22698,6 @@
                 <w:szCs w:val="22"/>
               </w:rPr>
             </w:pPr>
-            <w:proofErr w:type="spellStart"/>
             <w:r>
               <w:rPr>
                 <w:rFonts w:cstheme="minorHAnsi"/>
@@ -23290,7 +22707,6 @@
               </w:rPr>
               <w:t>subjectType</w:t>
             </w:r>
-            <w:proofErr w:type="spellEnd"/>
           </w:p>
         </w:tc>
       </w:tr>
@@ -23319,7 +22735,6 @@
                 <w:sz w:val="22"/>
                 <w:szCs w:val="22"/>
               </w:rPr>
-              <w:lastRenderedPageBreak/>
               <w:t xml:space="preserve">See ITK column of </w:t>
             </w:r>
             <w:r>
@@ -23587,47 +23002,7 @@
                 <w:sz w:val="22"/>
                 <w:szCs w:val="22"/>
               </w:rPr>
-              <w:t>&lt;</w:t>
-            </w:r>
-            <w:proofErr w:type="spellStart"/>
-            <w:r>
-              <w:rPr>
-                <w:rFonts w:cstheme="minorHAnsi"/>
-                <w:color w:val="000000" w:themeColor="text1"/>
-                <w:sz w:val="22"/>
-                <w:szCs w:val="22"/>
-              </w:rPr>
-              <w:t>caseDetails</w:t>
-            </w:r>
-            <w:proofErr w:type="spellEnd"/>
-            <w:r>
-              <w:rPr>
-                <w:rFonts w:cstheme="minorHAnsi"/>
-                <w:color w:val="000000" w:themeColor="text1"/>
-                <w:sz w:val="22"/>
-                <w:szCs w:val="22"/>
-              </w:rPr>
-              <w:t>&gt;&lt;</w:t>
-            </w:r>
-            <w:proofErr w:type="spellStart"/>
-            <w:r>
-              <w:rPr>
-                <w:rFonts w:cstheme="minorHAnsi"/>
-                <w:color w:val="000000" w:themeColor="text1"/>
-                <w:sz w:val="22"/>
-                <w:szCs w:val="22"/>
-              </w:rPr>
-              <w:t>caseId</w:t>
-            </w:r>
-            <w:proofErr w:type="spellEnd"/>
-            <w:r>
-              <w:rPr>
-                <w:rFonts w:cstheme="minorHAnsi"/>
-                <w:color w:val="000000" w:themeColor="text1"/>
-                <w:sz w:val="22"/>
-                <w:szCs w:val="22"/>
-              </w:rPr>
-              <w:t>&gt;</w:t>
+              <w:t>&lt;caseDetails&gt;&lt;caseId&gt;</w:t>
             </w:r>
           </w:p>
         </w:tc>
@@ -23659,7 +23034,6 @@
                 <w:szCs w:val="22"/>
               </w:rPr>
             </w:pPr>
-            <w:proofErr w:type="spellStart"/>
             <w:r>
               <w:rPr>
                 <w:rFonts w:cstheme="minorHAnsi"/>
@@ -23669,7 +23043,6 @@
               </w:rPr>
               <w:t>linkId</w:t>
             </w:r>
-            <w:proofErr w:type="spellEnd"/>
           </w:p>
         </w:tc>
       </w:tr>
@@ -23833,67 +23206,7 @@
                 <w:sz w:val="22"/>
                 <w:szCs w:val="22"/>
               </w:rPr>
-              <w:t>&lt;</w:t>
-            </w:r>
-            <w:proofErr w:type="spellStart"/>
-            <w:r>
-              <w:rPr>
-                <w:rFonts w:cstheme="minorHAnsi"/>
-                <w:color w:val="000000" w:themeColor="text1"/>
-                <w:sz w:val="22"/>
-                <w:szCs w:val="22"/>
-              </w:rPr>
-              <w:t>triageLine</w:t>
-            </w:r>
-            <w:proofErr w:type="spellEnd"/>
-            <w:r>
-              <w:rPr>
-                <w:rFonts w:cstheme="minorHAnsi"/>
-                <w:color w:val="000000" w:themeColor="text1"/>
-                <w:sz w:val="22"/>
-                <w:szCs w:val="22"/>
-              </w:rPr>
-              <w:t>&gt;&lt;question&gt; &lt;</w:t>
-            </w:r>
-            <w:proofErr w:type="spellStart"/>
-            <w:r>
-              <w:rPr>
-                <w:rFonts w:cstheme="minorHAnsi"/>
-                <w:color w:val="000000" w:themeColor="text1"/>
-                <w:sz w:val="22"/>
-                <w:szCs w:val="22"/>
-              </w:rPr>
-              <w:t>triageLogicId</w:t>
-            </w:r>
-            <w:proofErr w:type="spellEnd"/>
-            <w:r>
-              <w:rPr>
-                <w:rFonts w:cstheme="minorHAnsi"/>
-                <w:color w:val="000000" w:themeColor="text1"/>
-                <w:sz w:val="22"/>
-                <w:szCs w:val="22"/>
-              </w:rPr>
-              <w:t>&gt;&lt;</w:t>
-            </w:r>
-            <w:proofErr w:type="spellStart"/>
-            <w:r>
-              <w:rPr>
-                <w:rFonts w:cstheme="minorHAnsi"/>
-                <w:color w:val="000000" w:themeColor="text1"/>
-                <w:sz w:val="22"/>
-                <w:szCs w:val="22"/>
-              </w:rPr>
-              <w:t>pathwayOrderNo</w:t>
-            </w:r>
-            <w:proofErr w:type="spellEnd"/>
-            <w:r>
-              <w:rPr>
-                <w:rFonts w:cstheme="minorHAnsi"/>
-                <w:color w:val="000000" w:themeColor="text1"/>
-                <w:sz w:val="22"/>
-                <w:szCs w:val="22"/>
-              </w:rPr>
-              <w:t>&gt;</w:t>
+              <w:t>&lt;triageLine&gt;&lt;question&gt; &lt;triageLogicId&gt;&lt;pathwayOrderNo&gt;</w:t>
             </w:r>
           </w:p>
         </w:tc>
@@ -23961,47 +23274,7 @@
                 <w:sz w:val="22"/>
                 <w:szCs w:val="22"/>
               </w:rPr>
-              <w:t>&lt;</w:t>
-            </w:r>
-            <w:proofErr w:type="spellStart"/>
-            <w:r>
-              <w:rPr>
-                <w:rFonts w:cstheme="minorHAnsi"/>
-                <w:color w:val="000000" w:themeColor="text1"/>
-                <w:sz w:val="22"/>
-                <w:szCs w:val="22"/>
-              </w:rPr>
-              <w:t>triageLine</w:t>
-            </w:r>
-            <w:proofErr w:type="spellEnd"/>
-            <w:r>
-              <w:rPr>
-                <w:rFonts w:cstheme="minorHAnsi"/>
-                <w:color w:val="000000" w:themeColor="text1"/>
-                <w:sz w:val="22"/>
-                <w:szCs w:val="22"/>
-              </w:rPr>
-              <w:t>&gt;&lt;question&gt; &lt;</w:t>
-            </w:r>
-            <w:proofErr w:type="spellStart"/>
-            <w:r>
-              <w:rPr>
-                <w:rFonts w:cstheme="minorHAnsi"/>
-                <w:color w:val="000000" w:themeColor="text1"/>
-                <w:sz w:val="22"/>
-                <w:szCs w:val="22"/>
-              </w:rPr>
-              <w:t>questionText</w:t>
-            </w:r>
-            <w:proofErr w:type="spellEnd"/>
-            <w:r>
-              <w:rPr>
-                <w:rFonts w:cstheme="minorHAnsi"/>
-                <w:color w:val="000000" w:themeColor="text1"/>
-                <w:sz w:val="22"/>
-                <w:szCs w:val="22"/>
-              </w:rPr>
-              <w:t>&gt;</w:t>
+              <w:t>&lt;triageLine&gt;&lt;question&gt; &lt;questionText&gt;</w:t>
             </w:r>
           </w:p>
         </w:tc>
@@ -24178,7 +23451,6 @@
                 <w:szCs w:val="22"/>
               </w:rPr>
             </w:pPr>
-            <w:proofErr w:type="spellStart"/>
             <w:r>
               <w:rPr>
                 <w:rFonts w:cstheme="minorHAnsi"/>
@@ -24188,7 +23460,6 @@
               </w:rPr>
               <w:t>enableWhen</w:t>
             </w:r>
-            <w:proofErr w:type="spellEnd"/>
           </w:p>
         </w:tc>
       </w:tr>
@@ -24248,7 +23519,6 @@
                 <w:szCs w:val="22"/>
               </w:rPr>
             </w:pPr>
-            <w:proofErr w:type="gramStart"/>
             <w:r>
               <w:rPr>
                 <w:rFonts w:cstheme="minorHAnsi"/>
@@ -24258,7 +23528,6 @@
               </w:rPr>
               <w:t>.Question</w:t>
             </w:r>
-            <w:proofErr w:type="gramEnd"/>
           </w:p>
         </w:tc>
       </w:tr>
@@ -24318,25 +23587,14 @@
                 <w:szCs w:val="22"/>
               </w:rPr>
             </w:pPr>
-            <w:proofErr w:type="gramStart"/>
-            <w:r>
-              <w:rPr>
-                <w:rFonts w:cstheme="minorHAnsi"/>
-                <w:color w:val="000000" w:themeColor="text1"/>
-                <w:sz w:val="22"/>
-                <w:szCs w:val="22"/>
-              </w:rPr>
-              <w:t>.has</w:t>
-            </w:r>
-            <w:proofErr w:type="gramEnd"/>
-            <w:r>
-              <w:rPr>
-                <w:rFonts w:cstheme="minorHAnsi"/>
-                <w:color w:val="000000" w:themeColor="text1"/>
-                <w:sz w:val="22"/>
-                <w:szCs w:val="22"/>
-              </w:rPr>
-              <w:t xml:space="preserve"> Answer</w:t>
+            <w:r>
+              <w:rPr>
+                <w:rFonts w:cstheme="minorHAnsi"/>
+                <w:color w:val="000000" w:themeColor="text1"/>
+                <w:sz w:val="22"/>
+                <w:szCs w:val="22"/>
+              </w:rPr>
+              <w:t>.has Answer</w:t>
             </w:r>
           </w:p>
         </w:tc>
@@ -24397,7 +23655,6 @@
                 <w:szCs w:val="22"/>
               </w:rPr>
             </w:pPr>
-            <w:proofErr w:type="gramStart"/>
             <w:r>
               <w:rPr>
                 <w:rFonts w:cstheme="minorHAnsi"/>
@@ -24407,7 +23664,6 @@
               </w:rPr>
               <w:t>.answer</w:t>
             </w:r>
-            <w:proofErr w:type="gramEnd"/>
           </w:p>
         </w:tc>
       </w:tr>
@@ -24467,7 +23723,6 @@
                 <w:szCs w:val="22"/>
               </w:rPr>
             </w:pPr>
-            <w:proofErr w:type="gramStart"/>
             <w:r>
               <w:rPr>
                 <w:rFonts w:cstheme="minorHAnsi"/>
@@ -24477,7 +23732,6 @@
               </w:rPr>
               <w:t>.required</w:t>
             </w:r>
-            <w:proofErr w:type="gramEnd"/>
           </w:p>
         </w:tc>
       </w:tr>
@@ -24537,7 +23791,6 @@
                 <w:szCs w:val="22"/>
               </w:rPr>
             </w:pPr>
-            <w:proofErr w:type="gramStart"/>
             <w:r>
               <w:rPr>
                 <w:rFonts w:cstheme="minorHAnsi"/>
@@ -24547,7 +23800,6 @@
               </w:rPr>
               <w:t>.repeats</w:t>
             </w:r>
-            <w:proofErr w:type="gramEnd"/>
           </w:p>
         </w:tc>
       </w:tr>
@@ -24607,28 +23859,15 @@
                 <w:szCs w:val="22"/>
               </w:rPr>
             </w:pPr>
-            <w:proofErr w:type="gramStart"/>
-            <w:r>
-              <w:rPr>
-                <w:rFonts w:cstheme="minorHAnsi"/>
-                <w:color w:val="000000" w:themeColor="text1"/>
-                <w:sz w:val="22"/>
-                <w:szCs w:val="22"/>
-              </w:rPr>
-              <w:t>.</w:t>
-            </w:r>
-            <w:proofErr w:type="spellStart"/>
-            <w:r>
-              <w:rPr>
-                <w:rFonts w:cstheme="minorHAnsi"/>
-                <w:color w:val="000000" w:themeColor="text1"/>
-                <w:sz w:val="22"/>
-                <w:szCs w:val="22"/>
-              </w:rPr>
-              <w:t>readOnly</w:t>
-            </w:r>
-            <w:proofErr w:type="spellEnd"/>
-            <w:proofErr w:type="gramEnd"/>
+            <w:r>
+              <w:rPr>
+                <w:rFonts w:cstheme="minorHAnsi"/>
+                <w:color w:val="000000" w:themeColor="text1"/>
+                <w:sz w:val="22"/>
+                <w:szCs w:val="22"/>
+              </w:rPr>
+              <w:t>.readOnly</w:t>
+            </w:r>
           </w:p>
         </w:tc>
       </w:tr>
@@ -24688,28 +23927,15 @@
                 <w:szCs w:val="22"/>
               </w:rPr>
             </w:pPr>
-            <w:proofErr w:type="gramStart"/>
-            <w:r>
-              <w:rPr>
-                <w:rFonts w:cstheme="minorHAnsi"/>
-                <w:color w:val="000000" w:themeColor="text1"/>
-                <w:sz w:val="22"/>
-                <w:szCs w:val="22"/>
-              </w:rPr>
-              <w:t>.</w:t>
-            </w:r>
-            <w:proofErr w:type="spellStart"/>
-            <w:r>
-              <w:rPr>
-                <w:rFonts w:cstheme="minorHAnsi"/>
-                <w:color w:val="000000" w:themeColor="text1"/>
-                <w:sz w:val="22"/>
-                <w:szCs w:val="22"/>
-              </w:rPr>
-              <w:t>maxLength</w:t>
-            </w:r>
-            <w:proofErr w:type="spellEnd"/>
-            <w:proofErr w:type="gramEnd"/>
+            <w:r>
+              <w:rPr>
+                <w:rFonts w:cstheme="minorHAnsi"/>
+                <w:color w:val="000000" w:themeColor="text1"/>
+                <w:sz w:val="22"/>
+                <w:szCs w:val="22"/>
+              </w:rPr>
+              <w:t>.maxLength</w:t>
+            </w:r>
           </w:p>
         </w:tc>
       </w:tr>
@@ -24737,27 +23963,7 @@
                 <w:sz w:val="22"/>
                 <w:szCs w:val="22"/>
               </w:rPr>
-              <w:t>&lt;</w:t>
-            </w:r>
-            <w:proofErr w:type="spellStart"/>
-            <w:r>
-              <w:rPr>
-                <w:rFonts w:cstheme="minorHAnsi"/>
-                <w:color w:val="000000" w:themeColor="text1"/>
-                <w:sz w:val="22"/>
-                <w:szCs w:val="22"/>
-              </w:rPr>
-              <w:t>triageLine</w:t>
-            </w:r>
-            <w:proofErr w:type="spellEnd"/>
-            <w:r>
-              <w:rPr>
-                <w:rFonts w:cstheme="minorHAnsi"/>
-                <w:color w:val="000000" w:themeColor="text1"/>
-                <w:sz w:val="22"/>
-                <w:szCs w:val="22"/>
-              </w:rPr>
-              <w:t>[x]&gt;</w:t>
+              <w:t>&lt;triageLine[x]&gt;</w:t>
             </w:r>
           </w:p>
         </w:tc>
@@ -24789,7 +23995,6 @@
                 <w:szCs w:val="22"/>
               </w:rPr>
             </w:pPr>
-            <w:proofErr w:type="gramStart"/>
             <w:r>
               <w:rPr>
                 <w:rFonts w:cstheme="minorHAnsi"/>
@@ -24799,7 +24004,6 @@
               </w:rPr>
               <w:t>.options</w:t>
             </w:r>
-            <w:proofErr w:type="gramEnd"/>
           </w:p>
         </w:tc>
       </w:tr>
@@ -24827,27 +24031,7 @@
                 <w:sz w:val="22"/>
                 <w:szCs w:val="22"/>
               </w:rPr>
-              <w:t>&lt;</w:t>
-            </w:r>
-            <w:proofErr w:type="spellStart"/>
-            <w:r>
-              <w:rPr>
-                <w:rFonts w:cstheme="minorHAnsi"/>
-                <w:color w:val="000000" w:themeColor="text1"/>
-                <w:sz w:val="22"/>
-                <w:szCs w:val="22"/>
-              </w:rPr>
-              <w:t>triageLine</w:t>
-            </w:r>
-            <w:proofErr w:type="spellEnd"/>
-            <w:r>
-              <w:rPr>
-                <w:rFonts w:cstheme="minorHAnsi"/>
-                <w:color w:val="000000" w:themeColor="text1"/>
-                <w:sz w:val="22"/>
-                <w:szCs w:val="22"/>
-              </w:rPr>
-              <w:t>&gt;&lt;question&gt;&lt;answers&gt; &lt;answer&gt;&lt;text&gt;</w:t>
+              <w:t>&lt;triageLine&gt;&lt;question&gt;&lt;answers&gt; &lt;answer&gt;&lt;text&gt;</w:t>
             </w:r>
           </w:p>
           <w:p>
@@ -24885,28 +24069,7 @@
                 <w:sz w:val="22"/>
                 <w:szCs w:val="22"/>
               </w:rPr>
-              <w:lastRenderedPageBreak/>
-              <w:t>&lt;</w:t>
-            </w:r>
-            <w:proofErr w:type="spellStart"/>
-            <w:r>
-              <w:rPr>
-                <w:rFonts w:cstheme="minorHAnsi"/>
-                <w:color w:val="000000" w:themeColor="text1"/>
-                <w:sz w:val="22"/>
-                <w:szCs w:val="22"/>
-              </w:rPr>
-              <w:t>triageLine</w:t>
-            </w:r>
-            <w:proofErr w:type="spellEnd"/>
-            <w:r>
-              <w:rPr>
-                <w:rFonts w:cstheme="minorHAnsi"/>
-                <w:color w:val="000000" w:themeColor="text1"/>
-                <w:sz w:val="22"/>
-                <w:szCs w:val="22"/>
-              </w:rPr>
-              <w:t>&gt;&lt;question&gt;&lt;answers&gt; &lt;answer&gt;</w:t>
+              <w:t>&lt;triageLine&gt;&lt;question&gt;&lt;answers&gt; &lt;answer&gt;</w:t>
             </w:r>
           </w:p>
         </w:tc>
@@ -24938,37 +24101,15 @@
                 <w:szCs w:val="22"/>
               </w:rPr>
             </w:pPr>
-            <w:proofErr w:type="gramStart"/>
-            <w:r>
-              <w:rPr>
-                <w:rFonts w:cstheme="minorHAnsi"/>
-                <w:color w:val="000000" w:themeColor="text1"/>
-                <w:sz w:val="22"/>
-                <w:szCs w:val="22"/>
-              </w:rPr>
-              <w:t>.</w:t>
-            </w:r>
-            <w:proofErr w:type="spellStart"/>
-            <w:r>
-              <w:rPr>
-                <w:rFonts w:cstheme="minorHAnsi"/>
-                <w:color w:val="000000" w:themeColor="text1"/>
-                <w:sz w:val="22"/>
-                <w:szCs w:val="22"/>
-              </w:rPr>
-              <w:t>option</w:t>
-            </w:r>
-            <w:proofErr w:type="gramEnd"/>
-            <w:r>
-              <w:rPr>
-                <w:rFonts w:cstheme="minorHAnsi"/>
-                <w:color w:val="000000" w:themeColor="text1"/>
-                <w:sz w:val="22"/>
-                <w:szCs w:val="22"/>
-              </w:rPr>
-              <w:t>.value</w:t>
-            </w:r>
-            <w:proofErr w:type="spellEnd"/>
+            <w:r>
+              <w:rPr>
+                <w:rFonts w:cstheme="minorHAnsi"/>
+                <w:color w:val="000000" w:themeColor="text1"/>
+                <w:sz w:val="22"/>
+                <w:szCs w:val="22"/>
+              </w:rPr>
+              <w:t>.option.value</w:t>
+            </w:r>
           </w:p>
         </w:tc>
       </w:tr>
@@ -25028,7 +24169,6 @@
                 <w:szCs w:val="22"/>
               </w:rPr>
             </w:pPr>
-            <w:proofErr w:type="gramStart"/>
             <w:r>
               <w:rPr>
                 <w:rFonts w:cstheme="minorHAnsi"/>
@@ -25038,7 +24178,6 @@
               </w:rPr>
               <w:t>.initial</w:t>
             </w:r>
-            <w:proofErr w:type="gramEnd"/>
           </w:p>
         </w:tc>
       </w:tr>
@@ -25098,7 +24237,6 @@
                 <w:szCs w:val="22"/>
               </w:rPr>
             </w:pPr>
-            <w:proofErr w:type="gramStart"/>
             <w:r>
               <w:rPr>
                 <w:rFonts w:cstheme="minorHAnsi"/>
@@ -25108,7 +24246,6 @@
               </w:rPr>
               <w:t>.item</w:t>
             </w:r>
-            <w:proofErr w:type="gramEnd"/>
           </w:p>
         </w:tc>
       </w:tr>
@@ -25315,27 +24452,7 @@
                 <w:sz w:val="22"/>
                 <w:szCs w:val="22"/>
               </w:rPr>
-              <w:t xml:space="preserve">New </w:t>
-            </w:r>
-            <w:proofErr w:type="spellStart"/>
-            <w:r>
-              <w:rPr>
-                <w:rFonts w:cstheme="minorHAnsi"/>
-                <w:color w:val="000000" w:themeColor="text1"/>
-                <w:sz w:val="22"/>
-                <w:szCs w:val="22"/>
-              </w:rPr>
-              <w:t>newRandomUuid</w:t>
-            </w:r>
-            <w:proofErr w:type="spellEnd"/>
-            <w:r>
-              <w:rPr>
-                <w:rFonts w:cstheme="minorHAnsi"/>
-                <w:color w:val="000000" w:themeColor="text1"/>
-                <w:sz w:val="22"/>
-                <w:szCs w:val="22"/>
-              </w:rPr>
-              <w:t xml:space="preserve"> generated</w:t>
+              <w:t>New newRandomUuid generated</w:t>
             </w:r>
           </w:p>
         </w:tc>
@@ -25592,7 +24709,6 @@
                 <w:szCs w:val="22"/>
               </w:rPr>
             </w:pPr>
-            <w:proofErr w:type="spellStart"/>
             <w:r>
               <w:rPr>
                 <w:rFonts w:cstheme="minorHAnsi"/>
@@ -25602,7 +24718,6 @@
               </w:rPr>
               <w:t>basedOn</w:t>
             </w:r>
-            <w:proofErr w:type="spellEnd"/>
           </w:p>
         </w:tc>
       </w:tr>
@@ -26020,7 +25135,6 @@
                 <w:szCs w:val="22"/>
               </w:rPr>
             </w:pPr>
-            <w:proofErr w:type="spellStart"/>
             <w:r>
               <w:rPr>
                 <w:rFonts w:cstheme="minorHAnsi"/>
@@ -26030,7 +25144,6 @@
               </w:rPr>
               <w:t>doNotPerform</w:t>
             </w:r>
-            <w:proofErr w:type="spellEnd"/>
           </w:p>
         </w:tc>
       </w:tr>
@@ -26126,47 +25239,7 @@
                 <w:sz w:val="22"/>
                 <w:szCs w:val="22"/>
               </w:rPr>
-              <w:t>&lt;</w:t>
-            </w:r>
-            <w:proofErr w:type="spellStart"/>
-            <w:r>
-              <w:rPr>
-                <w:rFonts w:cstheme="minorHAnsi"/>
-                <w:color w:val="000000" w:themeColor="text1"/>
-                <w:sz w:val="22"/>
-                <w:szCs w:val="22"/>
-              </w:rPr>
-              <w:t>encompassingEncounter</w:t>
-            </w:r>
-            <w:proofErr w:type="spellEnd"/>
-            <w:r>
-              <w:rPr>
-                <w:rFonts w:cstheme="minorHAnsi"/>
-                <w:color w:val="000000" w:themeColor="text1"/>
-                <w:sz w:val="22"/>
-                <w:szCs w:val="22"/>
-              </w:rPr>
-              <w:t>&gt; &lt;</w:t>
-            </w:r>
-            <w:proofErr w:type="spellStart"/>
-            <w:r>
-              <w:rPr>
-                <w:rFonts w:cstheme="minorHAnsi"/>
-                <w:color w:val="000000" w:themeColor="text1"/>
-                <w:sz w:val="22"/>
-                <w:szCs w:val="22"/>
-              </w:rPr>
-              <w:t>dischargeDispositionCode</w:t>
-            </w:r>
-            <w:proofErr w:type="spellEnd"/>
-            <w:r>
-              <w:rPr>
-                <w:rFonts w:cstheme="minorHAnsi"/>
-                <w:color w:val="000000" w:themeColor="text1"/>
-                <w:sz w:val="22"/>
-                <w:szCs w:val="22"/>
-              </w:rPr>
-              <w:t>&gt;</w:t>
+              <w:t>&lt;encompassingEncounter&gt; &lt;dischargeDispositionCode&gt;</w:t>
             </w:r>
           </w:p>
         </w:tc>
@@ -26429,7 +25502,6 @@
                 <w:szCs w:val="22"/>
               </w:rPr>
             </w:pPr>
-            <w:proofErr w:type="spellStart"/>
             <w:r>
               <w:rPr>
                 <w:rFonts w:cstheme="minorHAnsi"/>
@@ -26439,7 +25511,6 @@
               </w:rPr>
               <w:t>Referralrequest.occurence</w:t>
             </w:r>
-            <w:proofErr w:type="spellEnd"/>
           </w:p>
         </w:tc>
         <w:tc>
@@ -26523,7 +25594,6 @@
                 <w:szCs w:val="22"/>
               </w:rPr>
             </w:pPr>
-            <w:proofErr w:type="spellStart"/>
             <w:r>
               <w:rPr>
                 <w:rFonts w:cstheme="minorHAnsi"/>
@@ -26533,7 +25603,6 @@
               </w:rPr>
               <w:t>asNeeded</w:t>
             </w:r>
-            <w:proofErr w:type="spellEnd"/>
           </w:p>
         </w:tc>
       </w:tr>
@@ -26593,7 +25662,6 @@
                 <w:szCs w:val="22"/>
               </w:rPr>
             </w:pPr>
-            <w:proofErr w:type="spellStart"/>
             <w:r>
               <w:rPr>
                 <w:rFonts w:cstheme="minorHAnsi"/>
@@ -26603,7 +25671,6 @@
               </w:rPr>
               <w:t>authoredOn</w:t>
             </w:r>
-            <w:proofErr w:type="spellEnd"/>
           </w:p>
         </w:tc>
       </w:tr>
@@ -26631,7 +25698,6 @@
                 <w:sz w:val="22"/>
                 <w:szCs w:val="22"/>
               </w:rPr>
-              <w:lastRenderedPageBreak/>
               <w:t>Not populated</w:t>
             </w:r>
           </w:p>
@@ -26732,7 +25798,6 @@
                 <w:szCs w:val="22"/>
               </w:rPr>
             </w:pPr>
-            <w:proofErr w:type="spellStart"/>
             <w:r>
               <w:rPr>
                 <w:rFonts w:cstheme="minorHAnsi"/>
@@ -26742,7 +25807,6 @@
               </w:rPr>
               <w:t>performerType</w:t>
             </w:r>
-            <w:proofErr w:type="spellEnd"/>
           </w:p>
         </w:tc>
       </w:tr>
@@ -26870,7 +25934,6 @@
                 <w:szCs w:val="22"/>
               </w:rPr>
             </w:pPr>
-            <w:proofErr w:type="spellStart"/>
             <w:r>
               <w:rPr>
                 <w:rFonts w:cstheme="minorHAnsi"/>
@@ -26880,7 +25943,6 @@
               </w:rPr>
               <w:t>reasonCode</w:t>
             </w:r>
-            <w:proofErr w:type="spellEnd"/>
           </w:p>
         </w:tc>
       </w:tr>
@@ -26946,7 +26008,6 @@
                 <w:szCs w:val="22"/>
               </w:rPr>
             </w:pPr>
-            <w:proofErr w:type="spellStart"/>
             <w:r>
               <w:rPr>
                 <w:rFonts w:cstheme="minorHAnsi"/>
@@ -26956,7 +26017,6 @@
               </w:rPr>
               <w:t>Referralrequest.reasonreference</w:t>
             </w:r>
-            <w:proofErr w:type="spellEnd"/>
           </w:p>
         </w:tc>
         <w:tc>
@@ -26972,7 +26032,6 @@
                 <w:szCs w:val="22"/>
               </w:rPr>
             </w:pPr>
-            <w:proofErr w:type="spellStart"/>
             <w:r>
               <w:rPr>
                 <w:rFonts w:cstheme="minorHAnsi"/>
@@ -26982,7 +26041,6 @@
               </w:rPr>
               <w:t>reasonReference</w:t>
             </w:r>
-            <w:proofErr w:type="spellEnd"/>
           </w:p>
         </w:tc>
       </w:tr>
@@ -27042,7 +26100,6 @@
                 <w:szCs w:val="22"/>
               </w:rPr>
             </w:pPr>
-            <w:proofErr w:type="spellStart"/>
             <w:r>
               <w:rPr>
                 <w:rFonts w:cstheme="minorHAnsi"/>
@@ -27052,7 +26109,6 @@
               </w:rPr>
               <w:t>supportingInfo</w:t>
             </w:r>
-            <w:proofErr w:type="spellEnd"/>
           </w:p>
         </w:tc>
       </w:tr>
@@ -27180,7 +26236,6 @@
                 <w:szCs w:val="22"/>
               </w:rPr>
             </w:pPr>
-            <w:proofErr w:type="spellStart"/>
             <w:r>
               <w:rPr>
                 <w:rFonts w:cstheme="minorHAnsi"/>
@@ -27190,7 +26245,6 @@
               </w:rPr>
               <w:t>bodySite</w:t>
             </w:r>
-            <w:proofErr w:type="spellEnd"/>
           </w:p>
         </w:tc>
       </w:tr>
@@ -27328,7 +26382,6 @@
                 <w:szCs w:val="22"/>
               </w:rPr>
             </w:pPr>
-            <w:proofErr w:type="spellStart"/>
             <w:r>
               <w:rPr>
                 <w:rFonts w:cstheme="minorHAnsi"/>
@@ -27338,7 +26391,6 @@
               </w:rPr>
               <w:t>relevantHistory</w:t>
             </w:r>
-            <w:proofErr w:type="spellEnd"/>
           </w:p>
         </w:tc>
       </w:tr>
@@ -27596,7 +26648,6 @@
                 <w:szCs w:val="22"/>
               </w:rPr>
             </w:pPr>
-            <w:proofErr w:type="spellStart"/>
             <w:r>
               <w:rPr>
                 <w:rFonts w:asciiTheme="minorHAnsi" w:hAnsiTheme="minorHAnsi" w:cstheme="minorHAnsi"/>
@@ -27606,7 +26657,6 @@
               </w:rPr>
               <w:t>basedOn</w:t>
             </w:r>
-            <w:proofErr w:type="spellEnd"/>
           </w:p>
         </w:tc>
       </w:tr>
@@ -27832,27 +26882,7 @@
                 <w:sz w:val="22"/>
                 <w:szCs w:val="22"/>
               </w:rPr>
-              <w:t xml:space="preserve">System = </w:t>
-            </w:r>
-            <w:proofErr w:type="spellStart"/>
-            <w:r>
-              <w:rPr>
-                <w:rFonts w:asciiTheme="minorHAnsi" w:hAnsiTheme="minorHAnsi" w:cstheme="minorHAnsi"/>
-                <w:color w:val="000000" w:themeColor="text1"/>
-                <w:sz w:val="22"/>
-                <w:szCs w:val="22"/>
-              </w:rPr>
-              <w:t>Patient.s</w:t>
-            </w:r>
-            <w:proofErr w:type="spellEnd"/>
-            <w:r>
-              <w:rPr>
-                <w:rFonts w:asciiTheme="minorHAnsi" w:hAnsiTheme="minorHAnsi" w:cstheme="minorHAnsi"/>
-                <w:color w:val="000000" w:themeColor="text1"/>
-                <w:sz w:val="22"/>
-                <w:szCs w:val="22"/>
-              </w:rPr>
-              <w:t xml:space="preserve"> Reported Condition</w:t>
+              <w:t>System = Patient.s Reported Condition</w:t>
             </w:r>
           </w:p>
         </w:tc>
@@ -28277,24 +27307,7 @@
               </w:rPr>
             </w:pPr>
             <w:r>
-              <w:lastRenderedPageBreak/>
-              <w:t>/</w:t>
-            </w:r>
-            <w:proofErr w:type="spellStart"/>
-            <w:r>
-              <w:t>ClinicalDocument</w:t>
-            </w:r>
-            <w:proofErr w:type="spellEnd"/>
-            <w:r>
-              <w:t>/component /</w:t>
-            </w:r>
-            <w:proofErr w:type="spellStart"/>
-            <w:r>
-              <w:t>structuredBody</w:t>
-            </w:r>
-            <w:proofErr w:type="spellEnd"/>
-            <w:r>
-              <w:t>/component/ section/component[</w:t>
+              <w:t>/ClinicalDocument/component /structuredBody/component/ section/component[</w:t>
             </w:r>
             <w:r>
               <w:rPr>
@@ -28403,7 +27416,6 @@
                 <w:szCs w:val="22"/>
               </w:rPr>
             </w:pPr>
-            <w:proofErr w:type="spellStart"/>
             <w:r>
               <w:rPr>
                 <w:rFonts w:asciiTheme="minorHAnsi" w:hAnsiTheme="minorHAnsi" w:cstheme="minorHAnsi"/>
@@ -28413,7 +27425,6 @@
               </w:rPr>
               <w:t>dataAbsentReason</w:t>
             </w:r>
-            <w:proofErr w:type="spellEnd"/>
           </w:p>
         </w:tc>
       </w:tr>
@@ -28609,7 +27620,6 @@
                 <w:szCs w:val="22"/>
               </w:rPr>
             </w:pPr>
-            <w:proofErr w:type="spellStart"/>
             <w:r>
               <w:rPr>
                 <w:rFonts w:asciiTheme="minorHAnsi" w:hAnsiTheme="minorHAnsi" w:cstheme="minorHAnsi"/>
@@ -28619,7 +27629,6 @@
               </w:rPr>
               <w:t>bodySite</w:t>
             </w:r>
-            <w:proofErr w:type="spellEnd"/>
           </w:p>
         </w:tc>
       </w:tr>
@@ -28883,7 +27892,6 @@
                 <w:szCs w:val="22"/>
               </w:rPr>
             </w:pPr>
-            <w:proofErr w:type="spellStart"/>
             <w:r>
               <w:rPr>
                 <w:rFonts w:asciiTheme="minorHAnsi" w:hAnsiTheme="minorHAnsi" w:cstheme="minorHAnsi"/>
@@ -28893,7 +27901,6 @@
               </w:rPr>
               <w:t>referenceRange</w:t>
             </w:r>
-            <w:proofErr w:type="spellEnd"/>
           </w:p>
         </w:tc>
       </w:tr>
@@ -31433,47 +30440,7 @@
                 <w:sz w:val="22"/>
                 <w:szCs w:val="22"/>
               </w:rPr>
-              <w:t>&lt;</w:t>
-            </w:r>
-            <w:proofErr w:type="spellStart"/>
-            <w:r>
-              <w:rPr>
-                <w:rFonts w:cstheme="minorHAnsi"/>
-                <w:color w:val="000000" w:themeColor="text1"/>
-                <w:sz w:val="22"/>
-                <w:szCs w:val="22"/>
-              </w:rPr>
-              <w:t>organizationpPartOf</w:t>
-            </w:r>
-            <w:proofErr w:type="spellEnd"/>
-            <w:r>
-              <w:rPr>
-                <w:rFonts w:cstheme="minorHAnsi"/>
-                <w:color w:val="000000" w:themeColor="text1"/>
-                <w:sz w:val="22"/>
-                <w:szCs w:val="22"/>
-              </w:rPr>
-              <w:t>&gt;&lt;</w:t>
-            </w:r>
-            <w:proofErr w:type="spellStart"/>
-            <w:r>
-              <w:rPr>
-                <w:rFonts w:cstheme="minorHAnsi"/>
-                <w:color w:val="000000" w:themeColor="text1"/>
-                <w:sz w:val="22"/>
-                <w:szCs w:val="22"/>
-              </w:rPr>
-              <w:t>effectiveTime</w:t>
-            </w:r>
-            <w:proofErr w:type="spellEnd"/>
-            <w:r>
-              <w:rPr>
-                <w:rFonts w:cstheme="minorHAnsi"/>
-                <w:color w:val="000000" w:themeColor="text1"/>
-                <w:sz w:val="22"/>
-                <w:szCs w:val="22"/>
-              </w:rPr>
-              <w:t>&gt;</w:t>
+              <w:t>&lt;organizationpPartOf&gt;&lt;effectiveTime&gt;</w:t>
             </w:r>
           </w:p>
         </w:tc>
@@ -32246,27 +31213,7 @@
                 <w:sz w:val="22"/>
                 <w:szCs w:val="22"/>
               </w:rPr>
-              <w:t>&lt;</w:t>
-            </w:r>
-            <w:proofErr w:type="spellStart"/>
-            <w:r>
-              <w:rPr>
-                <w:rFonts w:cstheme="minorHAnsi"/>
-                <w:color w:val="000000" w:themeColor="text1"/>
-                <w:sz w:val="22"/>
-                <w:szCs w:val="22"/>
-              </w:rPr>
-              <w:t>intendedRecipient</w:t>
-            </w:r>
-            <w:proofErr w:type="spellEnd"/>
-            <w:r>
-              <w:rPr>
-                <w:rFonts w:cstheme="minorHAnsi"/>
-                <w:color w:val="000000" w:themeColor="text1"/>
-                <w:sz w:val="22"/>
-                <w:szCs w:val="22"/>
-              </w:rPr>
-              <w:t>&gt;&lt;telecom&gt;</w:t>
+              <w:t>&lt;intendedRecipient&gt;&lt;telecom&gt;</w:t>
             </w:r>
           </w:p>
         </w:tc>
@@ -32330,7 +31277,6 @@
                 <w:sz w:val="22"/>
                 <w:szCs w:val="22"/>
               </w:rPr>
-              <w:lastRenderedPageBreak/>
               <w:t xml:space="preserve">See ITK column of </w:t>
             </w:r>
             <w:r>
@@ -32423,47 +31369,7 @@
                 <w:sz w:val="22"/>
                 <w:szCs w:val="22"/>
               </w:rPr>
-              <w:t>&lt;</w:t>
-            </w:r>
-            <w:proofErr w:type="spellStart"/>
-            <w:r>
-              <w:rPr>
-                <w:rFonts w:cstheme="minorHAnsi"/>
-                <w:color w:val="000000" w:themeColor="text1"/>
-                <w:sz w:val="22"/>
-                <w:szCs w:val="22"/>
-              </w:rPr>
-              <w:t>intendedRecipient</w:t>
-            </w:r>
-            <w:proofErr w:type="spellEnd"/>
-            <w:r>
-              <w:rPr>
-                <w:rFonts w:cstheme="minorHAnsi"/>
-                <w:color w:val="000000" w:themeColor="text1"/>
-                <w:sz w:val="22"/>
-                <w:szCs w:val="22"/>
-              </w:rPr>
-              <w:t>&gt;&lt;</w:t>
-            </w:r>
-            <w:proofErr w:type="spellStart"/>
-            <w:r>
-              <w:rPr>
-                <w:rFonts w:cstheme="minorHAnsi"/>
-                <w:color w:val="000000" w:themeColor="text1"/>
-                <w:sz w:val="22"/>
-                <w:szCs w:val="22"/>
-              </w:rPr>
-              <w:t>receivedOrganization</w:t>
-            </w:r>
-            <w:proofErr w:type="spellEnd"/>
-            <w:r>
-              <w:rPr>
-                <w:rFonts w:cstheme="minorHAnsi"/>
-                <w:color w:val="000000" w:themeColor="text1"/>
-                <w:sz w:val="22"/>
-                <w:szCs w:val="22"/>
-              </w:rPr>
-              <w:t>&gt;</w:t>
+              <w:t>&lt;intendedRecipient&gt;&lt;receivedOrganization&gt;</w:t>
             </w:r>
           </w:p>
         </w:tc>
@@ -33408,27 +32314,7 @@
                 <w:sz w:val="22"/>
                 <w:szCs w:val="22"/>
               </w:rPr>
-              <w:t xml:space="preserve">&lt;encounter&gt;&lt;code </w:t>
-            </w:r>
-            <w:proofErr w:type="spellStart"/>
-            <w:r>
-              <w:rPr>
-                <w:rFonts w:cstheme="minorHAnsi"/>
-                <w:color w:val="000000" w:themeColor="text1"/>
-                <w:sz w:val="22"/>
-                <w:szCs w:val="22"/>
-              </w:rPr>
-              <w:t>displayname</w:t>
-            </w:r>
-            <w:proofErr w:type="spellEnd"/>
-            <w:r>
-              <w:rPr>
-                <w:rFonts w:cstheme="minorHAnsi"/>
-                <w:color w:val="000000" w:themeColor="text1"/>
-                <w:sz w:val="22"/>
-                <w:szCs w:val="22"/>
-              </w:rPr>
-              <w:t>&gt;</w:t>
+              <w:t>&lt;encounter&gt;&lt;code displayname&gt;</w:t>
             </w:r>
           </w:p>
         </w:tc>
@@ -34478,7 +33364,6 @@
                 <w:sz w:val="22"/>
                 <w:szCs w:val="22"/>
               </w:rPr>
-              <w:lastRenderedPageBreak/>
               <w:t>ITK</w:t>
             </w:r>
             <w:r>
@@ -34771,6 +33656,198 @@
           <w:tcPr>
             <w:tcW w:w="5756" w:type="dxa"/>
           </w:tcPr>
+          <w:p>
+            <w:pPr>
+              <w:shd w:val="clear" w:color="auto" w:fill="FFFFFE"/>
+              <w:spacing w:line="270" w:lineRule="atLeast"/>
+              <w:rPr>
+                <w:color w:val="000000" w:themeColor="text1"/>
+                <w:sz w:val="22"/>
+                <w:szCs w:val="22"/>
+                <w:lang w:val="en-US"/>
+              </w:rPr>
+            </w:pPr>
+            <w:r>
+              <w:rPr>
+                <w:color w:val="000000" w:themeColor="text1"/>
+                <w:sz w:val="22"/>
+                <w:szCs w:val="22"/>
+                <w:lang w:val="en-US"/>
+              </w:rPr>
+              <w:t>In case</w:t>
+            </w:r>
+            <w:r>
+              <w:rPr>
+                <w:color w:val="000000" w:themeColor="text1"/>
+                <w:sz w:val="22"/>
+                <w:szCs w:val="22"/>
+                <w:lang w:val="en-US"/>
+              </w:rPr>
+              <w:t xml:space="preserve"> of </w:t>
+            </w:r>
+            <w:proofErr w:type="spellStart"/>
+            <w:r>
+              <w:rPr>
+                <w:color w:val="000000" w:themeColor="text1"/>
+                <w:sz w:val="22"/>
+                <w:szCs w:val="22"/>
+                <w:lang w:val="en-US"/>
+              </w:rPr>
+              <w:t>typeCode</w:t>
+            </w:r>
+            <w:proofErr w:type="spellEnd"/>
+            <w:r>
+              <w:rPr>
+                <w:color w:val="000000" w:themeColor="text1"/>
+                <w:sz w:val="22"/>
+                <w:szCs w:val="22"/>
+                <w:lang w:val="en-US"/>
+              </w:rPr>
+              <w:t>=”</w:t>
+            </w:r>
+            <w:r>
+              <w:rPr>
+                <w:color w:val="000000" w:themeColor="text1"/>
+                <w:sz w:val="22"/>
+                <w:szCs w:val="22"/>
+              </w:rPr>
+              <w:t xml:space="preserve"> PRCP</w:t>
+            </w:r>
+            <w:r>
+              <w:rPr>
+                <w:color w:val="000000" w:themeColor="text1"/>
+                <w:sz w:val="22"/>
+                <w:szCs w:val="22"/>
+                <w:lang w:val="en-US"/>
+              </w:rPr>
+              <w:t>”:</w:t>
+            </w:r>
+          </w:p>
+          <w:p>
+            <w:pPr>
+              <w:shd w:val="clear" w:color="auto" w:fill="FFFFFE"/>
+              <w:spacing w:line="270" w:lineRule="atLeast"/>
+              <w:rPr>
+                <w:color w:val="000000" w:themeColor="text1"/>
+                <w:sz w:val="22"/>
+                <w:szCs w:val="22"/>
+                <w:lang w:val="en-US"/>
+              </w:rPr>
+            </w:pPr>
+            <w:r>
+              <w:rPr>
+                <w:color w:val="000000" w:themeColor="text1"/>
+                <w:sz w:val="22"/>
+                <w:szCs w:val="22"/>
+                <w:lang w:val="en-US"/>
+              </w:rPr>
+              <w:t>Code:</w:t>
+            </w:r>
+            <w:r>
+              <w:rPr>
+                <w:color w:val="000000" w:themeColor="text1"/>
+                <w:sz w:val="22"/>
+                <w:szCs w:val="22"/>
+              </w:rPr>
+              <w:t>&lt;informationRecipient typeCode="PRCP"&gt;</w:t>
+            </w:r>
+          </w:p>
+          <w:p>
+            <w:pPr>
+              <w:shd w:val="clear" w:color="auto" w:fill="FFFFFE"/>
+              <w:spacing w:line="270" w:lineRule="atLeast"/>
+              <w:rPr>
+                <w:color w:val="000000" w:themeColor="text1"/>
+                <w:sz w:val="22"/>
+                <w:szCs w:val="22"/>
+                <w:lang w:val="en-US"/>
+              </w:rPr>
+            </w:pPr>
+            <w:r>
+              <w:rPr>
+                <w:color w:val="000000" w:themeColor="text1"/>
+                <w:sz w:val="22"/>
+                <w:szCs w:val="22"/>
+                <w:lang w:val="en-US"/>
+              </w:rPr>
+              <w:t>Display:</w:t>
+            </w:r>
+            <w:r>
+              <w:rPr>
+                <w:color w:val="000000" w:themeColor="text1"/>
+                <w:sz w:val="22"/>
+                <w:szCs w:val="22"/>
+                <w:lang w:val="en-US"/>
+              </w:rPr>
+              <w:t>&lt;</w:t>
+            </w:r>
+            <w:proofErr w:type="spellStart"/>
+            <w:r>
+              <w:rPr>
+                <w:color w:val="000000" w:themeColor="text1"/>
+                <w:sz w:val="22"/>
+                <w:szCs w:val="22"/>
+                <w:lang w:val="en-US"/>
+              </w:rPr>
+              <w:t>i</w:t>
+            </w:r>
+            <w:proofErr w:type="spellEnd"/>
+            <w:r>
+              <w:rPr>
+                <w:color w:val="000000" w:themeColor="text1"/>
+                <w:sz w:val="22"/>
+                <w:szCs w:val="22"/>
+              </w:rPr>
+              <w:t>ntendedRecipient</w:t>
+            </w:r>
+            <w:r>
+              <w:rPr>
+                <w:color w:val="000000" w:themeColor="text1"/>
+                <w:sz w:val="22"/>
+                <w:szCs w:val="22"/>
+                <w:lang w:val="en-US"/>
+              </w:rPr>
+              <w:t>&gt;&lt;</w:t>
+            </w:r>
+            <w:r>
+              <w:rPr>
+                <w:color w:val="000000" w:themeColor="text1"/>
+                <w:sz w:val="22"/>
+                <w:szCs w:val="22"/>
+              </w:rPr>
+              <w:t>receivedOrganization</w:t>
+            </w:r>
+            <w:r>
+              <w:rPr>
+                <w:color w:val="000000" w:themeColor="text1"/>
+                <w:sz w:val="22"/>
+                <w:szCs w:val="22"/>
+                <w:lang w:val="en-US"/>
+              </w:rPr>
+              <w:t>&gt;&lt;name&gt;</w:t>
+            </w:r>
+          </w:p>
+          <w:p>
+            <w:pPr>
+              <w:shd w:val="clear" w:color="auto" w:fill="FFFFFE"/>
+              <w:spacing w:line="270" w:lineRule="atLeast"/>
+              <w:rPr>
+                <w:color w:val="000000" w:themeColor="text1"/>
+                <w:sz w:val="22"/>
+                <w:szCs w:val="22"/>
+                <w:lang w:val="en-US"/>
+              </w:rPr>
+            </w:pPr>
+            <w:r>
+              <w:rPr>
+                <w:color w:val="000000" w:themeColor="text1"/>
+                <w:sz w:val="22"/>
+                <w:szCs w:val="22"/>
+                <w:lang w:val="en-US"/>
+              </w:rPr>
+              <w:t>Other cases:</w:t>
+            </w:r>
+          </w:p>
           <w:p>
             <w:pPr>
               <w:rPr>
@@ -36362,7 +35439,102 @@
                 <w:sz w:val="22"/>
                 <w:szCs w:val="22"/>
               </w:rPr>
-              <w:t>&lt;addr use&gt;</w:t>
+              <w:t>&lt;addr use</w:t>
+            </w:r>
+            <w:r>
+              <w:rPr>
+                <w:noProof/>
+                <w:sz w:val="22"/>
+                <w:szCs w:val="22"/>
+                <w:lang w:val="en-US"/>
+              </w:rPr>
+              <w:t>=H</w:t>
+            </w:r>
+            <w:r>
+              <w:rPr>
+                <w:noProof/>
+                <w:sz w:val="22"/>
+                <w:szCs w:val="22"/>
+              </w:rPr>
+              <w:t>&gt;&lt;addr use</w:t>
+            </w:r>
+            <w:r>
+              <w:rPr>
+                <w:noProof/>
+                <w:sz w:val="22"/>
+                <w:szCs w:val="22"/>
+                <w:lang w:val="en-US"/>
+              </w:rPr>
+              <w:t>=H</w:t>
+            </w:r>
+            <w:r>
+              <w:rPr>
+                <w:noProof/>
+                <w:sz w:val="22"/>
+                <w:szCs w:val="22"/>
+                <w:lang w:val="en-US"/>
+              </w:rPr>
+              <w:t>P</w:t>
+            </w:r>
+            <w:r>
+              <w:rPr>
+                <w:noProof/>
+                <w:sz w:val="22"/>
+                <w:szCs w:val="22"/>
+              </w:rPr>
+              <w:t>&gt;&lt;addr use</w:t>
+            </w:r>
+            <w:r>
+              <w:rPr>
+                <w:noProof/>
+                <w:sz w:val="22"/>
+                <w:szCs w:val="22"/>
+                <w:lang w:val="en-US"/>
+              </w:rPr>
+              <w:t>=</w:t>
+            </w:r>
+            <w:r>
+              <w:rPr>
+                <w:noProof/>
+                <w:sz w:val="22"/>
+                <w:szCs w:val="22"/>
+                <w:lang w:val="en-US"/>
+              </w:rPr>
+              <w:t>WP</w:t>
+            </w:r>
+            <w:r>
+              <w:rPr>
+                <w:noProof/>
+                <w:sz w:val="22"/>
+                <w:szCs w:val="22"/>
+              </w:rPr>
+              <w:t>&gt;&lt;addr use</w:t>
+            </w:r>
+            <w:r>
+              <w:rPr>
+                <w:noProof/>
+                <w:sz w:val="22"/>
+                <w:szCs w:val="22"/>
+                <w:lang w:val="en-US"/>
+              </w:rPr>
+              <w:t>=</w:t>
+            </w:r>
+            <w:r>
+              <w:rPr>
+                <w:noProof/>
+                <w:sz w:val="22"/>
+                <w:szCs w:val="22"/>
+                <w:lang w:val="en-US"/>
+              </w:rPr>
+              <w:t>TMP</w:t>
+            </w:r>
+            <w:r>
+              <w:rPr>
+                <w:noProof/>
+                <w:sz w:val="22"/>
+                <w:szCs w:val="22"/>
+              </w:rPr>
+              <w:t>&gt;</w:t>
             </w:r>
           </w:p>
         </w:tc>
@@ -36422,6 +35594,191 @@
             <w:r>
               <w:rPr>
                 <w:rFonts w:cstheme="minorHAnsi"/>
+                <w:color w:val="000000" w:themeColor="text1"/>
+                <w:sz w:val="22"/>
+                <w:szCs w:val="22"/>
+                <w:lang w:val="pl-PL"/>
+              </w:rPr>
+              <w:t>&lt;</w:t>
+            </w:r>
+            <w:proofErr w:type="spellStart"/>
+            <w:r>
+              <w:rPr>
+                <w:rFonts w:cstheme="minorHAnsi"/>
+                <w:color w:val="000000" w:themeColor="text1"/>
+                <w:sz w:val="22"/>
+                <w:szCs w:val="22"/>
+                <w:lang w:val="pl-PL"/>
+              </w:rPr>
+              <w:t>addr</w:t>
+            </w:r>
+            <w:proofErr w:type="spellEnd"/>
+            <w:r>
+              <w:rPr>
+                <w:rFonts w:cstheme="minorHAnsi"/>
+                <w:color w:val="000000" w:themeColor="text1"/>
+                <w:sz w:val="22"/>
+                <w:szCs w:val="22"/>
+                <w:lang w:val="pl-PL"/>
+              </w:rPr>
+              <w:t xml:space="preserve"> </w:t>
+            </w:r>
+            <w:proofErr w:type="spellStart"/>
+            <w:r>
+              <w:rPr>
+                <w:rFonts w:cstheme="minorHAnsi"/>
+                <w:color w:val="000000" w:themeColor="text1"/>
+                <w:sz w:val="22"/>
+                <w:szCs w:val="22"/>
+                <w:lang w:val="pl-PL"/>
+              </w:rPr>
+              <w:t>use</w:t>
+            </w:r>
+            <w:proofErr w:type="spellEnd"/>
+            <w:r>
+              <w:rPr>
+                <w:rFonts w:cstheme="minorHAnsi"/>
+                <w:color w:val="000000" w:themeColor="text1"/>
+                <w:sz w:val="22"/>
+                <w:szCs w:val="22"/>
+                <w:lang w:val="pl-PL"/>
+              </w:rPr>
+              <w:t>=PHYS</w:t>
+            </w:r>
+            <w:r>
+              <w:rPr>
+                <w:rFonts w:cstheme="minorHAnsi"/>
+                <w:color w:val="000000" w:themeColor="text1"/>
+                <w:sz w:val="22"/>
+                <w:szCs w:val="22"/>
+                <w:lang w:val="pl-PL"/>
+              </w:rPr>
+              <w:t>&gt;</w:t>
+            </w:r>
+          </w:p>
+        </w:tc>
+        <w:tc>
+          <w:tcPr>
+            <w:tcW w:w="5757" w:type="dxa"/>
+          </w:tcPr>
+          <w:p>
+            <w:pPr>
+              <w:rPr>
+                <w:noProof/>
+                <w:sz w:val="22"/>
+                <w:szCs w:val="22"/>
+              </w:rPr>
+            </w:pPr>
+          </w:p>
+        </w:tc>
+        <w:tc>
+          <w:tcPr>
+            <w:tcW w:w="5757" w:type="dxa"/>
+          </w:tcPr>
+          <w:p>
+            <w:pPr>
+              <w:rPr>
+                <w:noProof/>
+                <w:color w:val="000000" w:themeColor="text1"/>
+                <w:sz w:val="22"/>
+                <w:szCs w:val="22"/>
+              </w:rPr>
+            </w:pPr>
+            <w:r>
+              <w:rPr>
+                <w:noProof/>
+                <w:color w:val="000000" w:themeColor="text1"/>
+                <w:sz w:val="22"/>
+                <w:szCs w:val="22"/>
+              </w:rPr>
+              <w:t>Type</w:t>
+            </w:r>
+          </w:p>
+        </w:tc>
+      </w:tr>
+      <w:tr>
+        <w:tc>
+          <w:tcPr>
+            <w:tcW w:w="5756" w:type="dxa"/>
+          </w:tcPr>
+          <w:p>
+            <w:pPr>
+              <w:rPr>
+                <w:b/>
+                <w:bCs/>
+                <w:noProof/>
+                <w:sz w:val="22"/>
+                <w:szCs w:val="22"/>
+              </w:rPr>
+            </w:pPr>
+            <w:r>
+              <w:rPr>
+                <w:b/>
+                <w:bCs/>
+                <w:noProof/>
+                <w:sz w:val="22"/>
+                <w:szCs w:val="22"/>
+              </w:rPr>
+              <w:t>&lt;addr&gt;&lt;desc&gt;</w:t>
+            </w:r>
+          </w:p>
+        </w:tc>
+        <w:tc>
+          <w:tcPr>
+            <w:tcW w:w="5757" w:type="dxa"/>
+          </w:tcPr>
+          <w:p>
+            <w:pPr>
+              <w:rPr>
+                <w:noProof/>
+                <w:sz w:val="22"/>
+                <w:szCs w:val="22"/>
+              </w:rPr>
+            </w:pPr>
+          </w:p>
+        </w:tc>
+        <w:tc>
+          <w:tcPr>
+            <w:tcW w:w="5757" w:type="dxa"/>
+          </w:tcPr>
+          <w:p>
+            <w:pPr>
+              <w:rPr>
+                <w:noProof/>
+                <w:color w:val="000000" w:themeColor="text1"/>
+                <w:sz w:val="22"/>
+                <w:szCs w:val="22"/>
+              </w:rPr>
+            </w:pPr>
+            <w:r>
+              <w:rPr>
+                <w:noProof/>
+                <w:color w:val="000000" w:themeColor="text1"/>
+                <w:sz w:val="22"/>
+                <w:szCs w:val="22"/>
+              </w:rPr>
+              <w:t>Text</w:t>
+            </w:r>
+          </w:p>
+        </w:tc>
+      </w:tr>
+      <w:tr>
+        <w:tc>
+          <w:tcPr>
+            <w:tcW w:w="5756" w:type="dxa"/>
+          </w:tcPr>
+          <w:p>
+            <w:pPr>
+              <w:rPr>
+                <w:noProof/>
+                <w:color w:val="000000" w:themeColor="text1"/>
+                <w:sz w:val="22"/>
+                <w:szCs w:val="22"/>
+              </w:rPr>
+            </w:pPr>
+            <w:r>
+              <w:rPr>
+                <w:rFonts w:cstheme="minorHAnsi"/>
                 <w:color w:val="FF0000"/>
                 <w:sz w:val="22"/>
                 <w:szCs w:val="22"/>
@@ -36464,7 +35821,7 @@
                 <w:sz w:val="22"/>
                 <w:szCs w:val="22"/>
               </w:rPr>
-              <w:t>Type</w:t>
+              <w:t>Line</w:t>
             </w:r>
           </w:p>
         </w:tc>
@@ -36477,148 +35834,17 @@
           <w:p>
             <w:pPr>
               <w:rPr>
-                <w:b/>
-                <w:bCs/>
-                <w:noProof/>
-                <w:sz w:val="22"/>
-                <w:szCs w:val="22"/>
-              </w:rPr>
-            </w:pPr>
-            <w:r>
-              <w:rPr>
-                <w:b/>
-                <w:bCs/>
-                <w:noProof/>
-                <w:sz w:val="22"/>
-                <w:szCs w:val="22"/>
-              </w:rPr>
-              <w:t>&lt;addr&gt;&lt;desc&gt;</w:t>
-            </w:r>
-          </w:p>
-        </w:tc>
-        <w:tc>
-          <w:tcPr>
-            <w:tcW w:w="5757" w:type="dxa"/>
-          </w:tcPr>
-          <w:p>
-            <w:pPr>
-              <w:rPr>
-                <w:noProof/>
-                <w:sz w:val="22"/>
-                <w:szCs w:val="22"/>
-              </w:rPr>
-            </w:pPr>
-          </w:p>
-        </w:tc>
-        <w:tc>
-          <w:tcPr>
-            <w:tcW w:w="5757" w:type="dxa"/>
-          </w:tcPr>
-          <w:p>
-            <w:pPr>
-              <w:rPr>
-                <w:noProof/>
-                <w:color w:val="000000" w:themeColor="text1"/>
-                <w:sz w:val="22"/>
-                <w:szCs w:val="22"/>
-              </w:rPr>
-            </w:pPr>
-            <w:r>
-              <w:rPr>
-                <w:noProof/>
-                <w:color w:val="000000" w:themeColor="text1"/>
-                <w:sz w:val="22"/>
-                <w:szCs w:val="22"/>
-              </w:rPr>
-              <w:t>Text</w:t>
-            </w:r>
-          </w:p>
-        </w:tc>
-      </w:tr>
-      <w:tr>
-        <w:tc>
-          <w:tcPr>
-            <w:tcW w:w="5756" w:type="dxa"/>
-          </w:tcPr>
-          <w:p>
-            <w:pPr>
-              <w:rPr>
-                <w:noProof/>
-                <w:color w:val="000000" w:themeColor="text1"/>
-                <w:sz w:val="22"/>
-                <w:szCs w:val="22"/>
-              </w:rPr>
-            </w:pPr>
-            <w:r>
-              <w:rPr>
-                <w:rFonts w:cstheme="minorHAnsi"/>
-                <w:color w:val="FF0000"/>
-                <w:sz w:val="22"/>
-                <w:szCs w:val="22"/>
-              </w:rPr>
-              <w:t>Not populated</w:t>
-            </w:r>
-          </w:p>
-        </w:tc>
-        <w:tc>
-          <w:tcPr>
-            <w:tcW w:w="5757" w:type="dxa"/>
-          </w:tcPr>
-          <w:p>
-            <w:pPr>
-              <w:rPr>
-                <w:noProof/>
-                <w:sz w:val="22"/>
-                <w:szCs w:val="22"/>
-              </w:rPr>
-            </w:pPr>
-          </w:p>
-        </w:tc>
-        <w:tc>
-          <w:tcPr>
-            <w:tcW w:w="5757" w:type="dxa"/>
-          </w:tcPr>
-          <w:p>
-            <w:pPr>
-              <w:rPr>
-                <w:noProof/>
-                <w:color w:val="000000" w:themeColor="text1"/>
-                <w:sz w:val="22"/>
-                <w:szCs w:val="22"/>
-              </w:rPr>
-            </w:pPr>
-            <w:r>
-              <w:rPr>
-                <w:noProof/>
-                <w:color w:val="000000" w:themeColor="text1"/>
-                <w:sz w:val="22"/>
-                <w:szCs w:val="22"/>
-              </w:rPr>
-              <w:t>Line</w:t>
-            </w:r>
-          </w:p>
-        </w:tc>
-      </w:tr>
-      <w:tr>
-        <w:tc>
-          <w:tcPr>
-            <w:tcW w:w="5756" w:type="dxa"/>
-          </w:tcPr>
-          <w:p>
-            <w:pPr>
-              <w:rPr>
-                <w:noProof/>
-                <w:sz w:val="22"/>
-                <w:szCs w:val="22"/>
-              </w:rPr>
-            </w:pPr>
-            <w:r>
-              <w:rPr>
-                <w:noProof/>
-                <w:sz w:val="22"/>
-                <w:szCs w:val="22"/>
-              </w:rPr>
-              <w:lastRenderedPageBreak/>
+                <w:noProof/>
+                <w:sz w:val="22"/>
+                <w:szCs w:val="22"/>
+              </w:rPr>
+            </w:pPr>
+            <w:r>
+              <w:rPr>
+                <w:noProof/>
+                <w:sz w:val="22"/>
+                <w:szCs w:val="22"/>
+              </w:rPr>
               <w:t>&lt;addr&gt;&lt;city&gt;</w:t>
             </w:r>
           </w:p>
@@ -36935,47 +36161,7 @@
                 <w:sz w:val="22"/>
                 <w:szCs w:val="22"/>
               </w:rPr>
-              <w:t>&lt;</w:t>
-            </w:r>
-            <w:proofErr w:type="spellStart"/>
-            <w:r>
-              <w:rPr>
-                <w:rFonts w:cstheme="minorHAnsi"/>
-                <w:color w:val="000000" w:themeColor="text1"/>
-                <w:sz w:val="22"/>
-                <w:szCs w:val="22"/>
-              </w:rPr>
-              <w:t>addr</w:t>
-            </w:r>
-            <w:proofErr w:type="spellEnd"/>
-            <w:r>
-              <w:rPr>
-                <w:rFonts w:cstheme="minorHAnsi"/>
-                <w:color w:val="000000" w:themeColor="text1"/>
-                <w:sz w:val="22"/>
-                <w:szCs w:val="22"/>
-              </w:rPr>
-              <w:t>&gt;&lt;</w:t>
-            </w:r>
-            <w:proofErr w:type="spellStart"/>
-            <w:r>
-              <w:rPr>
-                <w:rFonts w:cstheme="minorHAnsi"/>
-                <w:color w:val="000000" w:themeColor="text1"/>
-                <w:sz w:val="22"/>
-                <w:szCs w:val="22"/>
-              </w:rPr>
-              <w:t>useableperiod</w:t>
-            </w:r>
-            <w:proofErr w:type="spellEnd"/>
-            <w:r>
-              <w:rPr>
-                <w:rFonts w:cstheme="minorHAnsi"/>
-                <w:color w:val="000000" w:themeColor="text1"/>
-                <w:sz w:val="22"/>
-                <w:szCs w:val="22"/>
-              </w:rPr>
-              <w:t>&gt;</w:t>
+              <w:t>&lt;addr&gt;&lt;useableperiod&gt;</w:t>
             </w:r>
           </w:p>
         </w:tc>
@@ -38631,7 +37817,6 @@
                 <w:sz w:val="22"/>
                 <w:szCs w:val="22"/>
               </w:rPr>
-              <w:lastRenderedPageBreak/>
               <w:t>Not populated</w:t>
             </w:r>
           </w:p>
@@ -41274,47 +40459,7 @@
                 <w:sz w:val="22"/>
                 <w:szCs w:val="22"/>
               </w:rPr>
-              <w:t>&lt;</w:t>
-            </w:r>
-            <w:proofErr w:type="spellStart"/>
-            <w:r>
-              <w:rPr>
-                <w:rFonts w:cstheme="minorHAnsi"/>
-                <w:color w:val="000000" w:themeColor="text1"/>
-                <w:sz w:val="22"/>
-                <w:szCs w:val="22"/>
-              </w:rPr>
-              <w:t>responsibleParty</w:t>
-            </w:r>
-            <w:proofErr w:type="spellEnd"/>
-            <w:r>
-              <w:rPr>
-                <w:rFonts w:cstheme="minorHAnsi"/>
-                <w:color w:val="000000" w:themeColor="text1"/>
-                <w:sz w:val="22"/>
-                <w:szCs w:val="22"/>
-              </w:rPr>
-              <w:t>&gt;&lt;</w:t>
-            </w:r>
-            <w:proofErr w:type="spellStart"/>
-            <w:r>
-              <w:rPr>
-                <w:rFonts w:cstheme="minorHAnsi"/>
-                <w:color w:val="000000" w:themeColor="text1"/>
-                <w:sz w:val="22"/>
-                <w:szCs w:val="22"/>
-              </w:rPr>
-              <w:t>assignedEntity</w:t>
-            </w:r>
-            <w:proofErr w:type="spellEnd"/>
-            <w:r>
-              <w:rPr>
-                <w:rFonts w:cstheme="minorHAnsi"/>
-                <w:color w:val="000000" w:themeColor="text1"/>
-                <w:sz w:val="22"/>
-                <w:szCs w:val="22"/>
-              </w:rPr>
-              <w:t>&gt;</w:t>
+              <w:t>&lt;responsibleParty&gt;&lt;assignedEntity&gt;</w:t>
             </w:r>
           </w:p>
         </w:tc>
@@ -41386,47 +40531,7 @@
                 <w:sz w:val="22"/>
                 <w:szCs w:val="22"/>
               </w:rPr>
-              <w:t>&lt;</w:t>
-            </w:r>
-            <w:proofErr w:type="spellStart"/>
-            <w:r>
-              <w:rPr>
-                <w:rFonts w:cstheme="minorHAnsi"/>
-                <w:color w:val="000000" w:themeColor="text1"/>
-                <w:sz w:val="22"/>
-                <w:szCs w:val="22"/>
-              </w:rPr>
-              <w:t>responsibleParty</w:t>
-            </w:r>
-            <w:proofErr w:type="spellEnd"/>
-            <w:r>
-              <w:rPr>
-                <w:rFonts w:cstheme="minorHAnsi"/>
-                <w:color w:val="000000" w:themeColor="text1"/>
-                <w:sz w:val="22"/>
-                <w:szCs w:val="22"/>
-              </w:rPr>
-              <w:t>&gt;&lt;</w:t>
-            </w:r>
-            <w:proofErr w:type="spellStart"/>
-            <w:r>
-              <w:rPr>
-                <w:rFonts w:cstheme="minorHAnsi"/>
-                <w:color w:val="000000" w:themeColor="text1"/>
-                <w:sz w:val="22"/>
-                <w:szCs w:val="22"/>
-              </w:rPr>
-              <w:t>assignedEntity</w:t>
-            </w:r>
-            <w:proofErr w:type="spellEnd"/>
-            <w:r>
-              <w:rPr>
-                <w:rFonts w:cstheme="minorHAnsi"/>
-                <w:color w:val="000000" w:themeColor="text1"/>
-                <w:sz w:val="22"/>
-                <w:szCs w:val="22"/>
-              </w:rPr>
-              <w:t>&gt;&lt;code&gt;</w:t>
+              <w:t>&lt;responsibleParty&gt;&lt;assignedEntity&gt;&lt;code&gt;</w:t>
             </w:r>
           </w:p>
         </w:tc>
@@ -41490,67 +40595,7 @@
                 <w:sz w:val="22"/>
                 <w:szCs w:val="22"/>
               </w:rPr>
-              <w:t>&lt;</w:t>
-            </w:r>
-            <w:proofErr w:type="spellStart"/>
-            <w:r>
-              <w:rPr>
-                <w:rFonts w:cstheme="minorHAnsi"/>
-                <w:color w:val="000000" w:themeColor="text1"/>
-                <w:sz w:val="22"/>
-                <w:szCs w:val="22"/>
-              </w:rPr>
-              <w:t>responsibleParty</w:t>
-            </w:r>
-            <w:proofErr w:type="spellEnd"/>
-            <w:r>
-              <w:rPr>
-                <w:rFonts w:cstheme="minorHAnsi"/>
-                <w:color w:val="000000" w:themeColor="text1"/>
-                <w:sz w:val="22"/>
-                <w:szCs w:val="22"/>
-              </w:rPr>
-              <w:t>&gt;&lt;</w:t>
-            </w:r>
-            <w:proofErr w:type="spellStart"/>
-            <w:r>
-              <w:rPr>
-                <w:rFonts w:cstheme="minorHAnsi"/>
-                <w:color w:val="000000" w:themeColor="text1"/>
-                <w:sz w:val="22"/>
-                <w:szCs w:val="22"/>
-              </w:rPr>
-              <w:t>assignedEntity</w:t>
-            </w:r>
-            <w:proofErr w:type="spellEnd"/>
-            <w:r>
-              <w:rPr>
-                <w:rFonts w:cstheme="minorHAnsi"/>
-                <w:color w:val="000000" w:themeColor="text1"/>
-                <w:sz w:val="22"/>
-                <w:szCs w:val="22"/>
-              </w:rPr>
-              <w:t>&gt;&lt;</w:t>
-            </w:r>
-            <w:proofErr w:type="spellStart"/>
-            <w:r>
-              <w:rPr>
-                <w:rFonts w:cstheme="minorHAnsi"/>
-                <w:color w:val="000000" w:themeColor="text1"/>
-                <w:sz w:val="22"/>
-                <w:szCs w:val="22"/>
-              </w:rPr>
-              <w:t>representedOrganization</w:t>
-            </w:r>
-            <w:proofErr w:type="spellEnd"/>
-            <w:r>
-              <w:rPr>
-                <w:rFonts w:cstheme="minorHAnsi"/>
-                <w:color w:val="000000" w:themeColor="text1"/>
-                <w:sz w:val="22"/>
-                <w:szCs w:val="22"/>
-              </w:rPr>
-              <w:t>&gt;</w:t>
+              <w:t>&lt;responsibleParty&gt;&lt;assignedEntity&gt;&lt;representedOrganization&gt;</w:t>
             </w:r>
           </w:p>
         </w:tc>
@@ -41947,6 +40992,459 @@
                 <w:lang w:val="en-US"/>
               </w:rPr>
               <w:t>)</w:t>
+            </w:r>
+          </w:p>
+        </w:tc>
+      </w:tr>
+      <w:tr>
+        <w:tc>
+          <w:tcPr>
+            <w:tcW w:w="5756" w:type="dxa"/>
+          </w:tcPr>
+          <w:p>
+            <w:pPr>
+              <w:rPr>
+                <w:b/>
+                <w:bCs/>
+                <w:noProof/>
+                <w:color w:val="000000" w:themeColor="text1"/>
+                <w:sz w:val="22"/>
+                <w:szCs w:val="22"/>
+                <w:lang w:val="pl-PL"/>
+              </w:rPr>
+            </w:pPr>
+            <w:r>
+              <w:rPr>
+                <w:color w:val="000000" w:themeColor="text1"/>
+                <w:sz w:val="22"/>
+                <w:szCs w:val="22"/>
+              </w:rPr>
+              <w:t>&lt;itk:header&gt;&lt;</w:t>
+            </w:r>
+            <w:r>
+              <w:rPr>
+                <w:color w:val="000000" w:themeColor="text1"/>
+                <w:sz w:val="22"/>
+                <w:szCs w:val="22"/>
+                <w:lang w:val="pl-PL"/>
+              </w:rPr>
+              <w:t>a:</w:t>
+            </w:r>
+            <w:r>
+              <w:rPr>
+                <w:color w:val="000000" w:themeColor="text1"/>
+                <w:sz w:val="22"/>
+                <w:szCs w:val="22"/>
+              </w:rPr>
+              <w:t>M</w:t>
+            </w:r>
+            <w:proofErr w:type="spellStart"/>
+            <w:r>
+              <w:rPr>
+                <w:color w:val="000000" w:themeColor="text1"/>
+                <w:sz w:val="22"/>
+                <w:szCs w:val="22"/>
+                <w:lang w:val="pl-PL"/>
+              </w:rPr>
+              <w:t>essageID</w:t>
+            </w:r>
+            <w:proofErr w:type="spellEnd"/>
+            <w:r>
+              <w:rPr>
+                <w:color w:val="000000" w:themeColor="text1"/>
+                <w:sz w:val="22"/>
+                <w:szCs w:val="22"/>
+                <w:lang w:val="pl-PL"/>
+              </w:rPr>
+              <w:t>&gt;</w:t>
+            </w:r>
+          </w:p>
+        </w:tc>
+        <w:tc>
+          <w:tcPr>
+            <w:tcW w:w="5757" w:type="dxa"/>
+          </w:tcPr>
+          <w:p>
+            <w:pPr>
+              <w:rPr>
+                <w:noProof/>
+                <w:color w:val="000000" w:themeColor="text1"/>
+                <w:sz w:val="22"/>
+                <w:szCs w:val="22"/>
+              </w:rPr>
+            </w:pPr>
+          </w:p>
+        </w:tc>
+        <w:tc>
+          <w:tcPr>
+            <w:tcW w:w="5757" w:type="dxa"/>
+          </w:tcPr>
+          <w:p>
+            <w:pPr>
+              <w:rPr>
+                <w:noProof/>
+                <w:color w:val="000000" w:themeColor="text1"/>
+                <w:sz w:val="22"/>
+                <w:szCs w:val="22"/>
+                <w:lang w:val="pl-PL"/>
+              </w:rPr>
+            </w:pPr>
+            <w:r>
+              <w:rPr>
+                <w:noProof/>
+                <w:color w:val="000000" w:themeColor="text1"/>
+                <w:sz w:val="22"/>
+                <w:szCs w:val="22"/>
+                <w:lang w:val="pl-PL"/>
+              </w:rPr>
+              <w:t>id</w:t>
+            </w:r>
+          </w:p>
+        </w:tc>
+      </w:tr>
+      <w:tr>
+        <w:tc>
+          <w:tcPr>
+            <w:tcW w:w="5756" w:type="dxa"/>
+          </w:tcPr>
+          <w:p>
+            <w:pPr>
+              <w:shd w:val="clear" w:color="auto" w:fill="FFFFFE"/>
+              <w:spacing w:line="270" w:lineRule="atLeast"/>
+              <w:rPr>
+                <w:color w:val="000000" w:themeColor="text1"/>
+                <w:sz w:val="22"/>
+                <w:szCs w:val="22"/>
+                <w:lang w:val="en-US"/>
+              </w:rPr>
+            </w:pPr>
+            <w:r>
+              <w:rPr>
+                <w:color w:val="000000" w:themeColor="text1"/>
+                <w:sz w:val="22"/>
+                <w:szCs w:val="22"/>
+              </w:rPr>
+              <w:t>&lt;itk:header&gt;&lt;itk:handlingSpecification&gt;&lt;itk:spec</w:t>
+            </w:r>
+            <w:r>
+              <w:rPr>
+                <w:color w:val="000000" w:themeColor="text1"/>
+                <w:sz w:val="22"/>
+                <w:szCs w:val="22"/>
+                <w:lang w:val="en-US"/>
+              </w:rPr>
+              <w:t xml:space="preserve"> value&gt;</w:t>
+            </w:r>
+          </w:p>
+          <w:p>
+            <w:pPr>
+              <w:rPr>
+                <w:color w:val="000000" w:themeColor="text1"/>
+                <w:sz w:val="22"/>
+                <w:szCs w:val="22"/>
+              </w:rPr>
+            </w:pPr>
+          </w:p>
+        </w:tc>
+        <w:tc>
+          <w:tcPr>
+            <w:tcW w:w="5757" w:type="dxa"/>
+          </w:tcPr>
+          <w:p>
+            <w:pPr>
+              <w:rPr>
+                <w:noProof/>
+                <w:color w:val="000000" w:themeColor="text1"/>
+                <w:sz w:val="22"/>
+                <w:szCs w:val="22"/>
+              </w:rPr>
+            </w:pPr>
+          </w:p>
+        </w:tc>
+        <w:tc>
+          <w:tcPr>
+            <w:tcW w:w="5757" w:type="dxa"/>
+          </w:tcPr>
+          <w:p>
+            <w:pPr>
+              <w:rPr>
+                <w:noProof/>
+                <w:color w:val="000000" w:themeColor="text1"/>
+                <w:sz w:val="22"/>
+                <w:szCs w:val="22"/>
+                <w:lang w:val="pl-PL"/>
+              </w:rPr>
+            </w:pPr>
+            <w:r>
+              <w:rPr>
+                <w:noProof/>
+                <w:color w:val="000000" w:themeColor="text1"/>
+                <w:sz w:val="22"/>
+                <w:szCs w:val="22"/>
+                <w:lang w:val="pl-PL"/>
+              </w:rPr>
+              <w:t>Event</w:t>
+            </w:r>
+          </w:p>
+        </w:tc>
+      </w:tr>
+      <w:tr>
+        <w:tc>
+          <w:tcPr>
+            <w:tcW w:w="5756" w:type="dxa"/>
+          </w:tcPr>
+          <w:p>
+            <w:pPr>
+              <w:shd w:val="clear" w:color="auto" w:fill="FFFFFE"/>
+              <w:spacing w:line="270" w:lineRule="atLeast"/>
+              <w:rPr>
+                <w:color w:val="000000" w:themeColor="text1"/>
+                <w:sz w:val="22"/>
+                <w:szCs w:val="22"/>
+                <w:lang w:val="en-US"/>
+              </w:rPr>
+            </w:pPr>
+            <w:r>
+              <w:rPr>
+                <w:color w:val="000000" w:themeColor="text1"/>
+                <w:sz w:val="22"/>
+                <w:szCs w:val="22"/>
+                <w:lang w:val="en-US"/>
+              </w:rPr>
+              <w:t>Code:</w:t>
+            </w:r>
+            <w:r>
+              <w:rPr>
+                <w:color w:val="000000" w:themeColor="text1"/>
+                <w:sz w:val="22"/>
+                <w:szCs w:val="22"/>
+              </w:rPr>
+              <w:t xml:space="preserve"> &lt;</w:t>
+            </w:r>
+            <w:proofErr w:type="gramStart"/>
+            <w:r>
+              <w:rPr>
+                <w:color w:val="000000" w:themeColor="text1"/>
+                <w:sz w:val="22"/>
+                <w:szCs w:val="22"/>
+              </w:rPr>
+              <w:t>itk:header</w:t>
+            </w:r>
+            <w:proofErr w:type="gramEnd"/>
+            <w:r>
+              <w:rPr>
+                <w:color w:val="000000" w:themeColor="text1"/>
+                <w:sz w:val="22"/>
+                <w:szCs w:val="22"/>
+              </w:rPr>
+              <w:t>&gt;&lt;itk:handlingSpecification&gt;&lt;itk:spec</w:t>
+            </w:r>
+            <w:r>
+              <w:rPr>
+                <w:color w:val="000000" w:themeColor="text1"/>
+                <w:sz w:val="22"/>
+                <w:szCs w:val="22"/>
+                <w:lang w:val="en-US"/>
+              </w:rPr>
+              <w:t xml:space="preserve"> value&gt;</w:t>
+            </w:r>
+          </w:p>
+          <w:p>
+            <w:pPr>
+              <w:shd w:val="clear" w:color="auto" w:fill="FFFFFE"/>
+              <w:spacing w:line="270" w:lineRule="atLeast"/>
+              <w:rPr>
+                <w:color w:val="000000" w:themeColor="text1"/>
+                <w:sz w:val="22"/>
+                <w:szCs w:val="22"/>
+                <w:lang w:val="en-US"/>
+              </w:rPr>
+            </w:pPr>
+            <w:r>
+              <w:rPr>
+                <w:b/>
+                <w:bCs/>
+                <w:noProof/>
+                <w:color w:val="000000" w:themeColor="text1"/>
+                <w:sz w:val="22"/>
+                <w:szCs w:val="22"/>
+                <w:lang w:val="en-US"/>
+              </w:rPr>
+              <w:t>System:</w:t>
+            </w:r>
+            <w:r>
+              <w:rPr>
+                <w:color w:val="000000" w:themeColor="text1"/>
+                <w:sz w:val="22"/>
+                <w:szCs w:val="22"/>
+              </w:rPr>
+              <w:t xml:space="preserve"> &lt;</w:t>
+            </w:r>
+            <w:proofErr w:type="gramStart"/>
+            <w:r>
+              <w:rPr>
+                <w:color w:val="000000" w:themeColor="text1"/>
+                <w:sz w:val="22"/>
+                <w:szCs w:val="22"/>
+              </w:rPr>
+              <w:t>itk:header</w:t>
+            </w:r>
+            <w:proofErr w:type="gramEnd"/>
+            <w:r>
+              <w:rPr>
+                <w:color w:val="000000" w:themeColor="text1"/>
+                <w:sz w:val="22"/>
+                <w:szCs w:val="22"/>
+              </w:rPr>
+              <w:t>&gt;&lt;itk:handlingSpecification&gt;&lt;itk:spec</w:t>
+            </w:r>
+            <w:r>
+              <w:rPr>
+                <w:color w:val="000000" w:themeColor="text1"/>
+                <w:sz w:val="22"/>
+                <w:szCs w:val="22"/>
+                <w:lang w:val="en-US"/>
+              </w:rPr>
+              <w:t xml:space="preserve"> key&gt;</w:t>
+            </w:r>
+          </w:p>
+          <w:p>
+            <w:pPr>
+              <w:rPr>
+                <w:b/>
+                <w:bCs/>
+                <w:noProof/>
+                <w:color w:val="000000" w:themeColor="text1"/>
+                <w:sz w:val="22"/>
+                <w:szCs w:val="22"/>
+                <w:lang w:val="en-US"/>
+              </w:rPr>
+            </w:pPr>
+          </w:p>
+        </w:tc>
+        <w:tc>
+          <w:tcPr>
+            <w:tcW w:w="5757" w:type="dxa"/>
+          </w:tcPr>
+          <w:p>
+            <w:pPr>
+              <w:rPr>
+                <w:noProof/>
+                <w:color w:val="000000" w:themeColor="text1"/>
+                <w:sz w:val="22"/>
+                <w:szCs w:val="22"/>
+              </w:rPr>
+            </w:pPr>
+          </w:p>
+        </w:tc>
+        <w:tc>
+          <w:tcPr>
+            <w:tcW w:w="5757" w:type="dxa"/>
+          </w:tcPr>
+          <w:p>
+            <w:pPr>
+              <w:rPr>
+                <w:noProof/>
+                <w:color w:val="000000" w:themeColor="text1"/>
+                <w:sz w:val="22"/>
+                <w:szCs w:val="22"/>
+                <w:lang w:val="pl-PL"/>
+              </w:rPr>
+            </w:pPr>
+            <w:r>
+              <w:rPr>
+                <w:noProof/>
+                <w:color w:val="000000" w:themeColor="text1"/>
+                <w:sz w:val="22"/>
+                <w:szCs w:val="22"/>
+                <w:lang w:val="pl-PL"/>
+              </w:rPr>
+              <w:t>Reason</w:t>
+            </w:r>
+          </w:p>
+        </w:tc>
+      </w:tr>
+      <w:tr>
+        <w:tc>
+          <w:tcPr>
+            <w:tcW w:w="5756" w:type="dxa"/>
+          </w:tcPr>
+          <w:p>
+            <w:pPr>
+              <w:rPr>
+                <w:color w:val="000000" w:themeColor="text1"/>
+                <w:sz w:val="22"/>
+                <w:szCs w:val="22"/>
+              </w:rPr>
+            </w:pPr>
+            <w:r>
+              <w:rPr>
+                <w:color w:val="000000" w:themeColor="text1"/>
+                <w:sz w:val="22"/>
+                <w:szCs w:val="22"/>
+              </w:rPr>
+              <w:t>&lt;itk:header&gt;&lt;itk:handlingSpecification&gt;&lt;itk:</w:t>
+            </w:r>
+            <w:proofErr w:type="spellStart"/>
+            <w:r>
+              <w:rPr>
+                <w:color w:val="000000" w:themeColor="text1"/>
+                <w:sz w:val="22"/>
+                <w:szCs w:val="22"/>
+                <w:lang w:val="en-US"/>
+              </w:rPr>
+              <w:t>senderAddress</w:t>
+            </w:r>
+            <w:proofErr w:type="spellEnd"/>
+            <w:r>
+              <w:rPr>
+                <w:color w:val="000000" w:themeColor="text1"/>
+                <w:sz w:val="22"/>
+                <w:szCs w:val="22"/>
+                <w:lang w:val="en-US"/>
+              </w:rPr>
+              <w:t>&gt;</w:t>
+            </w:r>
+          </w:p>
+        </w:tc>
+        <w:tc>
+          <w:tcPr>
+            <w:tcW w:w="5757" w:type="dxa"/>
+          </w:tcPr>
+          <w:p>
+            <w:pPr>
+              <w:rPr>
+                <w:noProof/>
+                <w:color w:val="000000" w:themeColor="text1"/>
+                <w:sz w:val="22"/>
+                <w:szCs w:val="22"/>
+              </w:rPr>
+            </w:pPr>
+          </w:p>
+        </w:tc>
+        <w:tc>
+          <w:tcPr>
+            <w:tcW w:w="5757" w:type="dxa"/>
+          </w:tcPr>
+          <w:p>
+            <w:pPr>
+              <w:rPr>
+                <w:noProof/>
+                <w:color w:val="000000" w:themeColor="text1"/>
+                <w:sz w:val="22"/>
+                <w:szCs w:val="22"/>
+                <w:lang w:val="pl-PL"/>
+              </w:rPr>
+            </w:pPr>
+            <w:r>
+              <w:rPr>
+                <w:noProof/>
+                <w:color w:val="000000" w:themeColor="text1"/>
+                <w:sz w:val="22"/>
+                <w:szCs w:val="22"/>
+                <w:lang w:val="pl-PL"/>
+              </w:rPr>
+              <w:t>Destination</w:t>
             </w:r>
           </w:p>
         </w:tc>

</xml_diff>

<commit_message>
NIAD-1665: Update integration tests and documentation
</commit_message>
<xml_diff>
--- a/doc/ITK_FHIR_mapping.docx
+++ b/doc/ITK_FHIR_mapping.docx
@@ -40,8 +40,8 @@
       </w:tblPr>
       <w:tblGrid>
         <w:gridCol w:w="6097"/>
-        <w:gridCol w:w="5548"/>
-        <w:gridCol w:w="5625"/>
+        <w:gridCol w:w="5582"/>
+        <w:gridCol w:w="5591"/>
       </w:tblGrid>
       <w:tr>
         <w:tc>
@@ -1122,12 +1122,28 @@
                 <w:color w:val="080808"/>
               </w:rPr>
             </w:pPr>
+            <w:proofErr w:type="spellStart"/>
             <w:r>
               <w:rPr>
                 <w:color w:val="0033B3"/>
               </w:rPr>
-              <w:t>DistributionEnvelope/header/handlingSpecification</w:t>
-            </w:r>
+              <w:t>DistributionEnvelope</w:t>
+            </w:r>
+            <w:proofErr w:type="spellEnd"/>
+            <w:r>
+              <w:rPr>
+                <w:color w:val="0033B3"/>
+              </w:rPr>
+              <w:t>/header/</w:t>
+            </w:r>
+            <w:proofErr w:type="spellStart"/>
+            <w:r>
+              <w:rPr>
+                <w:color w:val="0033B3"/>
+              </w:rPr>
+              <w:t>handlingSpecification</w:t>
+            </w:r>
+            <w:proofErr w:type="spellEnd"/>
           </w:p>
         </w:tc>
         <w:tc>
@@ -2061,6 +2077,7 @@
             <w:pPr>
               <w:rPr>
                 <w:noProof/>
+                <w:color w:val="000000" w:themeColor="text1"/>
                 <w:sz w:val="22"/>
                 <w:szCs w:val="22"/>
               </w:rPr>
@@ -2073,6 +2090,45 @@
                 <w:szCs w:val="22"/>
               </w:rPr>
               <w:t>Location</w:t>
+            </w:r>
+          </w:p>
+          <w:p>
+            <w:pPr>
+              <w:rPr>
+                <w:noProof/>
+                <w:sz w:val="22"/>
+                <w:szCs w:val="22"/>
+              </w:rPr>
+            </w:pPr>
+            <w:r>
+              <w:rPr>
+                <w:noProof/>
+                <w:color w:val="2F5496" w:themeColor="accent1" w:themeShade="BF"/>
+                <w:sz w:val="22"/>
+                <w:szCs w:val="22"/>
+                <w:lang w:val="en-US"/>
+              </w:rPr>
+              <w:t xml:space="preserve">For </w:t>
+            </w:r>
+            <w:r>
+              <w:rPr>
+                <w:noProof/>
+                <w:color w:val="2F5496" w:themeColor="accent1" w:themeShade="BF"/>
+                <w:sz w:val="22"/>
+                <w:szCs w:val="22"/>
+                <w:lang w:val="en-US"/>
+              </w:rPr>
+              <w:t xml:space="preserve">location from </w:t>
+            </w:r>
+            <w:r>
+              <w:rPr>
+                <w:noProof/>
+                <w:color w:val="2F5496" w:themeColor="accent1" w:themeShade="BF"/>
+                <w:sz w:val="22"/>
+                <w:szCs w:val="22"/>
+                <w:lang w:val="en-US"/>
+              </w:rPr>
+              <w:t>&lt;healthCareFacility&gt;&lt;location&gt; location.status HARDCODED: COMPLETED</w:t>
             </w:r>
           </w:p>
         </w:tc>
@@ -2224,6 +2280,7 @@
                 <w:sz w:val="22"/>
                 <w:szCs w:val="22"/>
               </w:rPr>
+              <w:lastRenderedPageBreak/>
               <w:t>Not populated</w:t>
             </w:r>
           </w:p>
@@ -2279,11 +2336,19 @@
                 <w:color w:val="080808"/>
               </w:rPr>
             </w:pPr>
+            <w:proofErr w:type="spellStart"/>
             <w:r>
               <w:rPr>
                 <w:color w:val="0033B3"/>
               </w:rPr>
-              <w:t>encompassingEncounter/id</w:t>
+              <w:t>encompassingEncounter</w:t>
+            </w:r>
+            <w:proofErr w:type="spellEnd"/>
+            <w:r>
+              <w:rPr>
+                <w:color w:val="0033B3"/>
+              </w:rPr>
+              <w:t>/id</w:t>
             </w:r>
           </w:p>
         </w:tc>
@@ -3129,7 +3194,29 @@
                 <w:szCs w:val="22"/>
                 <w:lang w:val="en-US"/>
               </w:rPr>
-              <w:t>&lt;patientRole&gt;&lt;telecom</w:t>
+              <w:t>&lt;</w:t>
+            </w:r>
+            <w:proofErr w:type="spellStart"/>
+            <w:r>
+              <w:rPr>
+                <w:rFonts w:cstheme="minorHAnsi"/>
+                <w:color w:val="000000" w:themeColor="text1"/>
+                <w:sz w:val="22"/>
+                <w:szCs w:val="22"/>
+                <w:lang w:val="en-US"/>
+              </w:rPr>
+              <w:t>patientRole</w:t>
+            </w:r>
+            <w:proofErr w:type="spellEnd"/>
+            <w:r>
+              <w:rPr>
+                <w:rFonts w:cstheme="minorHAnsi"/>
+                <w:color w:val="000000" w:themeColor="text1"/>
+                <w:sz w:val="22"/>
+                <w:szCs w:val="22"/>
+                <w:lang w:val="en-US"/>
+              </w:rPr>
+              <w:t>&gt;&lt;telecom</w:t>
             </w:r>
             <w:r>
               <w:rPr>
@@ -4553,7 +4640,31 @@
                 <w:sz w:val="22"/>
                 <w:szCs w:val="22"/>
               </w:rPr>
-              <w:t>&lt;entry&gt;&lt;contentId extension=’</w:t>
+              <w:t>&lt;entry&gt;&lt;</w:t>
+            </w:r>
+            <w:proofErr w:type="spellStart"/>
+            <w:r>
+              <w:rPr>
+                <w:rFonts w:cstheme="minorHAnsi"/>
+                <w:b/>
+                <w:bCs/>
+                <w:color w:val="000000" w:themeColor="text1"/>
+                <w:sz w:val="22"/>
+                <w:szCs w:val="22"/>
+              </w:rPr>
+              <w:t>contentId</w:t>
+            </w:r>
+            <w:proofErr w:type="spellEnd"/>
+            <w:r>
+              <w:rPr>
+                <w:rFonts w:cstheme="minorHAnsi"/>
+                <w:b/>
+                <w:bCs/>
+                <w:color w:val="000000" w:themeColor="text1"/>
+                <w:sz w:val="22"/>
+                <w:szCs w:val="22"/>
+              </w:rPr>
+              <w:t xml:space="preserve"> extension=’</w:t>
             </w:r>
             <w:r>
               <w:rPr>
@@ -6241,6 +6352,7 @@
                 <w:sz w:val="22"/>
                 <w:szCs w:val="22"/>
               </w:rPr>
+              <w:lastRenderedPageBreak/>
               <w:t xml:space="preserve">See ITK column of </w:t>
             </w:r>
             <w:r>
@@ -8224,6 +8336,7 @@
               </w:rPr>
               <w:t xml:space="preserve">="887031000000108" </w:t>
             </w:r>
+            <w:proofErr w:type="spellStart"/>
             <w:r>
               <w:rPr>
                 <w:b/>
@@ -8233,6 +8346,7 @@
               </w:rPr>
               <w:t>codeSystem</w:t>
             </w:r>
+            <w:proofErr w:type="spellEnd"/>
             <w:r>
               <w:rPr>
                 <w:b/>
@@ -8457,6 +8571,7 @@
                 <w:sz w:val="22"/>
                 <w:szCs w:val="22"/>
               </w:rPr>
+              <w:lastRenderedPageBreak/>
               <w:t>Value</w:t>
             </w:r>
             <w:r>
@@ -10382,6 +10497,7 @@
                 <w:sz w:val="22"/>
                 <w:szCs w:val="22"/>
               </w:rPr>
+              <w:lastRenderedPageBreak/>
               <w:t>Not populated</w:t>
             </w:r>
           </w:p>
@@ -12347,6 +12463,7 @@
                 <w:sz w:val="22"/>
                 <w:szCs w:val="22"/>
               </w:rPr>
+              <w:lastRenderedPageBreak/>
               <w:t>Value = &lt;clinicalDocument&gt;&lt;setId root=”</w:t>
             </w:r>
             <w:r>
@@ -14189,6 +14306,7 @@
                 <w:sz w:val="22"/>
                 <w:szCs w:val="22"/>
               </w:rPr>
+              <w:lastRenderedPageBreak/>
               <w:t>Not populated</w:t>
             </w:r>
           </w:p>
@@ -16083,6 +16201,7 @@
                 <w:sz w:val="22"/>
                 <w:szCs w:val="22"/>
               </w:rPr>
+              <w:lastRenderedPageBreak/>
               <w:t>Not populated</w:t>
             </w:r>
           </w:p>
@@ -18356,6 +18475,7 @@
                 <w:sz w:val="22"/>
                 <w:szCs w:val="22"/>
               </w:rPr>
+              <w:lastRenderedPageBreak/>
               <w:t>Not populated</w:t>
             </w:r>
           </w:p>
@@ -19299,7 +19419,49 @@
               <w:rPr>
                 <w:color w:val="4472C4" w:themeColor="accent1"/>
               </w:rPr>
-              <w:t>"http://hl7.org/fhir/StructureDefinition/birthPlace"</w:t>
+              <w:t>"http://hl7.org/</w:t>
+            </w:r>
+            <w:proofErr w:type="spellStart"/>
+            <w:r>
+              <w:rPr>
+                <w:color w:val="4472C4" w:themeColor="accent1"/>
+              </w:rPr>
+              <w:t>fhir</w:t>
+            </w:r>
+            <w:proofErr w:type="spellEnd"/>
+            <w:r>
+              <w:rPr>
+                <w:color w:val="4472C4" w:themeColor="accent1"/>
+              </w:rPr>
+              <w:t>/</w:t>
+            </w:r>
+            <w:proofErr w:type="spellStart"/>
+            <w:r>
+              <w:rPr>
+                <w:color w:val="4472C4" w:themeColor="accent1"/>
+              </w:rPr>
+              <w:t>StructureDefinition</w:t>
+            </w:r>
+            <w:proofErr w:type="spellEnd"/>
+            <w:r>
+              <w:rPr>
+                <w:color w:val="4472C4" w:themeColor="accent1"/>
+              </w:rPr>
+              <w:t>/</w:t>
+            </w:r>
+            <w:proofErr w:type="spellStart"/>
+            <w:r>
+              <w:rPr>
+                <w:color w:val="4472C4" w:themeColor="accent1"/>
+              </w:rPr>
+              <w:t>birthPlace</w:t>
+            </w:r>
+            <w:proofErr w:type="spellEnd"/>
+            <w:r>
+              <w:rPr>
+                <w:color w:val="4472C4" w:themeColor="accent1"/>
+              </w:rPr>
+              <w:t>"</w:t>
             </w:r>
           </w:p>
         </w:tc>
@@ -20315,6 +20477,7 @@
                 <w:sz w:val="22"/>
                 <w:szCs w:val="22"/>
               </w:rPr>
+              <w:lastRenderedPageBreak/>
               <w:t xml:space="preserve">See ITK column of </w:t>
             </w:r>
             <w:r>
@@ -22715,6 +22878,7 @@
                 <w:sz w:val="22"/>
                 <w:szCs w:val="22"/>
               </w:rPr>
+              <w:lastRenderedPageBreak/>
               <w:t>No mapping</w:t>
             </w:r>
           </w:p>
@@ -24157,6 +24321,7 @@
                 <w:sz w:val="22"/>
                 <w:szCs w:val="22"/>
               </w:rPr>
+              <w:lastRenderedPageBreak/>
               <w:t>&lt;triageLine&gt;&lt;question&gt;&lt;answers&gt; &lt;answer&gt;&lt;text&gt;</w:t>
             </w:r>
           </w:p>
@@ -25756,6 +25921,7 @@
                 <w:sz w:val="22"/>
                 <w:szCs w:val="22"/>
               </w:rPr>
+              <w:lastRenderedPageBreak/>
               <w:t>Not populated</w:t>
             </w:r>
           </w:p>
@@ -27371,6 +27537,7 @@
                 <w:sz w:val="22"/>
                 <w:szCs w:val="22"/>
               </w:rPr>
+              <w:lastRenderedPageBreak/>
               <w:t>Not populated</w:t>
             </w:r>
           </w:p>
@@ -29316,6 +29483,7 @@
                 <w:sz w:val="22"/>
                 <w:szCs w:val="22"/>
               </w:rPr>
+              <w:lastRenderedPageBreak/>
               <w:t>Not populated</w:t>
             </w:r>
           </w:p>
@@ -30611,6 +30779,1339 @@
       </w:tr>
     </w:tbl>
     <w:p/>
+    <w:p>
+      <w:pPr>
+        <w:rPr>
+          <w:lang w:val="en-US"/>
+        </w:rPr>
+      </w:pPr>
+      <w:r>
+        <w:rPr>
+          <w:lang w:val="en-US"/>
+        </w:rPr>
+        <w:t>Location mapping (</w:t>
+      </w:r>
+      <w:r>
+        <w:rPr>
+          <w:lang w:val="en-US"/>
+        </w:rPr>
+        <w:t>Encompassing E</w:t>
+      </w:r>
+      <w:r>
+        <w:rPr>
+          <w:lang w:val="en-US"/>
+        </w:rPr>
+        <w:t xml:space="preserve">ncounter) </w:t>
+      </w:r>
+      <w:r>
+        <w:rPr>
+          <w:lang w:val="en-US"/>
+        </w:rPr>
+        <w:t xml:space="preserve">mapped </w:t>
+      </w:r>
+      <w:r>
+        <w:rPr>
+          <w:lang w:val="en-US"/>
+        </w:rPr>
+        <w:t>from &lt;</w:t>
+      </w:r>
+      <w:proofErr w:type="spellStart"/>
+      <w:r>
+        <w:rPr>
+          <w:lang w:val="en-US"/>
+        </w:rPr>
+        <w:t>healthCareFacility</w:t>
+      </w:r>
+      <w:proofErr w:type="spellEnd"/>
+      <w:r>
+        <w:rPr>
+          <w:lang w:val="en-US"/>
+        </w:rPr>
+        <w:t>&gt;&lt;location&gt;</w:t>
+      </w:r>
+    </w:p>
+    <w:p>
+      <w:pPr>
+        <w:rPr>
+          <w:lang w:val="en-US"/>
+        </w:rPr>
+      </w:pPr>
+    </w:p>
+    <w:tbl>
+      <w:tblPr>
+        <w:tblStyle w:val="TableGrid"/>
+        <w:tblW w:w="17270" w:type="dxa"/>
+        <w:tblLook w:val="04A0" w:firstRow="1" w:lastRow="0" w:firstColumn="1" w:lastColumn="0" w:noHBand="0" w:noVBand="1"/>
+      </w:tblPr>
+      <w:tblGrid>
+        <w:gridCol w:w="5756"/>
+        <w:gridCol w:w="5757"/>
+        <w:gridCol w:w="5757"/>
+      </w:tblGrid>
+      <w:tr>
+        <w:tc>
+          <w:tcPr>
+            <w:tcW w:w="5756" w:type="dxa"/>
+          </w:tcPr>
+          <w:p>
+            <w:pPr>
+              <w:rPr>
+                <w:noProof/>
+                <w:sz w:val="22"/>
+                <w:szCs w:val="22"/>
+              </w:rPr>
+            </w:pPr>
+            <w:r>
+              <w:rPr>
+                <w:rFonts w:cstheme="minorHAnsi"/>
+                <w:b/>
+                <w:bCs/>
+                <w:color w:val="000000" w:themeColor="text1"/>
+                <w:sz w:val="22"/>
+                <w:szCs w:val="22"/>
+              </w:rPr>
+              <w:t>ITK</w:t>
+            </w:r>
+            <w:r>
+              <w:rPr>
+                <w:rFonts w:cstheme="minorHAnsi"/>
+                <w:b/>
+                <w:bCs/>
+                <w:color w:val="000000" w:themeColor="text1"/>
+                <w:sz w:val="22"/>
+                <w:szCs w:val="22"/>
+              </w:rPr>
+              <w:t xml:space="preserve"> Mapping Element</w:t>
+            </w:r>
+          </w:p>
+        </w:tc>
+        <w:tc>
+          <w:tcPr>
+            <w:tcW w:w="5757" w:type="dxa"/>
+          </w:tcPr>
+          <w:p>
+            <w:pPr>
+              <w:rPr>
+                <w:noProof/>
+                <w:sz w:val="22"/>
+                <w:szCs w:val="22"/>
+              </w:rPr>
+            </w:pPr>
+            <w:r>
+              <w:rPr>
+                <w:rFonts w:cstheme="minorHAnsi"/>
+                <w:b/>
+                <w:bCs/>
+                <w:color w:val="000000" w:themeColor="text1"/>
+                <w:sz w:val="22"/>
+                <w:szCs w:val="22"/>
+              </w:rPr>
+              <w:t>FHIR Objects</w:t>
+            </w:r>
+            <w:r>
+              <w:rPr>
+                <w:rFonts w:cstheme="minorHAnsi"/>
+                <w:b/>
+                <w:bCs/>
+                <w:color w:val="000000" w:themeColor="text1"/>
+                <w:sz w:val="22"/>
+                <w:szCs w:val="22"/>
+              </w:rPr>
+              <w:t xml:space="preserve"> 3.0.2</w:t>
+            </w:r>
+          </w:p>
+        </w:tc>
+        <w:tc>
+          <w:tcPr>
+            <w:tcW w:w="5757" w:type="dxa"/>
+          </w:tcPr>
+          <w:p>
+            <w:pPr>
+              <w:rPr>
+                <w:noProof/>
+                <w:sz w:val="22"/>
+                <w:szCs w:val="22"/>
+              </w:rPr>
+            </w:pPr>
+            <w:r>
+              <w:rPr>
+                <w:rFonts w:cstheme="minorHAnsi"/>
+                <w:b/>
+                <w:bCs/>
+                <w:color w:val="000000" w:themeColor="text1"/>
+                <w:sz w:val="22"/>
+                <w:szCs w:val="22"/>
+              </w:rPr>
+              <w:t>FHIR</w:t>
+            </w:r>
+            <w:r>
+              <w:rPr>
+                <w:rFonts w:cstheme="minorHAnsi"/>
+                <w:b/>
+                <w:bCs/>
+                <w:color w:val="000000" w:themeColor="text1"/>
+                <w:sz w:val="22"/>
+                <w:szCs w:val="22"/>
+              </w:rPr>
+              <w:t xml:space="preserve"> Mapping Elements 3.0.2</w:t>
+            </w:r>
+          </w:p>
+        </w:tc>
+      </w:tr>
+      <w:tr>
+        <w:tc>
+          <w:tcPr>
+            <w:tcW w:w="5756" w:type="dxa"/>
+          </w:tcPr>
+          <w:p>
+            <w:pPr>
+              <w:rPr>
+                <w:noProof/>
+                <w:sz w:val="22"/>
+                <w:szCs w:val="22"/>
+              </w:rPr>
+            </w:pPr>
+          </w:p>
+        </w:tc>
+        <w:tc>
+          <w:tcPr>
+            <w:tcW w:w="5757" w:type="dxa"/>
+          </w:tcPr>
+          <w:p>
+            <w:pPr>
+              <w:rPr>
+                <w:noProof/>
+                <w:sz w:val="22"/>
+                <w:szCs w:val="22"/>
+              </w:rPr>
+            </w:pPr>
+            <w:r>
+              <w:rPr>
+                <w:noProof/>
+                <w:sz w:val="22"/>
+                <w:szCs w:val="22"/>
+              </w:rPr>
+              <w:t>New uuid</w:t>
+            </w:r>
+            <w:r>
+              <w:rPr>
+                <w:noProof/>
+                <w:sz w:val="22"/>
+                <w:szCs w:val="22"/>
+              </w:rPr>
+              <w:t xml:space="preserve"> generated </w:t>
+            </w:r>
+          </w:p>
+        </w:tc>
+        <w:tc>
+          <w:tcPr>
+            <w:tcW w:w="5757" w:type="dxa"/>
+          </w:tcPr>
+          <w:p>
+            <w:pPr>
+              <w:rPr>
+                <w:noProof/>
+                <w:color w:val="000000" w:themeColor="text1"/>
+                <w:sz w:val="22"/>
+                <w:szCs w:val="22"/>
+              </w:rPr>
+            </w:pPr>
+            <w:r>
+              <w:rPr>
+                <w:noProof/>
+                <w:color w:val="000000" w:themeColor="text1"/>
+                <w:sz w:val="20"/>
+                <w:szCs w:val="20"/>
+              </w:rPr>
+              <w:t>Id</w:t>
+            </w:r>
+          </w:p>
+        </w:tc>
+      </w:tr>
+      <w:tr>
+        <w:tc>
+          <w:tcPr>
+            <w:tcW w:w="5756" w:type="dxa"/>
+          </w:tcPr>
+          <w:p>
+            <w:pPr>
+              <w:rPr>
+                <w:rFonts w:cstheme="minorHAnsi"/>
+                <w:color w:val="000000" w:themeColor="text1"/>
+                <w:sz w:val="22"/>
+                <w:szCs w:val="22"/>
+              </w:rPr>
+            </w:pPr>
+            <w:r>
+              <w:rPr>
+                <w:rFonts w:cstheme="minorHAnsi"/>
+                <w:color w:val="FF0000"/>
+                <w:sz w:val="22"/>
+                <w:szCs w:val="22"/>
+              </w:rPr>
+              <w:t>Not populated</w:t>
+            </w:r>
+          </w:p>
+        </w:tc>
+        <w:tc>
+          <w:tcPr>
+            <w:tcW w:w="5757" w:type="dxa"/>
+          </w:tcPr>
+          <w:p>
+            <w:pPr>
+              <w:rPr>
+                <w:noProof/>
+                <w:sz w:val="22"/>
+                <w:szCs w:val="22"/>
+              </w:rPr>
+            </w:pPr>
+          </w:p>
+        </w:tc>
+        <w:tc>
+          <w:tcPr>
+            <w:tcW w:w="5757" w:type="dxa"/>
+          </w:tcPr>
+          <w:p>
+            <w:pPr>
+              <w:rPr>
+                <w:noProof/>
+                <w:color w:val="000000" w:themeColor="text1"/>
+                <w:sz w:val="22"/>
+                <w:szCs w:val="22"/>
+              </w:rPr>
+            </w:pPr>
+            <w:r>
+              <w:rPr>
+                <w:noProof/>
+                <w:color w:val="000000" w:themeColor="text1"/>
+                <w:sz w:val="22"/>
+                <w:szCs w:val="22"/>
+              </w:rPr>
+              <w:t xml:space="preserve">Identifer </w:t>
+            </w:r>
+          </w:p>
+        </w:tc>
+      </w:tr>
+      <w:tr>
+        <w:tc>
+          <w:tcPr>
+            <w:tcW w:w="5756" w:type="dxa"/>
+          </w:tcPr>
+          <w:p>
+            <w:pPr>
+              <w:rPr>
+                <w:noProof/>
+                <w:sz w:val="22"/>
+                <w:szCs w:val="22"/>
+                <w:lang w:val="pl-PL"/>
+              </w:rPr>
+            </w:pPr>
+            <w:r>
+              <w:rPr>
+                <w:noProof/>
+                <w:color w:val="FF0000"/>
+                <w:sz w:val="22"/>
+                <w:szCs w:val="22"/>
+                <w:lang w:val="pl-PL"/>
+              </w:rPr>
+              <w:t>Not populated</w:t>
+            </w:r>
+          </w:p>
+        </w:tc>
+        <w:tc>
+          <w:tcPr>
+            <w:tcW w:w="5757" w:type="dxa"/>
+          </w:tcPr>
+          <w:p>
+            <w:pPr>
+              <w:rPr>
+                <w:noProof/>
+                <w:sz w:val="22"/>
+                <w:szCs w:val="22"/>
+                <w:lang w:val="pl-PL"/>
+              </w:rPr>
+            </w:pPr>
+          </w:p>
+        </w:tc>
+        <w:tc>
+          <w:tcPr>
+            <w:tcW w:w="5757" w:type="dxa"/>
+          </w:tcPr>
+          <w:p>
+            <w:pPr>
+              <w:rPr>
+                <w:noProof/>
+                <w:color w:val="000000" w:themeColor="text1"/>
+                <w:sz w:val="22"/>
+                <w:szCs w:val="22"/>
+              </w:rPr>
+            </w:pPr>
+            <w:r>
+              <w:rPr>
+                <w:noProof/>
+                <w:color w:val="000000" w:themeColor="text1"/>
+                <w:sz w:val="22"/>
+                <w:szCs w:val="22"/>
+              </w:rPr>
+              <w:t>Status</w:t>
+            </w:r>
+          </w:p>
+        </w:tc>
+      </w:tr>
+      <w:tr>
+        <w:tc>
+          <w:tcPr>
+            <w:tcW w:w="5756" w:type="dxa"/>
+          </w:tcPr>
+          <w:p>
+            <w:pPr>
+              <w:rPr>
+                <w:noProof/>
+                <w:color w:val="000000" w:themeColor="text1"/>
+                <w:sz w:val="22"/>
+                <w:szCs w:val="22"/>
+              </w:rPr>
+            </w:pPr>
+            <w:r>
+              <w:rPr>
+                <w:rFonts w:cstheme="minorHAnsi"/>
+                <w:color w:val="FF0000"/>
+                <w:sz w:val="22"/>
+                <w:szCs w:val="22"/>
+              </w:rPr>
+              <w:t>Not populated</w:t>
+            </w:r>
+          </w:p>
+        </w:tc>
+        <w:tc>
+          <w:tcPr>
+            <w:tcW w:w="5757" w:type="dxa"/>
+          </w:tcPr>
+          <w:p>
+            <w:pPr>
+              <w:rPr>
+                <w:noProof/>
+                <w:sz w:val="22"/>
+                <w:szCs w:val="22"/>
+              </w:rPr>
+            </w:pPr>
+          </w:p>
+        </w:tc>
+        <w:tc>
+          <w:tcPr>
+            <w:tcW w:w="5757" w:type="dxa"/>
+          </w:tcPr>
+          <w:p>
+            <w:pPr>
+              <w:rPr>
+                <w:noProof/>
+                <w:color w:val="000000" w:themeColor="text1"/>
+                <w:sz w:val="22"/>
+                <w:szCs w:val="22"/>
+              </w:rPr>
+            </w:pPr>
+            <w:r>
+              <w:rPr>
+                <w:noProof/>
+                <w:color w:val="000000" w:themeColor="text1"/>
+                <w:sz w:val="22"/>
+                <w:szCs w:val="22"/>
+              </w:rPr>
+              <w:t>operationalStatus</w:t>
+            </w:r>
+          </w:p>
+        </w:tc>
+      </w:tr>
+      <w:tr>
+        <w:tc>
+          <w:tcPr>
+            <w:tcW w:w="5756" w:type="dxa"/>
+          </w:tcPr>
+          <w:p>
+            <w:pPr>
+              <w:rPr>
+                <w:noProof/>
+                <w:sz w:val="22"/>
+                <w:szCs w:val="22"/>
+              </w:rPr>
+            </w:pPr>
+            <w:r>
+              <w:rPr>
+                <w:rFonts w:cstheme="minorHAnsi"/>
+                <w:color w:val="FF0000"/>
+                <w:sz w:val="22"/>
+                <w:szCs w:val="22"/>
+              </w:rPr>
+              <w:t>Not populated</w:t>
+            </w:r>
+          </w:p>
+        </w:tc>
+        <w:tc>
+          <w:tcPr>
+            <w:tcW w:w="5757" w:type="dxa"/>
+          </w:tcPr>
+          <w:p>
+            <w:pPr>
+              <w:rPr>
+                <w:noProof/>
+                <w:sz w:val="22"/>
+                <w:szCs w:val="22"/>
+              </w:rPr>
+            </w:pPr>
+          </w:p>
+        </w:tc>
+        <w:tc>
+          <w:tcPr>
+            <w:tcW w:w="5757" w:type="dxa"/>
+          </w:tcPr>
+          <w:p>
+            <w:pPr>
+              <w:rPr>
+                <w:noProof/>
+                <w:color w:val="000000" w:themeColor="text1"/>
+                <w:sz w:val="22"/>
+                <w:szCs w:val="22"/>
+              </w:rPr>
+            </w:pPr>
+            <w:r>
+              <w:rPr>
+                <w:noProof/>
+                <w:color w:val="000000" w:themeColor="text1"/>
+                <w:sz w:val="22"/>
+                <w:szCs w:val="22"/>
+              </w:rPr>
+              <w:t>Name</w:t>
+            </w:r>
+          </w:p>
+        </w:tc>
+      </w:tr>
+      <w:tr>
+        <w:tc>
+          <w:tcPr>
+            <w:tcW w:w="5756" w:type="dxa"/>
+          </w:tcPr>
+          <w:p>
+            <w:pPr>
+              <w:rPr>
+                <w:noProof/>
+                <w:sz w:val="22"/>
+                <w:szCs w:val="22"/>
+              </w:rPr>
+            </w:pPr>
+            <w:r>
+              <w:rPr>
+                <w:rFonts w:cstheme="minorHAnsi"/>
+                <w:color w:val="FF0000"/>
+                <w:sz w:val="22"/>
+                <w:szCs w:val="22"/>
+              </w:rPr>
+              <w:t>Not populated</w:t>
+            </w:r>
+          </w:p>
+        </w:tc>
+        <w:tc>
+          <w:tcPr>
+            <w:tcW w:w="5757" w:type="dxa"/>
+          </w:tcPr>
+          <w:p>
+            <w:pPr>
+              <w:rPr>
+                <w:noProof/>
+                <w:sz w:val="22"/>
+                <w:szCs w:val="22"/>
+              </w:rPr>
+            </w:pPr>
+          </w:p>
+        </w:tc>
+        <w:tc>
+          <w:tcPr>
+            <w:tcW w:w="5757" w:type="dxa"/>
+          </w:tcPr>
+          <w:p>
+            <w:pPr>
+              <w:rPr>
+                <w:noProof/>
+                <w:color w:val="000000" w:themeColor="text1"/>
+                <w:sz w:val="22"/>
+                <w:szCs w:val="22"/>
+              </w:rPr>
+            </w:pPr>
+            <w:r>
+              <w:rPr>
+                <w:noProof/>
+                <w:color w:val="000000" w:themeColor="text1"/>
+                <w:sz w:val="22"/>
+                <w:szCs w:val="22"/>
+              </w:rPr>
+              <w:t>Alias</w:t>
+            </w:r>
+          </w:p>
+        </w:tc>
+      </w:tr>
+      <w:tr>
+        <w:tc>
+          <w:tcPr>
+            <w:tcW w:w="5756" w:type="dxa"/>
+          </w:tcPr>
+          <w:p>
+            <w:pPr>
+              <w:rPr>
+                <w:noProof/>
+                <w:sz w:val="22"/>
+                <w:szCs w:val="22"/>
+              </w:rPr>
+            </w:pPr>
+            <w:r>
+              <w:rPr>
+                <w:rFonts w:cstheme="minorHAnsi"/>
+                <w:color w:val="FF0000"/>
+                <w:sz w:val="22"/>
+                <w:szCs w:val="22"/>
+              </w:rPr>
+              <w:t>Not populated</w:t>
+            </w:r>
+          </w:p>
+        </w:tc>
+        <w:tc>
+          <w:tcPr>
+            <w:tcW w:w="5757" w:type="dxa"/>
+          </w:tcPr>
+          <w:p>
+            <w:pPr>
+              <w:rPr>
+                <w:noProof/>
+                <w:sz w:val="22"/>
+                <w:szCs w:val="22"/>
+              </w:rPr>
+            </w:pPr>
+          </w:p>
+        </w:tc>
+        <w:tc>
+          <w:tcPr>
+            <w:tcW w:w="5757" w:type="dxa"/>
+          </w:tcPr>
+          <w:p>
+            <w:pPr>
+              <w:rPr>
+                <w:noProof/>
+                <w:color w:val="000000" w:themeColor="text1"/>
+                <w:sz w:val="22"/>
+                <w:szCs w:val="22"/>
+              </w:rPr>
+            </w:pPr>
+            <w:r>
+              <w:rPr>
+                <w:noProof/>
+                <w:color w:val="000000" w:themeColor="text1"/>
+                <w:sz w:val="22"/>
+                <w:szCs w:val="22"/>
+              </w:rPr>
+              <w:t>Description</w:t>
+            </w:r>
+          </w:p>
+        </w:tc>
+      </w:tr>
+      <w:tr>
+        <w:tc>
+          <w:tcPr>
+            <w:tcW w:w="5756" w:type="dxa"/>
+          </w:tcPr>
+          <w:p>
+            <w:pPr>
+              <w:rPr>
+                <w:b/>
+                <w:bCs/>
+                <w:noProof/>
+                <w:sz w:val="20"/>
+                <w:szCs w:val="20"/>
+              </w:rPr>
+            </w:pPr>
+            <w:r>
+              <w:rPr>
+                <w:rFonts w:cstheme="minorHAnsi"/>
+                <w:color w:val="FF0000"/>
+                <w:sz w:val="22"/>
+                <w:szCs w:val="22"/>
+              </w:rPr>
+              <w:t>Not populated</w:t>
+            </w:r>
+          </w:p>
+        </w:tc>
+        <w:tc>
+          <w:tcPr>
+            <w:tcW w:w="5757" w:type="dxa"/>
+          </w:tcPr>
+          <w:p>
+            <w:pPr>
+              <w:rPr>
+                <w:noProof/>
+                <w:sz w:val="22"/>
+                <w:szCs w:val="22"/>
+              </w:rPr>
+            </w:pPr>
+          </w:p>
+        </w:tc>
+        <w:tc>
+          <w:tcPr>
+            <w:tcW w:w="5757" w:type="dxa"/>
+          </w:tcPr>
+          <w:p>
+            <w:pPr>
+              <w:rPr>
+                <w:noProof/>
+                <w:color w:val="000000" w:themeColor="text1"/>
+                <w:sz w:val="22"/>
+                <w:szCs w:val="22"/>
+              </w:rPr>
+            </w:pPr>
+            <w:r>
+              <w:rPr>
+                <w:noProof/>
+                <w:color w:val="000000" w:themeColor="text1"/>
+                <w:sz w:val="22"/>
+                <w:szCs w:val="22"/>
+              </w:rPr>
+              <w:t>Mode</w:t>
+            </w:r>
+          </w:p>
+        </w:tc>
+      </w:tr>
+      <w:tr>
+        <w:tc>
+          <w:tcPr>
+            <w:tcW w:w="5756" w:type="dxa"/>
+          </w:tcPr>
+          <w:p>
+            <w:pPr>
+              <w:rPr>
+                <w:noProof/>
+                <w:sz w:val="22"/>
+                <w:szCs w:val="22"/>
+              </w:rPr>
+            </w:pPr>
+            <w:r>
+              <w:rPr>
+                <w:rFonts w:cstheme="minorHAnsi"/>
+                <w:color w:val="FF0000"/>
+                <w:sz w:val="22"/>
+                <w:szCs w:val="22"/>
+              </w:rPr>
+              <w:t>Not populated</w:t>
+            </w:r>
+          </w:p>
+        </w:tc>
+        <w:tc>
+          <w:tcPr>
+            <w:tcW w:w="5757" w:type="dxa"/>
+          </w:tcPr>
+          <w:p>
+            <w:pPr>
+              <w:rPr>
+                <w:noProof/>
+                <w:sz w:val="22"/>
+                <w:szCs w:val="22"/>
+              </w:rPr>
+            </w:pPr>
+          </w:p>
+        </w:tc>
+        <w:tc>
+          <w:tcPr>
+            <w:tcW w:w="5757" w:type="dxa"/>
+          </w:tcPr>
+          <w:p>
+            <w:pPr>
+              <w:rPr>
+                <w:noProof/>
+                <w:color w:val="000000" w:themeColor="text1"/>
+                <w:sz w:val="22"/>
+                <w:szCs w:val="22"/>
+              </w:rPr>
+            </w:pPr>
+            <w:r>
+              <w:rPr>
+                <w:noProof/>
+                <w:color w:val="000000" w:themeColor="text1"/>
+                <w:sz w:val="22"/>
+                <w:szCs w:val="22"/>
+              </w:rPr>
+              <w:t>Type</w:t>
+            </w:r>
+          </w:p>
+        </w:tc>
+      </w:tr>
+      <w:tr>
+        <w:tc>
+          <w:tcPr>
+            <w:tcW w:w="5756" w:type="dxa"/>
+          </w:tcPr>
+          <w:p>
+            <w:pPr>
+              <w:rPr>
+                <w:rFonts w:cstheme="minorHAnsi"/>
+                <w:color w:val="FF0000"/>
+                <w:sz w:val="22"/>
+                <w:szCs w:val="22"/>
+              </w:rPr>
+            </w:pPr>
+            <w:r>
+              <w:rPr>
+                <w:rFonts w:cstheme="minorHAnsi"/>
+                <w:color w:val="FF0000"/>
+                <w:sz w:val="22"/>
+                <w:szCs w:val="22"/>
+              </w:rPr>
+              <w:lastRenderedPageBreak/>
+              <w:t>Not populated</w:t>
+            </w:r>
+          </w:p>
+        </w:tc>
+        <w:tc>
+          <w:tcPr>
+            <w:tcW w:w="5757" w:type="dxa"/>
+          </w:tcPr>
+          <w:p>
+            <w:pPr>
+              <w:rPr>
+                <w:noProof/>
+                <w:sz w:val="22"/>
+                <w:szCs w:val="22"/>
+              </w:rPr>
+            </w:pPr>
+          </w:p>
+        </w:tc>
+        <w:tc>
+          <w:tcPr>
+            <w:tcW w:w="5757" w:type="dxa"/>
+          </w:tcPr>
+          <w:p>
+            <w:pPr>
+              <w:rPr>
+                <w:noProof/>
+                <w:color w:val="000000" w:themeColor="text1"/>
+                <w:sz w:val="22"/>
+                <w:szCs w:val="22"/>
+              </w:rPr>
+            </w:pPr>
+            <w:r>
+              <w:rPr>
+                <w:noProof/>
+                <w:color w:val="000000" w:themeColor="text1"/>
+                <w:sz w:val="22"/>
+                <w:szCs w:val="22"/>
+              </w:rPr>
+              <w:t>Telecom</w:t>
+            </w:r>
+          </w:p>
+        </w:tc>
+      </w:tr>
+      <w:tr>
+        <w:tc>
+          <w:tcPr>
+            <w:tcW w:w="5756" w:type="dxa"/>
+          </w:tcPr>
+          <w:p>
+            <w:pPr>
+              <w:rPr>
+                <w:rFonts w:cstheme="minorHAnsi"/>
+                <w:color w:val="000000" w:themeColor="text1"/>
+                <w:sz w:val="22"/>
+                <w:szCs w:val="22"/>
+              </w:rPr>
+            </w:pPr>
+            <w:r>
+              <w:rPr>
+                <w:rFonts w:cstheme="minorHAnsi"/>
+                <w:color w:val="000000" w:themeColor="text1"/>
+                <w:sz w:val="22"/>
+                <w:szCs w:val="22"/>
+              </w:rPr>
+              <w:t xml:space="preserve">See ITK column of </w:t>
+            </w:r>
+            <w:r>
+              <w:rPr>
+                <w:b/>
+                <w:bCs/>
+                <w:color w:val="000000" w:themeColor="text1"/>
+                <w:sz w:val="22"/>
+                <w:szCs w:val="22"/>
+              </w:rPr>
+              <w:t>address</w:t>
+            </w:r>
+            <w:r>
+              <w:rPr>
+                <w:b/>
+                <w:bCs/>
+                <w:noProof/>
+                <w:sz w:val="20"/>
+                <w:szCs w:val="20"/>
+              </w:rPr>
+              <w:t xml:space="preserve"> mapping</w:t>
+            </w:r>
+          </w:p>
+        </w:tc>
+        <w:tc>
+          <w:tcPr>
+            <w:tcW w:w="5757" w:type="dxa"/>
+          </w:tcPr>
+          <w:p>
+            <w:pPr>
+              <w:rPr>
+                <w:noProof/>
+                <w:sz w:val="22"/>
+                <w:szCs w:val="22"/>
+                <w:lang w:val="pl-PL"/>
+              </w:rPr>
+            </w:pPr>
+            <w:r>
+              <w:rPr>
+                <w:noProof/>
+                <w:sz w:val="22"/>
+                <w:szCs w:val="22"/>
+                <w:lang w:val="pl-PL"/>
+              </w:rPr>
+              <w:t>address</w:t>
+            </w:r>
+          </w:p>
+        </w:tc>
+        <w:tc>
+          <w:tcPr>
+            <w:tcW w:w="5757" w:type="dxa"/>
+          </w:tcPr>
+          <w:p>
+            <w:pPr>
+              <w:rPr>
+                <w:noProof/>
+                <w:color w:val="000000" w:themeColor="text1"/>
+                <w:sz w:val="22"/>
+                <w:szCs w:val="22"/>
+              </w:rPr>
+            </w:pPr>
+            <w:r>
+              <w:rPr>
+                <w:noProof/>
+                <w:color w:val="000000" w:themeColor="text1"/>
+                <w:sz w:val="22"/>
+                <w:szCs w:val="22"/>
+              </w:rPr>
+              <w:t>Address</w:t>
+            </w:r>
+          </w:p>
+        </w:tc>
+      </w:tr>
+      <w:tr>
+        <w:tc>
+          <w:tcPr>
+            <w:tcW w:w="5756" w:type="dxa"/>
+          </w:tcPr>
+          <w:p>
+            <w:pPr>
+              <w:rPr>
+                <w:rFonts w:cstheme="minorHAnsi"/>
+                <w:color w:val="000000" w:themeColor="text1"/>
+                <w:sz w:val="22"/>
+                <w:szCs w:val="22"/>
+              </w:rPr>
+            </w:pPr>
+            <w:r>
+              <w:rPr>
+                <w:rFonts w:cstheme="minorHAnsi"/>
+                <w:color w:val="FF0000"/>
+                <w:sz w:val="22"/>
+                <w:szCs w:val="22"/>
+              </w:rPr>
+              <w:t>Not populated</w:t>
+            </w:r>
+          </w:p>
+        </w:tc>
+        <w:tc>
+          <w:tcPr>
+            <w:tcW w:w="5757" w:type="dxa"/>
+          </w:tcPr>
+          <w:p>
+            <w:pPr>
+              <w:rPr>
+                <w:noProof/>
+                <w:sz w:val="22"/>
+                <w:szCs w:val="22"/>
+              </w:rPr>
+            </w:pPr>
+          </w:p>
+        </w:tc>
+        <w:tc>
+          <w:tcPr>
+            <w:tcW w:w="5757" w:type="dxa"/>
+          </w:tcPr>
+          <w:p>
+            <w:pPr>
+              <w:rPr>
+                <w:noProof/>
+                <w:color w:val="000000" w:themeColor="text1"/>
+                <w:sz w:val="22"/>
+                <w:szCs w:val="22"/>
+              </w:rPr>
+            </w:pPr>
+            <w:r>
+              <w:rPr>
+                <w:noProof/>
+                <w:color w:val="000000" w:themeColor="text1"/>
+                <w:sz w:val="22"/>
+                <w:szCs w:val="22"/>
+              </w:rPr>
+              <w:t>PhysicalType</w:t>
+            </w:r>
+          </w:p>
+        </w:tc>
+      </w:tr>
+      <w:tr>
+        <w:tc>
+          <w:tcPr>
+            <w:tcW w:w="5756" w:type="dxa"/>
+          </w:tcPr>
+          <w:p>
+            <w:pPr>
+              <w:rPr>
+                <w:rFonts w:cstheme="minorHAnsi"/>
+                <w:color w:val="000000" w:themeColor="text1"/>
+                <w:sz w:val="22"/>
+                <w:szCs w:val="22"/>
+              </w:rPr>
+            </w:pPr>
+            <w:r>
+              <w:rPr>
+                <w:rFonts w:cstheme="minorHAnsi"/>
+                <w:color w:val="FF0000"/>
+                <w:sz w:val="22"/>
+                <w:szCs w:val="22"/>
+              </w:rPr>
+              <w:t>Not populated</w:t>
+            </w:r>
+          </w:p>
+        </w:tc>
+        <w:tc>
+          <w:tcPr>
+            <w:tcW w:w="5757" w:type="dxa"/>
+          </w:tcPr>
+          <w:p>
+            <w:pPr>
+              <w:rPr>
+                <w:noProof/>
+                <w:sz w:val="22"/>
+                <w:szCs w:val="22"/>
+              </w:rPr>
+            </w:pPr>
+          </w:p>
+        </w:tc>
+        <w:tc>
+          <w:tcPr>
+            <w:tcW w:w="5757" w:type="dxa"/>
+          </w:tcPr>
+          <w:p>
+            <w:pPr>
+              <w:rPr>
+                <w:noProof/>
+                <w:color w:val="000000" w:themeColor="text1"/>
+                <w:sz w:val="22"/>
+                <w:szCs w:val="22"/>
+              </w:rPr>
+            </w:pPr>
+            <w:r>
+              <w:rPr>
+                <w:noProof/>
+                <w:color w:val="000000" w:themeColor="text1"/>
+                <w:sz w:val="22"/>
+                <w:szCs w:val="22"/>
+              </w:rPr>
+              <w:t>Position</w:t>
+            </w:r>
+          </w:p>
+        </w:tc>
+      </w:tr>
+      <w:tr>
+        <w:tc>
+          <w:tcPr>
+            <w:tcW w:w="5756" w:type="dxa"/>
+          </w:tcPr>
+          <w:p>
+            <w:pPr>
+              <w:rPr>
+                <w:b/>
+                <w:bCs/>
+                <w:noProof/>
+                <w:sz w:val="20"/>
+                <w:szCs w:val="20"/>
+                <w:lang w:val="pl-PL"/>
+              </w:rPr>
+            </w:pPr>
+            <w:r>
+              <w:rPr>
+                <w:rFonts w:cstheme="minorHAnsi"/>
+                <w:color w:val="FF0000"/>
+                <w:sz w:val="22"/>
+                <w:szCs w:val="22"/>
+                <w:lang w:val="pl-PL"/>
+              </w:rPr>
+              <w:t xml:space="preserve">Not </w:t>
+            </w:r>
+            <w:proofErr w:type="spellStart"/>
+            <w:r>
+              <w:rPr>
+                <w:rFonts w:cstheme="minorHAnsi"/>
+                <w:color w:val="FF0000"/>
+                <w:sz w:val="22"/>
+                <w:szCs w:val="22"/>
+                <w:lang w:val="pl-PL"/>
+              </w:rPr>
+              <w:t>populated</w:t>
+            </w:r>
+            <w:proofErr w:type="spellEnd"/>
+          </w:p>
+        </w:tc>
+        <w:tc>
+          <w:tcPr>
+            <w:tcW w:w="5757" w:type="dxa"/>
+          </w:tcPr>
+          <w:p>
+            <w:pPr>
+              <w:rPr>
+                <w:noProof/>
+                <w:sz w:val="22"/>
+                <w:szCs w:val="22"/>
+              </w:rPr>
+            </w:pPr>
+          </w:p>
+        </w:tc>
+        <w:tc>
+          <w:tcPr>
+            <w:tcW w:w="5757" w:type="dxa"/>
+          </w:tcPr>
+          <w:p>
+            <w:pPr>
+              <w:rPr>
+                <w:noProof/>
+                <w:color w:val="000000" w:themeColor="text1"/>
+                <w:sz w:val="22"/>
+                <w:szCs w:val="22"/>
+              </w:rPr>
+            </w:pPr>
+            <w:r>
+              <w:rPr>
+                <w:noProof/>
+                <w:color w:val="000000" w:themeColor="text1"/>
+                <w:sz w:val="22"/>
+                <w:szCs w:val="22"/>
+              </w:rPr>
+              <w:t xml:space="preserve">managingOrganizaiton </w:t>
+            </w:r>
+          </w:p>
+        </w:tc>
+      </w:tr>
+      <w:tr>
+        <w:tc>
+          <w:tcPr>
+            <w:tcW w:w="5756" w:type="dxa"/>
+          </w:tcPr>
+          <w:p>
+            <w:pPr>
+              <w:rPr>
+                <w:rFonts w:cstheme="minorHAnsi"/>
+                <w:color w:val="000000" w:themeColor="text1"/>
+                <w:sz w:val="22"/>
+                <w:szCs w:val="22"/>
+              </w:rPr>
+            </w:pPr>
+            <w:r>
+              <w:rPr>
+                <w:rFonts w:cstheme="minorHAnsi"/>
+                <w:color w:val="FF0000"/>
+                <w:sz w:val="22"/>
+                <w:szCs w:val="22"/>
+              </w:rPr>
+              <w:t>Not populated</w:t>
+            </w:r>
+          </w:p>
+        </w:tc>
+        <w:tc>
+          <w:tcPr>
+            <w:tcW w:w="5757" w:type="dxa"/>
+          </w:tcPr>
+          <w:p>
+            <w:pPr>
+              <w:rPr>
+                <w:noProof/>
+                <w:sz w:val="22"/>
+                <w:szCs w:val="22"/>
+              </w:rPr>
+            </w:pPr>
+          </w:p>
+        </w:tc>
+        <w:tc>
+          <w:tcPr>
+            <w:tcW w:w="5757" w:type="dxa"/>
+          </w:tcPr>
+          <w:p>
+            <w:pPr>
+              <w:rPr>
+                <w:noProof/>
+                <w:color w:val="000000" w:themeColor="text1"/>
+                <w:sz w:val="22"/>
+                <w:szCs w:val="22"/>
+              </w:rPr>
+            </w:pPr>
+            <w:r>
+              <w:rPr>
+                <w:noProof/>
+                <w:color w:val="000000" w:themeColor="text1"/>
+                <w:sz w:val="22"/>
+                <w:szCs w:val="22"/>
+              </w:rPr>
+              <w:t>part of</w:t>
+            </w:r>
+          </w:p>
+        </w:tc>
+      </w:tr>
+      <w:tr>
+        <w:tc>
+          <w:tcPr>
+            <w:tcW w:w="5756" w:type="dxa"/>
+          </w:tcPr>
+          <w:p>
+            <w:pPr>
+              <w:rPr>
+                <w:rFonts w:cstheme="minorHAnsi"/>
+                <w:color w:val="000000" w:themeColor="text1"/>
+                <w:sz w:val="22"/>
+                <w:szCs w:val="22"/>
+              </w:rPr>
+            </w:pPr>
+            <w:r>
+              <w:rPr>
+                <w:rFonts w:cstheme="minorHAnsi"/>
+                <w:color w:val="FF0000"/>
+                <w:sz w:val="22"/>
+                <w:szCs w:val="22"/>
+              </w:rPr>
+              <w:t>Not populated</w:t>
+            </w:r>
+          </w:p>
+        </w:tc>
+        <w:tc>
+          <w:tcPr>
+            <w:tcW w:w="5757" w:type="dxa"/>
+          </w:tcPr>
+          <w:p>
+            <w:pPr>
+              <w:rPr>
+                <w:noProof/>
+                <w:sz w:val="22"/>
+                <w:szCs w:val="22"/>
+              </w:rPr>
+            </w:pPr>
+          </w:p>
+        </w:tc>
+        <w:tc>
+          <w:tcPr>
+            <w:tcW w:w="5757" w:type="dxa"/>
+          </w:tcPr>
+          <w:p>
+            <w:pPr>
+              <w:rPr>
+                <w:noProof/>
+                <w:color w:val="000000" w:themeColor="text1"/>
+                <w:sz w:val="22"/>
+                <w:szCs w:val="22"/>
+              </w:rPr>
+            </w:pPr>
+            <w:r>
+              <w:rPr>
+                <w:noProof/>
+                <w:color w:val="000000" w:themeColor="text1"/>
+                <w:sz w:val="22"/>
+                <w:szCs w:val="22"/>
+              </w:rPr>
+              <w:t>endpoint</w:t>
+            </w:r>
+          </w:p>
+        </w:tc>
+      </w:tr>
+      <w:tr>
+        <w:tc>
+          <w:tcPr>
+            <w:tcW w:w="5756" w:type="dxa"/>
+          </w:tcPr>
+          <w:p>
+            <w:pPr>
+              <w:rPr>
+                <w:rFonts w:cstheme="minorHAnsi"/>
+                <w:color w:val="000000" w:themeColor="text1"/>
+                <w:sz w:val="22"/>
+                <w:szCs w:val="22"/>
+              </w:rPr>
+            </w:pPr>
+            <w:r>
+              <w:rPr>
+                <w:rFonts w:cstheme="minorHAnsi"/>
+                <w:color w:val="000000" w:themeColor="text1"/>
+                <w:sz w:val="22"/>
+                <w:szCs w:val="22"/>
+              </w:rPr>
+              <w:t>&lt;organizationpPartOf&gt;&lt;effectiveTime&gt;</w:t>
+            </w:r>
+          </w:p>
+        </w:tc>
+        <w:tc>
+          <w:tcPr>
+            <w:tcW w:w="5757" w:type="dxa"/>
+          </w:tcPr>
+          <w:p>
+            <w:pPr>
+              <w:rPr>
+                <w:noProof/>
+                <w:sz w:val="22"/>
+                <w:szCs w:val="22"/>
+              </w:rPr>
+            </w:pPr>
+          </w:p>
+        </w:tc>
+        <w:tc>
+          <w:tcPr>
+            <w:tcW w:w="5757" w:type="dxa"/>
+          </w:tcPr>
+          <w:p>
+            <w:pPr>
+              <w:rPr>
+                <w:noProof/>
+                <w:color w:val="000000" w:themeColor="text1"/>
+                <w:sz w:val="22"/>
+                <w:szCs w:val="22"/>
+              </w:rPr>
+            </w:pPr>
+            <w:r>
+              <w:rPr>
+                <w:noProof/>
+                <w:color w:val="000000" w:themeColor="text1"/>
+                <w:sz w:val="22"/>
+                <w:szCs w:val="22"/>
+              </w:rPr>
+              <w:t>period</w:t>
+            </w:r>
+          </w:p>
+        </w:tc>
+      </w:tr>
+    </w:tbl>
+    <w:p>
+      <w:pPr>
+        <w:rPr>
+          <w:lang w:val="en-US"/>
+        </w:rPr>
+      </w:pPr>
+    </w:p>
+    <w:p>
+      <w:pPr>
+        <w:rPr>
+          <w:lang w:val="en-US"/>
+        </w:rPr>
+      </w:pPr>
+    </w:p>
     <w:p>
       <w:r>
         <w:t>Location mapping (healthcare service)</w:t>
@@ -33809,7 +35310,27 @@
                 <w:szCs w:val="22"/>
                 <w:lang w:val="en-US"/>
               </w:rPr>
-              <w:t xml:space="preserve"> of typeCode=”</w:t>
+              <w:t xml:space="preserve"> of </w:t>
+            </w:r>
+            <w:proofErr w:type="spellStart"/>
+            <w:r>
+              <w:rPr>
+                <w:color w:val="000000" w:themeColor="text1"/>
+                <w:sz w:val="22"/>
+                <w:szCs w:val="22"/>
+                <w:lang w:val="en-US"/>
+              </w:rPr>
+              <w:t>typeCode</w:t>
+            </w:r>
+            <w:proofErr w:type="spellEnd"/>
+            <w:r>
+              <w:rPr>
+                <w:color w:val="000000" w:themeColor="text1"/>
+                <w:sz w:val="22"/>
+                <w:szCs w:val="22"/>
+                <w:lang w:val="en-US"/>
+              </w:rPr>
+              <w:t>=”</w:t>
             </w:r>
             <w:r>
               <w:rPr>
@@ -33885,8 +35406,19 @@
                 <w:szCs w:val="22"/>
                 <w:lang w:val="en-US"/>
               </w:rPr>
-              <w:t>&lt;i</w:t>
-            </w:r>
+              <w:t>&lt;</w:t>
+            </w:r>
+            <w:proofErr w:type="spellStart"/>
+            <w:r>
+              <w:rPr>
+                <w:color w:val="000000" w:themeColor="text1"/>
+                <w:sz w:val="22"/>
+                <w:szCs w:val="22"/>
+                <w:lang w:val="en-US"/>
+              </w:rPr>
+              <w:t>i</w:t>
+            </w:r>
+            <w:proofErr w:type="spellEnd"/>
             <w:r>
               <w:rPr>
                 <w:color w:val="000000" w:themeColor="text1"/>
@@ -34174,6 +35706,7 @@
                 <w:sz w:val="22"/>
                 <w:szCs w:val="22"/>
               </w:rPr>
+              <w:lastRenderedPageBreak/>
               <w:t>&lt;organization&gt;&lt;telecom&gt;</w:t>
             </w:r>
           </w:p>
@@ -40111,6 +41644,7 @@
                 <w:sz w:val="22"/>
                 <w:szCs w:val="22"/>
               </w:rPr>
+              <w:lastRenderedPageBreak/>
               <w:t>ITK</w:t>
             </w:r>
             <w:r>
@@ -40984,6 +42518,7 @@
               </w:rPr>
               <w:t xml:space="preserve">two values concatenated </w:t>
             </w:r>
+            <w:proofErr w:type="spellStart"/>
             <w:r>
               <w:rPr>
                 <w:i/>
@@ -40992,8 +42527,9 @@
                 <w:szCs w:val="22"/>
                 <w:lang w:val="en-US"/>
               </w:rPr>
-              <w:t>ODS_CODE</w:t>
-            </w:r>
+              <w:t>ODS_</w:t>
+            </w:r>
+            <w:proofErr w:type="gramStart"/>
             <w:r>
               <w:rPr>
                 <w:i/>
@@ -41002,7 +42538,7 @@
                 <w:szCs w:val="22"/>
                 <w:lang w:val="en-US"/>
               </w:rPr>
-              <w:t>:</w:t>
+              <w:t>CODE</w:t>
             </w:r>
             <w:r>
               <w:rPr>
@@ -41012,7 +42548,7 @@
                 <w:szCs w:val="22"/>
                 <w:lang w:val="en-US"/>
               </w:rPr>
-              <w:t>DOSServiceID</w:t>
+              <w:t>:</w:t>
             </w:r>
             <w:r>
               <w:rPr>
@@ -41022,8 +42558,9 @@
                 <w:szCs w:val="22"/>
                 <w:lang w:val="en-US"/>
               </w:rPr>
-              <w:t>:</w:t>
-            </w:r>
+              <w:t>DOSServiceID</w:t>
+            </w:r>
+            <w:proofErr w:type="gramEnd"/>
             <w:r>
               <w:rPr>
                 <w:i/>
@@ -41032,7 +42569,7 @@
                 <w:szCs w:val="22"/>
                 <w:lang w:val="en-US"/>
               </w:rPr>
-              <w:t>DOS_ID</w:t>
+              <w:t>:</w:t>
             </w:r>
             <w:r>
               <w:rPr>
@@ -41042,6 +42579,17 @@
                 <w:szCs w:val="22"/>
                 <w:lang w:val="en-US"/>
               </w:rPr>
+              <w:t>DOS_ID</w:t>
+            </w:r>
+            <w:proofErr w:type="spellEnd"/>
+            <w:r>
+              <w:rPr>
+                <w:i/>
+                <w:iCs/>
+                <w:sz w:val="22"/>
+                <w:szCs w:val="22"/>
+                <w:lang w:val="en-US"/>
+              </w:rPr>
               <w:t>)</w:t>
             </w:r>
           </w:p>
@@ -41089,6 +42637,7 @@
               </w:rPr>
               <w:t>M</w:t>
             </w:r>
+            <w:proofErr w:type="spellStart"/>
             <w:r>
               <w:rPr>
                 <w:color w:val="000000" w:themeColor="text1"/>
@@ -41096,7 +42645,17 @@
                 <w:szCs w:val="22"/>
                 <w:lang w:val="pl-PL"/>
               </w:rPr>
-              <w:t>essageID&gt;</w:t>
+              <w:t>essageID</w:t>
+            </w:r>
+            <w:proofErr w:type="spellEnd"/>
+            <w:r>
+              <w:rPr>
+                <w:color w:val="000000" w:themeColor="text1"/>
+                <w:sz w:val="22"/>
+                <w:szCs w:val="22"/>
+                <w:lang w:val="pl-PL"/>
+              </w:rPr>
+              <w:t>&gt;</w:t>
             </w:r>
           </w:p>
         </w:tc>
@@ -41259,7 +42818,25 @@
                 <w:sz w:val="22"/>
                 <w:szCs w:val="22"/>
               </w:rPr>
-              <w:t xml:space="preserve"> &lt;itk:header&gt;&lt;itk:handlingSpecification&gt;&lt;itk:spec</w:t>
+              <w:t xml:space="preserve"> &lt;</w:t>
+            </w:r>
+            <w:proofErr w:type="gramStart"/>
+            <w:r>
+              <w:rPr>
+                <w:color w:val="000000" w:themeColor="text1"/>
+                <w:sz w:val="22"/>
+                <w:szCs w:val="22"/>
+              </w:rPr>
+              <w:t>itk:header</w:t>
+            </w:r>
+            <w:proofErr w:type="gramEnd"/>
+            <w:r>
+              <w:rPr>
+                <w:color w:val="000000" w:themeColor="text1"/>
+                <w:sz w:val="22"/>
+                <w:szCs w:val="22"/>
+              </w:rPr>
+              <w:t>&gt;&lt;itk:handlingSpecification&gt;&lt;itk:spec</w:t>
             </w:r>
             <w:r>
               <w:rPr>
@@ -41300,7 +42877,25 @@
                 <w:sz w:val="22"/>
                 <w:szCs w:val="22"/>
               </w:rPr>
-              <w:t xml:space="preserve"> &lt;itk:header&gt;&lt;itk:handlingSpecification&gt;&lt;itk:spec</w:t>
+              <w:t xml:space="preserve"> &lt;</w:t>
+            </w:r>
+            <w:proofErr w:type="gramStart"/>
+            <w:r>
+              <w:rPr>
+                <w:color w:val="000000" w:themeColor="text1"/>
+                <w:sz w:val="22"/>
+                <w:szCs w:val="22"/>
+              </w:rPr>
+              <w:t>itk:header</w:t>
+            </w:r>
+            <w:proofErr w:type="gramEnd"/>
+            <w:r>
+              <w:rPr>
+                <w:color w:val="000000" w:themeColor="text1"/>
+                <w:sz w:val="22"/>
+                <w:szCs w:val="22"/>
+              </w:rPr>
+              <w:t>&gt;&lt;itk:handlingSpecification&gt;&lt;itk:spec</w:t>
             </w:r>
             <w:r>
               <w:rPr>
@@ -41389,6 +42984,7 @@
               </w:rPr>
               <w:t>&lt;itk:header&gt;&lt;itk:handlingSpecification&gt;&lt;itk:</w:t>
             </w:r>
+            <w:proofErr w:type="spellStart"/>
             <w:r>
               <w:rPr>
                 <w:color w:val="000000" w:themeColor="text1"/>
@@ -41396,7 +42992,17 @@
                 <w:szCs w:val="22"/>
                 <w:lang w:val="en-US"/>
               </w:rPr>
-              <w:t>senderAddress&gt;</w:t>
+              <w:t>senderAddress</w:t>
+            </w:r>
+            <w:proofErr w:type="spellEnd"/>
+            <w:r>
+              <w:rPr>
+                <w:color w:val="000000" w:themeColor="text1"/>
+                <w:sz w:val="22"/>
+                <w:szCs w:val="22"/>
+                <w:lang w:val="en-US"/>
+              </w:rPr>
+              <w:t>&gt;</w:t>
             </w:r>
           </w:p>
         </w:tc>

</xml_diff>

<commit_message>
documentation supplementing for NIAD 1669, 1657, 1645 (#197)
</commit_message>
<xml_diff>
--- a/doc/ITK_FHIR_mapping.docx
+++ b/doc/ITK_FHIR_mapping.docx
@@ -2279,19 +2279,11 @@
                 <w:color w:val="080808"/>
               </w:rPr>
             </w:pPr>
-            <w:proofErr w:type="spellStart"/>
             <w:r>
               <w:rPr>
                 <w:color w:val="0033B3"/>
               </w:rPr>
-              <w:t>encompassingEncounter</w:t>
-            </w:r>
-            <w:proofErr w:type="spellEnd"/>
-            <w:r>
-              <w:rPr>
-                <w:color w:val="0033B3"/>
-              </w:rPr>
-              <w:t>/id</w:t>
+              <w:t>encompassingEncounter/id</w:t>
             </w:r>
           </w:p>
         </w:tc>
@@ -2822,61 +2814,261 @@
                 <w:szCs w:val="22"/>
                 <w:lang w:val="en-US"/>
               </w:rPr>
-              <w:t xml:space="preserve"> &lt;telecom </w:t>
-            </w:r>
-            <w:r>
-              <w:rPr>
-                <w:rFonts w:cstheme="minorHAnsi"/>
+              <w:t xml:space="preserve"> &lt;telecom use="</w:t>
+            </w:r>
+            <w:r>
+              <w:rPr>
+                <w:rFonts w:cstheme="minorHAnsi"/>
+                <w:b/>
+                <w:bCs/>
                 <w:color w:val="000000" w:themeColor="text1"/>
                 <w:sz w:val="22"/>
                 <w:szCs w:val="22"/>
                 <w:lang w:val="en-US"/>
               </w:rPr>
-              <w:t>use="</w:t>
-            </w:r>
-            <w:r>
-              <w:rPr>
-                <w:rFonts w:cstheme="minorHAnsi"/>
-                <w:b/>
-                <w:bCs/>
+              <w:t>EC</w:t>
+            </w:r>
+            <w:r>
+              <w:rPr>
+                <w:rFonts w:cstheme="minorHAnsi"/>
                 <w:color w:val="000000" w:themeColor="text1"/>
                 <w:sz w:val="22"/>
                 <w:szCs w:val="22"/>
                 <w:lang w:val="en-US"/>
               </w:rPr>
-              <w:t>EC</w:t>
-            </w:r>
-            <w:r>
-              <w:rPr>
-                <w:rFonts w:cstheme="minorHAnsi"/>
-                <w:color w:val="000000" w:themeColor="text1"/>
+              <w:t>"&gt;</w:t>
+            </w:r>
+          </w:p>
+        </w:tc>
+        <w:tc>
+          <w:tcPr>
+            <w:tcW w:w="5757" w:type="dxa"/>
+          </w:tcPr>
+          <w:p>
+            <w:pPr>
+              <w:rPr>
+                <w:noProof/>
+                <w:color w:val="2F5496" w:themeColor="accent1" w:themeShade="BF"/>
                 <w:sz w:val="22"/>
                 <w:szCs w:val="22"/>
                 <w:lang w:val="en-US"/>
               </w:rPr>
-              <w:t>"</w:t>
-            </w:r>
-            <w:r>
-              <w:rPr>
-                <w:rFonts w:cstheme="minorHAnsi"/>
-                <w:color w:val="000000" w:themeColor="text1"/>
+            </w:pPr>
+            <w:r>
+              <w:rPr>
+                <w:noProof/>
+                <w:color w:val="2F5496" w:themeColor="accent1" w:themeShade="BF"/>
                 <w:sz w:val="22"/>
                 <w:szCs w:val="22"/>
                 <w:lang w:val="en-US"/>
               </w:rPr>
+              <w:t>HARDCODED:</w:t>
+            </w:r>
+          </w:p>
+          <w:p>
+            <w:pPr>
+              <w:rPr>
+                <w:noProof/>
+                <w:sz w:val="22"/>
+                <w:szCs w:val="22"/>
+                <w:lang w:val="en-US"/>
+              </w:rPr>
+            </w:pPr>
+            <w:r>
+              <w:rPr>
+                <w:noProof/>
+                <w:sz w:val="22"/>
+                <w:szCs w:val="22"/>
+              </w:rPr>
+              <w:t xml:space="preserve">Code – </w:t>
+            </w:r>
+            <w:r>
+              <w:rPr>
+                <w:noProof/>
+                <w:sz w:val="22"/>
+                <w:szCs w:val="22"/>
+                <w:lang w:val="en-US"/>
+              </w:rPr>
+              <w:t>C</w:t>
+            </w:r>
+          </w:p>
+          <w:p>
+            <w:pPr>
+              <w:rPr>
+                <w:noProof/>
+                <w:sz w:val="22"/>
+                <w:szCs w:val="22"/>
+              </w:rPr>
+            </w:pPr>
+            <w:r>
+              <w:rPr>
+                <w:noProof/>
+                <w:sz w:val="22"/>
+                <w:szCs w:val="22"/>
+              </w:rPr>
+              <w:t>System –</w:t>
+            </w:r>
+            <w:r>
+              <w:t xml:space="preserve"> </w:t>
+            </w:r>
+            <w:r>
+              <w:rPr>
+                <w:noProof/>
+                <w:sz w:val="22"/>
+                <w:szCs w:val="22"/>
+              </w:rPr>
+              <w:t>http://hl7.org/fhir/v2/0131</w:t>
+            </w:r>
+          </w:p>
+          <w:p>
+            <w:pPr>
+              <w:rPr>
+                <w:noProof/>
+                <w:color w:val="2F5496" w:themeColor="accent1" w:themeShade="BF"/>
+                <w:sz w:val="22"/>
+                <w:szCs w:val="22"/>
+                <w:lang w:val="en-US"/>
+              </w:rPr>
+            </w:pPr>
+            <w:r>
+              <w:rPr>
+                <w:noProof/>
+                <w:sz w:val="22"/>
+                <w:szCs w:val="22"/>
+              </w:rPr>
+              <w:t xml:space="preserve">Display – </w:t>
+            </w:r>
+            <w:r>
+              <w:rPr>
+                <w:noProof/>
+                <w:sz w:val="22"/>
+                <w:szCs w:val="22"/>
+              </w:rPr>
+              <w:t>Emergency Contact</w:t>
+            </w:r>
+          </w:p>
+        </w:tc>
+        <w:tc>
+          <w:tcPr>
+            <w:tcW w:w="5757" w:type="dxa"/>
+          </w:tcPr>
+          <w:p>
+            <w:pPr>
+              <w:rPr>
+                <w:noProof/>
+                <w:sz w:val="22"/>
+                <w:szCs w:val="22"/>
+              </w:rPr>
+            </w:pPr>
+            <w:r>
+              <w:rPr>
+                <w:noProof/>
+                <w:sz w:val="22"/>
+                <w:szCs w:val="22"/>
+              </w:rPr>
+              <w:t>Relationship</w:t>
+            </w:r>
+          </w:p>
+        </w:tc>
+      </w:tr>
+      <w:tr>
+        <w:tc>
+          <w:tcPr>
+            <w:tcW w:w="5756" w:type="dxa"/>
+          </w:tcPr>
+          <w:p>
+            <w:pPr>
+              <w:rPr>
+                <w:noProof/>
+                <w:sz w:val="22"/>
+                <w:szCs w:val="22"/>
+              </w:rPr>
+            </w:pPr>
+            <w:r>
+              <w:rPr>
+                <w:rFonts w:cstheme="minorHAnsi"/>
+                <w:color w:val="000000" w:themeColor="text1"/>
+                <w:sz w:val="22"/>
+                <w:szCs w:val="22"/>
+              </w:rPr>
+              <w:t>&lt;relatedEntity&gt;&lt;</w:t>
+            </w:r>
+            <w:r>
+              <w:rPr>
+                <w:rFonts w:cstheme="minorHAnsi"/>
+                <w:color w:val="000000" w:themeColor="text1"/>
+                <w:sz w:val="22"/>
+                <w:szCs w:val="22"/>
+              </w:rPr>
+              <w:t>RelatedPerson</w:t>
+            </w:r>
+            <w:r>
+              <w:rPr>
+                <w:rFonts w:cstheme="minorHAnsi"/>
+                <w:color w:val="000000" w:themeColor="text1"/>
+                <w:sz w:val="22"/>
+                <w:szCs w:val="22"/>
+              </w:rPr>
               <w:t>&gt;</w:t>
             </w:r>
-          </w:p>
-        </w:tc>
-        <w:tc>
-          <w:tcPr>
-            <w:tcW w:w="5757" w:type="dxa"/>
-          </w:tcPr>
-          <w:p>
-            <w:pPr>
-              <w:rPr>
-                <w:noProof/>
-                <w:color w:val="2F5496" w:themeColor="accent1" w:themeShade="BF"/>
+            <w:r>
+              <w:rPr>
+                <w:rFonts w:cstheme="minorHAnsi"/>
+                <w:color w:val="000000" w:themeColor="text1"/>
+                <w:sz w:val="22"/>
+                <w:szCs w:val="22"/>
+              </w:rPr>
+              <w:t>&lt;name&gt;</w:t>
+            </w:r>
+          </w:p>
+        </w:tc>
+        <w:tc>
+          <w:tcPr>
+            <w:tcW w:w="5757" w:type="dxa"/>
+          </w:tcPr>
+          <w:p>
+            <w:pPr>
+              <w:rPr>
+                <w:noProof/>
+                <w:sz w:val="22"/>
+                <w:szCs w:val="22"/>
+              </w:rPr>
+            </w:pPr>
+          </w:p>
+        </w:tc>
+        <w:tc>
+          <w:tcPr>
+            <w:tcW w:w="5757" w:type="dxa"/>
+          </w:tcPr>
+          <w:p>
+            <w:pPr>
+              <w:rPr>
+                <w:noProof/>
+                <w:sz w:val="22"/>
+                <w:szCs w:val="22"/>
+              </w:rPr>
+            </w:pPr>
+            <w:r>
+              <w:rPr>
+                <w:noProof/>
+                <w:sz w:val="22"/>
+                <w:szCs w:val="22"/>
+              </w:rPr>
+              <w:t>Name</w:t>
+            </w:r>
+          </w:p>
+        </w:tc>
+      </w:tr>
+      <w:tr>
+        <w:tc>
+          <w:tcPr>
+            <w:tcW w:w="5756" w:type="dxa"/>
+          </w:tcPr>
+          <w:p>
+            <w:pPr>
+              <w:rPr>
+                <w:rFonts w:cstheme="minorHAnsi"/>
+                <w:color w:val="000000" w:themeColor="text1"/>
                 <w:sz w:val="22"/>
                 <w:szCs w:val="22"/>
                 <w:lang w:val="en-US"/>
@@ -2884,75 +3076,46 @@
             </w:pPr>
             <w:r>
               <w:rPr>
-                <w:noProof/>
-                <w:color w:val="2F5496" w:themeColor="accent1" w:themeShade="BF"/>
+                <w:rFonts w:cstheme="minorHAnsi"/>
+                <w:color w:val="000000" w:themeColor="text1"/>
+                <w:sz w:val="22"/>
+                <w:szCs w:val="22"/>
+              </w:rPr>
+              <w:t>&lt;relatedEntity&gt;&lt;</w:t>
+            </w:r>
+            <w:r>
+              <w:rPr>
+                <w:rFonts w:cstheme="minorHAnsi"/>
+                <w:color w:val="000000" w:themeColor="text1"/>
+                <w:sz w:val="22"/>
+                <w:szCs w:val="22"/>
+              </w:rPr>
+              <w:t>telecom</w:t>
+            </w:r>
+            <w:r>
+              <w:rPr>
+                <w:rFonts w:cstheme="minorHAnsi"/>
+                <w:color w:val="000000" w:themeColor="text1"/>
+                <w:sz w:val="22"/>
+                <w:szCs w:val="22"/>
+              </w:rPr>
+              <w:t>&gt;</w:t>
+            </w:r>
+            <w:r>
+              <w:rPr>
+                <w:rFonts w:cstheme="minorHAnsi"/>
+                <w:color w:val="000000" w:themeColor="text1"/>
                 <w:sz w:val="22"/>
                 <w:szCs w:val="22"/>
                 <w:lang w:val="en-US"/>
               </w:rPr>
-              <w:t>HARDCODED:</w:t>
-            </w:r>
-          </w:p>
-          <w:p>
-            <w:pPr>
-              <w:rPr>
-                <w:noProof/>
-                <w:sz w:val="22"/>
-                <w:szCs w:val="22"/>
-                <w:lang w:val="pl-PL"/>
-              </w:rPr>
-            </w:pPr>
-            <w:r>
-              <w:rPr>
-                <w:noProof/>
-                <w:sz w:val="22"/>
-                <w:szCs w:val="22"/>
-              </w:rPr>
-              <w:t xml:space="preserve">Code – </w:t>
-            </w:r>
-            <w:r>
-              <w:rPr>
-                <w:noProof/>
-                <w:sz w:val="22"/>
-                <w:szCs w:val="22"/>
-                <w:lang w:val="pl-PL"/>
-              </w:rPr>
-              <w:t>C</w:t>
-            </w:r>
-          </w:p>
-          <w:p>
-            <w:pPr>
-              <w:rPr>
-                <w:noProof/>
-                <w:sz w:val="22"/>
-                <w:szCs w:val="22"/>
-              </w:rPr>
-            </w:pPr>
-            <w:r>
-              <w:rPr>
-                <w:noProof/>
-                <w:sz w:val="22"/>
-                <w:szCs w:val="22"/>
-              </w:rPr>
-              <w:t>System –</w:t>
-            </w:r>
-            <w:r>
-              <w:t xml:space="preserve"> </w:t>
-            </w:r>
-            <w:r>
-              <w:rPr>
-                <w:noProof/>
-                <w:sz w:val="22"/>
-                <w:szCs w:val="22"/>
-              </w:rPr>
-              <w:t>http://hl7.org/fhir/v2/0131</w:t>
-            </w:r>
-          </w:p>
-          <w:p>
-            <w:pPr>
-              <w:rPr>
-                <w:noProof/>
-                <w:color w:val="2F5496" w:themeColor="accent1" w:themeShade="BF"/>
+              <w:t xml:space="preserve"> or</w:t>
+            </w:r>
+          </w:p>
+          <w:p>
+            <w:pPr>
+              <w:rPr>
+                <w:noProof/>
                 <w:sz w:val="22"/>
                 <w:szCs w:val="22"/>
                 <w:lang w:val="en-US"/>
@@ -2960,226 +3123,13 @@
             </w:pPr>
             <w:r>
               <w:rPr>
-                <w:noProof/>
-                <w:sz w:val="22"/>
-                <w:szCs w:val="22"/>
-              </w:rPr>
-              <w:t xml:space="preserve">Display – </w:t>
-            </w:r>
-            <w:r>
-              <w:rPr>
-                <w:noProof/>
-                <w:sz w:val="22"/>
-                <w:szCs w:val="22"/>
-              </w:rPr>
-              <w:t>Emergency Contact</w:t>
-            </w:r>
-          </w:p>
-        </w:tc>
-        <w:tc>
-          <w:tcPr>
-            <w:tcW w:w="5757" w:type="dxa"/>
-          </w:tcPr>
-          <w:p>
-            <w:pPr>
-              <w:rPr>
-                <w:noProof/>
-                <w:sz w:val="22"/>
-                <w:szCs w:val="22"/>
-              </w:rPr>
-            </w:pPr>
-            <w:r>
-              <w:rPr>
-                <w:noProof/>
-                <w:sz w:val="22"/>
-                <w:szCs w:val="22"/>
-              </w:rPr>
-              <w:t>Relationship</w:t>
-            </w:r>
-          </w:p>
-        </w:tc>
-      </w:tr>
-      <w:tr>
-        <w:tc>
-          <w:tcPr>
-            <w:tcW w:w="5756" w:type="dxa"/>
-          </w:tcPr>
-          <w:p>
-            <w:pPr>
-              <w:rPr>
-                <w:noProof/>
-                <w:sz w:val="22"/>
-                <w:szCs w:val="22"/>
-              </w:rPr>
-            </w:pPr>
-            <w:r>
-              <w:rPr>
-                <w:rFonts w:cstheme="minorHAnsi"/>
-                <w:color w:val="000000" w:themeColor="text1"/>
-                <w:sz w:val="22"/>
-                <w:szCs w:val="22"/>
-              </w:rPr>
-              <w:t>&lt;relatedEntity&gt;&lt;</w:t>
-            </w:r>
-            <w:r>
-              <w:rPr>
-                <w:rFonts w:cstheme="minorHAnsi"/>
-                <w:color w:val="000000" w:themeColor="text1"/>
-                <w:sz w:val="22"/>
-                <w:szCs w:val="22"/>
-              </w:rPr>
-              <w:t>RelatedPerson</w:t>
-            </w:r>
-            <w:r>
-              <w:rPr>
-                <w:rFonts w:cstheme="minorHAnsi"/>
-                <w:color w:val="000000" w:themeColor="text1"/>
-                <w:sz w:val="22"/>
-                <w:szCs w:val="22"/>
-              </w:rPr>
-              <w:t>&gt;</w:t>
-            </w:r>
-            <w:r>
-              <w:rPr>
-                <w:rFonts w:cstheme="minorHAnsi"/>
-                <w:color w:val="000000" w:themeColor="text1"/>
-                <w:sz w:val="22"/>
-                <w:szCs w:val="22"/>
-              </w:rPr>
-              <w:t>&lt;name&gt;</w:t>
-            </w:r>
-          </w:p>
-        </w:tc>
-        <w:tc>
-          <w:tcPr>
-            <w:tcW w:w="5757" w:type="dxa"/>
-          </w:tcPr>
-          <w:p>
-            <w:pPr>
-              <w:rPr>
-                <w:noProof/>
-                <w:sz w:val="22"/>
-                <w:szCs w:val="22"/>
-              </w:rPr>
-            </w:pPr>
-          </w:p>
-        </w:tc>
-        <w:tc>
-          <w:tcPr>
-            <w:tcW w:w="5757" w:type="dxa"/>
-          </w:tcPr>
-          <w:p>
-            <w:pPr>
-              <w:rPr>
-                <w:noProof/>
-                <w:sz w:val="22"/>
-                <w:szCs w:val="22"/>
-              </w:rPr>
-            </w:pPr>
-            <w:r>
-              <w:rPr>
-                <w:noProof/>
-                <w:sz w:val="22"/>
-                <w:szCs w:val="22"/>
-              </w:rPr>
-              <w:t>Name</w:t>
-            </w:r>
-          </w:p>
-        </w:tc>
-      </w:tr>
-      <w:tr>
-        <w:tc>
-          <w:tcPr>
-            <w:tcW w:w="5756" w:type="dxa"/>
-          </w:tcPr>
-          <w:p>
-            <w:pPr>
-              <w:rPr>
                 <w:rFonts w:cstheme="minorHAnsi"/>
                 <w:color w:val="000000" w:themeColor="text1"/>
                 <w:sz w:val="22"/>
                 <w:szCs w:val="22"/>
                 <w:lang w:val="en-US"/>
               </w:rPr>
-            </w:pPr>
-            <w:r>
-              <w:rPr>
-                <w:rFonts w:cstheme="minorHAnsi"/>
-                <w:color w:val="000000" w:themeColor="text1"/>
-                <w:sz w:val="22"/>
-                <w:szCs w:val="22"/>
-              </w:rPr>
-              <w:t>&lt;relatedEntity&gt;&lt;</w:t>
-            </w:r>
-            <w:r>
-              <w:rPr>
-                <w:rFonts w:cstheme="minorHAnsi"/>
-                <w:color w:val="000000" w:themeColor="text1"/>
-                <w:sz w:val="22"/>
-                <w:szCs w:val="22"/>
-              </w:rPr>
-              <w:t>telecom</w:t>
-            </w:r>
-            <w:r>
-              <w:rPr>
-                <w:rFonts w:cstheme="minorHAnsi"/>
-                <w:color w:val="000000" w:themeColor="text1"/>
-                <w:sz w:val="22"/>
-                <w:szCs w:val="22"/>
-              </w:rPr>
-              <w:t>&gt;</w:t>
-            </w:r>
-            <w:r>
-              <w:rPr>
-                <w:rFonts w:cstheme="minorHAnsi"/>
-                <w:color w:val="000000" w:themeColor="text1"/>
-                <w:sz w:val="22"/>
-                <w:szCs w:val="22"/>
-                <w:lang w:val="en-US"/>
-              </w:rPr>
-              <w:t xml:space="preserve"> or</w:t>
-            </w:r>
-          </w:p>
-          <w:p>
-            <w:pPr>
-              <w:rPr>
-                <w:noProof/>
-                <w:sz w:val="22"/>
-                <w:szCs w:val="22"/>
-                <w:lang w:val="en-US"/>
-              </w:rPr>
-            </w:pPr>
-            <w:r>
-              <w:rPr>
-                <w:rFonts w:cstheme="minorHAnsi"/>
-                <w:color w:val="000000" w:themeColor="text1"/>
-                <w:sz w:val="22"/>
-                <w:szCs w:val="22"/>
-                <w:lang w:val="en-US"/>
-              </w:rPr>
-              <w:t>&lt;</w:t>
-            </w:r>
-            <w:proofErr w:type="spellStart"/>
-            <w:r>
-              <w:rPr>
-                <w:rFonts w:cstheme="minorHAnsi"/>
-                <w:color w:val="000000" w:themeColor="text1"/>
-                <w:sz w:val="22"/>
-                <w:szCs w:val="22"/>
-                <w:lang w:val="en-US"/>
-              </w:rPr>
-              <w:t>patientRole</w:t>
-            </w:r>
-            <w:proofErr w:type="spellEnd"/>
-            <w:r>
-              <w:rPr>
-                <w:rFonts w:cstheme="minorHAnsi"/>
-                <w:color w:val="000000" w:themeColor="text1"/>
-                <w:sz w:val="22"/>
-                <w:szCs w:val="22"/>
-                <w:lang w:val="en-US"/>
-              </w:rPr>
-              <w:t>&gt;&lt;telecom</w:t>
+              <w:t>&lt;patientRole&gt;&lt;telecom</w:t>
             </w:r>
             <w:r>
               <w:rPr>
@@ -4471,7 +4421,6 @@
                 <w:sz w:val="22"/>
                 <w:szCs w:val="22"/>
               </w:rPr>
-              <w:lastRenderedPageBreak/>
               <w:t>&lt;encounter&gt;&lt;text&gt;</w:t>
             </w:r>
           </w:p>
@@ -4604,31 +4553,7 @@
                 <w:sz w:val="22"/>
                 <w:szCs w:val="22"/>
               </w:rPr>
-              <w:t>&lt;entry&gt;&lt;</w:t>
-            </w:r>
-            <w:proofErr w:type="spellStart"/>
-            <w:r>
-              <w:rPr>
-                <w:rFonts w:cstheme="minorHAnsi"/>
-                <w:b/>
-                <w:bCs/>
-                <w:color w:val="000000" w:themeColor="text1"/>
-                <w:sz w:val="22"/>
-                <w:szCs w:val="22"/>
-              </w:rPr>
-              <w:t>contentId</w:t>
-            </w:r>
-            <w:proofErr w:type="spellEnd"/>
-            <w:r>
-              <w:rPr>
-                <w:rFonts w:cstheme="minorHAnsi"/>
-                <w:b/>
-                <w:bCs/>
-                <w:color w:val="000000" w:themeColor="text1"/>
-                <w:sz w:val="22"/>
-                <w:szCs w:val="22"/>
-              </w:rPr>
-              <w:t xml:space="preserve"> extension=’</w:t>
+              <w:t>&lt;entry&gt;&lt;contentId extension=’</w:t>
             </w:r>
             <w:r>
               <w:rPr>
@@ -6473,7 +6398,6 @@
                 <w:sz w:val="22"/>
                 <w:szCs w:val="22"/>
               </w:rPr>
-              <w:lastRenderedPageBreak/>
               <w:t>Not populated</w:t>
             </w:r>
           </w:p>
@@ -8300,7 +8224,6 @@
               </w:rPr>
               <w:t xml:space="preserve">="887031000000108" </w:t>
             </w:r>
-            <w:proofErr w:type="spellStart"/>
             <w:r>
               <w:rPr>
                 <w:b/>
@@ -8310,7 +8233,6 @@
               </w:rPr>
               <w:t>codeSystem</w:t>
             </w:r>
-            <w:proofErr w:type="spellEnd"/>
             <w:r>
               <w:rPr>
                 <w:b/>
@@ -8687,7 +8609,6 @@
                 <w:sz w:val="22"/>
                 <w:szCs w:val="22"/>
               </w:rPr>
-              <w:lastRenderedPageBreak/>
               <w:t>Not populated</w:t>
             </w:r>
           </w:p>
@@ -12585,7 +12506,6 @@
                 <w:sz w:val="22"/>
                 <w:szCs w:val="22"/>
               </w:rPr>
-              <w:lastRenderedPageBreak/>
               <w:t>Not populated</w:t>
             </w:r>
           </w:p>
@@ -14396,7 +14316,6 @@
                 <w:sz w:val="22"/>
                 <w:szCs w:val="22"/>
               </w:rPr>
-              <w:lastRenderedPageBreak/>
               <w:t>Not populated</w:t>
             </w:r>
           </w:p>
@@ -16293,7 +16212,6 @@
                 <w:sz w:val="22"/>
                 <w:szCs w:val="22"/>
               </w:rPr>
-              <w:lastRenderedPageBreak/>
               <w:t>Not populated</w:t>
             </w:r>
           </w:p>
@@ -18564,7 +18482,6 @@
                 <w:sz w:val="22"/>
                 <w:szCs w:val="22"/>
               </w:rPr>
-              <w:lastRenderedPageBreak/>
               <w:t>&lt;patientRole&gt;&lt;patient&gt;&lt;language</w:t>
             </w:r>
             <w:r>
@@ -19382,49 +19299,7 @@
               <w:rPr>
                 <w:color w:val="4472C4" w:themeColor="accent1"/>
               </w:rPr>
-              <w:t>"http://hl7.org/</w:t>
-            </w:r>
-            <w:proofErr w:type="spellStart"/>
-            <w:r>
-              <w:rPr>
-                <w:color w:val="4472C4" w:themeColor="accent1"/>
-              </w:rPr>
-              <w:t>fhir</w:t>
-            </w:r>
-            <w:proofErr w:type="spellEnd"/>
-            <w:r>
-              <w:rPr>
-                <w:color w:val="4472C4" w:themeColor="accent1"/>
-              </w:rPr>
-              <w:t>/</w:t>
-            </w:r>
-            <w:proofErr w:type="spellStart"/>
-            <w:r>
-              <w:rPr>
-                <w:color w:val="4472C4" w:themeColor="accent1"/>
-              </w:rPr>
-              <w:t>StructureDefinition</w:t>
-            </w:r>
-            <w:proofErr w:type="spellEnd"/>
-            <w:r>
-              <w:rPr>
-                <w:color w:val="4472C4" w:themeColor="accent1"/>
-              </w:rPr>
-              <w:t>/</w:t>
-            </w:r>
-            <w:proofErr w:type="spellStart"/>
-            <w:r>
-              <w:rPr>
-                <w:color w:val="4472C4" w:themeColor="accent1"/>
-              </w:rPr>
-              <w:t>birthPlace</w:t>
-            </w:r>
-            <w:proofErr w:type="spellEnd"/>
-            <w:r>
-              <w:rPr>
-                <w:color w:val="4472C4" w:themeColor="accent1"/>
-              </w:rPr>
-              <w:t>"</w:t>
+              <w:t>"http://hl7.org/fhir/StructureDefinition/birthPlace"</w:t>
             </w:r>
           </w:p>
         </w:tc>
@@ -21616,7 +21491,6 @@
                 <w:sz w:val="22"/>
                 <w:szCs w:val="22"/>
               </w:rPr>
-              <w:lastRenderedPageBreak/>
               <w:t>No mapping</w:t>
             </w:r>
           </w:p>
@@ -22909,7 +22783,6 @@
                 <w:sz w:val="22"/>
                 <w:szCs w:val="22"/>
               </w:rPr>
-              <w:lastRenderedPageBreak/>
               <w:t>No mapping</w:t>
             </w:r>
           </w:p>
@@ -24284,7 +24157,6 @@
                 <w:sz w:val="22"/>
                 <w:szCs w:val="22"/>
               </w:rPr>
-              <w:lastRenderedPageBreak/>
               <w:t>&lt;triageLine&gt;&lt;question&gt;&lt;answers&gt; &lt;answer&gt;&lt;text&gt;</w:t>
             </w:r>
           </w:p>
@@ -25884,7 +25756,6 @@
                 <w:sz w:val="22"/>
                 <w:szCs w:val="22"/>
               </w:rPr>
-              <w:lastRenderedPageBreak/>
               <w:t>Not populated</w:t>
             </w:r>
           </w:p>
@@ -27500,7 +27371,6 @@
                 <w:sz w:val="22"/>
                 <w:szCs w:val="22"/>
               </w:rPr>
-              <w:lastRenderedPageBreak/>
               <w:t>Not populated</w:t>
             </w:r>
           </w:p>
@@ -29446,7 +29316,6 @@
                 <w:sz w:val="22"/>
                 <w:szCs w:val="22"/>
               </w:rPr>
-              <w:lastRenderedPageBreak/>
               <w:t>Not populated</w:t>
             </w:r>
           </w:p>
@@ -31470,7 +31339,6 @@
                 <w:sz w:val="22"/>
                 <w:szCs w:val="22"/>
               </w:rPr>
-              <w:lastRenderedPageBreak/>
               <w:t>&lt;intendedRecipient&gt;&lt;telecom&gt;</w:t>
             </w:r>
           </w:p>
@@ -33916,6 +33784,167 @@
           </w:tcPr>
           <w:p>
             <w:pPr>
+              <w:shd w:val="clear" w:color="auto" w:fill="FFFFFE"/>
+              <w:spacing w:line="270" w:lineRule="atLeast"/>
+              <w:rPr>
+                <w:color w:val="000000" w:themeColor="text1"/>
+                <w:sz w:val="22"/>
+                <w:szCs w:val="22"/>
+                <w:lang w:val="en-US"/>
+              </w:rPr>
+            </w:pPr>
+            <w:r>
+              <w:rPr>
+                <w:color w:val="000000" w:themeColor="text1"/>
+                <w:sz w:val="22"/>
+                <w:szCs w:val="22"/>
+                <w:lang w:val="en-US"/>
+              </w:rPr>
+              <w:t>In case</w:t>
+            </w:r>
+            <w:r>
+              <w:rPr>
+                <w:color w:val="000000" w:themeColor="text1"/>
+                <w:sz w:val="22"/>
+                <w:szCs w:val="22"/>
+                <w:lang w:val="en-US"/>
+              </w:rPr>
+              <w:t xml:space="preserve"> of typeCode=”</w:t>
+            </w:r>
+            <w:r>
+              <w:rPr>
+                <w:color w:val="000000" w:themeColor="text1"/>
+                <w:sz w:val="22"/>
+                <w:szCs w:val="22"/>
+              </w:rPr>
+              <w:t xml:space="preserve"> PRCP</w:t>
+            </w:r>
+            <w:r>
+              <w:rPr>
+                <w:color w:val="000000" w:themeColor="text1"/>
+                <w:sz w:val="22"/>
+                <w:szCs w:val="22"/>
+                <w:lang w:val="en-US"/>
+              </w:rPr>
+              <w:t>”:</w:t>
+            </w:r>
+          </w:p>
+          <w:p>
+            <w:pPr>
+              <w:shd w:val="clear" w:color="auto" w:fill="FFFFFE"/>
+              <w:spacing w:line="270" w:lineRule="atLeast"/>
+              <w:rPr>
+                <w:color w:val="000000" w:themeColor="text1"/>
+                <w:sz w:val="22"/>
+                <w:szCs w:val="22"/>
+                <w:lang w:val="en-US"/>
+              </w:rPr>
+            </w:pPr>
+            <w:r>
+              <w:rPr>
+                <w:color w:val="000000" w:themeColor="text1"/>
+                <w:sz w:val="22"/>
+                <w:szCs w:val="22"/>
+                <w:lang w:val="en-US"/>
+              </w:rPr>
+              <w:t>Code:</w:t>
+            </w:r>
+            <w:r>
+              <w:rPr>
+                <w:color w:val="000000" w:themeColor="text1"/>
+                <w:sz w:val="22"/>
+                <w:szCs w:val="22"/>
+              </w:rPr>
+              <w:t>&lt;informationRecipient typeCode="PRCP"&gt;</w:t>
+            </w:r>
+          </w:p>
+          <w:p>
+            <w:pPr>
+              <w:shd w:val="clear" w:color="auto" w:fill="FFFFFE"/>
+              <w:spacing w:line="270" w:lineRule="atLeast"/>
+              <w:rPr>
+                <w:color w:val="000000" w:themeColor="text1"/>
+                <w:sz w:val="22"/>
+                <w:szCs w:val="22"/>
+                <w:lang w:val="en-US"/>
+              </w:rPr>
+            </w:pPr>
+            <w:r>
+              <w:rPr>
+                <w:color w:val="000000" w:themeColor="text1"/>
+                <w:sz w:val="22"/>
+                <w:szCs w:val="22"/>
+                <w:lang w:val="en-US"/>
+              </w:rPr>
+              <w:t>Display:</w:t>
+            </w:r>
+            <w:r>
+              <w:rPr>
+                <w:color w:val="000000" w:themeColor="text1"/>
+                <w:sz w:val="22"/>
+                <w:szCs w:val="22"/>
+                <w:lang w:val="en-US"/>
+              </w:rPr>
+              <w:t>&lt;i</w:t>
+            </w:r>
+            <w:r>
+              <w:rPr>
+                <w:color w:val="000000" w:themeColor="text1"/>
+                <w:sz w:val="22"/>
+                <w:szCs w:val="22"/>
+              </w:rPr>
+              <w:t>ntendedRecipient</w:t>
+            </w:r>
+            <w:r>
+              <w:rPr>
+                <w:color w:val="000000" w:themeColor="text1"/>
+                <w:sz w:val="22"/>
+                <w:szCs w:val="22"/>
+                <w:lang w:val="en-US"/>
+              </w:rPr>
+              <w:t>&gt;&lt;</w:t>
+            </w:r>
+            <w:r>
+              <w:rPr>
+                <w:color w:val="000000" w:themeColor="text1"/>
+                <w:sz w:val="22"/>
+                <w:szCs w:val="22"/>
+              </w:rPr>
+              <w:t>receivedOrganization</w:t>
+            </w:r>
+            <w:r>
+              <w:rPr>
+                <w:color w:val="000000" w:themeColor="text1"/>
+                <w:sz w:val="22"/>
+                <w:szCs w:val="22"/>
+                <w:lang w:val="en-US"/>
+              </w:rPr>
+              <w:t>&gt;&lt;name&gt;</w:t>
+            </w:r>
+          </w:p>
+          <w:p>
+            <w:pPr>
+              <w:shd w:val="clear" w:color="auto" w:fill="FFFFFE"/>
+              <w:spacing w:line="270" w:lineRule="atLeast"/>
+              <w:rPr>
+                <w:color w:val="000000" w:themeColor="text1"/>
+                <w:sz w:val="22"/>
+                <w:szCs w:val="22"/>
+                <w:lang w:val="en-US"/>
+              </w:rPr>
+            </w:pPr>
+            <w:r>
+              <w:rPr>
+                <w:color w:val="000000" w:themeColor="text1"/>
+                <w:sz w:val="22"/>
+                <w:szCs w:val="22"/>
+                <w:lang w:val="en-US"/>
+              </w:rPr>
+              <w:t>Other cases:</w:t>
+            </w:r>
+          </w:p>
+          <w:p>
+            <w:pPr>
               <w:rPr>
                 <w:noProof/>
                 <w:color w:val="000000" w:themeColor="text1"/>
@@ -35505,7 +35534,102 @@
                 <w:sz w:val="22"/>
                 <w:szCs w:val="22"/>
               </w:rPr>
-              <w:t>&lt;addr use&gt;</w:t>
+              <w:t>&lt;addr use</w:t>
+            </w:r>
+            <w:r>
+              <w:rPr>
+                <w:noProof/>
+                <w:sz w:val="22"/>
+                <w:szCs w:val="22"/>
+                <w:lang w:val="en-US"/>
+              </w:rPr>
+              <w:t>=H</w:t>
+            </w:r>
+            <w:r>
+              <w:rPr>
+                <w:noProof/>
+                <w:sz w:val="22"/>
+                <w:szCs w:val="22"/>
+              </w:rPr>
+              <w:t>&gt;&lt;addr use</w:t>
+            </w:r>
+            <w:r>
+              <w:rPr>
+                <w:noProof/>
+                <w:sz w:val="22"/>
+                <w:szCs w:val="22"/>
+                <w:lang w:val="en-US"/>
+              </w:rPr>
+              <w:t>=H</w:t>
+            </w:r>
+            <w:r>
+              <w:rPr>
+                <w:noProof/>
+                <w:sz w:val="22"/>
+                <w:szCs w:val="22"/>
+                <w:lang w:val="en-US"/>
+              </w:rPr>
+              <w:t>P</w:t>
+            </w:r>
+            <w:r>
+              <w:rPr>
+                <w:noProof/>
+                <w:sz w:val="22"/>
+                <w:szCs w:val="22"/>
+              </w:rPr>
+              <w:t>&gt;&lt;addr use</w:t>
+            </w:r>
+            <w:r>
+              <w:rPr>
+                <w:noProof/>
+                <w:sz w:val="22"/>
+                <w:szCs w:val="22"/>
+                <w:lang w:val="en-US"/>
+              </w:rPr>
+              <w:t>=</w:t>
+            </w:r>
+            <w:r>
+              <w:rPr>
+                <w:noProof/>
+                <w:sz w:val="22"/>
+                <w:szCs w:val="22"/>
+                <w:lang w:val="en-US"/>
+              </w:rPr>
+              <w:t>WP</w:t>
+            </w:r>
+            <w:r>
+              <w:rPr>
+                <w:noProof/>
+                <w:sz w:val="22"/>
+                <w:szCs w:val="22"/>
+              </w:rPr>
+              <w:t>&gt;&lt;addr use</w:t>
+            </w:r>
+            <w:r>
+              <w:rPr>
+                <w:noProof/>
+                <w:sz w:val="22"/>
+                <w:szCs w:val="22"/>
+                <w:lang w:val="en-US"/>
+              </w:rPr>
+              <w:t>=</w:t>
+            </w:r>
+            <w:r>
+              <w:rPr>
+                <w:noProof/>
+                <w:sz w:val="22"/>
+                <w:szCs w:val="22"/>
+                <w:lang w:val="en-US"/>
+              </w:rPr>
+              <w:t>TMP</w:t>
+            </w:r>
+            <w:r>
+              <w:rPr>
+                <w:noProof/>
+                <w:sz w:val="22"/>
+                <w:szCs w:val="22"/>
+              </w:rPr>
+              <w:t>&gt;</w:t>
             </w:r>
           </w:p>
         </w:tc>
@@ -35564,6 +35688,161 @@
             </w:pPr>
             <w:r>
               <w:rPr>
+                <w:noProof/>
+                <w:sz w:val="22"/>
+                <w:szCs w:val="22"/>
+              </w:rPr>
+              <w:t>&lt;addr use</w:t>
+            </w:r>
+            <w:r>
+              <w:rPr>
+                <w:noProof/>
+                <w:sz w:val="22"/>
+                <w:szCs w:val="22"/>
+                <w:lang w:val="en-US"/>
+              </w:rPr>
+              <w:t>=</w:t>
+            </w:r>
+            <w:r>
+              <w:rPr>
+                <w:noProof/>
+                <w:sz w:val="22"/>
+                <w:szCs w:val="22"/>
+                <w:lang w:val="en-US"/>
+              </w:rPr>
+              <w:t>PHYS</w:t>
+            </w:r>
+            <w:r>
+              <w:rPr>
+                <w:noProof/>
+                <w:sz w:val="22"/>
+                <w:szCs w:val="22"/>
+              </w:rPr>
+              <w:t>&gt;</w:t>
+            </w:r>
+          </w:p>
+        </w:tc>
+        <w:tc>
+          <w:tcPr>
+            <w:tcW w:w="5757" w:type="dxa"/>
+          </w:tcPr>
+          <w:p>
+            <w:pPr>
+              <w:rPr>
+                <w:noProof/>
+                <w:sz w:val="22"/>
+                <w:szCs w:val="22"/>
+              </w:rPr>
+            </w:pPr>
+          </w:p>
+        </w:tc>
+        <w:tc>
+          <w:tcPr>
+            <w:tcW w:w="5757" w:type="dxa"/>
+          </w:tcPr>
+          <w:p>
+            <w:pPr>
+              <w:rPr>
+                <w:noProof/>
+                <w:color w:val="000000" w:themeColor="text1"/>
+                <w:sz w:val="22"/>
+                <w:szCs w:val="22"/>
+              </w:rPr>
+            </w:pPr>
+            <w:r>
+              <w:rPr>
+                <w:noProof/>
+                <w:color w:val="000000" w:themeColor="text1"/>
+                <w:sz w:val="22"/>
+                <w:szCs w:val="22"/>
+              </w:rPr>
+              <w:t>Type</w:t>
+            </w:r>
+          </w:p>
+        </w:tc>
+      </w:tr>
+      <w:tr>
+        <w:tc>
+          <w:tcPr>
+            <w:tcW w:w="5756" w:type="dxa"/>
+          </w:tcPr>
+          <w:p>
+            <w:pPr>
+              <w:rPr>
+                <w:b/>
+                <w:bCs/>
+                <w:noProof/>
+                <w:sz w:val="22"/>
+                <w:szCs w:val="22"/>
+              </w:rPr>
+            </w:pPr>
+            <w:r>
+              <w:rPr>
+                <w:b/>
+                <w:bCs/>
+                <w:noProof/>
+                <w:sz w:val="22"/>
+                <w:szCs w:val="22"/>
+              </w:rPr>
+              <w:t>&lt;addr&gt;&lt;desc&gt;</w:t>
+            </w:r>
+          </w:p>
+        </w:tc>
+        <w:tc>
+          <w:tcPr>
+            <w:tcW w:w="5757" w:type="dxa"/>
+          </w:tcPr>
+          <w:p>
+            <w:pPr>
+              <w:rPr>
+                <w:noProof/>
+                <w:sz w:val="22"/>
+                <w:szCs w:val="22"/>
+              </w:rPr>
+            </w:pPr>
+          </w:p>
+        </w:tc>
+        <w:tc>
+          <w:tcPr>
+            <w:tcW w:w="5757" w:type="dxa"/>
+          </w:tcPr>
+          <w:p>
+            <w:pPr>
+              <w:rPr>
+                <w:noProof/>
+                <w:color w:val="000000" w:themeColor="text1"/>
+                <w:sz w:val="22"/>
+                <w:szCs w:val="22"/>
+              </w:rPr>
+            </w:pPr>
+            <w:r>
+              <w:rPr>
+                <w:noProof/>
+                <w:color w:val="000000" w:themeColor="text1"/>
+                <w:sz w:val="22"/>
+                <w:szCs w:val="22"/>
+              </w:rPr>
+              <w:t>Text</w:t>
+            </w:r>
+          </w:p>
+        </w:tc>
+      </w:tr>
+      <w:tr>
+        <w:tc>
+          <w:tcPr>
+            <w:tcW w:w="5756" w:type="dxa"/>
+          </w:tcPr>
+          <w:p>
+            <w:pPr>
+              <w:rPr>
+                <w:noProof/>
+                <w:color w:val="000000" w:themeColor="text1"/>
+                <w:sz w:val="22"/>
+                <w:szCs w:val="22"/>
+              </w:rPr>
+            </w:pPr>
+            <w:r>
+              <w:rPr>
                 <w:rFonts w:cstheme="minorHAnsi"/>
                 <w:color w:val="FF0000"/>
                 <w:sz w:val="22"/>
@@ -35607,7 +35886,7 @@
                 <w:sz w:val="22"/>
                 <w:szCs w:val="22"/>
               </w:rPr>
-              <w:t>Type</w:t>
+              <w:t>Line</w:t>
             </w:r>
           </w:p>
         </w:tc>
@@ -35620,148 +35899,17 @@
           <w:p>
             <w:pPr>
               <w:rPr>
-                <w:b/>
-                <w:bCs/>
-                <w:noProof/>
-                <w:sz w:val="22"/>
-                <w:szCs w:val="22"/>
-              </w:rPr>
-            </w:pPr>
-            <w:r>
-              <w:rPr>
-                <w:b/>
-                <w:bCs/>
-                <w:noProof/>
-                <w:sz w:val="22"/>
-                <w:szCs w:val="22"/>
-              </w:rPr>
-              <w:t>&lt;addr&gt;&lt;desc&gt;</w:t>
-            </w:r>
-          </w:p>
-        </w:tc>
-        <w:tc>
-          <w:tcPr>
-            <w:tcW w:w="5757" w:type="dxa"/>
-          </w:tcPr>
-          <w:p>
-            <w:pPr>
-              <w:rPr>
-                <w:noProof/>
-                <w:sz w:val="22"/>
-                <w:szCs w:val="22"/>
-              </w:rPr>
-            </w:pPr>
-          </w:p>
-        </w:tc>
-        <w:tc>
-          <w:tcPr>
-            <w:tcW w:w="5757" w:type="dxa"/>
-          </w:tcPr>
-          <w:p>
-            <w:pPr>
-              <w:rPr>
-                <w:noProof/>
-                <w:color w:val="000000" w:themeColor="text1"/>
-                <w:sz w:val="22"/>
-                <w:szCs w:val="22"/>
-              </w:rPr>
-            </w:pPr>
-            <w:r>
-              <w:rPr>
-                <w:noProof/>
-                <w:color w:val="000000" w:themeColor="text1"/>
-                <w:sz w:val="22"/>
-                <w:szCs w:val="22"/>
-              </w:rPr>
-              <w:t>Text</w:t>
-            </w:r>
-          </w:p>
-        </w:tc>
-      </w:tr>
-      <w:tr>
-        <w:tc>
-          <w:tcPr>
-            <w:tcW w:w="5756" w:type="dxa"/>
-          </w:tcPr>
-          <w:p>
-            <w:pPr>
-              <w:rPr>
-                <w:noProof/>
-                <w:color w:val="000000" w:themeColor="text1"/>
-                <w:sz w:val="22"/>
-                <w:szCs w:val="22"/>
-              </w:rPr>
-            </w:pPr>
-            <w:r>
-              <w:rPr>
-                <w:rFonts w:cstheme="minorHAnsi"/>
-                <w:color w:val="FF0000"/>
-                <w:sz w:val="22"/>
-                <w:szCs w:val="22"/>
-              </w:rPr>
-              <w:t>Not populated</w:t>
-            </w:r>
-          </w:p>
-        </w:tc>
-        <w:tc>
-          <w:tcPr>
-            <w:tcW w:w="5757" w:type="dxa"/>
-          </w:tcPr>
-          <w:p>
-            <w:pPr>
-              <w:rPr>
-                <w:noProof/>
-                <w:sz w:val="22"/>
-                <w:szCs w:val="22"/>
-              </w:rPr>
-            </w:pPr>
-          </w:p>
-        </w:tc>
-        <w:tc>
-          <w:tcPr>
-            <w:tcW w:w="5757" w:type="dxa"/>
-          </w:tcPr>
-          <w:p>
-            <w:pPr>
-              <w:rPr>
-                <w:noProof/>
-                <w:color w:val="000000" w:themeColor="text1"/>
-                <w:sz w:val="22"/>
-                <w:szCs w:val="22"/>
-              </w:rPr>
-            </w:pPr>
-            <w:r>
-              <w:rPr>
-                <w:noProof/>
-                <w:color w:val="000000" w:themeColor="text1"/>
-                <w:sz w:val="22"/>
-                <w:szCs w:val="22"/>
-              </w:rPr>
-              <w:t>Line</w:t>
-            </w:r>
-          </w:p>
-        </w:tc>
-      </w:tr>
-      <w:tr>
-        <w:tc>
-          <w:tcPr>
-            <w:tcW w:w="5756" w:type="dxa"/>
-          </w:tcPr>
-          <w:p>
-            <w:pPr>
-              <w:rPr>
-                <w:noProof/>
-                <w:sz w:val="22"/>
-                <w:szCs w:val="22"/>
-              </w:rPr>
-            </w:pPr>
-            <w:r>
-              <w:rPr>
-                <w:noProof/>
-                <w:sz w:val="22"/>
-                <w:szCs w:val="22"/>
-              </w:rPr>
-              <w:lastRenderedPageBreak/>
+                <w:noProof/>
+                <w:sz w:val="22"/>
+                <w:szCs w:val="22"/>
+              </w:rPr>
+            </w:pPr>
+            <w:r>
+              <w:rPr>
+                <w:noProof/>
+                <w:sz w:val="22"/>
+                <w:szCs w:val="22"/>
+              </w:rPr>
               <w:t>&lt;addr&gt;&lt;city&gt;</w:t>
             </w:r>
           </w:p>
@@ -37734,7 +37882,6 @@
                 <w:sz w:val="22"/>
                 <w:szCs w:val="22"/>
               </w:rPr>
-              <w:lastRenderedPageBreak/>
               <w:t>Not populated</w:t>
             </w:r>
           </w:p>
@@ -40837,7 +40984,6 @@
               </w:rPr>
               <w:t xml:space="preserve">two values concatenated </w:t>
             </w:r>
-            <w:proofErr w:type="spellStart"/>
             <w:r>
               <w:rPr>
                 <w:i/>
@@ -40846,9 +40992,8 @@
                 <w:szCs w:val="22"/>
                 <w:lang w:val="en-US"/>
               </w:rPr>
-              <w:t>ODS_</w:t>
-            </w:r>
-            <w:proofErr w:type="gramStart"/>
+              <w:t>ODS_CODE</w:t>
+            </w:r>
             <w:r>
               <w:rPr>
                 <w:i/>
@@ -40857,7 +41002,7 @@
                 <w:szCs w:val="22"/>
                 <w:lang w:val="en-US"/>
               </w:rPr>
-              <w:t>CODE</w:t>
+              <w:t>:</w:t>
             </w:r>
             <w:r>
               <w:rPr>
@@ -40867,7 +41012,7 @@
                 <w:szCs w:val="22"/>
                 <w:lang w:val="en-US"/>
               </w:rPr>
-              <w:t>:</w:t>
+              <w:t>DOSServiceID</w:t>
             </w:r>
             <w:r>
               <w:rPr>
@@ -40877,9 +41022,8 @@
                 <w:szCs w:val="22"/>
                 <w:lang w:val="en-US"/>
               </w:rPr>
-              <w:t>DOSServiceID</w:t>
-            </w:r>
-            <w:proofErr w:type="gramEnd"/>
+              <w:t>:</w:t>
+            </w:r>
             <w:r>
               <w:rPr>
                 <w:i/>
@@ -40888,7 +41032,7 @@
                 <w:szCs w:val="22"/>
                 <w:lang w:val="en-US"/>
               </w:rPr>
-              <w:t>:</w:t>
+              <w:t>DOS_ID</w:t>
             </w:r>
             <w:r>
               <w:rPr>
@@ -40898,18 +41042,402 @@
                 <w:szCs w:val="22"/>
                 <w:lang w:val="en-US"/>
               </w:rPr>
-              <w:t>DOS_ID</w:t>
-            </w:r>
-            <w:proofErr w:type="spellEnd"/>
-            <w:r>
-              <w:rPr>
-                <w:i/>
-                <w:iCs/>
+              <w:t>)</w:t>
+            </w:r>
+          </w:p>
+        </w:tc>
+      </w:tr>
+      <w:tr>
+        <w:tc>
+          <w:tcPr>
+            <w:tcW w:w="5756" w:type="dxa"/>
+          </w:tcPr>
+          <w:p>
+            <w:pPr>
+              <w:rPr>
+                <w:b/>
+                <w:bCs/>
+                <w:noProof/>
+                <w:color w:val="000000" w:themeColor="text1"/>
+                <w:sz w:val="22"/>
+                <w:szCs w:val="22"/>
+                <w:lang w:val="pl-PL"/>
+              </w:rPr>
+            </w:pPr>
+            <w:r>
+              <w:rPr>
+                <w:color w:val="000000" w:themeColor="text1"/>
+                <w:sz w:val="22"/>
+                <w:szCs w:val="22"/>
+              </w:rPr>
+              <w:t>&lt;itk:header&gt;&lt;</w:t>
+            </w:r>
+            <w:r>
+              <w:rPr>
+                <w:color w:val="000000" w:themeColor="text1"/>
+                <w:sz w:val="22"/>
+                <w:szCs w:val="22"/>
+                <w:lang w:val="pl-PL"/>
+              </w:rPr>
+              <w:t>a:</w:t>
+            </w:r>
+            <w:r>
+              <w:rPr>
+                <w:color w:val="000000" w:themeColor="text1"/>
+                <w:sz w:val="22"/>
+                <w:szCs w:val="22"/>
+              </w:rPr>
+              <w:t>M</w:t>
+            </w:r>
+            <w:r>
+              <w:rPr>
+                <w:color w:val="000000" w:themeColor="text1"/>
+                <w:sz w:val="22"/>
+                <w:szCs w:val="22"/>
+                <w:lang w:val="pl-PL"/>
+              </w:rPr>
+              <w:t>essageID&gt;</w:t>
+            </w:r>
+          </w:p>
+        </w:tc>
+        <w:tc>
+          <w:tcPr>
+            <w:tcW w:w="5757" w:type="dxa"/>
+          </w:tcPr>
+          <w:p>
+            <w:pPr>
+              <w:rPr>
+                <w:noProof/>
+                <w:color w:val="000000" w:themeColor="text1"/>
+                <w:sz w:val="22"/>
+                <w:szCs w:val="22"/>
+              </w:rPr>
+            </w:pPr>
+          </w:p>
+        </w:tc>
+        <w:tc>
+          <w:tcPr>
+            <w:tcW w:w="5757" w:type="dxa"/>
+          </w:tcPr>
+          <w:p>
+            <w:pPr>
+              <w:rPr>
+                <w:noProof/>
+                <w:color w:val="000000" w:themeColor="text1"/>
+                <w:sz w:val="22"/>
+                <w:szCs w:val="22"/>
+                <w:lang w:val="pl-PL"/>
+              </w:rPr>
+            </w:pPr>
+            <w:r>
+              <w:rPr>
+                <w:noProof/>
+                <w:color w:val="000000" w:themeColor="text1"/>
+                <w:sz w:val="22"/>
+                <w:szCs w:val="22"/>
+                <w:lang w:val="pl-PL"/>
+              </w:rPr>
+              <w:t>id</w:t>
+            </w:r>
+          </w:p>
+        </w:tc>
+      </w:tr>
+      <w:tr>
+        <w:tc>
+          <w:tcPr>
+            <w:tcW w:w="5756" w:type="dxa"/>
+          </w:tcPr>
+          <w:p>
+            <w:pPr>
+              <w:shd w:val="clear" w:color="auto" w:fill="FFFFFE"/>
+              <w:spacing w:line="270" w:lineRule="atLeast"/>
+              <w:rPr>
+                <w:color w:val="000000" w:themeColor="text1"/>
                 <w:sz w:val="22"/>
                 <w:szCs w:val="22"/>
                 <w:lang w:val="en-US"/>
               </w:rPr>
-              <w:t>)</w:t>
+            </w:pPr>
+            <w:r>
+              <w:rPr>
+                <w:color w:val="000000" w:themeColor="text1"/>
+                <w:sz w:val="22"/>
+                <w:szCs w:val="22"/>
+              </w:rPr>
+              <w:t>&lt;itk:header&gt;&lt;itk:handlingSpecification&gt;&lt;itk:spec</w:t>
+            </w:r>
+            <w:r>
+              <w:rPr>
+                <w:color w:val="000000" w:themeColor="text1"/>
+                <w:sz w:val="22"/>
+                <w:szCs w:val="22"/>
+                <w:lang w:val="en-US"/>
+              </w:rPr>
+              <w:t xml:space="preserve"> value&gt;</w:t>
+            </w:r>
+          </w:p>
+          <w:p>
+            <w:pPr>
+              <w:rPr>
+                <w:color w:val="000000" w:themeColor="text1"/>
+                <w:sz w:val="22"/>
+                <w:szCs w:val="22"/>
+              </w:rPr>
+            </w:pPr>
+          </w:p>
+        </w:tc>
+        <w:tc>
+          <w:tcPr>
+            <w:tcW w:w="5757" w:type="dxa"/>
+          </w:tcPr>
+          <w:p>
+            <w:pPr>
+              <w:rPr>
+                <w:noProof/>
+                <w:color w:val="000000" w:themeColor="text1"/>
+                <w:sz w:val="22"/>
+                <w:szCs w:val="22"/>
+              </w:rPr>
+            </w:pPr>
+          </w:p>
+        </w:tc>
+        <w:tc>
+          <w:tcPr>
+            <w:tcW w:w="5757" w:type="dxa"/>
+          </w:tcPr>
+          <w:p>
+            <w:pPr>
+              <w:rPr>
+                <w:noProof/>
+                <w:color w:val="000000" w:themeColor="text1"/>
+                <w:sz w:val="22"/>
+                <w:szCs w:val="22"/>
+                <w:lang w:val="pl-PL"/>
+              </w:rPr>
+            </w:pPr>
+            <w:r>
+              <w:rPr>
+                <w:noProof/>
+                <w:color w:val="000000" w:themeColor="text1"/>
+                <w:sz w:val="22"/>
+                <w:szCs w:val="22"/>
+                <w:lang w:val="pl-PL"/>
+              </w:rPr>
+              <w:t>Event</w:t>
+            </w:r>
+          </w:p>
+        </w:tc>
+      </w:tr>
+      <w:tr>
+        <w:tc>
+          <w:tcPr>
+            <w:tcW w:w="5756" w:type="dxa"/>
+          </w:tcPr>
+          <w:p>
+            <w:pPr>
+              <w:shd w:val="clear" w:color="auto" w:fill="FFFFFE"/>
+              <w:spacing w:line="270" w:lineRule="atLeast"/>
+              <w:rPr>
+                <w:color w:val="000000" w:themeColor="text1"/>
+                <w:sz w:val="22"/>
+                <w:szCs w:val="22"/>
+                <w:lang w:val="en-US"/>
+              </w:rPr>
+            </w:pPr>
+            <w:r>
+              <w:rPr>
+                <w:color w:val="000000" w:themeColor="text1"/>
+                <w:sz w:val="22"/>
+                <w:szCs w:val="22"/>
+                <w:lang w:val="en-US"/>
+              </w:rPr>
+              <w:t>Code:</w:t>
+            </w:r>
+            <w:r>
+              <w:rPr>
+                <w:color w:val="000000" w:themeColor="text1"/>
+                <w:sz w:val="22"/>
+                <w:szCs w:val="22"/>
+              </w:rPr>
+              <w:t xml:space="preserve"> &lt;itk:header&gt;&lt;itk:handlingSpecification&gt;&lt;itk:spec</w:t>
+            </w:r>
+            <w:r>
+              <w:rPr>
+                <w:color w:val="000000" w:themeColor="text1"/>
+                <w:sz w:val="22"/>
+                <w:szCs w:val="22"/>
+                <w:lang w:val="en-US"/>
+              </w:rPr>
+              <w:t xml:space="preserve"> value&gt;</w:t>
+            </w:r>
+          </w:p>
+          <w:p>
+            <w:pPr>
+              <w:shd w:val="clear" w:color="auto" w:fill="FFFFFE"/>
+              <w:spacing w:line="270" w:lineRule="atLeast"/>
+              <w:rPr>
+                <w:color w:val="000000" w:themeColor="text1"/>
+                <w:sz w:val="22"/>
+                <w:szCs w:val="22"/>
+                <w:lang w:val="en-US"/>
+              </w:rPr>
+            </w:pPr>
+            <w:r>
+              <w:rPr>
+                <w:b/>
+                <w:bCs/>
+                <w:noProof/>
+                <w:color w:val="000000" w:themeColor="text1"/>
+                <w:sz w:val="22"/>
+                <w:szCs w:val="22"/>
+                <w:lang w:val="en-US"/>
+              </w:rPr>
+              <w:t>System:</w:t>
+            </w:r>
+            <w:r>
+              <w:rPr>
+                <w:color w:val="000000" w:themeColor="text1"/>
+                <w:sz w:val="22"/>
+                <w:szCs w:val="22"/>
+              </w:rPr>
+              <w:t xml:space="preserve"> &lt;itk:header&gt;&lt;itk:handlingSpecification&gt;&lt;itk:spec</w:t>
+            </w:r>
+            <w:r>
+              <w:rPr>
+                <w:color w:val="000000" w:themeColor="text1"/>
+                <w:sz w:val="22"/>
+                <w:szCs w:val="22"/>
+                <w:lang w:val="en-US"/>
+              </w:rPr>
+              <w:t xml:space="preserve"> key&gt;</w:t>
+            </w:r>
+          </w:p>
+          <w:p>
+            <w:pPr>
+              <w:rPr>
+                <w:b/>
+                <w:bCs/>
+                <w:noProof/>
+                <w:color w:val="000000" w:themeColor="text1"/>
+                <w:sz w:val="22"/>
+                <w:szCs w:val="22"/>
+                <w:lang w:val="en-US"/>
+              </w:rPr>
+            </w:pPr>
+          </w:p>
+        </w:tc>
+        <w:tc>
+          <w:tcPr>
+            <w:tcW w:w="5757" w:type="dxa"/>
+          </w:tcPr>
+          <w:p>
+            <w:pPr>
+              <w:rPr>
+                <w:noProof/>
+                <w:color w:val="000000" w:themeColor="text1"/>
+                <w:sz w:val="22"/>
+                <w:szCs w:val="22"/>
+              </w:rPr>
+            </w:pPr>
+          </w:p>
+        </w:tc>
+        <w:tc>
+          <w:tcPr>
+            <w:tcW w:w="5757" w:type="dxa"/>
+          </w:tcPr>
+          <w:p>
+            <w:pPr>
+              <w:rPr>
+                <w:noProof/>
+                <w:color w:val="000000" w:themeColor="text1"/>
+                <w:sz w:val="22"/>
+                <w:szCs w:val="22"/>
+                <w:lang w:val="pl-PL"/>
+              </w:rPr>
+            </w:pPr>
+            <w:r>
+              <w:rPr>
+                <w:noProof/>
+                <w:color w:val="000000" w:themeColor="text1"/>
+                <w:sz w:val="22"/>
+                <w:szCs w:val="22"/>
+                <w:lang w:val="pl-PL"/>
+              </w:rPr>
+              <w:t>Reason</w:t>
+            </w:r>
+          </w:p>
+        </w:tc>
+      </w:tr>
+      <w:tr>
+        <w:tc>
+          <w:tcPr>
+            <w:tcW w:w="5756" w:type="dxa"/>
+          </w:tcPr>
+          <w:p>
+            <w:pPr>
+              <w:rPr>
+                <w:color w:val="000000" w:themeColor="text1"/>
+                <w:sz w:val="22"/>
+                <w:szCs w:val="22"/>
+              </w:rPr>
+            </w:pPr>
+            <w:r>
+              <w:rPr>
+                <w:color w:val="000000" w:themeColor="text1"/>
+                <w:sz w:val="22"/>
+                <w:szCs w:val="22"/>
+              </w:rPr>
+              <w:t>&lt;itk:header&gt;&lt;itk:handlingSpecification&gt;&lt;itk:</w:t>
+            </w:r>
+            <w:r>
+              <w:rPr>
+                <w:color w:val="000000" w:themeColor="text1"/>
+                <w:sz w:val="22"/>
+                <w:szCs w:val="22"/>
+                <w:lang w:val="en-US"/>
+              </w:rPr>
+              <w:t>senderAddress&gt;</w:t>
+            </w:r>
+          </w:p>
+        </w:tc>
+        <w:tc>
+          <w:tcPr>
+            <w:tcW w:w="5757" w:type="dxa"/>
+          </w:tcPr>
+          <w:p>
+            <w:pPr>
+              <w:rPr>
+                <w:noProof/>
+                <w:color w:val="000000" w:themeColor="text1"/>
+                <w:sz w:val="22"/>
+                <w:szCs w:val="22"/>
+              </w:rPr>
+            </w:pPr>
+          </w:p>
+        </w:tc>
+        <w:tc>
+          <w:tcPr>
+            <w:tcW w:w="5757" w:type="dxa"/>
+          </w:tcPr>
+          <w:p>
+            <w:pPr>
+              <w:rPr>
+                <w:noProof/>
+                <w:color w:val="000000" w:themeColor="text1"/>
+                <w:sz w:val="22"/>
+                <w:szCs w:val="22"/>
+                <w:lang w:val="pl-PL"/>
+              </w:rPr>
+            </w:pPr>
+            <w:r>
+              <w:rPr>
+                <w:noProof/>
+                <w:color w:val="000000" w:themeColor="text1"/>
+                <w:sz w:val="22"/>
+                <w:szCs w:val="22"/>
+                <w:lang w:val="pl-PL"/>
+              </w:rPr>
+              <w:t>Destination</w:t>
             </w:r>
           </w:p>
         </w:tc>

</xml_diff>

<commit_message>
NIAD_1693 Map Clinical Document Effective Time editing IGNORED_JSON_PATHS and documentation. Removing ParseException from methods
</commit_message>
<xml_diff>
--- a/doc/ITK_FHIR_mapping.docx
+++ b/doc/ITK_FHIR_mapping.docx
@@ -2822,61 +2822,61 @@
                 <w:szCs w:val="22"/>
                 <w:lang w:val="en-US"/>
               </w:rPr>
-              <w:t xml:space="preserve"> &lt;telecom </w:t>
-            </w:r>
-            <w:r>
-              <w:rPr>
-                <w:rFonts w:cstheme="minorHAnsi"/>
+              <w:t xml:space="preserve"> &lt;telecom use="</w:t>
+            </w:r>
+            <w:r>
+              <w:rPr>
+                <w:rFonts w:cstheme="minorHAnsi"/>
+                <w:b/>
+                <w:bCs/>
                 <w:color w:val="000000" w:themeColor="text1"/>
                 <w:sz w:val="22"/>
                 <w:szCs w:val="22"/>
                 <w:lang w:val="en-US"/>
               </w:rPr>
-              <w:t>use="</w:t>
-            </w:r>
-            <w:r>
-              <w:rPr>
-                <w:rFonts w:cstheme="minorHAnsi"/>
-                <w:b/>
-                <w:bCs/>
+              <w:t>EC</w:t>
+            </w:r>
+            <w:r>
+              <w:rPr>
+                <w:rFonts w:cstheme="minorHAnsi"/>
                 <w:color w:val="000000" w:themeColor="text1"/>
                 <w:sz w:val="22"/>
                 <w:szCs w:val="22"/>
                 <w:lang w:val="en-US"/>
               </w:rPr>
-              <w:t>EC</w:t>
-            </w:r>
-            <w:r>
-              <w:rPr>
-                <w:rFonts w:cstheme="minorHAnsi"/>
-                <w:color w:val="000000" w:themeColor="text1"/>
+              <w:t>"&gt;</w:t>
+            </w:r>
+          </w:p>
+        </w:tc>
+        <w:tc>
+          <w:tcPr>
+            <w:tcW w:w="5757" w:type="dxa"/>
+          </w:tcPr>
+          <w:p>
+            <w:pPr>
+              <w:rPr>
+                <w:noProof/>
+                <w:color w:val="2F5496" w:themeColor="accent1" w:themeShade="BF"/>
                 <w:sz w:val="22"/>
                 <w:szCs w:val="22"/>
                 <w:lang w:val="en-US"/>
               </w:rPr>
-              <w:t>"</w:t>
-            </w:r>
-            <w:r>
-              <w:rPr>
-                <w:rFonts w:cstheme="minorHAnsi"/>
-                <w:color w:val="000000" w:themeColor="text1"/>
+            </w:pPr>
+            <w:r>
+              <w:rPr>
+                <w:noProof/>
+                <w:color w:val="2F5496" w:themeColor="accent1" w:themeShade="BF"/>
                 <w:sz w:val="22"/>
                 <w:szCs w:val="22"/>
                 <w:lang w:val="en-US"/>
               </w:rPr>
-              <w:t>&gt;</w:t>
-            </w:r>
-          </w:p>
-        </w:tc>
-        <w:tc>
-          <w:tcPr>
-            <w:tcW w:w="5757" w:type="dxa"/>
-          </w:tcPr>
-          <w:p>
-            <w:pPr>
-              <w:rPr>
-                <w:noProof/>
-                <w:color w:val="2F5496" w:themeColor="accent1" w:themeShade="BF"/>
+              <w:t>HARDCODED:</w:t>
+            </w:r>
+          </w:p>
+          <w:p>
+            <w:pPr>
+              <w:rPr>
+                <w:noProof/>
                 <w:sz w:val="22"/>
                 <w:szCs w:val="22"/>
                 <w:lang w:val="en-US"/>
@@ -2885,37 +2885,17 @@
             <w:r>
               <w:rPr>
                 <w:noProof/>
-                <w:color w:val="2F5496" w:themeColor="accent1" w:themeShade="BF"/>
+                <w:sz w:val="22"/>
+                <w:szCs w:val="22"/>
+              </w:rPr>
+              <w:t xml:space="preserve">Code – </w:t>
+            </w:r>
+            <w:r>
+              <w:rPr>
+                <w:noProof/>
                 <w:sz w:val="22"/>
                 <w:szCs w:val="22"/>
                 <w:lang w:val="en-US"/>
-              </w:rPr>
-              <w:t>HARDCODED:</w:t>
-            </w:r>
-          </w:p>
-          <w:p>
-            <w:pPr>
-              <w:rPr>
-                <w:noProof/>
-                <w:sz w:val="22"/>
-                <w:szCs w:val="22"/>
-                <w:lang w:val="pl-PL"/>
-              </w:rPr>
-            </w:pPr>
-            <w:r>
-              <w:rPr>
-                <w:noProof/>
-                <w:sz w:val="22"/>
-                <w:szCs w:val="22"/>
-              </w:rPr>
-              <w:t xml:space="preserve">Code – </w:t>
-            </w:r>
-            <w:r>
-              <w:rPr>
-                <w:noProof/>
-                <w:sz w:val="22"/>
-                <w:szCs w:val="22"/>
-                <w:lang w:val="pl-PL"/>
               </w:rPr>
               <w:t>C</w:t>
             </w:r>
@@ -4471,7 +4451,6 @@
                 <w:sz w:val="22"/>
                 <w:szCs w:val="22"/>
               </w:rPr>
-              <w:lastRenderedPageBreak/>
               <w:t>&lt;encounter&gt;&lt;text&gt;</w:t>
             </w:r>
           </w:p>
@@ -6473,7 +6452,6 @@
                 <w:sz w:val="22"/>
                 <w:szCs w:val="22"/>
               </w:rPr>
-              <w:lastRenderedPageBreak/>
               <w:t>Not populated</w:t>
             </w:r>
           </w:p>
@@ -8687,7 +8665,6 @@
                 <w:sz w:val="22"/>
                 <w:szCs w:val="22"/>
               </w:rPr>
-              <w:lastRenderedPageBreak/>
               <w:t>Not populated</w:t>
             </w:r>
           </w:p>
@@ -12585,7 +12562,6 @@
                 <w:sz w:val="22"/>
                 <w:szCs w:val="22"/>
               </w:rPr>
-              <w:lastRenderedPageBreak/>
               <w:t>Not populated</w:t>
             </w:r>
           </w:p>
@@ -14396,7 +14372,6 @@
                 <w:sz w:val="22"/>
                 <w:szCs w:val="22"/>
               </w:rPr>
-              <w:lastRenderedPageBreak/>
               <w:t>Not populated</w:t>
             </w:r>
           </w:p>
@@ -16293,7 +16268,6 @@
                 <w:sz w:val="22"/>
                 <w:szCs w:val="22"/>
               </w:rPr>
-              <w:lastRenderedPageBreak/>
               <w:t>Not populated</w:t>
             </w:r>
           </w:p>
@@ -18564,7 +18538,6 @@
                 <w:sz w:val="22"/>
                 <w:szCs w:val="22"/>
               </w:rPr>
-              <w:lastRenderedPageBreak/>
               <w:t>&lt;patientRole&gt;&lt;patient&gt;&lt;language</w:t>
             </w:r>
             <w:r>
@@ -21616,7 +21589,6 @@
                 <w:sz w:val="22"/>
                 <w:szCs w:val="22"/>
               </w:rPr>
-              <w:lastRenderedPageBreak/>
               <w:t>No mapping</w:t>
             </w:r>
           </w:p>
@@ -22909,7 +22881,6 @@
                 <w:sz w:val="22"/>
                 <w:szCs w:val="22"/>
               </w:rPr>
-              <w:lastRenderedPageBreak/>
               <w:t>No mapping</w:t>
             </w:r>
           </w:p>
@@ -24284,7 +24255,6 @@
                 <w:sz w:val="22"/>
                 <w:szCs w:val="22"/>
               </w:rPr>
-              <w:lastRenderedPageBreak/>
               <w:t>&lt;triageLine&gt;&lt;question&gt;&lt;answers&gt; &lt;answer&gt;&lt;text&gt;</w:t>
             </w:r>
           </w:p>
@@ -25884,7 +25854,6 @@
                 <w:sz w:val="22"/>
                 <w:szCs w:val="22"/>
               </w:rPr>
-              <w:lastRenderedPageBreak/>
               <w:t>Not populated</w:t>
             </w:r>
           </w:p>
@@ -27500,7 +27469,6 @@
                 <w:sz w:val="22"/>
                 <w:szCs w:val="22"/>
               </w:rPr>
-              <w:lastRenderedPageBreak/>
               <w:t>Not populated</w:t>
             </w:r>
           </w:p>
@@ -29446,7 +29414,6 @@
                 <w:sz w:val="22"/>
                 <w:szCs w:val="22"/>
               </w:rPr>
-              <w:lastRenderedPageBreak/>
               <w:t>Not populated</w:t>
             </w:r>
           </w:p>
@@ -31470,7 +31437,6 @@
                 <w:sz w:val="22"/>
                 <w:szCs w:val="22"/>
               </w:rPr>
-              <w:lastRenderedPageBreak/>
               <w:t>&lt;intendedRecipient&gt;&lt;telecom&gt;</w:t>
             </w:r>
           </w:p>
@@ -35761,7 +35727,6 @@
                 <w:sz w:val="22"/>
                 <w:szCs w:val="22"/>
               </w:rPr>
-              <w:lastRenderedPageBreak/>
               <w:t>&lt;addr&gt;&lt;city&gt;</w:t>
             </w:r>
           </w:p>
@@ -37734,7 +37699,6 @@
                 <w:sz w:val="22"/>
                 <w:szCs w:val="22"/>
               </w:rPr>
-              <w:lastRenderedPageBreak/>
               <w:t>Not populated</w:t>
             </w:r>
           </w:p>
@@ -40603,14 +40567,14 @@
         <w:tblLook w:val="04A0" w:firstRow="1" w:lastRow="0" w:firstColumn="1" w:lastColumn="0" w:noHBand="0" w:noVBand="1"/>
       </w:tblPr>
       <w:tblGrid>
-        <w:gridCol w:w="5756"/>
-        <w:gridCol w:w="5757"/>
-        <w:gridCol w:w="5757"/>
+        <w:gridCol w:w="5887"/>
+        <w:gridCol w:w="5666"/>
+        <w:gridCol w:w="5717"/>
       </w:tblGrid>
       <w:tr>
         <w:tc>
           <w:tcPr>
-            <w:tcW w:w="5756" w:type="dxa"/>
+            <w:tcW w:w="5887" w:type="dxa"/>
           </w:tcPr>
           <w:p>
             <w:pPr>
@@ -40646,7 +40610,7 @@
         </w:tc>
         <w:tc>
           <w:tcPr>
-            <w:tcW w:w="5757" w:type="dxa"/>
+            <w:tcW w:w="5666" w:type="dxa"/>
           </w:tcPr>
           <w:p>
             <w:pPr>
@@ -40682,7 +40646,7 @@
         </w:tc>
         <w:tc>
           <w:tcPr>
-            <w:tcW w:w="5757" w:type="dxa"/>
+            <w:tcW w:w="5717" w:type="dxa"/>
           </w:tcPr>
           <w:p>
             <w:pPr>
@@ -40720,7 +40684,7 @@
       <w:tr>
         <w:tc>
           <w:tcPr>
-            <w:tcW w:w="5756" w:type="dxa"/>
+            <w:tcW w:w="5887" w:type="dxa"/>
           </w:tcPr>
           <w:p>
             <w:pPr>
@@ -40791,21 +40755,21 @@
         </w:tc>
         <w:tc>
           <w:tcPr>
-            <w:tcW w:w="5757" w:type="dxa"/>
-          </w:tcPr>
-          <w:p>
-            <w:pPr>
-              <w:rPr>
-                <w:noProof/>
-                <w:sz w:val="22"/>
-                <w:szCs w:val="22"/>
-              </w:rPr>
-            </w:pPr>
-          </w:p>
-        </w:tc>
-        <w:tc>
-          <w:tcPr>
-            <w:tcW w:w="5757" w:type="dxa"/>
+            <w:tcW w:w="5666" w:type="dxa"/>
+          </w:tcPr>
+          <w:p>
+            <w:pPr>
+              <w:rPr>
+                <w:noProof/>
+                <w:sz w:val="22"/>
+                <w:szCs w:val="22"/>
+              </w:rPr>
+            </w:pPr>
+          </w:p>
+        </w:tc>
+        <w:tc>
+          <w:tcPr>
+            <w:tcW w:w="5717" w:type="dxa"/>
           </w:tcPr>
           <w:p>
             <w:pPr>
@@ -40910,6 +40874,88 @@
                 <w:lang w:val="en-US"/>
               </w:rPr>
               <w:t>)</w:t>
+            </w:r>
+          </w:p>
+        </w:tc>
+      </w:tr>
+      <w:tr>
+        <w:tc>
+          <w:tcPr>
+            <w:tcW w:w="5887" w:type="dxa"/>
+          </w:tcPr>
+          <w:p>
+            <w:pPr>
+              <w:rPr>
+                <w:rFonts w:cstheme="minorHAnsi"/>
+                <w:color w:val="000000" w:themeColor="text1"/>
+                <w:sz w:val="22"/>
+                <w:szCs w:val="22"/>
+              </w:rPr>
+            </w:pPr>
+            <w:r>
+              <w:rPr>
+                <w:noProof/>
+                <w:sz w:val="20"/>
+                <w:szCs w:val="20"/>
+              </w:rPr>
+              <w:t>&lt;ClinicalDocument&gt;&lt;</w:t>
+            </w:r>
+            <w:r>
+              <w:rPr>
+                <w:noProof/>
+                <w:sz w:val="20"/>
+                <w:szCs w:val="20"/>
+                <w:lang w:val="pl-PL"/>
+              </w:rPr>
+              <w:t>effectiveTime</w:t>
+            </w:r>
+            <w:r>
+              <w:rPr>
+                <w:noProof/>
+                <w:sz w:val="20"/>
+                <w:szCs w:val="20"/>
+              </w:rPr>
+              <w:t>&gt;</w:t>
+            </w:r>
+          </w:p>
+        </w:tc>
+        <w:tc>
+          <w:tcPr>
+            <w:tcW w:w="5666" w:type="dxa"/>
+          </w:tcPr>
+          <w:p>
+            <w:pPr>
+              <w:rPr>
+                <w:noProof/>
+                <w:sz w:val="22"/>
+                <w:szCs w:val="22"/>
+              </w:rPr>
+            </w:pPr>
+          </w:p>
+        </w:tc>
+        <w:tc>
+          <w:tcPr>
+            <w:tcW w:w="5717" w:type="dxa"/>
+          </w:tcPr>
+          <w:p>
+            <w:pPr>
+              <w:rPr>
+                <w:noProof/>
+                <w:color w:val="000000" w:themeColor="text1"/>
+                <w:sz w:val="22"/>
+                <w:szCs w:val="22"/>
+                <w:lang w:val="pl-PL"/>
+              </w:rPr>
+            </w:pPr>
+            <w:r>
+              <w:rPr>
+                <w:noProof/>
+                <w:color w:val="000000" w:themeColor="text1"/>
+                <w:sz w:val="22"/>
+                <w:szCs w:val="22"/>
+                <w:lang w:val="pl-PL"/>
+              </w:rPr>
+              <w:t>timestamp</w:t>
             </w:r>
           </w:p>
         </w:tc>

</xml_diff>

<commit_message>
NIAD-1664 encounter participant type mapping for Authors and Responsible Parties (covers NIAD-1690)
</commit_message>
<xml_diff>
--- a/doc/ITK_FHIR_mapping.docx
+++ b/doc/ITK_FHIR_mapping.docx
@@ -1122,12 +1122,28 @@
                 <w:color w:val="080808"/>
               </w:rPr>
             </w:pPr>
+            <w:proofErr w:type="spellStart"/>
             <w:r>
               <w:rPr>
                 <w:color w:val="0033B3"/>
               </w:rPr>
-              <w:t>DistributionEnvelope/header/handlingSpecification</w:t>
-            </w:r>
+              <w:t>DistributionEnvelope</w:t>
+            </w:r>
+            <w:proofErr w:type="spellEnd"/>
+            <w:r>
+              <w:rPr>
+                <w:color w:val="0033B3"/>
+              </w:rPr>
+              <w:t>/header/</w:t>
+            </w:r>
+            <w:proofErr w:type="spellStart"/>
+            <w:r>
+              <w:rPr>
+                <w:color w:val="0033B3"/>
+              </w:rPr>
+              <w:t>handlingSpecification</w:t>
+            </w:r>
+            <w:proofErr w:type="spellEnd"/>
           </w:p>
         </w:tc>
         <w:tc>
@@ -2279,11 +2295,19 @@
                 <w:color w:val="080808"/>
               </w:rPr>
             </w:pPr>
+            <w:proofErr w:type="spellStart"/>
             <w:r>
               <w:rPr>
                 <w:color w:val="0033B3"/>
               </w:rPr>
-              <w:t>encompassingEncounter/id</w:t>
+              <w:t>encompassingEncounter</w:t>
+            </w:r>
+            <w:proofErr w:type="spellEnd"/>
+            <w:r>
+              <w:rPr>
+                <w:color w:val="0033B3"/>
+              </w:rPr>
+              <w:t>/id</w:t>
             </w:r>
           </w:p>
         </w:tc>
@@ -3129,7 +3153,29 @@
                 <w:szCs w:val="22"/>
                 <w:lang w:val="en-US"/>
               </w:rPr>
-              <w:t>&lt;patientRole&gt;&lt;telecom</w:t>
+              <w:t>&lt;</w:t>
+            </w:r>
+            <w:proofErr w:type="spellStart"/>
+            <w:r>
+              <w:rPr>
+                <w:rFonts w:cstheme="minorHAnsi"/>
+                <w:color w:val="000000" w:themeColor="text1"/>
+                <w:sz w:val="22"/>
+                <w:szCs w:val="22"/>
+                <w:lang w:val="en-US"/>
+              </w:rPr>
+              <w:t>patientRole</w:t>
+            </w:r>
+            <w:proofErr w:type="spellEnd"/>
+            <w:r>
+              <w:rPr>
+                <w:rFonts w:cstheme="minorHAnsi"/>
+                <w:color w:val="000000" w:themeColor="text1"/>
+                <w:sz w:val="22"/>
+                <w:szCs w:val="22"/>
+                <w:lang w:val="en-US"/>
+              </w:rPr>
+              <w:t>&gt;&lt;telecom</w:t>
             </w:r>
             <w:r>
               <w:rPr>
@@ -4421,6 +4467,7 @@
                 <w:sz w:val="22"/>
                 <w:szCs w:val="22"/>
               </w:rPr>
+              <w:lastRenderedPageBreak/>
               <w:t>&lt;encounter&gt;&lt;text&gt;</w:t>
             </w:r>
           </w:p>
@@ -4553,7 +4600,31 @@
                 <w:sz w:val="22"/>
                 <w:szCs w:val="22"/>
               </w:rPr>
-              <w:t>&lt;entry&gt;&lt;contentId extension=’</w:t>
+              <w:t>&lt;entry&gt;&lt;</w:t>
+            </w:r>
+            <w:proofErr w:type="spellStart"/>
+            <w:r>
+              <w:rPr>
+                <w:rFonts w:cstheme="minorHAnsi"/>
+                <w:b/>
+                <w:bCs/>
+                <w:color w:val="000000" w:themeColor="text1"/>
+                <w:sz w:val="22"/>
+                <w:szCs w:val="22"/>
+              </w:rPr>
+              <w:t>contentId</w:t>
+            </w:r>
+            <w:proofErr w:type="spellEnd"/>
+            <w:r>
+              <w:rPr>
+                <w:rFonts w:cstheme="minorHAnsi"/>
+                <w:b/>
+                <w:bCs/>
+                <w:color w:val="000000" w:themeColor="text1"/>
+                <w:sz w:val="22"/>
+                <w:szCs w:val="22"/>
+              </w:rPr>
+              <w:t xml:space="preserve"> extension=’</w:t>
             </w:r>
             <w:r>
               <w:rPr>
@@ -6398,6 +6469,7 @@
                 <w:sz w:val="22"/>
                 <w:szCs w:val="22"/>
               </w:rPr>
+              <w:lastRenderedPageBreak/>
               <w:t>Not populated</w:t>
             </w:r>
           </w:p>
@@ -8224,6 +8296,7 @@
               </w:rPr>
               <w:t xml:space="preserve">="887031000000108" </w:t>
             </w:r>
+            <w:proofErr w:type="spellStart"/>
             <w:r>
               <w:rPr>
                 <w:b/>
@@ -8233,6 +8306,7 @@
               </w:rPr>
               <w:t>codeSystem</w:t>
             </w:r>
+            <w:proofErr w:type="spellEnd"/>
             <w:r>
               <w:rPr>
                 <w:b/>
@@ -8609,6 +8683,7 @@
                 <w:sz w:val="22"/>
                 <w:szCs w:val="22"/>
               </w:rPr>
+              <w:lastRenderedPageBreak/>
               <w:t>Not populated</w:t>
             </w:r>
           </w:p>
@@ -12506,6 +12581,7 @@
                 <w:sz w:val="22"/>
                 <w:szCs w:val="22"/>
               </w:rPr>
+              <w:lastRenderedPageBreak/>
               <w:t>Not populated</w:t>
             </w:r>
           </w:p>
@@ -14316,6 +14392,7 @@
                 <w:sz w:val="22"/>
                 <w:szCs w:val="22"/>
               </w:rPr>
+              <w:lastRenderedPageBreak/>
               <w:t>Not populated</w:t>
             </w:r>
           </w:p>
@@ -16212,6 +16289,7 @@
                 <w:sz w:val="22"/>
                 <w:szCs w:val="22"/>
               </w:rPr>
+              <w:lastRenderedPageBreak/>
               <w:t>Not populated</w:t>
             </w:r>
           </w:p>
@@ -18482,6 +18560,7 @@
                 <w:sz w:val="22"/>
                 <w:szCs w:val="22"/>
               </w:rPr>
+              <w:lastRenderedPageBreak/>
               <w:t>&lt;patientRole&gt;&lt;patient&gt;&lt;language</w:t>
             </w:r>
             <w:r>
@@ -19299,7 +19378,49 @@
               <w:rPr>
                 <w:color w:val="4472C4" w:themeColor="accent1"/>
               </w:rPr>
-              <w:t>"http://hl7.org/fhir/StructureDefinition/birthPlace"</w:t>
+              <w:t>"http://hl7.org/</w:t>
+            </w:r>
+            <w:proofErr w:type="spellStart"/>
+            <w:r>
+              <w:rPr>
+                <w:color w:val="4472C4" w:themeColor="accent1"/>
+              </w:rPr>
+              <w:t>fhir</w:t>
+            </w:r>
+            <w:proofErr w:type="spellEnd"/>
+            <w:r>
+              <w:rPr>
+                <w:color w:val="4472C4" w:themeColor="accent1"/>
+              </w:rPr>
+              <w:t>/</w:t>
+            </w:r>
+            <w:proofErr w:type="spellStart"/>
+            <w:r>
+              <w:rPr>
+                <w:color w:val="4472C4" w:themeColor="accent1"/>
+              </w:rPr>
+              <w:t>StructureDefinition</w:t>
+            </w:r>
+            <w:proofErr w:type="spellEnd"/>
+            <w:r>
+              <w:rPr>
+                <w:color w:val="4472C4" w:themeColor="accent1"/>
+              </w:rPr>
+              <w:t>/</w:t>
+            </w:r>
+            <w:proofErr w:type="spellStart"/>
+            <w:r>
+              <w:rPr>
+                <w:color w:val="4472C4" w:themeColor="accent1"/>
+              </w:rPr>
+              <w:t>birthPlace</w:t>
+            </w:r>
+            <w:proofErr w:type="spellEnd"/>
+            <w:r>
+              <w:rPr>
+                <w:color w:val="4472C4" w:themeColor="accent1"/>
+              </w:rPr>
+              <w:t>"</w:t>
             </w:r>
           </w:p>
         </w:tc>
@@ -21491,6 +21612,7 @@
                 <w:sz w:val="22"/>
                 <w:szCs w:val="22"/>
               </w:rPr>
+              <w:lastRenderedPageBreak/>
               <w:t>No mapping</w:t>
             </w:r>
           </w:p>
@@ -22783,6 +22905,7 @@
                 <w:sz w:val="22"/>
                 <w:szCs w:val="22"/>
               </w:rPr>
+              <w:lastRenderedPageBreak/>
               <w:t>No mapping</w:t>
             </w:r>
           </w:p>
@@ -24157,6 +24280,7 @@
                 <w:sz w:val="22"/>
                 <w:szCs w:val="22"/>
               </w:rPr>
+              <w:lastRenderedPageBreak/>
               <w:t>&lt;triageLine&gt;&lt;question&gt;&lt;answers&gt; &lt;answer&gt;&lt;text&gt;</w:t>
             </w:r>
           </w:p>
@@ -25756,6 +25880,7 @@
                 <w:sz w:val="22"/>
                 <w:szCs w:val="22"/>
               </w:rPr>
+              <w:lastRenderedPageBreak/>
               <w:t>Not populated</w:t>
             </w:r>
           </w:p>
@@ -27371,6 +27496,7 @@
                 <w:sz w:val="22"/>
                 <w:szCs w:val="22"/>
               </w:rPr>
+              <w:lastRenderedPageBreak/>
               <w:t>Not populated</w:t>
             </w:r>
           </w:p>
@@ -29316,6 +29442,7 @@
                 <w:sz w:val="22"/>
                 <w:szCs w:val="22"/>
               </w:rPr>
+              <w:lastRenderedPageBreak/>
               <w:t>Not populated</w:t>
             </w:r>
           </w:p>
@@ -31339,6 +31466,7 @@
                 <w:sz w:val="22"/>
                 <w:szCs w:val="22"/>
               </w:rPr>
+              <w:lastRenderedPageBreak/>
               <w:t>&lt;intendedRecipient&gt;&lt;telecom&gt;</w:t>
             </w:r>
           </w:p>
@@ -33809,7 +33937,27 @@
                 <w:szCs w:val="22"/>
                 <w:lang w:val="en-US"/>
               </w:rPr>
-              <w:t xml:space="preserve"> of typeCode=”</w:t>
+              <w:t xml:space="preserve"> of </w:t>
+            </w:r>
+            <w:proofErr w:type="spellStart"/>
+            <w:r>
+              <w:rPr>
+                <w:color w:val="000000" w:themeColor="text1"/>
+                <w:sz w:val="22"/>
+                <w:szCs w:val="22"/>
+                <w:lang w:val="en-US"/>
+              </w:rPr>
+              <w:t>typeCode</w:t>
+            </w:r>
+            <w:proofErr w:type="spellEnd"/>
+            <w:r>
+              <w:rPr>
+                <w:color w:val="000000" w:themeColor="text1"/>
+                <w:sz w:val="22"/>
+                <w:szCs w:val="22"/>
+                <w:lang w:val="en-US"/>
+              </w:rPr>
+              <w:t>=”</w:t>
             </w:r>
             <w:r>
               <w:rPr>
@@ -33885,8 +34033,19 @@
                 <w:szCs w:val="22"/>
                 <w:lang w:val="en-US"/>
               </w:rPr>
-              <w:t>&lt;i</w:t>
-            </w:r>
+              <w:t>&lt;</w:t>
+            </w:r>
+            <w:proofErr w:type="spellStart"/>
+            <w:r>
+              <w:rPr>
+                <w:color w:val="000000" w:themeColor="text1"/>
+                <w:sz w:val="22"/>
+                <w:szCs w:val="22"/>
+                <w:lang w:val="en-US"/>
+              </w:rPr>
+              <w:t>i</w:t>
+            </w:r>
+            <w:proofErr w:type="spellEnd"/>
             <w:r>
               <w:rPr>
                 <w:color w:val="000000" w:themeColor="text1"/>
@@ -35427,6 +35586,7 @@
                 <w:sz w:val="22"/>
                 <w:szCs w:val="22"/>
               </w:rPr>
+              <w:lastRenderedPageBreak/>
               <w:t>ITK</w:t>
             </w:r>
             <w:r>
@@ -39207,6 +39367,311 @@
               </w:rPr>
               <w:t>individual</w:t>
             </w:r>
+          </w:p>
+        </w:tc>
+      </w:tr>
+      <w:tr>
+        <w:tc>
+          <w:tcPr>
+            <w:tcW w:w="5756" w:type="dxa"/>
+          </w:tcPr>
+          <w:p>
+            <w:pPr>
+              <w:rPr>
+                <w:rFonts w:cstheme="minorHAnsi"/>
+                <w:color w:val="000000" w:themeColor="text1"/>
+                <w:sz w:val="22"/>
+                <w:szCs w:val="22"/>
+                <w:lang w:val="en-US"/>
+              </w:rPr>
+            </w:pPr>
+            <w:r>
+              <w:rPr>
+                <w:rFonts w:cstheme="minorHAnsi"/>
+                <w:color w:val="000000" w:themeColor="text1"/>
+                <w:sz w:val="22"/>
+                <w:szCs w:val="22"/>
+                <w:lang w:val="en-US"/>
+              </w:rPr>
+              <w:t>PPRF – author; ATND – Responsible Party</w:t>
+            </w:r>
+          </w:p>
+        </w:tc>
+        <w:tc>
+          <w:tcPr>
+            <w:tcW w:w="5757" w:type="dxa"/>
+          </w:tcPr>
+          <w:p>
+            <w:pPr>
+              <w:rPr>
+                <w:noProof/>
+                <w:sz w:val="22"/>
+                <w:szCs w:val="22"/>
+              </w:rPr>
+            </w:pPr>
+          </w:p>
+        </w:tc>
+        <w:tc>
+          <w:tcPr>
+            <w:tcW w:w="5757" w:type="dxa"/>
+          </w:tcPr>
+          <w:p>
+            <w:pPr>
+              <w:rPr>
+                <w:noProof/>
+                <w:color w:val="000000" w:themeColor="text1"/>
+                <w:sz w:val="22"/>
+                <w:szCs w:val="22"/>
+                <w:lang w:val="pl-PL"/>
+              </w:rPr>
+            </w:pPr>
+            <w:r>
+              <w:rPr>
+                <w:noProof/>
+                <w:color w:val="000000" w:themeColor="text1"/>
+                <w:sz w:val="22"/>
+                <w:szCs w:val="22"/>
+                <w:lang w:val="pl-PL"/>
+              </w:rPr>
+              <w:t>Type.code</w:t>
+            </w:r>
+          </w:p>
+        </w:tc>
+      </w:tr>
+      <w:tr>
+        <w:tc>
+          <w:tcPr>
+            <w:tcW w:w="5756" w:type="dxa"/>
+          </w:tcPr>
+          <w:p>
+            <w:pPr>
+              <w:rPr>
+                <w:rFonts w:cstheme="minorHAnsi"/>
+                <w:color w:val="000000" w:themeColor="text1"/>
+                <w:sz w:val="22"/>
+                <w:szCs w:val="22"/>
+                <w:lang w:val="pl-PL"/>
+              </w:rPr>
+            </w:pPr>
+            <w:r>
+              <w:rPr>
+                <w:rFonts w:cstheme="minorHAnsi"/>
+                <w:color w:val="000000" w:themeColor="text1"/>
+                <w:sz w:val="22"/>
+                <w:szCs w:val="22"/>
+                <w:lang w:val="pl-PL"/>
+              </w:rPr>
+              <w:t>Author/</w:t>
+            </w:r>
+            <w:proofErr w:type="spellStart"/>
+            <w:r>
+              <w:rPr>
+                <w:rFonts w:cstheme="minorHAnsi"/>
+                <w:color w:val="000000" w:themeColor="text1"/>
+                <w:sz w:val="22"/>
+                <w:szCs w:val="22"/>
+                <w:lang w:val="pl-PL"/>
+              </w:rPr>
+              <w:t>Responsible</w:t>
+            </w:r>
+            <w:proofErr w:type="spellEnd"/>
+            <w:r>
+              <w:rPr>
+                <w:rFonts w:cstheme="minorHAnsi"/>
+                <w:color w:val="000000" w:themeColor="text1"/>
+                <w:sz w:val="22"/>
+                <w:szCs w:val="22"/>
+                <w:lang w:val="pl-PL"/>
+              </w:rPr>
+              <w:t xml:space="preserve"> Party</w:t>
+            </w:r>
+          </w:p>
+        </w:tc>
+        <w:tc>
+          <w:tcPr>
+            <w:tcW w:w="5757" w:type="dxa"/>
+          </w:tcPr>
+          <w:p>
+            <w:pPr>
+              <w:rPr>
+                <w:noProof/>
+                <w:sz w:val="22"/>
+                <w:szCs w:val="22"/>
+              </w:rPr>
+            </w:pPr>
+          </w:p>
+        </w:tc>
+        <w:tc>
+          <w:tcPr>
+            <w:tcW w:w="5757" w:type="dxa"/>
+          </w:tcPr>
+          <w:p>
+            <w:pPr>
+              <w:rPr>
+                <w:noProof/>
+                <w:color w:val="000000" w:themeColor="text1"/>
+                <w:sz w:val="22"/>
+                <w:szCs w:val="22"/>
+                <w:lang w:val="pl-PL"/>
+              </w:rPr>
+            </w:pPr>
+            <w:r>
+              <w:rPr>
+                <w:noProof/>
+                <w:color w:val="000000" w:themeColor="text1"/>
+                <w:sz w:val="22"/>
+                <w:szCs w:val="22"/>
+                <w:lang w:val="pl-PL"/>
+              </w:rPr>
+              <w:t>Type.display</w:t>
+            </w:r>
+          </w:p>
+        </w:tc>
+      </w:tr>
+      <w:tr>
+        <w:tc>
+          <w:tcPr>
+            <w:tcW w:w="5756" w:type="dxa"/>
+          </w:tcPr>
+          <w:p>
+            <w:pPr>
+              <w:rPr>
+                <w:rFonts w:cstheme="minorHAnsi"/>
+                <w:color w:val="000000" w:themeColor="text1"/>
+                <w:sz w:val="22"/>
+                <w:szCs w:val="22"/>
+              </w:rPr>
+            </w:pPr>
+            <w:r>
+              <w:rPr>
+                <w:rFonts w:cstheme="minorHAnsi"/>
+                <w:color w:val="000000" w:themeColor="text1"/>
+                <w:sz w:val="22"/>
+                <w:szCs w:val="22"/>
+              </w:rPr>
+              <w:fldChar w:fldCharType="begin"/>
+            </w:r>
+            <w:r>
+              <w:rPr>
+                <w:rFonts w:cstheme="minorHAnsi"/>
+                <w:color w:val="000000" w:themeColor="text1"/>
+                <w:sz w:val="22"/>
+                <w:szCs w:val="22"/>
+              </w:rPr>
+              <w:instrText xml:space="preserve"> HYPERLINK "</w:instrText>
+            </w:r>
+            <w:r>
+              <w:rPr>
+                <w:rFonts w:cstheme="minorHAnsi"/>
+                <w:color w:val="000000" w:themeColor="text1"/>
+                <w:sz w:val="22"/>
+                <w:szCs w:val="22"/>
+              </w:rPr>
+              <w:instrText>http://hl7.org/fhir/ValueSet/encounter-participant-type</w:instrText>
+            </w:r>
+            <w:r>
+              <w:rPr>
+                <w:rFonts w:cstheme="minorHAnsi"/>
+                <w:color w:val="000000" w:themeColor="text1"/>
+                <w:sz w:val="22"/>
+                <w:szCs w:val="22"/>
+              </w:rPr>
+              <w:instrText xml:space="preserve">" </w:instrText>
+            </w:r>
+            <w:r>
+              <w:rPr>
+                <w:rFonts w:cstheme="minorHAnsi"/>
+                <w:color w:val="000000" w:themeColor="text1"/>
+                <w:sz w:val="22"/>
+                <w:szCs w:val="22"/>
+              </w:rPr>
+              <w:fldChar w:fldCharType="separate"/>
+            </w:r>
+            <w:r>
+              <w:rPr>
+                <w:rStyle w:val="Hyperlink"/>
+                <w:rFonts w:cstheme="minorHAnsi"/>
+                <w:sz w:val="22"/>
+                <w:szCs w:val="22"/>
+              </w:rPr>
+              <w:t>http://hl7.org/fhir/ValueSet/encounter-participant-type</w:t>
+            </w:r>
+            <w:r>
+              <w:rPr>
+                <w:rFonts w:cstheme="minorHAnsi"/>
+                <w:color w:val="000000" w:themeColor="text1"/>
+                <w:sz w:val="22"/>
+                <w:szCs w:val="22"/>
+              </w:rPr>
+              <w:fldChar w:fldCharType="end"/>
+            </w:r>
+            <w:r>
+              <w:rPr>
+                <w:rFonts w:cstheme="minorHAnsi"/>
+                <w:color w:val="000000" w:themeColor="text1"/>
+                <w:sz w:val="22"/>
+                <w:szCs w:val="22"/>
+              </w:rPr>
+              <w:t xml:space="preserve"> (</w:t>
+            </w:r>
+            <w:r>
+              <w:rPr>
+                <w:rFonts w:cstheme="minorHAnsi"/>
+                <w:color w:val="000000" w:themeColor="text1"/>
+                <w:sz w:val="22"/>
+                <w:szCs w:val="22"/>
+                <w:lang w:val="en-US"/>
+              </w:rPr>
+              <w:t>for Author</w:t>
+            </w:r>
+            <w:r>
+              <w:rPr>
+                <w:rFonts w:cstheme="minorHAnsi"/>
+                <w:color w:val="000000" w:themeColor="text1"/>
+                <w:sz w:val="22"/>
+                <w:szCs w:val="22"/>
+                <w:lang w:val="en-US"/>
+              </w:rPr>
+              <w:t xml:space="preserve"> and Responsible Party only</w:t>
+            </w:r>
+            <w:r>
+              <w:rPr>
+                <w:rFonts w:cstheme="minorHAnsi"/>
+                <w:color w:val="000000" w:themeColor="text1"/>
+                <w:sz w:val="22"/>
+                <w:szCs w:val="22"/>
+              </w:rPr>
+              <w:t>)</w:t>
+            </w:r>
+          </w:p>
+        </w:tc>
+        <w:tc>
+          <w:tcPr>
+            <w:tcW w:w="5757" w:type="dxa"/>
+          </w:tcPr>
+          <w:p>
+            <w:pPr>
+              <w:rPr>
+                <w:noProof/>
+                <w:sz w:val="22"/>
+                <w:szCs w:val="22"/>
+              </w:rPr>
+            </w:pPr>
+          </w:p>
+        </w:tc>
+        <w:tc>
+          <w:tcPr>
+            <w:tcW w:w="5757" w:type="dxa"/>
+          </w:tcPr>
+          <w:p>
+            <w:pPr>
+              <w:rPr>
+                <w:noProof/>
+                <w:color w:val="000000" w:themeColor="text1"/>
+                <w:sz w:val="22"/>
+                <w:szCs w:val="22"/>
+              </w:rPr>
+            </w:pPr>
           </w:p>
         </w:tc>
       </w:tr>
@@ -40984,6 +41449,7 @@
               </w:rPr>
               <w:t xml:space="preserve">two values concatenated </w:t>
             </w:r>
+            <w:proofErr w:type="spellStart"/>
             <w:r>
               <w:rPr>
                 <w:i/>
@@ -40992,8 +41458,9 @@
                 <w:szCs w:val="22"/>
                 <w:lang w:val="en-US"/>
               </w:rPr>
-              <w:t>ODS_CODE</w:t>
-            </w:r>
+              <w:t>ODS_</w:t>
+            </w:r>
+            <w:proofErr w:type="gramStart"/>
             <w:r>
               <w:rPr>
                 <w:i/>
@@ -41002,7 +41469,7 @@
                 <w:szCs w:val="22"/>
                 <w:lang w:val="en-US"/>
               </w:rPr>
-              <w:t>:</w:t>
+              <w:t>CODE</w:t>
             </w:r>
             <w:r>
               <w:rPr>
@@ -41012,7 +41479,7 @@
                 <w:szCs w:val="22"/>
                 <w:lang w:val="en-US"/>
               </w:rPr>
-              <w:t>DOSServiceID</w:t>
+              <w:t>:</w:t>
             </w:r>
             <w:r>
               <w:rPr>
@@ -41022,8 +41489,9 @@
                 <w:szCs w:val="22"/>
                 <w:lang w:val="en-US"/>
               </w:rPr>
-              <w:t>:</w:t>
-            </w:r>
+              <w:t>DOSServiceID</w:t>
+            </w:r>
+            <w:proofErr w:type="gramEnd"/>
             <w:r>
               <w:rPr>
                 <w:i/>
@@ -41032,7 +41500,7 @@
                 <w:szCs w:val="22"/>
                 <w:lang w:val="en-US"/>
               </w:rPr>
-              <w:t>DOS_ID</w:t>
+              <w:t>:</w:t>
             </w:r>
             <w:r>
               <w:rPr>
@@ -41042,6 +41510,17 @@
                 <w:szCs w:val="22"/>
                 <w:lang w:val="en-US"/>
               </w:rPr>
+              <w:t>DOS_ID</w:t>
+            </w:r>
+            <w:proofErr w:type="spellEnd"/>
+            <w:r>
+              <w:rPr>
+                <w:i/>
+                <w:iCs/>
+                <w:sz w:val="22"/>
+                <w:szCs w:val="22"/>
+                <w:lang w:val="en-US"/>
+              </w:rPr>
               <w:t>)</w:t>
             </w:r>
           </w:p>
@@ -41089,6 +41568,7 @@
               </w:rPr>
               <w:t>M</w:t>
             </w:r>
+            <w:proofErr w:type="spellStart"/>
             <w:r>
               <w:rPr>
                 <w:color w:val="000000" w:themeColor="text1"/>
@@ -41096,7 +41576,17 @@
                 <w:szCs w:val="22"/>
                 <w:lang w:val="pl-PL"/>
               </w:rPr>
-              <w:t>essageID&gt;</w:t>
+              <w:t>essageID</w:t>
+            </w:r>
+            <w:proofErr w:type="spellEnd"/>
+            <w:r>
+              <w:rPr>
+                <w:color w:val="000000" w:themeColor="text1"/>
+                <w:sz w:val="22"/>
+                <w:szCs w:val="22"/>
+                <w:lang w:val="pl-PL"/>
+              </w:rPr>
+              <w:t>&gt;</w:t>
             </w:r>
           </w:p>
         </w:tc>
@@ -41164,6 +41654,7 @@
                 <w:sz w:val="22"/>
                 <w:szCs w:val="22"/>
               </w:rPr>
+              <w:lastRenderedPageBreak/>
               <w:t>&lt;itk:header&gt;&lt;itk:handlingSpecification&gt;&lt;itk:spec</w:t>
             </w:r>
             <w:r>
@@ -41259,7 +41750,25 @@
                 <w:sz w:val="22"/>
                 <w:szCs w:val="22"/>
               </w:rPr>
-              <w:t xml:space="preserve"> &lt;itk:header&gt;&lt;itk:handlingSpecification&gt;&lt;itk:spec</w:t>
+              <w:t xml:space="preserve"> &lt;</w:t>
+            </w:r>
+            <w:proofErr w:type="gramStart"/>
+            <w:r>
+              <w:rPr>
+                <w:color w:val="000000" w:themeColor="text1"/>
+                <w:sz w:val="22"/>
+                <w:szCs w:val="22"/>
+              </w:rPr>
+              <w:t>itk:header</w:t>
+            </w:r>
+            <w:proofErr w:type="gramEnd"/>
+            <w:r>
+              <w:rPr>
+                <w:color w:val="000000" w:themeColor="text1"/>
+                <w:sz w:val="22"/>
+                <w:szCs w:val="22"/>
+              </w:rPr>
+              <w:t>&gt;&lt;itk:handlingSpecification&gt;&lt;itk:spec</w:t>
             </w:r>
             <w:r>
               <w:rPr>
@@ -41300,7 +41809,25 @@
                 <w:sz w:val="22"/>
                 <w:szCs w:val="22"/>
               </w:rPr>
-              <w:t xml:space="preserve"> &lt;itk:header&gt;&lt;itk:handlingSpecification&gt;&lt;itk:spec</w:t>
+              <w:t xml:space="preserve"> &lt;</w:t>
+            </w:r>
+            <w:proofErr w:type="gramStart"/>
+            <w:r>
+              <w:rPr>
+                <w:color w:val="000000" w:themeColor="text1"/>
+                <w:sz w:val="22"/>
+                <w:szCs w:val="22"/>
+              </w:rPr>
+              <w:t>itk:header</w:t>
+            </w:r>
+            <w:proofErr w:type="gramEnd"/>
+            <w:r>
+              <w:rPr>
+                <w:color w:val="000000" w:themeColor="text1"/>
+                <w:sz w:val="22"/>
+                <w:szCs w:val="22"/>
+              </w:rPr>
+              <w:t>&gt;&lt;itk:handlingSpecification&gt;&lt;itk:spec</w:t>
             </w:r>
             <w:r>
               <w:rPr>
@@ -41389,6 +41916,7 @@
               </w:rPr>
               <w:t>&lt;itk:header&gt;&lt;itk:handlingSpecification&gt;&lt;itk:</w:t>
             </w:r>
+            <w:proofErr w:type="spellStart"/>
             <w:r>
               <w:rPr>
                 <w:color w:val="000000" w:themeColor="text1"/>
@@ -41396,7 +41924,17 @@
                 <w:szCs w:val="22"/>
                 <w:lang w:val="en-US"/>
               </w:rPr>
-              <w:t>senderAddress&gt;</w:t>
+              <w:t>senderAddress</w:t>
+            </w:r>
+            <w:proofErr w:type="spellEnd"/>
+            <w:r>
+              <w:rPr>
+                <w:color w:val="000000" w:themeColor="text1"/>
+                <w:sz w:val="22"/>
+                <w:szCs w:val="22"/>
+                <w:lang w:val="en-US"/>
+              </w:rPr>
+              <w:t>&gt;</w:t>
             </w:r>
           </w:p>
         </w:tc>

</xml_diff>

<commit_message>
NIAD-1665: Map HealthcareFacility location (#198)
* NIAD-1665: Map HelathcareFacility to Location

* NIAD-1665: Update integration tests and documentation

* NIAD-1665: Move EncounterLocationComponent logic to EncounterMapper

* NIAD-1665: Add healthcare facility location inside EncounterMapper

* NIAD-1665: Remove unused method

* NIAD-1665: Add tests for EncounterMapper
</commit_message>
<xml_diff>
--- a/doc/ITK_FHIR_mapping.docx
+++ b/doc/ITK_FHIR_mapping.docx
@@ -40,8 +40,8 @@
       </w:tblPr>
       <w:tblGrid>
         <w:gridCol w:w="6097"/>
-        <w:gridCol w:w="5548"/>
-        <w:gridCol w:w="5625"/>
+        <w:gridCol w:w="5582"/>
+        <w:gridCol w:w="5591"/>
       </w:tblGrid>
       <w:tr>
         <w:tc>
@@ -1122,12 +1122,28 @@
                 <w:color w:val="080808"/>
               </w:rPr>
             </w:pPr>
+            <w:proofErr w:type="spellStart"/>
             <w:r>
               <w:rPr>
                 <w:color w:val="0033B3"/>
               </w:rPr>
-              <w:t>DistributionEnvelope/header/handlingSpecification</w:t>
-            </w:r>
+              <w:t>DistributionEnvelope</w:t>
+            </w:r>
+            <w:proofErr w:type="spellEnd"/>
+            <w:r>
+              <w:rPr>
+                <w:color w:val="0033B3"/>
+              </w:rPr>
+              <w:t>/header/</w:t>
+            </w:r>
+            <w:proofErr w:type="spellStart"/>
+            <w:r>
+              <w:rPr>
+                <w:color w:val="0033B3"/>
+              </w:rPr>
+              <w:t>handlingSpecification</w:t>
+            </w:r>
+            <w:proofErr w:type="spellEnd"/>
           </w:p>
         </w:tc>
         <w:tc>
@@ -2061,6 +2077,7 @@
             <w:pPr>
               <w:rPr>
                 <w:noProof/>
+                <w:color w:val="000000" w:themeColor="text1"/>
                 <w:sz w:val="22"/>
                 <w:szCs w:val="22"/>
               </w:rPr>
@@ -2073,6 +2090,45 @@
                 <w:szCs w:val="22"/>
               </w:rPr>
               <w:t>Location</w:t>
+            </w:r>
+          </w:p>
+          <w:p>
+            <w:pPr>
+              <w:rPr>
+                <w:noProof/>
+                <w:sz w:val="22"/>
+                <w:szCs w:val="22"/>
+              </w:rPr>
+            </w:pPr>
+            <w:r>
+              <w:rPr>
+                <w:noProof/>
+                <w:color w:val="2F5496" w:themeColor="accent1" w:themeShade="BF"/>
+                <w:sz w:val="22"/>
+                <w:szCs w:val="22"/>
+                <w:lang w:val="en-US"/>
+              </w:rPr>
+              <w:t xml:space="preserve">For </w:t>
+            </w:r>
+            <w:r>
+              <w:rPr>
+                <w:noProof/>
+                <w:color w:val="2F5496" w:themeColor="accent1" w:themeShade="BF"/>
+                <w:sz w:val="22"/>
+                <w:szCs w:val="22"/>
+                <w:lang w:val="en-US"/>
+              </w:rPr>
+              <w:t xml:space="preserve">location from </w:t>
+            </w:r>
+            <w:r>
+              <w:rPr>
+                <w:noProof/>
+                <w:color w:val="2F5496" w:themeColor="accent1" w:themeShade="BF"/>
+                <w:sz w:val="22"/>
+                <w:szCs w:val="22"/>
+                <w:lang w:val="en-US"/>
+              </w:rPr>
+              <w:t>&lt;healthCareFacility&gt;&lt;location&gt; location.status HARDCODED: COMPLETED</w:t>
             </w:r>
           </w:p>
         </w:tc>
@@ -2224,6 +2280,7 @@
                 <w:sz w:val="22"/>
                 <w:szCs w:val="22"/>
               </w:rPr>
+              <w:lastRenderedPageBreak/>
               <w:t>Not populated</w:t>
             </w:r>
           </w:p>
@@ -2279,11 +2336,19 @@
                 <w:color w:val="080808"/>
               </w:rPr>
             </w:pPr>
+            <w:proofErr w:type="spellStart"/>
             <w:r>
               <w:rPr>
                 <w:color w:val="0033B3"/>
               </w:rPr>
-              <w:t>encompassingEncounter/id</w:t>
+              <w:t>encompassingEncounter</w:t>
+            </w:r>
+            <w:proofErr w:type="spellEnd"/>
+            <w:r>
+              <w:rPr>
+                <w:color w:val="0033B3"/>
+              </w:rPr>
+              <w:t>/id</w:t>
             </w:r>
           </w:p>
         </w:tc>
@@ -3129,7 +3194,29 @@
                 <w:szCs w:val="22"/>
                 <w:lang w:val="en-US"/>
               </w:rPr>
-              <w:t>&lt;patientRole&gt;&lt;telecom</w:t>
+              <w:t>&lt;</w:t>
+            </w:r>
+            <w:proofErr w:type="spellStart"/>
+            <w:r>
+              <w:rPr>
+                <w:rFonts w:cstheme="minorHAnsi"/>
+                <w:color w:val="000000" w:themeColor="text1"/>
+                <w:sz w:val="22"/>
+                <w:szCs w:val="22"/>
+                <w:lang w:val="en-US"/>
+              </w:rPr>
+              <w:t>patientRole</w:t>
+            </w:r>
+            <w:proofErr w:type="spellEnd"/>
+            <w:r>
+              <w:rPr>
+                <w:rFonts w:cstheme="minorHAnsi"/>
+                <w:color w:val="000000" w:themeColor="text1"/>
+                <w:sz w:val="22"/>
+                <w:szCs w:val="22"/>
+                <w:lang w:val="en-US"/>
+              </w:rPr>
+              <w:t>&gt;&lt;telecom</w:t>
             </w:r>
             <w:r>
               <w:rPr>
@@ -4553,7 +4640,31 @@
                 <w:sz w:val="22"/>
                 <w:szCs w:val="22"/>
               </w:rPr>
-              <w:t>&lt;entry&gt;&lt;contentId extension=’</w:t>
+              <w:t>&lt;entry&gt;&lt;</w:t>
+            </w:r>
+            <w:proofErr w:type="spellStart"/>
+            <w:r>
+              <w:rPr>
+                <w:rFonts w:cstheme="minorHAnsi"/>
+                <w:b/>
+                <w:bCs/>
+                <w:color w:val="000000" w:themeColor="text1"/>
+                <w:sz w:val="22"/>
+                <w:szCs w:val="22"/>
+              </w:rPr>
+              <w:t>contentId</w:t>
+            </w:r>
+            <w:proofErr w:type="spellEnd"/>
+            <w:r>
+              <w:rPr>
+                <w:rFonts w:cstheme="minorHAnsi"/>
+                <w:b/>
+                <w:bCs/>
+                <w:color w:val="000000" w:themeColor="text1"/>
+                <w:sz w:val="22"/>
+                <w:szCs w:val="22"/>
+              </w:rPr>
+              <w:t xml:space="preserve"> extension=’</w:t>
             </w:r>
             <w:r>
               <w:rPr>
@@ -6241,6 +6352,7 @@
                 <w:sz w:val="22"/>
                 <w:szCs w:val="22"/>
               </w:rPr>
+              <w:lastRenderedPageBreak/>
               <w:t xml:space="preserve">See ITK column of </w:t>
             </w:r>
             <w:r>
@@ -8224,6 +8336,7 @@
               </w:rPr>
               <w:t xml:space="preserve">="887031000000108" </w:t>
             </w:r>
+            <w:proofErr w:type="spellStart"/>
             <w:r>
               <w:rPr>
                 <w:b/>
@@ -8233,6 +8346,7 @@
               </w:rPr>
               <w:t>codeSystem</w:t>
             </w:r>
+            <w:proofErr w:type="spellEnd"/>
             <w:r>
               <w:rPr>
                 <w:b/>
@@ -8457,6 +8571,7 @@
                 <w:sz w:val="22"/>
                 <w:szCs w:val="22"/>
               </w:rPr>
+              <w:lastRenderedPageBreak/>
               <w:t>Value</w:t>
             </w:r>
             <w:r>
@@ -10382,6 +10497,7 @@
                 <w:sz w:val="22"/>
                 <w:szCs w:val="22"/>
               </w:rPr>
+              <w:lastRenderedPageBreak/>
               <w:t>Not populated</w:t>
             </w:r>
           </w:p>
@@ -12347,6 +12463,7 @@
                 <w:sz w:val="22"/>
                 <w:szCs w:val="22"/>
               </w:rPr>
+              <w:lastRenderedPageBreak/>
               <w:t>Value = &lt;clinicalDocument&gt;&lt;setId root=”</w:t>
             </w:r>
             <w:r>
@@ -14189,6 +14306,7 @@
                 <w:sz w:val="22"/>
                 <w:szCs w:val="22"/>
               </w:rPr>
+              <w:lastRenderedPageBreak/>
               <w:t>Not populated</w:t>
             </w:r>
           </w:p>
@@ -16083,6 +16201,7 @@
                 <w:sz w:val="22"/>
                 <w:szCs w:val="22"/>
               </w:rPr>
+              <w:lastRenderedPageBreak/>
               <w:t>Not populated</w:t>
             </w:r>
           </w:p>
@@ -18356,6 +18475,7 @@
                 <w:sz w:val="22"/>
                 <w:szCs w:val="22"/>
               </w:rPr>
+              <w:lastRenderedPageBreak/>
               <w:t>Not populated</w:t>
             </w:r>
           </w:p>
@@ -19299,7 +19419,49 @@
               <w:rPr>
                 <w:color w:val="4472C4" w:themeColor="accent1"/>
               </w:rPr>
-              <w:t>"http://hl7.org/fhir/StructureDefinition/birthPlace"</w:t>
+              <w:t>"http://hl7.org/</w:t>
+            </w:r>
+            <w:proofErr w:type="spellStart"/>
+            <w:r>
+              <w:rPr>
+                <w:color w:val="4472C4" w:themeColor="accent1"/>
+              </w:rPr>
+              <w:t>fhir</w:t>
+            </w:r>
+            <w:proofErr w:type="spellEnd"/>
+            <w:r>
+              <w:rPr>
+                <w:color w:val="4472C4" w:themeColor="accent1"/>
+              </w:rPr>
+              <w:t>/</w:t>
+            </w:r>
+            <w:proofErr w:type="spellStart"/>
+            <w:r>
+              <w:rPr>
+                <w:color w:val="4472C4" w:themeColor="accent1"/>
+              </w:rPr>
+              <w:t>StructureDefinition</w:t>
+            </w:r>
+            <w:proofErr w:type="spellEnd"/>
+            <w:r>
+              <w:rPr>
+                <w:color w:val="4472C4" w:themeColor="accent1"/>
+              </w:rPr>
+              <w:t>/</w:t>
+            </w:r>
+            <w:proofErr w:type="spellStart"/>
+            <w:r>
+              <w:rPr>
+                <w:color w:val="4472C4" w:themeColor="accent1"/>
+              </w:rPr>
+              <w:t>birthPlace</w:t>
+            </w:r>
+            <w:proofErr w:type="spellEnd"/>
+            <w:r>
+              <w:rPr>
+                <w:color w:val="4472C4" w:themeColor="accent1"/>
+              </w:rPr>
+              <w:t>"</w:t>
             </w:r>
           </w:p>
         </w:tc>
@@ -20315,6 +20477,7 @@
                 <w:sz w:val="22"/>
                 <w:szCs w:val="22"/>
               </w:rPr>
+              <w:lastRenderedPageBreak/>
               <w:t xml:space="preserve">See ITK column of </w:t>
             </w:r>
             <w:r>
@@ -22715,6 +22878,7 @@
                 <w:sz w:val="22"/>
                 <w:szCs w:val="22"/>
               </w:rPr>
+              <w:lastRenderedPageBreak/>
               <w:t>No mapping</w:t>
             </w:r>
           </w:p>
@@ -24157,6 +24321,7 @@
                 <w:sz w:val="22"/>
                 <w:szCs w:val="22"/>
               </w:rPr>
+              <w:lastRenderedPageBreak/>
               <w:t>&lt;triageLine&gt;&lt;question&gt;&lt;answers&gt; &lt;answer&gt;&lt;text&gt;</w:t>
             </w:r>
           </w:p>
@@ -25756,6 +25921,7 @@
                 <w:sz w:val="22"/>
                 <w:szCs w:val="22"/>
               </w:rPr>
+              <w:lastRenderedPageBreak/>
               <w:t>Not populated</w:t>
             </w:r>
           </w:p>
@@ -27371,6 +27537,7 @@
                 <w:sz w:val="22"/>
                 <w:szCs w:val="22"/>
               </w:rPr>
+              <w:lastRenderedPageBreak/>
               <w:t>Not populated</w:t>
             </w:r>
           </w:p>
@@ -29316,6 +29483,7 @@
                 <w:sz w:val="22"/>
                 <w:szCs w:val="22"/>
               </w:rPr>
+              <w:lastRenderedPageBreak/>
               <w:t>Not populated</w:t>
             </w:r>
           </w:p>
@@ -30611,6 +30779,1339 @@
       </w:tr>
     </w:tbl>
     <w:p/>
+    <w:p>
+      <w:pPr>
+        <w:rPr>
+          <w:lang w:val="en-US"/>
+        </w:rPr>
+      </w:pPr>
+      <w:r>
+        <w:rPr>
+          <w:lang w:val="en-US"/>
+        </w:rPr>
+        <w:t>Location mapping (</w:t>
+      </w:r>
+      <w:r>
+        <w:rPr>
+          <w:lang w:val="en-US"/>
+        </w:rPr>
+        <w:t>Encompassing E</w:t>
+      </w:r>
+      <w:r>
+        <w:rPr>
+          <w:lang w:val="en-US"/>
+        </w:rPr>
+        <w:t xml:space="preserve">ncounter) </w:t>
+      </w:r>
+      <w:r>
+        <w:rPr>
+          <w:lang w:val="en-US"/>
+        </w:rPr>
+        <w:t xml:space="preserve">mapped </w:t>
+      </w:r>
+      <w:r>
+        <w:rPr>
+          <w:lang w:val="en-US"/>
+        </w:rPr>
+        <w:t>from &lt;</w:t>
+      </w:r>
+      <w:proofErr w:type="spellStart"/>
+      <w:r>
+        <w:rPr>
+          <w:lang w:val="en-US"/>
+        </w:rPr>
+        <w:t>healthCareFacility</w:t>
+      </w:r>
+      <w:proofErr w:type="spellEnd"/>
+      <w:r>
+        <w:rPr>
+          <w:lang w:val="en-US"/>
+        </w:rPr>
+        <w:t>&gt;&lt;location&gt;</w:t>
+      </w:r>
+    </w:p>
+    <w:p>
+      <w:pPr>
+        <w:rPr>
+          <w:lang w:val="en-US"/>
+        </w:rPr>
+      </w:pPr>
+    </w:p>
+    <w:tbl>
+      <w:tblPr>
+        <w:tblStyle w:val="TableGrid"/>
+        <w:tblW w:w="17270" w:type="dxa"/>
+        <w:tblLook w:val="04A0" w:firstRow="1" w:lastRow="0" w:firstColumn="1" w:lastColumn="0" w:noHBand="0" w:noVBand="1"/>
+      </w:tblPr>
+      <w:tblGrid>
+        <w:gridCol w:w="5756"/>
+        <w:gridCol w:w="5757"/>
+        <w:gridCol w:w="5757"/>
+      </w:tblGrid>
+      <w:tr>
+        <w:tc>
+          <w:tcPr>
+            <w:tcW w:w="5756" w:type="dxa"/>
+          </w:tcPr>
+          <w:p>
+            <w:pPr>
+              <w:rPr>
+                <w:noProof/>
+                <w:sz w:val="22"/>
+                <w:szCs w:val="22"/>
+              </w:rPr>
+            </w:pPr>
+            <w:r>
+              <w:rPr>
+                <w:rFonts w:cstheme="minorHAnsi"/>
+                <w:b/>
+                <w:bCs/>
+                <w:color w:val="000000" w:themeColor="text1"/>
+                <w:sz w:val="22"/>
+                <w:szCs w:val="22"/>
+              </w:rPr>
+              <w:t>ITK</w:t>
+            </w:r>
+            <w:r>
+              <w:rPr>
+                <w:rFonts w:cstheme="minorHAnsi"/>
+                <w:b/>
+                <w:bCs/>
+                <w:color w:val="000000" w:themeColor="text1"/>
+                <w:sz w:val="22"/>
+                <w:szCs w:val="22"/>
+              </w:rPr>
+              <w:t xml:space="preserve"> Mapping Element</w:t>
+            </w:r>
+          </w:p>
+        </w:tc>
+        <w:tc>
+          <w:tcPr>
+            <w:tcW w:w="5757" w:type="dxa"/>
+          </w:tcPr>
+          <w:p>
+            <w:pPr>
+              <w:rPr>
+                <w:noProof/>
+                <w:sz w:val="22"/>
+                <w:szCs w:val="22"/>
+              </w:rPr>
+            </w:pPr>
+            <w:r>
+              <w:rPr>
+                <w:rFonts w:cstheme="minorHAnsi"/>
+                <w:b/>
+                <w:bCs/>
+                <w:color w:val="000000" w:themeColor="text1"/>
+                <w:sz w:val="22"/>
+                <w:szCs w:val="22"/>
+              </w:rPr>
+              <w:t>FHIR Objects</w:t>
+            </w:r>
+            <w:r>
+              <w:rPr>
+                <w:rFonts w:cstheme="minorHAnsi"/>
+                <w:b/>
+                <w:bCs/>
+                <w:color w:val="000000" w:themeColor="text1"/>
+                <w:sz w:val="22"/>
+                <w:szCs w:val="22"/>
+              </w:rPr>
+              <w:t xml:space="preserve"> 3.0.2</w:t>
+            </w:r>
+          </w:p>
+        </w:tc>
+        <w:tc>
+          <w:tcPr>
+            <w:tcW w:w="5757" w:type="dxa"/>
+          </w:tcPr>
+          <w:p>
+            <w:pPr>
+              <w:rPr>
+                <w:noProof/>
+                <w:sz w:val="22"/>
+                <w:szCs w:val="22"/>
+              </w:rPr>
+            </w:pPr>
+            <w:r>
+              <w:rPr>
+                <w:rFonts w:cstheme="minorHAnsi"/>
+                <w:b/>
+                <w:bCs/>
+                <w:color w:val="000000" w:themeColor="text1"/>
+                <w:sz w:val="22"/>
+                <w:szCs w:val="22"/>
+              </w:rPr>
+              <w:t>FHIR</w:t>
+            </w:r>
+            <w:r>
+              <w:rPr>
+                <w:rFonts w:cstheme="minorHAnsi"/>
+                <w:b/>
+                <w:bCs/>
+                <w:color w:val="000000" w:themeColor="text1"/>
+                <w:sz w:val="22"/>
+                <w:szCs w:val="22"/>
+              </w:rPr>
+              <w:t xml:space="preserve"> Mapping Elements 3.0.2</w:t>
+            </w:r>
+          </w:p>
+        </w:tc>
+      </w:tr>
+      <w:tr>
+        <w:tc>
+          <w:tcPr>
+            <w:tcW w:w="5756" w:type="dxa"/>
+          </w:tcPr>
+          <w:p>
+            <w:pPr>
+              <w:rPr>
+                <w:noProof/>
+                <w:sz w:val="22"/>
+                <w:szCs w:val="22"/>
+              </w:rPr>
+            </w:pPr>
+          </w:p>
+        </w:tc>
+        <w:tc>
+          <w:tcPr>
+            <w:tcW w:w="5757" w:type="dxa"/>
+          </w:tcPr>
+          <w:p>
+            <w:pPr>
+              <w:rPr>
+                <w:noProof/>
+                <w:sz w:val="22"/>
+                <w:szCs w:val="22"/>
+              </w:rPr>
+            </w:pPr>
+            <w:r>
+              <w:rPr>
+                <w:noProof/>
+                <w:sz w:val="22"/>
+                <w:szCs w:val="22"/>
+              </w:rPr>
+              <w:t>New uuid</w:t>
+            </w:r>
+            <w:r>
+              <w:rPr>
+                <w:noProof/>
+                <w:sz w:val="22"/>
+                <w:szCs w:val="22"/>
+              </w:rPr>
+              <w:t xml:space="preserve"> generated </w:t>
+            </w:r>
+          </w:p>
+        </w:tc>
+        <w:tc>
+          <w:tcPr>
+            <w:tcW w:w="5757" w:type="dxa"/>
+          </w:tcPr>
+          <w:p>
+            <w:pPr>
+              <w:rPr>
+                <w:noProof/>
+                <w:color w:val="000000" w:themeColor="text1"/>
+                <w:sz w:val="22"/>
+                <w:szCs w:val="22"/>
+              </w:rPr>
+            </w:pPr>
+            <w:r>
+              <w:rPr>
+                <w:noProof/>
+                <w:color w:val="000000" w:themeColor="text1"/>
+                <w:sz w:val="20"/>
+                <w:szCs w:val="20"/>
+              </w:rPr>
+              <w:t>Id</w:t>
+            </w:r>
+          </w:p>
+        </w:tc>
+      </w:tr>
+      <w:tr>
+        <w:tc>
+          <w:tcPr>
+            <w:tcW w:w="5756" w:type="dxa"/>
+          </w:tcPr>
+          <w:p>
+            <w:pPr>
+              <w:rPr>
+                <w:rFonts w:cstheme="minorHAnsi"/>
+                <w:color w:val="000000" w:themeColor="text1"/>
+                <w:sz w:val="22"/>
+                <w:szCs w:val="22"/>
+              </w:rPr>
+            </w:pPr>
+            <w:r>
+              <w:rPr>
+                <w:rFonts w:cstheme="minorHAnsi"/>
+                <w:color w:val="FF0000"/>
+                <w:sz w:val="22"/>
+                <w:szCs w:val="22"/>
+              </w:rPr>
+              <w:t>Not populated</w:t>
+            </w:r>
+          </w:p>
+        </w:tc>
+        <w:tc>
+          <w:tcPr>
+            <w:tcW w:w="5757" w:type="dxa"/>
+          </w:tcPr>
+          <w:p>
+            <w:pPr>
+              <w:rPr>
+                <w:noProof/>
+                <w:sz w:val="22"/>
+                <w:szCs w:val="22"/>
+              </w:rPr>
+            </w:pPr>
+          </w:p>
+        </w:tc>
+        <w:tc>
+          <w:tcPr>
+            <w:tcW w:w="5757" w:type="dxa"/>
+          </w:tcPr>
+          <w:p>
+            <w:pPr>
+              <w:rPr>
+                <w:noProof/>
+                <w:color w:val="000000" w:themeColor="text1"/>
+                <w:sz w:val="22"/>
+                <w:szCs w:val="22"/>
+              </w:rPr>
+            </w:pPr>
+            <w:r>
+              <w:rPr>
+                <w:noProof/>
+                <w:color w:val="000000" w:themeColor="text1"/>
+                <w:sz w:val="22"/>
+                <w:szCs w:val="22"/>
+              </w:rPr>
+              <w:t xml:space="preserve">Identifer </w:t>
+            </w:r>
+          </w:p>
+        </w:tc>
+      </w:tr>
+      <w:tr>
+        <w:tc>
+          <w:tcPr>
+            <w:tcW w:w="5756" w:type="dxa"/>
+          </w:tcPr>
+          <w:p>
+            <w:pPr>
+              <w:rPr>
+                <w:noProof/>
+                <w:sz w:val="22"/>
+                <w:szCs w:val="22"/>
+                <w:lang w:val="pl-PL"/>
+              </w:rPr>
+            </w:pPr>
+            <w:r>
+              <w:rPr>
+                <w:noProof/>
+                <w:color w:val="FF0000"/>
+                <w:sz w:val="22"/>
+                <w:szCs w:val="22"/>
+                <w:lang w:val="pl-PL"/>
+              </w:rPr>
+              <w:t>Not populated</w:t>
+            </w:r>
+          </w:p>
+        </w:tc>
+        <w:tc>
+          <w:tcPr>
+            <w:tcW w:w="5757" w:type="dxa"/>
+          </w:tcPr>
+          <w:p>
+            <w:pPr>
+              <w:rPr>
+                <w:noProof/>
+                <w:sz w:val="22"/>
+                <w:szCs w:val="22"/>
+                <w:lang w:val="pl-PL"/>
+              </w:rPr>
+            </w:pPr>
+          </w:p>
+        </w:tc>
+        <w:tc>
+          <w:tcPr>
+            <w:tcW w:w="5757" w:type="dxa"/>
+          </w:tcPr>
+          <w:p>
+            <w:pPr>
+              <w:rPr>
+                <w:noProof/>
+                <w:color w:val="000000" w:themeColor="text1"/>
+                <w:sz w:val="22"/>
+                <w:szCs w:val="22"/>
+              </w:rPr>
+            </w:pPr>
+            <w:r>
+              <w:rPr>
+                <w:noProof/>
+                <w:color w:val="000000" w:themeColor="text1"/>
+                <w:sz w:val="22"/>
+                <w:szCs w:val="22"/>
+              </w:rPr>
+              <w:t>Status</w:t>
+            </w:r>
+          </w:p>
+        </w:tc>
+      </w:tr>
+      <w:tr>
+        <w:tc>
+          <w:tcPr>
+            <w:tcW w:w="5756" w:type="dxa"/>
+          </w:tcPr>
+          <w:p>
+            <w:pPr>
+              <w:rPr>
+                <w:noProof/>
+                <w:color w:val="000000" w:themeColor="text1"/>
+                <w:sz w:val="22"/>
+                <w:szCs w:val="22"/>
+              </w:rPr>
+            </w:pPr>
+            <w:r>
+              <w:rPr>
+                <w:rFonts w:cstheme="minorHAnsi"/>
+                <w:color w:val="FF0000"/>
+                <w:sz w:val="22"/>
+                <w:szCs w:val="22"/>
+              </w:rPr>
+              <w:t>Not populated</w:t>
+            </w:r>
+          </w:p>
+        </w:tc>
+        <w:tc>
+          <w:tcPr>
+            <w:tcW w:w="5757" w:type="dxa"/>
+          </w:tcPr>
+          <w:p>
+            <w:pPr>
+              <w:rPr>
+                <w:noProof/>
+                <w:sz w:val="22"/>
+                <w:szCs w:val="22"/>
+              </w:rPr>
+            </w:pPr>
+          </w:p>
+        </w:tc>
+        <w:tc>
+          <w:tcPr>
+            <w:tcW w:w="5757" w:type="dxa"/>
+          </w:tcPr>
+          <w:p>
+            <w:pPr>
+              <w:rPr>
+                <w:noProof/>
+                <w:color w:val="000000" w:themeColor="text1"/>
+                <w:sz w:val="22"/>
+                <w:szCs w:val="22"/>
+              </w:rPr>
+            </w:pPr>
+            <w:r>
+              <w:rPr>
+                <w:noProof/>
+                <w:color w:val="000000" w:themeColor="text1"/>
+                <w:sz w:val="22"/>
+                <w:szCs w:val="22"/>
+              </w:rPr>
+              <w:t>operationalStatus</w:t>
+            </w:r>
+          </w:p>
+        </w:tc>
+      </w:tr>
+      <w:tr>
+        <w:tc>
+          <w:tcPr>
+            <w:tcW w:w="5756" w:type="dxa"/>
+          </w:tcPr>
+          <w:p>
+            <w:pPr>
+              <w:rPr>
+                <w:noProof/>
+                <w:sz w:val="22"/>
+                <w:szCs w:val="22"/>
+              </w:rPr>
+            </w:pPr>
+            <w:r>
+              <w:rPr>
+                <w:rFonts w:cstheme="minorHAnsi"/>
+                <w:color w:val="FF0000"/>
+                <w:sz w:val="22"/>
+                <w:szCs w:val="22"/>
+              </w:rPr>
+              <w:t>Not populated</w:t>
+            </w:r>
+          </w:p>
+        </w:tc>
+        <w:tc>
+          <w:tcPr>
+            <w:tcW w:w="5757" w:type="dxa"/>
+          </w:tcPr>
+          <w:p>
+            <w:pPr>
+              <w:rPr>
+                <w:noProof/>
+                <w:sz w:val="22"/>
+                <w:szCs w:val="22"/>
+              </w:rPr>
+            </w:pPr>
+          </w:p>
+        </w:tc>
+        <w:tc>
+          <w:tcPr>
+            <w:tcW w:w="5757" w:type="dxa"/>
+          </w:tcPr>
+          <w:p>
+            <w:pPr>
+              <w:rPr>
+                <w:noProof/>
+                <w:color w:val="000000" w:themeColor="text1"/>
+                <w:sz w:val="22"/>
+                <w:szCs w:val="22"/>
+              </w:rPr>
+            </w:pPr>
+            <w:r>
+              <w:rPr>
+                <w:noProof/>
+                <w:color w:val="000000" w:themeColor="text1"/>
+                <w:sz w:val="22"/>
+                <w:szCs w:val="22"/>
+              </w:rPr>
+              <w:t>Name</w:t>
+            </w:r>
+          </w:p>
+        </w:tc>
+      </w:tr>
+      <w:tr>
+        <w:tc>
+          <w:tcPr>
+            <w:tcW w:w="5756" w:type="dxa"/>
+          </w:tcPr>
+          <w:p>
+            <w:pPr>
+              <w:rPr>
+                <w:noProof/>
+                <w:sz w:val="22"/>
+                <w:szCs w:val="22"/>
+              </w:rPr>
+            </w:pPr>
+            <w:r>
+              <w:rPr>
+                <w:rFonts w:cstheme="minorHAnsi"/>
+                <w:color w:val="FF0000"/>
+                <w:sz w:val="22"/>
+                <w:szCs w:val="22"/>
+              </w:rPr>
+              <w:t>Not populated</w:t>
+            </w:r>
+          </w:p>
+        </w:tc>
+        <w:tc>
+          <w:tcPr>
+            <w:tcW w:w="5757" w:type="dxa"/>
+          </w:tcPr>
+          <w:p>
+            <w:pPr>
+              <w:rPr>
+                <w:noProof/>
+                <w:sz w:val="22"/>
+                <w:szCs w:val="22"/>
+              </w:rPr>
+            </w:pPr>
+          </w:p>
+        </w:tc>
+        <w:tc>
+          <w:tcPr>
+            <w:tcW w:w="5757" w:type="dxa"/>
+          </w:tcPr>
+          <w:p>
+            <w:pPr>
+              <w:rPr>
+                <w:noProof/>
+                <w:color w:val="000000" w:themeColor="text1"/>
+                <w:sz w:val="22"/>
+                <w:szCs w:val="22"/>
+              </w:rPr>
+            </w:pPr>
+            <w:r>
+              <w:rPr>
+                <w:noProof/>
+                <w:color w:val="000000" w:themeColor="text1"/>
+                <w:sz w:val="22"/>
+                <w:szCs w:val="22"/>
+              </w:rPr>
+              <w:t>Alias</w:t>
+            </w:r>
+          </w:p>
+        </w:tc>
+      </w:tr>
+      <w:tr>
+        <w:tc>
+          <w:tcPr>
+            <w:tcW w:w="5756" w:type="dxa"/>
+          </w:tcPr>
+          <w:p>
+            <w:pPr>
+              <w:rPr>
+                <w:noProof/>
+                <w:sz w:val="22"/>
+                <w:szCs w:val="22"/>
+              </w:rPr>
+            </w:pPr>
+            <w:r>
+              <w:rPr>
+                <w:rFonts w:cstheme="minorHAnsi"/>
+                <w:color w:val="FF0000"/>
+                <w:sz w:val="22"/>
+                <w:szCs w:val="22"/>
+              </w:rPr>
+              <w:t>Not populated</w:t>
+            </w:r>
+          </w:p>
+        </w:tc>
+        <w:tc>
+          <w:tcPr>
+            <w:tcW w:w="5757" w:type="dxa"/>
+          </w:tcPr>
+          <w:p>
+            <w:pPr>
+              <w:rPr>
+                <w:noProof/>
+                <w:sz w:val="22"/>
+                <w:szCs w:val="22"/>
+              </w:rPr>
+            </w:pPr>
+          </w:p>
+        </w:tc>
+        <w:tc>
+          <w:tcPr>
+            <w:tcW w:w="5757" w:type="dxa"/>
+          </w:tcPr>
+          <w:p>
+            <w:pPr>
+              <w:rPr>
+                <w:noProof/>
+                <w:color w:val="000000" w:themeColor="text1"/>
+                <w:sz w:val="22"/>
+                <w:szCs w:val="22"/>
+              </w:rPr>
+            </w:pPr>
+            <w:r>
+              <w:rPr>
+                <w:noProof/>
+                <w:color w:val="000000" w:themeColor="text1"/>
+                <w:sz w:val="22"/>
+                <w:szCs w:val="22"/>
+              </w:rPr>
+              <w:t>Description</w:t>
+            </w:r>
+          </w:p>
+        </w:tc>
+      </w:tr>
+      <w:tr>
+        <w:tc>
+          <w:tcPr>
+            <w:tcW w:w="5756" w:type="dxa"/>
+          </w:tcPr>
+          <w:p>
+            <w:pPr>
+              <w:rPr>
+                <w:b/>
+                <w:bCs/>
+                <w:noProof/>
+                <w:sz w:val="20"/>
+                <w:szCs w:val="20"/>
+              </w:rPr>
+            </w:pPr>
+            <w:r>
+              <w:rPr>
+                <w:rFonts w:cstheme="minorHAnsi"/>
+                <w:color w:val="FF0000"/>
+                <w:sz w:val="22"/>
+                <w:szCs w:val="22"/>
+              </w:rPr>
+              <w:t>Not populated</w:t>
+            </w:r>
+          </w:p>
+        </w:tc>
+        <w:tc>
+          <w:tcPr>
+            <w:tcW w:w="5757" w:type="dxa"/>
+          </w:tcPr>
+          <w:p>
+            <w:pPr>
+              <w:rPr>
+                <w:noProof/>
+                <w:sz w:val="22"/>
+                <w:szCs w:val="22"/>
+              </w:rPr>
+            </w:pPr>
+          </w:p>
+        </w:tc>
+        <w:tc>
+          <w:tcPr>
+            <w:tcW w:w="5757" w:type="dxa"/>
+          </w:tcPr>
+          <w:p>
+            <w:pPr>
+              <w:rPr>
+                <w:noProof/>
+                <w:color w:val="000000" w:themeColor="text1"/>
+                <w:sz w:val="22"/>
+                <w:szCs w:val="22"/>
+              </w:rPr>
+            </w:pPr>
+            <w:r>
+              <w:rPr>
+                <w:noProof/>
+                <w:color w:val="000000" w:themeColor="text1"/>
+                <w:sz w:val="22"/>
+                <w:szCs w:val="22"/>
+              </w:rPr>
+              <w:t>Mode</w:t>
+            </w:r>
+          </w:p>
+        </w:tc>
+      </w:tr>
+      <w:tr>
+        <w:tc>
+          <w:tcPr>
+            <w:tcW w:w="5756" w:type="dxa"/>
+          </w:tcPr>
+          <w:p>
+            <w:pPr>
+              <w:rPr>
+                <w:noProof/>
+                <w:sz w:val="22"/>
+                <w:szCs w:val="22"/>
+              </w:rPr>
+            </w:pPr>
+            <w:r>
+              <w:rPr>
+                <w:rFonts w:cstheme="minorHAnsi"/>
+                <w:color w:val="FF0000"/>
+                <w:sz w:val="22"/>
+                <w:szCs w:val="22"/>
+              </w:rPr>
+              <w:t>Not populated</w:t>
+            </w:r>
+          </w:p>
+        </w:tc>
+        <w:tc>
+          <w:tcPr>
+            <w:tcW w:w="5757" w:type="dxa"/>
+          </w:tcPr>
+          <w:p>
+            <w:pPr>
+              <w:rPr>
+                <w:noProof/>
+                <w:sz w:val="22"/>
+                <w:szCs w:val="22"/>
+              </w:rPr>
+            </w:pPr>
+          </w:p>
+        </w:tc>
+        <w:tc>
+          <w:tcPr>
+            <w:tcW w:w="5757" w:type="dxa"/>
+          </w:tcPr>
+          <w:p>
+            <w:pPr>
+              <w:rPr>
+                <w:noProof/>
+                <w:color w:val="000000" w:themeColor="text1"/>
+                <w:sz w:val="22"/>
+                <w:szCs w:val="22"/>
+              </w:rPr>
+            </w:pPr>
+            <w:r>
+              <w:rPr>
+                <w:noProof/>
+                <w:color w:val="000000" w:themeColor="text1"/>
+                <w:sz w:val="22"/>
+                <w:szCs w:val="22"/>
+              </w:rPr>
+              <w:t>Type</w:t>
+            </w:r>
+          </w:p>
+        </w:tc>
+      </w:tr>
+      <w:tr>
+        <w:tc>
+          <w:tcPr>
+            <w:tcW w:w="5756" w:type="dxa"/>
+          </w:tcPr>
+          <w:p>
+            <w:pPr>
+              <w:rPr>
+                <w:rFonts w:cstheme="minorHAnsi"/>
+                <w:color w:val="FF0000"/>
+                <w:sz w:val="22"/>
+                <w:szCs w:val="22"/>
+              </w:rPr>
+            </w:pPr>
+            <w:r>
+              <w:rPr>
+                <w:rFonts w:cstheme="minorHAnsi"/>
+                <w:color w:val="FF0000"/>
+                <w:sz w:val="22"/>
+                <w:szCs w:val="22"/>
+              </w:rPr>
+              <w:lastRenderedPageBreak/>
+              <w:t>Not populated</w:t>
+            </w:r>
+          </w:p>
+        </w:tc>
+        <w:tc>
+          <w:tcPr>
+            <w:tcW w:w="5757" w:type="dxa"/>
+          </w:tcPr>
+          <w:p>
+            <w:pPr>
+              <w:rPr>
+                <w:noProof/>
+                <w:sz w:val="22"/>
+                <w:szCs w:val="22"/>
+              </w:rPr>
+            </w:pPr>
+          </w:p>
+        </w:tc>
+        <w:tc>
+          <w:tcPr>
+            <w:tcW w:w="5757" w:type="dxa"/>
+          </w:tcPr>
+          <w:p>
+            <w:pPr>
+              <w:rPr>
+                <w:noProof/>
+                <w:color w:val="000000" w:themeColor="text1"/>
+                <w:sz w:val="22"/>
+                <w:szCs w:val="22"/>
+              </w:rPr>
+            </w:pPr>
+            <w:r>
+              <w:rPr>
+                <w:noProof/>
+                <w:color w:val="000000" w:themeColor="text1"/>
+                <w:sz w:val="22"/>
+                <w:szCs w:val="22"/>
+              </w:rPr>
+              <w:t>Telecom</w:t>
+            </w:r>
+          </w:p>
+        </w:tc>
+      </w:tr>
+      <w:tr>
+        <w:tc>
+          <w:tcPr>
+            <w:tcW w:w="5756" w:type="dxa"/>
+          </w:tcPr>
+          <w:p>
+            <w:pPr>
+              <w:rPr>
+                <w:rFonts w:cstheme="minorHAnsi"/>
+                <w:color w:val="000000" w:themeColor="text1"/>
+                <w:sz w:val="22"/>
+                <w:szCs w:val="22"/>
+              </w:rPr>
+            </w:pPr>
+            <w:r>
+              <w:rPr>
+                <w:rFonts w:cstheme="minorHAnsi"/>
+                <w:color w:val="000000" w:themeColor="text1"/>
+                <w:sz w:val="22"/>
+                <w:szCs w:val="22"/>
+              </w:rPr>
+              <w:t xml:space="preserve">See ITK column of </w:t>
+            </w:r>
+            <w:r>
+              <w:rPr>
+                <w:b/>
+                <w:bCs/>
+                <w:color w:val="000000" w:themeColor="text1"/>
+                <w:sz w:val="22"/>
+                <w:szCs w:val="22"/>
+              </w:rPr>
+              <w:t>address</w:t>
+            </w:r>
+            <w:r>
+              <w:rPr>
+                <w:b/>
+                <w:bCs/>
+                <w:noProof/>
+                <w:sz w:val="20"/>
+                <w:szCs w:val="20"/>
+              </w:rPr>
+              <w:t xml:space="preserve"> mapping</w:t>
+            </w:r>
+          </w:p>
+        </w:tc>
+        <w:tc>
+          <w:tcPr>
+            <w:tcW w:w="5757" w:type="dxa"/>
+          </w:tcPr>
+          <w:p>
+            <w:pPr>
+              <w:rPr>
+                <w:noProof/>
+                <w:sz w:val="22"/>
+                <w:szCs w:val="22"/>
+                <w:lang w:val="pl-PL"/>
+              </w:rPr>
+            </w:pPr>
+            <w:r>
+              <w:rPr>
+                <w:noProof/>
+                <w:sz w:val="22"/>
+                <w:szCs w:val="22"/>
+                <w:lang w:val="pl-PL"/>
+              </w:rPr>
+              <w:t>address</w:t>
+            </w:r>
+          </w:p>
+        </w:tc>
+        <w:tc>
+          <w:tcPr>
+            <w:tcW w:w="5757" w:type="dxa"/>
+          </w:tcPr>
+          <w:p>
+            <w:pPr>
+              <w:rPr>
+                <w:noProof/>
+                <w:color w:val="000000" w:themeColor="text1"/>
+                <w:sz w:val="22"/>
+                <w:szCs w:val="22"/>
+              </w:rPr>
+            </w:pPr>
+            <w:r>
+              <w:rPr>
+                <w:noProof/>
+                <w:color w:val="000000" w:themeColor="text1"/>
+                <w:sz w:val="22"/>
+                <w:szCs w:val="22"/>
+              </w:rPr>
+              <w:t>Address</w:t>
+            </w:r>
+          </w:p>
+        </w:tc>
+      </w:tr>
+      <w:tr>
+        <w:tc>
+          <w:tcPr>
+            <w:tcW w:w="5756" w:type="dxa"/>
+          </w:tcPr>
+          <w:p>
+            <w:pPr>
+              <w:rPr>
+                <w:rFonts w:cstheme="minorHAnsi"/>
+                <w:color w:val="000000" w:themeColor="text1"/>
+                <w:sz w:val="22"/>
+                <w:szCs w:val="22"/>
+              </w:rPr>
+            </w:pPr>
+            <w:r>
+              <w:rPr>
+                <w:rFonts w:cstheme="minorHAnsi"/>
+                <w:color w:val="FF0000"/>
+                <w:sz w:val="22"/>
+                <w:szCs w:val="22"/>
+              </w:rPr>
+              <w:t>Not populated</w:t>
+            </w:r>
+          </w:p>
+        </w:tc>
+        <w:tc>
+          <w:tcPr>
+            <w:tcW w:w="5757" w:type="dxa"/>
+          </w:tcPr>
+          <w:p>
+            <w:pPr>
+              <w:rPr>
+                <w:noProof/>
+                <w:sz w:val="22"/>
+                <w:szCs w:val="22"/>
+              </w:rPr>
+            </w:pPr>
+          </w:p>
+        </w:tc>
+        <w:tc>
+          <w:tcPr>
+            <w:tcW w:w="5757" w:type="dxa"/>
+          </w:tcPr>
+          <w:p>
+            <w:pPr>
+              <w:rPr>
+                <w:noProof/>
+                <w:color w:val="000000" w:themeColor="text1"/>
+                <w:sz w:val="22"/>
+                <w:szCs w:val="22"/>
+              </w:rPr>
+            </w:pPr>
+            <w:r>
+              <w:rPr>
+                <w:noProof/>
+                <w:color w:val="000000" w:themeColor="text1"/>
+                <w:sz w:val="22"/>
+                <w:szCs w:val="22"/>
+              </w:rPr>
+              <w:t>PhysicalType</w:t>
+            </w:r>
+          </w:p>
+        </w:tc>
+      </w:tr>
+      <w:tr>
+        <w:tc>
+          <w:tcPr>
+            <w:tcW w:w="5756" w:type="dxa"/>
+          </w:tcPr>
+          <w:p>
+            <w:pPr>
+              <w:rPr>
+                <w:rFonts w:cstheme="minorHAnsi"/>
+                <w:color w:val="000000" w:themeColor="text1"/>
+                <w:sz w:val="22"/>
+                <w:szCs w:val="22"/>
+              </w:rPr>
+            </w:pPr>
+            <w:r>
+              <w:rPr>
+                <w:rFonts w:cstheme="minorHAnsi"/>
+                <w:color w:val="FF0000"/>
+                <w:sz w:val="22"/>
+                <w:szCs w:val="22"/>
+              </w:rPr>
+              <w:t>Not populated</w:t>
+            </w:r>
+          </w:p>
+        </w:tc>
+        <w:tc>
+          <w:tcPr>
+            <w:tcW w:w="5757" w:type="dxa"/>
+          </w:tcPr>
+          <w:p>
+            <w:pPr>
+              <w:rPr>
+                <w:noProof/>
+                <w:sz w:val="22"/>
+                <w:szCs w:val="22"/>
+              </w:rPr>
+            </w:pPr>
+          </w:p>
+        </w:tc>
+        <w:tc>
+          <w:tcPr>
+            <w:tcW w:w="5757" w:type="dxa"/>
+          </w:tcPr>
+          <w:p>
+            <w:pPr>
+              <w:rPr>
+                <w:noProof/>
+                <w:color w:val="000000" w:themeColor="text1"/>
+                <w:sz w:val="22"/>
+                <w:szCs w:val="22"/>
+              </w:rPr>
+            </w:pPr>
+            <w:r>
+              <w:rPr>
+                <w:noProof/>
+                <w:color w:val="000000" w:themeColor="text1"/>
+                <w:sz w:val="22"/>
+                <w:szCs w:val="22"/>
+              </w:rPr>
+              <w:t>Position</w:t>
+            </w:r>
+          </w:p>
+        </w:tc>
+      </w:tr>
+      <w:tr>
+        <w:tc>
+          <w:tcPr>
+            <w:tcW w:w="5756" w:type="dxa"/>
+          </w:tcPr>
+          <w:p>
+            <w:pPr>
+              <w:rPr>
+                <w:b/>
+                <w:bCs/>
+                <w:noProof/>
+                <w:sz w:val="20"/>
+                <w:szCs w:val="20"/>
+                <w:lang w:val="pl-PL"/>
+              </w:rPr>
+            </w:pPr>
+            <w:r>
+              <w:rPr>
+                <w:rFonts w:cstheme="minorHAnsi"/>
+                <w:color w:val="FF0000"/>
+                <w:sz w:val="22"/>
+                <w:szCs w:val="22"/>
+                <w:lang w:val="pl-PL"/>
+              </w:rPr>
+              <w:t xml:space="preserve">Not </w:t>
+            </w:r>
+            <w:proofErr w:type="spellStart"/>
+            <w:r>
+              <w:rPr>
+                <w:rFonts w:cstheme="minorHAnsi"/>
+                <w:color w:val="FF0000"/>
+                <w:sz w:val="22"/>
+                <w:szCs w:val="22"/>
+                <w:lang w:val="pl-PL"/>
+              </w:rPr>
+              <w:t>populated</w:t>
+            </w:r>
+            <w:proofErr w:type="spellEnd"/>
+          </w:p>
+        </w:tc>
+        <w:tc>
+          <w:tcPr>
+            <w:tcW w:w="5757" w:type="dxa"/>
+          </w:tcPr>
+          <w:p>
+            <w:pPr>
+              <w:rPr>
+                <w:noProof/>
+                <w:sz w:val="22"/>
+                <w:szCs w:val="22"/>
+              </w:rPr>
+            </w:pPr>
+          </w:p>
+        </w:tc>
+        <w:tc>
+          <w:tcPr>
+            <w:tcW w:w="5757" w:type="dxa"/>
+          </w:tcPr>
+          <w:p>
+            <w:pPr>
+              <w:rPr>
+                <w:noProof/>
+                <w:color w:val="000000" w:themeColor="text1"/>
+                <w:sz w:val="22"/>
+                <w:szCs w:val="22"/>
+              </w:rPr>
+            </w:pPr>
+            <w:r>
+              <w:rPr>
+                <w:noProof/>
+                <w:color w:val="000000" w:themeColor="text1"/>
+                <w:sz w:val="22"/>
+                <w:szCs w:val="22"/>
+              </w:rPr>
+              <w:t xml:space="preserve">managingOrganizaiton </w:t>
+            </w:r>
+          </w:p>
+        </w:tc>
+      </w:tr>
+      <w:tr>
+        <w:tc>
+          <w:tcPr>
+            <w:tcW w:w="5756" w:type="dxa"/>
+          </w:tcPr>
+          <w:p>
+            <w:pPr>
+              <w:rPr>
+                <w:rFonts w:cstheme="minorHAnsi"/>
+                <w:color w:val="000000" w:themeColor="text1"/>
+                <w:sz w:val="22"/>
+                <w:szCs w:val="22"/>
+              </w:rPr>
+            </w:pPr>
+            <w:r>
+              <w:rPr>
+                <w:rFonts w:cstheme="minorHAnsi"/>
+                <w:color w:val="FF0000"/>
+                <w:sz w:val="22"/>
+                <w:szCs w:val="22"/>
+              </w:rPr>
+              <w:t>Not populated</w:t>
+            </w:r>
+          </w:p>
+        </w:tc>
+        <w:tc>
+          <w:tcPr>
+            <w:tcW w:w="5757" w:type="dxa"/>
+          </w:tcPr>
+          <w:p>
+            <w:pPr>
+              <w:rPr>
+                <w:noProof/>
+                <w:sz w:val="22"/>
+                <w:szCs w:val="22"/>
+              </w:rPr>
+            </w:pPr>
+          </w:p>
+        </w:tc>
+        <w:tc>
+          <w:tcPr>
+            <w:tcW w:w="5757" w:type="dxa"/>
+          </w:tcPr>
+          <w:p>
+            <w:pPr>
+              <w:rPr>
+                <w:noProof/>
+                <w:color w:val="000000" w:themeColor="text1"/>
+                <w:sz w:val="22"/>
+                <w:szCs w:val="22"/>
+              </w:rPr>
+            </w:pPr>
+            <w:r>
+              <w:rPr>
+                <w:noProof/>
+                <w:color w:val="000000" w:themeColor="text1"/>
+                <w:sz w:val="22"/>
+                <w:szCs w:val="22"/>
+              </w:rPr>
+              <w:t>part of</w:t>
+            </w:r>
+          </w:p>
+        </w:tc>
+      </w:tr>
+      <w:tr>
+        <w:tc>
+          <w:tcPr>
+            <w:tcW w:w="5756" w:type="dxa"/>
+          </w:tcPr>
+          <w:p>
+            <w:pPr>
+              <w:rPr>
+                <w:rFonts w:cstheme="minorHAnsi"/>
+                <w:color w:val="000000" w:themeColor="text1"/>
+                <w:sz w:val="22"/>
+                <w:szCs w:val="22"/>
+              </w:rPr>
+            </w:pPr>
+            <w:r>
+              <w:rPr>
+                <w:rFonts w:cstheme="minorHAnsi"/>
+                <w:color w:val="FF0000"/>
+                <w:sz w:val="22"/>
+                <w:szCs w:val="22"/>
+              </w:rPr>
+              <w:t>Not populated</w:t>
+            </w:r>
+          </w:p>
+        </w:tc>
+        <w:tc>
+          <w:tcPr>
+            <w:tcW w:w="5757" w:type="dxa"/>
+          </w:tcPr>
+          <w:p>
+            <w:pPr>
+              <w:rPr>
+                <w:noProof/>
+                <w:sz w:val="22"/>
+                <w:szCs w:val="22"/>
+              </w:rPr>
+            </w:pPr>
+          </w:p>
+        </w:tc>
+        <w:tc>
+          <w:tcPr>
+            <w:tcW w:w="5757" w:type="dxa"/>
+          </w:tcPr>
+          <w:p>
+            <w:pPr>
+              <w:rPr>
+                <w:noProof/>
+                <w:color w:val="000000" w:themeColor="text1"/>
+                <w:sz w:val="22"/>
+                <w:szCs w:val="22"/>
+              </w:rPr>
+            </w:pPr>
+            <w:r>
+              <w:rPr>
+                <w:noProof/>
+                <w:color w:val="000000" w:themeColor="text1"/>
+                <w:sz w:val="22"/>
+                <w:szCs w:val="22"/>
+              </w:rPr>
+              <w:t>endpoint</w:t>
+            </w:r>
+          </w:p>
+        </w:tc>
+      </w:tr>
+      <w:tr>
+        <w:tc>
+          <w:tcPr>
+            <w:tcW w:w="5756" w:type="dxa"/>
+          </w:tcPr>
+          <w:p>
+            <w:pPr>
+              <w:rPr>
+                <w:rFonts w:cstheme="minorHAnsi"/>
+                <w:color w:val="000000" w:themeColor="text1"/>
+                <w:sz w:val="22"/>
+                <w:szCs w:val="22"/>
+              </w:rPr>
+            </w:pPr>
+            <w:r>
+              <w:rPr>
+                <w:rFonts w:cstheme="minorHAnsi"/>
+                <w:color w:val="000000" w:themeColor="text1"/>
+                <w:sz w:val="22"/>
+                <w:szCs w:val="22"/>
+              </w:rPr>
+              <w:t>&lt;organizationpPartOf&gt;&lt;effectiveTime&gt;</w:t>
+            </w:r>
+          </w:p>
+        </w:tc>
+        <w:tc>
+          <w:tcPr>
+            <w:tcW w:w="5757" w:type="dxa"/>
+          </w:tcPr>
+          <w:p>
+            <w:pPr>
+              <w:rPr>
+                <w:noProof/>
+                <w:sz w:val="22"/>
+                <w:szCs w:val="22"/>
+              </w:rPr>
+            </w:pPr>
+          </w:p>
+        </w:tc>
+        <w:tc>
+          <w:tcPr>
+            <w:tcW w:w="5757" w:type="dxa"/>
+          </w:tcPr>
+          <w:p>
+            <w:pPr>
+              <w:rPr>
+                <w:noProof/>
+                <w:color w:val="000000" w:themeColor="text1"/>
+                <w:sz w:val="22"/>
+                <w:szCs w:val="22"/>
+              </w:rPr>
+            </w:pPr>
+            <w:r>
+              <w:rPr>
+                <w:noProof/>
+                <w:color w:val="000000" w:themeColor="text1"/>
+                <w:sz w:val="22"/>
+                <w:szCs w:val="22"/>
+              </w:rPr>
+              <w:t>period</w:t>
+            </w:r>
+          </w:p>
+        </w:tc>
+      </w:tr>
+    </w:tbl>
+    <w:p>
+      <w:pPr>
+        <w:rPr>
+          <w:lang w:val="en-US"/>
+        </w:rPr>
+      </w:pPr>
+    </w:p>
+    <w:p>
+      <w:pPr>
+        <w:rPr>
+          <w:lang w:val="en-US"/>
+        </w:rPr>
+      </w:pPr>
+    </w:p>
     <w:p>
       <w:r>
         <w:t>Location mapping (healthcare service)</w:t>
@@ -33809,7 +35310,27 @@
                 <w:szCs w:val="22"/>
                 <w:lang w:val="en-US"/>
               </w:rPr>
-              <w:t xml:space="preserve"> of typeCode=”</w:t>
+              <w:t xml:space="preserve"> of </w:t>
+            </w:r>
+            <w:proofErr w:type="spellStart"/>
+            <w:r>
+              <w:rPr>
+                <w:color w:val="000000" w:themeColor="text1"/>
+                <w:sz w:val="22"/>
+                <w:szCs w:val="22"/>
+                <w:lang w:val="en-US"/>
+              </w:rPr>
+              <w:t>typeCode</w:t>
+            </w:r>
+            <w:proofErr w:type="spellEnd"/>
+            <w:r>
+              <w:rPr>
+                <w:color w:val="000000" w:themeColor="text1"/>
+                <w:sz w:val="22"/>
+                <w:szCs w:val="22"/>
+                <w:lang w:val="en-US"/>
+              </w:rPr>
+              <w:t>=”</w:t>
             </w:r>
             <w:r>
               <w:rPr>
@@ -33885,8 +35406,19 @@
                 <w:szCs w:val="22"/>
                 <w:lang w:val="en-US"/>
               </w:rPr>
-              <w:t>&lt;i</w:t>
-            </w:r>
+              <w:t>&lt;</w:t>
+            </w:r>
+            <w:proofErr w:type="spellStart"/>
+            <w:r>
+              <w:rPr>
+                <w:color w:val="000000" w:themeColor="text1"/>
+                <w:sz w:val="22"/>
+                <w:szCs w:val="22"/>
+                <w:lang w:val="en-US"/>
+              </w:rPr>
+              <w:t>i</w:t>
+            </w:r>
+            <w:proofErr w:type="spellEnd"/>
             <w:r>
               <w:rPr>
                 <w:color w:val="000000" w:themeColor="text1"/>
@@ -34174,6 +35706,7 @@
                 <w:sz w:val="22"/>
                 <w:szCs w:val="22"/>
               </w:rPr>
+              <w:lastRenderedPageBreak/>
               <w:t>&lt;organization&gt;&lt;telecom&gt;</w:t>
             </w:r>
           </w:p>
@@ -40111,6 +41644,7 @@
                 <w:sz w:val="22"/>
                 <w:szCs w:val="22"/>
               </w:rPr>
+              <w:lastRenderedPageBreak/>
               <w:t>ITK</w:t>
             </w:r>
             <w:r>
@@ -40984,6 +42518,7 @@
               </w:rPr>
               <w:t xml:space="preserve">two values concatenated </w:t>
             </w:r>
+            <w:proofErr w:type="spellStart"/>
             <w:r>
               <w:rPr>
                 <w:i/>
@@ -40992,8 +42527,9 @@
                 <w:szCs w:val="22"/>
                 <w:lang w:val="en-US"/>
               </w:rPr>
-              <w:t>ODS_CODE</w:t>
-            </w:r>
+              <w:t>ODS_</w:t>
+            </w:r>
+            <w:proofErr w:type="gramStart"/>
             <w:r>
               <w:rPr>
                 <w:i/>
@@ -41002,7 +42538,7 @@
                 <w:szCs w:val="22"/>
                 <w:lang w:val="en-US"/>
               </w:rPr>
-              <w:t>:</w:t>
+              <w:t>CODE</w:t>
             </w:r>
             <w:r>
               <w:rPr>
@@ -41012,7 +42548,7 @@
                 <w:szCs w:val="22"/>
                 <w:lang w:val="en-US"/>
               </w:rPr>
-              <w:t>DOSServiceID</w:t>
+              <w:t>:</w:t>
             </w:r>
             <w:r>
               <w:rPr>
@@ -41022,8 +42558,9 @@
                 <w:szCs w:val="22"/>
                 <w:lang w:val="en-US"/>
               </w:rPr>
-              <w:t>:</w:t>
-            </w:r>
+              <w:t>DOSServiceID</w:t>
+            </w:r>
+            <w:proofErr w:type="gramEnd"/>
             <w:r>
               <w:rPr>
                 <w:i/>
@@ -41032,7 +42569,7 @@
                 <w:szCs w:val="22"/>
                 <w:lang w:val="en-US"/>
               </w:rPr>
-              <w:t>DOS_ID</w:t>
+              <w:t>:</w:t>
             </w:r>
             <w:r>
               <w:rPr>
@@ -41042,6 +42579,17 @@
                 <w:szCs w:val="22"/>
                 <w:lang w:val="en-US"/>
               </w:rPr>
+              <w:t>DOS_ID</w:t>
+            </w:r>
+            <w:proofErr w:type="spellEnd"/>
+            <w:r>
+              <w:rPr>
+                <w:i/>
+                <w:iCs/>
+                <w:sz w:val="22"/>
+                <w:szCs w:val="22"/>
+                <w:lang w:val="en-US"/>
+              </w:rPr>
               <w:t>)</w:t>
             </w:r>
           </w:p>
@@ -41089,6 +42637,7 @@
               </w:rPr>
               <w:t>M</w:t>
             </w:r>
+            <w:proofErr w:type="spellStart"/>
             <w:r>
               <w:rPr>
                 <w:color w:val="000000" w:themeColor="text1"/>
@@ -41096,7 +42645,17 @@
                 <w:szCs w:val="22"/>
                 <w:lang w:val="pl-PL"/>
               </w:rPr>
-              <w:t>essageID&gt;</w:t>
+              <w:t>essageID</w:t>
+            </w:r>
+            <w:proofErr w:type="spellEnd"/>
+            <w:r>
+              <w:rPr>
+                <w:color w:val="000000" w:themeColor="text1"/>
+                <w:sz w:val="22"/>
+                <w:szCs w:val="22"/>
+                <w:lang w:val="pl-PL"/>
+              </w:rPr>
+              <w:t>&gt;</w:t>
             </w:r>
           </w:p>
         </w:tc>
@@ -41259,7 +42818,25 @@
                 <w:sz w:val="22"/>
                 <w:szCs w:val="22"/>
               </w:rPr>
-              <w:t xml:space="preserve"> &lt;itk:header&gt;&lt;itk:handlingSpecification&gt;&lt;itk:spec</w:t>
+              <w:t xml:space="preserve"> &lt;</w:t>
+            </w:r>
+            <w:proofErr w:type="gramStart"/>
+            <w:r>
+              <w:rPr>
+                <w:color w:val="000000" w:themeColor="text1"/>
+                <w:sz w:val="22"/>
+                <w:szCs w:val="22"/>
+              </w:rPr>
+              <w:t>itk:header</w:t>
+            </w:r>
+            <w:proofErr w:type="gramEnd"/>
+            <w:r>
+              <w:rPr>
+                <w:color w:val="000000" w:themeColor="text1"/>
+                <w:sz w:val="22"/>
+                <w:szCs w:val="22"/>
+              </w:rPr>
+              <w:t>&gt;&lt;itk:handlingSpecification&gt;&lt;itk:spec</w:t>
             </w:r>
             <w:r>
               <w:rPr>
@@ -41300,7 +42877,25 @@
                 <w:sz w:val="22"/>
                 <w:szCs w:val="22"/>
               </w:rPr>
-              <w:t xml:space="preserve"> &lt;itk:header&gt;&lt;itk:handlingSpecification&gt;&lt;itk:spec</w:t>
+              <w:t xml:space="preserve"> &lt;</w:t>
+            </w:r>
+            <w:proofErr w:type="gramStart"/>
+            <w:r>
+              <w:rPr>
+                <w:color w:val="000000" w:themeColor="text1"/>
+                <w:sz w:val="22"/>
+                <w:szCs w:val="22"/>
+              </w:rPr>
+              <w:t>itk:header</w:t>
+            </w:r>
+            <w:proofErr w:type="gramEnd"/>
+            <w:r>
+              <w:rPr>
+                <w:color w:val="000000" w:themeColor="text1"/>
+                <w:sz w:val="22"/>
+                <w:szCs w:val="22"/>
+              </w:rPr>
+              <w:t>&gt;&lt;itk:handlingSpecification&gt;&lt;itk:spec</w:t>
             </w:r>
             <w:r>
               <w:rPr>
@@ -41389,6 +42984,7 @@
               </w:rPr>
               <w:t>&lt;itk:header&gt;&lt;itk:handlingSpecification&gt;&lt;itk:</w:t>
             </w:r>
+            <w:proofErr w:type="spellStart"/>
             <w:r>
               <w:rPr>
                 <w:color w:val="000000" w:themeColor="text1"/>
@@ -41396,7 +42992,17 @@
                 <w:szCs w:val="22"/>
                 <w:lang w:val="en-US"/>
               </w:rPr>
-              <w:t>senderAddress&gt;</w:t>
+              <w:t>senderAddress</w:t>
+            </w:r>
+            <w:proofErr w:type="spellEnd"/>
+            <w:r>
+              <w:rPr>
+                <w:color w:val="000000" w:themeColor="text1"/>
+                <w:sz w:val="22"/>
+                <w:szCs w:val="22"/>
+                <w:lang w:val="en-US"/>
+              </w:rPr>
+              <w:t>&gt;</w:t>
             </w:r>
           </w:p>
         </w:tc>

</xml_diff>

<commit_message>
NIAD-1664 merge with master
</commit_message>
<xml_diff>
--- a/doc/ITK_FHIR_mapping.docx
+++ b/doc/ITK_FHIR_mapping.docx
@@ -40743,7 +40743,272 @@
           </w:p>
         </w:tc>
       </w:tr>
+      <w:tr>
+        <w:tc>
+          <w:tcPr>
+            <w:tcW w:w="5756" w:type="dxa"/>
+          </w:tcPr>
+          <w:p>
+            <w:pPr>
+              <w:rPr>
+                <w:rFonts w:cstheme="minorHAnsi"/>
+                <w:color w:val="000000" w:themeColor="text1"/>
+                <w:sz w:val="22"/>
+                <w:szCs w:val="22"/>
+                <w:lang w:val="en-US"/>
+              </w:rPr>
+            </w:pPr>
+            <w:r>
+              <w:rPr>
+                <w:rFonts w:cstheme="minorHAnsi"/>
+                <w:color w:val="000000" w:themeColor="text1"/>
+                <w:sz w:val="22"/>
+                <w:szCs w:val="22"/>
+                <w:lang w:val="en-US"/>
+              </w:rPr>
+              <w:t>PPRF – author; ATND – Responsible Party</w:t>
+            </w:r>
+          </w:p>
+        </w:tc>
+        <w:tc>
+          <w:tcPr>
+            <w:tcW w:w="5757" w:type="dxa"/>
+          </w:tcPr>
+          <w:p>
+            <w:pPr>
+              <w:rPr>
+                <w:noProof/>
+                <w:sz w:val="22"/>
+                <w:szCs w:val="22"/>
+              </w:rPr>
+            </w:pPr>
+          </w:p>
+        </w:tc>
+        <w:tc>
+          <w:tcPr>
+            <w:tcW w:w="5757" w:type="dxa"/>
+          </w:tcPr>
+          <w:p>
+            <w:pPr>
+              <w:rPr>
+                <w:noProof/>
+                <w:color w:val="000000" w:themeColor="text1"/>
+                <w:sz w:val="22"/>
+                <w:szCs w:val="22"/>
+                <w:lang w:val="pl-PL"/>
+              </w:rPr>
+            </w:pPr>
+            <w:r>
+              <w:rPr>
+                <w:noProof/>
+                <w:color w:val="000000" w:themeColor="text1"/>
+                <w:sz w:val="22"/>
+                <w:szCs w:val="22"/>
+                <w:lang w:val="pl-PL"/>
+              </w:rPr>
+              <w:t>Type.code</w:t>
+            </w:r>
+          </w:p>
+        </w:tc>
+      </w:tr>
+      <w:tr>
+        <w:tc>
+          <w:tcPr>
+            <w:tcW w:w="5756" w:type="dxa"/>
+          </w:tcPr>
+          <w:p>
+            <w:pPr>
+              <w:rPr>
+                <w:rFonts w:cstheme="minorHAnsi"/>
+                <w:color w:val="000000" w:themeColor="text1"/>
+                <w:sz w:val="22"/>
+                <w:szCs w:val="22"/>
+                <w:lang w:val="pl-PL"/>
+              </w:rPr>
+            </w:pPr>
+            <w:r>
+              <w:rPr>
+                <w:rFonts w:cstheme="minorHAnsi"/>
+                <w:color w:val="000000" w:themeColor="text1"/>
+                <w:sz w:val="22"/>
+                <w:szCs w:val="22"/>
+                <w:lang w:val="pl-PL"/>
+              </w:rPr>
+              <w:t>Author/</w:t>
+            </w:r>
+            <w:proofErr w:type="spellStart"/>
+            <w:r>
+              <w:rPr>
+                <w:rFonts w:cstheme="minorHAnsi"/>
+                <w:color w:val="000000" w:themeColor="text1"/>
+                <w:sz w:val="22"/>
+                <w:szCs w:val="22"/>
+                <w:lang w:val="pl-PL"/>
+              </w:rPr>
+              <w:t>Responsible</w:t>
+            </w:r>
+            <w:proofErr w:type="spellEnd"/>
+            <w:r>
+              <w:rPr>
+                <w:rFonts w:cstheme="minorHAnsi"/>
+                <w:color w:val="000000" w:themeColor="text1"/>
+                <w:sz w:val="22"/>
+                <w:szCs w:val="22"/>
+                <w:lang w:val="pl-PL"/>
+              </w:rPr>
+              <w:t xml:space="preserve"> Party</w:t>
+            </w:r>
+          </w:p>
+        </w:tc>
+        <w:tc>
+          <w:tcPr>
+            <w:tcW w:w="5757" w:type="dxa"/>
+          </w:tcPr>
+          <w:p>
+            <w:pPr>
+              <w:rPr>
+                <w:noProof/>
+                <w:sz w:val="22"/>
+                <w:szCs w:val="22"/>
+              </w:rPr>
+            </w:pPr>
+          </w:p>
+        </w:tc>
+        <w:tc>
+          <w:tcPr>
+            <w:tcW w:w="5757" w:type="dxa"/>
+          </w:tcPr>
+          <w:p>
+            <w:pPr>
+              <w:rPr>
+                <w:noProof/>
+                <w:color w:val="000000" w:themeColor="text1"/>
+                <w:sz w:val="22"/>
+                <w:szCs w:val="22"/>
+                <w:lang w:val="pl-PL"/>
+              </w:rPr>
+            </w:pPr>
+            <w:r>
+              <w:rPr>
+                <w:noProof/>
+                <w:color w:val="000000" w:themeColor="text1"/>
+                <w:sz w:val="22"/>
+                <w:szCs w:val="22"/>
+                <w:lang w:val="pl-PL"/>
+              </w:rPr>
+              <w:t>Type.display</w:t>
+            </w:r>
+          </w:p>
+        </w:tc>
+      </w:tr>
+      <w:tr>
+        <w:tc>
+          <w:tcPr>
+            <w:tcW w:w="5756" w:type="dxa"/>
+          </w:tcPr>
+          <w:p>
+            <w:pPr>
+              <w:rPr>
+                <w:rFonts w:cstheme="minorHAnsi"/>
+                <w:color w:val="000000" w:themeColor="text1"/>
+                <w:sz w:val="22"/>
+                <w:szCs w:val="22"/>
+              </w:rPr>
+            </w:pPr>
+            <w:hyperlink r:id="rId7" w:history="1">
+              <w:r>
+                <w:rPr>
+                  <w:rStyle w:val="Hyperlink"/>
+                  <w:rFonts w:cstheme="minorHAnsi"/>
+                  <w:sz w:val="22"/>
+                  <w:szCs w:val="22"/>
+                </w:rPr>
+                <w:t>http://hl7.org/fhir/ValueSet/encounter-participant-type</w:t>
+              </w:r>
+            </w:hyperlink>
+            <w:r>
+              <w:rPr>
+                <w:rFonts w:cstheme="minorHAnsi"/>
+                <w:color w:val="000000" w:themeColor="text1"/>
+                <w:sz w:val="22"/>
+                <w:szCs w:val="22"/>
+              </w:rPr>
+              <w:t xml:space="preserve"> (</w:t>
+            </w:r>
+            <w:r>
+              <w:rPr>
+                <w:rFonts w:cstheme="minorHAnsi"/>
+                <w:color w:val="000000" w:themeColor="text1"/>
+                <w:sz w:val="22"/>
+                <w:szCs w:val="22"/>
+                <w:lang w:val="en-US"/>
+              </w:rPr>
+              <w:t>for Author</w:t>
+            </w:r>
+            <w:r>
+              <w:rPr>
+                <w:rFonts w:cstheme="minorHAnsi"/>
+                <w:color w:val="000000" w:themeColor="text1"/>
+                <w:sz w:val="22"/>
+                <w:szCs w:val="22"/>
+                <w:lang w:val="en-US"/>
+              </w:rPr>
+              <w:t xml:space="preserve"> and Responsible Party only</w:t>
+            </w:r>
+            <w:r>
+              <w:rPr>
+                <w:rFonts w:cstheme="minorHAnsi"/>
+                <w:color w:val="000000" w:themeColor="text1"/>
+                <w:sz w:val="22"/>
+                <w:szCs w:val="22"/>
+              </w:rPr>
+              <w:t>)</w:t>
+            </w:r>
+          </w:p>
+        </w:tc>
+        <w:tc>
+          <w:tcPr>
+            <w:tcW w:w="5757" w:type="dxa"/>
+          </w:tcPr>
+          <w:p>
+            <w:pPr>
+              <w:rPr>
+                <w:noProof/>
+                <w:sz w:val="22"/>
+                <w:szCs w:val="22"/>
+              </w:rPr>
+            </w:pPr>
+          </w:p>
+        </w:tc>
+        <w:tc>
+          <w:tcPr>
+            <w:tcW w:w="5757" w:type="dxa"/>
+          </w:tcPr>
+          <w:p>
+            <w:pPr>
+              <w:rPr>
+                <w:noProof/>
+                <w:color w:val="000000" w:themeColor="text1"/>
+                <w:sz w:val="22"/>
+                <w:szCs w:val="22"/>
+                <w:lang w:val="pl-PL"/>
+              </w:rPr>
+            </w:pPr>
+            <w:r>
+              <w:rPr>
+                <w:noProof/>
+                <w:color w:val="000000" w:themeColor="text1"/>
+                <w:sz w:val="22"/>
+                <w:szCs w:val="22"/>
+                <w:lang w:val="pl-PL"/>
+              </w:rPr>
+              <w:t>Type.system</w:t>
+            </w:r>
+          </w:p>
+        </w:tc>
+      </w:tr>
     </w:tbl>
+    <w:p/>
     <w:p/>
     <w:p>
       <w:pPr>
@@ -41376,6 +41641,7 @@
                 <w:sz w:val="22"/>
                 <w:szCs w:val="22"/>
               </w:rPr>
+              <w:lastRenderedPageBreak/>
               <w:t>ITK</w:t>
             </w:r>
             <w:r>
@@ -41644,7 +41910,6 @@
                 <w:sz w:val="22"/>
                 <w:szCs w:val="22"/>
               </w:rPr>
-              <w:lastRenderedPageBreak/>
               <w:t>ITK</w:t>
             </w:r>
             <w:r>

</xml_diff>

<commit_message>
NIAD-1664 encounter participant type mapping  (#200)
* NIAD-1664 encounter participant type mapping for Authors and Responsible Parties (covers NIAD-1690)

* NIAD-1664 merge with master

* NIAD-1664 variable renamed
</commit_message>
<xml_diff>
--- a/doc/ITK_FHIR_mapping.docx
+++ b/doc/ITK_FHIR_mapping.docx
@@ -40743,7 +40743,272 @@
           </w:p>
         </w:tc>
       </w:tr>
+      <w:tr>
+        <w:tc>
+          <w:tcPr>
+            <w:tcW w:w="5756" w:type="dxa"/>
+          </w:tcPr>
+          <w:p>
+            <w:pPr>
+              <w:rPr>
+                <w:rFonts w:cstheme="minorHAnsi"/>
+                <w:color w:val="000000" w:themeColor="text1"/>
+                <w:sz w:val="22"/>
+                <w:szCs w:val="22"/>
+                <w:lang w:val="en-US"/>
+              </w:rPr>
+            </w:pPr>
+            <w:r>
+              <w:rPr>
+                <w:rFonts w:cstheme="minorHAnsi"/>
+                <w:color w:val="000000" w:themeColor="text1"/>
+                <w:sz w:val="22"/>
+                <w:szCs w:val="22"/>
+                <w:lang w:val="en-US"/>
+              </w:rPr>
+              <w:t>PPRF – author; ATND – Responsible Party</w:t>
+            </w:r>
+          </w:p>
+        </w:tc>
+        <w:tc>
+          <w:tcPr>
+            <w:tcW w:w="5757" w:type="dxa"/>
+          </w:tcPr>
+          <w:p>
+            <w:pPr>
+              <w:rPr>
+                <w:noProof/>
+                <w:sz w:val="22"/>
+                <w:szCs w:val="22"/>
+              </w:rPr>
+            </w:pPr>
+          </w:p>
+        </w:tc>
+        <w:tc>
+          <w:tcPr>
+            <w:tcW w:w="5757" w:type="dxa"/>
+          </w:tcPr>
+          <w:p>
+            <w:pPr>
+              <w:rPr>
+                <w:noProof/>
+                <w:color w:val="000000" w:themeColor="text1"/>
+                <w:sz w:val="22"/>
+                <w:szCs w:val="22"/>
+                <w:lang w:val="pl-PL"/>
+              </w:rPr>
+            </w:pPr>
+            <w:r>
+              <w:rPr>
+                <w:noProof/>
+                <w:color w:val="000000" w:themeColor="text1"/>
+                <w:sz w:val="22"/>
+                <w:szCs w:val="22"/>
+                <w:lang w:val="pl-PL"/>
+              </w:rPr>
+              <w:t>Type.code</w:t>
+            </w:r>
+          </w:p>
+        </w:tc>
+      </w:tr>
+      <w:tr>
+        <w:tc>
+          <w:tcPr>
+            <w:tcW w:w="5756" w:type="dxa"/>
+          </w:tcPr>
+          <w:p>
+            <w:pPr>
+              <w:rPr>
+                <w:rFonts w:cstheme="minorHAnsi"/>
+                <w:color w:val="000000" w:themeColor="text1"/>
+                <w:sz w:val="22"/>
+                <w:szCs w:val="22"/>
+                <w:lang w:val="pl-PL"/>
+              </w:rPr>
+            </w:pPr>
+            <w:r>
+              <w:rPr>
+                <w:rFonts w:cstheme="minorHAnsi"/>
+                <w:color w:val="000000" w:themeColor="text1"/>
+                <w:sz w:val="22"/>
+                <w:szCs w:val="22"/>
+                <w:lang w:val="pl-PL"/>
+              </w:rPr>
+              <w:t>Author/</w:t>
+            </w:r>
+            <w:proofErr w:type="spellStart"/>
+            <w:r>
+              <w:rPr>
+                <w:rFonts w:cstheme="minorHAnsi"/>
+                <w:color w:val="000000" w:themeColor="text1"/>
+                <w:sz w:val="22"/>
+                <w:szCs w:val="22"/>
+                <w:lang w:val="pl-PL"/>
+              </w:rPr>
+              <w:t>Responsible</w:t>
+            </w:r>
+            <w:proofErr w:type="spellEnd"/>
+            <w:r>
+              <w:rPr>
+                <w:rFonts w:cstheme="minorHAnsi"/>
+                <w:color w:val="000000" w:themeColor="text1"/>
+                <w:sz w:val="22"/>
+                <w:szCs w:val="22"/>
+                <w:lang w:val="pl-PL"/>
+              </w:rPr>
+              <w:t xml:space="preserve"> Party</w:t>
+            </w:r>
+          </w:p>
+        </w:tc>
+        <w:tc>
+          <w:tcPr>
+            <w:tcW w:w="5757" w:type="dxa"/>
+          </w:tcPr>
+          <w:p>
+            <w:pPr>
+              <w:rPr>
+                <w:noProof/>
+                <w:sz w:val="22"/>
+                <w:szCs w:val="22"/>
+              </w:rPr>
+            </w:pPr>
+          </w:p>
+        </w:tc>
+        <w:tc>
+          <w:tcPr>
+            <w:tcW w:w="5757" w:type="dxa"/>
+          </w:tcPr>
+          <w:p>
+            <w:pPr>
+              <w:rPr>
+                <w:noProof/>
+                <w:color w:val="000000" w:themeColor="text1"/>
+                <w:sz w:val="22"/>
+                <w:szCs w:val="22"/>
+                <w:lang w:val="pl-PL"/>
+              </w:rPr>
+            </w:pPr>
+            <w:r>
+              <w:rPr>
+                <w:noProof/>
+                <w:color w:val="000000" w:themeColor="text1"/>
+                <w:sz w:val="22"/>
+                <w:szCs w:val="22"/>
+                <w:lang w:val="pl-PL"/>
+              </w:rPr>
+              <w:t>Type.display</w:t>
+            </w:r>
+          </w:p>
+        </w:tc>
+      </w:tr>
+      <w:tr>
+        <w:tc>
+          <w:tcPr>
+            <w:tcW w:w="5756" w:type="dxa"/>
+          </w:tcPr>
+          <w:p>
+            <w:pPr>
+              <w:rPr>
+                <w:rFonts w:cstheme="minorHAnsi"/>
+                <w:color w:val="000000" w:themeColor="text1"/>
+                <w:sz w:val="22"/>
+                <w:szCs w:val="22"/>
+              </w:rPr>
+            </w:pPr>
+            <w:hyperlink r:id="rId7" w:history="1">
+              <w:r>
+                <w:rPr>
+                  <w:rStyle w:val="Hyperlink"/>
+                  <w:rFonts w:cstheme="minorHAnsi"/>
+                  <w:sz w:val="22"/>
+                  <w:szCs w:val="22"/>
+                </w:rPr>
+                <w:t>http://hl7.org/fhir/ValueSet/encounter-participant-type</w:t>
+              </w:r>
+            </w:hyperlink>
+            <w:r>
+              <w:rPr>
+                <w:rFonts w:cstheme="minorHAnsi"/>
+                <w:color w:val="000000" w:themeColor="text1"/>
+                <w:sz w:val="22"/>
+                <w:szCs w:val="22"/>
+              </w:rPr>
+              <w:t xml:space="preserve"> (</w:t>
+            </w:r>
+            <w:r>
+              <w:rPr>
+                <w:rFonts w:cstheme="minorHAnsi"/>
+                <w:color w:val="000000" w:themeColor="text1"/>
+                <w:sz w:val="22"/>
+                <w:szCs w:val="22"/>
+                <w:lang w:val="en-US"/>
+              </w:rPr>
+              <w:t>for Author</w:t>
+            </w:r>
+            <w:r>
+              <w:rPr>
+                <w:rFonts w:cstheme="minorHAnsi"/>
+                <w:color w:val="000000" w:themeColor="text1"/>
+                <w:sz w:val="22"/>
+                <w:szCs w:val="22"/>
+                <w:lang w:val="en-US"/>
+              </w:rPr>
+              <w:t xml:space="preserve"> and Responsible Party only</w:t>
+            </w:r>
+            <w:r>
+              <w:rPr>
+                <w:rFonts w:cstheme="minorHAnsi"/>
+                <w:color w:val="000000" w:themeColor="text1"/>
+                <w:sz w:val="22"/>
+                <w:szCs w:val="22"/>
+              </w:rPr>
+              <w:t>)</w:t>
+            </w:r>
+          </w:p>
+        </w:tc>
+        <w:tc>
+          <w:tcPr>
+            <w:tcW w:w="5757" w:type="dxa"/>
+          </w:tcPr>
+          <w:p>
+            <w:pPr>
+              <w:rPr>
+                <w:noProof/>
+                <w:sz w:val="22"/>
+                <w:szCs w:val="22"/>
+              </w:rPr>
+            </w:pPr>
+          </w:p>
+        </w:tc>
+        <w:tc>
+          <w:tcPr>
+            <w:tcW w:w="5757" w:type="dxa"/>
+          </w:tcPr>
+          <w:p>
+            <w:pPr>
+              <w:rPr>
+                <w:noProof/>
+                <w:color w:val="000000" w:themeColor="text1"/>
+                <w:sz w:val="22"/>
+                <w:szCs w:val="22"/>
+                <w:lang w:val="pl-PL"/>
+              </w:rPr>
+            </w:pPr>
+            <w:r>
+              <w:rPr>
+                <w:noProof/>
+                <w:color w:val="000000" w:themeColor="text1"/>
+                <w:sz w:val="22"/>
+                <w:szCs w:val="22"/>
+                <w:lang w:val="pl-PL"/>
+              </w:rPr>
+              <w:t>Type.system</w:t>
+            </w:r>
+          </w:p>
+        </w:tc>
+      </w:tr>
     </w:tbl>
+    <w:p/>
     <w:p/>
     <w:p>
       <w:pPr>
@@ -41376,6 +41641,7 @@
                 <w:sz w:val="22"/>
                 <w:szCs w:val="22"/>
               </w:rPr>
+              <w:lastRenderedPageBreak/>
               <w:t>ITK</w:t>
             </w:r>
             <w:r>
@@ -41644,7 +41910,6 @@
                 <w:sz w:val="22"/>
                 <w:szCs w:val="22"/>
               </w:rPr>
-              <w:lastRenderedPageBreak/>
               <w:t>ITK</w:t>
             </w:r>
             <w:r>

</xml_diff>

<commit_message>
NIAD_1693 Map Clinical Document Effective Time editing documentation
</commit_message>
<xml_diff>
--- a/doc/ITK_FHIR_mapping.docx
+++ b/doc/ITK_FHIR_mapping.docx
@@ -2279,19 +2279,11 @@
                 <w:color w:val="080808"/>
               </w:rPr>
             </w:pPr>
-            <w:proofErr w:type="spellStart"/>
             <w:r>
               <w:rPr>
                 <w:color w:val="0033B3"/>
               </w:rPr>
-              <w:t>encompassingEncounter</w:t>
-            </w:r>
-            <w:proofErr w:type="spellEnd"/>
-            <w:r>
-              <w:rPr>
-                <w:color w:val="0033B3"/>
-              </w:rPr>
-              <w:t>/id</w:t>
+              <w:t>encompassingEncounter/id</w:t>
             </w:r>
           </w:p>
         </w:tc>
@@ -3137,29 +3129,7 @@
                 <w:szCs w:val="22"/>
                 <w:lang w:val="en-US"/>
               </w:rPr>
-              <w:t>&lt;</w:t>
-            </w:r>
-            <w:proofErr w:type="spellStart"/>
-            <w:r>
-              <w:rPr>
-                <w:rFonts w:cstheme="minorHAnsi"/>
-                <w:color w:val="000000" w:themeColor="text1"/>
-                <w:sz w:val="22"/>
-                <w:szCs w:val="22"/>
-                <w:lang w:val="en-US"/>
-              </w:rPr>
-              <w:t>patientRole</w:t>
-            </w:r>
-            <w:proofErr w:type="spellEnd"/>
-            <w:r>
-              <w:rPr>
-                <w:rFonts w:cstheme="minorHAnsi"/>
-                <w:color w:val="000000" w:themeColor="text1"/>
-                <w:sz w:val="22"/>
-                <w:szCs w:val="22"/>
-                <w:lang w:val="en-US"/>
-              </w:rPr>
-              <w:t>&gt;&lt;telecom</w:t>
+              <w:t>&lt;patientRole&gt;&lt;telecom</w:t>
             </w:r>
             <w:r>
               <w:rPr>
@@ -4583,31 +4553,7 @@
                 <w:sz w:val="22"/>
                 <w:szCs w:val="22"/>
               </w:rPr>
-              <w:t>&lt;entry&gt;&lt;</w:t>
-            </w:r>
-            <w:proofErr w:type="spellStart"/>
-            <w:r>
-              <w:rPr>
-                <w:rFonts w:cstheme="minorHAnsi"/>
-                <w:b/>
-                <w:bCs/>
-                <w:color w:val="000000" w:themeColor="text1"/>
-                <w:sz w:val="22"/>
-                <w:szCs w:val="22"/>
-              </w:rPr>
-              <w:t>contentId</w:t>
-            </w:r>
-            <w:proofErr w:type="spellEnd"/>
-            <w:r>
-              <w:rPr>
-                <w:rFonts w:cstheme="minorHAnsi"/>
-                <w:b/>
-                <w:bCs/>
-                <w:color w:val="000000" w:themeColor="text1"/>
-                <w:sz w:val="22"/>
-                <w:szCs w:val="22"/>
-              </w:rPr>
-              <w:t xml:space="preserve"> extension=’</w:t>
+              <w:t>&lt;entry&gt;&lt;contentId extension=’</w:t>
             </w:r>
             <w:r>
               <w:rPr>
@@ -8278,7 +8224,6 @@
               </w:rPr>
               <w:t xml:space="preserve">="887031000000108" </w:t>
             </w:r>
-            <w:proofErr w:type="spellStart"/>
             <w:r>
               <w:rPr>
                 <w:b/>
@@ -8288,7 +8233,6 @@
               </w:rPr>
               <w:t>codeSystem</w:t>
             </w:r>
-            <w:proofErr w:type="spellEnd"/>
             <w:r>
               <w:rPr>
                 <w:b/>
@@ -19355,49 +19299,7 @@
               <w:rPr>
                 <w:color w:val="4472C4" w:themeColor="accent1"/>
               </w:rPr>
-              <w:t>"http://hl7.org/</w:t>
-            </w:r>
-            <w:proofErr w:type="spellStart"/>
-            <w:r>
-              <w:rPr>
-                <w:color w:val="4472C4" w:themeColor="accent1"/>
-              </w:rPr>
-              <w:t>fhir</w:t>
-            </w:r>
-            <w:proofErr w:type="spellEnd"/>
-            <w:r>
-              <w:rPr>
-                <w:color w:val="4472C4" w:themeColor="accent1"/>
-              </w:rPr>
-              <w:t>/</w:t>
-            </w:r>
-            <w:proofErr w:type="spellStart"/>
-            <w:r>
-              <w:rPr>
-                <w:color w:val="4472C4" w:themeColor="accent1"/>
-              </w:rPr>
-              <w:t>StructureDefinition</w:t>
-            </w:r>
-            <w:proofErr w:type="spellEnd"/>
-            <w:r>
-              <w:rPr>
-                <w:color w:val="4472C4" w:themeColor="accent1"/>
-              </w:rPr>
-              <w:t>/</w:t>
-            </w:r>
-            <w:proofErr w:type="spellStart"/>
-            <w:r>
-              <w:rPr>
-                <w:color w:val="4472C4" w:themeColor="accent1"/>
-              </w:rPr>
-              <w:t>birthPlace</w:t>
-            </w:r>
-            <w:proofErr w:type="spellEnd"/>
-            <w:r>
-              <w:rPr>
-                <w:color w:val="4472C4" w:themeColor="accent1"/>
-              </w:rPr>
-              <w:t>"</w:t>
+              <w:t>"http://hl7.org/fhir/StructureDefinition/birthPlace"</w:t>
             </w:r>
           </w:p>
         </w:tc>
@@ -33882,6 +33784,167 @@
           </w:tcPr>
           <w:p>
             <w:pPr>
+              <w:shd w:val="clear" w:color="auto" w:fill="FFFFFE"/>
+              <w:spacing w:line="270" w:lineRule="atLeast"/>
+              <w:rPr>
+                <w:color w:val="000000" w:themeColor="text1"/>
+                <w:sz w:val="22"/>
+                <w:szCs w:val="22"/>
+                <w:lang w:val="en-US"/>
+              </w:rPr>
+            </w:pPr>
+            <w:r>
+              <w:rPr>
+                <w:color w:val="000000" w:themeColor="text1"/>
+                <w:sz w:val="22"/>
+                <w:szCs w:val="22"/>
+                <w:lang w:val="en-US"/>
+              </w:rPr>
+              <w:t>In case</w:t>
+            </w:r>
+            <w:r>
+              <w:rPr>
+                <w:color w:val="000000" w:themeColor="text1"/>
+                <w:sz w:val="22"/>
+                <w:szCs w:val="22"/>
+                <w:lang w:val="en-US"/>
+              </w:rPr>
+              <w:t xml:space="preserve"> of typeCode=”</w:t>
+            </w:r>
+            <w:r>
+              <w:rPr>
+                <w:color w:val="000000" w:themeColor="text1"/>
+                <w:sz w:val="22"/>
+                <w:szCs w:val="22"/>
+              </w:rPr>
+              <w:t xml:space="preserve"> PRCP</w:t>
+            </w:r>
+            <w:r>
+              <w:rPr>
+                <w:color w:val="000000" w:themeColor="text1"/>
+                <w:sz w:val="22"/>
+                <w:szCs w:val="22"/>
+                <w:lang w:val="en-US"/>
+              </w:rPr>
+              <w:t>”:</w:t>
+            </w:r>
+          </w:p>
+          <w:p>
+            <w:pPr>
+              <w:shd w:val="clear" w:color="auto" w:fill="FFFFFE"/>
+              <w:spacing w:line="270" w:lineRule="atLeast"/>
+              <w:rPr>
+                <w:color w:val="000000" w:themeColor="text1"/>
+                <w:sz w:val="22"/>
+                <w:szCs w:val="22"/>
+                <w:lang w:val="en-US"/>
+              </w:rPr>
+            </w:pPr>
+            <w:r>
+              <w:rPr>
+                <w:color w:val="000000" w:themeColor="text1"/>
+                <w:sz w:val="22"/>
+                <w:szCs w:val="22"/>
+                <w:lang w:val="en-US"/>
+              </w:rPr>
+              <w:t>Code:</w:t>
+            </w:r>
+            <w:r>
+              <w:rPr>
+                <w:color w:val="000000" w:themeColor="text1"/>
+                <w:sz w:val="22"/>
+                <w:szCs w:val="22"/>
+              </w:rPr>
+              <w:t>&lt;informationRecipient typeCode="PRCP"&gt;</w:t>
+            </w:r>
+          </w:p>
+          <w:p>
+            <w:pPr>
+              <w:shd w:val="clear" w:color="auto" w:fill="FFFFFE"/>
+              <w:spacing w:line="270" w:lineRule="atLeast"/>
+              <w:rPr>
+                <w:color w:val="000000" w:themeColor="text1"/>
+                <w:sz w:val="22"/>
+                <w:szCs w:val="22"/>
+                <w:lang w:val="en-US"/>
+              </w:rPr>
+            </w:pPr>
+            <w:r>
+              <w:rPr>
+                <w:color w:val="000000" w:themeColor="text1"/>
+                <w:sz w:val="22"/>
+                <w:szCs w:val="22"/>
+                <w:lang w:val="en-US"/>
+              </w:rPr>
+              <w:t>Display:</w:t>
+            </w:r>
+            <w:r>
+              <w:rPr>
+                <w:color w:val="000000" w:themeColor="text1"/>
+                <w:sz w:val="22"/>
+                <w:szCs w:val="22"/>
+                <w:lang w:val="en-US"/>
+              </w:rPr>
+              <w:t>&lt;i</w:t>
+            </w:r>
+            <w:r>
+              <w:rPr>
+                <w:color w:val="000000" w:themeColor="text1"/>
+                <w:sz w:val="22"/>
+                <w:szCs w:val="22"/>
+              </w:rPr>
+              <w:t>ntendedRecipient</w:t>
+            </w:r>
+            <w:r>
+              <w:rPr>
+                <w:color w:val="000000" w:themeColor="text1"/>
+                <w:sz w:val="22"/>
+                <w:szCs w:val="22"/>
+                <w:lang w:val="en-US"/>
+              </w:rPr>
+              <w:t>&gt;&lt;</w:t>
+            </w:r>
+            <w:r>
+              <w:rPr>
+                <w:color w:val="000000" w:themeColor="text1"/>
+                <w:sz w:val="22"/>
+                <w:szCs w:val="22"/>
+              </w:rPr>
+              <w:t>receivedOrganization</w:t>
+            </w:r>
+            <w:r>
+              <w:rPr>
+                <w:color w:val="000000" w:themeColor="text1"/>
+                <w:sz w:val="22"/>
+                <w:szCs w:val="22"/>
+                <w:lang w:val="en-US"/>
+              </w:rPr>
+              <w:t>&gt;&lt;name&gt;</w:t>
+            </w:r>
+          </w:p>
+          <w:p>
+            <w:pPr>
+              <w:shd w:val="clear" w:color="auto" w:fill="FFFFFE"/>
+              <w:spacing w:line="270" w:lineRule="atLeast"/>
+              <w:rPr>
+                <w:color w:val="000000" w:themeColor="text1"/>
+                <w:sz w:val="22"/>
+                <w:szCs w:val="22"/>
+                <w:lang w:val="en-US"/>
+              </w:rPr>
+            </w:pPr>
+            <w:r>
+              <w:rPr>
+                <w:color w:val="000000" w:themeColor="text1"/>
+                <w:sz w:val="22"/>
+                <w:szCs w:val="22"/>
+                <w:lang w:val="en-US"/>
+              </w:rPr>
+              <w:t>Other cases:</w:t>
+            </w:r>
+          </w:p>
+          <w:p>
+            <w:pPr>
               <w:rPr>
                 <w:noProof/>
                 <w:color w:val="000000" w:themeColor="text1"/>
@@ -35471,7 +35534,102 @@
                 <w:sz w:val="22"/>
                 <w:szCs w:val="22"/>
               </w:rPr>
-              <w:t>&lt;addr use&gt;</w:t>
+              <w:t>&lt;addr use</w:t>
+            </w:r>
+            <w:r>
+              <w:rPr>
+                <w:noProof/>
+                <w:sz w:val="22"/>
+                <w:szCs w:val="22"/>
+                <w:lang w:val="en-US"/>
+              </w:rPr>
+              <w:t>=H</w:t>
+            </w:r>
+            <w:r>
+              <w:rPr>
+                <w:noProof/>
+                <w:sz w:val="22"/>
+                <w:szCs w:val="22"/>
+              </w:rPr>
+              <w:t>&gt;&lt;addr use</w:t>
+            </w:r>
+            <w:r>
+              <w:rPr>
+                <w:noProof/>
+                <w:sz w:val="22"/>
+                <w:szCs w:val="22"/>
+                <w:lang w:val="en-US"/>
+              </w:rPr>
+              <w:t>=H</w:t>
+            </w:r>
+            <w:r>
+              <w:rPr>
+                <w:noProof/>
+                <w:sz w:val="22"/>
+                <w:szCs w:val="22"/>
+                <w:lang w:val="en-US"/>
+              </w:rPr>
+              <w:t>P</w:t>
+            </w:r>
+            <w:r>
+              <w:rPr>
+                <w:noProof/>
+                <w:sz w:val="22"/>
+                <w:szCs w:val="22"/>
+              </w:rPr>
+              <w:t>&gt;&lt;addr use</w:t>
+            </w:r>
+            <w:r>
+              <w:rPr>
+                <w:noProof/>
+                <w:sz w:val="22"/>
+                <w:szCs w:val="22"/>
+                <w:lang w:val="en-US"/>
+              </w:rPr>
+              <w:t>=</w:t>
+            </w:r>
+            <w:r>
+              <w:rPr>
+                <w:noProof/>
+                <w:sz w:val="22"/>
+                <w:szCs w:val="22"/>
+                <w:lang w:val="en-US"/>
+              </w:rPr>
+              <w:t>WP</w:t>
+            </w:r>
+            <w:r>
+              <w:rPr>
+                <w:noProof/>
+                <w:sz w:val="22"/>
+                <w:szCs w:val="22"/>
+              </w:rPr>
+              <w:t>&gt;&lt;addr use</w:t>
+            </w:r>
+            <w:r>
+              <w:rPr>
+                <w:noProof/>
+                <w:sz w:val="22"/>
+                <w:szCs w:val="22"/>
+                <w:lang w:val="en-US"/>
+              </w:rPr>
+              <w:t>=</w:t>
+            </w:r>
+            <w:r>
+              <w:rPr>
+                <w:noProof/>
+                <w:sz w:val="22"/>
+                <w:szCs w:val="22"/>
+                <w:lang w:val="en-US"/>
+              </w:rPr>
+              <w:t>TMP</w:t>
+            </w:r>
+            <w:r>
+              <w:rPr>
+                <w:noProof/>
+                <w:sz w:val="22"/>
+                <w:szCs w:val="22"/>
+              </w:rPr>
+              <w:t>&gt;</w:t>
             </w:r>
           </w:p>
         </w:tc>
@@ -35531,11 +35689,32 @@
             <w:r>
               <w:rPr>
                 <w:rFonts w:cstheme="minorHAnsi"/>
-                <w:color w:val="FF0000"/>
-                <w:sz w:val="22"/>
-                <w:szCs w:val="22"/>
-              </w:rPr>
-              <w:t>Not populated</w:t>
+                <w:color w:val="000000" w:themeColor="text1"/>
+                <w:sz w:val="22"/>
+                <w:szCs w:val="22"/>
+                <w:lang w:val="pl-PL"/>
+              </w:rPr>
+              <w:t xml:space="preserve">&lt;addr </w:t>
+            </w:r>
+            <w:r>
+              <w:rPr>
+                <w:rFonts w:cstheme="minorHAnsi"/>
+                <w:color w:val="000000" w:themeColor="text1"/>
+                <w:sz w:val="22"/>
+                <w:szCs w:val="22"/>
+                <w:lang w:val="pl-PL"/>
+              </w:rPr>
+              <w:t>use=PHYS</w:t>
+            </w:r>
+            <w:r>
+              <w:rPr>
+                <w:rFonts w:cstheme="minorHAnsi"/>
+                <w:color w:val="000000" w:themeColor="text1"/>
+                <w:sz w:val="22"/>
+                <w:szCs w:val="22"/>
+                <w:lang w:val="pl-PL"/>
+              </w:rPr>
+              <w:t>&gt;</w:t>
             </w:r>
           </w:p>
         </w:tc>
@@ -40563,18 +40742,18 @@
     <w:tbl>
       <w:tblPr>
         <w:tblStyle w:val="TableGrid"/>
-        <w:tblW w:w="17270" w:type="dxa"/>
+        <w:tblW w:w="15797" w:type="dxa"/>
         <w:tblLook w:val="04A0" w:firstRow="1" w:lastRow="0" w:firstColumn="1" w:lastColumn="0" w:noHBand="0" w:noVBand="1"/>
       </w:tblPr>
       <w:tblGrid>
-        <w:gridCol w:w="5887"/>
-        <w:gridCol w:w="5666"/>
-        <w:gridCol w:w="5717"/>
+        <w:gridCol w:w="5813"/>
+        <w:gridCol w:w="4695"/>
+        <w:gridCol w:w="5289"/>
       </w:tblGrid>
       <w:tr>
         <w:tc>
           <w:tcPr>
-            <w:tcW w:w="5887" w:type="dxa"/>
+            <w:tcW w:w="5813" w:type="dxa"/>
           </w:tcPr>
           <w:p>
             <w:pPr>
@@ -40610,7 +40789,7 @@
         </w:tc>
         <w:tc>
           <w:tcPr>
-            <w:tcW w:w="5666" w:type="dxa"/>
+            <w:tcW w:w="4695" w:type="dxa"/>
           </w:tcPr>
           <w:p>
             <w:pPr>
@@ -40646,7 +40825,7 @@
         </w:tc>
         <w:tc>
           <w:tcPr>
-            <w:tcW w:w="5717" w:type="dxa"/>
+            <w:tcW w:w="5289" w:type="dxa"/>
           </w:tcPr>
           <w:p>
             <w:pPr>
@@ -40684,7 +40863,7 @@
       <w:tr>
         <w:tc>
           <w:tcPr>
-            <w:tcW w:w="5887" w:type="dxa"/>
+            <w:tcW w:w="5813" w:type="dxa"/>
           </w:tcPr>
           <w:p>
             <w:pPr>
@@ -40755,21 +40934,21 @@
         </w:tc>
         <w:tc>
           <w:tcPr>
-            <w:tcW w:w="5666" w:type="dxa"/>
-          </w:tcPr>
-          <w:p>
-            <w:pPr>
-              <w:rPr>
-                <w:noProof/>
-                <w:sz w:val="22"/>
-                <w:szCs w:val="22"/>
-              </w:rPr>
-            </w:pPr>
-          </w:p>
-        </w:tc>
-        <w:tc>
-          <w:tcPr>
-            <w:tcW w:w="5717" w:type="dxa"/>
+            <w:tcW w:w="4695" w:type="dxa"/>
+          </w:tcPr>
+          <w:p>
+            <w:pPr>
+              <w:rPr>
+                <w:noProof/>
+                <w:sz w:val="22"/>
+                <w:szCs w:val="22"/>
+              </w:rPr>
+            </w:pPr>
+          </w:p>
+        </w:tc>
+        <w:tc>
+          <w:tcPr>
+            <w:tcW w:w="5289" w:type="dxa"/>
           </w:tcPr>
           <w:p>
             <w:pPr>
@@ -40801,7 +40980,6 @@
               </w:rPr>
               <w:t xml:space="preserve">two values concatenated </w:t>
             </w:r>
-            <w:proofErr w:type="spellStart"/>
             <w:r>
               <w:rPr>
                 <w:i/>
@@ -40810,9 +40988,8 @@
                 <w:szCs w:val="22"/>
                 <w:lang w:val="en-US"/>
               </w:rPr>
-              <w:t>ODS_</w:t>
-            </w:r>
-            <w:proofErr w:type="gramStart"/>
+              <w:t>ODS_CODE</w:t>
+            </w:r>
             <w:r>
               <w:rPr>
                 <w:i/>
@@ -40821,7 +40998,7 @@
                 <w:szCs w:val="22"/>
                 <w:lang w:val="en-US"/>
               </w:rPr>
-              <w:t>CODE</w:t>
+              <w:t>:</w:t>
             </w:r>
             <w:r>
               <w:rPr>
@@ -40831,7 +41008,7 @@
                 <w:szCs w:val="22"/>
                 <w:lang w:val="en-US"/>
               </w:rPr>
-              <w:t>:</w:t>
+              <w:t>DOSServiceID</w:t>
             </w:r>
             <w:r>
               <w:rPr>
@@ -40841,9 +41018,8 @@
                 <w:szCs w:val="22"/>
                 <w:lang w:val="en-US"/>
               </w:rPr>
-              <w:t>DOSServiceID</w:t>
-            </w:r>
-            <w:proofErr w:type="gramEnd"/>
+              <w:t>:</w:t>
+            </w:r>
             <w:r>
               <w:rPr>
                 <w:i/>
@@ -40852,7 +41028,7 @@
                 <w:szCs w:val="22"/>
                 <w:lang w:val="en-US"/>
               </w:rPr>
-              <w:t>:</w:t>
+              <w:t>DOS_ID</w:t>
             </w:r>
             <w:r>
               <w:rPr>
@@ -40862,17 +41038,6 @@
                 <w:szCs w:val="22"/>
                 <w:lang w:val="en-US"/>
               </w:rPr>
-              <w:t>DOS_ID</w:t>
-            </w:r>
-            <w:proofErr w:type="spellEnd"/>
-            <w:r>
-              <w:rPr>
-                <w:i/>
-                <w:iCs/>
-                <w:sz w:val="22"/>
-                <w:szCs w:val="22"/>
-                <w:lang w:val="en-US"/>
-              </w:rPr>
               <w:t>)</w:t>
             </w:r>
           </w:p>
@@ -40881,7 +41046,7 @@
       <w:tr>
         <w:tc>
           <w:tcPr>
-            <w:tcW w:w="5887" w:type="dxa"/>
+            <w:tcW w:w="5813" w:type="dxa"/>
           </w:tcPr>
           <w:p>
             <w:pPr>
@@ -40921,21 +41086,21 @@
         </w:tc>
         <w:tc>
           <w:tcPr>
-            <w:tcW w:w="5666" w:type="dxa"/>
-          </w:tcPr>
-          <w:p>
-            <w:pPr>
-              <w:rPr>
-                <w:noProof/>
-                <w:sz w:val="22"/>
-                <w:szCs w:val="22"/>
-              </w:rPr>
-            </w:pPr>
-          </w:p>
-        </w:tc>
-        <w:tc>
-          <w:tcPr>
-            <w:tcW w:w="5717" w:type="dxa"/>
+            <w:tcW w:w="4695" w:type="dxa"/>
+          </w:tcPr>
+          <w:p>
+            <w:pPr>
+              <w:rPr>
+                <w:noProof/>
+                <w:sz w:val="22"/>
+                <w:szCs w:val="22"/>
+              </w:rPr>
+            </w:pPr>
+          </w:p>
+        </w:tc>
+        <w:tc>
+          <w:tcPr>
+            <w:tcW w:w="5289" w:type="dxa"/>
           </w:tcPr>
           <w:p>
             <w:pPr>
@@ -40956,6 +41121,401 @@
                 <w:lang w:val="pl-PL"/>
               </w:rPr>
               <w:t>timestamp</w:t>
+            </w:r>
+          </w:p>
+        </w:tc>
+      </w:tr>
+      <w:tr>
+        <w:tc>
+          <w:tcPr>
+            <w:tcW w:w="5813" w:type="dxa"/>
+          </w:tcPr>
+          <w:p>
+            <w:pPr>
+              <w:rPr>
+                <w:b/>
+                <w:bCs/>
+                <w:noProof/>
+                <w:color w:val="000000" w:themeColor="text1"/>
+                <w:sz w:val="22"/>
+                <w:szCs w:val="22"/>
+                <w:lang w:val="pl-PL"/>
+              </w:rPr>
+            </w:pPr>
+            <w:r>
+              <w:rPr>
+                <w:color w:val="000000" w:themeColor="text1"/>
+                <w:sz w:val="22"/>
+                <w:szCs w:val="22"/>
+              </w:rPr>
+              <w:t>&lt;itk:header&gt;&lt;</w:t>
+            </w:r>
+            <w:r>
+              <w:rPr>
+                <w:color w:val="000000" w:themeColor="text1"/>
+                <w:sz w:val="22"/>
+                <w:szCs w:val="22"/>
+                <w:lang w:val="pl-PL"/>
+              </w:rPr>
+              <w:t>a:</w:t>
+            </w:r>
+            <w:r>
+              <w:rPr>
+                <w:color w:val="000000" w:themeColor="text1"/>
+                <w:sz w:val="22"/>
+                <w:szCs w:val="22"/>
+              </w:rPr>
+              <w:t>M</w:t>
+            </w:r>
+            <w:r>
+              <w:rPr>
+                <w:color w:val="000000" w:themeColor="text1"/>
+                <w:sz w:val="22"/>
+                <w:szCs w:val="22"/>
+                <w:lang w:val="pl-PL"/>
+              </w:rPr>
+              <w:t>essageID&gt;</w:t>
+            </w:r>
+          </w:p>
+        </w:tc>
+        <w:tc>
+          <w:tcPr>
+            <w:tcW w:w="4695" w:type="dxa"/>
+          </w:tcPr>
+          <w:p>
+            <w:pPr>
+              <w:rPr>
+                <w:noProof/>
+                <w:color w:val="000000" w:themeColor="text1"/>
+                <w:sz w:val="22"/>
+                <w:szCs w:val="22"/>
+              </w:rPr>
+            </w:pPr>
+          </w:p>
+        </w:tc>
+        <w:tc>
+          <w:tcPr>
+            <w:tcW w:w="5289" w:type="dxa"/>
+          </w:tcPr>
+          <w:p>
+            <w:pPr>
+              <w:rPr>
+                <w:noProof/>
+                <w:color w:val="000000" w:themeColor="text1"/>
+                <w:sz w:val="22"/>
+                <w:szCs w:val="22"/>
+                <w:lang w:val="pl-PL"/>
+              </w:rPr>
+            </w:pPr>
+            <w:r>
+              <w:rPr>
+                <w:noProof/>
+                <w:color w:val="000000" w:themeColor="text1"/>
+                <w:sz w:val="22"/>
+                <w:szCs w:val="22"/>
+                <w:lang w:val="pl-PL"/>
+              </w:rPr>
+              <w:t>id</w:t>
+            </w:r>
+          </w:p>
+        </w:tc>
+      </w:tr>
+      <w:tr>
+        <w:tc>
+          <w:tcPr>
+            <w:tcW w:w="5813" w:type="dxa"/>
+          </w:tcPr>
+          <w:p>
+            <w:pPr>
+              <w:shd w:val="clear" w:color="auto" w:fill="FFFFFE"/>
+              <w:spacing w:line="270" w:lineRule="atLeast"/>
+              <w:rPr>
+                <w:color w:val="000000" w:themeColor="text1"/>
+                <w:sz w:val="22"/>
+                <w:szCs w:val="22"/>
+                <w:lang w:val="en-US"/>
+              </w:rPr>
+            </w:pPr>
+            <w:r>
+              <w:rPr>
+                <w:color w:val="000000" w:themeColor="text1"/>
+                <w:sz w:val="22"/>
+                <w:szCs w:val="22"/>
+              </w:rPr>
+              <w:t>&lt;itk:header&gt;&lt;itk:handlingSpecification&gt;&lt;itk:spec</w:t>
+            </w:r>
+            <w:r>
+              <w:rPr>
+                <w:color w:val="000000" w:themeColor="text1"/>
+                <w:sz w:val="22"/>
+                <w:szCs w:val="22"/>
+                <w:lang w:val="en-US"/>
+              </w:rPr>
+              <w:t xml:space="preserve"> value&gt;</w:t>
+            </w:r>
+          </w:p>
+          <w:p>
+            <w:pPr>
+              <w:rPr>
+                <w:color w:val="000000" w:themeColor="text1"/>
+                <w:sz w:val="22"/>
+                <w:szCs w:val="22"/>
+              </w:rPr>
+            </w:pPr>
+          </w:p>
+        </w:tc>
+        <w:tc>
+          <w:tcPr>
+            <w:tcW w:w="4695" w:type="dxa"/>
+          </w:tcPr>
+          <w:p>
+            <w:pPr>
+              <w:rPr>
+                <w:noProof/>
+                <w:color w:val="000000" w:themeColor="text1"/>
+                <w:sz w:val="22"/>
+                <w:szCs w:val="22"/>
+              </w:rPr>
+            </w:pPr>
+          </w:p>
+        </w:tc>
+        <w:tc>
+          <w:tcPr>
+            <w:tcW w:w="5289" w:type="dxa"/>
+          </w:tcPr>
+          <w:p>
+            <w:pPr>
+              <w:rPr>
+                <w:noProof/>
+                <w:color w:val="000000" w:themeColor="text1"/>
+                <w:sz w:val="22"/>
+                <w:szCs w:val="22"/>
+                <w:lang w:val="pl-PL"/>
+              </w:rPr>
+            </w:pPr>
+            <w:r>
+              <w:rPr>
+                <w:noProof/>
+                <w:color w:val="000000" w:themeColor="text1"/>
+                <w:sz w:val="22"/>
+                <w:szCs w:val="22"/>
+                <w:lang w:val="pl-PL"/>
+              </w:rPr>
+              <w:t>Event</w:t>
+            </w:r>
+          </w:p>
+        </w:tc>
+      </w:tr>
+      <w:tr>
+        <w:tc>
+          <w:tcPr>
+            <w:tcW w:w="5813" w:type="dxa"/>
+          </w:tcPr>
+          <w:p>
+            <w:pPr>
+              <w:shd w:val="clear" w:color="auto" w:fill="FFFFFE"/>
+              <w:spacing w:line="270" w:lineRule="atLeast"/>
+              <w:rPr>
+                <w:color w:val="000000" w:themeColor="text1"/>
+                <w:sz w:val="22"/>
+                <w:szCs w:val="22"/>
+                <w:lang w:val="en-US"/>
+              </w:rPr>
+            </w:pPr>
+            <w:r>
+              <w:rPr>
+                <w:color w:val="000000" w:themeColor="text1"/>
+                <w:sz w:val="22"/>
+                <w:szCs w:val="22"/>
+                <w:lang w:val="en-US"/>
+              </w:rPr>
+              <w:t>Code:</w:t>
+            </w:r>
+            <w:r>
+              <w:rPr>
+                <w:color w:val="000000" w:themeColor="text1"/>
+                <w:sz w:val="22"/>
+                <w:szCs w:val="22"/>
+              </w:rPr>
+              <w:t xml:space="preserve"> &lt;itk:header&gt;&lt;itk:handlingSpecification&gt;&lt;itk:spec</w:t>
+            </w:r>
+            <w:r>
+              <w:rPr>
+                <w:color w:val="000000" w:themeColor="text1"/>
+                <w:sz w:val="22"/>
+                <w:szCs w:val="22"/>
+                <w:lang w:val="en-US"/>
+              </w:rPr>
+              <w:t xml:space="preserve"> value&gt;</w:t>
+            </w:r>
+          </w:p>
+          <w:p>
+            <w:pPr>
+              <w:shd w:val="clear" w:color="auto" w:fill="FFFFFE"/>
+              <w:spacing w:line="270" w:lineRule="atLeast"/>
+              <w:rPr>
+                <w:color w:val="000000" w:themeColor="text1"/>
+                <w:sz w:val="22"/>
+                <w:szCs w:val="22"/>
+                <w:lang w:val="en-US"/>
+              </w:rPr>
+            </w:pPr>
+            <w:r>
+              <w:rPr>
+                <w:b/>
+                <w:bCs/>
+                <w:noProof/>
+                <w:color w:val="000000" w:themeColor="text1"/>
+                <w:sz w:val="22"/>
+                <w:szCs w:val="22"/>
+                <w:lang w:val="en-US"/>
+              </w:rPr>
+              <w:t>System:</w:t>
+            </w:r>
+            <w:r>
+              <w:rPr>
+                <w:color w:val="000000" w:themeColor="text1"/>
+                <w:sz w:val="22"/>
+                <w:szCs w:val="22"/>
+              </w:rPr>
+              <w:t xml:space="preserve"> &lt;itk:header&gt;&lt;itk:handlingSpecification&gt;&lt;itk:spec</w:t>
+            </w:r>
+            <w:r>
+              <w:rPr>
+                <w:color w:val="000000" w:themeColor="text1"/>
+                <w:sz w:val="22"/>
+                <w:szCs w:val="22"/>
+                <w:lang w:val="en-US"/>
+              </w:rPr>
+              <w:t xml:space="preserve"> key&gt;</w:t>
+            </w:r>
+          </w:p>
+          <w:p>
+            <w:pPr>
+              <w:rPr>
+                <w:b/>
+                <w:bCs/>
+                <w:noProof/>
+                <w:color w:val="000000" w:themeColor="text1"/>
+                <w:sz w:val="22"/>
+                <w:szCs w:val="22"/>
+                <w:lang w:val="en-US"/>
+              </w:rPr>
+            </w:pPr>
+          </w:p>
+        </w:tc>
+        <w:tc>
+          <w:tcPr>
+            <w:tcW w:w="4695" w:type="dxa"/>
+          </w:tcPr>
+          <w:p>
+            <w:pPr>
+              <w:rPr>
+                <w:noProof/>
+                <w:color w:val="000000" w:themeColor="text1"/>
+                <w:sz w:val="22"/>
+                <w:szCs w:val="22"/>
+              </w:rPr>
+            </w:pPr>
+          </w:p>
+        </w:tc>
+        <w:tc>
+          <w:tcPr>
+            <w:tcW w:w="5289" w:type="dxa"/>
+          </w:tcPr>
+          <w:p>
+            <w:pPr>
+              <w:rPr>
+                <w:noProof/>
+                <w:color w:val="000000" w:themeColor="text1"/>
+                <w:sz w:val="22"/>
+                <w:szCs w:val="22"/>
+                <w:lang w:val="pl-PL"/>
+              </w:rPr>
+            </w:pPr>
+            <w:r>
+              <w:rPr>
+                <w:noProof/>
+                <w:color w:val="000000" w:themeColor="text1"/>
+                <w:sz w:val="22"/>
+                <w:szCs w:val="22"/>
+                <w:lang w:val="pl-PL"/>
+              </w:rPr>
+              <w:t>Reason</w:t>
+            </w:r>
+          </w:p>
+        </w:tc>
+      </w:tr>
+      <w:tr>
+        <w:tc>
+          <w:tcPr>
+            <w:tcW w:w="5813" w:type="dxa"/>
+          </w:tcPr>
+          <w:p>
+            <w:pPr>
+              <w:rPr>
+                <w:color w:val="000000" w:themeColor="text1"/>
+                <w:sz w:val="22"/>
+                <w:szCs w:val="22"/>
+              </w:rPr>
+            </w:pPr>
+            <w:r>
+              <w:rPr>
+                <w:color w:val="000000" w:themeColor="text1"/>
+                <w:sz w:val="22"/>
+                <w:szCs w:val="22"/>
+              </w:rPr>
+              <w:t>&lt;itk:header&gt;&lt;itk:handlingSpecification&gt;&lt;itk:</w:t>
+            </w:r>
+            <w:r>
+              <w:rPr>
+                <w:color w:val="000000" w:themeColor="text1"/>
+                <w:sz w:val="22"/>
+                <w:szCs w:val="22"/>
+                <w:lang w:val="en-US"/>
+              </w:rPr>
+              <w:t>senderAddress&gt;</w:t>
+            </w:r>
+          </w:p>
+        </w:tc>
+        <w:tc>
+          <w:tcPr>
+            <w:tcW w:w="4695" w:type="dxa"/>
+          </w:tcPr>
+          <w:p>
+            <w:pPr>
+              <w:rPr>
+                <w:noProof/>
+                <w:color w:val="000000" w:themeColor="text1"/>
+                <w:sz w:val="22"/>
+                <w:szCs w:val="22"/>
+              </w:rPr>
+            </w:pPr>
+          </w:p>
+        </w:tc>
+        <w:tc>
+          <w:tcPr>
+            <w:tcW w:w="5289" w:type="dxa"/>
+          </w:tcPr>
+          <w:p>
+            <w:pPr>
+              <w:rPr>
+                <w:noProof/>
+                <w:color w:val="000000" w:themeColor="text1"/>
+                <w:sz w:val="22"/>
+                <w:szCs w:val="22"/>
+                <w:lang w:val="pl-PL"/>
+              </w:rPr>
+            </w:pPr>
+            <w:r>
+              <w:rPr>
+                <w:noProof/>
+                <w:color w:val="000000" w:themeColor="text1"/>
+                <w:sz w:val="22"/>
+                <w:szCs w:val="22"/>
+                <w:lang w:val="pl-PL"/>
+              </w:rPr>
+              <w:t>Destination</w:t>
             </w:r>
           </w:p>
         </w:tc>

</xml_diff>

<commit_message>
NIAD_1693 Map Clinical Document Effective Time (#199)
* NIAD_1693 Map Clinical Document Effective Time

* NIAD_1693 Map Clinical Document Effective Time editing IGNORED_JSON_PATHS and documentation. Removing ParseException from methods

* NIAD_1693 Map Clinical Document Effective Time editing IGNORED_JSON_PATHS. Removing ParseException from methods

* NIAD_1693 Map Clinical Document Effective Time editing documentation

* NIAD_1693 Map Clinical Document Effective Time editing documentation
</commit_message>
<xml_diff>
--- a/doc/ITK_FHIR_mapping.docx
+++ b/doc/ITK_FHIR_mapping.docx
@@ -2280,7 +2280,6 @@
                 <w:sz w:val="22"/>
                 <w:szCs w:val="22"/>
               </w:rPr>
-              <w:lastRenderedPageBreak/>
               <w:t>Not populated</w:t>
             </w:r>
           </w:p>
@@ -6352,7 +6351,6 @@
                 <w:sz w:val="22"/>
                 <w:szCs w:val="22"/>
               </w:rPr>
-              <w:lastRenderedPageBreak/>
               <w:t xml:space="preserve">See ITK column of </w:t>
             </w:r>
             <w:r>
@@ -8571,7 +8569,6 @@
                 <w:sz w:val="22"/>
                 <w:szCs w:val="22"/>
               </w:rPr>
-              <w:lastRenderedPageBreak/>
               <w:t>Value</w:t>
             </w:r>
             <w:r>
@@ -10497,7 +10494,6 @@
                 <w:sz w:val="22"/>
                 <w:szCs w:val="22"/>
               </w:rPr>
-              <w:lastRenderedPageBreak/>
               <w:t>Not populated</w:t>
             </w:r>
           </w:p>
@@ -12463,7 +12459,6 @@
                 <w:sz w:val="22"/>
                 <w:szCs w:val="22"/>
               </w:rPr>
-              <w:lastRenderedPageBreak/>
               <w:t>Value = &lt;clinicalDocument&gt;&lt;setId root=”</w:t>
             </w:r>
             <w:r>
@@ -14306,7 +14301,6 @@
                 <w:sz w:val="22"/>
                 <w:szCs w:val="22"/>
               </w:rPr>
-              <w:lastRenderedPageBreak/>
               <w:t>Not populated</w:t>
             </w:r>
           </w:p>
@@ -16201,7 +16195,6 @@
                 <w:sz w:val="22"/>
                 <w:szCs w:val="22"/>
               </w:rPr>
-              <w:lastRenderedPageBreak/>
               <w:t>Not populated</w:t>
             </w:r>
           </w:p>
@@ -18475,7 +18468,6 @@
                 <w:sz w:val="22"/>
                 <w:szCs w:val="22"/>
               </w:rPr>
-              <w:lastRenderedPageBreak/>
               <w:t>Not populated</w:t>
             </w:r>
           </w:p>
@@ -20477,7 +20469,6 @@
                 <w:sz w:val="22"/>
                 <w:szCs w:val="22"/>
               </w:rPr>
-              <w:lastRenderedPageBreak/>
               <w:t xml:space="preserve">See ITK column of </w:t>
             </w:r>
             <w:r>
@@ -22878,7 +22869,6 @@
                 <w:sz w:val="22"/>
                 <w:szCs w:val="22"/>
               </w:rPr>
-              <w:lastRenderedPageBreak/>
               <w:t>No mapping</w:t>
             </w:r>
           </w:p>
@@ -24321,7 +24311,6 @@
                 <w:sz w:val="22"/>
                 <w:szCs w:val="22"/>
               </w:rPr>
-              <w:lastRenderedPageBreak/>
               <w:t>&lt;triageLine&gt;&lt;question&gt;&lt;answers&gt; &lt;answer&gt;&lt;text&gt;</w:t>
             </w:r>
           </w:p>
@@ -25921,7 +25910,6 @@
                 <w:sz w:val="22"/>
                 <w:szCs w:val="22"/>
               </w:rPr>
-              <w:lastRenderedPageBreak/>
               <w:t>Not populated</w:t>
             </w:r>
           </w:p>
@@ -27537,7 +27525,6 @@
                 <w:sz w:val="22"/>
                 <w:szCs w:val="22"/>
               </w:rPr>
-              <w:lastRenderedPageBreak/>
               <w:t>Not populated</w:t>
             </w:r>
           </w:p>
@@ -29483,7 +29470,6 @@
                 <w:sz w:val="22"/>
                 <w:szCs w:val="22"/>
               </w:rPr>
-              <w:lastRenderedPageBreak/>
               <w:t>Not populated</w:t>
             </w:r>
           </w:p>
@@ -31560,7 +31546,6 @@
                 <w:sz w:val="22"/>
                 <w:szCs w:val="22"/>
               </w:rPr>
-              <w:lastRenderedPageBreak/>
               <w:t>Not populated</w:t>
             </w:r>
           </w:p>
@@ -35706,7 +35691,6 @@
                 <w:sz w:val="22"/>
                 <w:szCs w:val="22"/>
               </w:rPr>
-              <w:lastRenderedPageBreak/>
               <w:t>&lt;organization&gt;&lt;telecom&gt;</w:t>
             </w:r>
           </w:p>
@@ -41641,7 +41625,6 @@
                 <w:sz w:val="22"/>
                 <w:szCs w:val="22"/>
               </w:rPr>
-              <w:lastRenderedPageBreak/>
               <w:t>ITK</w:t>
             </w:r>
             <w:r>
@@ -42549,14 +42532,14 @@
         <w:tblLook w:val="04A0" w:firstRow="1" w:lastRow="0" w:firstColumn="1" w:lastColumn="0" w:noHBand="0" w:noVBand="1"/>
       </w:tblPr>
       <w:tblGrid>
-        <w:gridCol w:w="5756"/>
-        <w:gridCol w:w="5757"/>
-        <w:gridCol w:w="5757"/>
+        <w:gridCol w:w="5887"/>
+        <w:gridCol w:w="5666"/>
+        <w:gridCol w:w="5717"/>
       </w:tblGrid>
       <w:tr>
         <w:tc>
           <w:tcPr>
-            <w:tcW w:w="5756" w:type="dxa"/>
+            <w:tcW w:w="5887" w:type="dxa"/>
           </w:tcPr>
           <w:p>
             <w:pPr>
@@ -42592,7 +42575,7 @@
         </w:tc>
         <w:tc>
           <w:tcPr>
-            <w:tcW w:w="5757" w:type="dxa"/>
+            <w:tcW w:w="5666" w:type="dxa"/>
           </w:tcPr>
           <w:p>
             <w:pPr>
@@ -42628,7 +42611,7 @@
         </w:tc>
         <w:tc>
           <w:tcPr>
-            <w:tcW w:w="5757" w:type="dxa"/>
+            <w:tcW w:w="5717" w:type="dxa"/>
           </w:tcPr>
           <w:p>
             <w:pPr>
@@ -42666,7 +42649,7 @@
       <w:tr>
         <w:tc>
           <w:tcPr>
-            <w:tcW w:w="5756" w:type="dxa"/>
+            <w:tcW w:w="5887" w:type="dxa"/>
           </w:tcPr>
           <w:p>
             <w:pPr>
@@ -42737,21 +42720,21 @@
         </w:tc>
         <w:tc>
           <w:tcPr>
-            <w:tcW w:w="5757" w:type="dxa"/>
-          </w:tcPr>
-          <w:p>
-            <w:pPr>
-              <w:rPr>
-                <w:noProof/>
-                <w:sz w:val="22"/>
-                <w:szCs w:val="22"/>
-              </w:rPr>
-            </w:pPr>
-          </w:p>
-        </w:tc>
-        <w:tc>
-          <w:tcPr>
-            <w:tcW w:w="5757" w:type="dxa"/>
+            <w:tcW w:w="5666" w:type="dxa"/>
+          </w:tcPr>
+          <w:p>
+            <w:pPr>
+              <w:rPr>
+                <w:noProof/>
+                <w:sz w:val="22"/>
+                <w:szCs w:val="22"/>
+              </w:rPr>
+            </w:pPr>
+          </w:p>
+        </w:tc>
+        <w:tc>
+          <w:tcPr>
+            <w:tcW w:w="5717" w:type="dxa"/>
           </w:tcPr>
           <w:p>
             <w:pPr>
@@ -42863,7 +42846,7 @@
       <w:tr>
         <w:tc>
           <w:tcPr>
-            <w:tcW w:w="5756" w:type="dxa"/>
+            <w:tcW w:w="5887" w:type="dxa"/>
           </w:tcPr>
           <w:p>
             <w:pPr>
@@ -42926,22 +42909,22 @@
         </w:tc>
         <w:tc>
           <w:tcPr>
-            <w:tcW w:w="5757" w:type="dxa"/>
-          </w:tcPr>
-          <w:p>
-            <w:pPr>
-              <w:rPr>
-                <w:noProof/>
-                <w:color w:val="000000" w:themeColor="text1"/>
-                <w:sz w:val="22"/>
-                <w:szCs w:val="22"/>
-              </w:rPr>
-            </w:pPr>
-          </w:p>
-        </w:tc>
-        <w:tc>
-          <w:tcPr>
-            <w:tcW w:w="5757" w:type="dxa"/>
+            <w:tcW w:w="5666" w:type="dxa"/>
+          </w:tcPr>
+          <w:p>
+            <w:pPr>
+              <w:rPr>
+                <w:noProof/>
+                <w:color w:val="000000" w:themeColor="text1"/>
+                <w:sz w:val="22"/>
+                <w:szCs w:val="22"/>
+              </w:rPr>
+            </w:pPr>
+          </w:p>
+        </w:tc>
+        <w:tc>
+          <w:tcPr>
+            <w:tcW w:w="5717" w:type="dxa"/>
           </w:tcPr>
           <w:p>
             <w:pPr>
@@ -42969,7 +42952,7 @@
       <w:tr>
         <w:tc>
           <w:tcPr>
-            <w:tcW w:w="5756" w:type="dxa"/>
+            <w:tcW w:w="5887" w:type="dxa"/>
           </w:tcPr>
           <w:p>
             <w:pPr>
@@ -43012,22 +42995,22 @@
         </w:tc>
         <w:tc>
           <w:tcPr>
-            <w:tcW w:w="5757" w:type="dxa"/>
-          </w:tcPr>
-          <w:p>
-            <w:pPr>
-              <w:rPr>
-                <w:noProof/>
-                <w:color w:val="000000" w:themeColor="text1"/>
-                <w:sz w:val="22"/>
-                <w:szCs w:val="22"/>
-              </w:rPr>
-            </w:pPr>
-          </w:p>
-        </w:tc>
-        <w:tc>
-          <w:tcPr>
-            <w:tcW w:w="5757" w:type="dxa"/>
+            <w:tcW w:w="5666" w:type="dxa"/>
+          </w:tcPr>
+          <w:p>
+            <w:pPr>
+              <w:rPr>
+                <w:noProof/>
+                <w:color w:val="000000" w:themeColor="text1"/>
+                <w:sz w:val="22"/>
+                <w:szCs w:val="22"/>
+              </w:rPr>
+            </w:pPr>
+          </w:p>
+        </w:tc>
+        <w:tc>
+          <w:tcPr>
+            <w:tcW w:w="5717" w:type="dxa"/>
           </w:tcPr>
           <w:p>
             <w:pPr>
@@ -43055,7 +43038,7 @@
       <w:tr>
         <w:tc>
           <w:tcPr>
-            <w:tcW w:w="5756" w:type="dxa"/>
+            <w:tcW w:w="5887" w:type="dxa"/>
           </w:tcPr>
           <w:p>
             <w:pPr>
@@ -43188,22 +43171,22 @@
         </w:tc>
         <w:tc>
           <w:tcPr>
-            <w:tcW w:w="5757" w:type="dxa"/>
-          </w:tcPr>
-          <w:p>
-            <w:pPr>
-              <w:rPr>
-                <w:noProof/>
-                <w:color w:val="000000" w:themeColor="text1"/>
-                <w:sz w:val="22"/>
-                <w:szCs w:val="22"/>
-              </w:rPr>
-            </w:pPr>
-          </w:p>
-        </w:tc>
-        <w:tc>
-          <w:tcPr>
-            <w:tcW w:w="5757" w:type="dxa"/>
+            <w:tcW w:w="5666" w:type="dxa"/>
+          </w:tcPr>
+          <w:p>
+            <w:pPr>
+              <w:rPr>
+                <w:noProof/>
+                <w:color w:val="000000" w:themeColor="text1"/>
+                <w:sz w:val="22"/>
+                <w:szCs w:val="22"/>
+              </w:rPr>
+            </w:pPr>
+          </w:p>
+        </w:tc>
+        <w:tc>
+          <w:tcPr>
+            <w:tcW w:w="5717" w:type="dxa"/>
           </w:tcPr>
           <w:p>
             <w:pPr>
@@ -43231,7 +43214,7 @@
       <w:tr>
         <w:tc>
           <w:tcPr>
-            <w:tcW w:w="5756" w:type="dxa"/>
+            <w:tcW w:w="5887" w:type="dxa"/>
           </w:tcPr>
           <w:p>
             <w:pPr>
@@ -43273,22 +43256,22 @@
         </w:tc>
         <w:tc>
           <w:tcPr>
-            <w:tcW w:w="5757" w:type="dxa"/>
-          </w:tcPr>
-          <w:p>
-            <w:pPr>
-              <w:rPr>
-                <w:noProof/>
-                <w:color w:val="000000" w:themeColor="text1"/>
-                <w:sz w:val="22"/>
-                <w:szCs w:val="22"/>
-              </w:rPr>
-            </w:pPr>
-          </w:p>
-        </w:tc>
-        <w:tc>
-          <w:tcPr>
-            <w:tcW w:w="5757" w:type="dxa"/>
+            <w:tcW w:w="5666" w:type="dxa"/>
+          </w:tcPr>
+          <w:p>
+            <w:pPr>
+              <w:rPr>
+                <w:noProof/>
+                <w:color w:val="000000" w:themeColor="text1"/>
+                <w:sz w:val="22"/>
+                <w:szCs w:val="22"/>
+              </w:rPr>
+            </w:pPr>
+          </w:p>
+        </w:tc>
+        <w:tc>
+          <w:tcPr>
+            <w:tcW w:w="5717" w:type="dxa"/>
           </w:tcPr>
           <w:p>
             <w:pPr>
@@ -43309,6 +43292,118 @@
                 <w:lang w:val="pl-PL"/>
               </w:rPr>
               <w:t>Destination</w:t>
+            </w:r>
+          </w:p>
+        </w:tc>
+      </w:tr>
+      <w:tr>
+        <w:tc>
+          <w:tcPr>
+            <w:tcW w:w="5887" w:type="dxa"/>
+          </w:tcPr>
+          <w:p>
+            <w:pPr>
+              <w:rPr>
+                <w:rFonts w:cstheme="minorHAnsi"/>
+                <w:color w:val="000000" w:themeColor="text1"/>
+                <w:sz w:val="22"/>
+                <w:szCs w:val="22"/>
+                <w:lang w:val="pl-PL"/>
+              </w:rPr>
+            </w:pPr>
+            <w:r>
+              <w:rPr>
+                <w:rFonts w:cstheme="minorHAnsi"/>
+                <w:color w:val="000000" w:themeColor="text1"/>
+                <w:sz w:val="22"/>
+                <w:szCs w:val="22"/>
+                <w:lang w:val="pl-PL"/>
+              </w:rPr>
+              <w:t>&lt;</w:t>
+            </w:r>
+            <w:proofErr w:type="spellStart"/>
+            <w:r>
+              <w:rPr>
+                <w:rFonts w:cstheme="minorHAnsi"/>
+                <w:color w:val="000000" w:themeColor="text1"/>
+                <w:sz w:val="22"/>
+                <w:szCs w:val="22"/>
+                <w:lang w:val="pl-PL"/>
+              </w:rPr>
+              <w:t>ClinicalDocument</w:t>
+            </w:r>
+            <w:proofErr w:type="spellEnd"/>
+            <w:r>
+              <w:rPr>
+                <w:rFonts w:cstheme="minorHAnsi"/>
+                <w:color w:val="000000" w:themeColor="text1"/>
+                <w:sz w:val="22"/>
+                <w:szCs w:val="22"/>
+                <w:lang w:val="pl-PL"/>
+              </w:rPr>
+              <w:t>&gt;&lt;</w:t>
+            </w:r>
+            <w:proofErr w:type="spellStart"/>
+            <w:r>
+              <w:rPr>
+                <w:rFonts w:cstheme="minorHAnsi"/>
+                <w:color w:val="000000" w:themeColor="text1"/>
+                <w:sz w:val="22"/>
+                <w:szCs w:val="22"/>
+                <w:lang w:val="pl-PL"/>
+              </w:rPr>
+              <w:t>effectiveTime</w:t>
+            </w:r>
+            <w:proofErr w:type="spellEnd"/>
+            <w:r>
+              <w:rPr>
+                <w:rFonts w:cstheme="minorHAnsi"/>
+                <w:color w:val="000000" w:themeColor="text1"/>
+                <w:sz w:val="22"/>
+                <w:szCs w:val="22"/>
+                <w:lang w:val="pl-PL"/>
+              </w:rPr>
+              <w:t>&gt;</w:t>
+            </w:r>
+          </w:p>
+        </w:tc>
+        <w:tc>
+          <w:tcPr>
+            <w:tcW w:w="5666" w:type="dxa"/>
+          </w:tcPr>
+          <w:p>
+            <w:pPr>
+              <w:rPr>
+                <w:noProof/>
+                <w:sz w:val="22"/>
+                <w:szCs w:val="22"/>
+              </w:rPr>
+            </w:pPr>
+          </w:p>
+        </w:tc>
+        <w:tc>
+          <w:tcPr>
+            <w:tcW w:w="5717" w:type="dxa"/>
+          </w:tcPr>
+          <w:p>
+            <w:pPr>
+              <w:rPr>
+                <w:noProof/>
+                <w:color w:val="000000" w:themeColor="text1"/>
+                <w:sz w:val="22"/>
+                <w:szCs w:val="22"/>
+                <w:lang w:val="pl-PL"/>
+              </w:rPr>
+            </w:pPr>
+            <w:r>
+              <w:rPr>
+                <w:noProof/>
+                <w:color w:val="000000" w:themeColor="text1"/>
+                <w:sz w:val="22"/>
+                <w:szCs w:val="22"/>
+                <w:lang w:val="pl-PL"/>
+              </w:rPr>
+              <w:t>timestamp</w:t>
             </w:r>
           </w:p>
         </w:tc>

</xml_diff>

<commit_message>
NIAD-1665: Map Location name
</commit_message>
<xml_diff>
--- a/doc/ITK_FHIR_mapping.docx
+++ b/doc/ITK_FHIR_mapping.docx
@@ -2280,6 +2280,7 @@
                 <w:sz w:val="22"/>
                 <w:szCs w:val="22"/>
               </w:rPr>
+              <w:lastRenderedPageBreak/>
               <w:t>Not populated</w:t>
             </w:r>
           </w:p>
@@ -6351,6 +6352,7 @@
                 <w:sz w:val="22"/>
                 <w:szCs w:val="22"/>
               </w:rPr>
+              <w:lastRenderedPageBreak/>
               <w:t xml:space="preserve">See ITK column of </w:t>
             </w:r>
             <w:r>
@@ -8569,6 +8571,7 @@
                 <w:sz w:val="22"/>
                 <w:szCs w:val="22"/>
               </w:rPr>
+              <w:lastRenderedPageBreak/>
               <w:t>Value</w:t>
             </w:r>
             <w:r>
@@ -10494,6 +10497,7 @@
                 <w:sz w:val="22"/>
                 <w:szCs w:val="22"/>
               </w:rPr>
+              <w:lastRenderedPageBreak/>
               <w:t>Not populated</w:t>
             </w:r>
           </w:p>
@@ -12459,6 +12463,7 @@
                 <w:sz w:val="22"/>
                 <w:szCs w:val="22"/>
               </w:rPr>
+              <w:lastRenderedPageBreak/>
               <w:t>Value = &lt;clinicalDocument&gt;&lt;setId root=”</w:t>
             </w:r>
             <w:r>
@@ -14301,6 +14306,7 @@
                 <w:sz w:val="22"/>
                 <w:szCs w:val="22"/>
               </w:rPr>
+              <w:lastRenderedPageBreak/>
               <w:t>Not populated</w:t>
             </w:r>
           </w:p>
@@ -16195,6 +16201,7 @@
                 <w:sz w:val="22"/>
                 <w:szCs w:val="22"/>
               </w:rPr>
+              <w:lastRenderedPageBreak/>
               <w:t>Not populated</w:t>
             </w:r>
           </w:p>
@@ -18468,6 +18475,7 @@
                 <w:sz w:val="22"/>
                 <w:szCs w:val="22"/>
               </w:rPr>
+              <w:lastRenderedPageBreak/>
               <w:t>Not populated</w:t>
             </w:r>
           </w:p>
@@ -20469,6 +20477,7 @@
                 <w:sz w:val="22"/>
                 <w:szCs w:val="22"/>
               </w:rPr>
+              <w:lastRenderedPageBreak/>
               <w:t xml:space="preserve">See ITK column of </w:t>
             </w:r>
             <w:r>
@@ -22869,6 +22878,7 @@
                 <w:sz w:val="22"/>
                 <w:szCs w:val="22"/>
               </w:rPr>
+              <w:lastRenderedPageBreak/>
               <w:t>No mapping</w:t>
             </w:r>
           </w:p>
@@ -24311,6 +24321,7 @@
                 <w:sz w:val="22"/>
                 <w:szCs w:val="22"/>
               </w:rPr>
+              <w:lastRenderedPageBreak/>
               <w:t>&lt;triageLine&gt;&lt;question&gt;&lt;answers&gt; &lt;answer&gt;&lt;text&gt;</w:t>
             </w:r>
           </w:p>
@@ -25910,6 +25921,7 @@
                 <w:sz w:val="22"/>
                 <w:szCs w:val="22"/>
               </w:rPr>
+              <w:lastRenderedPageBreak/>
               <w:t>Not populated</w:t>
             </w:r>
           </w:p>
@@ -27525,6 +27537,7 @@
                 <w:sz w:val="22"/>
                 <w:szCs w:val="22"/>
               </w:rPr>
+              <w:lastRenderedPageBreak/>
               <w:t>Not populated</w:t>
             </w:r>
           </w:p>
@@ -29470,6 +29483,7 @@
                 <w:sz w:val="22"/>
                 <w:szCs w:val="22"/>
               </w:rPr>
+              <w:lastRenderedPageBreak/>
               <w:t>Not populated</w:t>
             </w:r>
           </w:p>
@@ -31219,16 +31233,35 @@
                 <w:noProof/>
                 <w:sz w:val="22"/>
                 <w:szCs w:val="22"/>
-              </w:rPr>
-            </w:pPr>
-            <w:r>
-              <w:rPr>
-                <w:rFonts w:cstheme="minorHAnsi"/>
-                <w:color w:val="FF0000"/>
-                <w:sz w:val="22"/>
-                <w:szCs w:val="22"/>
-              </w:rPr>
-              <w:t>Not populated</w:t>
+                <w:lang w:val="pl-PL"/>
+              </w:rPr>
+            </w:pPr>
+            <w:r>
+              <w:rPr>
+                <w:noProof/>
+                <w:sz w:val="22"/>
+                <w:szCs w:val="22"/>
+                <w:lang w:val="pl-PL"/>
+              </w:rPr>
+              <w:t>&lt;</w:t>
+            </w:r>
+            <w:r>
+              <w:rPr>
+                <w:noProof/>
+                <w:sz w:val="22"/>
+                <w:szCs w:val="22"/>
+                <w:lang w:val="pl-PL"/>
+              </w:rPr>
+              <w:t>healthCareFacility</w:t>
+            </w:r>
+            <w:r>
+              <w:rPr>
+                <w:noProof/>
+                <w:sz w:val="22"/>
+                <w:szCs w:val="22"/>
+                <w:lang w:val="pl-PL"/>
+              </w:rPr>
+              <w:t>&gt;&lt;location&gt;&lt;name&gt;</w:t>
             </w:r>
           </w:p>
         </w:tc>
@@ -31546,6 +31579,7 @@
                 <w:sz w:val="22"/>
                 <w:szCs w:val="22"/>
               </w:rPr>
+              <w:lastRenderedPageBreak/>
               <w:t>Not populated</w:t>
             </w:r>
           </w:p>
@@ -35691,6 +35725,7 @@
                 <w:sz w:val="22"/>
                 <w:szCs w:val="22"/>
               </w:rPr>
+              <w:lastRenderedPageBreak/>
               <w:t>&lt;organization&gt;&lt;telecom&gt;</w:t>
             </w:r>
           </w:p>
@@ -41625,6 +41660,7 @@
                 <w:sz w:val="22"/>
                 <w:szCs w:val="22"/>
               </w:rPr>
+              <w:lastRenderedPageBreak/>
               <w:t>ITK</w:t>
             </w:r>
             <w:r>

</xml_diff>

<commit_message>
NIAD-1665: Map Location name (#201)
</commit_message>
<xml_diff>
--- a/doc/ITK_FHIR_mapping.docx
+++ b/doc/ITK_FHIR_mapping.docx
@@ -2280,6 +2280,7 @@
                 <w:sz w:val="22"/>
                 <w:szCs w:val="22"/>
               </w:rPr>
+              <w:lastRenderedPageBreak/>
               <w:t>Not populated</w:t>
             </w:r>
           </w:p>
@@ -6351,6 +6352,7 @@
                 <w:sz w:val="22"/>
                 <w:szCs w:val="22"/>
               </w:rPr>
+              <w:lastRenderedPageBreak/>
               <w:t xml:space="preserve">See ITK column of </w:t>
             </w:r>
             <w:r>
@@ -8569,6 +8571,7 @@
                 <w:sz w:val="22"/>
                 <w:szCs w:val="22"/>
               </w:rPr>
+              <w:lastRenderedPageBreak/>
               <w:t>Value</w:t>
             </w:r>
             <w:r>
@@ -10494,6 +10497,7 @@
                 <w:sz w:val="22"/>
                 <w:szCs w:val="22"/>
               </w:rPr>
+              <w:lastRenderedPageBreak/>
               <w:t>Not populated</w:t>
             </w:r>
           </w:p>
@@ -12459,6 +12463,7 @@
                 <w:sz w:val="22"/>
                 <w:szCs w:val="22"/>
               </w:rPr>
+              <w:lastRenderedPageBreak/>
               <w:t>Value = &lt;clinicalDocument&gt;&lt;setId root=”</w:t>
             </w:r>
             <w:r>
@@ -14301,6 +14306,7 @@
                 <w:sz w:val="22"/>
                 <w:szCs w:val="22"/>
               </w:rPr>
+              <w:lastRenderedPageBreak/>
               <w:t>Not populated</w:t>
             </w:r>
           </w:p>
@@ -16195,6 +16201,7 @@
                 <w:sz w:val="22"/>
                 <w:szCs w:val="22"/>
               </w:rPr>
+              <w:lastRenderedPageBreak/>
               <w:t>Not populated</w:t>
             </w:r>
           </w:p>
@@ -18468,6 +18475,7 @@
                 <w:sz w:val="22"/>
                 <w:szCs w:val="22"/>
               </w:rPr>
+              <w:lastRenderedPageBreak/>
               <w:t>Not populated</w:t>
             </w:r>
           </w:p>
@@ -20469,6 +20477,7 @@
                 <w:sz w:val="22"/>
                 <w:szCs w:val="22"/>
               </w:rPr>
+              <w:lastRenderedPageBreak/>
               <w:t xml:space="preserve">See ITK column of </w:t>
             </w:r>
             <w:r>
@@ -22869,6 +22878,7 @@
                 <w:sz w:val="22"/>
                 <w:szCs w:val="22"/>
               </w:rPr>
+              <w:lastRenderedPageBreak/>
               <w:t>No mapping</w:t>
             </w:r>
           </w:p>
@@ -24311,6 +24321,7 @@
                 <w:sz w:val="22"/>
                 <w:szCs w:val="22"/>
               </w:rPr>
+              <w:lastRenderedPageBreak/>
               <w:t>&lt;triageLine&gt;&lt;question&gt;&lt;answers&gt; &lt;answer&gt;&lt;text&gt;</w:t>
             </w:r>
           </w:p>
@@ -25910,6 +25921,7 @@
                 <w:sz w:val="22"/>
                 <w:szCs w:val="22"/>
               </w:rPr>
+              <w:lastRenderedPageBreak/>
               <w:t>Not populated</w:t>
             </w:r>
           </w:p>
@@ -27525,6 +27537,7 @@
                 <w:sz w:val="22"/>
                 <w:szCs w:val="22"/>
               </w:rPr>
+              <w:lastRenderedPageBreak/>
               <w:t>Not populated</w:t>
             </w:r>
           </w:p>
@@ -29470,6 +29483,7 @@
                 <w:sz w:val="22"/>
                 <w:szCs w:val="22"/>
               </w:rPr>
+              <w:lastRenderedPageBreak/>
               <w:t>Not populated</w:t>
             </w:r>
           </w:p>
@@ -31219,16 +31233,35 @@
                 <w:noProof/>
                 <w:sz w:val="22"/>
                 <w:szCs w:val="22"/>
-              </w:rPr>
-            </w:pPr>
-            <w:r>
-              <w:rPr>
-                <w:rFonts w:cstheme="minorHAnsi"/>
-                <w:color w:val="FF0000"/>
-                <w:sz w:val="22"/>
-                <w:szCs w:val="22"/>
-              </w:rPr>
-              <w:t>Not populated</w:t>
+                <w:lang w:val="pl-PL"/>
+              </w:rPr>
+            </w:pPr>
+            <w:r>
+              <w:rPr>
+                <w:noProof/>
+                <w:sz w:val="22"/>
+                <w:szCs w:val="22"/>
+                <w:lang w:val="pl-PL"/>
+              </w:rPr>
+              <w:t>&lt;</w:t>
+            </w:r>
+            <w:r>
+              <w:rPr>
+                <w:noProof/>
+                <w:sz w:val="22"/>
+                <w:szCs w:val="22"/>
+                <w:lang w:val="pl-PL"/>
+              </w:rPr>
+              <w:t>healthCareFacility</w:t>
+            </w:r>
+            <w:r>
+              <w:rPr>
+                <w:noProof/>
+                <w:sz w:val="22"/>
+                <w:szCs w:val="22"/>
+                <w:lang w:val="pl-PL"/>
+              </w:rPr>
+              <w:t>&gt;&lt;location&gt;&lt;name&gt;</w:t>
             </w:r>
           </w:p>
         </w:tc>
@@ -31546,6 +31579,7 @@
                 <w:sz w:val="22"/>
                 <w:szCs w:val="22"/>
               </w:rPr>
+              <w:lastRenderedPageBreak/>
               <w:t>Not populated</w:t>
             </w:r>
           </w:p>
@@ -35691,6 +35725,7 @@
                 <w:sz w:val="22"/>
                 <w:szCs w:val="22"/>
               </w:rPr>
+              <w:lastRenderedPageBreak/>
               <w:t>&lt;organization&gt;&lt;telecom&gt;</w:t>
             </w:r>
           </w:p>
@@ -41625,6 +41660,7 @@
                 <w:sz w:val="22"/>
                 <w:szCs w:val="22"/>
               </w:rPr>
+              <w:lastRenderedPageBreak/>
               <w:t>ITK</w:t>
             </w:r>
             <w:r>

</xml_diff>

<commit_message>
NIAD-1689: Map clinical document informant (#202)
* NIAD-1689: Map RelatedEntity Code to RelatedPErson Relationship

* NIAD-1689: Map relationship based on RelatedEntity.Code values

* NIAD-1689: Update unit tests

* NIAD-1689: Fix implementation, add unit tests

* NIAD-1689: Update documentation
</commit_message>
<xml_diff>
--- a/doc/ITK_FHIR_mapping.docx
+++ b/doc/ITK_FHIR_mapping.docx
@@ -2854,7 +2854,7 @@
           <w:p>
             <w:pPr>
               <w:rPr>
-                <w:noProof/>
+                <w:rFonts w:cstheme="minorHAnsi"/>
                 <w:color w:val="000000" w:themeColor="text1"/>
                 <w:sz w:val="22"/>
                 <w:szCs w:val="22"/>
@@ -2904,6 +2904,71 @@
               <w:t>"&gt;</w:t>
             </w:r>
           </w:p>
+          <w:p>
+            <w:pPr>
+              <w:rPr>
+                <w:rFonts w:cstheme="minorHAnsi"/>
+                <w:color w:val="000000" w:themeColor="text1"/>
+                <w:sz w:val="22"/>
+                <w:szCs w:val="22"/>
+                <w:lang w:val="en-US"/>
+              </w:rPr>
+            </w:pPr>
+          </w:p>
+          <w:p>
+            <w:pPr>
+              <w:rPr>
+                <w:rFonts w:cstheme="minorHAnsi"/>
+                <w:color w:val="000000" w:themeColor="text1"/>
+                <w:sz w:val="22"/>
+                <w:szCs w:val="22"/>
+                <w:lang w:val="en-US"/>
+              </w:rPr>
+            </w:pPr>
+          </w:p>
+          <w:p>
+            <w:pPr>
+              <w:rPr>
+                <w:rFonts w:cstheme="minorHAnsi"/>
+                <w:color w:val="000000" w:themeColor="text1"/>
+                <w:sz w:val="22"/>
+                <w:szCs w:val="22"/>
+                <w:lang w:val="en-US"/>
+              </w:rPr>
+            </w:pPr>
+          </w:p>
+          <w:p>
+            <w:pPr>
+              <w:rPr>
+                <w:rFonts w:cstheme="minorHAnsi"/>
+                <w:color w:val="000000" w:themeColor="text1"/>
+                <w:sz w:val="22"/>
+                <w:szCs w:val="22"/>
+                <w:lang w:val="en-US"/>
+              </w:rPr>
+            </w:pPr>
+          </w:p>
+          <w:p>
+            <w:pPr>
+              <w:rPr>
+                <w:noProof/>
+                <w:color w:val="000000" w:themeColor="text1"/>
+                <w:sz w:val="22"/>
+                <w:szCs w:val="22"/>
+                <w:lang w:val="en-US"/>
+              </w:rPr>
+            </w:pPr>
+            <w:r>
+              <w:rPr>
+                <w:noProof/>
+                <w:color w:val="000000" w:themeColor="text1"/>
+                <w:sz w:val="22"/>
+                <w:szCs w:val="22"/>
+                <w:lang w:val="en-US"/>
+              </w:rPr>
+              <w:t>and/or &lt;ClinicalDocument&gt;&lt;Informant&gt;&lt;RelatedEntity&gt;&lt;Code&gt;</w:t>
+            </w:r>
+          </w:p>
         </w:tc>
         <w:tc>
           <w:tcPr>
@@ -2989,27 +3054,110 @@
             <w:pPr>
               <w:rPr>
                 <w:noProof/>
+                <w:sz w:val="22"/>
+                <w:szCs w:val="22"/>
+              </w:rPr>
+            </w:pPr>
+            <w:r>
+              <w:rPr>
+                <w:noProof/>
+                <w:sz w:val="22"/>
+                <w:szCs w:val="22"/>
+              </w:rPr>
+              <w:t xml:space="preserve">Display – </w:t>
+            </w:r>
+            <w:r>
+              <w:rPr>
+                <w:noProof/>
+                <w:sz w:val="22"/>
+                <w:szCs w:val="22"/>
+              </w:rPr>
+              <w:t>Emergency Contact</w:t>
+            </w:r>
+          </w:p>
+          <w:p>
+            <w:pPr>
+              <w:rPr>
+                <w:noProof/>
                 <w:color w:val="2F5496" w:themeColor="accent1" w:themeShade="BF"/>
                 <w:sz w:val="22"/>
                 <w:szCs w:val="22"/>
                 <w:lang w:val="en-US"/>
               </w:rPr>
             </w:pPr>
-            <w:r>
-              <w:rPr>
-                <w:noProof/>
-                <w:sz w:val="22"/>
-                <w:szCs w:val="22"/>
-              </w:rPr>
-              <w:t xml:space="preserve">Display – </w:t>
-            </w:r>
-            <w:r>
-              <w:rPr>
-                <w:noProof/>
-                <w:sz w:val="22"/>
-                <w:szCs w:val="22"/>
-              </w:rPr>
-              <w:t>Emergency Contact</w:t>
+          </w:p>
+          <w:p>
+            <w:pPr>
+              <w:rPr>
+                <w:noProof/>
+                <w:color w:val="000000" w:themeColor="text1"/>
+                <w:sz w:val="22"/>
+                <w:szCs w:val="22"/>
+                <w:lang w:val="en-US"/>
+              </w:rPr>
+            </w:pPr>
+          </w:p>
+          <w:p>
+            <w:pPr>
+              <w:rPr>
+                <w:noProof/>
+                <w:color w:val="000000" w:themeColor="text1"/>
+                <w:sz w:val="22"/>
+                <w:szCs w:val="22"/>
+                <w:lang w:val="en-US"/>
+              </w:rPr>
+            </w:pPr>
+            <w:r>
+              <w:rPr>
+                <w:noProof/>
+                <w:color w:val="000000" w:themeColor="text1"/>
+                <w:sz w:val="22"/>
+                <w:szCs w:val="22"/>
+                <w:lang w:val="en-US"/>
+              </w:rPr>
+              <w:t>Code – code attribute</w:t>
+            </w:r>
+          </w:p>
+          <w:p>
+            <w:pPr>
+              <w:rPr>
+                <w:noProof/>
+                <w:color w:val="000000" w:themeColor="text1"/>
+                <w:sz w:val="22"/>
+                <w:szCs w:val="22"/>
+                <w:lang w:val="en-US"/>
+              </w:rPr>
+            </w:pPr>
+            <w:r>
+              <w:rPr>
+                <w:noProof/>
+                <w:color w:val="000000" w:themeColor="text1"/>
+                <w:sz w:val="22"/>
+                <w:szCs w:val="22"/>
+                <w:lang w:val="en-US"/>
+              </w:rPr>
+              <w:t>System – codeSystem attribute</w:t>
+            </w:r>
+          </w:p>
+          <w:p>
+            <w:pPr>
+              <w:rPr>
+                <w:noProof/>
+                <w:color w:val="2F5496" w:themeColor="accent1" w:themeShade="BF"/>
+                <w:sz w:val="22"/>
+                <w:szCs w:val="22"/>
+                <w:lang w:val="en-US"/>
+              </w:rPr>
+            </w:pPr>
+            <w:r>
+              <w:rPr>
+                <w:noProof/>
+                <w:color w:val="000000" w:themeColor="text1"/>
+                <w:sz w:val="22"/>
+                <w:szCs w:val="22"/>
+                <w:lang w:val="en-US"/>
+              </w:rPr>
+              <w:t>Display – displayName attribute</w:t>
             </w:r>
           </w:p>
         </w:tc>
@@ -4067,6 +4215,7 @@
                 <w:sz w:val="22"/>
                 <w:szCs w:val="22"/>
               </w:rPr>
+              <w:lastRenderedPageBreak/>
               <w:t>Not populated</w:t>
             </w:r>
           </w:p>
@@ -6039,6 +6188,7 @@
                 <w:sz w:val="22"/>
                 <w:szCs w:val="22"/>
               </w:rPr>
+              <w:lastRenderedPageBreak/>
               <w:t>Not populated</w:t>
             </w:r>
           </w:p>
@@ -6352,7 +6502,6 @@
                 <w:sz w:val="22"/>
                 <w:szCs w:val="22"/>
               </w:rPr>
-              <w:lastRenderedPageBreak/>
               <w:t xml:space="preserve">See ITK column of </w:t>
             </w:r>
             <w:r>
@@ -8275,6 +8424,7 @@
                 <w:color w:val="000000"/>
                 <w:shd w:val="clear" w:color="auto" w:fill="EFEFEF"/>
               </w:rPr>
+              <w:lastRenderedPageBreak/>
               <w:t>For sections with the following code</w:t>
             </w:r>
           </w:p>
@@ -8571,7 +8721,6 @@
                 <w:sz w:val="22"/>
                 <w:szCs w:val="22"/>
               </w:rPr>
-              <w:lastRenderedPageBreak/>
               <w:t>Value</w:t>
             </w:r>
             <w:r>
@@ -10282,6 +10431,7 @@
                 <w:sz w:val="22"/>
                 <w:szCs w:val="22"/>
               </w:rPr>
+              <w:lastRenderedPageBreak/>
               <w:t>For section with code &lt;section&gt;&lt;code code=”1052951000000105”&gt;</w:t>
             </w:r>
           </w:p>
@@ -10497,7 +10647,6 @@
                 <w:sz w:val="22"/>
                 <w:szCs w:val="22"/>
               </w:rPr>
-              <w:lastRenderedPageBreak/>
               <w:t>Not populated</w:t>
             </w:r>
           </w:p>
@@ -12154,6 +12303,7 @@
                 <w:sz w:val="22"/>
                 <w:szCs w:val="22"/>
               </w:rPr>
+              <w:lastRenderedPageBreak/>
               <w:t>Not populated</w:t>
             </w:r>
           </w:p>
@@ -12463,7 +12613,6 @@
                 <w:sz w:val="22"/>
                 <w:szCs w:val="22"/>
               </w:rPr>
-              <w:lastRenderedPageBreak/>
               <w:t>Value = &lt;clinicalDocument&gt;&lt;setId root=”</w:t>
             </w:r>
             <w:r>
@@ -14002,6 +14151,7 @@
           <w:sz w:val="20"/>
           <w:szCs w:val="20"/>
         </w:rPr>
+        <w:lastRenderedPageBreak/>
         <w:t>C</w:t>
       </w:r>
       <w:r>
@@ -14306,7 +14456,6 @@
                 <w:sz w:val="22"/>
                 <w:szCs w:val="22"/>
               </w:rPr>
-              <w:lastRenderedPageBreak/>
               <w:t>Not populated</w:t>
             </w:r>
           </w:p>
@@ -15846,6 +15995,7 @@
                 <w:sz w:val="20"/>
                 <w:szCs w:val="20"/>
               </w:rPr>
+              <w:lastRenderedPageBreak/>
               <w:t>&lt;component&gt;&lt;structuredBody&gt; &lt;component&gt;&lt;section&gt;&lt;title&gt; &lt;component&gt;&lt;structuredBody&gt; &lt;component&gt;&lt;section&gt;&lt;text&gt;</w:t>
             </w:r>
           </w:p>
@@ -15868,6 +16018,7 @@
                 <w:sz w:val="22"/>
                 <w:szCs w:val="22"/>
               </w:rPr>
+              <w:lastRenderedPageBreak/>
               <w:t>Care plan</w:t>
             </w:r>
           </w:p>
@@ -16201,7 +16352,6 @@
                 <w:sz w:val="22"/>
                 <w:szCs w:val="22"/>
               </w:rPr>
-              <w:lastRenderedPageBreak/>
               <w:t>Not populated</w:t>
             </w:r>
           </w:p>
@@ -18097,6 +18247,7 @@
                 <w:sz w:val="22"/>
                 <w:szCs w:val="22"/>
               </w:rPr>
+              <w:lastRenderedPageBreak/>
               <w:t>Not populated</w:t>
             </w:r>
           </w:p>
@@ -18475,7 +18626,6 @@
                 <w:sz w:val="22"/>
                 <w:szCs w:val="22"/>
               </w:rPr>
-              <w:lastRenderedPageBreak/>
               <w:t>Not populated</w:t>
             </w:r>
           </w:p>
@@ -20076,6 +20226,7 @@
                 <w:sz w:val="22"/>
                 <w:szCs w:val="22"/>
               </w:rPr>
+              <w:lastRenderedPageBreak/>
               <w:t xml:space="preserve">See ITK column of </w:t>
             </w:r>
             <w:r>
@@ -20477,7 +20628,6 @@
                 <w:sz w:val="22"/>
                 <w:szCs w:val="22"/>
               </w:rPr>
-              <w:lastRenderedPageBreak/>
               <w:t xml:space="preserve">See ITK column of </w:t>
             </w:r>
             <w:r>
@@ -21328,6 +21478,7 @@
                 <w:sz w:val="22"/>
                 <w:szCs w:val="22"/>
               </w:rPr>
+              <w:lastRenderedPageBreak/>
               <w:t>No mapping</w:t>
             </w:r>
           </w:p>
@@ -22606,6 +22757,7 @@
                 <w:sz w:val="22"/>
                 <w:szCs w:val="22"/>
               </w:rPr>
+              <w:lastRenderedPageBreak/>
               <w:t>No mapping</w:t>
             </w:r>
           </w:p>
@@ -22878,7 +23030,6 @@
                 <w:sz w:val="22"/>
                 <w:szCs w:val="22"/>
               </w:rPr>
-              <w:lastRenderedPageBreak/>
               <w:t>No mapping</w:t>
             </w:r>
           </w:p>
@@ -23913,6 +24064,7 @@
                 <w:sz w:val="22"/>
                 <w:szCs w:val="22"/>
               </w:rPr>
+              <w:lastRenderedPageBreak/>
               <w:t>No mapping</w:t>
             </w:r>
           </w:p>
@@ -24321,7 +24473,6 @@
                 <w:sz w:val="22"/>
                 <w:szCs w:val="22"/>
               </w:rPr>
-              <w:lastRenderedPageBreak/>
               <w:t>&lt;triageLine&gt;&lt;question&gt;&lt;answers&gt; &lt;answer&gt;&lt;text&gt;</w:t>
             </w:r>
           </w:p>
@@ -25530,6 +25681,7 @@
                 <w:sz w:val="22"/>
                 <w:szCs w:val="22"/>
               </w:rPr>
+              <w:lastRenderedPageBreak/>
               <w:t>&lt;encompassingEncounter&gt; &lt;dischargeDispositionCode&gt;</w:t>
             </w:r>
           </w:p>
@@ -25921,7 +26073,6 @@
                 <w:sz w:val="22"/>
                 <w:szCs w:val="22"/>
               </w:rPr>
-              <w:lastRenderedPageBreak/>
               <w:t>Not populated</w:t>
             </w:r>
           </w:p>
@@ -27174,6 +27325,7 @@
                 <w:sz w:val="22"/>
                 <w:szCs w:val="22"/>
               </w:rPr>
+              <w:lastRenderedPageBreak/>
               <w:t>System = Patient.s Reported Condition</w:t>
             </w:r>
           </w:p>
@@ -27198,6 +27350,7 @@
                 <w:sz w:val="22"/>
                 <w:szCs w:val="22"/>
               </w:rPr>
+              <w:lastRenderedPageBreak/>
               <w:t>Code</w:t>
             </w:r>
           </w:p>
@@ -27537,7 +27690,6 @@
                 <w:sz w:val="22"/>
                 <w:szCs w:val="22"/>
               </w:rPr>
-              <w:lastRenderedPageBreak/>
               <w:t>Not populated</w:t>
             </w:r>
           </w:p>
@@ -28997,6 +29149,7 @@
                 <w:sz w:val="22"/>
                 <w:szCs w:val="22"/>
               </w:rPr>
+              <w:lastRenderedPageBreak/>
               <w:t>Not populated</w:t>
             </w:r>
           </w:p>
@@ -29483,7 +29636,6 @@
                 <w:sz w:val="22"/>
                 <w:szCs w:val="22"/>
               </w:rPr>
-              <w:lastRenderedPageBreak/>
               <w:t>Not populated</w:t>
             </w:r>
           </w:p>
@@ -31114,6 +31266,7 @@
                 <w:szCs w:val="22"/>
                 <w:lang w:val="pl-PL"/>
               </w:rPr>
+              <w:lastRenderedPageBreak/>
               <w:t>Not populated</w:t>
             </w:r>
           </w:p>
@@ -31579,7 +31732,6 @@
                 <w:sz w:val="22"/>
                 <w:szCs w:val="22"/>
               </w:rPr>
-              <w:lastRenderedPageBreak/>
               <w:t>Not populated</w:t>
             </w:r>
           </w:p>
@@ -33271,6 +33423,7 @@
                 <w:sz w:val="22"/>
                 <w:szCs w:val="22"/>
               </w:rPr>
+              <w:lastRenderedPageBreak/>
               <w:t>Not populated</w:t>
             </w:r>
           </w:p>
@@ -35387,6 +35540,7 @@
                 <w:szCs w:val="22"/>
                 <w:lang w:val="en-US"/>
               </w:rPr>
+              <w:lastRenderedPageBreak/>
               <w:t>Code:</w:t>
             </w:r>
             <w:r>
@@ -35725,7 +35879,6 @@
                 <w:sz w:val="22"/>
                 <w:szCs w:val="22"/>
               </w:rPr>
-              <w:lastRenderedPageBreak/>
               <w:t>&lt;organization&gt;&lt;telecom&gt;</w:t>
             </w:r>
           </w:p>
@@ -37462,6 +37615,7 @@
                 <w:sz w:val="22"/>
                 <w:szCs w:val="22"/>
               </w:rPr>
+              <w:lastRenderedPageBreak/>
               <w:t>&lt;addr&gt;&lt;city&gt;</w:t>
             </w:r>
           </w:p>
@@ -39434,6 +39588,7 @@
                 <w:sz w:val="22"/>
                 <w:szCs w:val="22"/>
               </w:rPr>
+              <w:lastRenderedPageBreak/>
               <w:t>Not populated</w:t>
             </w:r>
           </w:p>
@@ -41285,6 +41440,140 @@
           </w:p>
         </w:tc>
       </w:tr>
+      <w:tr>
+        <w:tc>
+          <w:tcPr>
+            <w:tcW w:w="5756" w:type="dxa"/>
+          </w:tcPr>
+          <w:p>
+            <w:pPr>
+              <w:rPr>
+                <w:rFonts w:cstheme="minorHAnsi"/>
+                <w:color w:val="000000" w:themeColor="text1"/>
+                <w:sz w:val="22"/>
+                <w:szCs w:val="22"/>
+              </w:rPr>
+            </w:pPr>
+            <w:r>
+              <w:rPr>
+                <w:rFonts w:cstheme="minorHAnsi"/>
+                <w:color w:val="000000" w:themeColor="text1"/>
+                <w:sz w:val="22"/>
+                <w:szCs w:val="22"/>
+                <w:lang w:val="en-US"/>
+              </w:rPr>
+              <w:t>&lt;</w:t>
+            </w:r>
+            <w:r>
+              <w:rPr>
+                <w:rFonts w:cstheme="minorHAnsi"/>
+                <w:color w:val="000000" w:themeColor="text1"/>
+                <w:sz w:val="22"/>
+                <w:szCs w:val="22"/>
+              </w:rPr>
+              <w:t>ClinicalDocument</w:t>
+            </w:r>
+            <w:r>
+              <w:rPr>
+                <w:rFonts w:cstheme="minorHAnsi"/>
+                <w:color w:val="000000" w:themeColor="text1"/>
+                <w:sz w:val="22"/>
+                <w:szCs w:val="22"/>
+                <w:lang w:val="en-US"/>
+              </w:rPr>
+              <w:t>&gt;</w:t>
+            </w:r>
+            <w:r>
+              <w:rPr>
+                <w:rFonts w:cstheme="minorHAnsi"/>
+                <w:color w:val="000000" w:themeColor="text1"/>
+                <w:sz w:val="22"/>
+                <w:szCs w:val="22"/>
+                <w:lang w:val="en-US"/>
+              </w:rPr>
+              <w:t>&lt;</w:t>
+            </w:r>
+            <w:r>
+              <w:rPr>
+                <w:rFonts w:cstheme="minorHAnsi"/>
+                <w:color w:val="000000" w:themeColor="text1"/>
+                <w:sz w:val="22"/>
+                <w:szCs w:val="22"/>
+              </w:rPr>
+              <w:t>Informant</w:t>
+            </w:r>
+            <w:r>
+              <w:rPr>
+                <w:rFonts w:cstheme="minorHAnsi"/>
+                <w:color w:val="000000" w:themeColor="text1"/>
+                <w:sz w:val="22"/>
+                <w:szCs w:val="22"/>
+                <w:lang w:val="en-US"/>
+              </w:rPr>
+              <w:t>&gt;</w:t>
+            </w:r>
+            <w:r>
+              <w:rPr>
+                <w:rFonts w:cstheme="minorHAnsi"/>
+                <w:color w:val="000000" w:themeColor="text1"/>
+                <w:sz w:val="22"/>
+                <w:szCs w:val="22"/>
+              </w:rPr>
+              <w:t xml:space="preserve"> with typeCode INF</w:t>
+            </w:r>
+          </w:p>
+        </w:tc>
+        <w:tc>
+          <w:tcPr>
+            <w:tcW w:w="5757" w:type="dxa"/>
+          </w:tcPr>
+          <w:p>
+            <w:pPr>
+              <w:rPr>
+                <w:noProof/>
+                <w:sz w:val="22"/>
+                <w:szCs w:val="22"/>
+              </w:rPr>
+            </w:pPr>
+            <w:r>
+              <w:rPr>
+                <w:noProof/>
+                <w:color w:val="2F5496" w:themeColor="accent1" w:themeShade="BF"/>
+                <w:sz w:val="22"/>
+                <w:szCs w:val="22"/>
+                <w:lang w:val="pl-PL"/>
+              </w:rPr>
+              <w:t>HARDCODED: Informant</w:t>
+            </w:r>
+          </w:p>
+        </w:tc>
+        <w:tc>
+          <w:tcPr>
+            <w:tcW w:w="5757" w:type="dxa"/>
+          </w:tcPr>
+          <w:p>
+            <w:pPr>
+              <w:rPr>
+                <w:noProof/>
+                <w:color w:val="000000" w:themeColor="text1"/>
+                <w:sz w:val="22"/>
+                <w:szCs w:val="22"/>
+                <w:lang w:val="pl-PL"/>
+              </w:rPr>
+            </w:pPr>
+            <w:r>
+              <w:rPr>
+                <w:noProof/>
+                <w:color w:val="000000" w:themeColor="text1"/>
+                <w:sz w:val="22"/>
+                <w:szCs w:val="22"/>
+                <w:lang w:val="pl-PL"/>
+              </w:rPr>
+              <w:t>Type.text</w:t>
+            </w:r>
+          </w:p>
+        </w:tc>
+      </w:tr>
     </w:tbl>
     <w:p/>
     <w:p>
@@ -41305,6 +41594,7 @@
           <w:sz w:val="20"/>
           <w:szCs w:val="20"/>
         </w:rPr>
+        <w:lastRenderedPageBreak/>
         <w:t>P</w:t>
       </w:r>
       <w:r>
@@ -41660,7 +41950,6 @@
                 <w:sz w:val="22"/>
                 <w:szCs w:val="22"/>
               </w:rPr>
-              <w:lastRenderedPageBreak/>
               <w:t>ITK</w:t>
             </w:r>
             <w:r>

</xml_diff>

<commit_message>
NIAD-1694: Update integration tests and documentation
</commit_message>
<xml_diff>
--- a/doc/ITK_FHIR_mapping.docx
+++ b/doc/ITK_FHIR_mapping.docx
@@ -17239,30 +17239,56 @@
                 <w:noProof/>
                 <w:sz w:val="20"/>
                 <w:szCs w:val="20"/>
-              </w:rPr>
-            </w:pPr>
-          </w:p>
-        </w:tc>
-        <w:tc>
-          <w:tcPr>
-            <w:tcW w:w="5757" w:type="dxa"/>
-          </w:tcPr>
-          <w:p>
-            <w:pPr>
-              <w:rPr>
-                <w:noProof/>
-                <w:sz w:val="22"/>
-                <w:szCs w:val="22"/>
-              </w:rPr>
-            </w:pPr>
-            <w:r>
-              <w:rPr>
-                <w:noProof/>
-                <w:sz w:val="22"/>
-                <w:szCs w:val="22"/>
-              </w:rPr>
-              <w:t>Date now</w:t>
-            </w:r>
+                <w:lang w:val="pl-PL"/>
+              </w:rPr>
+            </w:pPr>
+            <w:r>
+              <w:rPr>
+                <w:b/>
+                <w:bCs/>
+                <w:noProof/>
+                <w:sz w:val="20"/>
+                <w:szCs w:val="20"/>
+                <w:lang w:val="pl-PL"/>
+              </w:rPr>
+              <w:t>&lt;</w:t>
+            </w:r>
+            <w:r>
+              <w:rPr>
+                <w:b/>
+                <w:bCs/>
+                <w:noProof/>
+                <w:sz w:val="20"/>
+                <w:szCs w:val="20"/>
+                <w:lang w:val="pl-PL"/>
+              </w:rPr>
+              <w:t>author typeCode="AUT"</w:t>
+            </w:r>
+            <w:r>
+              <w:rPr>
+                <w:b/>
+                <w:bCs/>
+                <w:noProof/>
+                <w:sz w:val="20"/>
+                <w:szCs w:val="20"/>
+                <w:lang w:val="pl-PL"/>
+              </w:rPr>
+              <w:t>&gt;&lt;time&gt;</w:t>
+            </w:r>
+          </w:p>
+        </w:tc>
+        <w:tc>
+          <w:tcPr>
+            <w:tcW w:w="5757" w:type="dxa"/>
+          </w:tcPr>
+          <w:p>
+            <w:pPr>
+              <w:rPr>
+                <w:noProof/>
+                <w:sz w:val="22"/>
+                <w:szCs w:val="22"/>
+              </w:rPr>
+            </w:pPr>
           </w:p>
         </w:tc>
         <w:tc>

</xml_diff>

<commit_message>
NIAD-1694: Accept time formats (#204)
* NIAD-1694: Allow for parsing date in various formats

* NIAD-1694: Fix parsing dates without time, add unit tests

* NIAD-1694: Map authored on

* NIAD-1694: Update integration tests and documentation

* NIAD-1694: Change to old switch style

* NIAD-1694: Fix precision for IntantType
</commit_message>
<xml_diff>
--- a/doc/ITK_FHIR_mapping.docx
+++ b/doc/ITK_FHIR_mapping.docx
@@ -17239,30 +17239,56 @@
                 <w:noProof/>
                 <w:sz w:val="20"/>
                 <w:szCs w:val="20"/>
-              </w:rPr>
-            </w:pPr>
-          </w:p>
-        </w:tc>
-        <w:tc>
-          <w:tcPr>
-            <w:tcW w:w="5757" w:type="dxa"/>
-          </w:tcPr>
-          <w:p>
-            <w:pPr>
-              <w:rPr>
-                <w:noProof/>
-                <w:sz w:val="22"/>
-                <w:szCs w:val="22"/>
-              </w:rPr>
-            </w:pPr>
-            <w:r>
-              <w:rPr>
-                <w:noProof/>
-                <w:sz w:val="22"/>
-                <w:szCs w:val="22"/>
-              </w:rPr>
-              <w:t>Date now</w:t>
-            </w:r>
+                <w:lang w:val="pl-PL"/>
+              </w:rPr>
+            </w:pPr>
+            <w:r>
+              <w:rPr>
+                <w:b/>
+                <w:bCs/>
+                <w:noProof/>
+                <w:sz w:val="20"/>
+                <w:szCs w:val="20"/>
+                <w:lang w:val="pl-PL"/>
+              </w:rPr>
+              <w:t>&lt;</w:t>
+            </w:r>
+            <w:r>
+              <w:rPr>
+                <w:b/>
+                <w:bCs/>
+                <w:noProof/>
+                <w:sz w:val="20"/>
+                <w:szCs w:val="20"/>
+                <w:lang w:val="pl-PL"/>
+              </w:rPr>
+              <w:t>author typeCode="AUT"</w:t>
+            </w:r>
+            <w:r>
+              <w:rPr>
+                <w:b/>
+                <w:bCs/>
+                <w:noProof/>
+                <w:sz w:val="20"/>
+                <w:szCs w:val="20"/>
+                <w:lang w:val="pl-PL"/>
+              </w:rPr>
+              <w:t>&gt;&lt;time&gt;</w:t>
+            </w:r>
+          </w:p>
+        </w:tc>
+        <w:tc>
+          <w:tcPr>
+            <w:tcW w:w="5757" w:type="dxa"/>
+          </w:tcPr>
+          <w:p>
+            <w:pPr>
+              <w:rPr>
+                <w:noProof/>
+                <w:sz w:val="22"/>
+                <w:szCs w:val="22"/>
+              </w:rPr>
+            </w:pPr>
           </w:p>
         </w:tc>
         <w:tc>

</xml_diff>

<commit_message>
NIAD-1663 move REFT participant to ReferralRequest.recipient - documentation
</commit_message>
<xml_diff>
--- a/doc/ITK_FHIR_mapping.docx
+++ b/doc/ITK_FHIR_mapping.docx
@@ -17539,6 +17539,7 @@
         <w:tc>
           <w:tcPr>
             <w:tcW w:w="5757" w:type="dxa"/>
+            <w:vMerge w:val="restart"/>
           </w:tcPr>
           <w:p>
             <w:pPr>
@@ -17558,6 +17559,117 @@
               </w:rPr>
               <w:t xml:space="preserve">Recipient </w:t>
             </w:r>
+          </w:p>
+        </w:tc>
+      </w:tr>
+      <w:tr>
+        <w:tc>
+          <w:tcPr>
+            <w:tcW w:w="5756" w:type="dxa"/>
+          </w:tcPr>
+          <w:p>
+            <w:pPr>
+              <w:pStyle w:val="HTMLPreformatted"/>
+              <w:shd w:val="clear" w:color="auto" w:fill="FFFFFF"/>
+              <w:rPr>
+                <w:color w:val="0033B3"/>
+              </w:rPr>
+            </w:pPr>
+            <w:proofErr w:type="spellStart"/>
+            <w:r>
+              <w:rPr>
+                <w:color w:val="0033B3"/>
+              </w:rPr>
+              <w:t>ClinicalDocument</w:t>
+            </w:r>
+            <w:proofErr w:type="spellEnd"/>
+            <w:r>
+              <w:rPr>
+                <w:color w:val="0033B3"/>
+              </w:rPr>
+              <w:t>/</w:t>
+            </w:r>
+            <w:r>
+              <w:rPr>
+                <w:color w:val="0033B3"/>
+              </w:rPr>
+              <w:t>participant</w:t>
+            </w:r>
+            <w:r>
+              <w:rPr>
+                <w:color w:val="0033B3"/>
+              </w:rPr>
+              <w:t xml:space="preserve"> with </w:t>
+            </w:r>
+            <w:proofErr w:type="spellStart"/>
+            <w:r>
+              <w:rPr>
+                <w:color w:val="0033B3"/>
+              </w:rPr>
+              <w:t>typeCode</w:t>
+            </w:r>
+            <w:proofErr w:type="spellEnd"/>
+            <w:r>
+              <w:rPr>
+                <w:color w:val="0033B3"/>
+              </w:rPr>
+              <w:t>=REFT</w:t>
+            </w:r>
+          </w:p>
+          <w:p>
+            <w:pPr>
+              <w:pStyle w:val="HTMLPreformatted"/>
+              <w:shd w:val="clear" w:color="auto" w:fill="FFFFFF"/>
+              <w:rPr>
+                <w:color w:val="080808"/>
+              </w:rPr>
+            </w:pPr>
+            <w:r>
+              <w:rPr>
+                <w:color w:val="080808"/>
+              </w:rPr>
+              <w:t>See ITK column of Practitioner mapping</w:t>
+            </w:r>
+          </w:p>
+        </w:tc>
+        <w:tc>
+          <w:tcPr>
+            <w:tcW w:w="5757" w:type="dxa"/>
+          </w:tcPr>
+          <w:p>
+            <w:pPr>
+              <w:rPr>
+                <w:noProof/>
+                <w:sz w:val="22"/>
+                <w:szCs w:val="22"/>
+                <w:lang w:val="pl-PL"/>
+              </w:rPr>
+            </w:pPr>
+            <w:r>
+              <w:rPr>
+                <w:noProof/>
+                <w:sz w:val="22"/>
+                <w:szCs w:val="22"/>
+                <w:lang w:val="pl-PL"/>
+              </w:rPr>
+              <w:t>Practitioner</w:t>
+            </w:r>
+          </w:p>
+        </w:tc>
+        <w:tc>
+          <w:tcPr>
+            <w:tcW w:w="5757" w:type="dxa"/>
+            <w:vMerge/>
+          </w:tcPr>
+          <w:p>
+            <w:pPr>
+              <w:rPr>
+                <w:noProof/>
+                <w:color w:val="000000" w:themeColor="text1"/>
+                <w:sz w:val="20"/>
+                <w:szCs w:val="20"/>
+              </w:rPr>
+            </w:pPr>
           </w:p>
         </w:tc>
       </w:tr>
@@ -18273,7 +18385,6 @@
                 <w:sz w:val="22"/>
                 <w:szCs w:val="22"/>
               </w:rPr>
-              <w:lastRenderedPageBreak/>
               <w:t>Not populated</w:t>
             </w:r>
           </w:p>
@@ -20076,6 +20187,7 @@
                 <w:sz w:val="22"/>
                 <w:szCs w:val="22"/>
               </w:rPr>
+              <w:lastRenderedPageBreak/>
               <w:t xml:space="preserve">See ITK column of </w:t>
             </w:r>
             <w:r>
@@ -20252,7 +20364,6 @@
                 <w:sz w:val="22"/>
                 <w:szCs w:val="22"/>
               </w:rPr>
-              <w:lastRenderedPageBreak/>
               <w:t xml:space="preserve">See ITK column of </w:t>
             </w:r>
             <w:r>
@@ -21436,6 +21547,7 @@
                 <w:sz w:val="22"/>
                 <w:szCs w:val="22"/>
               </w:rPr>
+              <w:lastRenderedPageBreak/>
               <w:t>No mapping</w:t>
             </w:r>
           </w:p>
@@ -21504,7 +21616,6 @@
                 <w:sz w:val="22"/>
                 <w:szCs w:val="22"/>
               </w:rPr>
-              <w:lastRenderedPageBreak/>
               <w:t>No mapping</w:t>
             </w:r>
           </w:p>
@@ -22715,6 +22826,7 @@
                 <w:sz w:val="22"/>
                 <w:szCs w:val="22"/>
               </w:rPr>
+              <w:lastRenderedPageBreak/>
               <w:t>No mapping</w:t>
             </w:r>
           </w:p>
@@ -22783,7 +22895,6 @@
                 <w:sz w:val="22"/>
                 <w:szCs w:val="22"/>
               </w:rPr>
-              <w:lastRenderedPageBreak/>
               <w:t>No mapping</w:t>
             </w:r>
           </w:p>
@@ -23954,6 +24065,7 @@
                 <w:sz w:val="22"/>
                 <w:szCs w:val="22"/>
               </w:rPr>
+              <w:lastRenderedPageBreak/>
               <w:t>No mapping</w:t>
             </w:r>
           </w:p>
@@ -24090,7 +24202,6 @@
                 <w:sz w:val="22"/>
                 <w:szCs w:val="22"/>
               </w:rPr>
-              <w:lastRenderedPageBreak/>
               <w:t>No mapping</w:t>
             </w:r>
           </w:p>
@@ -25639,6 +25750,7 @@
                 <w:sz w:val="22"/>
                 <w:szCs w:val="22"/>
               </w:rPr>
+              <w:lastRenderedPageBreak/>
               <w:t>Not populated</w:t>
             </w:r>
           </w:p>
@@ -25707,7 +25819,6 @@
                 <w:sz w:val="22"/>
                 <w:szCs w:val="22"/>
               </w:rPr>
-              <w:lastRenderedPageBreak/>
               <w:t>&lt;encompassingEncounter&gt; &lt;dischargeDispositionCode&gt;</w:t>
             </w:r>
           </w:p>
@@ -27332,6 +27443,7 @@
                 <w:sz w:val="22"/>
                 <w:szCs w:val="22"/>
               </w:rPr>
+              <w:lastRenderedPageBreak/>
               <w:t>Display = Presenting complaint</w:t>
             </w:r>
           </w:p>
@@ -27351,7 +27463,6 @@
                 <w:sz w:val="22"/>
                 <w:szCs w:val="22"/>
               </w:rPr>
-              <w:lastRenderedPageBreak/>
               <w:t>System = Patient.s Reported Condition</w:t>
             </w:r>
           </w:p>
@@ -29112,6 +29223,7 @@
                 <w:sz w:val="22"/>
                 <w:szCs w:val="22"/>
               </w:rPr>
+              <w:lastRenderedPageBreak/>
               <w:t>Not populated</w:t>
             </w:r>
           </w:p>
@@ -29175,7 +29287,6 @@
                 <w:sz w:val="22"/>
                 <w:szCs w:val="22"/>
               </w:rPr>
-              <w:lastRenderedPageBreak/>
               <w:t>Not populated</w:t>
             </w:r>
           </w:p>
@@ -31227,6 +31338,7 @@
                 <w:sz w:val="22"/>
                 <w:szCs w:val="22"/>
               </w:rPr>
+              <w:lastRenderedPageBreak/>
               <w:t>Not populated</w:t>
             </w:r>
           </w:p>
@@ -31292,7 +31404,6 @@
                 <w:szCs w:val="22"/>
                 <w:lang w:val="pl-PL"/>
               </w:rPr>
-              <w:lastRenderedPageBreak/>
               <w:t>Not populated</w:t>
             </w:r>
           </w:p>
@@ -33385,6 +33496,7 @@
                 <w:sz w:val="22"/>
                 <w:szCs w:val="22"/>
               </w:rPr>
+              <w:lastRenderedPageBreak/>
               <w:t>Not populated</w:t>
             </w:r>
           </w:p>
@@ -33449,7 +33561,6 @@
                 <w:sz w:val="22"/>
                 <w:szCs w:val="22"/>
               </w:rPr>
-              <w:lastRenderedPageBreak/>
               <w:t>Not populated</w:t>
             </w:r>
           </w:p>
@@ -35499,6 +35610,7 @@
                 <w:szCs w:val="22"/>
                 <w:lang w:val="en-US"/>
               </w:rPr>
+              <w:lastRenderedPageBreak/>
               <w:t>In case</w:t>
             </w:r>
             <w:r>
@@ -35566,7 +35678,6 @@
                 <w:szCs w:val="22"/>
                 <w:lang w:val="en-US"/>
               </w:rPr>
-              <w:lastRenderedPageBreak/>
               <w:t>Code:</w:t>
             </w:r>
             <w:r>
@@ -37579,6 +37690,7 @@
                 <w:sz w:val="22"/>
                 <w:szCs w:val="22"/>
               </w:rPr>
+              <w:lastRenderedPageBreak/>
               <w:t>Not populated</w:t>
             </w:r>
           </w:p>
@@ -37641,7 +37753,6 @@
                 <w:sz w:val="22"/>
                 <w:szCs w:val="22"/>
               </w:rPr>
-              <w:lastRenderedPageBreak/>
               <w:t>&lt;addr&gt;&lt;city&gt;</w:t>
             </w:r>
           </w:p>
@@ -39551,6 +39662,7 @@
                 <w:sz w:val="22"/>
                 <w:szCs w:val="22"/>
               </w:rPr>
+              <w:lastRenderedPageBreak/>
               <w:t>Not populated</w:t>
             </w:r>
           </w:p>
@@ -39614,7 +39726,6 @@
                 <w:sz w:val="22"/>
                 <w:szCs w:val="22"/>
               </w:rPr>
-              <w:lastRenderedPageBreak/>
               <w:t>Not populated</w:t>
             </w:r>
           </w:p>
@@ -41620,7 +41731,6 @@
           <w:sz w:val="20"/>
           <w:szCs w:val="20"/>
         </w:rPr>
-        <w:lastRenderedPageBreak/>
         <w:t>P</w:t>
       </w:r>
       <w:r>
@@ -43468,6 +43578,7 @@
                 <w:szCs w:val="22"/>
                 <w:lang w:val="en-US"/>
               </w:rPr>
+              <w:lastRenderedPageBreak/>
               <w:t>System:</w:t>
             </w:r>
             <w:r>

</xml_diff>

<commit_message>
Niad-1663: clinical document participant mapping (#207)
* NIAD_1663 Clinical Document Participant mapping

* NIAD_1663 Clinical Document Participant mapping

* NIAD_1663 Clinical Document Participant mapping

* NIAD_1663 Clinical Document Participant mapping

* NIAD-1663 move REFT participant to ReferralRequest.recipient - integration tests

* NIAD-1663 move REFT participant to ReferralRequest.recipient - documentation

* NIAD-1663: Fix unit tests

Co-authored-by: Dawid Stelmaszek <d.stelmaszek@kainos.com>
Co-authored-by: mrogowska <m.rogowska@kainos.com>
</commit_message>
<xml_diff>
--- a/doc/ITK_FHIR_mapping.docx
+++ b/doc/ITK_FHIR_mapping.docx
@@ -17539,6 +17539,7 @@
         <w:tc>
           <w:tcPr>
             <w:tcW w:w="5757" w:type="dxa"/>
+            <w:vMerge w:val="restart"/>
           </w:tcPr>
           <w:p>
             <w:pPr>
@@ -17558,6 +17559,117 @@
               </w:rPr>
               <w:t xml:space="preserve">Recipient </w:t>
             </w:r>
+          </w:p>
+        </w:tc>
+      </w:tr>
+      <w:tr>
+        <w:tc>
+          <w:tcPr>
+            <w:tcW w:w="5756" w:type="dxa"/>
+          </w:tcPr>
+          <w:p>
+            <w:pPr>
+              <w:pStyle w:val="HTMLPreformatted"/>
+              <w:shd w:val="clear" w:color="auto" w:fill="FFFFFF"/>
+              <w:rPr>
+                <w:color w:val="0033B3"/>
+              </w:rPr>
+            </w:pPr>
+            <w:proofErr w:type="spellStart"/>
+            <w:r>
+              <w:rPr>
+                <w:color w:val="0033B3"/>
+              </w:rPr>
+              <w:t>ClinicalDocument</w:t>
+            </w:r>
+            <w:proofErr w:type="spellEnd"/>
+            <w:r>
+              <w:rPr>
+                <w:color w:val="0033B3"/>
+              </w:rPr>
+              <w:t>/</w:t>
+            </w:r>
+            <w:r>
+              <w:rPr>
+                <w:color w:val="0033B3"/>
+              </w:rPr>
+              <w:t>participant</w:t>
+            </w:r>
+            <w:r>
+              <w:rPr>
+                <w:color w:val="0033B3"/>
+              </w:rPr>
+              <w:t xml:space="preserve"> with </w:t>
+            </w:r>
+            <w:proofErr w:type="spellStart"/>
+            <w:r>
+              <w:rPr>
+                <w:color w:val="0033B3"/>
+              </w:rPr>
+              <w:t>typeCode</w:t>
+            </w:r>
+            <w:proofErr w:type="spellEnd"/>
+            <w:r>
+              <w:rPr>
+                <w:color w:val="0033B3"/>
+              </w:rPr>
+              <w:t>=REFT</w:t>
+            </w:r>
+          </w:p>
+          <w:p>
+            <w:pPr>
+              <w:pStyle w:val="HTMLPreformatted"/>
+              <w:shd w:val="clear" w:color="auto" w:fill="FFFFFF"/>
+              <w:rPr>
+                <w:color w:val="080808"/>
+              </w:rPr>
+            </w:pPr>
+            <w:r>
+              <w:rPr>
+                <w:color w:val="080808"/>
+              </w:rPr>
+              <w:t>See ITK column of Practitioner mapping</w:t>
+            </w:r>
+          </w:p>
+        </w:tc>
+        <w:tc>
+          <w:tcPr>
+            <w:tcW w:w="5757" w:type="dxa"/>
+          </w:tcPr>
+          <w:p>
+            <w:pPr>
+              <w:rPr>
+                <w:noProof/>
+                <w:sz w:val="22"/>
+                <w:szCs w:val="22"/>
+                <w:lang w:val="pl-PL"/>
+              </w:rPr>
+            </w:pPr>
+            <w:r>
+              <w:rPr>
+                <w:noProof/>
+                <w:sz w:val="22"/>
+                <w:szCs w:val="22"/>
+                <w:lang w:val="pl-PL"/>
+              </w:rPr>
+              <w:t>Practitioner</w:t>
+            </w:r>
+          </w:p>
+        </w:tc>
+        <w:tc>
+          <w:tcPr>
+            <w:tcW w:w="5757" w:type="dxa"/>
+            <w:vMerge/>
+          </w:tcPr>
+          <w:p>
+            <w:pPr>
+              <w:rPr>
+                <w:noProof/>
+                <w:color w:val="000000" w:themeColor="text1"/>
+                <w:sz w:val="20"/>
+                <w:szCs w:val="20"/>
+              </w:rPr>
+            </w:pPr>
           </w:p>
         </w:tc>
       </w:tr>
@@ -18273,7 +18385,6 @@
                 <w:sz w:val="22"/>
                 <w:szCs w:val="22"/>
               </w:rPr>
-              <w:lastRenderedPageBreak/>
               <w:t>Not populated</w:t>
             </w:r>
           </w:p>
@@ -20076,6 +20187,7 @@
                 <w:sz w:val="22"/>
                 <w:szCs w:val="22"/>
               </w:rPr>
+              <w:lastRenderedPageBreak/>
               <w:t xml:space="preserve">See ITK column of </w:t>
             </w:r>
             <w:r>
@@ -20252,7 +20364,6 @@
                 <w:sz w:val="22"/>
                 <w:szCs w:val="22"/>
               </w:rPr>
-              <w:lastRenderedPageBreak/>
               <w:t xml:space="preserve">See ITK column of </w:t>
             </w:r>
             <w:r>
@@ -21436,6 +21547,7 @@
                 <w:sz w:val="22"/>
                 <w:szCs w:val="22"/>
               </w:rPr>
+              <w:lastRenderedPageBreak/>
               <w:t>No mapping</w:t>
             </w:r>
           </w:p>
@@ -21504,7 +21616,6 @@
                 <w:sz w:val="22"/>
                 <w:szCs w:val="22"/>
               </w:rPr>
-              <w:lastRenderedPageBreak/>
               <w:t>No mapping</w:t>
             </w:r>
           </w:p>
@@ -22715,6 +22826,7 @@
                 <w:sz w:val="22"/>
                 <w:szCs w:val="22"/>
               </w:rPr>
+              <w:lastRenderedPageBreak/>
               <w:t>No mapping</w:t>
             </w:r>
           </w:p>
@@ -22783,7 +22895,6 @@
                 <w:sz w:val="22"/>
                 <w:szCs w:val="22"/>
               </w:rPr>
-              <w:lastRenderedPageBreak/>
               <w:t>No mapping</w:t>
             </w:r>
           </w:p>
@@ -23954,6 +24065,7 @@
                 <w:sz w:val="22"/>
                 <w:szCs w:val="22"/>
               </w:rPr>
+              <w:lastRenderedPageBreak/>
               <w:t>No mapping</w:t>
             </w:r>
           </w:p>
@@ -24090,7 +24202,6 @@
                 <w:sz w:val="22"/>
                 <w:szCs w:val="22"/>
               </w:rPr>
-              <w:lastRenderedPageBreak/>
               <w:t>No mapping</w:t>
             </w:r>
           </w:p>
@@ -25639,6 +25750,7 @@
                 <w:sz w:val="22"/>
                 <w:szCs w:val="22"/>
               </w:rPr>
+              <w:lastRenderedPageBreak/>
               <w:t>Not populated</w:t>
             </w:r>
           </w:p>
@@ -25707,7 +25819,6 @@
                 <w:sz w:val="22"/>
                 <w:szCs w:val="22"/>
               </w:rPr>
-              <w:lastRenderedPageBreak/>
               <w:t>&lt;encompassingEncounter&gt; &lt;dischargeDispositionCode&gt;</w:t>
             </w:r>
           </w:p>
@@ -27332,6 +27443,7 @@
                 <w:sz w:val="22"/>
                 <w:szCs w:val="22"/>
               </w:rPr>
+              <w:lastRenderedPageBreak/>
               <w:t>Display = Presenting complaint</w:t>
             </w:r>
           </w:p>
@@ -27351,7 +27463,6 @@
                 <w:sz w:val="22"/>
                 <w:szCs w:val="22"/>
               </w:rPr>
-              <w:lastRenderedPageBreak/>
               <w:t>System = Patient.s Reported Condition</w:t>
             </w:r>
           </w:p>
@@ -29112,6 +29223,7 @@
                 <w:sz w:val="22"/>
                 <w:szCs w:val="22"/>
               </w:rPr>
+              <w:lastRenderedPageBreak/>
               <w:t>Not populated</w:t>
             </w:r>
           </w:p>
@@ -29175,7 +29287,6 @@
                 <w:sz w:val="22"/>
                 <w:szCs w:val="22"/>
               </w:rPr>
-              <w:lastRenderedPageBreak/>
               <w:t>Not populated</w:t>
             </w:r>
           </w:p>
@@ -31227,6 +31338,7 @@
                 <w:sz w:val="22"/>
                 <w:szCs w:val="22"/>
               </w:rPr>
+              <w:lastRenderedPageBreak/>
               <w:t>Not populated</w:t>
             </w:r>
           </w:p>
@@ -31292,7 +31404,6 @@
                 <w:szCs w:val="22"/>
                 <w:lang w:val="pl-PL"/>
               </w:rPr>
-              <w:lastRenderedPageBreak/>
               <w:t>Not populated</w:t>
             </w:r>
           </w:p>
@@ -33385,6 +33496,7 @@
                 <w:sz w:val="22"/>
                 <w:szCs w:val="22"/>
               </w:rPr>
+              <w:lastRenderedPageBreak/>
               <w:t>Not populated</w:t>
             </w:r>
           </w:p>
@@ -33449,7 +33561,6 @@
                 <w:sz w:val="22"/>
                 <w:szCs w:val="22"/>
               </w:rPr>
-              <w:lastRenderedPageBreak/>
               <w:t>Not populated</w:t>
             </w:r>
           </w:p>
@@ -35499,6 +35610,7 @@
                 <w:szCs w:val="22"/>
                 <w:lang w:val="en-US"/>
               </w:rPr>
+              <w:lastRenderedPageBreak/>
               <w:t>In case</w:t>
             </w:r>
             <w:r>
@@ -35566,7 +35678,6 @@
                 <w:szCs w:val="22"/>
                 <w:lang w:val="en-US"/>
               </w:rPr>
-              <w:lastRenderedPageBreak/>
               <w:t>Code:</w:t>
             </w:r>
             <w:r>
@@ -37579,6 +37690,7 @@
                 <w:sz w:val="22"/>
                 <w:szCs w:val="22"/>
               </w:rPr>
+              <w:lastRenderedPageBreak/>
               <w:t>Not populated</w:t>
             </w:r>
           </w:p>
@@ -37641,7 +37753,6 @@
                 <w:sz w:val="22"/>
                 <w:szCs w:val="22"/>
               </w:rPr>
-              <w:lastRenderedPageBreak/>
               <w:t>&lt;addr&gt;&lt;city&gt;</w:t>
             </w:r>
           </w:p>
@@ -39551,6 +39662,7 @@
                 <w:sz w:val="22"/>
                 <w:szCs w:val="22"/>
               </w:rPr>
+              <w:lastRenderedPageBreak/>
               <w:t>Not populated</w:t>
             </w:r>
           </w:p>
@@ -39614,7 +39726,6 @@
                 <w:sz w:val="22"/>
                 <w:szCs w:val="22"/>
               </w:rPr>
-              <w:lastRenderedPageBreak/>
               <w:t>Not populated</w:t>
             </w:r>
           </w:p>
@@ -41620,7 +41731,6 @@
           <w:sz w:val="20"/>
           <w:szCs w:val="20"/>
         </w:rPr>
-        <w:lastRenderedPageBreak/>
         <w:t>P</w:t>
       </w:r>
       <w:r>
@@ -43468,6 +43578,7 @@
                 <w:szCs w:val="22"/>
                 <w:lang w:val="en-US"/>
               </w:rPr>
+              <w:lastRenderedPageBreak/>
               <w:t>System:</w:t>
             </w:r>
             <w:r>

</xml_diff>

<commit_message>
NIAD-1739- device mapping updated documentation + TESTS + code
</commit_message>
<xml_diff>
--- a/doc/ITK_FHIR_mapping.docx
+++ b/doc/ITK_FHIR_mapping.docx
@@ -1122,28 +1122,12 @@
                 <w:color w:val="080808"/>
               </w:rPr>
             </w:pPr>
-            <w:proofErr w:type="spellStart"/>
             <w:r>
               <w:rPr>
                 <w:color w:val="0033B3"/>
               </w:rPr>
-              <w:t>DistributionEnvelope</w:t>
-            </w:r>
-            <w:proofErr w:type="spellEnd"/>
-            <w:r>
-              <w:rPr>
-                <w:color w:val="0033B3"/>
-              </w:rPr>
-              <w:t>/header/</w:t>
-            </w:r>
-            <w:proofErr w:type="spellStart"/>
-            <w:r>
-              <w:rPr>
-                <w:color w:val="0033B3"/>
-              </w:rPr>
-              <w:t>handlingSpecification</w:t>
-            </w:r>
-            <w:proofErr w:type="spellEnd"/>
+              <w:t>DistributionEnvelope/header/handlingSpecification</w:t>
+            </w:r>
           </w:p>
         </w:tc>
         <w:tc>
@@ -2280,7 +2264,6 @@
                 <w:sz w:val="22"/>
                 <w:szCs w:val="22"/>
               </w:rPr>
-              <w:lastRenderedPageBreak/>
               <w:t>Not populated</w:t>
             </w:r>
           </w:p>
@@ -2336,19 +2319,11 @@
                 <w:color w:val="080808"/>
               </w:rPr>
             </w:pPr>
-            <w:proofErr w:type="spellStart"/>
             <w:r>
               <w:rPr>
                 <w:color w:val="0033B3"/>
               </w:rPr>
-              <w:t>encompassingEncounter</w:t>
-            </w:r>
-            <w:proofErr w:type="spellEnd"/>
-            <w:r>
-              <w:rPr>
-                <w:color w:val="0033B3"/>
-              </w:rPr>
-              <w:t>/id</w:t>
+              <w:t>encompassingEncounter/id</w:t>
             </w:r>
           </w:p>
         </w:tc>
@@ -3342,29 +3317,7 @@
                 <w:szCs w:val="22"/>
                 <w:lang w:val="en-US"/>
               </w:rPr>
-              <w:t>&lt;</w:t>
-            </w:r>
-            <w:proofErr w:type="spellStart"/>
-            <w:r>
-              <w:rPr>
-                <w:rFonts w:cstheme="minorHAnsi"/>
-                <w:color w:val="000000" w:themeColor="text1"/>
-                <w:sz w:val="22"/>
-                <w:szCs w:val="22"/>
-                <w:lang w:val="en-US"/>
-              </w:rPr>
-              <w:t>patientRole</w:t>
-            </w:r>
-            <w:proofErr w:type="spellEnd"/>
-            <w:r>
-              <w:rPr>
-                <w:rFonts w:cstheme="minorHAnsi"/>
-                <w:color w:val="000000" w:themeColor="text1"/>
-                <w:sz w:val="22"/>
-                <w:szCs w:val="22"/>
-                <w:lang w:val="en-US"/>
-              </w:rPr>
-              <w:t>&gt;&lt;telecom</w:t>
+              <w:t>&lt;patientRole&gt;&lt;telecom</w:t>
             </w:r>
             <w:r>
               <w:rPr>
@@ -4215,7 +4168,6 @@
                 <w:sz w:val="22"/>
                 <w:szCs w:val="22"/>
               </w:rPr>
-              <w:lastRenderedPageBreak/>
               <w:t>Not populated</w:t>
             </w:r>
           </w:p>
@@ -4789,31 +4741,7 @@
                 <w:sz w:val="22"/>
                 <w:szCs w:val="22"/>
               </w:rPr>
-              <w:t>&lt;entry&gt;&lt;</w:t>
-            </w:r>
-            <w:proofErr w:type="spellStart"/>
-            <w:r>
-              <w:rPr>
-                <w:rFonts w:cstheme="minorHAnsi"/>
-                <w:b/>
-                <w:bCs/>
-                <w:color w:val="000000" w:themeColor="text1"/>
-                <w:sz w:val="22"/>
-                <w:szCs w:val="22"/>
-              </w:rPr>
-              <w:t>contentId</w:t>
-            </w:r>
-            <w:proofErr w:type="spellEnd"/>
-            <w:r>
-              <w:rPr>
-                <w:rFonts w:cstheme="minorHAnsi"/>
-                <w:b/>
-                <w:bCs/>
-                <w:color w:val="000000" w:themeColor="text1"/>
-                <w:sz w:val="22"/>
-                <w:szCs w:val="22"/>
-              </w:rPr>
-              <w:t xml:space="preserve"> extension=’</w:t>
+              <w:t>&lt;entry&gt;&lt;contentId extension=’</w:t>
             </w:r>
             <w:r>
               <w:rPr>
@@ -6188,7 +6116,6 @@
                 <w:sz w:val="22"/>
                 <w:szCs w:val="22"/>
               </w:rPr>
-              <w:lastRenderedPageBreak/>
               <w:t>Not populated</w:t>
             </w:r>
           </w:p>
@@ -8424,7 +8351,6 @@
                 <w:color w:val="000000"/>
                 <w:shd w:val="clear" w:color="auto" w:fill="EFEFEF"/>
               </w:rPr>
-              <w:lastRenderedPageBreak/>
               <w:t>For sections with the following code</w:t>
             </w:r>
           </w:p>
@@ -8486,7 +8412,6 @@
               </w:rPr>
               <w:t xml:space="preserve">="887031000000108" </w:t>
             </w:r>
-            <w:proofErr w:type="spellStart"/>
             <w:r>
               <w:rPr>
                 <w:b/>
@@ -8496,7 +8421,6 @@
               </w:rPr>
               <w:t>codeSystem</w:t>
             </w:r>
-            <w:proofErr w:type="spellEnd"/>
             <w:r>
               <w:rPr>
                 <w:b/>
@@ -10431,7 +10355,6 @@
                 <w:sz w:val="22"/>
                 <w:szCs w:val="22"/>
               </w:rPr>
-              <w:lastRenderedPageBreak/>
               <w:t>For section with code &lt;section&gt;&lt;code code=”1052951000000105”&gt;</w:t>
             </w:r>
           </w:p>
@@ -12303,7 +12226,6 @@
                 <w:sz w:val="22"/>
                 <w:szCs w:val="22"/>
               </w:rPr>
-              <w:lastRenderedPageBreak/>
               <w:t>Not populated</w:t>
             </w:r>
           </w:p>
@@ -13105,6 +13027,7 @@
                 <w:color w:val="000000" w:themeColor="text1"/>
                 <w:sz w:val="22"/>
                 <w:szCs w:val="22"/>
+                <w:lang w:val="en-US"/>
               </w:rPr>
               <w:t xml:space="preserve"> </w:t>
             </w:r>
@@ -13116,6 +13039,7 @@
                 <w:color w:val="000000" w:themeColor="text1"/>
                 <w:sz w:val="22"/>
                 <w:szCs w:val="22"/>
+                <w:lang w:val="en-US"/>
               </w:rPr>
               <w:t>Patient</w:t>
             </w:r>
@@ -13141,6 +13065,7 @@
                 <w:noProof/>
                 <w:sz w:val="22"/>
                 <w:szCs w:val="22"/>
+                <w:lang w:val="pl-PL"/>
               </w:rPr>
             </w:pPr>
             <w:r>
@@ -13156,6 +13081,7 @@
                 <w:noProof/>
                 <w:sz w:val="22"/>
                 <w:szCs w:val="22"/>
+                <w:lang w:val="pl-PL"/>
               </w:rPr>
               <w:t>Patient</w:t>
             </w:r>
@@ -13358,28 +13284,72 @@
                 <w:szCs w:val="22"/>
               </w:rPr>
             </w:pPr>
-          </w:p>
-        </w:tc>
-        <w:tc>
-          <w:tcPr>
-            <w:tcW w:w="5757" w:type="dxa"/>
-          </w:tcPr>
-          <w:p>
-            <w:pPr>
-              <w:rPr>
-                <w:noProof/>
-                <w:sz w:val="22"/>
-                <w:szCs w:val="22"/>
-              </w:rPr>
-            </w:pPr>
-            <w:r>
+            <w:r>
+              <w:rPr>
+                <w:rFonts w:cstheme="minorHAnsi"/>
+                <w:color w:val="000000" w:themeColor="text1"/>
+                <w:sz w:val="22"/>
+                <w:szCs w:val="22"/>
+              </w:rPr>
+              <w:t>See ITK column of</w:t>
+            </w:r>
+            <w:r>
+              <w:rPr>
+                <w:rFonts w:cstheme="minorHAnsi"/>
+                <w:color w:val="000000" w:themeColor="text1"/>
+                <w:sz w:val="22"/>
+                <w:szCs w:val="22"/>
+                <w:lang w:val="en-US"/>
+              </w:rPr>
+              <w:t xml:space="preserve"> </w:t>
+            </w:r>
+            <w:r>
+              <w:rPr>
+                <w:rFonts w:cstheme="minorHAnsi"/>
+                <w:b/>
+                <w:bCs/>
+                <w:color w:val="000000" w:themeColor="text1"/>
+                <w:sz w:val="22"/>
+                <w:szCs w:val="22"/>
+                <w:lang w:val="en-US"/>
+              </w:rPr>
+              <w:t xml:space="preserve">Device </w:t>
+            </w:r>
+            <w:r>
+              <w:rPr>
+                <w:b/>
+                <w:bCs/>
+                <w:noProof/>
+                <w:sz w:val="20"/>
+                <w:szCs w:val="20"/>
+              </w:rPr>
+              <w:t>mapping</w:t>
+            </w:r>
+          </w:p>
+        </w:tc>
+        <w:tc>
+          <w:tcPr>
+            <w:tcW w:w="5757" w:type="dxa"/>
+          </w:tcPr>
+          <w:p>
+            <w:pPr>
               <w:rPr>
                 <w:noProof/>
                 <w:color w:val="4472C4" w:themeColor="accent1"/>
                 <w:sz w:val="22"/>
                 <w:szCs w:val="22"/>
-              </w:rPr>
-              <w:t>HARDCODED: Device/1</w:t>
+                <w:lang w:val="pl-PL"/>
+              </w:rPr>
+            </w:pPr>
+            <w:r>
+              <w:rPr>
+                <w:noProof/>
+                <w:color w:val="4472C4" w:themeColor="accent1"/>
+                <w:sz w:val="22"/>
+                <w:szCs w:val="22"/>
+                <w:lang w:val="pl-PL"/>
+              </w:rPr>
+              <w:t>Reference device</w:t>
             </w:r>
           </w:p>
         </w:tc>
@@ -14151,18 +14121,7 @@
           <w:sz w:val="20"/>
           <w:szCs w:val="20"/>
         </w:rPr>
-        <w:lastRenderedPageBreak/>
-        <w:t>C</w:t>
-      </w:r>
-      <w:r>
-        <w:rPr>
-          <w:b/>
-          <w:bCs/>
-          <w:noProof/>
-          <w:sz w:val="20"/>
-          <w:szCs w:val="20"/>
-        </w:rPr>
-        <w:t>omposition</w:t>
+        <w:t>Composition</w:t>
       </w:r>
       <w:r>
         <w:rPr>
@@ -15995,7 +15954,6 @@
                 <w:sz w:val="20"/>
                 <w:szCs w:val="20"/>
               </w:rPr>
-              <w:lastRenderedPageBreak/>
               <w:t>&lt;component&gt;&lt;structuredBody&gt; &lt;component&gt;&lt;section&gt;&lt;title&gt; &lt;component&gt;&lt;structuredBody&gt; &lt;component&gt;&lt;section&gt;&lt;text&gt;</w:t>
             </w:r>
           </w:p>
@@ -16018,7 +15976,6 @@
                 <w:sz w:val="22"/>
                 <w:szCs w:val="22"/>
               </w:rPr>
-              <w:lastRenderedPageBreak/>
               <w:t>Care plan</w:t>
             </w:r>
           </w:p>
@@ -16108,17 +16065,7 @@
           <w:sz w:val="20"/>
           <w:szCs w:val="20"/>
         </w:rPr>
-        <w:t>Referral</w:t>
-      </w:r>
-      <w:r>
-        <w:rPr>
-          <w:b/>
-          <w:bCs/>
-          <w:noProof/>
-          <w:sz w:val="20"/>
-          <w:szCs w:val="20"/>
-        </w:rPr>
-        <w:t xml:space="preserve"> Request</w:t>
+        <w:t>Referral Request</w:t>
       </w:r>
       <w:r>
         <w:rPr>
@@ -17367,16 +17314,16 @@
                 <w:sz w:val="22"/>
                 <w:szCs w:val="22"/>
               </w:rPr>
-              <w:t xml:space="preserve">Agent = </w:t>
-            </w:r>
-            <w:r>
-              <w:rPr>
-                <w:noProof/>
-                <w:color w:val="4472C4" w:themeColor="accent1"/>
-                <w:sz w:val="22"/>
-                <w:szCs w:val="22"/>
-              </w:rPr>
-              <w:t>HARDCODED: Device/1</w:t>
+              <w:t xml:space="preserve">Agent = Reference </w:t>
+            </w:r>
+            <w:r>
+              <w:rPr>
+                <w:noProof/>
+                <w:sz w:val="22"/>
+                <w:szCs w:val="22"/>
+                <w:lang w:val="pl-PL"/>
+              </w:rPr>
+              <w:t>Device</w:t>
             </w:r>
           </w:p>
         </w:tc>
@@ -17575,45 +17522,11 @@
                 <w:color w:val="0033B3"/>
               </w:rPr>
             </w:pPr>
-            <w:proofErr w:type="spellStart"/>
             <w:r>
               <w:rPr>
                 <w:color w:val="0033B3"/>
               </w:rPr>
-              <w:t>ClinicalDocument</w:t>
-            </w:r>
-            <w:proofErr w:type="spellEnd"/>
-            <w:r>
-              <w:rPr>
-                <w:color w:val="0033B3"/>
-              </w:rPr>
-              <w:t>/</w:t>
-            </w:r>
-            <w:r>
-              <w:rPr>
-                <w:color w:val="0033B3"/>
-              </w:rPr>
-              <w:t>participant</w:t>
-            </w:r>
-            <w:r>
-              <w:rPr>
-                <w:color w:val="0033B3"/>
-              </w:rPr>
-              <w:t xml:space="preserve"> with </w:t>
-            </w:r>
-            <w:proofErr w:type="spellStart"/>
-            <w:r>
-              <w:rPr>
-                <w:color w:val="0033B3"/>
-              </w:rPr>
-              <w:t>typeCode</w:t>
-            </w:r>
-            <w:proofErr w:type="spellEnd"/>
-            <w:r>
-              <w:rPr>
-                <w:color w:val="0033B3"/>
-              </w:rPr>
-              <w:t>=REFT</w:t>
+              <w:t>ClinicalDocument/participant with typeCode=REFT</w:t>
             </w:r>
           </w:p>
           <w:p>
@@ -18109,6 +18022,397 @@
                 <w:szCs w:val="20"/>
               </w:rPr>
               <w:t xml:space="preserve">relevantHistory </w:t>
+            </w:r>
+          </w:p>
+        </w:tc>
+      </w:tr>
+    </w:tbl>
+    <w:p>
+      <w:pPr>
+        <w:rPr>
+          <w:noProof/>
+          <w:sz w:val="20"/>
+          <w:szCs w:val="20"/>
+        </w:rPr>
+      </w:pPr>
+    </w:p>
+    <w:p>
+      <w:pPr>
+        <w:rPr>
+          <w:b/>
+          <w:bCs/>
+          <w:noProof/>
+          <w:sz w:val="22"/>
+          <w:szCs w:val="22"/>
+        </w:rPr>
+      </w:pPr>
+      <w:r>
+        <w:rPr>
+          <w:b/>
+          <w:bCs/>
+          <w:noProof/>
+          <w:sz w:val="22"/>
+          <w:szCs w:val="22"/>
+          <w:lang w:val="pl-PL"/>
+        </w:rPr>
+        <w:t>Device</w:t>
+      </w:r>
+      <w:r>
+        <w:rPr>
+          <w:b/>
+          <w:bCs/>
+          <w:noProof/>
+          <w:sz w:val="22"/>
+          <w:szCs w:val="22"/>
+        </w:rPr>
+        <w:t xml:space="preserve"> mapping</w:t>
+      </w:r>
+    </w:p>
+    <w:p>
+      <w:pPr>
+        <w:rPr>
+          <w:b/>
+          <w:bCs/>
+          <w:noProof/>
+          <w:sz w:val="22"/>
+          <w:szCs w:val="22"/>
+        </w:rPr>
+      </w:pPr>
+    </w:p>
+    <w:tbl>
+      <w:tblPr>
+        <w:tblStyle w:val="TableGrid"/>
+        <w:tblW w:w="17270" w:type="dxa"/>
+        <w:tblLook w:val="04A0" w:firstRow="1" w:lastRow="0" w:firstColumn="1" w:lastColumn="0" w:noHBand="0" w:noVBand="1"/>
+      </w:tblPr>
+      <w:tblGrid>
+        <w:gridCol w:w="5756"/>
+        <w:gridCol w:w="5757"/>
+        <w:gridCol w:w="5757"/>
+      </w:tblGrid>
+      <w:tr>
+        <w:tc>
+          <w:tcPr>
+            <w:tcW w:w="5756" w:type="dxa"/>
+          </w:tcPr>
+          <w:p>
+            <w:pPr>
+              <w:rPr>
+                <w:noProof/>
+                <w:sz w:val="22"/>
+                <w:szCs w:val="22"/>
+              </w:rPr>
+            </w:pPr>
+            <w:r>
+              <w:rPr>
+                <w:rFonts w:cstheme="minorHAnsi"/>
+                <w:b/>
+                <w:bCs/>
+                <w:color w:val="000000" w:themeColor="text1"/>
+                <w:sz w:val="22"/>
+                <w:szCs w:val="22"/>
+              </w:rPr>
+              <w:t>ITK</w:t>
+            </w:r>
+            <w:r>
+              <w:rPr>
+                <w:rFonts w:cstheme="minorHAnsi"/>
+                <w:b/>
+                <w:bCs/>
+                <w:color w:val="000000" w:themeColor="text1"/>
+                <w:sz w:val="22"/>
+                <w:szCs w:val="22"/>
+              </w:rPr>
+              <w:t xml:space="preserve"> Mapping Element</w:t>
+            </w:r>
+          </w:p>
+        </w:tc>
+        <w:tc>
+          <w:tcPr>
+            <w:tcW w:w="5757" w:type="dxa"/>
+          </w:tcPr>
+          <w:p>
+            <w:pPr>
+              <w:rPr>
+                <w:noProof/>
+                <w:sz w:val="22"/>
+                <w:szCs w:val="22"/>
+              </w:rPr>
+            </w:pPr>
+            <w:r>
+              <w:rPr>
+                <w:rFonts w:cstheme="minorHAnsi"/>
+                <w:b/>
+                <w:bCs/>
+                <w:color w:val="000000" w:themeColor="text1"/>
+                <w:sz w:val="22"/>
+                <w:szCs w:val="22"/>
+              </w:rPr>
+              <w:t>FHIR Objects</w:t>
+            </w:r>
+            <w:r>
+              <w:rPr>
+                <w:rFonts w:cstheme="minorHAnsi"/>
+                <w:b/>
+                <w:bCs/>
+                <w:color w:val="000000" w:themeColor="text1"/>
+                <w:sz w:val="22"/>
+                <w:szCs w:val="22"/>
+              </w:rPr>
+              <w:t xml:space="preserve"> 3.0.2</w:t>
+            </w:r>
+          </w:p>
+        </w:tc>
+        <w:tc>
+          <w:tcPr>
+            <w:tcW w:w="5757" w:type="dxa"/>
+          </w:tcPr>
+          <w:p>
+            <w:pPr>
+              <w:rPr>
+                <w:noProof/>
+                <w:sz w:val="22"/>
+                <w:szCs w:val="22"/>
+              </w:rPr>
+            </w:pPr>
+            <w:r>
+              <w:rPr>
+                <w:rFonts w:cstheme="minorHAnsi"/>
+                <w:b/>
+                <w:bCs/>
+                <w:color w:val="000000" w:themeColor="text1"/>
+                <w:sz w:val="22"/>
+                <w:szCs w:val="22"/>
+              </w:rPr>
+              <w:t>FHIR</w:t>
+            </w:r>
+            <w:r>
+              <w:rPr>
+                <w:rFonts w:cstheme="minorHAnsi"/>
+                <w:b/>
+                <w:bCs/>
+                <w:color w:val="000000" w:themeColor="text1"/>
+                <w:sz w:val="22"/>
+                <w:szCs w:val="22"/>
+              </w:rPr>
+              <w:t xml:space="preserve"> Mapping Elements 3.0.2</w:t>
+            </w:r>
+          </w:p>
+        </w:tc>
+      </w:tr>
+      <w:tr>
+        <w:tc>
+          <w:tcPr>
+            <w:tcW w:w="5756" w:type="dxa"/>
+          </w:tcPr>
+          <w:p>
+            <w:pPr>
+              <w:rPr>
+                <w:noProof/>
+                <w:sz w:val="22"/>
+                <w:szCs w:val="22"/>
+              </w:rPr>
+            </w:pPr>
+          </w:p>
+        </w:tc>
+        <w:tc>
+          <w:tcPr>
+            <w:tcW w:w="5757" w:type="dxa"/>
+          </w:tcPr>
+          <w:p>
+            <w:pPr>
+              <w:rPr>
+                <w:noProof/>
+                <w:sz w:val="22"/>
+                <w:szCs w:val="22"/>
+              </w:rPr>
+            </w:pPr>
+            <w:r>
+              <w:rPr>
+                <w:noProof/>
+                <w:sz w:val="22"/>
+                <w:szCs w:val="22"/>
+              </w:rPr>
+              <w:t>New uuid</w:t>
+            </w:r>
+            <w:r>
+              <w:rPr>
+                <w:noProof/>
+                <w:sz w:val="22"/>
+                <w:szCs w:val="22"/>
+              </w:rPr>
+              <w:t xml:space="preserve"> generated </w:t>
+            </w:r>
+          </w:p>
+        </w:tc>
+        <w:tc>
+          <w:tcPr>
+            <w:tcW w:w="5757" w:type="dxa"/>
+          </w:tcPr>
+          <w:p>
+            <w:pPr>
+              <w:rPr>
+                <w:noProof/>
+                <w:sz w:val="22"/>
+                <w:szCs w:val="22"/>
+              </w:rPr>
+            </w:pPr>
+            <w:r>
+              <w:rPr>
+                <w:noProof/>
+                <w:color w:val="000000" w:themeColor="text1"/>
+                <w:sz w:val="22"/>
+                <w:szCs w:val="22"/>
+              </w:rPr>
+              <w:t>Id</w:t>
+            </w:r>
+          </w:p>
+        </w:tc>
+      </w:tr>
+      <w:tr>
+        <w:tc>
+          <w:tcPr>
+            <w:tcW w:w="5756" w:type="dxa"/>
+          </w:tcPr>
+          <w:p>
+            <w:pPr>
+              <w:rPr>
+                <w:noProof/>
+                <w:sz w:val="22"/>
+                <w:szCs w:val="22"/>
+              </w:rPr>
+            </w:pPr>
+            <w:r>
+              <w:rPr>
+                <w:rFonts w:cstheme="minorHAnsi"/>
+                <w:color w:val="FF0000"/>
+                <w:sz w:val="22"/>
+                <w:szCs w:val="22"/>
+              </w:rPr>
+              <w:t>Not populated</w:t>
+            </w:r>
+          </w:p>
+        </w:tc>
+        <w:tc>
+          <w:tcPr>
+            <w:tcW w:w="5757" w:type="dxa"/>
+          </w:tcPr>
+          <w:p>
+            <w:pPr>
+              <w:rPr>
+                <w:noProof/>
+                <w:sz w:val="22"/>
+                <w:szCs w:val="22"/>
+                <w:lang w:val="pl-PL"/>
+              </w:rPr>
+            </w:pPr>
+            <w:r>
+              <w:rPr>
+                <w:noProof/>
+                <w:color w:val="4472C4" w:themeColor="accent1"/>
+                <w:sz w:val="22"/>
+                <w:szCs w:val="22"/>
+                <w:lang w:val="pl-PL"/>
+              </w:rPr>
+              <w:t>Current version</w:t>
+            </w:r>
+          </w:p>
+        </w:tc>
+        <w:tc>
+          <w:tcPr>
+            <w:tcW w:w="5757" w:type="dxa"/>
+          </w:tcPr>
+          <w:p>
+            <w:pPr>
+              <w:rPr>
+                <w:noProof/>
+                <w:sz w:val="22"/>
+                <w:szCs w:val="22"/>
+                <w:lang w:val="pl-PL"/>
+              </w:rPr>
+            </w:pPr>
+            <w:r>
+              <w:rPr>
+                <w:noProof/>
+                <w:sz w:val="22"/>
+                <w:szCs w:val="22"/>
+                <w:lang w:val="pl-PL"/>
+              </w:rPr>
+              <w:t>Version</w:t>
+            </w:r>
+          </w:p>
+        </w:tc>
+      </w:tr>
+      <w:tr>
+        <w:tc>
+          <w:tcPr>
+            <w:tcW w:w="5756" w:type="dxa"/>
+          </w:tcPr>
+          <w:p>
+            <w:pPr>
+              <w:rPr>
+                <w:noProof/>
+                <w:sz w:val="22"/>
+                <w:szCs w:val="22"/>
+              </w:rPr>
+            </w:pPr>
+          </w:p>
+        </w:tc>
+        <w:tc>
+          <w:tcPr>
+            <w:tcW w:w="5757" w:type="dxa"/>
+          </w:tcPr>
+          <w:p>
+            <w:pPr>
+              <w:rPr>
+                <w:noProof/>
+                <w:sz w:val="22"/>
+                <w:szCs w:val="22"/>
+                <w:lang w:val="pl-PL"/>
+              </w:rPr>
+            </w:pPr>
+            <w:r>
+              <w:rPr>
+                <w:noProof/>
+                <w:color w:val="4472C4" w:themeColor="accent1"/>
+                <w:sz w:val="22"/>
+                <w:szCs w:val="22"/>
+              </w:rPr>
+              <w:t>HARDCODED:</w:t>
+            </w:r>
+            <w:r>
+              <w:rPr>
+                <w:noProof/>
+                <w:color w:val="4472C4" w:themeColor="accent1"/>
+                <w:sz w:val="22"/>
+                <w:szCs w:val="22"/>
+                <w:lang w:val="pl-PL"/>
+              </w:rPr>
+              <w:t xml:space="preserve"> 111 Adaptor</w:t>
+            </w:r>
+          </w:p>
+        </w:tc>
+        <w:tc>
+          <w:tcPr>
+            <w:tcW w:w="5757" w:type="dxa"/>
+          </w:tcPr>
+          <w:p>
+            <w:pPr>
+              <w:rPr>
+                <w:noProof/>
+                <w:sz w:val="22"/>
+                <w:szCs w:val="22"/>
+                <w:lang w:val="pl-PL"/>
+              </w:rPr>
+            </w:pPr>
+            <w:r>
+              <w:rPr>
+                <w:noProof/>
+                <w:sz w:val="22"/>
+                <w:szCs w:val="22"/>
+                <w:lang w:val="pl-PL"/>
+              </w:rPr>
+              <w:t>Model</w:t>
             </w:r>
           </w:p>
         </w:tc>
@@ -18141,17 +18445,7 @@
           <w:sz w:val="20"/>
           <w:szCs w:val="20"/>
         </w:rPr>
-        <w:t>Patient</w:t>
-      </w:r>
-      <w:r>
-        <w:rPr>
-          <w:b/>
-          <w:bCs/>
-          <w:noProof/>
-          <w:sz w:val="20"/>
-          <w:szCs w:val="20"/>
-        </w:rPr>
-        <w:t xml:space="preserve"> </w:t>
+        <w:t xml:space="preserve">Patient </w:t>
       </w:r>
       <w:r>
         <w:rPr>
@@ -18889,16 +19183,7 @@
                 <w:sz w:val="22"/>
                 <w:szCs w:val="22"/>
               </w:rPr>
-              <w:t>&lt;patientRole&gt;&lt;patient&gt;&lt;language</w:t>
-            </w:r>
-            <w:r>
-              <w:rPr>
-                <w:noProof/>
-                <w:color w:val="000000" w:themeColor="text1"/>
-                <w:sz w:val="22"/>
-                <w:szCs w:val="22"/>
-              </w:rPr>
-              <w:t>Communication&gt;</w:t>
+              <w:t>&lt;patientRole&gt;&lt;patient&gt;&lt;languageCommunication&gt;</w:t>
             </w:r>
           </w:p>
         </w:tc>
@@ -19706,49 +19991,7 @@
               <w:rPr>
                 <w:color w:val="4472C4" w:themeColor="accent1"/>
               </w:rPr>
-              <w:t>"http://hl7.org/</w:t>
-            </w:r>
-            <w:proofErr w:type="spellStart"/>
-            <w:r>
-              <w:rPr>
-                <w:color w:val="4472C4" w:themeColor="accent1"/>
-              </w:rPr>
-              <w:t>fhir</w:t>
-            </w:r>
-            <w:proofErr w:type="spellEnd"/>
-            <w:r>
-              <w:rPr>
-                <w:color w:val="4472C4" w:themeColor="accent1"/>
-              </w:rPr>
-              <w:t>/</w:t>
-            </w:r>
-            <w:proofErr w:type="spellStart"/>
-            <w:r>
-              <w:rPr>
-                <w:color w:val="4472C4" w:themeColor="accent1"/>
-              </w:rPr>
-              <w:t>StructureDefinition</w:t>
-            </w:r>
-            <w:proofErr w:type="spellEnd"/>
-            <w:r>
-              <w:rPr>
-                <w:color w:val="4472C4" w:themeColor="accent1"/>
-              </w:rPr>
-              <w:t>/</w:t>
-            </w:r>
-            <w:proofErr w:type="spellStart"/>
-            <w:r>
-              <w:rPr>
-                <w:color w:val="4472C4" w:themeColor="accent1"/>
-              </w:rPr>
-              <w:t>birthPlace</w:t>
-            </w:r>
-            <w:proofErr w:type="spellEnd"/>
-            <w:r>
-              <w:rPr>
-                <w:color w:val="4472C4" w:themeColor="accent1"/>
-              </w:rPr>
-              <w:t>"</w:t>
+              <w:t>"http://hl7.org/fhir/StructureDefinition/birthPlace"</w:t>
             </w:r>
           </w:p>
         </w:tc>
@@ -20187,7 +20430,6 @@
                 <w:sz w:val="22"/>
                 <w:szCs w:val="22"/>
               </w:rPr>
-              <w:lastRenderedPageBreak/>
               <w:t xml:space="preserve">See ITK column of </w:t>
             </w:r>
             <w:r>
@@ -21547,7 +21789,6 @@
                 <w:sz w:val="22"/>
                 <w:szCs w:val="22"/>
               </w:rPr>
-              <w:lastRenderedPageBreak/>
               <w:t>No mapping</w:t>
             </w:r>
           </w:p>
@@ -22826,7 +23067,6 @@
                 <w:sz w:val="22"/>
                 <w:szCs w:val="22"/>
               </w:rPr>
-              <w:lastRenderedPageBreak/>
               <w:t>No mapping</w:t>
             </w:r>
           </w:p>
@@ -24065,7 +24305,6 @@
                 <w:sz w:val="22"/>
                 <w:szCs w:val="22"/>
               </w:rPr>
-              <w:lastRenderedPageBreak/>
               <w:t>No mapping</w:t>
             </w:r>
           </w:p>
@@ -25750,7 +25989,6 @@
                 <w:sz w:val="22"/>
                 <w:szCs w:val="22"/>
               </w:rPr>
-              <w:lastRenderedPageBreak/>
               <w:t>Not populated</w:t>
             </w:r>
           </w:p>
@@ -27443,7 +27681,6 @@
                 <w:sz w:val="22"/>
                 <w:szCs w:val="22"/>
               </w:rPr>
-              <w:lastRenderedPageBreak/>
               <w:t>Display = Presenting complaint</w:t>
             </w:r>
           </w:p>
@@ -27487,7 +27724,6 @@
                 <w:sz w:val="22"/>
                 <w:szCs w:val="22"/>
               </w:rPr>
-              <w:lastRenderedPageBreak/>
               <w:t>Code</w:t>
             </w:r>
           </w:p>
@@ -29223,7 +29459,6 @@
                 <w:sz w:val="22"/>
                 <w:szCs w:val="22"/>
               </w:rPr>
-              <w:lastRenderedPageBreak/>
               <w:t>Not populated</w:t>
             </w:r>
           </w:p>
@@ -29546,16 +29781,7 @@
                 <w:sz w:val="22"/>
                 <w:szCs w:val="22"/>
               </w:rPr>
-              <w:t>P</w:t>
-            </w:r>
-            <w:r>
-              <w:rPr>
-                <w:noProof/>
-                <w:color w:val="000000" w:themeColor="text1"/>
-                <w:sz w:val="22"/>
-                <w:szCs w:val="22"/>
-              </w:rPr>
-              <w:t>hysicalType</w:t>
+              <w:t>PhysicalType</w:t>
             </w:r>
           </w:p>
         </w:tc>
@@ -31102,16 +31328,8 @@
         <w:rPr>
           <w:lang w:val="en-US"/>
         </w:rPr>
-        <w:t>from &lt;</w:t>
+        <w:t>from &lt;healthCareFacility</w:t>
       </w:r>
-      <w:proofErr w:type="spellStart"/>
-      <w:r>
-        <w:rPr>
-          <w:lang w:val="en-US"/>
-        </w:rPr>
-        <w:t>healthCareFacility</w:t>
-      </w:r>
-      <w:proofErr w:type="spellEnd"/>
       <w:r>
         <w:rPr>
           <w:lang w:val="en-US"/>
@@ -31338,7 +31556,6 @@
                 <w:sz w:val="22"/>
                 <w:szCs w:val="22"/>
               </w:rPr>
-              <w:lastRenderedPageBreak/>
               <w:t>Not populated</w:t>
             </w:r>
           </w:p>
@@ -32158,20 +32375,8 @@
                 <w:szCs w:val="22"/>
                 <w:lang w:val="pl-PL"/>
               </w:rPr>
-              <w:t xml:space="preserve">Not </w:t>
-            </w:r>
-            <w:proofErr w:type="spellStart"/>
-            <w:r>
-              <w:rPr>
-                <w:rFonts w:cstheme="minorHAnsi"/>
-                <w:color w:val="FF0000"/>
-                <w:sz w:val="22"/>
-                <w:szCs w:val="22"/>
-                <w:lang w:val="pl-PL"/>
-              </w:rPr>
-              <w:t>populated</w:t>
-            </w:r>
-            <w:proofErr w:type="spellEnd"/>
+              <w:t>Not populated</w:t>
+            </w:r>
           </w:p>
         </w:tc>
         <w:tc>
@@ -33496,7 +33701,6 @@
                 <w:sz w:val="22"/>
                 <w:szCs w:val="22"/>
               </w:rPr>
-              <w:lastRenderedPageBreak/>
               <w:t>Not populated</w:t>
             </w:r>
           </w:p>
@@ -33624,17 +33828,7 @@
           <w:sz w:val="20"/>
           <w:szCs w:val="20"/>
         </w:rPr>
-        <w:t>A</w:t>
-      </w:r>
-      <w:r>
-        <w:rPr>
-          <w:b/>
-          <w:bCs/>
-          <w:noProof/>
-          <w:sz w:val="20"/>
-          <w:szCs w:val="20"/>
-        </w:rPr>
-        <w:t xml:space="preserve">ppointment </w:t>
+        <w:t xml:space="preserve">Appointment </w:t>
       </w:r>
       <w:r>
         <w:rPr>
@@ -35040,17 +35234,7 @@
                 <w:sz w:val="22"/>
                 <w:szCs w:val="22"/>
               </w:rPr>
-              <w:t>patient</w:t>
-            </w:r>
-            <w:r>
-              <w:rPr>
-                <w:b/>
-                <w:bCs/>
-                <w:color w:val="000000" w:themeColor="text1"/>
-                <w:sz w:val="22"/>
-                <w:szCs w:val="22"/>
-              </w:rPr>
-              <w:t>/location</w:t>
+              <w:t>patient/location</w:t>
             </w:r>
             <w:r>
               <w:rPr>
@@ -35080,13 +35264,7 @@
               <w:rPr>
                 <w:color w:val="000000"/>
               </w:rPr>
-              <w:t>Actor = patient</w:t>
-            </w:r>
-            <w:r>
-              <w:rPr>
-                <w:color w:val="000000"/>
-              </w:rPr>
-              <w:t>/location</w:t>
+              <w:t>Actor = patient/location</w:t>
             </w:r>
           </w:p>
           <w:p>
@@ -35610,7 +35788,6 @@
                 <w:szCs w:val="22"/>
                 <w:lang w:val="en-US"/>
               </w:rPr>
-              <w:lastRenderedPageBreak/>
               <w:t>In case</w:t>
             </w:r>
             <w:r>
@@ -35620,27 +35797,7 @@
                 <w:szCs w:val="22"/>
                 <w:lang w:val="en-US"/>
               </w:rPr>
-              <w:t xml:space="preserve"> of </w:t>
-            </w:r>
-            <w:proofErr w:type="spellStart"/>
-            <w:r>
-              <w:rPr>
-                <w:color w:val="000000" w:themeColor="text1"/>
-                <w:sz w:val="22"/>
-                <w:szCs w:val="22"/>
-                <w:lang w:val="en-US"/>
-              </w:rPr>
-              <w:t>typeCode</w:t>
-            </w:r>
-            <w:proofErr w:type="spellEnd"/>
-            <w:r>
-              <w:rPr>
-                <w:color w:val="000000" w:themeColor="text1"/>
-                <w:sz w:val="22"/>
-                <w:szCs w:val="22"/>
-                <w:lang w:val="en-US"/>
-              </w:rPr>
-              <w:t>=”</w:t>
+              <w:t xml:space="preserve"> of typeCode=”</w:t>
             </w:r>
             <w:r>
               <w:rPr>
@@ -35716,19 +35873,8 @@
                 <w:szCs w:val="22"/>
                 <w:lang w:val="en-US"/>
               </w:rPr>
-              <w:t>&lt;</w:t>
-            </w:r>
-            <w:proofErr w:type="spellStart"/>
-            <w:r>
-              <w:rPr>
-                <w:color w:val="000000" w:themeColor="text1"/>
-                <w:sz w:val="22"/>
-                <w:szCs w:val="22"/>
-                <w:lang w:val="en-US"/>
-              </w:rPr>
-              <w:t>i</w:t>
-            </w:r>
-            <w:proofErr w:type="spellEnd"/>
+              <w:t>&lt;i</w:t>
+            </w:r>
             <w:r>
               <w:rPr>
                 <w:color w:val="000000" w:themeColor="text1"/>
@@ -37690,7 +37836,6 @@
                 <w:sz w:val="22"/>
                 <w:szCs w:val="22"/>
               </w:rPr>
-              <w:lastRenderedPageBreak/>
               <w:t>Not populated</w:t>
             </w:r>
           </w:p>
@@ -39662,7 +39807,6 @@
                 <w:sz w:val="22"/>
                 <w:szCs w:val="22"/>
               </w:rPr>
-              <w:lastRenderedPageBreak/>
               <w:t>Not populated</w:t>
             </w:r>
           </w:p>
@@ -41145,29 +41289,7 @@
                 <w:szCs w:val="22"/>
                 <w:lang w:val="pl-PL"/>
               </w:rPr>
-              <w:t>Author/</w:t>
-            </w:r>
-            <w:proofErr w:type="spellStart"/>
-            <w:r>
-              <w:rPr>
-                <w:rFonts w:cstheme="minorHAnsi"/>
-                <w:color w:val="000000" w:themeColor="text1"/>
-                <w:sz w:val="22"/>
-                <w:szCs w:val="22"/>
-                <w:lang w:val="pl-PL"/>
-              </w:rPr>
-              <w:t>Responsible</w:t>
-            </w:r>
-            <w:proofErr w:type="spellEnd"/>
-            <w:r>
-              <w:rPr>
-                <w:rFonts w:cstheme="minorHAnsi"/>
-                <w:color w:val="000000" w:themeColor="text1"/>
-                <w:sz w:val="22"/>
-                <w:szCs w:val="22"/>
-                <w:lang w:val="pl-PL"/>
-              </w:rPr>
-              <w:t xml:space="preserve"> Party</w:t>
+              <w:t>Author/Responsible Party</w:t>
             </w:r>
           </w:p>
         </w:tc>
@@ -41751,27 +41873,7 @@
           <w:sz w:val="20"/>
           <w:szCs w:val="20"/>
         </w:rPr>
-        <w:t xml:space="preserve"> (</w:t>
-      </w:r>
-      <w:r>
-        <w:rPr>
-          <w:b/>
-          <w:bCs/>
-          <w:noProof/>
-          <w:sz w:val="20"/>
-          <w:szCs w:val="20"/>
-        </w:rPr>
-        <w:t>data eneterer</w:t>
-      </w:r>
-      <w:r>
-        <w:rPr>
-          <w:b/>
-          <w:bCs/>
-          <w:noProof/>
-          <w:sz w:val="20"/>
-          <w:szCs w:val="20"/>
-        </w:rPr>
-        <w:t>)</w:t>
+        <w:t xml:space="preserve"> (data eneterer)</w:t>
       </w:r>
     </w:p>
     <w:p>
@@ -43227,7 +43329,6 @@
               </w:rPr>
               <w:t xml:space="preserve">two values concatenated </w:t>
             </w:r>
-            <w:proofErr w:type="spellStart"/>
             <w:r>
               <w:rPr>
                 <w:i/>
@@ -43236,9 +43337,8 @@
                 <w:szCs w:val="22"/>
                 <w:lang w:val="en-US"/>
               </w:rPr>
-              <w:t>ODS_</w:t>
-            </w:r>
-            <w:proofErr w:type="gramStart"/>
+              <w:t>ODS_CODE</w:t>
+            </w:r>
             <w:r>
               <w:rPr>
                 <w:i/>
@@ -43247,7 +43347,7 @@
                 <w:szCs w:val="22"/>
                 <w:lang w:val="en-US"/>
               </w:rPr>
-              <w:t>CODE</w:t>
+              <w:t>:</w:t>
             </w:r>
             <w:r>
               <w:rPr>
@@ -43257,7 +43357,7 @@
                 <w:szCs w:val="22"/>
                 <w:lang w:val="en-US"/>
               </w:rPr>
-              <w:t>:</w:t>
+              <w:t>DOSServiceID</w:t>
             </w:r>
             <w:r>
               <w:rPr>
@@ -43267,9 +43367,8 @@
                 <w:szCs w:val="22"/>
                 <w:lang w:val="en-US"/>
               </w:rPr>
-              <w:t>DOSServiceID</w:t>
-            </w:r>
-            <w:proofErr w:type="gramEnd"/>
+              <w:t>:</w:t>
+            </w:r>
             <w:r>
               <w:rPr>
                 <w:i/>
@@ -43278,7 +43377,7 @@
                 <w:szCs w:val="22"/>
                 <w:lang w:val="en-US"/>
               </w:rPr>
-              <w:t>:</w:t>
+              <w:t>DOS_ID</w:t>
             </w:r>
             <w:r>
               <w:rPr>
@@ -43288,17 +43387,6 @@
                 <w:szCs w:val="22"/>
                 <w:lang w:val="en-US"/>
               </w:rPr>
-              <w:t>DOS_ID</w:t>
-            </w:r>
-            <w:proofErr w:type="spellEnd"/>
-            <w:r>
-              <w:rPr>
-                <w:i/>
-                <w:iCs/>
-                <w:sz w:val="22"/>
-                <w:szCs w:val="22"/>
-                <w:lang w:val="en-US"/>
-              </w:rPr>
               <w:t>)</w:t>
             </w:r>
           </w:p>
@@ -43346,7 +43434,6 @@
               </w:rPr>
               <w:t>M</w:t>
             </w:r>
-            <w:proofErr w:type="spellStart"/>
             <w:r>
               <w:rPr>
                 <w:color w:val="000000" w:themeColor="text1"/>
@@ -43354,17 +43441,7 @@
                 <w:szCs w:val="22"/>
                 <w:lang w:val="pl-PL"/>
               </w:rPr>
-              <w:t>essageID</w:t>
-            </w:r>
-            <w:proofErr w:type="spellEnd"/>
-            <w:r>
-              <w:rPr>
-                <w:color w:val="000000" w:themeColor="text1"/>
-                <w:sz w:val="22"/>
-                <w:szCs w:val="22"/>
-                <w:lang w:val="pl-PL"/>
-              </w:rPr>
-              <w:t>&gt;</w:t>
+              <w:t>essageID&gt;</w:t>
             </w:r>
           </w:p>
         </w:tc>
@@ -43527,25 +43604,7 @@
                 <w:sz w:val="22"/>
                 <w:szCs w:val="22"/>
               </w:rPr>
-              <w:t xml:space="preserve"> &lt;</w:t>
-            </w:r>
-            <w:proofErr w:type="gramStart"/>
-            <w:r>
-              <w:rPr>
-                <w:color w:val="000000" w:themeColor="text1"/>
-                <w:sz w:val="22"/>
-                <w:szCs w:val="22"/>
-              </w:rPr>
-              <w:t>itk:header</w:t>
-            </w:r>
-            <w:proofErr w:type="gramEnd"/>
-            <w:r>
-              <w:rPr>
-                <w:color w:val="000000" w:themeColor="text1"/>
-                <w:sz w:val="22"/>
-                <w:szCs w:val="22"/>
-              </w:rPr>
-              <w:t>&gt;&lt;itk:handlingSpecification&gt;&lt;itk:spec</w:t>
+              <w:t xml:space="preserve"> &lt;itk:header&gt;&lt;itk:handlingSpecification&gt;&lt;itk:spec</w:t>
             </w:r>
             <w:r>
               <w:rPr>
@@ -43578,7 +43637,6 @@
                 <w:szCs w:val="22"/>
                 <w:lang w:val="en-US"/>
               </w:rPr>
-              <w:lastRenderedPageBreak/>
               <w:t>System:</w:t>
             </w:r>
             <w:r>
@@ -43587,25 +43645,7 @@
                 <w:sz w:val="22"/>
                 <w:szCs w:val="22"/>
               </w:rPr>
-              <w:t xml:space="preserve"> &lt;</w:t>
-            </w:r>
-            <w:proofErr w:type="gramStart"/>
-            <w:r>
-              <w:rPr>
-                <w:color w:val="000000" w:themeColor="text1"/>
-                <w:sz w:val="22"/>
-                <w:szCs w:val="22"/>
-              </w:rPr>
-              <w:t>itk:header</w:t>
-            </w:r>
-            <w:proofErr w:type="gramEnd"/>
-            <w:r>
-              <w:rPr>
-                <w:color w:val="000000" w:themeColor="text1"/>
-                <w:sz w:val="22"/>
-                <w:szCs w:val="22"/>
-              </w:rPr>
-              <w:t>&gt;&lt;itk:handlingSpecification&gt;&lt;itk:spec</w:t>
+              <w:t xml:space="preserve"> &lt;itk:header&gt;&lt;itk:handlingSpecification&gt;&lt;itk:spec</w:t>
             </w:r>
             <w:r>
               <w:rPr>
@@ -43694,7 +43734,6 @@
               </w:rPr>
               <w:t>&lt;itk:header&gt;&lt;itk:handlingSpecification&gt;&lt;itk:</w:t>
             </w:r>
-            <w:proofErr w:type="spellStart"/>
             <w:r>
               <w:rPr>
                 <w:color w:val="000000" w:themeColor="text1"/>
@@ -43702,17 +43741,7 @@
                 <w:szCs w:val="22"/>
                 <w:lang w:val="en-US"/>
               </w:rPr>
-              <w:t>senderAddress</w:t>
-            </w:r>
-            <w:proofErr w:type="spellEnd"/>
-            <w:r>
-              <w:rPr>
-                <w:color w:val="000000" w:themeColor="text1"/>
-                <w:sz w:val="22"/>
-                <w:szCs w:val="22"/>
-                <w:lang w:val="en-US"/>
-              </w:rPr>
-              <w:t>&gt;</w:t>
+              <w:t>senderAddress&gt;</w:t>
             </w:r>
           </w:p>
         </w:tc>
@@ -43781,51 +43810,7 @@
                 <w:szCs w:val="22"/>
                 <w:lang w:val="pl-PL"/>
               </w:rPr>
-              <w:t>&lt;</w:t>
-            </w:r>
-            <w:proofErr w:type="spellStart"/>
-            <w:r>
-              <w:rPr>
-                <w:rFonts w:cstheme="minorHAnsi"/>
-                <w:color w:val="000000" w:themeColor="text1"/>
-                <w:sz w:val="22"/>
-                <w:szCs w:val="22"/>
-                <w:lang w:val="pl-PL"/>
-              </w:rPr>
-              <w:t>ClinicalDocument</w:t>
-            </w:r>
-            <w:proofErr w:type="spellEnd"/>
-            <w:r>
-              <w:rPr>
-                <w:rFonts w:cstheme="minorHAnsi"/>
-                <w:color w:val="000000" w:themeColor="text1"/>
-                <w:sz w:val="22"/>
-                <w:szCs w:val="22"/>
-                <w:lang w:val="pl-PL"/>
-              </w:rPr>
-              <w:t>&gt;&lt;</w:t>
-            </w:r>
-            <w:proofErr w:type="spellStart"/>
-            <w:r>
-              <w:rPr>
-                <w:rFonts w:cstheme="minorHAnsi"/>
-                <w:color w:val="000000" w:themeColor="text1"/>
-                <w:sz w:val="22"/>
-                <w:szCs w:val="22"/>
-                <w:lang w:val="pl-PL"/>
-              </w:rPr>
-              <w:t>effectiveTime</w:t>
-            </w:r>
-            <w:proofErr w:type="spellEnd"/>
-            <w:r>
-              <w:rPr>
-                <w:rFonts w:cstheme="minorHAnsi"/>
-                <w:color w:val="000000" w:themeColor="text1"/>
-                <w:sz w:val="22"/>
-                <w:szCs w:val="22"/>
-                <w:lang w:val="pl-PL"/>
-              </w:rPr>
-              <w:t>&gt;</w:t>
+              <w:t>&lt;ClinicalDocument&gt;&lt;effectiveTime&gt;</w:t>
             </w:r>
           </w:p>
         </w:tc>
@@ -43880,6 +43865,7 @@
         </w:rPr>
       </w:pPr>
     </w:p>
+    <w:p/>
     <w:sectPr>
       <w:pgSz w:w="20160" w:h="12240" w:orient="landscape"/>
       <w:pgMar w:top="1440" w:right="1440" w:bottom="1440" w:left="1440" w:header="708" w:footer="708" w:gutter="0"/>

</xml_diff>

<commit_message>
NIAD-1739- device mapping updated documentation + TESTS + code (#215)
* NIAD-1739- device mapping updated documentation + TESTS + code

* NIAD-1739- device mapping removing patch files

* NIAD-1739- device mapping removing patch files

* NIAD-1739- device mapping
</commit_message>
<xml_diff>
--- a/doc/ITK_FHIR_mapping.docx
+++ b/doc/ITK_FHIR_mapping.docx
@@ -1122,28 +1122,12 @@
                 <w:color w:val="080808"/>
               </w:rPr>
             </w:pPr>
-            <w:proofErr w:type="spellStart"/>
             <w:r>
               <w:rPr>
                 <w:color w:val="0033B3"/>
               </w:rPr>
-              <w:t>DistributionEnvelope</w:t>
-            </w:r>
-            <w:proofErr w:type="spellEnd"/>
-            <w:r>
-              <w:rPr>
-                <w:color w:val="0033B3"/>
-              </w:rPr>
-              <w:t>/header/</w:t>
-            </w:r>
-            <w:proofErr w:type="spellStart"/>
-            <w:r>
-              <w:rPr>
-                <w:color w:val="0033B3"/>
-              </w:rPr>
-              <w:t>handlingSpecification</w:t>
-            </w:r>
-            <w:proofErr w:type="spellEnd"/>
+              <w:t>DistributionEnvelope/header/handlingSpecification</w:t>
+            </w:r>
           </w:p>
         </w:tc>
         <w:tc>
@@ -2280,7 +2264,6 @@
                 <w:sz w:val="22"/>
                 <w:szCs w:val="22"/>
               </w:rPr>
-              <w:lastRenderedPageBreak/>
               <w:t>Not populated</w:t>
             </w:r>
           </w:p>
@@ -2336,19 +2319,11 @@
                 <w:color w:val="080808"/>
               </w:rPr>
             </w:pPr>
-            <w:proofErr w:type="spellStart"/>
             <w:r>
               <w:rPr>
                 <w:color w:val="0033B3"/>
               </w:rPr>
-              <w:t>encompassingEncounter</w:t>
-            </w:r>
-            <w:proofErr w:type="spellEnd"/>
-            <w:r>
-              <w:rPr>
-                <w:color w:val="0033B3"/>
-              </w:rPr>
-              <w:t>/id</w:t>
+              <w:t>encompassingEncounter/id</w:t>
             </w:r>
           </w:p>
         </w:tc>
@@ -3342,29 +3317,7 @@
                 <w:szCs w:val="22"/>
                 <w:lang w:val="en-US"/>
               </w:rPr>
-              <w:t>&lt;</w:t>
-            </w:r>
-            <w:proofErr w:type="spellStart"/>
-            <w:r>
-              <w:rPr>
-                <w:rFonts w:cstheme="minorHAnsi"/>
-                <w:color w:val="000000" w:themeColor="text1"/>
-                <w:sz w:val="22"/>
-                <w:szCs w:val="22"/>
-                <w:lang w:val="en-US"/>
-              </w:rPr>
-              <w:t>patientRole</w:t>
-            </w:r>
-            <w:proofErr w:type="spellEnd"/>
-            <w:r>
-              <w:rPr>
-                <w:rFonts w:cstheme="minorHAnsi"/>
-                <w:color w:val="000000" w:themeColor="text1"/>
-                <w:sz w:val="22"/>
-                <w:szCs w:val="22"/>
-                <w:lang w:val="en-US"/>
-              </w:rPr>
-              <w:t>&gt;&lt;telecom</w:t>
+              <w:t>&lt;patientRole&gt;&lt;telecom</w:t>
             </w:r>
             <w:r>
               <w:rPr>
@@ -4215,7 +4168,6 @@
                 <w:sz w:val="22"/>
                 <w:szCs w:val="22"/>
               </w:rPr>
-              <w:lastRenderedPageBreak/>
               <w:t>Not populated</w:t>
             </w:r>
           </w:p>
@@ -4789,31 +4741,7 @@
                 <w:sz w:val="22"/>
                 <w:szCs w:val="22"/>
               </w:rPr>
-              <w:t>&lt;entry&gt;&lt;</w:t>
-            </w:r>
-            <w:proofErr w:type="spellStart"/>
-            <w:r>
-              <w:rPr>
-                <w:rFonts w:cstheme="minorHAnsi"/>
-                <w:b/>
-                <w:bCs/>
-                <w:color w:val="000000" w:themeColor="text1"/>
-                <w:sz w:val="22"/>
-                <w:szCs w:val="22"/>
-              </w:rPr>
-              <w:t>contentId</w:t>
-            </w:r>
-            <w:proofErr w:type="spellEnd"/>
-            <w:r>
-              <w:rPr>
-                <w:rFonts w:cstheme="minorHAnsi"/>
-                <w:b/>
-                <w:bCs/>
-                <w:color w:val="000000" w:themeColor="text1"/>
-                <w:sz w:val="22"/>
-                <w:szCs w:val="22"/>
-              </w:rPr>
-              <w:t xml:space="preserve"> extension=’</w:t>
+              <w:t>&lt;entry&gt;&lt;contentId extension=’</w:t>
             </w:r>
             <w:r>
               <w:rPr>
@@ -6188,7 +6116,6 @@
                 <w:sz w:val="22"/>
                 <w:szCs w:val="22"/>
               </w:rPr>
-              <w:lastRenderedPageBreak/>
               <w:t>Not populated</w:t>
             </w:r>
           </w:p>
@@ -8424,7 +8351,6 @@
                 <w:color w:val="000000"/>
                 <w:shd w:val="clear" w:color="auto" w:fill="EFEFEF"/>
               </w:rPr>
-              <w:lastRenderedPageBreak/>
               <w:t>For sections with the following code</w:t>
             </w:r>
           </w:p>
@@ -8486,7 +8412,6 @@
               </w:rPr>
               <w:t xml:space="preserve">="887031000000108" </w:t>
             </w:r>
-            <w:proofErr w:type="spellStart"/>
             <w:r>
               <w:rPr>
                 <w:b/>
@@ -8496,7 +8421,6 @@
               </w:rPr>
               <w:t>codeSystem</w:t>
             </w:r>
-            <w:proofErr w:type="spellEnd"/>
             <w:r>
               <w:rPr>
                 <w:b/>
@@ -10431,7 +10355,6 @@
                 <w:sz w:val="22"/>
                 <w:szCs w:val="22"/>
               </w:rPr>
-              <w:lastRenderedPageBreak/>
               <w:t>For section with code &lt;section&gt;&lt;code code=”1052951000000105”&gt;</w:t>
             </w:r>
           </w:p>
@@ -12303,7 +12226,6 @@
                 <w:sz w:val="22"/>
                 <w:szCs w:val="22"/>
               </w:rPr>
-              <w:lastRenderedPageBreak/>
               <w:t>Not populated</w:t>
             </w:r>
           </w:p>
@@ -13105,6 +13027,7 @@
                 <w:color w:val="000000" w:themeColor="text1"/>
                 <w:sz w:val="22"/>
                 <w:szCs w:val="22"/>
+                <w:lang w:val="en-US"/>
               </w:rPr>
               <w:t xml:space="preserve"> </w:t>
             </w:r>
@@ -13116,6 +13039,7 @@
                 <w:color w:val="000000" w:themeColor="text1"/>
                 <w:sz w:val="22"/>
                 <w:szCs w:val="22"/>
+                <w:lang w:val="en-US"/>
               </w:rPr>
               <w:t>Patient</w:t>
             </w:r>
@@ -13141,6 +13065,7 @@
                 <w:noProof/>
                 <w:sz w:val="22"/>
                 <w:szCs w:val="22"/>
+                <w:lang w:val="pl-PL"/>
               </w:rPr>
             </w:pPr>
             <w:r>
@@ -13156,6 +13081,7 @@
                 <w:noProof/>
                 <w:sz w:val="22"/>
                 <w:szCs w:val="22"/>
+                <w:lang w:val="pl-PL"/>
               </w:rPr>
               <w:t>Patient</w:t>
             </w:r>
@@ -13358,28 +13284,72 @@
                 <w:szCs w:val="22"/>
               </w:rPr>
             </w:pPr>
-          </w:p>
-        </w:tc>
-        <w:tc>
-          <w:tcPr>
-            <w:tcW w:w="5757" w:type="dxa"/>
-          </w:tcPr>
-          <w:p>
-            <w:pPr>
-              <w:rPr>
-                <w:noProof/>
-                <w:sz w:val="22"/>
-                <w:szCs w:val="22"/>
-              </w:rPr>
-            </w:pPr>
-            <w:r>
+            <w:r>
+              <w:rPr>
+                <w:rFonts w:cstheme="minorHAnsi"/>
+                <w:color w:val="000000" w:themeColor="text1"/>
+                <w:sz w:val="22"/>
+                <w:szCs w:val="22"/>
+              </w:rPr>
+              <w:t>See ITK column of</w:t>
+            </w:r>
+            <w:r>
+              <w:rPr>
+                <w:rFonts w:cstheme="minorHAnsi"/>
+                <w:color w:val="000000" w:themeColor="text1"/>
+                <w:sz w:val="22"/>
+                <w:szCs w:val="22"/>
+                <w:lang w:val="en-US"/>
+              </w:rPr>
+              <w:t xml:space="preserve"> </w:t>
+            </w:r>
+            <w:r>
+              <w:rPr>
+                <w:rFonts w:cstheme="minorHAnsi"/>
+                <w:b/>
+                <w:bCs/>
+                <w:color w:val="000000" w:themeColor="text1"/>
+                <w:sz w:val="22"/>
+                <w:szCs w:val="22"/>
+                <w:lang w:val="en-US"/>
+              </w:rPr>
+              <w:t xml:space="preserve">Device </w:t>
+            </w:r>
+            <w:r>
+              <w:rPr>
+                <w:b/>
+                <w:bCs/>
+                <w:noProof/>
+                <w:sz w:val="20"/>
+                <w:szCs w:val="20"/>
+              </w:rPr>
+              <w:t>mapping</w:t>
+            </w:r>
+          </w:p>
+        </w:tc>
+        <w:tc>
+          <w:tcPr>
+            <w:tcW w:w="5757" w:type="dxa"/>
+          </w:tcPr>
+          <w:p>
+            <w:pPr>
               <w:rPr>
                 <w:noProof/>
                 <w:color w:val="4472C4" w:themeColor="accent1"/>
                 <w:sz w:val="22"/>
                 <w:szCs w:val="22"/>
-              </w:rPr>
-              <w:t>HARDCODED: Device/1</w:t>
+                <w:lang w:val="pl-PL"/>
+              </w:rPr>
+            </w:pPr>
+            <w:r>
+              <w:rPr>
+                <w:noProof/>
+                <w:color w:val="4472C4" w:themeColor="accent1"/>
+                <w:sz w:val="22"/>
+                <w:szCs w:val="22"/>
+                <w:lang w:val="pl-PL"/>
+              </w:rPr>
+              <w:t>Reference device</w:t>
             </w:r>
           </w:p>
         </w:tc>
@@ -14151,18 +14121,7 @@
           <w:sz w:val="20"/>
           <w:szCs w:val="20"/>
         </w:rPr>
-        <w:lastRenderedPageBreak/>
-        <w:t>C</w:t>
-      </w:r>
-      <w:r>
-        <w:rPr>
-          <w:b/>
-          <w:bCs/>
-          <w:noProof/>
-          <w:sz w:val="20"/>
-          <w:szCs w:val="20"/>
-        </w:rPr>
-        <w:t>omposition</w:t>
+        <w:t>Composition</w:t>
       </w:r>
       <w:r>
         <w:rPr>
@@ -15995,7 +15954,6 @@
                 <w:sz w:val="20"/>
                 <w:szCs w:val="20"/>
               </w:rPr>
-              <w:lastRenderedPageBreak/>
               <w:t>&lt;component&gt;&lt;structuredBody&gt; &lt;component&gt;&lt;section&gt;&lt;title&gt; &lt;component&gt;&lt;structuredBody&gt; &lt;component&gt;&lt;section&gt;&lt;text&gt;</w:t>
             </w:r>
           </w:p>
@@ -16018,7 +15976,6 @@
                 <w:sz w:val="22"/>
                 <w:szCs w:val="22"/>
               </w:rPr>
-              <w:lastRenderedPageBreak/>
               <w:t>Care plan</w:t>
             </w:r>
           </w:p>
@@ -16108,17 +16065,7 @@
           <w:sz w:val="20"/>
           <w:szCs w:val="20"/>
         </w:rPr>
-        <w:t>Referral</w:t>
-      </w:r>
-      <w:r>
-        <w:rPr>
-          <w:b/>
-          <w:bCs/>
-          <w:noProof/>
-          <w:sz w:val="20"/>
-          <w:szCs w:val="20"/>
-        </w:rPr>
-        <w:t xml:space="preserve"> Request</w:t>
+        <w:t>Referral Request</w:t>
       </w:r>
       <w:r>
         <w:rPr>
@@ -17367,16 +17314,16 @@
                 <w:sz w:val="22"/>
                 <w:szCs w:val="22"/>
               </w:rPr>
-              <w:t xml:space="preserve">Agent = </w:t>
-            </w:r>
-            <w:r>
-              <w:rPr>
-                <w:noProof/>
-                <w:color w:val="4472C4" w:themeColor="accent1"/>
-                <w:sz w:val="22"/>
-                <w:szCs w:val="22"/>
-              </w:rPr>
-              <w:t>HARDCODED: Device/1</w:t>
+              <w:t xml:space="preserve">Agent = Reference </w:t>
+            </w:r>
+            <w:r>
+              <w:rPr>
+                <w:noProof/>
+                <w:sz w:val="22"/>
+                <w:szCs w:val="22"/>
+                <w:lang w:val="pl-PL"/>
+              </w:rPr>
+              <w:t>Device</w:t>
             </w:r>
           </w:p>
         </w:tc>
@@ -17575,45 +17522,11 @@
                 <w:color w:val="0033B3"/>
               </w:rPr>
             </w:pPr>
-            <w:proofErr w:type="spellStart"/>
             <w:r>
               <w:rPr>
                 <w:color w:val="0033B3"/>
               </w:rPr>
-              <w:t>ClinicalDocument</w:t>
-            </w:r>
-            <w:proofErr w:type="spellEnd"/>
-            <w:r>
-              <w:rPr>
-                <w:color w:val="0033B3"/>
-              </w:rPr>
-              <w:t>/</w:t>
-            </w:r>
-            <w:r>
-              <w:rPr>
-                <w:color w:val="0033B3"/>
-              </w:rPr>
-              <w:t>participant</w:t>
-            </w:r>
-            <w:r>
-              <w:rPr>
-                <w:color w:val="0033B3"/>
-              </w:rPr>
-              <w:t xml:space="preserve"> with </w:t>
-            </w:r>
-            <w:proofErr w:type="spellStart"/>
-            <w:r>
-              <w:rPr>
-                <w:color w:val="0033B3"/>
-              </w:rPr>
-              <w:t>typeCode</w:t>
-            </w:r>
-            <w:proofErr w:type="spellEnd"/>
-            <w:r>
-              <w:rPr>
-                <w:color w:val="0033B3"/>
-              </w:rPr>
-              <w:t>=REFT</w:t>
+              <w:t>ClinicalDocument/participant with typeCode=REFT</w:t>
             </w:r>
           </w:p>
           <w:p>
@@ -18109,6 +18022,397 @@
                 <w:szCs w:val="20"/>
               </w:rPr>
               <w:t xml:space="preserve">relevantHistory </w:t>
+            </w:r>
+          </w:p>
+        </w:tc>
+      </w:tr>
+    </w:tbl>
+    <w:p>
+      <w:pPr>
+        <w:rPr>
+          <w:noProof/>
+          <w:sz w:val="20"/>
+          <w:szCs w:val="20"/>
+        </w:rPr>
+      </w:pPr>
+    </w:p>
+    <w:p>
+      <w:pPr>
+        <w:rPr>
+          <w:b/>
+          <w:bCs/>
+          <w:noProof/>
+          <w:sz w:val="22"/>
+          <w:szCs w:val="22"/>
+        </w:rPr>
+      </w:pPr>
+      <w:r>
+        <w:rPr>
+          <w:b/>
+          <w:bCs/>
+          <w:noProof/>
+          <w:sz w:val="22"/>
+          <w:szCs w:val="22"/>
+          <w:lang w:val="pl-PL"/>
+        </w:rPr>
+        <w:t>Device</w:t>
+      </w:r>
+      <w:r>
+        <w:rPr>
+          <w:b/>
+          <w:bCs/>
+          <w:noProof/>
+          <w:sz w:val="22"/>
+          <w:szCs w:val="22"/>
+        </w:rPr>
+        <w:t xml:space="preserve"> mapping</w:t>
+      </w:r>
+    </w:p>
+    <w:p>
+      <w:pPr>
+        <w:rPr>
+          <w:b/>
+          <w:bCs/>
+          <w:noProof/>
+          <w:sz w:val="22"/>
+          <w:szCs w:val="22"/>
+        </w:rPr>
+      </w:pPr>
+    </w:p>
+    <w:tbl>
+      <w:tblPr>
+        <w:tblStyle w:val="TableGrid"/>
+        <w:tblW w:w="17270" w:type="dxa"/>
+        <w:tblLook w:val="04A0" w:firstRow="1" w:lastRow="0" w:firstColumn="1" w:lastColumn="0" w:noHBand="0" w:noVBand="1"/>
+      </w:tblPr>
+      <w:tblGrid>
+        <w:gridCol w:w="5756"/>
+        <w:gridCol w:w="5757"/>
+        <w:gridCol w:w="5757"/>
+      </w:tblGrid>
+      <w:tr>
+        <w:tc>
+          <w:tcPr>
+            <w:tcW w:w="5756" w:type="dxa"/>
+          </w:tcPr>
+          <w:p>
+            <w:pPr>
+              <w:rPr>
+                <w:noProof/>
+                <w:sz w:val="22"/>
+                <w:szCs w:val="22"/>
+              </w:rPr>
+            </w:pPr>
+            <w:r>
+              <w:rPr>
+                <w:rFonts w:cstheme="minorHAnsi"/>
+                <w:b/>
+                <w:bCs/>
+                <w:color w:val="000000" w:themeColor="text1"/>
+                <w:sz w:val="22"/>
+                <w:szCs w:val="22"/>
+              </w:rPr>
+              <w:t>ITK</w:t>
+            </w:r>
+            <w:r>
+              <w:rPr>
+                <w:rFonts w:cstheme="minorHAnsi"/>
+                <w:b/>
+                <w:bCs/>
+                <w:color w:val="000000" w:themeColor="text1"/>
+                <w:sz w:val="22"/>
+                <w:szCs w:val="22"/>
+              </w:rPr>
+              <w:t xml:space="preserve"> Mapping Element</w:t>
+            </w:r>
+          </w:p>
+        </w:tc>
+        <w:tc>
+          <w:tcPr>
+            <w:tcW w:w="5757" w:type="dxa"/>
+          </w:tcPr>
+          <w:p>
+            <w:pPr>
+              <w:rPr>
+                <w:noProof/>
+                <w:sz w:val="22"/>
+                <w:szCs w:val="22"/>
+              </w:rPr>
+            </w:pPr>
+            <w:r>
+              <w:rPr>
+                <w:rFonts w:cstheme="minorHAnsi"/>
+                <w:b/>
+                <w:bCs/>
+                <w:color w:val="000000" w:themeColor="text1"/>
+                <w:sz w:val="22"/>
+                <w:szCs w:val="22"/>
+              </w:rPr>
+              <w:t>FHIR Objects</w:t>
+            </w:r>
+            <w:r>
+              <w:rPr>
+                <w:rFonts w:cstheme="minorHAnsi"/>
+                <w:b/>
+                <w:bCs/>
+                <w:color w:val="000000" w:themeColor="text1"/>
+                <w:sz w:val="22"/>
+                <w:szCs w:val="22"/>
+              </w:rPr>
+              <w:t xml:space="preserve"> 3.0.2</w:t>
+            </w:r>
+          </w:p>
+        </w:tc>
+        <w:tc>
+          <w:tcPr>
+            <w:tcW w:w="5757" w:type="dxa"/>
+          </w:tcPr>
+          <w:p>
+            <w:pPr>
+              <w:rPr>
+                <w:noProof/>
+                <w:sz w:val="22"/>
+                <w:szCs w:val="22"/>
+              </w:rPr>
+            </w:pPr>
+            <w:r>
+              <w:rPr>
+                <w:rFonts w:cstheme="minorHAnsi"/>
+                <w:b/>
+                <w:bCs/>
+                <w:color w:val="000000" w:themeColor="text1"/>
+                <w:sz w:val="22"/>
+                <w:szCs w:val="22"/>
+              </w:rPr>
+              <w:t>FHIR</w:t>
+            </w:r>
+            <w:r>
+              <w:rPr>
+                <w:rFonts w:cstheme="minorHAnsi"/>
+                <w:b/>
+                <w:bCs/>
+                <w:color w:val="000000" w:themeColor="text1"/>
+                <w:sz w:val="22"/>
+                <w:szCs w:val="22"/>
+              </w:rPr>
+              <w:t xml:space="preserve"> Mapping Elements 3.0.2</w:t>
+            </w:r>
+          </w:p>
+        </w:tc>
+      </w:tr>
+      <w:tr>
+        <w:tc>
+          <w:tcPr>
+            <w:tcW w:w="5756" w:type="dxa"/>
+          </w:tcPr>
+          <w:p>
+            <w:pPr>
+              <w:rPr>
+                <w:noProof/>
+                <w:sz w:val="22"/>
+                <w:szCs w:val="22"/>
+              </w:rPr>
+            </w:pPr>
+          </w:p>
+        </w:tc>
+        <w:tc>
+          <w:tcPr>
+            <w:tcW w:w="5757" w:type="dxa"/>
+          </w:tcPr>
+          <w:p>
+            <w:pPr>
+              <w:rPr>
+                <w:noProof/>
+                <w:sz w:val="22"/>
+                <w:szCs w:val="22"/>
+              </w:rPr>
+            </w:pPr>
+            <w:r>
+              <w:rPr>
+                <w:noProof/>
+                <w:sz w:val="22"/>
+                <w:szCs w:val="22"/>
+              </w:rPr>
+              <w:t>New uuid</w:t>
+            </w:r>
+            <w:r>
+              <w:rPr>
+                <w:noProof/>
+                <w:sz w:val="22"/>
+                <w:szCs w:val="22"/>
+              </w:rPr>
+              <w:t xml:space="preserve"> generated </w:t>
+            </w:r>
+          </w:p>
+        </w:tc>
+        <w:tc>
+          <w:tcPr>
+            <w:tcW w:w="5757" w:type="dxa"/>
+          </w:tcPr>
+          <w:p>
+            <w:pPr>
+              <w:rPr>
+                <w:noProof/>
+                <w:sz w:val="22"/>
+                <w:szCs w:val="22"/>
+              </w:rPr>
+            </w:pPr>
+            <w:r>
+              <w:rPr>
+                <w:noProof/>
+                <w:color w:val="000000" w:themeColor="text1"/>
+                <w:sz w:val="22"/>
+                <w:szCs w:val="22"/>
+              </w:rPr>
+              <w:t>Id</w:t>
+            </w:r>
+          </w:p>
+        </w:tc>
+      </w:tr>
+      <w:tr>
+        <w:tc>
+          <w:tcPr>
+            <w:tcW w:w="5756" w:type="dxa"/>
+          </w:tcPr>
+          <w:p>
+            <w:pPr>
+              <w:rPr>
+                <w:noProof/>
+                <w:sz w:val="22"/>
+                <w:szCs w:val="22"/>
+              </w:rPr>
+            </w:pPr>
+            <w:r>
+              <w:rPr>
+                <w:rFonts w:cstheme="minorHAnsi"/>
+                <w:color w:val="FF0000"/>
+                <w:sz w:val="22"/>
+                <w:szCs w:val="22"/>
+              </w:rPr>
+              <w:t>Not populated</w:t>
+            </w:r>
+          </w:p>
+        </w:tc>
+        <w:tc>
+          <w:tcPr>
+            <w:tcW w:w="5757" w:type="dxa"/>
+          </w:tcPr>
+          <w:p>
+            <w:pPr>
+              <w:rPr>
+                <w:noProof/>
+                <w:sz w:val="22"/>
+                <w:szCs w:val="22"/>
+                <w:lang w:val="pl-PL"/>
+              </w:rPr>
+            </w:pPr>
+            <w:r>
+              <w:rPr>
+                <w:noProof/>
+                <w:color w:val="4472C4" w:themeColor="accent1"/>
+                <w:sz w:val="22"/>
+                <w:szCs w:val="22"/>
+                <w:lang w:val="pl-PL"/>
+              </w:rPr>
+              <w:t>Current version</w:t>
+            </w:r>
+          </w:p>
+        </w:tc>
+        <w:tc>
+          <w:tcPr>
+            <w:tcW w:w="5757" w:type="dxa"/>
+          </w:tcPr>
+          <w:p>
+            <w:pPr>
+              <w:rPr>
+                <w:noProof/>
+                <w:sz w:val="22"/>
+                <w:szCs w:val="22"/>
+                <w:lang w:val="pl-PL"/>
+              </w:rPr>
+            </w:pPr>
+            <w:r>
+              <w:rPr>
+                <w:noProof/>
+                <w:sz w:val="22"/>
+                <w:szCs w:val="22"/>
+                <w:lang w:val="pl-PL"/>
+              </w:rPr>
+              <w:t>Version</w:t>
+            </w:r>
+          </w:p>
+        </w:tc>
+      </w:tr>
+      <w:tr>
+        <w:tc>
+          <w:tcPr>
+            <w:tcW w:w="5756" w:type="dxa"/>
+          </w:tcPr>
+          <w:p>
+            <w:pPr>
+              <w:rPr>
+                <w:noProof/>
+                <w:sz w:val="22"/>
+                <w:szCs w:val="22"/>
+              </w:rPr>
+            </w:pPr>
+          </w:p>
+        </w:tc>
+        <w:tc>
+          <w:tcPr>
+            <w:tcW w:w="5757" w:type="dxa"/>
+          </w:tcPr>
+          <w:p>
+            <w:pPr>
+              <w:rPr>
+                <w:noProof/>
+                <w:sz w:val="22"/>
+                <w:szCs w:val="22"/>
+                <w:lang w:val="pl-PL"/>
+              </w:rPr>
+            </w:pPr>
+            <w:r>
+              <w:rPr>
+                <w:noProof/>
+                <w:color w:val="4472C4" w:themeColor="accent1"/>
+                <w:sz w:val="22"/>
+                <w:szCs w:val="22"/>
+              </w:rPr>
+              <w:t>HARDCODED:</w:t>
+            </w:r>
+            <w:r>
+              <w:rPr>
+                <w:noProof/>
+                <w:color w:val="4472C4" w:themeColor="accent1"/>
+                <w:sz w:val="22"/>
+                <w:szCs w:val="22"/>
+                <w:lang w:val="pl-PL"/>
+              </w:rPr>
+              <w:t xml:space="preserve"> 111 Adaptor</w:t>
+            </w:r>
+          </w:p>
+        </w:tc>
+        <w:tc>
+          <w:tcPr>
+            <w:tcW w:w="5757" w:type="dxa"/>
+          </w:tcPr>
+          <w:p>
+            <w:pPr>
+              <w:rPr>
+                <w:noProof/>
+                <w:sz w:val="22"/>
+                <w:szCs w:val="22"/>
+                <w:lang w:val="pl-PL"/>
+              </w:rPr>
+            </w:pPr>
+            <w:r>
+              <w:rPr>
+                <w:noProof/>
+                <w:sz w:val="22"/>
+                <w:szCs w:val="22"/>
+                <w:lang w:val="pl-PL"/>
+              </w:rPr>
+              <w:t>Model</w:t>
             </w:r>
           </w:p>
         </w:tc>
@@ -18141,17 +18445,7 @@
           <w:sz w:val="20"/>
           <w:szCs w:val="20"/>
         </w:rPr>
-        <w:t>Patient</w:t>
-      </w:r>
-      <w:r>
-        <w:rPr>
-          <w:b/>
-          <w:bCs/>
-          <w:noProof/>
-          <w:sz w:val="20"/>
-          <w:szCs w:val="20"/>
-        </w:rPr>
-        <w:t xml:space="preserve"> </w:t>
+        <w:t xml:space="preserve">Patient </w:t>
       </w:r>
       <w:r>
         <w:rPr>
@@ -18889,16 +19183,7 @@
                 <w:sz w:val="22"/>
                 <w:szCs w:val="22"/>
               </w:rPr>
-              <w:t>&lt;patientRole&gt;&lt;patient&gt;&lt;language</w:t>
-            </w:r>
-            <w:r>
-              <w:rPr>
-                <w:noProof/>
-                <w:color w:val="000000" w:themeColor="text1"/>
-                <w:sz w:val="22"/>
-                <w:szCs w:val="22"/>
-              </w:rPr>
-              <w:t>Communication&gt;</w:t>
+              <w:t>&lt;patientRole&gt;&lt;patient&gt;&lt;languageCommunication&gt;</w:t>
             </w:r>
           </w:p>
         </w:tc>
@@ -19706,49 +19991,7 @@
               <w:rPr>
                 <w:color w:val="4472C4" w:themeColor="accent1"/>
               </w:rPr>
-              <w:t>"http://hl7.org/</w:t>
-            </w:r>
-            <w:proofErr w:type="spellStart"/>
-            <w:r>
-              <w:rPr>
-                <w:color w:val="4472C4" w:themeColor="accent1"/>
-              </w:rPr>
-              <w:t>fhir</w:t>
-            </w:r>
-            <w:proofErr w:type="spellEnd"/>
-            <w:r>
-              <w:rPr>
-                <w:color w:val="4472C4" w:themeColor="accent1"/>
-              </w:rPr>
-              <w:t>/</w:t>
-            </w:r>
-            <w:proofErr w:type="spellStart"/>
-            <w:r>
-              <w:rPr>
-                <w:color w:val="4472C4" w:themeColor="accent1"/>
-              </w:rPr>
-              <w:t>StructureDefinition</w:t>
-            </w:r>
-            <w:proofErr w:type="spellEnd"/>
-            <w:r>
-              <w:rPr>
-                <w:color w:val="4472C4" w:themeColor="accent1"/>
-              </w:rPr>
-              <w:t>/</w:t>
-            </w:r>
-            <w:proofErr w:type="spellStart"/>
-            <w:r>
-              <w:rPr>
-                <w:color w:val="4472C4" w:themeColor="accent1"/>
-              </w:rPr>
-              <w:t>birthPlace</w:t>
-            </w:r>
-            <w:proofErr w:type="spellEnd"/>
-            <w:r>
-              <w:rPr>
-                <w:color w:val="4472C4" w:themeColor="accent1"/>
-              </w:rPr>
-              <w:t>"</w:t>
+              <w:t>"http://hl7.org/fhir/StructureDefinition/birthPlace"</w:t>
             </w:r>
           </w:p>
         </w:tc>
@@ -20187,7 +20430,6 @@
                 <w:sz w:val="22"/>
                 <w:szCs w:val="22"/>
               </w:rPr>
-              <w:lastRenderedPageBreak/>
               <w:t xml:space="preserve">See ITK column of </w:t>
             </w:r>
             <w:r>
@@ -21547,7 +21789,6 @@
                 <w:sz w:val="22"/>
                 <w:szCs w:val="22"/>
               </w:rPr>
-              <w:lastRenderedPageBreak/>
               <w:t>No mapping</w:t>
             </w:r>
           </w:p>
@@ -22826,7 +23067,6 @@
                 <w:sz w:val="22"/>
                 <w:szCs w:val="22"/>
               </w:rPr>
-              <w:lastRenderedPageBreak/>
               <w:t>No mapping</w:t>
             </w:r>
           </w:p>
@@ -24065,7 +24305,6 @@
                 <w:sz w:val="22"/>
                 <w:szCs w:val="22"/>
               </w:rPr>
-              <w:lastRenderedPageBreak/>
               <w:t>No mapping</w:t>
             </w:r>
           </w:p>
@@ -25750,7 +25989,6 @@
                 <w:sz w:val="22"/>
                 <w:szCs w:val="22"/>
               </w:rPr>
-              <w:lastRenderedPageBreak/>
               <w:t>Not populated</w:t>
             </w:r>
           </w:p>
@@ -27443,7 +27681,6 @@
                 <w:sz w:val="22"/>
                 <w:szCs w:val="22"/>
               </w:rPr>
-              <w:lastRenderedPageBreak/>
               <w:t>Display = Presenting complaint</w:t>
             </w:r>
           </w:p>
@@ -27487,7 +27724,6 @@
                 <w:sz w:val="22"/>
                 <w:szCs w:val="22"/>
               </w:rPr>
-              <w:lastRenderedPageBreak/>
               <w:t>Code</w:t>
             </w:r>
           </w:p>
@@ -29223,7 +29459,6 @@
                 <w:sz w:val="22"/>
                 <w:szCs w:val="22"/>
               </w:rPr>
-              <w:lastRenderedPageBreak/>
               <w:t>Not populated</w:t>
             </w:r>
           </w:p>
@@ -29546,16 +29781,7 @@
                 <w:sz w:val="22"/>
                 <w:szCs w:val="22"/>
               </w:rPr>
-              <w:t>P</w:t>
-            </w:r>
-            <w:r>
-              <w:rPr>
-                <w:noProof/>
-                <w:color w:val="000000" w:themeColor="text1"/>
-                <w:sz w:val="22"/>
-                <w:szCs w:val="22"/>
-              </w:rPr>
-              <w:t>hysicalType</w:t>
+              <w:t>PhysicalType</w:t>
             </w:r>
           </w:p>
         </w:tc>
@@ -31102,16 +31328,8 @@
         <w:rPr>
           <w:lang w:val="en-US"/>
         </w:rPr>
-        <w:t>from &lt;</w:t>
+        <w:t>from &lt;healthCareFacility</w:t>
       </w:r>
-      <w:proofErr w:type="spellStart"/>
-      <w:r>
-        <w:rPr>
-          <w:lang w:val="en-US"/>
-        </w:rPr>
-        <w:t>healthCareFacility</w:t>
-      </w:r>
-      <w:proofErr w:type="spellEnd"/>
       <w:r>
         <w:rPr>
           <w:lang w:val="en-US"/>
@@ -31338,7 +31556,6 @@
                 <w:sz w:val="22"/>
                 <w:szCs w:val="22"/>
               </w:rPr>
-              <w:lastRenderedPageBreak/>
               <w:t>Not populated</w:t>
             </w:r>
           </w:p>
@@ -32158,20 +32375,8 @@
                 <w:szCs w:val="22"/>
                 <w:lang w:val="pl-PL"/>
               </w:rPr>
-              <w:t xml:space="preserve">Not </w:t>
-            </w:r>
-            <w:proofErr w:type="spellStart"/>
-            <w:r>
-              <w:rPr>
-                <w:rFonts w:cstheme="minorHAnsi"/>
-                <w:color w:val="FF0000"/>
-                <w:sz w:val="22"/>
-                <w:szCs w:val="22"/>
-                <w:lang w:val="pl-PL"/>
-              </w:rPr>
-              <w:t>populated</w:t>
-            </w:r>
-            <w:proofErr w:type="spellEnd"/>
+              <w:t>Not populated</w:t>
+            </w:r>
           </w:p>
         </w:tc>
         <w:tc>
@@ -33496,7 +33701,6 @@
                 <w:sz w:val="22"/>
                 <w:szCs w:val="22"/>
               </w:rPr>
-              <w:lastRenderedPageBreak/>
               <w:t>Not populated</w:t>
             </w:r>
           </w:p>
@@ -33624,17 +33828,7 @@
           <w:sz w:val="20"/>
           <w:szCs w:val="20"/>
         </w:rPr>
-        <w:t>A</w:t>
-      </w:r>
-      <w:r>
-        <w:rPr>
-          <w:b/>
-          <w:bCs/>
-          <w:noProof/>
-          <w:sz w:val="20"/>
-          <w:szCs w:val="20"/>
-        </w:rPr>
-        <w:t xml:space="preserve">ppointment </w:t>
+        <w:t xml:space="preserve">Appointment </w:t>
       </w:r>
       <w:r>
         <w:rPr>
@@ -35040,17 +35234,7 @@
                 <w:sz w:val="22"/>
                 <w:szCs w:val="22"/>
               </w:rPr>
-              <w:t>patient</w:t>
-            </w:r>
-            <w:r>
-              <w:rPr>
-                <w:b/>
-                <w:bCs/>
-                <w:color w:val="000000" w:themeColor="text1"/>
-                <w:sz w:val="22"/>
-                <w:szCs w:val="22"/>
-              </w:rPr>
-              <w:t>/location</w:t>
+              <w:t>patient/location</w:t>
             </w:r>
             <w:r>
               <w:rPr>
@@ -35080,13 +35264,7 @@
               <w:rPr>
                 <w:color w:val="000000"/>
               </w:rPr>
-              <w:t>Actor = patient</w:t>
-            </w:r>
-            <w:r>
-              <w:rPr>
-                <w:color w:val="000000"/>
-              </w:rPr>
-              <w:t>/location</w:t>
+              <w:t>Actor = patient/location</w:t>
             </w:r>
           </w:p>
           <w:p>
@@ -35610,7 +35788,6 @@
                 <w:szCs w:val="22"/>
                 <w:lang w:val="en-US"/>
               </w:rPr>
-              <w:lastRenderedPageBreak/>
               <w:t>In case</w:t>
             </w:r>
             <w:r>
@@ -35620,27 +35797,7 @@
                 <w:szCs w:val="22"/>
                 <w:lang w:val="en-US"/>
               </w:rPr>
-              <w:t xml:space="preserve"> of </w:t>
-            </w:r>
-            <w:proofErr w:type="spellStart"/>
-            <w:r>
-              <w:rPr>
-                <w:color w:val="000000" w:themeColor="text1"/>
-                <w:sz w:val="22"/>
-                <w:szCs w:val="22"/>
-                <w:lang w:val="en-US"/>
-              </w:rPr>
-              <w:t>typeCode</w:t>
-            </w:r>
-            <w:proofErr w:type="spellEnd"/>
-            <w:r>
-              <w:rPr>
-                <w:color w:val="000000" w:themeColor="text1"/>
-                <w:sz w:val="22"/>
-                <w:szCs w:val="22"/>
-                <w:lang w:val="en-US"/>
-              </w:rPr>
-              <w:t>=”</w:t>
+              <w:t xml:space="preserve"> of typeCode=”</w:t>
             </w:r>
             <w:r>
               <w:rPr>
@@ -35716,19 +35873,8 @@
                 <w:szCs w:val="22"/>
                 <w:lang w:val="en-US"/>
               </w:rPr>
-              <w:t>&lt;</w:t>
-            </w:r>
-            <w:proofErr w:type="spellStart"/>
-            <w:r>
-              <w:rPr>
-                <w:color w:val="000000" w:themeColor="text1"/>
-                <w:sz w:val="22"/>
-                <w:szCs w:val="22"/>
-                <w:lang w:val="en-US"/>
-              </w:rPr>
-              <w:t>i</w:t>
-            </w:r>
-            <w:proofErr w:type="spellEnd"/>
+              <w:t>&lt;i</w:t>
+            </w:r>
             <w:r>
               <w:rPr>
                 <w:color w:val="000000" w:themeColor="text1"/>
@@ -37690,7 +37836,6 @@
                 <w:sz w:val="22"/>
                 <w:szCs w:val="22"/>
               </w:rPr>
-              <w:lastRenderedPageBreak/>
               <w:t>Not populated</w:t>
             </w:r>
           </w:p>
@@ -39662,7 +39807,6 @@
                 <w:sz w:val="22"/>
                 <w:szCs w:val="22"/>
               </w:rPr>
-              <w:lastRenderedPageBreak/>
               <w:t>Not populated</w:t>
             </w:r>
           </w:p>
@@ -41145,29 +41289,7 @@
                 <w:szCs w:val="22"/>
                 <w:lang w:val="pl-PL"/>
               </w:rPr>
-              <w:t>Author/</w:t>
-            </w:r>
-            <w:proofErr w:type="spellStart"/>
-            <w:r>
-              <w:rPr>
-                <w:rFonts w:cstheme="minorHAnsi"/>
-                <w:color w:val="000000" w:themeColor="text1"/>
-                <w:sz w:val="22"/>
-                <w:szCs w:val="22"/>
-                <w:lang w:val="pl-PL"/>
-              </w:rPr>
-              <w:t>Responsible</w:t>
-            </w:r>
-            <w:proofErr w:type="spellEnd"/>
-            <w:r>
-              <w:rPr>
-                <w:rFonts w:cstheme="minorHAnsi"/>
-                <w:color w:val="000000" w:themeColor="text1"/>
-                <w:sz w:val="22"/>
-                <w:szCs w:val="22"/>
-                <w:lang w:val="pl-PL"/>
-              </w:rPr>
-              <w:t xml:space="preserve"> Party</w:t>
+              <w:t>Author/Responsible Party</w:t>
             </w:r>
           </w:p>
         </w:tc>
@@ -41751,27 +41873,7 @@
           <w:sz w:val="20"/>
           <w:szCs w:val="20"/>
         </w:rPr>
-        <w:t xml:space="preserve"> (</w:t>
-      </w:r>
-      <w:r>
-        <w:rPr>
-          <w:b/>
-          <w:bCs/>
-          <w:noProof/>
-          <w:sz w:val="20"/>
-          <w:szCs w:val="20"/>
-        </w:rPr>
-        <w:t>data eneterer</w:t>
-      </w:r>
-      <w:r>
-        <w:rPr>
-          <w:b/>
-          <w:bCs/>
-          <w:noProof/>
-          <w:sz w:val="20"/>
-          <w:szCs w:val="20"/>
-        </w:rPr>
-        <w:t>)</w:t>
+        <w:t xml:space="preserve"> (data eneterer)</w:t>
       </w:r>
     </w:p>
     <w:p>
@@ -43227,7 +43329,6 @@
               </w:rPr>
               <w:t xml:space="preserve">two values concatenated </w:t>
             </w:r>
-            <w:proofErr w:type="spellStart"/>
             <w:r>
               <w:rPr>
                 <w:i/>
@@ -43236,9 +43337,8 @@
                 <w:szCs w:val="22"/>
                 <w:lang w:val="en-US"/>
               </w:rPr>
-              <w:t>ODS_</w:t>
-            </w:r>
-            <w:proofErr w:type="gramStart"/>
+              <w:t>ODS_CODE</w:t>
+            </w:r>
             <w:r>
               <w:rPr>
                 <w:i/>
@@ -43247,7 +43347,7 @@
                 <w:szCs w:val="22"/>
                 <w:lang w:val="en-US"/>
               </w:rPr>
-              <w:t>CODE</w:t>
+              <w:t>:</w:t>
             </w:r>
             <w:r>
               <w:rPr>
@@ -43257,7 +43357,7 @@
                 <w:szCs w:val="22"/>
                 <w:lang w:val="en-US"/>
               </w:rPr>
-              <w:t>:</w:t>
+              <w:t>DOSServiceID</w:t>
             </w:r>
             <w:r>
               <w:rPr>
@@ -43267,9 +43367,8 @@
                 <w:szCs w:val="22"/>
                 <w:lang w:val="en-US"/>
               </w:rPr>
-              <w:t>DOSServiceID</w:t>
-            </w:r>
-            <w:proofErr w:type="gramEnd"/>
+              <w:t>:</w:t>
+            </w:r>
             <w:r>
               <w:rPr>
                 <w:i/>
@@ -43278,7 +43377,7 @@
                 <w:szCs w:val="22"/>
                 <w:lang w:val="en-US"/>
               </w:rPr>
-              <w:t>:</w:t>
+              <w:t>DOS_ID</w:t>
             </w:r>
             <w:r>
               <w:rPr>
@@ -43288,17 +43387,6 @@
                 <w:szCs w:val="22"/>
                 <w:lang w:val="en-US"/>
               </w:rPr>
-              <w:t>DOS_ID</w:t>
-            </w:r>
-            <w:proofErr w:type="spellEnd"/>
-            <w:r>
-              <w:rPr>
-                <w:i/>
-                <w:iCs/>
-                <w:sz w:val="22"/>
-                <w:szCs w:val="22"/>
-                <w:lang w:val="en-US"/>
-              </w:rPr>
               <w:t>)</w:t>
             </w:r>
           </w:p>
@@ -43346,7 +43434,6 @@
               </w:rPr>
               <w:t>M</w:t>
             </w:r>
-            <w:proofErr w:type="spellStart"/>
             <w:r>
               <w:rPr>
                 <w:color w:val="000000" w:themeColor="text1"/>
@@ -43354,17 +43441,7 @@
                 <w:szCs w:val="22"/>
                 <w:lang w:val="pl-PL"/>
               </w:rPr>
-              <w:t>essageID</w:t>
-            </w:r>
-            <w:proofErr w:type="spellEnd"/>
-            <w:r>
-              <w:rPr>
-                <w:color w:val="000000" w:themeColor="text1"/>
-                <w:sz w:val="22"/>
-                <w:szCs w:val="22"/>
-                <w:lang w:val="pl-PL"/>
-              </w:rPr>
-              <w:t>&gt;</w:t>
+              <w:t>essageID&gt;</w:t>
             </w:r>
           </w:p>
         </w:tc>
@@ -43527,25 +43604,7 @@
                 <w:sz w:val="22"/>
                 <w:szCs w:val="22"/>
               </w:rPr>
-              <w:t xml:space="preserve"> &lt;</w:t>
-            </w:r>
-            <w:proofErr w:type="gramStart"/>
-            <w:r>
-              <w:rPr>
-                <w:color w:val="000000" w:themeColor="text1"/>
-                <w:sz w:val="22"/>
-                <w:szCs w:val="22"/>
-              </w:rPr>
-              <w:t>itk:header</w:t>
-            </w:r>
-            <w:proofErr w:type="gramEnd"/>
-            <w:r>
-              <w:rPr>
-                <w:color w:val="000000" w:themeColor="text1"/>
-                <w:sz w:val="22"/>
-                <w:szCs w:val="22"/>
-              </w:rPr>
-              <w:t>&gt;&lt;itk:handlingSpecification&gt;&lt;itk:spec</w:t>
+              <w:t xml:space="preserve"> &lt;itk:header&gt;&lt;itk:handlingSpecification&gt;&lt;itk:spec</w:t>
             </w:r>
             <w:r>
               <w:rPr>
@@ -43578,7 +43637,6 @@
                 <w:szCs w:val="22"/>
                 <w:lang w:val="en-US"/>
               </w:rPr>
-              <w:lastRenderedPageBreak/>
               <w:t>System:</w:t>
             </w:r>
             <w:r>
@@ -43587,25 +43645,7 @@
                 <w:sz w:val="22"/>
                 <w:szCs w:val="22"/>
               </w:rPr>
-              <w:t xml:space="preserve"> &lt;</w:t>
-            </w:r>
-            <w:proofErr w:type="gramStart"/>
-            <w:r>
-              <w:rPr>
-                <w:color w:val="000000" w:themeColor="text1"/>
-                <w:sz w:val="22"/>
-                <w:szCs w:val="22"/>
-              </w:rPr>
-              <w:t>itk:header</w:t>
-            </w:r>
-            <w:proofErr w:type="gramEnd"/>
-            <w:r>
-              <w:rPr>
-                <w:color w:val="000000" w:themeColor="text1"/>
-                <w:sz w:val="22"/>
-                <w:szCs w:val="22"/>
-              </w:rPr>
-              <w:t>&gt;&lt;itk:handlingSpecification&gt;&lt;itk:spec</w:t>
+              <w:t xml:space="preserve"> &lt;itk:header&gt;&lt;itk:handlingSpecification&gt;&lt;itk:spec</w:t>
             </w:r>
             <w:r>
               <w:rPr>
@@ -43694,7 +43734,6 @@
               </w:rPr>
               <w:t>&lt;itk:header&gt;&lt;itk:handlingSpecification&gt;&lt;itk:</w:t>
             </w:r>
-            <w:proofErr w:type="spellStart"/>
             <w:r>
               <w:rPr>
                 <w:color w:val="000000" w:themeColor="text1"/>
@@ -43702,17 +43741,7 @@
                 <w:szCs w:val="22"/>
                 <w:lang w:val="en-US"/>
               </w:rPr>
-              <w:t>senderAddress</w:t>
-            </w:r>
-            <w:proofErr w:type="spellEnd"/>
-            <w:r>
-              <w:rPr>
-                <w:color w:val="000000" w:themeColor="text1"/>
-                <w:sz w:val="22"/>
-                <w:szCs w:val="22"/>
-                <w:lang w:val="en-US"/>
-              </w:rPr>
-              <w:t>&gt;</w:t>
+              <w:t>senderAddress&gt;</w:t>
             </w:r>
           </w:p>
         </w:tc>
@@ -43781,51 +43810,7 @@
                 <w:szCs w:val="22"/>
                 <w:lang w:val="pl-PL"/>
               </w:rPr>
-              <w:t>&lt;</w:t>
-            </w:r>
-            <w:proofErr w:type="spellStart"/>
-            <w:r>
-              <w:rPr>
-                <w:rFonts w:cstheme="minorHAnsi"/>
-                <w:color w:val="000000" w:themeColor="text1"/>
-                <w:sz w:val="22"/>
-                <w:szCs w:val="22"/>
-                <w:lang w:val="pl-PL"/>
-              </w:rPr>
-              <w:t>ClinicalDocument</w:t>
-            </w:r>
-            <w:proofErr w:type="spellEnd"/>
-            <w:r>
-              <w:rPr>
-                <w:rFonts w:cstheme="minorHAnsi"/>
-                <w:color w:val="000000" w:themeColor="text1"/>
-                <w:sz w:val="22"/>
-                <w:szCs w:val="22"/>
-                <w:lang w:val="pl-PL"/>
-              </w:rPr>
-              <w:t>&gt;&lt;</w:t>
-            </w:r>
-            <w:proofErr w:type="spellStart"/>
-            <w:r>
-              <w:rPr>
-                <w:rFonts w:cstheme="minorHAnsi"/>
-                <w:color w:val="000000" w:themeColor="text1"/>
-                <w:sz w:val="22"/>
-                <w:szCs w:val="22"/>
-                <w:lang w:val="pl-PL"/>
-              </w:rPr>
-              <w:t>effectiveTime</w:t>
-            </w:r>
-            <w:proofErr w:type="spellEnd"/>
-            <w:r>
-              <w:rPr>
-                <w:rFonts w:cstheme="minorHAnsi"/>
-                <w:color w:val="000000" w:themeColor="text1"/>
-                <w:sz w:val="22"/>
-                <w:szCs w:val="22"/>
-                <w:lang w:val="pl-PL"/>
-              </w:rPr>
-              <w:t>&gt;</w:t>
+              <w:t>&lt;ClinicalDocument&gt;&lt;effectiveTime&gt;</w:t>
             </w:r>
           </w:p>
         </w:tc>
@@ -43880,6 +43865,7 @@
         </w:rPr>
       </w:pPr>
     </w:p>
+    <w:p/>
     <w:sectPr>
       <w:pgSz w:w="20160" w:h="12240" w:orient="landscape"/>
       <w:pgMar w:top="1440" w:right="1440" w:bottom="1440" w:left="1440" w:header="708" w:footer="708" w:gutter="0"/>

</xml_diff>

<commit_message>
NIAD-1755-Set Contact System when mapping Questionnaire resource. Test
</commit_message>
<xml_diff>
--- a/doc/ITK_FHIR_mapping.docx
+++ b/doc/ITK_FHIR_mapping.docx
@@ -1122,12 +1122,28 @@
                 <w:color w:val="080808"/>
               </w:rPr>
             </w:pPr>
+            <w:proofErr w:type="spellStart"/>
             <w:r>
               <w:rPr>
                 <w:color w:val="0033B3"/>
               </w:rPr>
-              <w:t>DistributionEnvelope/header/handlingSpecification</w:t>
-            </w:r>
+              <w:t>DistributionEnvelope</w:t>
+            </w:r>
+            <w:proofErr w:type="spellEnd"/>
+            <w:r>
+              <w:rPr>
+                <w:color w:val="0033B3"/>
+              </w:rPr>
+              <w:t>/header/</w:t>
+            </w:r>
+            <w:proofErr w:type="spellStart"/>
+            <w:r>
+              <w:rPr>
+                <w:color w:val="0033B3"/>
+              </w:rPr>
+              <w:t>handlingSpecification</w:t>
+            </w:r>
+            <w:proofErr w:type="spellEnd"/>
           </w:p>
         </w:tc>
         <w:tc>
@@ -2319,11 +2335,19 @@
                 <w:color w:val="080808"/>
               </w:rPr>
             </w:pPr>
+            <w:proofErr w:type="spellStart"/>
             <w:r>
               <w:rPr>
                 <w:color w:val="0033B3"/>
               </w:rPr>
-              <w:t>encompassingEncounter/id</w:t>
+              <w:t>encompassingEncounter</w:t>
+            </w:r>
+            <w:proofErr w:type="spellEnd"/>
+            <w:r>
+              <w:rPr>
+                <w:color w:val="0033B3"/>
+              </w:rPr>
+              <w:t>/id</w:t>
             </w:r>
           </w:p>
         </w:tc>
@@ -3317,7 +3341,29 @@
                 <w:szCs w:val="22"/>
                 <w:lang w:val="en-US"/>
               </w:rPr>
-              <w:t>&lt;patientRole&gt;&lt;telecom</w:t>
+              <w:t>&lt;</w:t>
+            </w:r>
+            <w:proofErr w:type="spellStart"/>
+            <w:r>
+              <w:rPr>
+                <w:rFonts w:cstheme="minorHAnsi"/>
+                <w:color w:val="000000" w:themeColor="text1"/>
+                <w:sz w:val="22"/>
+                <w:szCs w:val="22"/>
+                <w:lang w:val="en-US"/>
+              </w:rPr>
+              <w:t>patientRole</w:t>
+            </w:r>
+            <w:proofErr w:type="spellEnd"/>
+            <w:r>
+              <w:rPr>
+                <w:rFonts w:cstheme="minorHAnsi"/>
+                <w:color w:val="000000" w:themeColor="text1"/>
+                <w:sz w:val="22"/>
+                <w:szCs w:val="22"/>
+                <w:lang w:val="en-US"/>
+              </w:rPr>
+              <w:t>&gt;&lt;telecom</w:t>
             </w:r>
             <w:r>
               <w:rPr>
@@ -4741,7 +4787,31 @@
                 <w:sz w:val="22"/>
                 <w:szCs w:val="22"/>
               </w:rPr>
-              <w:t>&lt;entry&gt;&lt;contentId extension=’</w:t>
+              <w:t>&lt;entry&gt;&lt;</w:t>
+            </w:r>
+            <w:proofErr w:type="spellStart"/>
+            <w:r>
+              <w:rPr>
+                <w:rFonts w:cstheme="minorHAnsi"/>
+                <w:b/>
+                <w:bCs/>
+                <w:color w:val="000000" w:themeColor="text1"/>
+                <w:sz w:val="22"/>
+                <w:szCs w:val="22"/>
+              </w:rPr>
+              <w:t>contentId</w:t>
+            </w:r>
+            <w:proofErr w:type="spellEnd"/>
+            <w:r>
+              <w:rPr>
+                <w:rFonts w:cstheme="minorHAnsi"/>
+                <w:b/>
+                <w:bCs/>
+                <w:color w:val="000000" w:themeColor="text1"/>
+                <w:sz w:val="22"/>
+                <w:szCs w:val="22"/>
+              </w:rPr>
+              <w:t xml:space="preserve"> extension=’</w:t>
             </w:r>
             <w:r>
               <w:rPr>
@@ -8412,6 +8482,7 @@
               </w:rPr>
               <w:t xml:space="preserve">="887031000000108" </w:t>
             </w:r>
+            <w:proofErr w:type="spellStart"/>
             <w:r>
               <w:rPr>
                 <w:b/>
@@ -8421,6 +8492,7 @@
               </w:rPr>
               <w:t>codeSystem</w:t>
             </w:r>
+            <w:proofErr w:type="spellEnd"/>
             <w:r>
               <w:rPr>
                 <w:b/>
@@ -17321,7 +17393,7 @@
                 <w:noProof/>
                 <w:sz w:val="22"/>
                 <w:szCs w:val="22"/>
-                <w:lang w:val="pl-PL"/>
+                <w:lang w:val="en-US"/>
               </w:rPr>
               <w:t>Device</w:t>
             </w:r>
@@ -17522,11 +17594,33 @@
                 <w:color w:val="0033B3"/>
               </w:rPr>
             </w:pPr>
+            <w:proofErr w:type="spellStart"/>
             <w:r>
               <w:rPr>
                 <w:color w:val="0033B3"/>
               </w:rPr>
-              <w:t>ClinicalDocument/participant with typeCode=REFT</w:t>
+              <w:t>ClinicalDocument</w:t>
+            </w:r>
+            <w:proofErr w:type="spellEnd"/>
+            <w:r>
+              <w:rPr>
+                <w:color w:val="0033B3"/>
+              </w:rPr>
+              <w:t xml:space="preserve">/participant with </w:t>
+            </w:r>
+            <w:proofErr w:type="spellStart"/>
+            <w:r>
+              <w:rPr>
+                <w:color w:val="0033B3"/>
+              </w:rPr>
+              <w:t>typeCode</w:t>
+            </w:r>
+            <w:proofErr w:type="spellEnd"/>
+            <w:r>
+              <w:rPr>
+                <w:color w:val="0033B3"/>
+              </w:rPr>
+              <w:t>=REFT</w:t>
             </w:r>
           </w:p>
           <w:p>
@@ -19991,7 +20085,49 @@
               <w:rPr>
                 <w:color w:val="4472C4" w:themeColor="accent1"/>
               </w:rPr>
-              <w:t>"http://hl7.org/fhir/StructureDefinition/birthPlace"</w:t>
+              <w:t>"http://hl7.org/</w:t>
+            </w:r>
+            <w:proofErr w:type="spellStart"/>
+            <w:r>
+              <w:rPr>
+                <w:color w:val="4472C4" w:themeColor="accent1"/>
+              </w:rPr>
+              <w:t>fhir</w:t>
+            </w:r>
+            <w:proofErr w:type="spellEnd"/>
+            <w:r>
+              <w:rPr>
+                <w:color w:val="4472C4" w:themeColor="accent1"/>
+              </w:rPr>
+              <w:t>/</w:t>
+            </w:r>
+            <w:proofErr w:type="spellStart"/>
+            <w:r>
+              <w:rPr>
+                <w:color w:val="4472C4" w:themeColor="accent1"/>
+              </w:rPr>
+              <w:t>StructureDefinition</w:t>
+            </w:r>
+            <w:proofErr w:type="spellEnd"/>
+            <w:r>
+              <w:rPr>
+                <w:color w:val="4472C4" w:themeColor="accent1"/>
+              </w:rPr>
+              <w:t>/</w:t>
+            </w:r>
+            <w:proofErr w:type="spellStart"/>
+            <w:r>
+              <w:rPr>
+                <w:color w:val="4472C4" w:themeColor="accent1"/>
+              </w:rPr>
+              <w:t>birthPlace</w:t>
+            </w:r>
+            <w:proofErr w:type="spellEnd"/>
+            <w:r>
+              <w:rPr>
+                <w:color w:val="4472C4" w:themeColor="accent1"/>
+              </w:rPr>
+              <w:t>"</w:t>
             </w:r>
           </w:p>
         </w:tc>
@@ -23282,6 +23418,46 @@
           <w:p>
             <w:pPr>
               <w:rPr>
+                <w:noProof/>
+                <w:color w:val="4472C4" w:themeColor="accent1"/>
+                <w:sz w:val="22"/>
+                <w:szCs w:val="22"/>
+              </w:rPr>
+            </w:pPr>
+            <w:r>
+              <w:rPr>
+                <w:noProof/>
+                <w:color w:val="4472C4" w:themeColor="accent1"/>
+                <w:sz w:val="22"/>
+                <w:szCs w:val="22"/>
+              </w:rPr>
+              <w:t>HARDCODED:</w:t>
+            </w:r>
+          </w:p>
+          <w:p>
+            <w:pPr>
+              <w:rPr>
+                <w:noProof/>
+                <w:color w:val="000000" w:themeColor="text1"/>
+                <w:sz w:val="22"/>
+                <w:szCs w:val="22"/>
+                <w:lang w:val="pl-PL"/>
+              </w:rPr>
+            </w:pPr>
+            <w:r>
+              <w:rPr>
+                <w:noProof/>
+                <w:color w:val="000000" w:themeColor="text1"/>
+                <w:sz w:val="22"/>
+                <w:szCs w:val="22"/>
+                <w:lang w:val="pl-PL"/>
+              </w:rPr>
+              <w:t>system- phone</w:t>
+            </w:r>
+          </w:p>
+          <w:p>
+            <w:pPr>
+              <w:rPr>
                 <w:rFonts w:cstheme="minorHAnsi"/>
                 <w:color w:val="000000" w:themeColor="text1"/>
                 <w:sz w:val="22"/>
@@ -31328,8 +31504,16 @@
         <w:rPr>
           <w:lang w:val="en-US"/>
         </w:rPr>
-        <w:t>from &lt;healthCareFacility</w:t>
+        <w:t>from &lt;</w:t>
       </w:r>
+      <w:proofErr w:type="spellStart"/>
+      <w:r>
+        <w:rPr>
+          <w:lang w:val="en-US"/>
+        </w:rPr>
+        <w:t>healthCareFacility</w:t>
+      </w:r>
+      <w:proofErr w:type="spellEnd"/>
       <w:r>
         <w:rPr>
           <w:lang w:val="en-US"/>
@@ -32375,8 +32559,20 @@
                 <w:szCs w:val="22"/>
                 <w:lang w:val="pl-PL"/>
               </w:rPr>
-              <w:t>Not populated</w:t>
-            </w:r>
+              <w:t xml:space="preserve">Not </w:t>
+            </w:r>
+            <w:proofErr w:type="spellStart"/>
+            <w:r>
+              <w:rPr>
+                <w:rFonts w:cstheme="minorHAnsi"/>
+                <w:color w:val="FF0000"/>
+                <w:sz w:val="22"/>
+                <w:szCs w:val="22"/>
+                <w:lang w:val="pl-PL"/>
+              </w:rPr>
+              <w:t>populated</w:t>
+            </w:r>
+            <w:proofErr w:type="spellEnd"/>
           </w:p>
         </w:tc>
         <w:tc>
@@ -35797,7 +35993,27 @@
                 <w:szCs w:val="22"/>
                 <w:lang w:val="en-US"/>
               </w:rPr>
-              <w:t xml:space="preserve"> of typeCode=”</w:t>
+              <w:t xml:space="preserve"> of </w:t>
+            </w:r>
+            <w:proofErr w:type="spellStart"/>
+            <w:r>
+              <w:rPr>
+                <w:color w:val="000000" w:themeColor="text1"/>
+                <w:sz w:val="22"/>
+                <w:szCs w:val="22"/>
+                <w:lang w:val="en-US"/>
+              </w:rPr>
+              <w:t>typeCode</w:t>
+            </w:r>
+            <w:proofErr w:type="spellEnd"/>
+            <w:r>
+              <w:rPr>
+                <w:color w:val="000000" w:themeColor="text1"/>
+                <w:sz w:val="22"/>
+                <w:szCs w:val="22"/>
+                <w:lang w:val="en-US"/>
+              </w:rPr>
+              <w:t>=”</w:t>
             </w:r>
             <w:r>
               <w:rPr>
@@ -35873,8 +36089,19 @@
                 <w:szCs w:val="22"/>
                 <w:lang w:val="en-US"/>
               </w:rPr>
-              <w:t>&lt;i</w:t>
-            </w:r>
+              <w:t>&lt;</w:t>
+            </w:r>
+            <w:proofErr w:type="spellStart"/>
+            <w:r>
+              <w:rPr>
+                <w:color w:val="000000" w:themeColor="text1"/>
+                <w:sz w:val="22"/>
+                <w:szCs w:val="22"/>
+                <w:lang w:val="en-US"/>
+              </w:rPr>
+              <w:t>i</w:t>
+            </w:r>
+            <w:proofErr w:type="spellEnd"/>
             <w:r>
               <w:rPr>
                 <w:color w:val="000000" w:themeColor="text1"/>
@@ -41289,7 +41516,29 @@
                 <w:szCs w:val="22"/>
                 <w:lang w:val="pl-PL"/>
               </w:rPr>
-              <w:t>Author/Responsible Party</w:t>
+              <w:t>Author/</w:t>
+            </w:r>
+            <w:proofErr w:type="spellStart"/>
+            <w:r>
+              <w:rPr>
+                <w:rFonts w:cstheme="minorHAnsi"/>
+                <w:color w:val="000000" w:themeColor="text1"/>
+                <w:sz w:val="22"/>
+                <w:szCs w:val="22"/>
+                <w:lang w:val="pl-PL"/>
+              </w:rPr>
+              <w:t>Responsible</w:t>
+            </w:r>
+            <w:proofErr w:type="spellEnd"/>
+            <w:r>
+              <w:rPr>
+                <w:rFonts w:cstheme="minorHAnsi"/>
+                <w:color w:val="000000" w:themeColor="text1"/>
+                <w:sz w:val="22"/>
+                <w:szCs w:val="22"/>
+                <w:lang w:val="pl-PL"/>
+              </w:rPr>
+              <w:t xml:space="preserve"> Party</w:t>
             </w:r>
           </w:p>
         </w:tc>
@@ -43329,6 +43578,7 @@
               </w:rPr>
               <w:t xml:space="preserve">two values concatenated </w:t>
             </w:r>
+            <w:proofErr w:type="spellStart"/>
             <w:r>
               <w:rPr>
                 <w:i/>
@@ -43337,8 +43587,9 @@
                 <w:szCs w:val="22"/>
                 <w:lang w:val="en-US"/>
               </w:rPr>
-              <w:t>ODS_CODE</w:t>
-            </w:r>
+              <w:t>ODS_</w:t>
+            </w:r>
+            <w:proofErr w:type="gramStart"/>
             <w:r>
               <w:rPr>
                 <w:i/>
@@ -43347,7 +43598,7 @@
                 <w:szCs w:val="22"/>
                 <w:lang w:val="en-US"/>
               </w:rPr>
-              <w:t>:</w:t>
+              <w:t>CODE</w:t>
             </w:r>
             <w:r>
               <w:rPr>
@@ -43357,7 +43608,7 @@
                 <w:szCs w:val="22"/>
                 <w:lang w:val="en-US"/>
               </w:rPr>
-              <w:t>DOSServiceID</w:t>
+              <w:t>:</w:t>
             </w:r>
             <w:r>
               <w:rPr>
@@ -43367,8 +43618,9 @@
                 <w:szCs w:val="22"/>
                 <w:lang w:val="en-US"/>
               </w:rPr>
-              <w:t>:</w:t>
-            </w:r>
+              <w:t>DOSServiceID</w:t>
+            </w:r>
+            <w:proofErr w:type="gramEnd"/>
             <w:r>
               <w:rPr>
                 <w:i/>
@@ -43377,7 +43629,7 @@
                 <w:szCs w:val="22"/>
                 <w:lang w:val="en-US"/>
               </w:rPr>
-              <w:t>DOS_ID</w:t>
+              <w:t>:</w:t>
             </w:r>
             <w:r>
               <w:rPr>
@@ -43387,6 +43639,17 @@
                 <w:szCs w:val="22"/>
                 <w:lang w:val="en-US"/>
               </w:rPr>
+              <w:t>DOS_ID</w:t>
+            </w:r>
+            <w:proofErr w:type="spellEnd"/>
+            <w:r>
+              <w:rPr>
+                <w:i/>
+                <w:iCs/>
+                <w:sz w:val="22"/>
+                <w:szCs w:val="22"/>
+                <w:lang w:val="en-US"/>
+              </w:rPr>
               <w:t>)</w:t>
             </w:r>
           </w:p>
@@ -43434,6 +43697,7 @@
               </w:rPr>
               <w:t>M</w:t>
             </w:r>
+            <w:proofErr w:type="spellStart"/>
             <w:r>
               <w:rPr>
                 <w:color w:val="000000" w:themeColor="text1"/>
@@ -43441,7 +43705,17 @@
                 <w:szCs w:val="22"/>
                 <w:lang w:val="pl-PL"/>
               </w:rPr>
-              <w:t>essageID&gt;</w:t>
+              <w:t>essageID</w:t>
+            </w:r>
+            <w:proofErr w:type="spellEnd"/>
+            <w:r>
+              <w:rPr>
+                <w:color w:val="000000" w:themeColor="text1"/>
+                <w:sz w:val="22"/>
+                <w:szCs w:val="22"/>
+                <w:lang w:val="pl-PL"/>
+              </w:rPr>
+              <w:t>&gt;</w:t>
             </w:r>
           </w:p>
         </w:tc>
@@ -43604,7 +43878,25 @@
                 <w:sz w:val="22"/>
                 <w:szCs w:val="22"/>
               </w:rPr>
-              <w:t xml:space="preserve"> &lt;itk:header&gt;&lt;itk:handlingSpecification&gt;&lt;itk:spec</w:t>
+              <w:t xml:space="preserve"> &lt;</w:t>
+            </w:r>
+            <w:proofErr w:type="gramStart"/>
+            <w:r>
+              <w:rPr>
+                <w:color w:val="000000" w:themeColor="text1"/>
+                <w:sz w:val="22"/>
+                <w:szCs w:val="22"/>
+              </w:rPr>
+              <w:t>itk:header</w:t>
+            </w:r>
+            <w:proofErr w:type="gramEnd"/>
+            <w:r>
+              <w:rPr>
+                <w:color w:val="000000" w:themeColor="text1"/>
+                <w:sz w:val="22"/>
+                <w:szCs w:val="22"/>
+              </w:rPr>
+              <w:t>&gt;&lt;itk:handlingSpecification&gt;&lt;itk:spec</w:t>
             </w:r>
             <w:r>
               <w:rPr>
@@ -43645,7 +43937,25 @@
                 <w:sz w:val="22"/>
                 <w:szCs w:val="22"/>
               </w:rPr>
-              <w:t xml:space="preserve"> &lt;itk:header&gt;&lt;itk:handlingSpecification&gt;&lt;itk:spec</w:t>
+              <w:t xml:space="preserve"> &lt;</w:t>
+            </w:r>
+            <w:proofErr w:type="gramStart"/>
+            <w:r>
+              <w:rPr>
+                <w:color w:val="000000" w:themeColor="text1"/>
+                <w:sz w:val="22"/>
+                <w:szCs w:val="22"/>
+              </w:rPr>
+              <w:t>itk:header</w:t>
+            </w:r>
+            <w:proofErr w:type="gramEnd"/>
+            <w:r>
+              <w:rPr>
+                <w:color w:val="000000" w:themeColor="text1"/>
+                <w:sz w:val="22"/>
+                <w:szCs w:val="22"/>
+              </w:rPr>
+              <w:t>&gt;&lt;itk:handlingSpecification&gt;&lt;itk:spec</w:t>
             </w:r>
             <w:r>
               <w:rPr>
@@ -43734,6 +44044,7 @@
               </w:rPr>
               <w:t>&lt;itk:header&gt;&lt;itk:handlingSpecification&gt;&lt;itk:</w:t>
             </w:r>
+            <w:proofErr w:type="spellStart"/>
             <w:r>
               <w:rPr>
                 <w:color w:val="000000" w:themeColor="text1"/>
@@ -43741,7 +44052,17 @@
                 <w:szCs w:val="22"/>
                 <w:lang w:val="en-US"/>
               </w:rPr>
-              <w:t>senderAddress&gt;</w:t>
+              <w:t>senderAddress</w:t>
+            </w:r>
+            <w:proofErr w:type="spellEnd"/>
+            <w:r>
+              <w:rPr>
+                <w:color w:val="000000" w:themeColor="text1"/>
+                <w:sz w:val="22"/>
+                <w:szCs w:val="22"/>
+                <w:lang w:val="en-US"/>
+              </w:rPr>
+              <w:t>&gt;</w:t>
             </w:r>
           </w:p>
         </w:tc>
@@ -43810,7 +44131,51 @@
                 <w:szCs w:val="22"/>
                 <w:lang w:val="pl-PL"/>
               </w:rPr>
-              <w:t>&lt;ClinicalDocument&gt;&lt;effectiveTime&gt;</w:t>
+              <w:t>&lt;</w:t>
+            </w:r>
+            <w:proofErr w:type="spellStart"/>
+            <w:r>
+              <w:rPr>
+                <w:rFonts w:cstheme="minorHAnsi"/>
+                <w:color w:val="000000" w:themeColor="text1"/>
+                <w:sz w:val="22"/>
+                <w:szCs w:val="22"/>
+                <w:lang w:val="pl-PL"/>
+              </w:rPr>
+              <w:t>ClinicalDocument</w:t>
+            </w:r>
+            <w:proofErr w:type="spellEnd"/>
+            <w:r>
+              <w:rPr>
+                <w:rFonts w:cstheme="minorHAnsi"/>
+                <w:color w:val="000000" w:themeColor="text1"/>
+                <w:sz w:val="22"/>
+                <w:szCs w:val="22"/>
+                <w:lang w:val="pl-PL"/>
+              </w:rPr>
+              <w:t>&gt;&lt;</w:t>
+            </w:r>
+            <w:proofErr w:type="spellStart"/>
+            <w:r>
+              <w:rPr>
+                <w:rFonts w:cstheme="minorHAnsi"/>
+                <w:color w:val="000000" w:themeColor="text1"/>
+                <w:sz w:val="22"/>
+                <w:szCs w:val="22"/>
+                <w:lang w:val="pl-PL"/>
+              </w:rPr>
+              <w:t>effectiveTime</w:t>
+            </w:r>
+            <w:proofErr w:type="spellEnd"/>
+            <w:r>
+              <w:rPr>
+                <w:rFonts w:cstheme="minorHAnsi"/>
+                <w:color w:val="000000" w:themeColor="text1"/>
+                <w:sz w:val="22"/>
+                <w:szCs w:val="22"/>
+                <w:lang w:val="pl-PL"/>
+              </w:rPr>
+              <w:t>&gt;</w:t>
             </w:r>
           </w:p>
         </w:tc>

</xml_diff>

<commit_message>
NIAD-1755: Update json examples, add script for restarting wiremock
</commit_message>
<xml_diff>
--- a/doc/ITK_FHIR_mapping.docx
+++ b/doc/ITK_FHIR_mapping.docx
@@ -2280,6 +2280,7 @@
                 <w:sz w:val="22"/>
                 <w:szCs w:val="22"/>
               </w:rPr>
+              <w:lastRenderedPageBreak/>
               <w:t>Not populated</w:t>
             </w:r>
           </w:p>
@@ -4214,6 +4215,7 @@
                 <w:sz w:val="22"/>
                 <w:szCs w:val="22"/>
               </w:rPr>
+              <w:lastRenderedPageBreak/>
               <w:t>Not populated</w:t>
             </w:r>
           </w:p>
@@ -6186,6 +6188,7 @@
                 <w:sz w:val="22"/>
                 <w:szCs w:val="22"/>
               </w:rPr>
+              <w:lastRenderedPageBreak/>
               <w:t>Not populated</w:t>
             </w:r>
           </w:p>
@@ -8421,6 +8424,7 @@
                 <w:color w:val="000000"/>
                 <w:shd w:val="clear" w:color="auto" w:fill="EFEFEF"/>
               </w:rPr>
+              <w:lastRenderedPageBreak/>
               <w:t>For sections with the following code</w:t>
             </w:r>
           </w:p>
@@ -10427,6 +10431,7 @@
                 <w:sz w:val="22"/>
                 <w:szCs w:val="22"/>
               </w:rPr>
+              <w:lastRenderedPageBreak/>
               <w:t>For section with code &lt;section&gt;&lt;code code=”1052951000000105”&gt;</w:t>
             </w:r>
           </w:p>
@@ -12298,6 +12303,7 @@
                 <w:sz w:val="22"/>
                 <w:szCs w:val="22"/>
               </w:rPr>
+              <w:lastRenderedPageBreak/>
               <w:t>Not populated</w:t>
             </w:r>
           </w:p>
@@ -14193,6 +14199,7 @@
           <w:sz w:val="20"/>
           <w:szCs w:val="20"/>
         </w:rPr>
+        <w:lastRenderedPageBreak/>
         <w:t>Composition</w:t>
       </w:r>
       <w:r>
@@ -16026,6 +16033,7 @@
                 <w:sz w:val="20"/>
                 <w:szCs w:val="20"/>
               </w:rPr>
+              <w:lastRenderedPageBreak/>
               <w:t>&lt;component&gt;&lt;structuredBody&gt; &lt;component&gt;&lt;section&gt;&lt;title&gt; &lt;component&gt;&lt;structuredBody&gt; &lt;component&gt;&lt;section&gt;&lt;text&gt;</w:t>
             </w:r>
           </w:p>
@@ -16048,6 +16056,7 @@
                 <w:sz w:val="22"/>
                 <w:szCs w:val="22"/>
               </w:rPr>
+              <w:lastRenderedPageBreak/>
               <w:t>Care plan</w:t>
             </w:r>
           </w:p>
@@ -21780,6 +21789,7 @@
                 <w:sz w:val="22"/>
                 <w:szCs w:val="22"/>
               </w:rPr>
+              <w:lastRenderedPageBreak/>
               <w:t>No mapping</w:t>
             </w:r>
           </w:p>
@@ -22931,6 +22941,7 @@
                 <w:sz w:val="22"/>
                 <w:szCs w:val="22"/>
               </w:rPr>
+              <w:lastRenderedPageBreak/>
               <w:t>No mapping</w:t>
             </w:r>
           </w:p>
@@ -23452,7 +23463,37 @@
                 <w:szCs w:val="22"/>
                 <w:lang w:val="pl-PL"/>
               </w:rPr>
-              <w:t>system- phone</w:t>
+              <w:t>S</w:t>
+            </w:r>
+            <w:r>
+              <w:rPr>
+                <w:noProof/>
+                <w:color w:val="000000" w:themeColor="text1"/>
+                <w:sz w:val="22"/>
+                <w:szCs w:val="22"/>
+                <w:lang w:val="pl-PL"/>
+              </w:rPr>
+              <w:t xml:space="preserve">ystem </w:t>
+            </w:r>
+            <w:r>
+              <w:rPr>
+                <w:noProof/>
+                <w:color w:val="000000" w:themeColor="text1"/>
+                <w:sz w:val="22"/>
+                <w:szCs w:val="22"/>
+                <w:lang w:val="pl-PL"/>
+              </w:rPr>
+              <w:t xml:space="preserve">= </w:t>
+            </w:r>
+            <w:r>
+              <w:rPr>
+                <w:noProof/>
+                <w:color w:val="000000" w:themeColor="text1"/>
+                <w:sz w:val="22"/>
+                <w:szCs w:val="22"/>
+                <w:lang w:val="pl-PL"/>
+              </w:rPr>
+              <w:t>phone</w:t>
             </w:r>
           </w:p>
           <w:p>
@@ -24132,6 +24173,7 @@
                 <w:sz w:val="22"/>
                 <w:szCs w:val="22"/>
               </w:rPr>
+              <w:lastRenderedPageBreak/>
               <w:t>No mapping</w:t>
             </w:r>
           </w:p>
@@ -27423,6 +27465,7 @@
           <w:b/>
           <w:bCs/>
         </w:rPr>
+        <w:lastRenderedPageBreak/>
         <w:t>Observation mapping</w:t>
       </w:r>
     </w:p>
@@ -31076,6 +31119,7 @@
                 <w:sz w:val="22"/>
                 <w:szCs w:val="22"/>
               </w:rPr>
+              <w:lastRenderedPageBreak/>
               <w:t>Not populated</w:t>
             </w:r>
           </w:p>
@@ -33168,6 +33212,7 @@
                 <w:sz w:val="22"/>
                 <w:szCs w:val="22"/>
               </w:rPr>
+              <w:lastRenderedPageBreak/>
               <w:t>Not populated</w:t>
             </w:r>
           </w:p>
@@ -35355,6 +35400,7 @@
                 <w:sz w:val="22"/>
                 <w:szCs w:val="22"/>
               </w:rPr>
+              <w:lastRenderedPageBreak/>
               <w:t>Not populated</w:t>
             </w:r>
           </w:p>
@@ -37412,6 +37458,7 @@
                 <w:sz w:val="22"/>
                 <w:szCs w:val="22"/>
               </w:rPr>
+              <w:lastRenderedPageBreak/>
               <w:t>Not populated</w:t>
             </w:r>
           </w:p>
@@ -41448,6 +41495,7 @@
                 <w:szCs w:val="22"/>
                 <w:lang w:val="en-US"/>
               </w:rPr>
+              <w:lastRenderedPageBreak/>
               <w:t>PPRF – author; ATND – Responsible Party</w:t>
             </w:r>
           </w:p>
@@ -43325,6 +43373,7 @@
           <w:sz w:val="20"/>
           <w:szCs w:val="20"/>
         </w:rPr>
+        <w:lastRenderedPageBreak/>
         <w:t>MessageHeader</w:t>
       </w:r>
     </w:p>

</xml_diff>

<commit_message>
NIAD-1755: Set contact system when mapping questionnaire resource (#220)
* NIAD-1755-Set Contact System when mapping Questionnaire resource. Adding system to telecom

* NIAD-1755-Set Contact System when mapping Questionnaire resource. Test

* NIAD-1755-Set Contact System when mapping Questionnaire resource. Test

* NIAD-1755-Set Contact System when mapping Questionnaire resource. removing test

* NIAD-1755: Refactor, add unit tests and update integration tests

* NIAD-1755: Update json examples, add script for restarting wiremock

Co-authored-by: ssokolowskisebastian <ssokolowskisebastian@gmail.com>
</commit_message>
<xml_diff>
--- a/doc/ITK_FHIR_mapping.docx
+++ b/doc/ITK_FHIR_mapping.docx
@@ -1122,12 +1122,28 @@
                 <w:color w:val="080808"/>
               </w:rPr>
             </w:pPr>
+            <w:proofErr w:type="spellStart"/>
             <w:r>
               <w:rPr>
                 <w:color w:val="0033B3"/>
               </w:rPr>
-              <w:t>DistributionEnvelope/header/handlingSpecification</w:t>
-            </w:r>
+              <w:t>DistributionEnvelope</w:t>
+            </w:r>
+            <w:proofErr w:type="spellEnd"/>
+            <w:r>
+              <w:rPr>
+                <w:color w:val="0033B3"/>
+              </w:rPr>
+              <w:t>/header/</w:t>
+            </w:r>
+            <w:proofErr w:type="spellStart"/>
+            <w:r>
+              <w:rPr>
+                <w:color w:val="0033B3"/>
+              </w:rPr>
+              <w:t>handlingSpecification</w:t>
+            </w:r>
+            <w:proofErr w:type="spellEnd"/>
           </w:p>
         </w:tc>
         <w:tc>
@@ -2264,6 +2280,7 @@
                 <w:sz w:val="22"/>
                 <w:szCs w:val="22"/>
               </w:rPr>
+              <w:lastRenderedPageBreak/>
               <w:t>Not populated</w:t>
             </w:r>
           </w:p>
@@ -2319,11 +2336,19 @@
                 <w:color w:val="080808"/>
               </w:rPr>
             </w:pPr>
+            <w:proofErr w:type="spellStart"/>
             <w:r>
               <w:rPr>
                 <w:color w:val="0033B3"/>
               </w:rPr>
-              <w:t>encompassingEncounter/id</w:t>
+              <w:t>encompassingEncounter</w:t>
+            </w:r>
+            <w:proofErr w:type="spellEnd"/>
+            <w:r>
+              <w:rPr>
+                <w:color w:val="0033B3"/>
+              </w:rPr>
+              <w:t>/id</w:t>
             </w:r>
           </w:p>
         </w:tc>
@@ -3317,7 +3342,29 @@
                 <w:szCs w:val="22"/>
                 <w:lang w:val="en-US"/>
               </w:rPr>
-              <w:t>&lt;patientRole&gt;&lt;telecom</w:t>
+              <w:t>&lt;</w:t>
+            </w:r>
+            <w:proofErr w:type="spellStart"/>
+            <w:r>
+              <w:rPr>
+                <w:rFonts w:cstheme="minorHAnsi"/>
+                <w:color w:val="000000" w:themeColor="text1"/>
+                <w:sz w:val="22"/>
+                <w:szCs w:val="22"/>
+                <w:lang w:val="en-US"/>
+              </w:rPr>
+              <w:t>patientRole</w:t>
+            </w:r>
+            <w:proofErr w:type="spellEnd"/>
+            <w:r>
+              <w:rPr>
+                <w:rFonts w:cstheme="minorHAnsi"/>
+                <w:color w:val="000000" w:themeColor="text1"/>
+                <w:sz w:val="22"/>
+                <w:szCs w:val="22"/>
+                <w:lang w:val="en-US"/>
+              </w:rPr>
+              <w:t>&gt;&lt;telecom</w:t>
             </w:r>
             <w:r>
               <w:rPr>
@@ -4168,6 +4215,7 @@
                 <w:sz w:val="22"/>
                 <w:szCs w:val="22"/>
               </w:rPr>
+              <w:lastRenderedPageBreak/>
               <w:t>Not populated</w:t>
             </w:r>
           </w:p>
@@ -4741,7 +4789,31 @@
                 <w:sz w:val="22"/>
                 <w:szCs w:val="22"/>
               </w:rPr>
-              <w:t>&lt;entry&gt;&lt;contentId extension=’</w:t>
+              <w:t>&lt;entry&gt;&lt;</w:t>
+            </w:r>
+            <w:proofErr w:type="spellStart"/>
+            <w:r>
+              <w:rPr>
+                <w:rFonts w:cstheme="minorHAnsi"/>
+                <w:b/>
+                <w:bCs/>
+                <w:color w:val="000000" w:themeColor="text1"/>
+                <w:sz w:val="22"/>
+                <w:szCs w:val="22"/>
+              </w:rPr>
+              <w:t>contentId</w:t>
+            </w:r>
+            <w:proofErr w:type="spellEnd"/>
+            <w:r>
+              <w:rPr>
+                <w:rFonts w:cstheme="minorHAnsi"/>
+                <w:b/>
+                <w:bCs/>
+                <w:color w:val="000000" w:themeColor="text1"/>
+                <w:sz w:val="22"/>
+                <w:szCs w:val="22"/>
+              </w:rPr>
+              <w:t xml:space="preserve"> extension=’</w:t>
             </w:r>
             <w:r>
               <w:rPr>
@@ -6116,6 +6188,7 @@
                 <w:sz w:val="22"/>
                 <w:szCs w:val="22"/>
               </w:rPr>
+              <w:lastRenderedPageBreak/>
               <w:t>Not populated</w:t>
             </w:r>
           </w:p>
@@ -8351,6 +8424,7 @@
                 <w:color w:val="000000"/>
                 <w:shd w:val="clear" w:color="auto" w:fill="EFEFEF"/>
               </w:rPr>
+              <w:lastRenderedPageBreak/>
               <w:t>For sections with the following code</w:t>
             </w:r>
           </w:p>
@@ -8412,6 +8486,7 @@
               </w:rPr>
               <w:t xml:space="preserve">="887031000000108" </w:t>
             </w:r>
+            <w:proofErr w:type="spellStart"/>
             <w:r>
               <w:rPr>
                 <w:b/>
@@ -8421,6 +8496,7 @@
               </w:rPr>
               <w:t>codeSystem</w:t>
             </w:r>
+            <w:proofErr w:type="spellEnd"/>
             <w:r>
               <w:rPr>
                 <w:b/>
@@ -10355,6 +10431,7 @@
                 <w:sz w:val="22"/>
                 <w:szCs w:val="22"/>
               </w:rPr>
+              <w:lastRenderedPageBreak/>
               <w:t>For section with code &lt;section&gt;&lt;code code=”1052951000000105”&gt;</w:t>
             </w:r>
           </w:p>
@@ -12226,6 +12303,7 @@
                 <w:sz w:val="22"/>
                 <w:szCs w:val="22"/>
               </w:rPr>
+              <w:lastRenderedPageBreak/>
               <w:t>Not populated</w:t>
             </w:r>
           </w:p>
@@ -14121,6 +14199,7 @@
           <w:sz w:val="20"/>
           <w:szCs w:val="20"/>
         </w:rPr>
+        <w:lastRenderedPageBreak/>
         <w:t>Composition</w:t>
       </w:r>
       <w:r>
@@ -15954,6 +16033,7 @@
                 <w:sz w:val="20"/>
                 <w:szCs w:val="20"/>
               </w:rPr>
+              <w:lastRenderedPageBreak/>
               <w:t>&lt;component&gt;&lt;structuredBody&gt; &lt;component&gt;&lt;section&gt;&lt;title&gt; &lt;component&gt;&lt;structuredBody&gt; &lt;component&gt;&lt;section&gt;&lt;text&gt;</w:t>
             </w:r>
           </w:p>
@@ -15976,6 +16056,7 @@
                 <w:sz w:val="22"/>
                 <w:szCs w:val="22"/>
               </w:rPr>
+              <w:lastRenderedPageBreak/>
               <w:t>Care plan</w:t>
             </w:r>
           </w:p>
@@ -17321,7 +17402,7 @@
                 <w:noProof/>
                 <w:sz w:val="22"/>
                 <w:szCs w:val="22"/>
-                <w:lang w:val="pl-PL"/>
+                <w:lang w:val="en-US"/>
               </w:rPr>
               <w:t>Device</w:t>
             </w:r>
@@ -17522,11 +17603,33 @@
                 <w:color w:val="0033B3"/>
               </w:rPr>
             </w:pPr>
+            <w:proofErr w:type="spellStart"/>
             <w:r>
               <w:rPr>
                 <w:color w:val="0033B3"/>
               </w:rPr>
-              <w:t>ClinicalDocument/participant with typeCode=REFT</w:t>
+              <w:t>ClinicalDocument</w:t>
+            </w:r>
+            <w:proofErr w:type="spellEnd"/>
+            <w:r>
+              <w:rPr>
+                <w:color w:val="0033B3"/>
+              </w:rPr>
+              <w:t xml:space="preserve">/participant with </w:t>
+            </w:r>
+            <w:proofErr w:type="spellStart"/>
+            <w:r>
+              <w:rPr>
+                <w:color w:val="0033B3"/>
+              </w:rPr>
+              <w:t>typeCode</w:t>
+            </w:r>
+            <w:proofErr w:type="spellEnd"/>
+            <w:r>
+              <w:rPr>
+                <w:color w:val="0033B3"/>
+              </w:rPr>
+              <w:t>=REFT</w:t>
             </w:r>
           </w:p>
           <w:p>
@@ -19991,7 +20094,49 @@
               <w:rPr>
                 <w:color w:val="4472C4" w:themeColor="accent1"/>
               </w:rPr>
-              <w:t>"http://hl7.org/fhir/StructureDefinition/birthPlace"</w:t>
+              <w:t>"http://hl7.org/</w:t>
+            </w:r>
+            <w:proofErr w:type="spellStart"/>
+            <w:r>
+              <w:rPr>
+                <w:color w:val="4472C4" w:themeColor="accent1"/>
+              </w:rPr>
+              <w:t>fhir</w:t>
+            </w:r>
+            <w:proofErr w:type="spellEnd"/>
+            <w:r>
+              <w:rPr>
+                <w:color w:val="4472C4" w:themeColor="accent1"/>
+              </w:rPr>
+              <w:t>/</w:t>
+            </w:r>
+            <w:proofErr w:type="spellStart"/>
+            <w:r>
+              <w:rPr>
+                <w:color w:val="4472C4" w:themeColor="accent1"/>
+              </w:rPr>
+              <w:t>StructureDefinition</w:t>
+            </w:r>
+            <w:proofErr w:type="spellEnd"/>
+            <w:r>
+              <w:rPr>
+                <w:color w:val="4472C4" w:themeColor="accent1"/>
+              </w:rPr>
+              <w:t>/</w:t>
+            </w:r>
+            <w:proofErr w:type="spellStart"/>
+            <w:r>
+              <w:rPr>
+                <w:color w:val="4472C4" w:themeColor="accent1"/>
+              </w:rPr>
+              <w:t>birthPlace</w:t>
+            </w:r>
+            <w:proofErr w:type="spellEnd"/>
+            <w:r>
+              <w:rPr>
+                <w:color w:val="4472C4" w:themeColor="accent1"/>
+              </w:rPr>
+              <w:t>"</w:t>
             </w:r>
           </w:p>
         </w:tc>
@@ -21644,6 +21789,7 @@
                 <w:sz w:val="22"/>
                 <w:szCs w:val="22"/>
               </w:rPr>
+              <w:lastRenderedPageBreak/>
               <w:t>No mapping</w:t>
             </w:r>
           </w:p>
@@ -22795,6 +22941,7 @@
                 <w:sz w:val="22"/>
                 <w:szCs w:val="22"/>
               </w:rPr>
+              <w:lastRenderedPageBreak/>
               <w:t>No mapping</w:t>
             </w:r>
           </w:p>
@@ -23279,6 +23426,76 @@
           <w:tcPr>
             <w:tcW w:w="4254" w:type="dxa"/>
           </w:tcPr>
+          <w:p>
+            <w:pPr>
+              <w:rPr>
+                <w:noProof/>
+                <w:color w:val="4472C4" w:themeColor="accent1"/>
+                <w:sz w:val="22"/>
+                <w:szCs w:val="22"/>
+              </w:rPr>
+            </w:pPr>
+            <w:r>
+              <w:rPr>
+                <w:noProof/>
+                <w:color w:val="4472C4" w:themeColor="accent1"/>
+                <w:sz w:val="22"/>
+                <w:szCs w:val="22"/>
+              </w:rPr>
+              <w:t>HARDCODED:</w:t>
+            </w:r>
+          </w:p>
+          <w:p>
+            <w:pPr>
+              <w:rPr>
+                <w:noProof/>
+                <w:color w:val="000000" w:themeColor="text1"/>
+                <w:sz w:val="22"/>
+                <w:szCs w:val="22"/>
+                <w:lang w:val="pl-PL"/>
+              </w:rPr>
+            </w:pPr>
+            <w:r>
+              <w:rPr>
+                <w:noProof/>
+                <w:color w:val="000000" w:themeColor="text1"/>
+                <w:sz w:val="22"/>
+                <w:szCs w:val="22"/>
+                <w:lang w:val="pl-PL"/>
+              </w:rPr>
+              <w:t>S</w:t>
+            </w:r>
+            <w:r>
+              <w:rPr>
+                <w:noProof/>
+                <w:color w:val="000000" w:themeColor="text1"/>
+                <w:sz w:val="22"/>
+                <w:szCs w:val="22"/>
+                <w:lang w:val="pl-PL"/>
+              </w:rPr>
+              <w:t xml:space="preserve">ystem </w:t>
+            </w:r>
+            <w:r>
+              <w:rPr>
+                <w:noProof/>
+                <w:color w:val="000000" w:themeColor="text1"/>
+                <w:sz w:val="22"/>
+                <w:szCs w:val="22"/>
+                <w:lang w:val="pl-PL"/>
+              </w:rPr>
+              <w:t xml:space="preserve">= </w:t>
+            </w:r>
+            <w:r>
+              <w:rPr>
+                <w:noProof/>
+                <w:color w:val="000000" w:themeColor="text1"/>
+                <w:sz w:val="22"/>
+                <w:szCs w:val="22"/>
+                <w:lang w:val="pl-PL"/>
+              </w:rPr>
+              <w:t>phone</w:t>
+            </w:r>
+          </w:p>
           <w:p>
             <w:pPr>
               <w:rPr>
@@ -23956,6 +24173,7 @@
                 <w:sz w:val="22"/>
                 <w:szCs w:val="22"/>
               </w:rPr>
+              <w:lastRenderedPageBreak/>
               <w:t>No mapping</w:t>
             </w:r>
           </w:p>
@@ -27247,6 +27465,7 @@
           <w:b/>
           <w:bCs/>
         </w:rPr>
+        <w:lastRenderedPageBreak/>
         <w:t>Observation mapping</w:t>
       </w:r>
     </w:p>
@@ -30900,6 +31119,7 @@
                 <w:sz w:val="22"/>
                 <w:szCs w:val="22"/>
               </w:rPr>
+              <w:lastRenderedPageBreak/>
               <w:t>Not populated</w:t>
             </w:r>
           </w:p>
@@ -31328,8 +31548,16 @@
         <w:rPr>
           <w:lang w:val="en-US"/>
         </w:rPr>
-        <w:t>from &lt;healthCareFacility</w:t>
+        <w:t>from &lt;</w:t>
       </w:r>
+      <w:proofErr w:type="spellStart"/>
+      <w:r>
+        <w:rPr>
+          <w:lang w:val="en-US"/>
+        </w:rPr>
+        <w:t>healthCareFacility</w:t>
+      </w:r>
+      <w:proofErr w:type="spellEnd"/>
       <w:r>
         <w:rPr>
           <w:lang w:val="en-US"/>
@@ -32375,8 +32603,20 @@
                 <w:szCs w:val="22"/>
                 <w:lang w:val="pl-PL"/>
               </w:rPr>
-              <w:t>Not populated</w:t>
-            </w:r>
+              <w:t xml:space="preserve">Not </w:t>
+            </w:r>
+            <w:proofErr w:type="spellStart"/>
+            <w:r>
+              <w:rPr>
+                <w:rFonts w:cstheme="minorHAnsi"/>
+                <w:color w:val="FF0000"/>
+                <w:sz w:val="22"/>
+                <w:szCs w:val="22"/>
+                <w:lang w:val="pl-PL"/>
+              </w:rPr>
+              <w:t>populated</w:t>
+            </w:r>
+            <w:proofErr w:type="spellEnd"/>
           </w:p>
         </w:tc>
         <w:tc>
@@ -32972,6 +33212,7 @@
                 <w:sz w:val="22"/>
                 <w:szCs w:val="22"/>
               </w:rPr>
+              <w:lastRenderedPageBreak/>
               <w:t>Not populated</w:t>
             </w:r>
           </w:p>
@@ -35159,6 +35400,7 @@
                 <w:sz w:val="22"/>
                 <w:szCs w:val="22"/>
               </w:rPr>
+              <w:lastRenderedPageBreak/>
               <w:t>Not populated</w:t>
             </w:r>
           </w:p>
@@ -35797,7 +36039,27 @@
                 <w:szCs w:val="22"/>
                 <w:lang w:val="en-US"/>
               </w:rPr>
-              <w:t xml:space="preserve"> of typeCode=”</w:t>
+              <w:t xml:space="preserve"> of </w:t>
+            </w:r>
+            <w:proofErr w:type="spellStart"/>
+            <w:r>
+              <w:rPr>
+                <w:color w:val="000000" w:themeColor="text1"/>
+                <w:sz w:val="22"/>
+                <w:szCs w:val="22"/>
+                <w:lang w:val="en-US"/>
+              </w:rPr>
+              <w:t>typeCode</w:t>
+            </w:r>
+            <w:proofErr w:type="spellEnd"/>
+            <w:r>
+              <w:rPr>
+                <w:color w:val="000000" w:themeColor="text1"/>
+                <w:sz w:val="22"/>
+                <w:szCs w:val="22"/>
+                <w:lang w:val="en-US"/>
+              </w:rPr>
+              <w:t>=”</w:t>
             </w:r>
             <w:r>
               <w:rPr>
@@ -35873,8 +36135,19 @@
                 <w:szCs w:val="22"/>
                 <w:lang w:val="en-US"/>
               </w:rPr>
-              <w:t>&lt;i</w:t>
-            </w:r>
+              <w:t>&lt;</w:t>
+            </w:r>
+            <w:proofErr w:type="spellStart"/>
+            <w:r>
+              <w:rPr>
+                <w:color w:val="000000" w:themeColor="text1"/>
+                <w:sz w:val="22"/>
+                <w:szCs w:val="22"/>
+                <w:lang w:val="en-US"/>
+              </w:rPr>
+              <w:t>i</w:t>
+            </w:r>
+            <w:proofErr w:type="spellEnd"/>
             <w:r>
               <w:rPr>
                 <w:color w:val="000000" w:themeColor="text1"/>
@@ -37185,6 +37458,7 @@
                 <w:sz w:val="22"/>
                 <w:szCs w:val="22"/>
               </w:rPr>
+              <w:lastRenderedPageBreak/>
               <w:t>Not populated</w:t>
             </w:r>
           </w:p>
@@ -41221,6 +41495,7 @@
                 <w:szCs w:val="22"/>
                 <w:lang w:val="en-US"/>
               </w:rPr>
+              <w:lastRenderedPageBreak/>
               <w:t>PPRF – author; ATND – Responsible Party</w:t>
             </w:r>
           </w:p>
@@ -41289,7 +41564,29 @@
                 <w:szCs w:val="22"/>
                 <w:lang w:val="pl-PL"/>
               </w:rPr>
-              <w:t>Author/Responsible Party</w:t>
+              <w:t>Author/</w:t>
+            </w:r>
+            <w:proofErr w:type="spellStart"/>
+            <w:r>
+              <w:rPr>
+                <w:rFonts w:cstheme="minorHAnsi"/>
+                <w:color w:val="000000" w:themeColor="text1"/>
+                <w:sz w:val="22"/>
+                <w:szCs w:val="22"/>
+                <w:lang w:val="pl-PL"/>
+              </w:rPr>
+              <w:t>Responsible</w:t>
+            </w:r>
+            <w:proofErr w:type="spellEnd"/>
+            <w:r>
+              <w:rPr>
+                <w:rFonts w:cstheme="minorHAnsi"/>
+                <w:color w:val="000000" w:themeColor="text1"/>
+                <w:sz w:val="22"/>
+                <w:szCs w:val="22"/>
+                <w:lang w:val="pl-PL"/>
+              </w:rPr>
+              <w:t xml:space="preserve"> Party</w:t>
             </w:r>
           </w:p>
         </w:tc>
@@ -43076,6 +43373,7 @@
           <w:sz w:val="20"/>
           <w:szCs w:val="20"/>
         </w:rPr>
+        <w:lastRenderedPageBreak/>
         <w:t>MessageHeader</w:t>
       </w:r>
     </w:p>
@@ -43329,6 +43627,7 @@
               </w:rPr>
               <w:t xml:space="preserve">two values concatenated </w:t>
             </w:r>
+            <w:proofErr w:type="spellStart"/>
             <w:r>
               <w:rPr>
                 <w:i/>
@@ -43337,8 +43636,9 @@
                 <w:szCs w:val="22"/>
                 <w:lang w:val="en-US"/>
               </w:rPr>
-              <w:t>ODS_CODE</w:t>
-            </w:r>
+              <w:t>ODS_</w:t>
+            </w:r>
+            <w:proofErr w:type="gramStart"/>
             <w:r>
               <w:rPr>
                 <w:i/>
@@ -43347,7 +43647,7 @@
                 <w:szCs w:val="22"/>
                 <w:lang w:val="en-US"/>
               </w:rPr>
-              <w:t>:</w:t>
+              <w:t>CODE</w:t>
             </w:r>
             <w:r>
               <w:rPr>
@@ -43357,7 +43657,7 @@
                 <w:szCs w:val="22"/>
                 <w:lang w:val="en-US"/>
               </w:rPr>
-              <w:t>DOSServiceID</w:t>
+              <w:t>:</w:t>
             </w:r>
             <w:r>
               <w:rPr>
@@ -43367,8 +43667,9 @@
                 <w:szCs w:val="22"/>
                 <w:lang w:val="en-US"/>
               </w:rPr>
-              <w:t>:</w:t>
-            </w:r>
+              <w:t>DOSServiceID</w:t>
+            </w:r>
+            <w:proofErr w:type="gramEnd"/>
             <w:r>
               <w:rPr>
                 <w:i/>
@@ -43377,7 +43678,7 @@
                 <w:szCs w:val="22"/>
                 <w:lang w:val="en-US"/>
               </w:rPr>
-              <w:t>DOS_ID</w:t>
+              <w:t>:</w:t>
             </w:r>
             <w:r>
               <w:rPr>
@@ -43387,6 +43688,17 @@
                 <w:szCs w:val="22"/>
                 <w:lang w:val="en-US"/>
               </w:rPr>
+              <w:t>DOS_ID</w:t>
+            </w:r>
+            <w:proofErr w:type="spellEnd"/>
+            <w:r>
+              <w:rPr>
+                <w:i/>
+                <w:iCs/>
+                <w:sz w:val="22"/>
+                <w:szCs w:val="22"/>
+                <w:lang w:val="en-US"/>
+              </w:rPr>
               <w:t>)</w:t>
             </w:r>
           </w:p>
@@ -43434,6 +43746,7 @@
               </w:rPr>
               <w:t>M</w:t>
             </w:r>
+            <w:proofErr w:type="spellStart"/>
             <w:r>
               <w:rPr>
                 <w:color w:val="000000" w:themeColor="text1"/>
@@ -43441,7 +43754,17 @@
                 <w:szCs w:val="22"/>
                 <w:lang w:val="pl-PL"/>
               </w:rPr>
-              <w:t>essageID&gt;</w:t>
+              <w:t>essageID</w:t>
+            </w:r>
+            <w:proofErr w:type="spellEnd"/>
+            <w:r>
+              <w:rPr>
+                <w:color w:val="000000" w:themeColor="text1"/>
+                <w:sz w:val="22"/>
+                <w:szCs w:val="22"/>
+                <w:lang w:val="pl-PL"/>
+              </w:rPr>
+              <w:t>&gt;</w:t>
             </w:r>
           </w:p>
         </w:tc>
@@ -43604,7 +43927,25 @@
                 <w:sz w:val="22"/>
                 <w:szCs w:val="22"/>
               </w:rPr>
-              <w:t xml:space="preserve"> &lt;itk:header&gt;&lt;itk:handlingSpecification&gt;&lt;itk:spec</w:t>
+              <w:t xml:space="preserve"> &lt;</w:t>
+            </w:r>
+            <w:proofErr w:type="gramStart"/>
+            <w:r>
+              <w:rPr>
+                <w:color w:val="000000" w:themeColor="text1"/>
+                <w:sz w:val="22"/>
+                <w:szCs w:val="22"/>
+              </w:rPr>
+              <w:t>itk:header</w:t>
+            </w:r>
+            <w:proofErr w:type="gramEnd"/>
+            <w:r>
+              <w:rPr>
+                <w:color w:val="000000" w:themeColor="text1"/>
+                <w:sz w:val="22"/>
+                <w:szCs w:val="22"/>
+              </w:rPr>
+              <w:t>&gt;&lt;itk:handlingSpecification&gt;&lt;itk:spec</w:t>
             </w:r>
             <w:r>
               <w:rPr>
@@ -43645,7 +43986,25 @@
                 <w:sz w:val="22"/>
                 <w:szCs w:val="22"/>
               </w:rPr>
-              <w:t xml:space="preserve"> &lt;itk:header&gt;&lt;itk:handlingSpecification&gt;&lt;itk:spec</w:t>
+              <w:t xml:space="preserve"> &lt;</w:t>
+            </w:r>
+            <w:proofErr w:type="gramStart"/>
+            <w:r>
+              <w:rPr>
+                <w:color w:val="000000" w:themeColor="text1"/>
+                <w:sz w:val="22"/>
+                <w:szCs w:val="22"/>
+              </w:rPr>
+              <w:t>itk:header</w:t>
+            </w:r>
+            <w:proofErr w:type="gramEnd"/>
+            <w:r>
+              <w:rPr>
+                <w:color w:val="000000" w:themeColor="text1"/>
+                <w:sz w:val="22"/>
+                <w:szCs w:val="22"/>
+              </w:rPr>
+              <w:t>&gt;&lt;itk:handlingSpecification&gt;&lt;itk:spec</w:t>
             </w:r>
             <w:r>
               <w:rPr>
@@ -43734,6 +44093,7 @@
               </w:rPr>
               <w:t>&lt;itk:header&gt;&lt;itk:handlingSpecification&gt;&lt;itk:</w:t>
             </w:r>
+            <w:proofErr w:type="spellStart"/>
             <w:r>
               <w:rPr>
                 <w:color w:val="000000" w:themeColor="text1"/>
@@ -43741,7 +44101,17 @@
                 <w:szCs w:val="22"/>
                 <w:lang w:val="en-US"/>
               </w:rPr>
-              <w:t>senderAddress&gt;</w:t>
+              <w:t>senderAddress</w:t>
+            </w:r>
+            <w:proofErr w:type="spellEnd"/>
+            <w:r>
+              <w:rPr>
+                <w:color w:val="000000" w:themeColor="text1"/>
+                <w:sz w:val="22"/>
+                <w:szCs w:val="22"/>
+                <w:lang w:val="en-US"/>
+              </w:rPr>
+              <w:t>&gt;</w:t>
             </w:r>
           </w:p>
         </w:tc>
@@ -43810,7 +44180,51 @@
                 <w:szCs w:val="22"/>
                 <w:lang w:val="pl-PL"/>
               </w:rPr>
-              <w:t>&lt;ClinicalDocument&gt;&lt;effectiveTime&gt;</w:t>
+              <w:t>&lt;</w:t>
+            </w:r>
+            <w:proofErr w:type="spellStart"/>
+            <w:r>
+              <w:rPr>
+                <w:rFonts w:cstheme="minorHAnsi"/>
+                <w:color w:val="000000" w:themeColor="text1"/>
+                <w:sz w:val="22"/>
+                <w:szCs w:val="22"/>
+                <w:lang w:val="pl-PL"/>
+              </w:rPr>
+              <w:t>ClinicalDocument</w:t>
+            </w:r>
+            <w:proofErr w:type="spellEnd"/>
+            <w:r>
+              <w:rPr>
+                <w:rFonts w:cstheme="minorHAnsi"/>
+                <w:color w:val="000000" w:themeColor="text1"/>
+                <w:sz w:val="22"/>
+                <w:szCs w:val="22"/>
+                <w:lang w:val="pl-PL"/>
+              </w:rPr>
+              <w:t>&gt;&lt;</w:t>
+            </w:r>
+            <w:proofErr w:type="spellStart"/>
+            <w:r>
+              <w:rPr>
+                <w:rFonts w:cstheme="minorHAnsi"/>
+                <w:color w:val="000000" w:themeColor="text1"/>
+                <w:sz w:val="22"/>
+                <w:szCs w:val="22"/>
+                <w:lang w:val="pl-PL"/>
+              </w:rPr>
+              <w:t>effectiveTime</w:t>
+            </w:r>
+            <w:proofErr w:type="spellEnd"/>
+            <w:r>
+              <w:rPr>
+                <w:rFonts w:cstheme="minorHAnsi"/>
+                <w:color w:val="000000" w:themeColor="text1"/>
+                <w:sz w:val="22"/>
+                <w:szCs w:val="22"/>
+                <w:lang w:val="pl-PL"/>
+              </w:rPr>
+              <w:t>&gt;</w:t>
             </w:r>
           </w:p>
         </w:tc>

</xml_diff>

<commit_message>
NIAD-1993: Fix checkstyle errors, update mapping docx
</commit_message>
<xml_diff>
--- a/doc/ITK_FHIR_mapping.docx
+++ b/doc/ITK_FHIR_mapping.docx
@@ -1,6 +1,6 @@
 
 <file path=word/document.xml><?xml version="1.0" encoding="utf-8"?>
-<w:document xmlns:wpc="http://schemas.microsoft.com/office/word/2010/wordprocessingCanvas" xmlns:cx="http://schemas.microsoft.com/office/drawing/2014/chartex" xmlns:cx1="http://schemas.microsoft.com/office/drawing/2015/9/8/chartex" xmlns:cx2="http://schemas.microsoft.com/office/drawing/2015/10/21/chartex" xmlns:cx3="http://schemas.microsoft.com/office/drawing/2016/5/9/chartex" xmlns:cx4="http://schemas.microsoft.com/office/drawing/2016/5/10/chartex" xmlns:cx5="http://schemas.microsoft.com/office/drawing/2016/5/11/chartex" xmlns:cx6="http://schemas.microsoft.com/office/drawing/2016/5/12/chartex" xmlns:cx7="http://schemas.microsoft.com/office/drawing/2016/5/13/chartex" xmlns:cx8="http://schemas.microsoft.com/office/drawing/2016/5/14/chartex" xmlns:mc="http://schemas.openxmlformats.org/markup-compatibility/2006" xmlns:aink="http://schemas.microsoft.com/office/drawing/2016/ink" xmlns:am3d="http://schemas.microsoft.com/office/drawing/2017/model3d" xmlns:o="urn:schemas-microsoft-com:office:office" xmlns:r="http://schemas.openxmlformats.org/officeDocument/2006/relationships" xmlns:m="http://schemas.openxmlformats.org/officeDocument/2006/math" xmlns:v="urn:schemas-microsoft-com:vml" xmlns:wp14="http://schemas.microsoft.com/office/word/2010/wordprocessingDrawing" xmlns:wp="http://schemas.openxmlformats.org/drawingml/2006/wordprocessingDrawing" xmlns:w10="urn:schemas-microsoft-com:office:word" xmlns:w="http://schemas.openxmlformats.org/wordprocessingml/2006/main" xmlns:w14="http://schemas.microsoft.com/office/word/2010/wordml" xmlns:w15="http://schemas.microsoft.com/office/word/2012/wordml" xmlns:w16cex="http://schemas.microsoft.com/office/word/2018/wordml/cex" xmlns:w16cid="http://schemas.microsoft.com/office/word/2016/wordml/cid" xmlns:w16="http://schemas.microsoft.com/office/word/2018/wordml" xmlns:w16sdtdh="http://schemas.microsoft.com/office/word/2020/wordml/sdtdatahash" xmlns:w16se="http://schemas.microsoft.com/office/word/2015/wordml/symex" xmlns:wpg="http://schemas.microsoft.com/office/word/2010/wordprocessingGroup" xmlns:wpi="http://schemas.microsoft.com/office/word/2010/wordprocessingInk" xmlns:wne="http://schemas.microsoft.com/office/word/2006/wordml" xmlns:wps="http://schemas.microsoft.com/office/word/2010/wordprocessingShape" mc:Ignorable="w14 w15 w16se w16cid w16 w16cex w16sdtdh wp14">
+<w:document xmlns:wpc="http://schemas.microsoft.com/office/word/2010/wordprocessingCanvas" xmlns:cx="http://schemas.microsoft.com/office/drawing/2014/chartex" xmlns:cx1="http://schemas.microsoft.com/office/drawing/2015/9/8/chartex" xmlns:cx2="http://schemas.microsoft.com/office/drawing/2015/10/21/chartex" xmlns:cx3="http://schemas.microsoft.com/office/drawing/2016/5/9/chartex" xmlns:cx4="http://schemas.microsoft.com/office/drawing/2016/5/10/chartex" xmlns:cx5="http://schemas.microsoft.com/office/drawing/2016/5/11/chartex" xmlns:cx6="http://schemas.microsoft.com/office/drawing/2016/5/12/chartex" xmlns:cx7="http://schemas.microsoft.com/office/drawing/2016/5/13/chartex" xmlns:cx8="http://schemas.microsoft.com/office/drawing/2016/5/14/chartex" xmlns:mc="http://schemas.openxmlformats.org/markup-compatibility/2006" xmlns:aink="http://schemas.microsoft.com/office/drawing/2016/ink" xmlns:am3d="http://schemas.microsoft.com/office/drawing/2017/model3d" xmlns:o="urn:schemas-microsoft-com:office:office" xmlns:oel="http://schemas.microsoft.com/office/2019/extlst" xmlns:r="http://schemas.openxmlformats.org/officeDocument/2006/relationships" xmlns:m="http://schemas.openxmlformats.org/officeDocument/2006/math" xmlns:v="urn:schemas-microsoft-com:vml" xmlns:wp14="http://schemas.microsoft.com/office/word/2010/wordprocessingDrawing" xmlns:wp="http://schemas.openxmlformats.org/drawingml/2006/wordprocessingDrawing" xmlns:w10="urn:schemas-microsoft-com:office:word" xmlns:w="http://schemas.openxmlformats.org/wordprocessingml/2006/main" xmlns:w14="http://schemas.microsoft.com/office/word/2010/wordml" xmlns:w15="http://schemas.microsoft.com/office/word/2012/wordml" xmlns:w16cex="http://schemas.microsoft.com/office/word/2018/wordml/cex" xmlns:w16cid="http://schemas.microsoft.com/office/word/2016/wordml/cid" xmlns:w16="http://schemas.microsoft.com/office/word/2018/wordml" xmlns:w16sdtdh="http://schemas.microsoft.com/office/word/2020/wordml/sdtdatahash" xmlns:w16se="http://schemas.microsoft.com/office/word/2015/wordml/symex" xmlns:wpg="http://schemas.microsoft.com/office/word/2010/wordprocessingGroup" xmlns:wpi="http://schemas.microsoft.com/office/word/2010/wordprocessingInk" xmlns:wne="http://schemas.microsoft.com/office/word/2006/wordml" xmlns:wps="http://schemas.microsoft.com/office/word/2010/wordprocessingShape" mc:Ignorable="w14 w15 w16se w16cid w16 w16cex w16sdtdh wp14">
   <w:body>
     <w:p>
       <w:pPr>
@@ -46,7 +46,7 @@
       <w:tr>
         <w:tc>
           <w:tcPr>
-            <w:tcW w:w="5756" w:type="dxa"/>
+            <w:tcW w:w="6097" w:type="dxa"/>
           </w:tcPr>
           <w:p>
             <w:pPr>
@@ -82,7 +82,7 @@
         </w:tc>
         <w:tc>
           <w:tcPr>
-            <w:tcW w:w="5757" w:type="dxa"/>
+            <w:tcW w:w="5582" w:type="dxa"/>
           </w:tcPr>
           <w:p>
             <w:pPr>
@@ -118,7 +118,7 @@
         </w:tc>
         <w:tc>
           <w:tcPr>
-            <w:tcW w:w="5757" w:type="dxa"/>
+            <w:tcW w:w="5591" w:type="dxa"/>
           </w:tcPr>
           <w:p>
             <w:pPr>
@@ -156,21 +156,21 @@
       <w:tr>
         <w:tc>
           <w:tcPr>
-            <w:tcW w:w="5756" w:type="dxa"/>
-          </w:tcPr>
-          <w:p>
-            <w:pPr>
-              <w:rPr>
-                <w:noProof/>
-                <w:sz w:val="22"/>
-                <w:szCs w:val="22"/>
-              </w:rPr>
-            </w:pPr>
-          </w:p>
-        </w:tc>
-        <w:tc>
-          <w:tcPr>
-            <w:tcW w:w="5757" w:type="dxa"/>
+            <w:tcW w:w="6097" w:type="dxa"/>
+          </w:tcPr>
+          <w:p>
+            <w:pPr>
+              <w:rPr>
+                <w:noProof/>
+                <w:sz w:val="22"/>
+                <w:szCs w:val="22"/>
+              </w:rPr>
+            </w:pPr>
+          </w:p>
+        </w:tc>
+        <w:tc>
+          <w:tcPr>
+            <w:tcW w:w="5582" w:type="dxa"/>
           </w:tcPr>
           <w:p>
             <w:pPr>
@@ -200,7 +200,7 @@
         </w:tc>
         <w:tc>
           <w:tcPr>
-            <w:tcW w:w="5757" w:type="dxa"/>
+            <w:tcW w:w="5591" w:type="dxa"/>
           </w:tcPr>
           <w:p>
             <w:pPr>
@@ -225,7 +225,7 @@
       <w:tr>
         <w:tc>
           <w:tcPr>
-            <w:tcW w:w="5756" w:type="dxa"/>
+            <w:tcW w:w="6097" w:type="dxa"/>
           </w:tcPr>
           <w:p>
             <w:pPr>
@@ -248,21 +248,21 @@
         </w:tc>
         <w:tc>
           <w:tcPr>
-            <w:tcW w:w="5757" w:type="dxa"/>
-          </w:tcPr>
-          <w:p>
-            <w:pPr>
-              <w:rPr>
-                <w:noProof/>
-                <w:sz w:val="22"/>
-                <w:szCs w:val="22"/>
-              </w:rPr>
-            </w:pPr>
-          </w:p>
-        </w:tc>
-        <w:tc>
-          <w:tcPr>
-            <w:tcW w:w="5757" w:type="dxa"/>
+            <w:tcW w:w="5582" w:type="dxa"/>
+          </w:tcPr>
+          <w:p>
+            <w:pPr>
+              <w:rPr>
+                <w:noProof/>
+                <w:sz w:val="22"/>
+                <w:szCs w:val="22"/>
+              </w:rPr>
+            </w:pPr>
+          </w:p>
+        </w:tc>
+        <w:tc>
+          <w:tcPr>
+            <w:tcW w:w="5591" w:type="dxa"/>
           </w:tcPr>
           <w:p>
             <w:pPr>
@@ -287,7 +287,7 @@
       <w:tr>
         <w:tc>
           <w:tcPr>
-            <w:tcW w:w="5756" w:type="dxa"/>
+            <w:tcW w:w="6097" w:type="dxa"/>
           </w:tcPr>
           <w:p>
             <w:pPr>
@@ -310,21 +310,21 @@
         </w:tc>
         <w:tc>
           <w:tcPr>
-            <w:tcW w:w="5757" w:type="dxa"/>
-          </w:tcPr>
-          <w:p>
-            <w:pPr>
-              <w:rPr>
-                <w:noProof/>
-                <w:sz w:val="22"/>
-                <w:szCs w:val="22"/>
-              </w:rPr>
-            </w:pPr>
-          </w:p>
-        </w:tc>
-        <w:tc>
-          <w:tcPr>
-            <w:tcW w:w="5757" w:type="dxa"/>
+            <w:tcW w:w="5582" w:type="dxa"/>
+          </w:tcPr>
+          <w:p>
+            <w:pPr>
+              <w:rPr>
+                <w:noProof/>
+                <w:sz w:val="22"/>
+                <w:szCs w:val="22"/>
+              </w:rPr>
+            </w:pPr>
+          </w:p>
+        </w:tc>
+        <w:tc>
+          <w:tcPr>
+            <w:tcW w:w="5591" w:type="dxa"/>
           </w:tcPr>
           <w:p>
             <w:pPr>
@@ -349,7 +349,7 @@
       <w:tr>
         <w:tc>
           <w:tcPr>
-            <w:tcW w:w="5756" w:type="dxa"/>
+            <w:tcW w:w="6097" w:type="dxa"/>
           </w:tcPr>
           <w:p>
             <w:pPr>
@@ -372,21 +372,21 @@
         </w:tc>
         <w:tc>
           <w:tcPr>
-            <w:tcW w:w="5757" w:type="dxa"/>
-          </w:tcPr>
-          <w:p>
-            <w:pPr>
-              <w:rPr>
-                <w:noProof/>
-                <w:sz w:val="22"/>
-                <w:szCs w:val="22"/>
-              </w:rPr>
-            </w:pPr>
-          </w:p>
-        </w:tc>
-        <w:tc>
-          <w:tcPr>
-            <w:tcW w:w="5757" w:type="dxa"/>
+            <w:tcW w:w="5582" w:type="dxa"/>
+          </w:tcPr>
+          <w:p>
+            <w:pPr>
+              <w:rPr>
+                <w:noProof/>
+                <w:sz w:val="22"/>
+                <w:szCs w:val="22"/>
+              </w:rPr>
+            </w:pPr>
+          </w:p>
+        </w:tc>
+        <w:tc>
+          <w:tcPr>
+            <w:tcW w:w="5591" w:type="dxa"/>
           </w:tcPr>
           <w:p>
             <w:pPr>
@@ -411,7 +411,7 @@
       <w:tr>
         <w:tc>
           <w:tcPr>
-            <w:tcW w:w="5756" w:type="dxa"/>
+            <w:tcW w:w="6097" w:type="dxa"/>
           </w:tcPr>
           <w:p>
             <w:pPr>
@@ -435,21 +435,21 @@
         </w:tc>
         <w:tc>
           <w:tcPr>
-            <w:tcW w:w="5757" w:type="dxa"/>
-          </w:tcPr>
-          <w:p>
-            <w:pPr>
-              <w:rPr>
-                <w:noProof/>
-                <w:sz w:val="22"/>
-                <w:szCs w:val="22"/>
-              </w:rPr>
-            </w:pPr>
-          </w:p>
-        </w:tc>
-        <w:tc>
-          <w:tcPr>
-            <w:tcW w:w="5757" w:type="dxa"/>
+            <w:tcW w:w="5582" w:type="dxa"/>
+          </w:tcPr>
+          <w:p>
+            <w:pPr>
+              <w:rPr>
+                <w:noProof/>
+                <w:sz w:val="22"/>
+                <w:szCs w:val="22"/>
+              </w:rPr>
+            </w:pPr>
+          </w:p>
+        </w:tc>
+        <w:tc>
+          <w:tcPr>
+            <w:tcW w:w="5591" w:type="dxa"/>
           </w:tcPr>
           <w:p>
             <w:pPr>
@@ -474,7 +474,7 @@
       <w:tr>
         <w:tc>
           <w:tcPr>
-            <w:tcW w:w="5756" w:type="dxa"/>
+            <w:tcW w:w="6097" w:type="dxa"/>
           </w:tcPr>
           <w:p>
             <w:pPr>
@@ -497,21 +497,21 @@
         </w:tc>
         <w:tc>
           <w:tcPr>
-            <w:tcW w:w="5757" w:type="dxa"/>
-          </w:tcPr>
-          <w:p>
-            <w:pPr>
-              <w:rPr>
-                <w:noProof/>
-                <w:sz w:val="22"/>
-                <w:szCs w:val="22"/>
-              </w:rPr>
-            </w:pPr>
-          </w:p>
-        </w:tc>
-        <w:tc>
-          <w:tcPr>
-            <w:tcW w:w="5757" w:type="dxa"/>
+            <w:tcW w:w="5582" w:type="dxa"/>
+          </w:tcPr>
+          <w:p>
+            <w:pPr>
+              <w:rPr>
+                <w:noProof/>
+                <w:sz w:val="22"/>
+                <w:szCs w:val="22"/>
+              </w:rPr>
+            </w:pPr>
+          </w:p>
+        </w:tc>
+        <w:tc>
+          <w:tcPr>
+            <w:tcW w:w="5591" w:type="dxa"/>
           </w:tcPr>
           <w:p>
             <w:pPr>
@@ -536,7 +536,7 @@
       <w:tr>
         <w:tc>
           <w:tcPr>
-            <w:tcW w:w="5756" w:type="dxa"/>
+            <w:tcW w:w="6097" w:type="dxa"/>
           </w:tcPr>
           <w:p>
             <w:pPr>
@@ -559,21 +559,21 @@
         </w:tc>
         <w:tc>
           <w:tcPr>
-            <w:tcW w:w="5757" w:type="dxa"/>
-          </w:tcPr>
-          <w:p>
-            <w:pPr>
-              <w:rPr>
-                <w:noProof/>
-                <w:sz w:val="22"/>
-                <w:szCs w:val="22"/>
-              </w:rPr>
-            </w:pPr>
-          </w:p>
-        </w:tc>
-        <w:tc>
-          <w:tcPr>
-            <w:tcW w:w="5757" w:type="dxa"/>
+            <w:tcW w:w="5582" w:type="dxa"/>
+          </w:tcPr>
+          <w:p>
+            <w:pPr>
+              <w:rPr>
+                <w:noProof/>
+                <w:sz w:val="22"/>
+                <w:szCs w:val="22"/>
+              </w:rPr>
+            </w:pPr>
+          </w:p>
+        </w:tc>
+        <w:tc>
+          <w:tcPr>
+            <w:tcW w:w="5591" w:type="dxa"/>
           </w:tcPr>
           <w:p>
             <w:pPr>
@@ -607,7 +607,7 @@
       <w:tr>
         <w:tc>
           <w:tcPr>
-            <w:tcW w:w="5756" w:type="dxa"/>
+            <w:tcW w:w="6097" w:type="dxa"/>
           </w:tcPr>
           <w:p>
             <w:pPr>
@@ -630,21 +630,21 @@
         </w:tc>
         <w:tc>
           <w:tcPr>
-            <w:tcW w:w="5757" w:type="dxa"/>
-          </w:tcPr>
-          <w:p>
-            <w:pPr>
-              <w:rPr>
-                <w:noProof/>
-                <w:sz w:val="22"/>
-                <w:szCs w:val="22"/>
-              </w:rPr>
-            </w:pPr>
-          </w:p>
-        </w:tc>
-        <w:tc>
-          <w:tcPr>
-            <w:tcW w:w="5757" w:type="dxa"/>
+            <w:tcW w:w="5582" w:type="dxa"/>
+          </w:tcPr>
+          <w:p>
+            <w:pPr>
+              <w:rPr>
+                <w:noProof/>
+                <w:sz w:val="22"/>
+                <w:szCs w:val="22"/>
+              </w:rPr>
+            </w:pPr>
+          </w:p>
+        </w:tc>
+        <w:tc>
+          <w:tcPr>
+            <w:tcW w:w="5591" w:type="dxa"/>
           </w:tcPr>
           <w:p>
             <w:pPr>
@@ -669,7 +669,7 @@
       <w:tr>
         <w:tc>
           <w:tcPr>
-            <w:tcW w:w="5756" w:type="dxa"/>
+            <w:tcW w:w="6097" w:type="dxa"/>
           </w:tcPr>
           <w:p>
             <w:pPr>
@@ -692,21 +692,21 @@
         </w:tc>
         <w:tc>
           <w:tcPr>
-            <w:tcW w:w="5757" w:type="dxa"/>
-          </w:tcPr>
-          <w:p>
-            <w:pPr>
-              <w:rPr>
-                <w:noProof/>
-                <w:sz w:val="22"/>
-                <w:szCs w:val="22"/>
-              </w:rPr>
-            </w:pPr>
-          </w:p>
-        </w:tc>
-        <w:tc>
-          <w:tcPr>
-            <w:tcW w:w="5757" w:type="dxa"/>
+            <w:tcW w:w="5582" w:type="dxa"/>
+          </w:tcPr>
+          <w:p>
+            <w:pPr>
+              <w:rPr>
+                <w:noProof/>
+                <w:sz w:val="22"/>
+                <w:szCs w:val="22"/>
+              </w:rPr>
+            </w:pPr>
+          </w:p>
+        </w:tc>
+        <w:tc>
+          <w:tcPr>
+            <w:tcW w:w="5591" w:type="dxa"/>
           </w:tcPr>
           <w:p>
             <w:pPr>
@@ -740,7 +740,7 @@
       <w:tr>
         <w:tc>
           <w:tcPr>
-            <w:tcW w:w="5756" w:type="dxa"/>
+            <w:tcW w:w="6097" w:type="dxa"/>
           </w:tcPr>
           <w:p>
             <w:pPr>
@@ -763,21 +763,21 @@
         </w:tc>
         <w:tc>
           <w:tcPr>
-            <w:tcW w:w="5757" w:type="dxa"/>
-          </w:tcPr>
-          <w:p>
-            <w:pPr>
-              <w:rPr>
-                <w:noProof/>
-                <w:sz w:val="22"/>
-                <w:szCs w:val="22"/>
-              </w:rPr>
-            </w:pPr>
-          </w:p>
-        </w:tc>
-        <w:tc>
-          <w:tcPr>
-            <w:tcW w:w="5757" w:type="dxa"/>
+            <w:tcW w:w="5582" w:type="dxa"/>
+          </w:tcPr>
+          <w:p>
+            <w:pPr>
+              <w:rPr>
+                <w:noProof/>
+                <w:sz w:val="22"/>
+                <w:szCs w:val="22"/>
+              </w:rPr>
+            </w:pPr>
+          </w:p>
+        </w:tc>
+        <w:tc>
+          <w:tcPr>
+            <w:tcW w:w="5591" w:type="dxa"/>
           </w:tcPr>
           <w:p>
             <w:pPr>
@@ -802,7 +802,7 @@
       <w:tr>
         <w:tc>
           <w:tcPr>
-            <w:tcW w:w="5756" w:type="dxa"/>
+            <w:tcW w:w="6097" w:type="dxa"/>
           </w:tcPr>
           <w:p>
             <w:pPr>
@@ -825,21 +825,21 @@
         </w:tc>
         <w:tc>
           <w:tcPr>
-            <w:tcW w:w="5757" w:type="dxa"/>
-          </w:tcPr>
-          <w:p>
-            <w:pPr>
-              <w:rPr>
-                <w:noProof/>
-                <w:sz w:val="22"/>
-                <w:szCs w:val="22"/>
-              </w:rPr>
-            </w:pPr>
-          </w:p>
-        </w:tc>
-        <w:tc>
-          <w:tcPr>
-            <w:tcW w:w="5757" w:type="dxa"/>
+            <w:tcW w:w="5582" w:type="dxa"/>
+          </w:tcPr>
+          <w:p>
+            <w:pPr>
+              <w:rPr>
+                <w:noProof/>
+                <w:sz w:val="22"/>
+                <w:szCs w:val="22"/>
+              </w:rPr>
+            </w:pPr>
+          </w:p>
+        </w:tc>
+        <w:tc>
+          <w:tcPr>
+            <w:tcW w:w="5591" w:type="dxa"/>
           </w:tcPr>
           <w:p>
             <w:pPr>
@@ -864,21 +864,21 @@
       <w:tr>
         <w:tc>
           <w:tcPr>
-            <w:tcW w:w="5756" w:type="dxa"/>
-          </w:tcPr>
-          <w:p>
-            <w:pPr>
-              <w:rPr>
-                <w:noProof/>
-                <w:sz w:val="22"/>
-                <w:szCs w:val="22"/>
-              </w:rPr>
-            </w:pPr>
-          </w:p>
-        </w:tc>
-        <w:tc>
-          <w:tcPr>
-            <w:tcW w:w="5757" w:type="dxa"/>
+            <w:tcW w:w="6097" w:type="dxa"/>
+          </w:tcPr>
+          <w:p>
+            <w:pPr>
+              <w:rPr>
+                <w:noProof/>
+                <w:sz w:val="22"/>
+                <w:szCs w:val="22"/>
+              </w:rPr>
+            </w:pPr>
+          </w:p>
+        </w:tc>
+        <w:tc>
+          <w:tcPr>
+            <w:tcW w:w="5582" w:type="dxa"/>
           </w:tcPr>
           <w:p>
             <w:pPr>
@@ -901,7 +901,7 @@
         </w:tc>
         <w:tc>
           <w:tcPr>
-            <w:tcW w:w="5757" w:type="dxa"/>
+            <w:tcW w:w="5591" w:type="dxa"/>
           </w:tcPr>
           <w:p>
             <w:pPr>
@@ -926,7 +926,7 @@
       <w:tr>
         <w:tc>
           <w:tcPr>
-            <w:tcW w:w="5756" w:type="dxa"/>
+            <w:tcW w:w="6097" w:type="dxa"/>
           </w:tcPr>
           <w:p>
             <w:pPr>
@@ -949,21 +949,21 @@
         </w:tc>
         <w:tc>
           <w:tcPr>
-            <w:tcW w:w="5757" w:type="dxa"/>
-          </w:tcPr>
-          <w:p>
-            <w:pPr>
-              <w:rPr>
-                <w:noProof/>
-                <w:sz w:val="22"/>
-                <w:szCs w:val="22"/>
-              </w:rPr>
-            </w:pPr>
-          </w:p>
-        </w:tc>
-        <w:tc>
-          <w:tcPr>
-            <w:tcW w:w="5757" w:type="dxa"/>
+            <w:tcW w:w="5582" w:type="dxa"/>
+          </w:tcPr>
+          <w:p>
+            <w:pPr>
+              <w:rPr>
+                <w:noProof/>
+                <w:sz w:val="22"/>
+                <w:szCs w:val="22"/>
+              </w:rPr>
+            </w:pPr>
+          </w:p>
+        </w:tc>
+        <w:tc>
+          <w:tcPr>
+            <w:tcW w:w="5591" w:type="dxa"/>
           </w:tcPr>
           <w:p>
             <w:pPr>
@@ -988,7 +988,7 @@
       <w:tr>
         <w:tc>
           <w:tcPr>
-            <w:tcW w:w="5756" w:type="dxa"/>
+            <w:tcW w:w="6097" w:type="dxa"/>
           </w:tcPr>
           <w:p>
             <w:pPr>
@@ -1011,21 +1011,21 @@
         </w:tc>
         <w:tc>
           <w:tcPr>
-            <w:tcW w:w="5757" w:type="dxa"/>
-          </w:tcPr>
-          <w:p>
-            <w:pPr>
-              <w:rPr>
-                <w:noProof/>
-                <w:sz w:val="22"/>
-                <w:szCs w:val="22"/>
-              </w:rPr>
-            </w:pPr>
-          </w:p>
-        </w:tc>
-        <w:tc>
-          <w:tcPr>
-            <w:tcW w:w="5757" w:type="dxa"/>
+            <w:tcW w:w="5582" w:type="dxa"/>
+          </w:tcPr>
+          <w:p>
+            <w:pPr>
+              <w:rPr>
+                <w:noProof/>
+                <w:sz w:val="22"/>
+                <w:szCs w:val="22"/>
+              </w:rPr>
+            </w:pPr>
+          </w:p>
+        </w:tc>
+        <w:tc>
+          <w:tcPr>
+            <w:tcW w:w="5591" w:type="dxa"/>
           </w:tcPr>
           <w:p>
             <w:pPr>
@@ -1050,7 +1050,7 @@
       <w:tr>
         <w:tc>
           <w:tcPr>
-            <w:tcW w:w="5756" w:type="dxa"/>
+            <w:tcW w:w="6097" w:type="dxa"/>
           </w:tcPr>
           <w:p>
             <w:pPr>
@@ -1073,21 +1073,21 @@
         </w:tc>
         <w:tc>
           <w:tcPr>
-            <w:tcW w:w="5757" w:type="dxa"/>
-          </w:tcPr>
-          <w:p>
-            <w:pPr>
-              <w:rPr>
-                <w:noProof/>
-                <w:sz w:val="22"/>
-                <w:szCs w:val="22"/>
-              </w:rPr>
-            </w:pPr>
-          </w:p>
-        </w:tc>
-        <w:tc>
-          <w:tcPr>
-            <w:tcW w:w="5757" w:type="dxa"/>
+            <w:tcW w:w="5582" w:type="dxa"/>
+          </w:tcPr>
+          <w:p>
+            <w:pPr>
+              <w:rPr>
+                <w:noProof/>
+                <w:sz w:val="22"/>
+                <w:szCs w:val="22"/>
+              </w:rPr>
+            </w:pPr>
+          </w:p>
+        </w:tc>
+        <w:tc>
+          <w:tcPr>
+            <w:tcW w:w="5591" w:type="dxa"/>
           </w:tcPr>
           <w:p>
             <w:pPr>
@@ -1112,7 +1112,7 @@
       <w:tr>
         <w:tc>
           <w:tcPr>
-            <w:tcW w:w="5756" w:type="dxa"/>
+            <w:tcW w:w="6097" w:type="dxa"/>
           </w:tcPr>
           <w:p>
             <w:pPr>
@@ -1148,21 +1148,21 @@
         </w:tc>
         <w:tc>
           <w:tcPr>
-            <w:tcW w:w="5757" w:type="dxa"/>
-          </w:tcPr>
-          <w:p>
-            <w:pPr>
-              <w:rPr>
-                <w:noProof/>
-                <w:sz w:val="22"/>
-                <w:szCs w:val="22"/>
-              </w:rPr>
-            </w:pPr>
-          </w:p>
-        </w:tc>
-        <w:tc>
-          <w:tcPr>
-            <w:tcW w:w="5757" w:type="dxa"/>
+            <w:tcW w:w="5582" w:type="dxa"/>
+          </w:tcPr>
+          <w:p>
+            <w:pPr>
+              <w:rPr>
+                <w:noProof/>
+                <w:sz w:val="22"/>
+                <w:szCs w:val="22"/>
+              </w:rPr>
+            </w:pPr>
+          </w:p>
+        </w:tc>
+        <w:tc>
+          <w:tcPr>
+            <w:tcW w:w="5591" w:type="dxa"/>
           </w:tcPr>
           <w:p>
             <w:pPr>
@@ -1187,7 +1187,7 @@
       <w:tr>
         <w:tc>
           <w:tcPr>
-            <w:tcW w:w="5756" w:type="dxa"/>
+            <w:tcW w:w="6097" w:type="dxa"/>
           </w:tcPr>
           <w:p>
             <w:pPr>
@@ -1210,21 +1210,21 @@
         </w:tc>
         <w:tc>
           <w:tcPr>
-            <w:tcW w:w="5757" w:type="dxa"/>
-          </w:tcPr>
-          <w:p>
-            <w:pPr>
-              <w:rPr>
-                <w:noProof/>
-                <w:sz w:val="22"/>
-                <w:szCs w:val="22"/>
-              </w:rPr>
-            </w:pPr>
-          </w:p>
-        </w:tc>
-        <w:tc>
-          <w:tcPr>
-            <w:tcW w:w="5757" w:type="dxa"/>
+            <w:tcW w:w="5582" w:type="dxa"/>
+          </w:tcPr>
+          <w:p>
+            <w:pPr>
+              <w:rPr>
+                <w:noProof/>
+                <w:sz w:val="22"/>
+                <w:szCs w:val="22"/>
+              </w:rPr>
+            </w:pPr>
+          </w:p>
+        </w:tc>
+        <w:tc>
+          <w:tcPr>
+            <w:tcW w:w="5591" w:type="dxa"/>
           </w:tcPr>
           <w:p>
             <w:pPr>
@@ -1249,7 +1249,7 @@
       <w:tr>
         <w:tc>
           <w:tcPr>
-            <w:tcW w:w="5756" w:type="dxa"/>
+            <w:tcW w:w="6097" w:type="dxa"/>
           </w:tcPr>
           <w:p>
             <w:pPr>
@@ -1302,7 +1302,7 @@
         </w:tc>
         <w:tc>
           <w:tcPr>
-            <w:tcW w:w="5757" w:type="dxa"/>
+            <w:tcW w:w="5582" w:type="dxa"/>
           </w:tcPr>
           <w:p>
             <w:pPr>
@@ -1324,7 +1324,7 @@
         </w:tc>
         <w:tc>
           <w:tcPr>
-            <w:tcW w:w="5757" w:type="dxa"/>
+            <w:tcW w:w="5591" w:type="dxa"/>
           </w:tcPr>
           <w:p>
             <w:pPr>
@@ -1349,7 +1349,7 @@
       <w:tr>
         <w:tc>
           <w:tcPr>
-            <w:tcW w:w="5756" w:type="dxa"/>
+            <w:tcW w:w="6097" w:type="dxa"/>
           </w:tcPr>
           <w:p>
             <w:pPr>
@@ -1372,21 +1372,21 @@
         </w:tc>
         <w:tc>
           <w:tcPr>
-            <w:tcW w:w="5757" w:type="dxa"/>
-          </w:tcPr>
-          <w:p>
-            <w:pPr>
-              <w:rPr>
-                <w:noProof/>
-                <w:sz w:val="22"/>
-                <w:szCs w:val="22"/>
-              </w:rPr>
-            </w:pPr>
-          </w:p>
-        </w:tc>
-        <w:tc>
-          <w:tcPr>
-            <w:tcW w:w="5757" w:type="dxa"/>
+            <w:tcW w:w="5582" w:type="dxa"/>
+          </w:tcPr>
+          <w:p>
+            <w:pPr>
+              <w:rPr>
+                <w:noProof/>
+                <w:sz w:val="22"/>
+                <w:szCs w:val="22"/>
+              </w:rPr>
+            </w:pPr>
+          </w:p>
+        </w:tc>
+        <w:tc>
+          <w:tcPr>
+            <w:tcW w:w="5591" w:type="dxa"/>
           </w:tcPr>
           <w:p>
             <w:pPr>
@@ -1411,7 +1411,7 @@
       <w:tr>
         <w:tc>
           <w:tcPr>
-            <w:tcW w:w="5756" w:type="dxa"/>
+            <w:tcW w:w="6097" w:type="dxa"/>
           </w:tcPr>
           <w:p>
             <w:pPr>
@@ -1434,21 +1434,21 @@
         </w:tc>
         <w:tc>
           <w:tcPr>
-            <w:tcW w:w="5757" w:type="dxa"/>
-          </w:tcPr>
-          <w:p>
-            <w:pPr>
-              <w:rPr>
-                <w:noProof/>
-                <w:sz w:val="22"/>
-                <w:szCs w:val="22"/>
-              </w:rPr>
-            </w:pPr>
-          </w:p>
-        </w:tc>
-        <w:tc>
-          <w:tcPr>
-            <w:tcW w:w="5757" w:type="dxa"/>
+            <w:tcW w:w="5582" w:type="dxa"/>
+          </w:tcPr>
+          <w:p>
+            <w:pPr>
+              <w:rPr>
+                <w:noProof/>
+                <w:sz w:val="22"/>
+                <w:szCs w:val="22"/>
+              </w:rPr>
+            </w:pPr>
+          </w:p>
+        </w:tc>
+        <w:tc>
+          <w:tcPr>
+            <w:tcW w:w="5591" w:type="dxa"/>
           </w:tcPr>
           <w:p>
             <w:pPr>
@@ -1473,7 +1473,7 @@
       <w:tr>
         <w:tc>
           <w:tcPr>
-            <w:tcW w:w="5756" w:type="dxa"/>
+            <w:tcW w:w="6097" w:type="dxa"/>
           </w:tcPr>
           <w:p>
             <w:pPr>
@@ -1516,7 +1516,7 @@
         </w:tc>
         <w:tc>
           <w:tcPr>
-            <w:tcW w:w="5757" w:type="dxa"/>
+            <w:tcW w:w="5582" w:type="dxa"/>
           </w:tcPr>
           <w:p>
             <w:pPr>
@@ -1538,7 +1538,7 @@
         </w:tc>
         <w:tc>
           <w:tcPr>
-            <w:tcW w:w="5757" w:type="dxa"/>
+            <w:tcW w:w="5591" w:type="dxa"/>
           </w:tcPr>
           <w:p>
             <w:pPr>
@@ -1563,7 +1563,7 @@
       <w:tr>
         <w:tc>
           <w:tcPr>
-            <w:tcW w:w="5756" w:type="dxa"/>
+            <w:tcW w:w="6097" w:type="dxa"/>
           </w:tcPr>
           <w:p>
             <w:pPr>
@@ -1606,7 +1606,7 @@
         </w:tc>
         <w:tc>
           <w:tcPr>
-            <w:tcW w:w="5757" w:type="dxa"/>
+            <w:tcW w:w="5582" w:type="dxa"/>
           </w:tcPr>
           <w:p>
             <w:pPr>
@@ -1628,7 +1628,7 @@
         </w:tc>
         <w:tc>
           <w:tcPr>
-            <w:tcW w:w="5757" w:type="dxa"/>
+            <w:tcW w:w="5591" w:type="dxa"/>
           </w:tcPr>
           <w:p>
             <w:pPr>
@@ -1653,69 +1653,174 @@
       <w:tr>
         <w:tc>
           <w:tcPr>
-            <w:tcW w:w="5756" w:type="dxa"/>
-          </w:tcPr>
-          <w:p>
-            <w:pPr>
-              <w:rPr>
-                <w:noProof/>
-                <w:sz w:val="22"/>
-                <w:szCs w:val="22"/>
-              </w:rPr>
-            </w:pPr>
-            <w:r>
-              <w:rPr>
-                <w:noProof/>
-                <w:color w:val="000000" w:themeColor="text1"/>
-                <w:sz w:val="22"/>
-                <w:szCs w:val="22"/>
-              </w:rPr>
-              <w:t>&lt;clinicalDocument&gt;&lt;effectiveTime&gt;</w:t>
-            </w:r>
-          </w:p>
-        </w:tc>
-        <w:tc>
-          <w:tcPr>
-            <w:tcW w:w="5757" w:type="dxa"/>
-          </w:tcPr>
-          <w:p>
-            <w:pPr>
-              <w:rPr>
-                <w:noProof/>
-                <w:sz w:val="22"/>
-                <w:szCs w:val="22"/>
-              </w:rPr>
-            </w:pPr>
-          </w:p>
-        </w:tc>
-        <w:tc>
-          <w:tcPr>
-            <w:tcW w:w="5757" w:type="dxa"/>
-          </w:tcPr>
-          <w:p>
-            <w:pPr>
-              <w:rPr>
-                <w:noProof/>
-                <w:sz w:val="22"/>
-                <w:szCs w:val="22"/>
-              </w:rPr>
-            </w:pPr>
-            <w:r>
-              <w:rPr>
-                <w:noProof/>
-                <w:color w:val="000000" w:themeColor="text1"/>
-                <w:sz w:val="22"/>
-                <w:szCs w:val="22"/>
-              </w:rPr>
-              <w:t xml:space="preserve">Period </w:t>
-            </w:r>
-          </w:p>
-        </w:tc>
-      </w:tr>
-      <w:tr>
-        <w:tc>
-          <w:tcPr>
-            <w:tcW w:w="5756" w:type="dxa"/>
+            <w:tcW w:w="6097" w:type="dxa"/>
+          </w:tcPr>
+          <w:p>
+            <w:pPr>
+              <w:rPr>
+                <w:noProof/>
+                <w:sz w:val="22"/>
+                <w:szCs w:val="22"/>
+              </w:rPr>
+            </w:pPr>
+            <w:r>
+              <w:rPr>
+                <w:noProof/>
+                <w:color w:val="000000" w:themeColor="text1"/>
+                <w:sz w:val="22"/>
+                <w:szCs w:val="22"/>
+              </w:rPr>
+              <w:t>encompassingEncounter/effectiveTime/low</w:t>
+            </w:r>
+          </w:p>
+        </w:tc>
+        <w:tc>
+          <w:tcPr>
+            <w:tcW w:w="5582" w:type="dxa"/>
+          </w:tcPr>
+          <w:p>
+            <w:pPr>
+              <w:rPr>
+                <w:noProof/>
+                <w:sz w:val="22"/>
+                <w:szCs w:val="22"/>
+              </w:rPr>
+            </w:pPr>
+          </w:p>
+        </w:tc>
+        <w:tc>
+          <w:tcPr>
+            <w:tcW w:w="5591" w:type="dxa"/>
+          </w:tcPr>
+          <w:p>
+            <w:pPr>
+              <w:rPr>
+                <w:noProof/>
+                <w:sz w:val="22"/>
+                <w:szCs w:val="22"/>
+              </w:rPr>
+            </w:pPr>
+            <w:r>
+              <w:rPr>
+                <w:noProof/>
+                <w:color w:val="000000" w:themeColor="text1"/>
+                <w:sz w:val="22"/>
+                <w:szCs w:val="22"/>
+              </w:rPr>
+              <w:t>Period</w:t>
+            </w:r>
+            <w:r>
+              <w:rPr>
+                <w:noProof/>
+                <w:color w:val="000000" w:themeColor="text1"/>
+                <w:sz w:val="22"/>
+                <w:szCs w:val="22"/>
+              </w:rPr>
+              <w:t>.</w:t>
+            </w:r>
+            <w:r>
+              <w:rPr>
+                <w:noProof/>
+                <w:color w:val="000000" w:themeColor="text1"/>
+                <w:sz w:val="22"/>
+                <w:szCs w:val="22"/>
+                <w:lang w:val="pl-PL"/>
+              </w:rPr>
+              <w:t>start</w:t>
+            </w:r>
+            <w:r>
+              <w:rPr>
+                <w:noProof/>
+                <w:color w:val="000000" w:themeColor="text1"/>
+                <w:sz w:val="22"/>
+                <w:szCs w:val="22"/>
+              </w:rPr>
+              <w:t xml:space="preserve"> </w:t>
+            </w:r>
+          </w:p>
+        </w:tc>
+      </w:tr>
+      <w:tr>
+        <w:tc>
+          <w:tcPr>
+            <w:tcW w:w="6097" w:type="dxa"/>
+          </w:tcPr>
+          <w:p>
+            <w:pPr>
+              <w:rPr>
+                <w:noProof/>
+                <w:color w:val="000000" w:themeColor="text1"/>
+                <w:sz w:val="22"/>
+                <w:szCs w:val="22"/>
+                <w:lang w:val="pl-PL"/>
+              </w:rPr>
+            </w:pPr>
+            <w:r>
+              <w:rPr>
+                <w:noProof/>
+                <w:color w:val="000000" w:themeColor="text1"/>
+                <w:sz w:val="22"/>
+                <w:szCs w:val="22"/>
+              </w:rPr>
+              <w:t>encompassingEncounter/effectiveTime/</w:t>
+            </w:r>
+            <w:r>
+              <w:rPr>
+                <w:noProof/>
+                <w:color w:val="000000" w:themeColor="text1"/>
+                <w:sz w:val="22"/>
+                <w:szCs w:val="22"/>
+                <w:lang w:val="pl-PL"/>
+              </w:rPr>
+              <w:t>high</w:t>
+            </w:r>
+          </w:p>
+        </w:tc>
+        <w:tc>
+          <w:tcPr>
+            <w:tcW w:w="5582" w:type="dxa"/>
+          </w:tcPr>
+          <w:p>
+            <w:pPr>
+              <w:rPr>
+                <w:noProof/>
+                <w:sz w:val="22"/>
+                <w:szCs w:val="22"/>
+              </w:rPr>
+            </w:pPr>
+          </w:p>
+        </w:tc>
+        <w:tc>
+          <w:tcPr>
+            <w:tcW w:w="5591" w:type="dxa"/>
+          </w:tcPr>
+          <w:p>
+            <w:pPr>
+              <w:rPr>
+                <w:noProof/>
+                <w:color w:val="000000" w:themeColor="text1"/>
+                <w:sz w:val="22"/>
+                <w:szCs w:val="22"/>
+                <w:lang w:val="pl-PL"/>
+              </w:rPr>
+            </w:pPr>
+            <w:r>
+              <w:rPr>
+                <w:noProof/>
+                <w:color w:val="000000" w:themeColor="text1"/>
+                <w:sz w:val="22"/>
+                <w:szCs w:val="22"/>
+                <w:lang w:val="pl-PL"/>
+              </w:rPr>
+              <w:t>Period.end</w:t>
+            </w:r>
+          </w:p>
+        </w:tc>
+      </w:tr>
+      <w:tr>
+        <w:tc>
+          <w:tcPr>
+            <w:tcW w:w="6097" w:type="dxa"/>
           </w:tcPr>
           <w:p>
             <w:pPr>
@@ -1738,21 +1843,21 @@
         </w:tc>
         <w:tc>
           <w:tcPr>
-            <w:tcW w:w="5757" w:type="dxa"/>
-          </w:tcPr>
-          <w:p>
-            <w:pPr>
-              <w:rPr>
-                <w:noProof/>
-                <w:sz w:val="22"/>
-                <w:szCs w:val="22"/>
-              </w:rPr>
-            </w:pPr>
-          </w:p>
-        </w:tc>
-        <w:tc>
-          <w:tcPr>
-            <w:tcW w:w="5757" w:type="dxa"/>
+            <w:tcW w:w="5582" w:type="dxa"/>
+          </w:tcPr>
+          <w:p>
+            <w:pPr>
+              <w:rPr>
+                <w:noProof/>
+                <w:sz w:val="22"/>
+                <w:szCs w:val="22"/>
+              </w:rPr>
+            </w:pPr>
+          </w:p>
+        </w:tc>
+        <w:tc>
+          <w:tcPr>
+            <w:tcW w:w="5591" w:type="dxa"/>
           </w:tcPr>
           <w:p>
             <w:pPr>
@@ -1777,7 +1882,7 @@
       <w:tr>
         <w:tc>
           <w:tcPr>
-            <w:tcW w:w="5756" w:type="dxa"/>
+            <w:tcW w:w="6097" w:type="dxa"/>
           </w:tcPr>
           <w:p>
             <w:pPr>
@@ -1800,21 +1905,21 @@
         </w:tc>
         <w:tc>
           <w:tcPr>
-            <w:tcW w:w="5757" w:type="dxa"/>
-          </w:tcPr>
-          <w:p>
-            <w:pPr>
-              <w:rPr>
-                <w:noProof/>
-                <w:sz w:val="22"/>
-                <w:szCs w:val="22"/>
-              </w:rPr>
-            </w:pPr>
-          </w:p>
-        </w:tc>
-        <w:tc>
-          <w:tcPr>
-            <w:tcW w:w="5757" w:type="dxa"/>
+            <w:tcW w:w="5582" w:type="dxa"/>
+          </w:tcPr>
+          <w:p>
+            <w:pPr>
+              <w:rPr>
+                <w:noProof/>
+                <w:sz w:val="22"/>
+                <w:szCs w:val="22"/>
+              </w:rPr>
+            </w:pPr>
+          </w:p>
+        </w:tc>
+        <w:tc>
+          <w:tcPr>
+            <w:tcW w:w="5591" w:type="dxa"/>
           </w:tcPr>
           <w:p>
             <w:pPr>
@@ -1839,7 +1944,7 @@
       <w:tr>
         <w:tc>
           <w:tcPr>
-            <w:tcW w:w="5756" w:type="dxa"/>
+            <w:tcW w:w="6097" w:type="dxa"/>
           </w:tcPr>
           <w:p>
             <w:pPr>
@@ -1865,21 +1970,21 @@
         </w:tc>
         <w:tc>
           <w:tcPr>
-            <w:tcW w:w="5757" w:type="dxa"/>
-          </w:tcPr>
-          <w:p>
-            <w:pPr>
-              <w:rPr>
-                <w:noProof/>
-                <w:sz w:val="22"/>
-                <w:szCs w:val="22"/>
-              </w:rPr>
-            </w:pPr>
-          </w:p>
-        </w:tc>
-        <w:tc>
-          <w:tcPr>
-            <w:tcW w:w="5757" w:type="dxa"/>
+            <w:tcW w:w="5582" w:type="dxa"/>
+          </w:tcPr>
+          <w:p>
+            <w:pPr>
+              <w:rPr>
+                <w:noProof/>
+                <w:sz w:val="22"/>
+                <w:szCs w:val="22"/>
+              </w:rPr>
+            </w:pPr>
+          </w:p>
+        </w:tc>
+        <w:tc>
+          <w:tcPr>
+            <w:tcW w:w="5591" w:type="dxa"/>
           </w:tcPr>
           <w:p>
             <w:pPr>
@@ -1904,7 +2009,7 @@
       <w:tr>
         <w:tc>
           <w:tcPr>
-            <w:tcW w:w="5756" w:type="dxa"/>
+            <w:tcW w:w="6097" w:type="dxa"/>
           </w:tcPr>
           <w:p>
             <w:pPr>
@@ -1927,21 +2032,21 @@
         </w:tc>
         <w:tc>
           <w:tcPr>
-            <w:tcW w:w="5757" w:type="dxa"/>
-          </w:tcPr>
-          <w:p>
-            <w:pPr>
-              <w:rPr>
-                <w:noProof/>
-                <w:sz w:val="22"/>
-                <w:szCs w:val="22"/>
-              </w:rPr>
-            </w:pPr>
-          </w:p>
-        </w:tc>
-        <w:tc>
-          <w:tcPr>
-            <w:tcW w:w="5757" w:type="dxa"/>
+            <w:tcW w:w="5582" w:type="dxa"/>
+          </w:tcPr>
+          <w:p>
+            <w:pPr>
+              <w:rPr>
+                <w:noProof/>
+                <w:sz w:val="22"/>
+                <w:szCs w:val="22"/>
+              </w:rPr>
+            </w:pPr>
+          </w:p>
+        </w:tc>
+        <w:tc>
+          <w:tcPr>
+            <w:tcW w:w="5591" w:type="dxa"/>
           </w:tcPr>
           <w:p>
             <w:pPr>
@@ -1966,7 +2071,7 @@
       <w:tr>
         <w:tc>
           <w:tcPr>
-            <w:tcW w:w="5756" w:type="dxa"/>
+            <w:tcW w:w="6097" w:type="dxa"/>
           </w:tcPr>
           <w:p>
             <w:pPr>
@@ -1989,21 +2094,21 @@
         </w:tc>
         <w:tc>
           <w:tcPr>
-            <w:tcW w:w="5757" w:type="dxa"/>
-          </w:tcPr>
-          <w:p>
-            <w:pPr>
-              <w:rPr>
-                <w:noProof/>
-                <w:sz w:val="22"/>
-                <w:szCs w:val="22"/>
-              </w:rPr>
-            </w:pPr>
-          </w:p>
-        </w:tc>
-        <w:tc>
-          <w:tcPr>
-            <w:tcW w:w="5757" w:type="dxa"/>
+            <w:tcW w:w="5582" w:type="dxa"/>
+          </w:tcPr>
+          <w:p>
+            <w:pPr>
+              <w:rPr>
+                <w:noProof/>
+                <w:sz w:val="22"/>
+                <w:szCs w:val="22"/>
+              </w:rPr>
+            </w:pPr>
+          </w:p>
+        </w:tc>
+        <w:tc>
+          <w:tcPr>
+            <w:tcW w:w="5591" w:type="dxa"/>
           </w:tcPr>
           <w:p>
             <w:pPr>
@@ -2028,7 +2133,7 @@
       <w:tr>
         <w:tc>
           <w:tcPr>
-            <w:tcW w:w="5756" w:type="dxa"/>
+            <w:tcW w:w="6097" w:type="dxa"/>
           </w:tcPr>
           <w:p>
             <w:pPr>
@@ -2071,7 +2176,7 @@
         </w:tc>
         <w:tc>
           <w:tcPr>
-            <w:tcW w:w="5757" w:type="dxa"/>
+            <w:tcW w:w="5582" w:type="dxa"/>
           </w:tcPr>
           <w:p>
             <w:pPr>
@@ -2134,7 +2239,7 @@
         </w:tc>
         <w:tc>
           <w:tcPr>
-            <w:tcW w:w="5757" w:type="dxa"/>
+            <w:tcW w:w="5591" w:type="dxa"/>
           </w:tcPr>
           <w:p>
             <w:pPr>
@@ -2159,24 +2264,25 @@
       <w:tr>
         <w:tc>
           <w:tcPr>
-            <w:tcW w:w="5756" w:type="dxa"/>
-          </w:tcPr>
-          <w:p>
-            <w:pPr>
-              <w:rPr>
-                <w:noProof/>
-                <w:color w:val="000000" w:themeColor="text1"/>
-                <w:sz w:val="22"/>
-                <w:szCs w:val="22"/>
-              </w:rPr>
-            </w:pPr>
-            <w:r>
-              <w:rPr>
-                <w:rFonts w:cstheme="minorHAnsi"/>
-                <w:color w:val="000000" w:themeColor="text1"/>
-                <w:sz w:val="22"/>
-                <w:szCs w:val="22"/>
-              </w:rPr>
+            <w:tcW w:w="6097" w:type="dxa"/>
+          </w:tcPr>
+          <w:p>
+            <w:pPr>
+              <w:rPr>
+                <w:noProof/>
+                <w:color w:val="000000" w:themeColor="text1"/>
+                <w:sz w:val="22"/>
+                <w:szCs w:val="22"/>
+              </w:rPr>
+            </w:pPr>
+            <w:r>
+              <w:rPr>
+                <w:rFonts w:cstheme="minorHAnsi"/>
+                <w:color w:val="000000" w:themeColor="text1"/>
+                <w:sz w:val="22"/>
+                <w:szCs w:val="22"/>
+              </w:rPr>
+              <w:lastRenderedPageBreak/>
               <w:t>See ITK column of</w:t>
             </w:r>
             <w:r>
@@ -2214,7 +2320,7 @@
         </w:tc>
         <w:tc>
           <w:tcPr>
-            <w:tcW w:w="5757" w:type="dxa"/>
+            <w:tcW w:w="5582" w:type="dxa"/>
           </w:tcPr>
           <w:p>
             <w:pPr>
@@ -2237,7 +2343,7 @@
         </w:tc>
         <w:tc>
           <w:tcPr>
-            <w:tcW w:w="5757" w:type="dxa"/>
+            <w:tcW w:w="5591" w:type="dxa"/>
           </w:tcPr>
           <w:p>
             <w:pPr>
@@ -2262,7 +2368,7 @@
       <w:tr>
         <w:tc>
           <w:tcPr>
-            <w:tcW w:w="5756" w:type="dxa"/>
+            <w:tcW w:w="6097" w:type="dxa"/>
           </w:tcPr>
           <w:p>
             <w:pPr>
@@ -2280,28 +2386,27 @@
                 <w:sz w:val="22"/>
                 <w:szCs w:val="22"/>
               </w:rPr>
-              <w:lastRenderedPageBreak/>
               <w:t>Not populated</w:t>
             </w:r>
           </w:p>
         </w:tc>
         <w:tc>
           <w:tcPr>
-            <w:tcW w:w="5757" w:type="dxa"/>
-          </w:tcPr>
-          <w:p>
-            <w:pPr>
-              <w:rPr>
-                <w:noProof/>
-                <w:sz w:val="22"/>
-                <w:szCs w:val="22"/>
-              </w:rPr>
-            </w:pPr>
-          </w:p>
-        </w:tc>
-        <w:tc>
-          <w:tcPr>
-            <w:tcW w:w="5757" w:type="dxa"/>
+            <w:tcW w:w="5582" w:type="dxa"/>
+          </w:tcPr>
+          <w:p>
+            <w:pPr>
+              <w:rPr>
+                <w:noProof/>
+                <w:sz w:val="22"/>
+                <w:szCs w:val="22"/>
+              </w:rPr>
+            </w:pPr>
+          </w:p>
+        </w:tc>
+        <w:tc>
+          <w:tcPr>
+            <w:tcW w:w="5591" w:type="dxa"/>
           </w:tcPr>
           <w:p>
             <w:pPr>
@@ -2326,7 +2431,7 @@
       <w:tr>
         <w:tc>
           <w:tcPr>
-            <w:tcW w:w="5756" w:type="dxa"/>
+            <w:tcW w:w="6097" w:type="dxa"/>
           </w:tcPr>
           <w:p>
             <w:pPr>
@@ -2354,21 +2459,21 @@
         </w:tc>
         <w:tc>
           <w:tcPr>
-            <w:tcW w:w="5757" w:type="dxa"/>
-          </w:tcPr>
-          <w:p>
-            <w:pPr>
-              <w:rPr>
-                <w:noProof/>
-                <w:sz w:val="22"/>
-                <w:szCs w:val="22"/>
-              </w:rPr>
-            </w:pPr>
-          </w:p>
-        </w:tc>
-        <w:tc>
-          <w:tcPr>
-            <w:tcW w:w="5757" w:type="dxa"/>
+            <w:tcW w:w="5582" w:type="dxa"/>
+          </w:tcPr>
+          <w:p>
+            <w:pPr>
+              <w:rPr>
+                <w:noProof/>
+                <w:sz w:val="22"/>
+                <w:szCs w:val="22"/>
+              </w:rPr>
+            </w:pPr>
+          </w:p>
+        </w:tc>
+        <w:tc>
+          <w:tcPr>
+            <w:tcW w:w="5591" w:type="dxa"/>
           </w:tcPr>
           <w:p>
             <w:pPr>
@@ -4152,6 +4257,7 @@
                 <w:sz w:val="22"/>
                 <w:szCs w:val="22"/>
               </w:rPr>
+              <w:lastRenderedPageBreak/>
               <w:t>&lt;section&gt;&lt;languageCode&gt;</w:t>
             </w:r>
           </w:p>
@@ -4215,7 +4321,6 @@
                 <w:sz w:val="22"/>
                 <w:szCs w:val="22"/>
               </w:rPr>
-              <w:lastRenderedPageBreak/>
               <w:t>Not populated</w:t>
             </w:r>
           </w:p>
@@ -6126,6 +6231,7 @@
                 <w:sz w:val="22"/>
                 <w:szCs w:val="22"/>
               </w:rPr>
+              <w:lastRenderedPageBreak/>
               <w:t>Not populated</w:t>
             </w:r>
           </w:p>
@@ -6188,7 +6294,6 @@
                 <w:sz w:val="22"/>
                 <w:szCs w:val="22"/>
               </w:rPr>
-              <w:lastRenderedPageBreak/>
               <w:t>Not populated</w:t>
             </w:r>
           </w:p>
@@ -8335,6 +8440,7 @@
                 <w:sz w:val="22"/>
                 <w:szCs w:val="22"/>
               </w:rPr>
+              <w:lastRenderedPageBreak/>
               <w:t xml:space="preserve">See ITK column of </w:t>
             </w:r>
             <w:r>
@@ -8424,7 +8530,6 @@
                 <w:color w:val="000000"/>
                 <w:shd w:val="clear" w:color="auto" w:fill="EFEFEF"/>
               </w:rPr>
-              <w:lastRenderedPageBreak/>
               <w:t>For sections with the following code</w:t>
             </w:r>
           </w:p>
@@ -13302,28 +13407,42 @@
                 <w:szCs w:val="22"/>
               </w:rPr>
             </w:pPr>
-          </w:p>
-        </w:tc>
-        <w:tc>
-          <w:tcPr>
-            <w:tcW w:w="5757" w:type="dxa"/>
-          </w:tcPr>
-          <w:p>
-            <w:pPr>
-              <w:rPr>
-                <w:noProof/>
-                <w:sz w:val="22"/>
-                <w:szCs w:val="22"/>
-              </w:rPr>
-            </w:pPr>
-            <w:r>
-              <w:rPr>
-                <w:noProof/>
-                <w:sz w:val="22"/>
-                <w:szCs w:val="22"/>
-              </w:rPr>
-              <w:t>Date and time now</w:t>
-            </w:r>
+            <w:r>
+              <w:rPr>
+                <w:sz w:val="20"/>
+                <w:szCs w:val="20"/>
+              </w:rPr>
+              <w:t>&lt;ClinicalDocument&gt;&lt;effective</w:t>
+            </w:r>
+            <w:r>
+              <w:rPr>
+                <w:sz w:val="20"/>
+                <w:szCs w:val="20"/>
+                <w:lang w:val="pl-PL"/>
+              </w:rPr>
+              <w:t>Time</w:t>
+            </w:r>
+            <w:r>
+              <w:rPr>
+                <w:sz w:val="20"/>
+                <w:szCs w:val="20"/>
+              </w:rPr>
+              <w:t>&gt;</w:t>
+            </w:r>
+          </w:p>
+        </w:tc>
+        <w:tc>
+          <w:tcPr>
+            <w:tcW w:w="5757" w:type="dxa"/>
+          </w:tcPr>
+          <w:p>
+            <w:pPr>
+              <w:rPr>
+                <w:noProof/>
+                <w:sz w:val="22"/>
+                <w:szCs w:val="22"/>
+              </w:rPr>
+            </w:pPr>
           </w:p>
         </w:tc>
         <w:tc>
@@ -15310,22 +15429,31 @@
           <w:p>
             <w:pPr>
               <w:rPr>
-                <w:rFonts w:cstheme="minorHAnsi"/>
-                <w:b/>
-                <w:bCs/>
-                <w:color w:val="000000" w:themeColor="text1"/>
-                <w:sz w:val="22"/>
-                <w:szCs w:val="22"/>
-              </w:rPr>
-            </w:pPr>
-            <w:r>
-              <w:rPr>
-                <w:rFonts w:cstheme="minorHAnsi"/>
-                <w:color w:val="FF0000"/>
-                <w:sz w:val="22"/>
-                <w:szCs w:val="22"/>
-              </w:rPr>
-              <w:t>Not populated</w:t>
+                <w:sz w:val="20"/>
+                <w:szCs w:val="20"/>
+              </w:rPr>
+            </w:pPr>
+            <w:r>
+              <w:rPr>
+                <w:sz w:val="20"/>
+                <w:szCs w:val="20"/>
+              </w:rPr>
+              <w:t>&lt;ClinicalDocument&gt;&lt;effective</w:t>
+            </w:r>
+            <w:r>
+              <w:rPr>
+                <w:sz w:val="20"/>
+                <w:szCs w:val="20"/>
+                <w:lang w:val="pl-PL"/>
+              </w:rPr>
+              <w:t>Time</w:t>
+            </w:r>
+            <w:r>
+              <w:rPr>
+                <w:sz w:val="20"/>
+                <w:szCs w:val="20"/>
+              </w:rPr>
+              <w:t>&gt;</w:t>
             </w:r>
           </w:p>
         </w:tc>
@@ -17200,43 +17328,71 @@
                 <w:color w:val="000000" w:themeColor="text1"/>
                 <w:sz w:val="22"/>
                 <w:szCs w:val="22"/>
-              </w:rPr>
-            </w:pPr>
-          </w:p>
-        </w:tc>
-        <w:tc>
-          <w:tcPr>
-            <w:tcW w:w="5757" w:type="dxa"/>
-          </w:tcPr>
-          <w:p>
-            <w:pPr>
-              <w:rPr>
-                <w:noProof/>
-                <w:sz w:val="22"/>
-                <w:szCs w:val="22"/>
-              </w:rPr>
-            </w:pPr>
-            <w:r>
-              <w:rPr>
-                <w:noProof/>
-                <w:sz w:val="22"/>
-                <w:szCs w:val="22"/>
-              </w:rPr>
-              <w:t xml:space="preserve">Date now </w:t>
-            </w:r>
-          </w:p>
-        </w:tc>
-        <w:tc>
-          <w:tcPr>
-            <w:tcW w:w="5757" w:type="dxa"/>
-          </w:tcPr>
-          <w:p>
-            <w:pPr>
-              <w:rPr>
-                <w:noProof/>
-                <w:color w:val="000000" w:themeColor="text1"/>
-                <w:sz w:val="22"/>
-                <w:szCs w:val="22"/>
+                <w:lang w:val="pl-PL"/>
+              </w:rPr>
+            </w:pPr>
+            <w:proofErr w:type="spellStart"/>
+            <w:r>
+              <w:rPr>
+                <w:rFonts w:cstheme="minorHAnsi"/>
+                <w:color w:val="000000" w:themeColor="text1"/>
+                <w:sz w:val="22"/>
+                <w:szCs w:val="22"/>
+                <w:lang w:val="pl-PL"/>
+              </w:rPr>
+              <w:t>ClinicalDocument</w:t>
+            </w:r>
+            <w:proofErr w:type="spellEnd"/>
+            <w:r>
+              <w:rPr>
+                <w:rFonts w:cstheme="minorHAnsi"/>
+                <w:color w:val="000000" w:themeColor="text1"/>
+                <w:sz w:val="22"/>
+                <w:szCs w:val="22"/>
+                <w:lang w:val="pl-PL"/>
+              </w:rPr>
+              <w:t>/</w:t>
+            </w:r>
+            <w:proofErr w:type="spellStart"/>
+            <w:r>
+              <w:rPr>
+                <w:rFonts w:cstheme="minorHAnsi"/>
+                <w:color w:val="000000" w:themeColor="text1"/>
+                <w:sz w:val="22"/>
+                <w:szCs w:val="22"/>
+                <w:lang w:val="pl-PL"/>
+              </w:rPr>
+              <w:t>effectiveTime</w:t>
+            </w:r>
+            <w:proofErr w:type="spellEnd"/>
+          </w:p>
+        </w:tc>
+        <w:tc>
+          <w:tcPr>
+            <w:tcW w:w="5757" w:type="dxa"/>
+          </w:tcPr>
+          <w:p>
+            <w:pPr>
+              <w:rPr>
+                <w:noProof/>
+                <w:sz w:val="22"/>
+                <w:szCs w:val="22"/>
+              </w:rPr>
+            </w:pPr>
+          </w:p>
+        </w:tc>
+        <w:tc>
+          <w:tcPr>
+            <w:tcW w:w="5757" w:type="dxa"/>
+          </w:tcPr>
+          <w:p>
+            <w:pPr>
+              <w:rPr>
+                <w:noProof/>
+                <w:color w:val="000000" w:themeColor="text1"/>
+                <w:sz w:val="22"/>
+                <w:szCs w:val="22"/>
+                <w:lang w:val="pl-PL"/>
               </w:rPr>
             </w:pPr>
             <w:r>
@@ -17247,6 +17403,16 @@
                 <w:szCs w:val="20"/>
               </w:rPr>
               <w:t>Occurrence</w:t>
+            </w:r>
+            <w:r>
+              <w:rPr>
+                <w:noProof/>
+                <w:color w:val="000000" w:themeColor="text1"/>
+                <w:sz w:val="20"/>
+                <w:szCs w:val="20"/>
+                <w:lang w:val="pl-PL"/>
+              </w:rPr>
+              <w:t>.start</w:t>
             </w:r>
           </w:p>
         </w:tc>
@@ -26492,37 +26658,43 @@
                 <w:color w:val="000000" w:themeColor="text1"/>
                 <w:sz w:val="22"/>
                 <w:szCs w:val="22"/>
-              </w:rPr>
-            </w:pPr>
-            <w:r>
-              <w:rPr>
-                <w:rFonts w:cstheme="minorHAnsi"/>
-                <w:color w:val="000000" w:themeColor="text1"/>
-                <w:sz w:val="22"/>
-                <w:szCs w:val="22"/>
-              </w:rPr>
-              <w:t xml:space="preserve">See ITK column of </w:t>
-            </w:r>
-            <w:r>
-              <w:rPr>
-                <w:b/>
-                <w:bCs/>
-                <w:color w:val="000000" w:themeColor="text1"/>
-                <w:sz w:val="22"/>
-                <w:szCs w:val="22"/>
-              </w:rPr>
-              <w:t>referral request</w:t>
-            </w:r>
-            <w:r>
-              <w:rPr>
-                <w:b/>
-                <w:bCs/>
-                <w:noProof/>
-                <w:sz w:val="20"/>
-                <w:szCs w:val="20"/>
-              </w:rPr>
-              <w:t xml:space="preserve"> mapping</w:t>
-            </w:r>
+                <w:lang w:val="pl-PL"/>
+              </w:rPr>
+            </w:pPr>
+            <w:proofErr w:type="spellStart"/>
+            <w:r>
+              <w:rPr>
+                <w:rFonts w:cstheme="minorHAnsi"/>
+                <w:color w:val="000000" w:themeColor="text1"/>
+                <w:sz w:val="22"/>
+                <w:szCs w:val="22"/>
+                <w:lang w:val="pl-PL"/>
+              </w:rPr>
+              <w:t>ClinicalDocument</w:t>
+            </w:r>
+            <w:proofErr w:type="spellEnd"/>
+            <w:r>
+              <w:rPr>
+                <w:rFonts w:cstheme="minorHAnsi"/>
+                <w:color w:val="000000" w:themeColor="text1"/>
+                <w:sz w:val="22"/>
+                <w:szCs w:val="22"/>
+                <w:lang w:val="pl-PL"/>
+              </w:rPr>
+              <w:t>/</w:t>
+            </w:r>
+            <w:proofErr w:type="spellStart"/>
+            <w:r>
+              <w:rPr>
+                <w:rFonts w:cstheme="minorHAnsi"/>
+                <w:color w:val="000000" w:themeColor="text1"/>
+                <w:sz w:val="22"/>
+                <w:szCs w:val="22"/>
+                <w:lang w:val="pl-PL"/>
+              </w:rPr>
+              <w:t>effectiveTime</w:t>
+            </w:r>
+            <w:proofErr w:type="spellEnd"/>
           </w:p>
         </w:tc>
         <w:tc>
@@ -26538,15 +26710,6 @@
                 <w:szCs w:val="22"/>
               </w:rPr>
             </w:pPr>
-            <w:r>
-              <w:rPr>
-                <w:rFonts w:cstheme="minorHAnsi"/>
-                <w:color w:val="000000" w:themeColor="text1"/>
-                <w:sz w:val="22"/>
-                <w:szCs w:val="22"/>
-              </w:rPr>
-              <w:t>Referralrequest.occurence</w:t>
-            </w:r>
           </w:p>
         </w:tc>
         <w:tc>
@@ -26560,6 +26723,7 @@
                 <w:color w:val="000000" w:themeColor="text1"/>
                 <w:sz w:val="22"/>
                 <w:szCs w:val="22"/>
+                <w:lang w:val="pl-PL"/>
               </w:rPr>
             </w:pPr>
             <w:r>
@@ -26570,6 +26734,16 @@
                 <w:szCs w:val="22"/>
               </w:rPr>
               <w:t>Occurrence</w:t>
+            </w:r>
+            <w:r>
+              <w:rPr>
+                <w:rFonts w:cstheme="minorHAnsi"/>
+                <w:color w:val="000000" w:themeColor="text1"/>
+                <w:sz w:val="22"/>
+                <w:szCs w:val="22"/>
+                <w:lang w:val="pl-PL"/>
+              </w:rPr>
+              <w:t>.start</w:t>
             </w:r>
           </w:p>
         </w:tc>
@@ -27465,7 +27639,6 @@
           <w:b/>
           <w:bCs/>
         </w:rPr>
-        <w:lastRenderedPageBreak/>
         <w:t>Observation mapping</w:t>
       </w:r>
     </w:p>
@@ -29081,6 +29254,7 @@
     <w:p/>
     <w:p>
       <w:r>
+        <w:lastRenderedPageBreak/>
         <w:t>Location mapping (appointment)</w:t>
       </w:r>
     </w:p>
@@ -31119,71 +31293,71 @@
                 <w:sz w:val="22"/>
                 <w:szCs w:val="22"/>
               </w:rPr>
+              <w:t>Not populated</w:t>
+            </w:r>
+          </w:p>
+        </w:tc>
+        <w:tc>
+          <w:tcPr>
+            <w:tcW w:w="5757" w:type="dxa"/>
+          </w:tcPr>
+          <w:p>
+            <w:pPr>
+              <w:rPr>
+                <w:noProof/>
+                <w:sz w:val="22"/>
+                <w:szCs w:val="22"/>
+              </w:rPr>
+            </w:pPr>
+          </w:p>
+        </w:tc>
+        <w:tc>
+          <w:tcPr>
+            <w:tcW w:w="5757" w:type="dxa"/>
+          </w:tcPr>
+          <w:p>
+            <w:pPr>
+              <w:rPr>
+                <w:noProof/>
+                <w:color w:val="000000" w:themeColor="text1"/>
+                <w:sz w:val="22"/>
+                <w:szCs w:val="22"/>
+              </w:rPr>
+            </w:pPr>
+            <w:r>
+              <w:rPr>
+                <w:noProof/>
+                <w:color w:val="000000" w:themeColor="text1"/>
+                <w:sz w:val="22"/>
+                <w:szCs w:val="22"/>
+              </w:rPr>
+              <w:t>PhysicalType</w:t>
+            </w:r>
+          </w:p>
+        </w:tc>
+      </w:tr>
+      <w:tr>
+        <w:tc>
+          <w:tcPr>
+            <w:tcW w:w="5756" w:type="dxa"/>
+          </w:tcPr>
+          <w:p>
+            <w:pPr>
+              <w:rPr>
+                <w:rFonts w:cstheme="minorHAnsi"/>
+                <w:color w:val="000000" w:themeColor="text1"/>
+                <w:sz w:val="22"/>
+                <w:szCs w:val="22"/>
+              </w:rPr>
+            </w:pPr>
+            <w:r>
+              <w:rPr>
+                <w:rFonts w:cstheme="minorHAnsi"/>
+                <w:color w:val="FF0000"/>
+                <w:sz w:val="22"/>
+                <w:szCs w:val="22"/>
+              </w:rPr>
               <w:lastRenderedPageBreak/>
-              <w:t>Not populated</w:t>
-            </w:r>
-          </w:p>
-        </w:tc>
-        <w:tc>
-          <w:tcPr>
-            <w:tcW w:w="5757" w:type="dxa"/>
-          </w:tcPr>
-          <w:p>
-            <w:pPr>
-              <w:rPr>
-                <w:noProof/>
-                <w:sz w:val="22"/>
-                <w:szCs w:val="22"/>
-              </w:rPr>
-            </w:pPr>
-          </w:p>
-        </w:tc>
-        <w:tc>
-          <w:tcPr>
-            <w:tcW w:w="5757" w:type="dxa"/>
-          </w:tcPr>
-          <w:p>
-            <w:pPr>
-              <w:rPr>
-                <w:noProof/>
-                <w:color w:val="000000" w:themeColor="text1"/>
-                <w:sz w:val="22"/>
-                <w:szCs w:val="22"/>
-              </w:rPr>
-            </w:pPr>
-            <w:r>
-              <w:rPr>
-                <w:noProof/>
-                <w:color w:val="000000" w:themeColor="text1"/>
-                <w:sz w:val="22"/>
-                <w:szCs w:val="22"/>
-              </w:rPr>
-              <w:t>PhysicalType</w:t>
-            </w:r>
-          </w:p>
-        </w:tc>
-      </w:tr>
-      <w:tr>
-        <w:tc>
-          <w:tcPr>
-            <w:tcW w:w="5756" w:type="dxa"/>
-          </w:tcPr>
-          <w:p>
-            <w:pPr>
-              <w:rPr>
-                <w:rFonts w:cstheme="minorHAnsi"/>
-                <w:color w:val="000000" w:themeColor="text1"/>
-                <w:sz w:val="22"/>
-                <w:szCs w:val="22"/>
-              </w:rPr>
-            </w:pPr>
-            <w:r>
-              <w:rPr>
-                <w:rFonts w:cstheme="minorHAnsi"/>
-                <w:color w:val="FF0000"/>
-                <w:sz w:val="22"/>
-                <w:szCs w:val="22"/>
-              </w:rPr>
               <w:t>Not populated</w:t>
             </w:r>
           </w:p>
@@ -33212,70 +33386,70 @@
                 <w:sz w:val="22"/>
                 <w:szCs w:val="22"/>
               </w:rPr>
+              <w:t>Not populated</w:t>
+            </w:r>
+          </w:p>
+        </w:tc>
+        <w:tc>
+          <w:tcPr>
+            <w:tcW w:w="5757" w:type="dxa"/>
+          </w:tcPr>
+          <w:p>
+            <w:pPr>
+              <w:rPr>
+                <w:noProof/>
+                <w:sz w:val="22"/>
+                <w:szCs w:val="22"/>
+              </w:rPr>
+            </w:pPr>
+          </w:p>
+        </w:tc>
+        <w:tc>
+          <w:tcPr>
+            <w:tcW w:w="5757" w:type="dxa"/>
+          </w:tcPr>
+          <w:p>
+            <w:pPr>
+              <w:rPr>
+                <w:noProof/>
+                <w:color w:val="000000" w:themeColor="text1"/>
+                <w:sz w:val="22"/>
+                <w:szCs w:val="22"/>
+              </w:rPr>
+            </w:pPr>
+            <w:r>
+              <w:rPr>
+                <w:noProof/>
+                <w:color w:val="000000" w:themeColor="text1"/>
+                <w:sz w:val="22"/>
+                <w:szCs w:val="22"/>
+              </w:rPr>
+              <w:t>operationalStatus</w:t>
+            </w:r>
+          </w:p>
+        </w:tc>
+      </w:tr>
+      <w:tr>
+        <w:tc>
+          <w:tcPr>
+            <w:tcW w:w="5756" w:type="dxa"/>
+          </w:tcPr>
+          <w:p>
+            <w:pPr>
+              <w:rPr>
+                <w:noProof/>
+                <w:sz w:val="22"/>
+                <w:szCs w:val="22"/>
+              </w:rPr>
+            </w:pPr>
+            <w:r>
+              <w:rPr>
+                <w:rFonts w:cstheme="minorHAnsi"/>
+                <w:color w:val="FF0000"/>
+                <w:sz w:val="22"/>
+                <w:szCs w:val="22"/>
+              </w:rPr>
               <w:lastRenderedPageBreak/>
-              <w:t>Not populated</w:t>
-            </w:r>
-          </w:p>
-        </w:tc>
-        <w:tc>
-          <w:tcPr>
-            <w:tcW w:w="5757" w:type="dxa"/>
-          </w:tcPr>
-          <w:p>
-            <w:pPr>
-              <w:rPr>
-                <w:noProof/>
-                <w:sz w:val="22"/>
-                <w:szCs w:val="22"/>
-              </w:rPr>
-            </w:pPr>
-          </w:p>
-        </w:tc>
-        <w:tc>
-          <w:tcPr>
-            <w:tcW w:w="5757" w:type="dxa"/>
-          </w:tcPr>
-          <w:p>
-            <w:pPr>
-              <w:rPr>
-                <w:noProof/>
-                <w:color w:val="000000" w:themeColor="text1"/>
-                <w:sz w:val="22"/>
-                <w:szCs w:val="22"/>
-              </w:rPr>
-            </w:pPr>
-            <w:r>
-              <w:rPr>
-                <w:noProof/>
-                <w:color w:val="000000" w:themeColor="text1"/>
-                <w:sz w:val="22"/>
-                <w:szCs w:val="22"/>
-              </w:rPr>
-              <w:t>operationalStatus</w:t>
-            </w:r>
-          </w:p>
-        </w:tc>
-      </w:tr>
-      <w:tr>
-        <w:tc>
-          <w:tcPr>
-            <w:tcW w:w="5756" w:type="dxa"/>
-          </w:tcPr>
-          <w:p>
-            <w:pPr>
-              <w:rPr>
-                <w:noProof/>
-                <w:sz w:val="22"/>
-                <w:szCs w:val="22"/>
-              </w:rPr>
-            </w:pPr>
-            <w:r>
-              <w:rPr>
-                <w:rFonts w:cstheme="minorHAnsi"/>
-                <w:color w:val="FF0000"/>
-                <w:sz w:val="22"/>
-                <w:szCs w:val="22"/>
-              </w:rPr>
               <w:t>Not populated</w:t>
             </w:r>
           </w:p>
@@ -35400,7 +35574,6 @@
                 <w:sz w:val="22"/>
                 <w:szCs w:val="22"/>
               </w:rPr>
-              <w:lastRenderedPageBreak/>
               <w:t>Not populated</w:t>
             </w:r>
           </w:p>
@@ -35466,6 +35639,7 @@
                 <w:sz w:val="22"/>
                 <w:szCs w:val="22"/>
               </w:rPr>
+              <w:lastRenderedPageBreak/>
               <w:t xml:space="preserve">See ITK column of </w:t>
             </w:r>
             <w:r>
@@ -37458,71 +37632,71 @@
                 <w:sz w:val="22"/>
                 <w:szCs w:val="22"/>
               </w:rPr>
+              <w:t>Not populated</w:t>
+            </w:r>
+          </w:p>
+        </w:tc>
+        <w:tc>
+          <w:tcPr>
+            <w:tcW w:w="5757" w:type="dxa"/>
+          </w:tcPr>
+          <w:p>
+            <w:pPr>
+              <w:rPr>
+                <w:noProof/>
+                <w:sz w:val="22"/>
+                <w:szCs w:val="22"/>
+              </w:rPr>
+            </w:pPr>
+          </w:p>
+        </w:tc>
+        <w:tc>
+          <w:tcPr>
+            <w:tcW w:w="5757" w:type="dxa"/>
+          </w:tcPr>
+          <w:p>
+            <w:pPr>
+              <w:rPr>
+                <w:noProof/>
+                <w:color w:val="000000" w:themeColor="text1"/>
+                <w:sz w:val="22"/>
+                <w:szCs w:val="22"/>
+              </w:rPr>
+            </w:pPr>
+            <w:r>
+              <w:rPr>
+                <w:noProof/>
+                <w:color w:val="000000" w:themeColor="text1"/>
+                <w:sz w:val="22"/>
+                <w:szCs w:val="22"/>
+              </w:rPr>
+              <w:t>part of</w:t>
+            </w:r>
+          </w:p>
+        </w:tc>
+      </w:tr>
+      <w:tr>
+        <w:tc>
+          <w:tcPr>
+            <w:tcW w:w="5756" w:type="dxa"/>
+          </w:tcPr>
+          <w:p>
+            <w:pPr>
+              <w:rPr>
+                <w:rFonts w:cstheme="minorHAnsi"/>
+                <w:color w:val="FF0000"/>
+                <w:sz w:val="22"/>
+                <w:szCs w:val="22"/>
+              </w:rPr>
+            </w:pPr>
+            <w:r>
+              <w:rPr>
+                <w:rFonts w:cstheme="minorHAnsi"/>
+                <w:color w:val="FF0000"/>
+                <w:sz w:val="22"/>
+                <w:szCs w:val="22"/>
+              </w:rPr>
               <w:lastRenderedPageBreak/>
-              <w:t>Not populated</w:t>
-            </w:r>
-          </w:p>
-        </w:tc>
-        <w:tc>
-          <w:tcPr>
-            <w:tcW w:w="5757" w:type="dxa"/>
-          </w:tcPr>
-          <w:p>
-            <w:pPr>
-              <w:rPr>
-                <w:noProof/>
-                <w:sz w:val="22"/>
-                <w:szCs w:val="22"/>
-              </w:rPr>
-            </w:pPr>
-          </w:p>
-        </w:tc>
-        <w:tc>
-          <w:tcPr>
-            <w:tcW w:w="5757" w:type="dxa"/>
-          </w:tcPr>
-          <w:p>
-            <w:pPr>
-              <w:rPr>
-                <w:noProof/>
-                <w:color w:val="000000" w:themeColor="text1"/>
-                <w:sz w:val="22"/>
-                <w:szCs w:val="22"/>
-              </w:rPr>
-            </w:pPr>
-            <w:r>
-              <w:rPr>
-                <w:noProof/>
-                <w:color w:val="000000" w:themeColor="text1"/>
-                <w:sz w:val="22"/>
-                <w:szCs w:val="22"/>
-              </w:rPr>
-              <w:t>part of</w:t>
-            </w:r>
-          </w:p>
-        </w:tc>
-      </w:tr>
-      <w:tr>
-        <w:tc>
-          <w:tcPr>
-            <w:tcW w:w="5756" w:type="dxa"/>
-          </w:tcPr>
-          <w:p>
-            <w:pPr>
-              <w:rPr>
-                <w:rFonts w:cstheme="minorHAnsi"/>
-                <w:color w:val="FF0000"/>
-                <w:sz w:val="22"/>
-                <w:szCs w:val="22"/>
-              </w:rPr>
-            </w:pPr>
-            <w:r>
-              <w:rPr>
-                <w:rFonts w:cstheme="minorHAnsi"/>
-                <w:color w:val="FF0000"/>
-                <w:sz w:val="22"/>
-                <w:szCs w:val="22"/>
-              </w:rPr>
               <w:t>Not populated</w:t>
             </w:r>
           </w:p>
@@ -39438,6 +39612,7 @@
           <w:b/>
           <w:bCs/>
         </w:rPr>
+        <w:lastRenderedPageBreak/>
         <w:t>Practitioner Mapper</w:t>
       </w:r>
       <w:r>
@@ -41495,75 +41670,75 @@
                 <w:szCs w:val="22"/>
                 <w:lang w:val="en-US"/>
               </w:rPr>
+              <w:t>PPRF – author; ATND – Responsible Party</w:t>
+            </w:r>
+          </w:p>
+        </w:tc>
+        <w:tc>
+          <w:tcPr>
+            <w:tcW w:w="5757" w:type="dxa"/>
+          </w:tcPr>
+          <w:p>
+            <w:pPr>
+              <w:rPr>
+                <w:noProof/>
+                <w:sz w:val="22"/>
+                <w:szCs w:val="22"/>
+              </w:rPr>
+            </w:pPr>
+          </w:p>
+        </w:tc>
+        <w:tc>
+          <w:tcPr>
+            <w:tcW w:w="5757" w:type="dxa"/>
+          </w:tcPr>
+          <w:p>
+            <w:pPr>
+              <w:rPr>
+                <w:noProof/>
+                <w:color w:val="000000" w:themeColor="text1"/>
+                <w:sz w:val="22"/>
+                <w:szCs w:val="22"/>
+                <w:lang w:val="pl-PL"/>
+              </w:rPr>
+            </w:pPr>
+            <w:r>
+              <w:rPr>
+                <w:noProof/>
+                <w:color w:val="000000" w:themeColor="text1"/>
+                <w:sz w:val="22"/>
+                <w:szCs w:val="22"/>
+                <w:lang w:val="pl-PL"/>
+              </w:rPr>
+              <w:t>Type.code</w:t>
+            </w:r>
+          </w:p>
+        </w:tc>
+      </w:tr>
+      <w:tr>
+        <w:tc>
+          <w:tcPr>
+            <w:tcW w:w="5756" w:type="dxa"/>
+          </w:tcPr>
+          <w:p>
+            <w:pPr>
+              <w:rPr>
+                <w:rFonts w:cstheme="minorHAnsi"/>
+                <w:color w:val="000000" w:themeColor="text1"/>
+                <w:sz w:val="22"/>
+                <w:szCs w:val="22"/>
+                <w:lang w:val="pl-PL"/>
+              </w:rPr>
+            </w:pPr>
+            <w:r>
+              <w:rPr>
+                <w:rFonts w:cstheme="minorHAnsi"/>
+                <w:color w:val="000000" w:themeColor="text1"/>
+                <w:sz w:val="22"/>
+                <w:szCs w:val="22"/>
+                <w:lang w:val="pl-PL"/>
+              </w:rPr>
               <w:lastRenderedPageBreak/>
-              <w:t>PPRF – author; ATND – Responsible Party</w:t>
-            </w:r>
-          </w:p>
-        </w:tc>
-        <w:tc>
-          <w:tcPr>
-            <w:tcW w:w="5757" w:type="dxa"/>
-          </w:tcPr>
-          <w:p>
-            <w:pPr>
-              <w:rPr>
-                <w:noProof/>
-                <w:sz w:val="22"/>
-                <w:szCs w:val="22"/>
-              </w:rPr>
-            </w:pPr>
-          </w:p>
-        </w:tc>
-        <w:tc>
-          <w:tcPr>
-            <w:tcW w:w="5757" w:type="dxa"/>
-          </w:tcPr>
-          <w:p>
-            <w:pPr>
-              <w:rPr>
-                <w:noProof/>
-                <w:color w:val="000000" w:themeColor="text1"/>
-                <w:sz w:val="22"/>
-                <w:szCs w:val="22"/>
-                <w:lang w:val="pl-PL"/>
-              </w:rPr>
-            </w:pPr>
-            <w:r>
-              <w:rPr>
-                <w:noProof/>
-                <w:color w:val="000000" w:themeColor="text1"/>
-                <w:sz w:val="22"/>
-                <w:szCs w:val="22"/>
-                <w:lang w:val="pl-PL"/>
-              </w:rPr>
-              <w:t>Type.code</w:t>
-            </w:r>
-          </w:p>
-        </w:tc>
-      </w:tr>
-      <w:tr>
-        <w:tc>
-          <w:tcPr>
-            <w:tcW w:w="5756" w:type="dxa"/>
-          </w:tcPr>
-          <w:p>
-            <w:pPr>
-              <w:rPr>
-                <w:rFonts w:cstheme="minorHAnsi"/>
-                <w:color w:val="000000" w:themeColor="text1"/>
-                <w:sz w:val="22"/>
-                <w:szCs w:val="22"/>
-                <w:lang w:val="pl-PL"/>
-              </w:rPr>
-            </w:pPr>
-            <w:r>
-              <w:rPr>
-                <w:rFonts w:cstheme="minorHAnsi"/>
-                <w:color w:val="000000" w:themeColor="text1"/>
-                <w:sz w:val="22"/>
-                <w:szCs w:val="22"/>
-                <w:lang w:val="pl-PL"/>
-              </w:rPr>
               <w:t>Author/</w:t>
             </w:r>
             <w:proofErr w:type="spellStart"/>
@@ -43373,7 +43548,6 @@
           <w:sz w:val="20"/>
           <w:szCs w:val="20"/>
         </w:rPr>
-        <w:lastRenderedPageBreak/>
         <w:t>MessageHeader</w:t>
       </w:r>
     </w:p>
@@ -44291,7 +44465,7 @@
 </file>
 
 <file path=word/numbering.xml><?xml version="1.0" encoding="utf-8"?>
-<w:numbering xmlns:wpc="http://schemas.microsoft.com/office/word/2010/wordprocessingCanvas" xmlns:cx="http://schemas.microsoft.com/office/drawing/2014/chartex" xmlns:cx1="http://schemas.microsoft.com/office/drawing/2015/9/8/chartex" xmlns:cx2="http://schemas.microsoft.com/office/drawing/2015/10/21/chartex" xmlns:cx3="http://schemas.microsoft.com/office/drawing/2016/5/9/chartex" xmlns:cx4="http://schemas.microsoft.com/office/drawing/2016/5/10/chartex" xmlns:cx5="http://schemas.microsoft.com/office/drawing/2016/5/11/chartex" xmlns:cx6="http://schemas.microsoft.com/office/drawing/2016/5/12/chartex" xmlns:cx7="http://schemas.microsoft.com/office/drawing/2016/5/13/chartex" xmlns:cx8="http://schemas.microsoft.com/office/drawing/2016/5/14/chartex" xmlns:mc="http://schemas.openxmlformats.org/markup-compatibility/2006" xmlns:aink="http://schemas.microsoft.com/office/drawing/2016/ink" xmlns:am3d="http://schemas.microsoft.com/office/drawing/2017/model3d" xmlns:o="urn:schemas-microsoft-com:office:office" xmlns:r="http://schemas.openxmlformats.org/officeDocument/2006/relationships" xmlns:m="http://schemas.openxmlformats.org/officeDocument/2006/math" xmlns:v="urn:schemas-microsoft-com:vml" xmlns:wp14="http://schemas.microsoft.com/office/word/2010/wordprocessingDrawing" xmlns:wp="http://schemas.openxmlformats.org/drawingml/2006/wordprocessingDrawing" xmlns:w10="urn:schemas-microsoft-com:office:word" xmlns:w="http://schemas.openxmlformats.org/wordprocessingml/2006/main" xmlns:w14="http://schemas.microsoft.com/office/word/2010/wordml" xmlns:w15="http://schemas.microsoft.com/office/word/2012/wordml" xmlns:w16cex="http://schemas.microsoft.com/office/word/2018/wordml/cex" xmlns:w16cid="http://schemas.microsoft.com/office/word/2016/wordml/cid" xmlns:w16="http://schemas.microsoft.com/office/word/2018/wordml" xmlns:w16sdtdh="http://schemas.microsoft.com/office/word/2020/wordml/sdtdatahash" xmlns:w16se="http://schemas.microsoft.com/office/word/2015/wordml/symex" xmlns:wpg="http://schemas.microsoft.com/office/word/2010/wordprocessingGroup" xmlns:wpi="http://schemas.microsoft.com/office/word/2010/wordprocessingInk" xmlns:wne="http://schemas.microsoft.com/office/word/2006/wordml" xmlns:wps="http://schemas.microsoft.com/office/word/2010/wordprocessingShape" mc:Ignorable="w14 w15 w16se w16cid w16 w16cex w16sdtdh wp14">
+<w:numbering xmlns:wpc="http://schemas.microsoft.com/office/word/2010/wordprocessingCanvas" xmlns:cx="http://schemas.microsoft.com/office/drawing/2014/chartex" xmlns:cx1="http://schemas.microsoft.com/office/drawing/2015/9/8/chartex" xmlns:cx2="http://schemas.microsoft.com/office/drawing/2015/10/21/chartex" xmlns:cx3="http://schemas.microsoft.com/office/drawing/2016/5/9/chartex" xmlns:cx4="http://schemas.microsoft.com/office/drawing/2016/5/10/chartex" xmlns:cx5="http://schemas.microsoft.com/office/drawing/2016/5/11/chartex" xmlns:cx6="http://schemas.microsoft.com/office/drawing/2016/5/12/chartex" xmlns:cx7="http://schemas.microsoft.com/office/drawing/2016/5/13/chartex" xmlns:cx8="http://schemas.microsoft.com/office/drawing/2016/5/14/chartex" xmlns:mc="http://schemas.openxmlformats.org/markup-compatibility/2006" xmlns:aink="http://schemas.microsoft.com/office/drawing/2016/ink" xmlns:am3d="http://schemas.microsoft.com/office/drawing/2017/model3d" xmlns:o="urn:schemas-microsoft-com:office:office" xmlns:oel="http://schemas.microsoft.com/office/2019/extlst" xmlns:r="http://schemas.openxmlformats.org/officeDocument/2006/relationships" xmlns:m="http://schemas.openxmlformats.org/officeDocument/2006/math" xmlns:v="urn:schemas-microsoft-com:vml" xmlns:wp14="http://schemas.microsoft.com/office/word/2010/wordprocessingDrawing" xmlns:wp="http://schemas.openxmlformats.org/drawingml/2006/wordprocessingDrawing" xmlns:w10="urn:schemas-microsoft-com:office:word" xmlns:w="http://schemas.openxmlformats.org/wordprocessingml/2006/main" xmlns:w14="http://schemas.microsoft.com/office/word/2010/wordml" xmlns:w15="http://schemas.microsoft.com/office/word/2012/wordml" xmlns:w16cex="http://schemas.microsoft.com/office/word/2018/wordml/cex" xmlns:w16cid="http://schemas.microsoft.com/office/word/2016/wordml/cid" xmlns:w16="http://schemas.microsoft.com/office/word/2018/wordml" xmlns:w16sdtdh="http://schemas.microsoft.com/office/word/2020/wordml/sdtdatahash" xmlns:w16se="http://schemas.microsoft.com/office/word/2015/wordml/symex" xmlns:wpg="http://schemas.microsoft.com/office/word/2010/wordprocessingGroup" xmlns:wpi="http://schemas.microsoft.com/office/word/2010/wordprocessingInk" xmlns:wne="http://schemas.microsoft.com/office/word/2006/wordml" xmlns:wps="http://schemas.microsoft.com/office/word/2010/wordprocessingShape" mc:Ignorable="w14 w15 w16se w16cid w16 w16cex w16sdtdh wp14">
   <w:abstractNum w:abstractNumId="0" w15:restartNumberingAfterBreak="0">
     <w:nsid w:val="0A7F5070"/>
     <w:multiLevelType w:val="hybridMultilevel"/>
@@ -44493,10 +44667,10 @@
       </w:pPr>
     </w:lvl>
   </w:abstractNum>
-  <w:num w:numId="1">
+  <w:num w:numId="1" w16cid:durableId="1827089177">
     <w:abstractNumId w:val="0"/>
   </w:num>
-  <w:num w:numId="2">
+  <w:num w:numId="2" w16cid:durableId="1830170653">
     <w:abstractNumId w:val="1"/>
   </w:num>
 </w:numbering>

</xml_diff>

<commit_message>
NIAD-1993: Date mapping rework (#234)
* NIAD-1993 Date mapping rework

* NIAD-1993: Change date setting, fix unit tests

* NIAD-1993: Add lastModified to bundle.entry.response, update integration tests

* NIAD-1993: Fix checkstyle errors, update mapping docx

* NIAD-1993: Fix spotbugs error

* NIAD-1993: Fix test assertions

Co-authored-by: dawidskainos <d.stelmaszek@kainos.com>
</commit_message>
<xml_diff>
--- a/doc/ITK_FHIR_mapping.docx
+++ b/doc/ITK_FHIR_mapping.docx
@@ -1,6 +1,6 @@
 
 <file path=word/document.xml><?xml version="1.0" encoding="utf-8"?>
-<w:document xmlns:wpc="http://schemas.microsoft.com/office/word/2010/wordprocessingCanvas" xmlns:cx="http://schemas.microsoft.com/office/drawing/2014/chartex" xmlns:cx1="http://schemas.microsoft.com/office/drawing/2015/9/8/chartex" xmlns:cx2="http://schemas.microsoft.com/office/drawing/2015/10/21/chartex" xmlns:cx3="http://schemas.microsoft.com/office/drawing/2016/5/9/chartex" xmlns:cx4="http://schemas.microsoft.com/office/drawing/2016/5/10/chartex" xmlns:cx5="http://schemas.microsoft.com/office/drawing/2016/5/11/chartex" xmlns:cx6="http://schemas.microsoft.com/office/drawing/2016/5/12/chartex" xmlns:cx7="http://schemas.microsoft.com/office/drawing/2016/5/13/chartex" xmlns:cx8="http://schemas.microsoft.com/office/drawing/2016/5/14/chartex" xmlns:mc="http://schemas.openxmlformats.org/markup-compatibility/2006" xmlns:aink="http://schemas.microsoft.com/office/drawing/2016/ink" xmlns:am3d="http://schemas.microsoft.com/office/drawing/2017/model3d" xmlns:o="urn:schemas-microsoft-com:office:office" xmlns:r="http://schemas.openxmlformats.org/officeDocument/2006/relationships" xmlns:m="http://schemas.openxmlformats.org/officeDocument/2006/math" xmlns:v="urn:schemas-microsoft-com:vml" xmlns:wp14="http://schemas.microsoft.com/office/word/2010/wordprocessingDrawing" xmlns:wp="http://schemas.openxmlformats.org/drawingml/2006/wordprocessingDrawing" xmlns:w10="urn:schemas-microsoft-com:office:word" xmlns:w="http://schemas.openxmlformats.org/wordprocessingml/2006/main" xmlns:w14="http://schemas.microsoft.com/office/word/2010/wordml" xmlns:w15="http://schemas.microsoft.com/office/word/2012/wordml" xmlns:w16cex="http://schemas.microsoft.com/office/word/2018/wordml/cex" xmlns:w16cid="http://schemas.microsoft.com/office/word/2016/wordml/cid" xmlns:w16="http://schemas.microsoft.com/office/word/2018/wordml" xmlns:w16sdtdh="http://schemas.microsoft.com/office/word/2020/wordml/sdtdatahash" xmlns:w16se="http://schemas.microsoft.com/office/word/2015/wordml/symex" xmlns:wpg="http://schemas.microsoft.com/office/word/2010/wordprocessingGroup" xmlns:wpi="http://schemas.microsoft.com/office/word/2010/wordprocessingInk" xmlns:wne="http://schemas.microsoft.com/office/word/2006/wordml" xmlns:wps="http://schemas.microsoft.com/office/word/2010/wordprocessingShape" mc:Ignorable="w14 w15 w16se w16cid w16 w16cex w16sdtdh wp14">
+<w:document xmlns:wpc="http://schemas.microsoft.com/office/word/2010/wordprocessingCanvas" xmlns:cx="http://schemas.microsoft.com/office/drawing/2014/chartex" xmlns:cx1="http://schemas.microsoft.com/office/drawing/2015/9/8/chartex" xmlns:cx2="http://schemas.microsoft.com/office/drawing/2015/10/21/chartex" xmlns:cx3="http://schemas.microsoft.com/office/drawing/2016/5/9/chartex" xmlns:cx4="http://schemas.microsoft.com/office/drawing/2016/5/10/chartex" xmlns:cx5="http://schemas.microsoft.com/office/drawing/2016/5/11/chartex" xmlns:cx6="http://schemas.microsoft.com/office/drawing/2016/5/12/chartex" xmlns:cx7="http://schemas.microsoft.com/office/drawing/2016/5/13/chartex" xmlns:cx8="http://schemas.microsoft.com/office/drawing/2016/5/14/chartex" xmlns:mc="http://schemas.openxmlformats.org/markup-compatibility/2006" xmlns:aink="http://schemas.microsoft.com/office/drawing/2016/ink" xmlns:am3d="http://schemas.microsoft.com/office/drawing/2017/model3d" xmlns:o="urn:schemas-microsoft-com:office:office" xmlns:oel="http://schemas.microsoft.com/office/2019/extlst" xmlns:r="http://schemas.openxmlformats.org/officeDocument/2006/relationships" xmlns:m="http://schemas.openxmlformats.org/officeDocument/2006/math" xmlns:v="urn:schemas-microsoft-com:vml" xmlns:wp14="http://schemas.microsoft.com/office/word/2010/wordprocessingDrawing" xmlns:wp="http://schemas.openxmlformats.org/drawingml/2006/wordprocessingDrawing" xmlns:w10="urn:schemas-microsoft-com:office:word" xmlns:w="http://schemas.openxmlformats.org/wordprocessingml/2006/main" xmlns:w14="http://schemas.microsoft.com/office/word/2010/wordml" xmlns:w15="http://schemas.microsoft.com/office/word/2012/wordml" xmlns:w16cex="http://schemas.microsoft.com/office/word/2018/wordml/cex" xmlns:w16cid="http://schemas.microsoft.com/office/word/2016/wordml/cid" xmlns:w16="http://schemas.microsoft.com/office/word/2018/wordml" xmlns:w16sdtdh="http://schemas.microsoft.com/office/word/2020/wordml/sdtdatahash" xmlns:w16se="http://schemas.microsoft.com/office/word/2015/wordml/symex" xmlns:wpg="http://schemas.microsoft.com/office/word/2010/wordprocessingGroup" xmlns:wpi="http://schemas.microsoft.com/office/word/2010/wordprocessingInk" xmlns:wne="http://schemas.microsoft.com/office/word/2006/wordml" xmlns:wps="http://schemas.microsoft.com/office/word/2010/wordprocessingShape" mc:Ignorable="w14 w15 w16se w16cid w16 w16cex w16sdtdh wp14">
   <w:body>
     <w:p>
       <w:pPr>
@@ -46,7 +46,7 @@
       <w:tr>
         <w:tc>
           <w:tcPr>
-            <w:tcW w:w="5756" w:type="dxa"/>
+            <w:tcW w:w="6097" w:type="dxa"/>
           </w:tcPr>
           <w:p>
             <w:pPr>
@@ -82,7 +82,7 @@
         </w:tc>
         <w:tc>
           <w:tcPr>
-            <w:tcW w:w="5757" w:type="dxa"/>
+            <w:tcW w:w="5582" w:type="dxa"/>
           </w:tcPr>
           <w:p>
             <w:pPr>
@@ -118,7 +118,7 @@
         </w:tc>
         <w:tc>
           <w:tcPr>
-            <w:tcW w:w="5757" w:type="dxa"/>
+            <w:tcW w:w="5591" w:type="dxa"/>
           </w:tcPr>
           <w:p>
             <w:pPr>
@@ -156,21 +156,21 @@
       <w:tr>
         <w:tc>
           <w:tcPr>
-            <w:tcW w:w="5756" w:type="dxa"/>
-          </w:tcPr>
-          <w:p>
-            <w:pPr>
-              <w:rPr>
-                <w:noProof/>
-                <w:sz w:val="22"/>
-                <w:szCs w:val="22"/>
-              </w:rPr>
-            </w:pPr>
-          </w:p>
-        </w:tc>
-        <w:tc>
-          <w:tcPr>
-            <w:tcW w:w="5757" w:type="dxa"/>
+            <w:tcW w:w="6097" w:type="dxa"/>
+          </w:tcPr>
+          <w:p>
+            <w:pPr>
+              <w:rPr>
+                <w:noProof/>
+                <w:sz w:val="22"/>
+                <w:szCs w:val="22"/>
+              </w:rPr>
+            </w:pPr>
+          </w:p>
+        </w:tc>
+        <w:tc>
+          <w:tcPr>
+            <w:tcW w:w="5582" w:type="dxa"/>
           </w:tcPr>
           <w:p>
             <w:pPr>
@@ -200,7 +200,7 @@
         </w:tc>
         <w:tc>
           <w:tcPr>
-            <w:tcW w:w="5757" w:type="dxa"/>
+            <w:tcW w:w="5591" w:type="dxa"/>
           </w:tcPr>
           <w:p>
             <w:pPr>
@@ -225,7 +225,7 @@
       <w:tr>
         <w:tc>
           <w:tcPr>
-            <w:tcW w:w="5756" w:type="dxa"/>
+            <w:tcW w:w="6097" w:type="dxa"/>
           </w:tcPr>
           <w:p>
             <w:pPr>
@@ -248,21 +248,21 @@
         </w:tc>
         <w:tc>
           <w:tcPr>
-            <w:tcW w:w="5757" w:type="dxa"/>
-          </w:tcPr>
-          <w:p>
-            <w:pPr>
-              <w:rPr>
-                <w:noProof/>
-                <w:sz w:val="22"/>
-                <w:szCs w:val="22"/>
-              </w:rPr>
-            </w:pPr>
-          </w:p>
-        </w:tc>
-        <w:tc>
-          <w:tcPr>
-            <w:tcW w:w="5757" w:type="dxa"/>
+            <w:tcW w:w="5582" w:type="dxa"/>
+          </w:tcPr>
+          <w:p>
+            <w:pPr>
+              <w:rPr>
+                <w:noProof/>
+                <w:sz w:val="22"/>
+                <w:szCs w:val="22"/>
+              </w:rPr>
+            </w:pPr>
+          </w:p>
+        </w:tc>
+        <w:tc>
+          <w:tcPr>
+            <w:tcW w:w="5591" w:type="dxa"/>
           </w:tcPr>
           <w:p>
             <w:pPr>
@@ -287,7 +287,7 @@
       <w:tr>
         <w:tc>
           <w:tcPr>
-            <w:tcW w:w="5756" w:type="dxa"/>
+            <w:tcW w:w="6097" w:type="dxa"/>
           </w:tcPr>
           <w:p>
             <w:pPr>
@@ -310,21 +310,21 @@
         </w:tc>
         <w:tc>
           <w:tcPr>
-            <w:tcW w:w="5757" w:type="dxa"/>
-          </w:tcPr>
-          <w:p>
-            <w:pPr>
-              <w:rPr>
-                <w:noProof/>
-                <w:sz w:val="22"/>
-                <w:szCs w:val="22"/>
-              </w:rPr>
-            </w:pPr>
-          </w:p>
-        </w:tc>
-        <w:tc>
-          <w:tcPr>
-            <w:tcW w:w="5757" w:type="dxa"/>
+            <w:tcW w:w="5582" w:type="dxa"/>
+          </w:tcPr>
+          <w:p>
+            <w:pPr>
+              <w:rPr>
+                <w:noProof/>
+                <w:sz w:val="22"/>
+                <w:szCs w:val="22"/>
+              </w:rPr>
+            </w:pPr>
+          </w:p>
+        </w:tc>
+        <w:tc>
+          <w:tcPr>
+            <w:tcW w:w="5591" w:type="dxa"/>
           </w:tcPr>
           <w:p>
             <w:pPr>
@@ -349,7 +349,7 @@
       <w:tr>
         <w:tc>
           <w:tcPr>
-            <w:tcW w:w="5756" w:type="dxa"/>
+            <w:tcW w:w="6097" w:type="dxa"/>
           </w:tcPr>
           <w:p>
             <w:pPr>
@@ -372,21 +372,21 @@
         </w:tc>
         <w:tc>
           <w:tcPr>
-            <w:tcW w:w="5757" w:type="dxa"/>
-          </w:tcPr>
-          <w:p>
-            <w:pPr>
-              <w:rPr>
-                <w:noProof/>
-                <w:sz w:val="22"/>
-                <w:szCs w:val="22"/>
-              </w:rPr>
-            </w:pPr>
-          </w:p>
-        </w:tc>
-        <w:tc>
-          <w:tcPr>
-            <w:tcW w:w="5757" w:type="dxa"/>
+            <w:tcW w:w="5582" w:type="dxa"/>
+          </w:tcPr>
+          <w:p>
+            <w:pPr>
+              <w:rPr>
+                <w:noProof/>
+                <w:sz w:val="22"/>
+                <w:szCs w:val="22"/>
+              </w:rPr>
+            </w:pPr>
+          </w:p>
+        </w:tc>
+        <w:tc>
+          <w:tcPr>
+            <w:tcW w:w="5591" w:type="dxa"/>
           </w:tcPr>
           <w:p>
             <w:pPr>
@@ -411,7 +411,7 @@
       <w:tr>
         <w:tc>
           <w:tcPr>
-            <w:tcW w:w="5756" w:type="dxa"/>
+            <w:tcW w:w="6097" w:type="dxa"/>
           </w:tcPr>
           <w:p>
             <w:pPr>
@@ -435,21 +435,21 @@
         </w:tc>
         <w:tc>
           <w:tcPr>
-            <w:tcW w:w="5757" w:type="dxa"/>
-          </w:tcPr>
-          <w:p>
-            <w:pPr>
-              <w:rPr>
-                <w:noProof/>
-                <w:sz w:val="22"/>
-                <w:szCs w:val="22"/>
-              </w:rPr>
-            </w:pPr>
-          </w:p>
-        </w:tc>
-        <w:tc>
-          <w:tcPr>
-            <w:tcW w:w="5757" w:type="dxa"/>
+            <w:tcW w:w="5582" w:type="dxa"/>
+          </w:tcPr>
+          <w:p>
+            <w:pPr>
+              <w:rPr>
+                <w:noProof/>
+                <w:sz w:val="22"/>
+                <w:szCs w:val="22"/>
+              </w:rPr>
+            </w:pPr>
+          </w:p>
+        </w:tc>
+        <w:tc>
+          <w:tcPr>
+            <w:tcW w:w="5591" w:type="dxa"/>
           </w:tcPr>
           <w:p>
             <w:pPr>
@@ -474,7 +474,7 @@
       <w:tr>
         <w:tc>
           <w:tcPr>
-            <w:tcW w:w="5756" w:type="dxa"/>
+            <w:tcW w:w="6097" w:type="dxa"/>
           </w:tcPr>
           <w:p>
             <w:pPr>
@@ -497,21 +497,21 @@
         </w:tc>
         <w:tc>
           <w:tcPr>
-            <w:tcW w:w="5757" w:type="dxa"/>
-          </w:tcPr>
-          <w:p>
-            <w:pPr>
-              <w:rPr>
-                <w:noProof/>
-                <w:sz w:val="22"/>
-                <w:szCs w:val="22"/>
-              </w:rPr>
-            </w:pPr>
-          </w:p>
-        </w:tc>
-        <w:tc>
-          <w:tcPr>
-            <w:tcW w:w="5757" w:type="dxa"/>
+            <w:tcW w:w="5582" w:type="dxa"/>
+          </w:tcPr>
+          <w:p>
+            <w:pPr>
+              <w:rPr>
+                <w:noProof/>
+                <w:sz w:val="22"/>
+                <w:szCs w:val="22"/>
+              </w:rPr>
+            </w:pPr>
+          </w:p>
+        </w:tc>
+        <w:tc>
+          <w:tcPr>
+            <w:tcW w:w="5591" w:type="dxa"/>
           </w:tcPr>
           <w:p>
             <w:pPr>
@@ -536,7 +536,7 @@
       <w:tr>
         <w:tc>
           <w:tcPr>
-            <w:tcW w:w="5756" w:type="dxa"/>
+            <w:tcW w:w="6097" w:type="dxa"/>
           </w:tcPr>
           <w:p>
             <w:pPr>
@@ -559,21 +559,21 @@
         </w:tc>
         <w:tc>
           <w:tcPr>
-            <w:tcW w:w="5757" w:type="dxa"/>
-          </w:tcPr>
-          <w:p>
-            <w:pPr>
-              <w:rPr>
-                <w:noProof/>
-                <w:sz w:val="22"/>
-                <w:szCs w:val="22"/>
-              </w:rPr>
-            </w:pPr>
-          </w:p>
-        </w:tc>
-        <w:tc>
-          <w:tcPr>
-            <w:tcW w:w="5757" w:type="dxa"/>
+            <w:tcW w:w="5582" w:type="dxa"/>
+          </w:tcPr>
+          <w:p>
+            <w:pPr>
+              <w:rPr>
+                <w:noProof/>
+                <w:sz w:val="22"/>
+                <w:szCs w:val="22"/>
+              </w:rPr>
+            </w:pPr>
+          </w:p>
+        </w:tc>
+        <w:tc>
+          <w:tcPr>
+            <w:tcW w:w="5591" w:type="dxa"/>
           </w:tcPr>
           <w:p>
             <w:pPr>
@@ -607,7 +607,7 @@
       <w:tr>
         <w:tc>
           <w:tcPr>
-            <w:tcW w:w="5756" w:type="dxa"/>
+            <w:tcW w:w="6097" w:type="dxa"/>
           </w:tcPr>
           <w:p>
             <w:pPr>
@@ -630,21 +630,21 @@
         </w:tc>
         <w:tc>
           <w:tcPr>
-            <w:tcW w:w="5757" w:type="dxa"/>
-          </w:tcPr>
-          <w:p>
-            <w:pPr>
-              <w:rPr>
-                <w:noProof/>
-                <w:sz w:val="22"/>
-                <w:szCs w:val="22"/>
-              </w:rPr>
-            </w:pPr>
-          </w:p>
-        </w:tc>
-        <w:tc>
-          <w:tcPr>
-            <w:tcW w:w="5757" w:type="dxa"/>
+            <w:tcW w:w="5582" w:type="dxa"/>
+          </w:tcPr>
+          <w:p>
+            <w:pPr>
+              <w:rPr>
+                <w:noProof/>
+                <w:sz w:val="22"/>
+                <w:szCs w:val="22"/>
+              </w:rPr>
+            </w:pPr>
+          </w:p>
+        </w:tc>
+        <w:tc>
+          <w:tcPr>
+            <w:tcW w:w="5591" w:type="dxa"/>
           </w:tcPr>
           <w:p>
             <w:pPr>
@@ -669,7 +669,7 @@
       <w:tr>
         <w:tc>
           <w:tcPr>
-            <w:tcW w:w="5756" w:type="dxa"/>
+            <w:tcW w:w="6097" w:type="dxa"/>
           </w:tcPr>
           <w:p>
             <w:pPr>
@@ -692,21 +692,21 @@
         </w:tc>
         <w:tc>
           <w:tcPr>
-            <w:tcW w:w="5757" w:type="dxa"/>
-          </w:tcPr>
-          <w:p>
-            <w:pPr>
-              <w:rPr>
-                <w:noProof/>
-                <w:sz w:val="22"/>
-                <w:szCs w:val="22"/>
-              </w:rPr>
-            </w:pPr>
-          </w:p>
-        </w:tc>
-        <w:tc>
-          <w:tcPr>
-            <w:tcW w:w="5757" w:type="dxa"/>
+            <w:tcW w:w="5582" w:type="dxa"/>
+          </w:tcPr>
+          <w:p>
+            <w:pPr>
+              <w:rPr>
+                <w:noProof/>
+                <w:sz w:val="22"/>
+                <w:szCs w:val="22"/>
+              </w:rPr>
+            </w:pPr>
+          </w:p>
+        </w:tc>
+        <w:tc>
+          <w:tcPr>
+            <w:tcW w:w="5591" w:type="dxa"/>
           </w:tcPr>
           <w:p>
             <w:pPr>
@@ -740,7 +740,7 @@
       <w:tr>
         <w:tc>
           <w:tcPr>
-            <w:tcW w:w="5756" w:type="dxa"/>
+            <w:tcW w:w="6097" w:type="dxa"/>
           </w:tcPr>
           <w:p>
             <w:pPr>
@@ -763,21 +763,21 @@
         </w:tc>
         <w:tc>
           <w:tcPr>
-            <w:tcW w:w="5757" w:type="dxa"/>
-          </w:tcPr>
-          <w:p>
-            <w:pPr>
-              <w:rPr>
-                <w:noProof/>
-                <w:sz w:val="22"/>
-                <w:szCs w:val="22"/>
-              </w:rPr>
-            </w:pPr>
-          </w:p>
-        </w:tc>
-        <w:tc>
-          <w:tcPr>
-            <w:tcW w:w="5757" w:type="dxa"/>
+            <w:tcW w:w="5582" w:type="dxa"/>
+          </w:tcPr>
+          <w:p>
+            <w:pPr>
+              <w:rPr>
+                <w:noProof/>
+                <w:sz w:val="22"/>
+                <w:szCs w:val="22"/>
+              </w:rPr>
+            </w:pPr>
+          </w:p>
+        </w:tc>
+        <w:tc>
+          <w:tcPr>
+            <w:tcW w:w="5591" w:type="dxa"/>
           </w:tcPr>
           <w:p>
             <w:pPr>
@@ -802,7 +802,7 @@
       <w:tr>
         <w:tc>
           <w:tcPr>
-            <w:tcW w:w="5756" w:type="dxa"/>
+            <w:tcW w:w="6097" w:type="dxa"/>
           </w:tcPr>
           <w:p>
             <w:pPr>
@@ -825,21 +825,21 @@
         </w:tc>
         <w:tc>
           <w:tcPr>
-            <w:tcW w:w="5757" w:type="dxa"/>
-          </w:tcPr>
-          <w:p>
-            <w:pPr>
-              <w:rPr>
-                <w:noProof/>
-                <w:sz w:val="22"/>
-                <w:szCs w:val="22"/>
-              </w:rPr>
-            </w:pPr>
-          </w:p>
-        </w:tc>
-        <w:tc>
-          <w:tcPr>
-            <w:tcW w:w="5757" w:type="dxa"/>
+            <w:tcW w:w="5582" w:type="dxa"/>
+          </w:tcPr>
+          <w:p>
+            <w:pPr>
+              <w:rPr>
+                <w:noProof/>
+                <w:sz w:val="22"/>
+                <w:szCs w:val="22"/>
+              </w:rPr>
+            </w:pPr>
+          </w:p>
+        </w:tc>
+        <w:tc>
+          <w:tcPr>
+            <w:tcW w:w="5591" w:type="dxa"/>
           </w:tcPr>
           <w:p>
             <w:pPr>
@@ -864,21 +864,21 @@
       <w:tr>
         <w:tc>
           <w:tcPr>
-            <w:tcW w:w="5756" w:type="dxa"/>
-          </w:tcPr>
-          <w:p>
-            <w:pPr>
-              <w:rPr>
-                <w:noProof/>
-                <w:sz w:val="22"/>
-                <w:szCs w:val="22"/>
-              </w:rPr>
-            </w:pPr>
-          </w:p>
-        </w:tc>
-        <w:tc>
-          <w:tcPr>
-            <w:tcW w:w="5757" w:type="dxa"/>
+            <w:tcW w:w="6097" w:type="dxa"/>
+          </w:tcPr>
+          <w:p>
+            <w:pPr>
+              <w:rPr>
+                <w:noProof/>
+                <w:sz w:val="22"/>
+                <w:szCs w:val="22"/>
+              </w:rPr>
+            </w:pPr>
+          </w:p>
+        </w:tc>
+        <w:tc>
+          <w:tcPr>
+            <w:tcW w:w="5582" w:type="dxa"/>
           </w:tcPr>
           <w:p>
             <w:pPr>
@@ -901,7 +901,7 @@
         </w:tc>
         <w:tc>
           <w:tcPr>
-            <w:tcW w:w="5757" w:type="dxa"/>
+            <w:tcW w:w="5591" w:type="dxa"/>
           </w:tcPr>
           <w:p>
             <w:pPr>
@@ -926,7 +926,7 @@
       <w:tr>
         <w:tc>
           <w:tcPr>
-            <w:tcW w:w="5756" w:type="dxa"/>
+            <w:tcW w:w="6097" w:type="dxa"/>
           </w:tcPr>
           <w:p>
             <w:pPr>
@@ -949,21 +949,21 @@
         </w:tc>
         <w:tc>
           <w:tcPr>
-            <w:tcW w:w="5757" w:type="dxa"/>
-          </w:tcPr>
-          <w:p>
-            <w:pPr>
-              <w:rPr>
-                <w:noProof/>
-                <w:sz w:val="22"/>
-                <w:szCs w:val="22"/>
-              </w:rPr>
-            </w:pPr>
-          </w:p>
-        </w:tc>
-        <w:tc>
-          <w:tcPr>
-            <w:tcW w:w="5757" w:type="dxa"/>
+            <w:tcW w:w="5582" w:type="dxa"/>
+          </w:tcPr>
+          <w:p>
+            <w:pPr>
+              <w:rPr>
+                <w:noProof/>
+                <w:sz w:val="22"/>
+                <w:szCs w:val="22"/>
+              </w:rPr>
+            </w:pPr>
+          </w:p>
+        </w:tc>
+        <w:tc>
+          <w:tcPr>
+            <w:tcW w:w="5591" w:type="dxa"/>
           </w:tcPr>
           <w:p>
             <w:pPr>
@@ -988,7 +988,7 @@
       <w:tr>
         <w:tc>
           <w:tcPr>
-            <w:tcW w:w="5756" w:type="dxa"/>
+            <w:tcW w:w="6097" w:type="dxa"/>
           </w:tcPr>
           <w:p>
             <w:pPr>
@@ -1011,21 +1011,21 @@
         </w:tc>
         <w:tc>
           <w:tcPr>
-            <w:tcW w:w="5757" w:type="dxa"/>
-          </w:tcPr>
-          <w:p>
-            <w:pPr>
-              <w:rPr>
-                <w:noProof/>
-                <w:sz w:val="22"/>
-                <w:szCs w:val="22"/>
-              </w:rPr>
-            </w:pPr>
-          </w:p>
-        </w:tc>
-        <w:tc>
-          <w:tcPr>
-            <w:tcW w:w="5757" w:type="dxa"/>
+            <w:tcW w:w="5582" w:type="dxa"/>
+          </w:tcPr>
+          <w:p>
+            <w:pPr>
+              <w:rPr>
+                <w:noProof/>
+                <w:sz w:val="22"/>
+                <w:szCs w:val="22"/>
+              </w:rPr>
+            </w:pPr>
+          </w:p>
+        </w:tc>
+        <w:tc>
+          <w:tcPr>
+            <w:tcW w:w="5591" w:type="dxa"/>
           </w:tcPr>
           <w:p>
             <w:pPr>
@@ -1050,7 +1050,7 @@
       <w:tr>
         <w:tc>
           <w:tcPr>
-            <w:tcW w:w="5756" w:type="dxa"/>
+            <w:tcW w:w="6097" w:type="dxa"/>
           </w:tcPr>
           <w:p>
             <w:pPr>
@@ -1073,21 +1073,21 @@
         </w:tc>
         <w:tc>
           <w:tcPr>
-            <w:tcW w:w="5757" w:type="dxa"/>
-          </w:tcPr>
-          <w:p>
-            <w:pPr>
-              <w:rPr>
-                <w:noProof/>
-                <w:sz w:val="22"/>
-                <w:szCs w:val="22"/>
-              </w:rPr>
-            </w:pPr>
-          </w:p>
-        </w:tc>
-        <w:tc>
-          <w:tcPr>
-            <w:tcW w:w="5757" w:type="dxa"/>
+            <w:tcW w:w="5582" w:type="dxa"/>
+          </w:tcPr>
+          <w:p>
+            <w:pPr>
+              <w:rPr>
+                <w:noProof/>
+                <w:sz w:val="22"/>
+                <w:szCs w:val="22"/>
+              </w:rPr>
+            </w:pPr>
+          </w:p>
+        </w:tc>
+        <w:tc>
+          <w:tcPr>
+            <w:tcW w:w="5591" w:type="dxa"/>
           </w:tcPr>
           <w:p>
             <w:pPr>
@@ -1112,7 +1112,7 @@
       <w:tr>
         <w:tc>
           <w:tcPr>
-            <w:tcW w:w="5756" w:type="dxa"/>
+            <w:tcW w:w="6097" w:type="dxa"/>
           </w:tcPr>
           <w:p>
             <w:pPr>
@@ -1148,21 +1148,21 @@
         </w:tc>
         <w:tc>
           <w:tcPr>
-            <w:tcW w:w="5757" w:type="dxa"/>
-          </w:tcPr>
-          <w:p>
-            <w:pPr>
-              <w:rPr>
-                <w:noProof/>
-                <w:sz w:val="22"/>
-                <w:szCs w:val="22"/>
-              </w:rPr>
-            </w:pPr>
-          </w:p>
-        </w:tc>
-        <w:tc>
-          <w:tcPr>
-            <w:tcW w:w="5757" w:type="dxa"/>
+            <w:tcW w:w="5582" w:type="dxa"/>
+          </w:tcPr>
+          <w:p>
+            <w:pPr>
+              <w:rPr>
+                <w:noProof/>
+                <w:sz w:val="22"/>
+                <w:szCs w:val="22"/>
+              </w:rPr>
+            </w:pPr>
+          </w:p>
+        </w:tc>
+        <w:tc>
+          <w:tcPr>
+            <w:tcW w:w="5591" w:type="dxa"/>
           </w:tcPr>
           <w:p>
             <w:pPr>
@@ -1187,7 +1187,7 @@
       <w:tr>
         <w:tc>
           <w:tcPr>
-            <w:tcW w:w="5756" w:type="dxa"/>
+            <w:tcW w:w="6097" w:type="dxa"/>
           </w:tcPr>
           <w:p>
             <w:pPr>
@@ -1210,21 +1210,21 @@
         </w:tc>
         <w:tc>
           <w:tcPr>
-            <w:tcW w:w="5757" w:type="dxa"/>
-          </w:tcPr>
-          <w:p>
-            <w:pPr>
-              <w:rPr>
-                <w:noProof/>
-                <w:sz w:val="22"/>
-                <w:szCs w:val="22"/>
-              </w:rPr>
-            </w:pPr>
-          </w:p>
-        </w:tc>
-        <w:tc>
-          <w:tcPr>
-            <w:tcW w:w="5757" w:type="dxa"/>
+            <w:tcW w:w="5582" w:type="dxa"/>
+          </w:tcPr>
+          <w:p>
+            <w:pPr>
+              <w:rPr>
+                <w:noProof/>
+                <w:sz w:val="22"/>
+                <w:szCs w:val="22"/>
+              </w:rPr>
+            </w:pPr>
+          </w:p>
+        </w:tc>
+        <w:tc>
+          <w:tcPr>
+            <w:tcW w:w="5591" w:type="dxa"/>
           </w:tcPr>
           <w:p>
             <w:pPr>
@@ -1249,7 +1249,7 @@
       <w:tr>
         <w:tc>
           <w:tcPr>
-            <w:tcW w:w="5756" w:type="dxa"/>
+            <w:tcW w:w="6097" w:type="dxa"/>
           </w:tcPr>
           <w:p>
             <w:pPr>
@@ -1302,7 +1302,7 @@
         </w:tc>
         <w:tc>
           <w:tcPr>
-            <w:tcW w:w="5757" w:type="dxa"/>
+            <w:tcW w:w="5582" w:type="dxa"/>
           </w:tcPr>
           <w:p>
             <w:pPr>
@@ -1324,7 +1324,7 @@
         </w:tc>
         <w:tc>
           <w:tcPr>
-            <w:tcW w:w="5757" w:type="dxa"/>
+            <w:tcW w:w="5591" w:type="dxa"/>
           </w:tcPr>
           <w:p>
             <w:pPr>
@@ -1349,7 +1349,7 @@
       <w:tr>
         <w:tc>
           <w:tcPr>
-            <w:tcW w:w="5756" w:type="dxa"/>
+            <w:tcW w:w="6097" w:type="dxa"/>
           </w:tcPr>
           <w:p>
             <w:pPr>
@@ -1372,21 +1372,21 @@
         </w:tc>
         <w:tc>
           <w:tcPr>
-            <w:tcW w:w="5757" w:type="dxa"/>
-          </w:tcPr>
-          <w:p>
-            <w:pPr>
-              <w:rPr>
-                <w:noProof/>
-                <w:sz w:val="22"/>
-                <w:szCs w:val="22"/>
-              </w:rPr>
-            </w:pPr>
-          </w:p>
-        </w:tc>
-        <w:tc>
-          <w:tcPr>
-            <w:tcW w:w="5757" w:type="dxa"/>
+            <w:tcW w:w="5582" w:type="dxa"/>
+          </w:tcPr>
+          <w:p>
+            <w:pPr>
+              <w:rPr>
+                <w:noProof/>
+                <w:sz w:val="22"/>
+                <w:szCs w:val="22"/>
+              </w:rPr>
+            </w:pPr>
+          </w:p>
+        </w:tc>
+        <w:tc>
+          <w:tcPr>
+            <w:tcW w:w="5591" w:type="dxa"/>
           </w:tcPr>
           <w:p>
             <w:pPr>
@@ -1411,7 +1411,7 @@
       <w:tr>
         <w:tc>
           <w:tcPr>
-            <w:tcW w:w="5756" w:type="dxa"/>
+            <w:tcW w:w="6097" w:type="dxa"/>
           </w:tcPr>
           <w:p>
             <w:pPr>
@@ -1434,21 +1434,21 @@
         </w:tc>
         <w:tc>
           <w:tcPr>
-            <w:tcW w:w="5757" w:type="dxa"/>
-          </w:tcPr>
-          <w:p>
-            <w:pPr>
-              <w:rPr>
-                <w:noProof/>
-                <w:sz w:val="22"/>
-                <w:szCs w:val="22"/>
-              </w:rPr>
-            </w:pPr>
-          </w:p>
-        </w:tc>
-        <w:tc>
-          <w:tcPr>
-            <w:tcW w:w="5757" w:type="dxa"/>
+            <w:tcW w:w="5582" w:type="dxa"/>
+          </w:tcPr>
+          <w:p>
+            <w:pPr>
+              <w:rPr>
+                <w:noProof/>
+                <w:sz w:val="22"/>
+                <w:szCs w:val="22"/>
+              </w:rPr>
+            </w:pPr>
+          </w:p>
+        </w:tc>
+        <w:tc>
+          <w:tcPr>
+            <w:tcW w:w="5591" w:type="dxa"/>
           </w:tcPr>
           <w:p>
             <w:pPr>
@@ -1473,7 +1473,7 @@
       <w:tr>
         <w:tc>
           <w:tcPr>
-            <w:tcW w:w="5756" w:type="dxa"/>
+            <w:tcW w:w="6097" w:type="dxa"/>
           </w:tcPr>
           <w:p>
             <w:pPr>
@@ -1516,7 +1516,7 @@
         </w:tc>
         <w:tc>
           <w:tcPr>
-            <w:tcW w:w="5757" w:type="dxa"/>
+            <w:tcW w:w="5582" w:type="dxa"/>
           </w:tcPr>
           <w:p>
             <w:pPr>
@@ -1538,7 +1538,7 @@
         </w:tc>
         <w:tc>
           <w:tcPr>
-            <w:tcW w:w="5757" w:type="dxa"/>
+            <w:tcW w:w="5591" w:type="dxa"/>
           </w:tcPr>
           <w:p>
             <w:pPr>
@@ -1563,7 +1563,7 @@
       <w:tr>
         <w:tc>
           <w:tcPr>
-            <w:tcW w:w="5756" w:type="dxa"/>
+            <w:tcW w:w="6097" w:type="dxa"/>
           </w:tcPr>
           <w:p>
             <w:pPr>
@@ -1606,7 +1606,7 @@
         </w:tc>
         <w:tc>
           <w:tcPr>
-            <w:tcW w:w="5757" w:type="dxa"/>
+            <w:tcW w:w="5582" w:type="dxa"/>
           </w:tcPr>
           <w:p>
             <w:pPr>
@@ -1628,7 +1628,7 @@
         </w:tc>
         <w:tc>
           <w:tcPr>
-            <w:tcW w:w="5757" w:type="dxa"/>
+            <w:tcW w:w="5591" w:type="dxa"/>
           </w:tcPr>
           <w:p>
             <w:pPr>
@@ -1653,69 +1653,174 @@
       <w:tr>
         <w:tc>
           <w:tcPr>
-            <w:tcW w:w="5756" w:type="dxa"/>
-          </w:tcPr>
-          <w:p>
-            <w:pPr>
-              <w:rPr>
-                <w:noProof/>
-                <w:sz w:val="22"/>
-                <w:szCs w:val="22"/>
-              </w:rPr>
-            </w:pPr>
-            <w:r>
-              <w:rPr>
-                <w:noProof/>
-                <w:color w:val="000000" w:themeColor="text1"/>
-                <w:sz w:val="22"/>
-                <w:szCs w:val="22"/>
-              </w:rPr>
-              <w:t>&lt;clinicalDocument&gt;&lt;effectiveTime&gt;</w:t>
-            </w:r>
-          </w:p>
-        </w:tc>
-        <w:tc>
-          <w:tcPr>
-            <w:tcW w:w="5757" w:type="dxa"/>
-          </w:tcPr>
-          <w:p>
-            <w:pPr>
-              <w:rPr>
-                <w:noProof/>
-                <w:sz w:val="22"/>
-                <w:szCs w:val="22"/>
-              </w:rPr>
-            </w:pPr>
-          </w:p>
-        </w:tc>
-        <w:tc>
-          <w:tcPr>
-            <w:tcW w:w="5757" w:type="dxa"/>
-          </w:tcPr>
-          <w:p>
-            <w:pPr>
-              <w:rPr>
-                <w:noProof/>
-                <w:sz w:val="22"/>
-                <w:szCs w:val="22"/>
-              </w:rPr>
-            </w:pPr>
-            <w:r>
-              <w:rPr>
-                <w:noProof/>
-                <w:color w:val="000000" w:themeColor="text1"/>
-                <w:sz w:val="22"/>
-                <w:szCs w:val="22"/>
-              </w:rPr>
-              <w:t xml:space="preserve">Period </w:t>
-            </w:r>
-          </w:p>
-        </w:tc>
-      </w:tr>
-      <w:tr>
-        <w:tc>
-          <w:tcPr>
-            <w:tcW w:w="5756" w:type="dxa"/>
+            <w:tcW w:w="6097" w:type="dxa"/>
+          </w:tcPr>
+          <w:p>
+            <w:pPr>
+              <w:rPr>
+                <w:noProof/>
+                <w:sz w:val="22"/>
+                <w:szCs w:val="22"/>
+              </w:rPr>
+            </w:pPr>
+            <w:r>
+              <w:rPr>
+                <w:noProof/>
+                <w:color w:val="000000" w:themeColor="text1"/>
+                <w:sz w:val="22"/>
+                <w:szCs w:val="22"/>
+              </w:rPr>
+              <w:t>encompassingEncounter/effectiveTime/low</w:t>
+            </w:r>
+          </w:p>
+        </w:tc>
+        <w:tc>
+          <w:tcPr>
+            <w:tcW w:w="5582" w:type="dxa"/>
+          </w:tcPr>
+          <w:p>
+            <w:pPr>
+              <w:rPr>
+                <w:noProof/>
+                <w:sz w:val="22"/>
+                <w:szCs w:val="22"/>
+              </w:rPr>
+            </w:pPr>
+          </w:p>
+        </w:tc>
+        <w:tc>
+          <w:tcPr>
+            <w:tcW w:w="5591" w:type="dxa"/>
+          </w:tcPr>
+          <w:p>
+            <w:pPr>
+              <w:rPr>
+                <w:noProof/>
+                <w:sz w:val="22"/>
+                <w:szCs w:val="22"/>
+              </w:rPr>
+            </w:pPr>
+            <w:r>
+              <w:rPr>
+                <w:noProof/>
+                <w:color w:val="000000" w:themeColor="text1"/>
+                <w:sz w:val="22"/>
+                <w:szCs w:val="22"/>
+              </w:rPr>
+              <w:t>Period</w:t>
+            </w:r>
+            <w:r>
+              <w:rPr>
+                <w:noProof/>
+                <w:color w:val="000000" w:themeColor="text1"/>
+                <w:sz w:val="22"/>
+                <w:szCs w:val="22"/>
+              </w:rPr>
+              <w:t>.</w:t>
+            </w:r>
+            <w:r>
+              <w:rPr>
+                <w:noProof/>
+                <w:color w:val="000000" w:themeColor="text1"/>
+                <w:sz w:val="22"/>
+                <w:szCs w:val="22"/>
+                <w:lang w:val="pl-PL"/>
+              </w:rPr>
+              <w:t>start</w:t>
+            </w:r>
+            <w:r>
+              <w:rPr>
+                <w:noProof/>
+                <w:color w:val="000000" w:themeColor="text1"/>
+                <w:sz w:val="22"/>
+                <w:szCs w:val="22"/>
+              </w:rPr>
+              <w:t xml:space="preserve"> </w:t>
+            </w:r>
+          </w:p>
+        </w:tc>
+      </w:tr>
+      <w:tr>
+        <w:tc>
+          <w:tcPr>
+            <w:tcW w:w="6097" w:type="dxa"/>
+          </w:tcPr>
+          <w:p>
+            <w:pPr>
+              <w:rPr>
+                <w:noProof/>
+                <w:color w:val="000000" w:themeColor="text1"/>
+                <w:sz w:val="22"/>
+                <w:szCs w:val="22"/>
+                <w:lang w:val="pl-PL"/>
+              </w:rPr>
+            </w:pPr>
+            <w:r>
+              <w:rPr>
+                <w:noProof/>
+                <w:color w:val="000000" w:themeColor="text1"/>
+                <w:sz w:val="22"/>
+                <w:szCs w:val="22"/>
+              </w:rPr>
+              <w:t>encompassingEncounter/effectiveTime/</w:t>
+            </w:r>
+            <w:r>
+              <w:rPr>
+                <w:noProof/>
+                <w:color w:val="000000" w:themeColor="text1"/>
+                <w:sz w:val="22"/>
+                <w:szCs w:val="22"/>
+                <w:lang w:val="pl-PL"/>
+              </w:rPr>
+              <w:t>high</w:t>
+            </w:r>
+          </w:p>
+        </w:tc>
+        <w:tc>
+          <w:tcPr>
+            <w:tcW w:w="5582" w:type="dxa"/>
+          </w:tcPr>
+          <w:p>
+            <w:pPr>
+              <w:rPr>
+                <w:noProof/>
+                <w:sz w:val="22"/>
+                <w:szCs w:val="22"/>
+              </w:rPr>
+            </w:pPr>
+          </w:p>
+        </w:tc>
+        <w:tc>
+          <w:tcPr>
+            <w:tcW w:w="5591" w:type="dxa"/>
+          </w:tcPr>
+          <w:p>
+            <w:pPr>
+              <w:rPr>
+                <w:noProof/>
+                <w:color w:val="000000" w:themeColor="text1"/>
+                <w:sz w:val="22"/>
+                <w:szCs w:val="22"/>
+                <w:lang w:val="pl-PL"/>
+              </w:rPr>
+            </w:pPr>
+            <w:r>
+              <w:rPr>
+                <w:noProof/>
+                <w:color w:val="000000" w:themeColor="text1"/>
+                <w:sz w:val="22"/>
+                <w:szCs w:val="22"/>
+                <w:lang w:val="pl-PL"/>
+              </w:rPr>
+              <w:t>Period.end</w:t>
+            </w:r>
+          </w:p>
+        </w:tc>
+      </w:tr>
+      <w:tr>
+        <w:tc>
+          <w:tcPr>
+            <w:tcW w:w="6097" w:type="dxa"/>
           </w:tcPr>
           <w:p>
             <w:pPr>
@@ -1738,21 +1843,21 @@
         </w:tc>
         <w:tc>
           <w:tcPr>
-            <w:tcW w:w="5757" w:type="dxa"/>
-          </w:tcPr>
-          <w:p>
-            <w:pPr>
-              <w:rPr>
-                <w:noProof/>
-                <w:sz w:val="22"/>
-                <w:szCs w:val="22"/>
-              </w:rPr>
-            </w:pPr>
-          </w:p>
-        </w:tc>
-        <w:tc>
-          <w:tcPr>
-            <w:tcW w:w="5757" w:type="dxa"/>
+            <w:tcW w:w="5582" w:type="dxa"/>
+          </w:tcPr>
+          <w:p>
+            <w:pPr>
+              <w:rPr>
+                <w:noProof/>
+                <w:sz w:val="22"/>
+                <w:szCs w:val="22"/>
+              </w:rPr>
+            </w:pPr>
+          </w:p>
+        </w:tc>
+        <w:tc>
+          <w:tcPr>
+            <w:tcW w:w="5591" w:type="dxa"/>
           </w:tcPr>
           <w:p>
             <w:pPr>
@@ -1777,7 +1882,7 @@
       <w:tr>
         <w:tc>
           <w:tcPr>
-            <w:tcW w:w="5756" w:type="dxa"/>
+            <w:tcW w:w="6097" w:type="dxa"/>
           </w:tcPr>
           <w:p>
             <w:pPr>
@@ -1800,21 +1905,21 @@
         </w:tc>
         <w:tc>
           <w:tcPr>
-            <w:tcW w:w="5757" w:type="dxa"/>
-          </w:tcPr>
-          <w:p>
-            <w:pPr>
-              <w:rPr>
-                <w:noProof/>
-                <w:sz w:val="22"/>
-                <w:szCs w:val="22"/>
-              </w:rPr>
-            </w:pPr>
-          </w:p>
-        </w:tc>
-        <w:tc>
-          <w:tcPr>
-            <w:tcW w:w="5757" w:type="dxa"/>
+            <w:tcW w:w="5582" w:type="dxa"/>
+          </w:tcPr>
+          <w:p>
+            <w:pPr>
+              <w:rPr>
+                <w:noProof/>
+                <w:sz w:val="22"/>
+                <w:szCs w:val="22"/>
+              </w:rPr>
+            </w:pPr>
+          </w:p>
+        </w:tc>
+        <w:tc>
+          <w:tcPr>
+            <w:tcW w:w="5591" w:type="dxa"/>
           </w:tcPr>
           <w:p>
             <w:pPr>
@@ -1839,7 +1944,7 @@
       <w:tr>
         <w:tc>
           <w:tcPr>
-            <w:tcW w:w="5756" w:type="dxa"/>
+            <w:tcW w:w="6097" w:type="dxa"/>
           </w:tcPr>
           <w:p>
             <w:pPr>
@@ -1865,21 +1970,21 @@
         </w:tc>
         <w:tc>
           <w:tcPr>
-            <w:tcW w:w="5757" w:type="dxa"/>
-          </w:tcPr>
-          <w:p>
-            <w:pPr>
-              <w:rPr>
-                <w:noProof/>
-                <w:sz w:val="22"/>
-                <w:szCs w:val="22"/>
-              </w:rPr>
-            </w:pPr>
-          </w:p>
-        </w:tc>
-        <w:tc>
-          <w:tcPr>
-            <w:tcW w:w="5757" w:type="dxa"/>
+            <w:tcW w:w="5582" w:type="dxa"/>
+          </w:tcPr>
+          <w:p>
+            <w:pPr>
+              <w:rPr>
+                <w:noProof/>
+                <w:sz w:val="22"/>
+                <w:szCs w:val="22"/>
+              </w:rPr>
+            </w:pPr>
+          </w:p>
+        </w:tc>
+        <w:tc>
+          <w:tcPr>
+            <w:tcW w:w="5591" w:type="dxa"/>
           </w:tcPr>
           <w:p>
             <w:pPr>
@@ -1904,7 +2009,7 @@
       <w:tr>
         <w:tc>
           <w:tcPr>
-            <w:tcW w:w="5756" w:type="dxa"/>
+            <w:tcW w:w="6097" w:type="dxa"/>
           </w:tcPr>
           <w:p>
             <w:pPr>
@@ -1927,21 +2032,21 @@
         </w:tc>
         <w:tc>
           <w:tcPr>
-            <w:tcW w:w="5757" w:type="dxa"/>
-          </w:tcPr>
-          <w:p>
-            <w:pPr>
-              <w:rPr>
-                <w:noProof/>
-                <w:sz w:val="22"/>
-                <w:szCs w:val="22"/>
-              </w:rPr>
-            </w:pPr>
-          </w:p>
-        </w:tc>
-        <w:tc>
-          <w:tcPr>
-            <w:tcW w:w="5757" w:type="dxa"/>
+            <w:tcW w:w="5582" w:type="dxa"/>
+          </w:tcPr>
+          <w:p>
+            <w:pPr>
+              <w:rPr>
+                <w:noProof/>
+                <w:sz w:val="22"/>
+                <w:szCs w:val="22"/>
+              </w:rPr>
+            </w:pPr>
+          </w:p>
+        </w:tc>
+        <w:tc>
+          <w:tcPr>
+            <w:tcW w:w="5591" w:type="dxa"/>
           </w:tcPr>
           <w:p>
             <w:pPr>
@@ -1966,7 +2071,7 @@
       <w:tr>
         <w:tc>
           <w:tcPr>
-            <w:tcW w:w="5756" w:type="dxa"/>
+            <w:tcW w:w="6097" w:type="dxa"/>
           </w:tcPr>
           <w:p>
             <w:pPr>
@@ -1989,21 +2094,21 @@
         </w:tc>
         <w:tc>
           <w:tcPr>
-            <w:tcW w:w="5757" w:type="dxa"/>
-          </w:tcPr>
-          <w:p>
-            <w:pPr>
-              <w:rPr>
-                <w:noProof/>
-                <w:sz w:val="22"/>
-                <w:szCs w:val="22"/>
-              </w:rPr>
-            </w:pPr>
-          </w:p>
-        </w:tc>
-        <w:tc>
-          <w:tcPr>
-            <w:tcW w:w="5757" w:type="dxa"/>
+            <w:tcW w:w="5582" w:type="dxa"/>
+          </w:tcPr>
+          <w:p>
+            <w:pPr>
+              <w:rPr>
+                <w:noProof/>
+                <w:sz w:val="22"/>
+                <w:szCs w:val="22"/>
+              </w:rPr>
+            </w:pPr>
+          </w:p>
+        </w:tc>
+        <w:tc>
+          <w:tcPr>
+            <w:tcW w:w="5591" w:type="dxa"/>
           </w:tcPr>
           <w:p>
             <w:pPr>
@@ -2028,7 +2133,7 @@
       <w:tr>
         <w:tc>
           <w:tcPr>
-            <w:tcW w:w="5756" w:type="dxa"/>
+            <w:tcW w:w="6097" w:type="dxa"/>
           </w:tcPr>
           <w:p>
             <w:pPr>
@@ -2071,7 +2176,7 @@
         </w:tc>
         <w:tc>
           <w:tcPr>
-            <w:tcW w:w="5757" w:type="dxa"/>
+            <w:tcW w:w="5582" w:type="dxa"/>
           </w:tcPr>
           <w:p>
             <w:pPr>
@@ -2134,7 +2239,7 @@
         </w:tc>
         <w:tc>
           <w:tcPr>
-            <w:tcW w:w="5757" w:type="dxa"/>
+            <w:tcW w:w="5591" w:type="dxa"/>
           </w:tcPr>
           <w:p>
             <w:pPr>
@@ -2159,24 +2264,25 @@
       <w:tr>
         <w:tc>
           <w:tcPr>
-            <w:tcW w:w="5756" w:type="dxa"/>
-          </w:tcPr>
-          <w:p>
-            <w:pPr>
-              <w:rPr>
-                <w:noProof/>
-                <w:color w:val="000000" w:themeColor="text1"/>
-                <w:sz w:val="22"/>
-                <w:szCs w:val="22"/>
-              </w:rPr>
-            </w:pPr>
-            <w:r>
-              <w:rPr>
-                <w:rFonts w:cstheme="minorHAnsi"/>
-                <w:color w:val="000000" w:themeColor="text1"/>
-                <w:sz w:val="22"/>
-                <w:szCs w:val="22"/>
-              </w:rPr>
+            <w:tcW w:w="6097" w:type="dxa"/>
+          </w:tcPr>
+          <w:p>
+            <w:pPr>
+              <w:rPr>
+                <w:noProof/>
+                <w:color w:val="000000" w:themeColor="text1"/>
+                <w:sz w:val="22"/>
+                <w:szCs w:val="22"/>
+              </w:rPr>
+            </w:pPr>
+            <w:r>
+              <w:rPr>
+                <w:rFonts w:cstheme="minorHAnsi"/>
+                <w:color w:val="000000" w:themeColor="text1"/>
+                <w:sz w:val="22"/>
+                <w:szCs w:val="22"/>
+              </w:rPr>
+              <w:lastRenderedPageBreak/>
               <w:t>See ITK column of</w:t>
             </w:r>
             <w:r>
@@ -2214,7 +2320,7 @@
         </w:tc>
         <w:tc>
           <w:tcPr>
-            <w:tcW w:w="5757" w:type="dxa"/>
+            <w:tcW w:w="5582" w:type="dxa"/>
           </w:tcPr>
           <w:p>
             <w:pPr>
@@ -2237,7 +2343,7 @@
         </w:tc>
         <w:tc>
           <w:tcPr>
-            <w:tcW w:w="5757" w:type="dxa"/>
+            <w:tcW w:w="5591" w:type="dxa"/>
           </w:tcPr>
           <w:p>
             <w:pPr>
@@ -2262,7 +2368,7 @@
       <w:tr>
         <w:tc>
           <w:tcPr>
-            <w:tcW w:w="5756" w:type="dxa"/>
+            <w:tcW w:w="6097" w:type="dxa"/>
           </w:tcPr>
           <w:p>
             <w:pPr>
@@ -2280,28 +2386,27 @@
                 <w:sz w:val="22"/>
                 <w:szCs w:val="22"/>
               </w:rPr>
-              <w:lastRenderedPageBreak/>
               <w:t>Not populated</w:t>
             </w:r>
           </w:p>
         </w:tc>
         <w:tc>
           <w:tcPr>
-            <w:tcW w:w="5757" w:type="dxa"/>
-          </w:tcPr>
-          <w:p>
-            <w:pPr>
-              <w:rPr>
-                <w:noProof/>
-                <w:sz w:val="22"/>
-                <w:szCs w:val="22"/>
-              </w:rPr>
-            </w:pPr>
-          </w:p>
-        </w:tc>
-        <w:tc>
-          <w:tcPr>
-            <w:tcW w:w="5757" w:type="dxa"/>
+            <w:tcW w:w="5582" w:type="dxa"/>
+          </w:tcPr>
+          <w:p>
+            <w:pPr>
+              <w:rPr>
+                <w:noProof/>
+                <w:sz w:val="22"/>
+                <w:szCs w:val="22"/>
+              </w:rPr>
+            </w:pPr>
+          </w:p>
+        </w:tc>
+        <w:tc>
+          <w:tcPr>
+            <w:tcW w:w="5591" w:type="dxa"/>
           </w:tcPr>
           <w:p>
             <w:pPr>
@@ -2326,7 +2431,7 @@
       <w:tr>
         <w:tc>
           <w:tcPr>
-            <w:tcW w:w="5756" w:type="dxa"/>
+            <w:tcW w:w="6097" w:type="dxa"/>
           </w:tcPr>
           <w:p>
             <w:pPr>
@@ -2354,21 +2459,21 @@
         </w:tc>
         <w:tc>
           <w:tcPr>
-            <w:tcW w:w="5757" w:type="dxa"/>
-          </w:tcPr>
-          <w:p>
-            <w:pPr>
-              <w:rPr>
-                <w:noProof/>
-                <w:sz w:val="22"/>
-                <w:szCs w:val="22"/>
-              </w:rPr>
-            </w:pPr>
-          </w:p>
-        </w:tc>
-        <w:tc>
-          <w:tcPr>
-            <w:tcW w:w="5757" w:type="dxa"/>
+            <w:tcW w:w="5582" w:type="dxa"/>
+          </w:tcPr>
+          <w:p>
+            <w:pPr>
+              <w:rPr>
+                <w:noProof/>
+                <w:sz w:val="22"/>
+                <w:szCs w:val="22"/>
+              </w:rPr>
+            </w:pPr>
+          </w:p>
+        </w:tc>
+        <w:tc>
+          <w:tcPr>
+            <w:tcW w:w="5591" w:type="dxa"/>
           </w:tcPr>
           <w:p>
             <w:pPr>
@@ -4152,6 +4257,7 @@
                 <w:sz w:val="22"/>
                 <w:szCs w:val="22"/>
               </w:rPr>
+              <w:lastRenderedPageBreak/>
               <w:t>&lt;section&gt;&lt;languageCode&gt;</w:t>
             </w:r>
           </w:p>
@@ -4215,7 +4321,6 @@
                 <w:sz w:val="22"/>
                 <w:szCs w:val="22"/>
               </w:rPr>
-              <w:lastRenderedPageBreak/>
               <w:t>Not populated</w:t>
             </w:r>
           </w:p>
@@ -6126,6 +6231,7 @@
                 <w:sz w:val="22"/>
                 <w:szCs w:val="22"/>
               </w:rPr>
+              <w:lastRenderedPageBreak/>
               <w:t>Not populated</w:t>
             </w:r>
           </w:p>
@@ -6188,7 +6294,6 @@
                 <w:sz w:val="22"/>
                 <w:szCs w:val="22"/>
               </w:rPr>
-              <w:lastRenderedPageBreak/>
               <w:t>Not populated</w:t>
             </w:r>
           </w:p>
@@ -8335,6 +8440,7 @@
                 <w:sz w:val="22"/>
                 <w:szCs w:val="22"/>
               </w:rPr>
+              <w:lastRenderedPageBreak/>
               <w:t xml:space="preserve">See ITK column of </w:t>
             </w:r>
             <w:r>
@@ -8424,7 +8530,6 @@
                 <w:color w:val="000000"/>
                 <w:shd w:val="clear" w:color="auto" w:fill="EFEFEF"/>
               </w:rPr>
-              <w:lastRenderedPageBreak/>
               <w:t>For sections with the following code</w:t>
             </w:r>
           </w:p>
@@ -13302,28 +13407,42 @@
                 <w:szCs w:val="22"/>
               </w:rPr>
             </w:pPr>
-          </w:p>
-        </w:tc>
-        <w:tc>
-          <w:tcPr>
-            <w:tcW w:w="5757" w:type="dxa"/>
-          </w:tcPr>
-          <w:p>
-            <w:pPr>
-              <w:rPr>
-                <w:noProof/>
-                <w:sz w:val="22"/>
-                <w:szCs w:val="22"/>
-              </w:rPr>
-            </w:pPr>
-            <w:r>
-              <w:rPr>
-                <w:noProof/>
-                <w:sz w:val="22"/>
-                <w:szCs w:val="22"/>
-              </w:rPr>
-              <w:t>Date and time now</w:t>
-            </w:r>
+            <w:r>
+              <w:rPr>
+                <w:sz w:val="20"/>
+                <w:szCs w:val="20"/>
+              </w:rPr>
+              <w:t>&lt;ClinicalDocument&gt;&lt;effective</w:t>
+            </w:r>
+            <w:r>
+              <w:rPr>
+                <w:sz w:val="20"/>
+                <w:szCs w:val="20"/>
+                <w:lang w:val="pl-PL"/>
+              </w:rPr>
+              <w:t>Time</w:t>
+            </w:r>
+            <w:r>
+              <w:rPr>
+                <w:sz w:val="20"/>
+                <w:szCs w:val="20"/>
+              </w:rPr>
+              <w:t>&gt;</w:t>
+            </w:r>
+          </w:p>
+        </w:tc>
+        <w:tc>
+          <w:tcPr>
+            <w:tcW w:w="5757" w:type="dxa"/>
+          </w:tcPr>
+          <w:p>
+            <w:pPr>
+              <w:rPr>
+                <w:noProof/>
+                <w:sz w:val="22"/>
+                <w:szCs w:val="22"/>
+              </w:rPr>
+            </w:pPr>
           </w:p>
         </w:tc>
         <w:tc>
@@ -15310,22 +15429,31 @@
           <w:p>
             <w:pPr>
               <w:rPr>
-                <w:rFonts w:cstheme="minorHAnsi"/>
-                <w:b/>
-                <w:bCs/>
-                <w:color w:val="000000" w:themeColor="text1"/>
-                <w:sz w:val="22"/>
-                <w:szCs w:val="22"/>
-              </w:rPr>
-            </w:pPr>
-            <w:r>
-              <w:rPr>
-                <w:rFonts w:cstheme="minorHAnsi"/>
-                <w:color w:val="FF0000"/>
-                <w:sz w:val="22"/>
-                <w:szCs w:val="22"/>
-              </w:rPr>
-              <w:t>Not populated</w:t>
+                <w:sz w:val="20"/>
+                <w:szCs w:val="20"/>
+              </w:rPr>
+            </w:pPr>
+            <w:r>
+              <w:rPr>
+                <w:sz w:val="20"/>
+                <w:szCs w:val="20"/>
+              </w:rPr>
+              <w:t>&lt;ClinicalDocument&gt;&lt;effective</w:t>
+            </w:r>
+            <w:r>
+              <w:rPr>
+                <w:sz w:val="20"/>
+                <w:szCs w:val="20"/>
+                <w:lang w:val="pl-PL"/>
+              </w:rPr>
+              <w:t>Time</w:t>
+            </w:r>
+            <w:r>
+              <w:rPr>
+                <w:sz w:val="20"/>
+                <w:szCs w:val="20"/>
+              </w:rPr>
+              <w:t>&gt;</w:t>
             </w:r>
           </w:p>
         </w:tc>
@@ -17200,43 +17328,71 @@
                 <w:color w:val="000000" w:themeColor="text1"/>
                 <w:sz w:val="22"/>
                 <w:szCs w:val="22"/>
-              </w:rPr>
-            </w:pPr>
-          </w:p>
-        </w:tc>
-        <w:tc>
-          <w:tcPr>
-            <w:tcW w:w="5757" w:type="dxa"/>
-          </w:tcPr>
-          <w:p>
-            <w:pPr>
-              <w:rPr>
-                <w:noProof/>
-                <w:sz w:val="22"/>
-                <w:szCs w:val="22"/>
-              </w:rPr>
-            </w:pPr>
-            <w:r>
-              <w:rPr>
-                <w:noProof/>
-                <w:sz w:val="22"/>
-                <w:szCs w:val="22"/>
-              </w:rPr>
-              <w:t xml:space="preserve">Date now </w:t>
-            </w:r>
-          </w:p>
-        </w:tc>
-        <w:tc>
-          <w:tcPr>
-            <w:tcW w:w="5757" w:type="dxa"/>
-          </w:tcPr>
-          <w:p>
-            <w:pPr>
-              <w:rPr>
-                <w:noProof/>
-                <w:color w:val="000000" w:themeColor="text1"/>
-                <w:sz w:val="22"/>
-                <w:szCs w:val="22"/>
+                <w:lang w:val="pl-PL"/>
+              </w:rPr>
+            </w:pPr>
+            <w:proofErr w:type="spellStart"/>
+            <w:r>
+              <w:rPr>
+                <w:rFonts w:cstheme="minorHAnsi"/>
+                <w:color w:val="000000" w:themeColor="text1"/>
+                <w:sz w:val="22"/>
+                <w:szCs w:val="22"/>
+                <w:lang w:val="pl-PL"/>
+              </w:rPr>
+              <w:t>ClinicalDocument</w:t>
+            </w:r>
+            <w:proofErr w:type="spellEnd"/>
+            <w:r>
+              <w:rPr>
+                <w:rFonts w:cstheme="minorHAnsi"/>
+                <w:color w:val="000000" w:themeColor="text1"/>
+                <w:sz w:val="22"/>
+                <w:szCs w:val="22"/>
+                <w:lang w:val="pl-PL"/>
+              </w:rPr>
+              <w:t>/</w:t>
+            </w:r>
+            <w:proofErr w:type="spellStart"/>
+            <w:r>
+              <w:rPr>
+                <w:rFonts w:cstheme="minorHAnsi"/>
+                <w:color w:val="000000" w:themeColor="text1"/>
+                <w:sz w:val="22"/>
+                <w:szCs w:val="22"/>
+                <w:lang w:val="pl-PL"/>
+              </w:rPr>
+              <w:t>effectiveTime</w:t>
+            </w:r>
+            <w:proofErr w:type="spellEnd"/>
+          </w:p>
+        </w:tc>
+        <w:tc>
+          <w:tcPr>
+            <w:tcW w:w="5757" w:type="dxa"/>
+          </w:tcPr>
+          <w:p>
+            <w:pPr>
+              <w:rPr>
+                <w:noProof/>
+                <w:sz w:val="22"/>
+                <w:szCs w:val="22"/>
+              </w:rPr>
+            </w:pPr>
+          </w:p>
+        </w:tc>
+        <w:tc>
+          <w:tcPr>
+            <w:tcW w:w="5757" w:type="dxa"/>
+          </w:tcPr>
+          <w:p>
+            <w:pPr>
+              <w:rPr>
+                <w:noProof/>
+                <w:color w:val="000000" w:themeColor="text1"/>
+                <w:sz w:val="22"/>
+                <w:szCs w:val="22"/>
+                <w:lang w:val="pl-PL"/>
               </w:rPr>
             </w:pPr>
             <w:r>
@@ -17247,6 +17403,16 @@
                 <w:szCs w:val="20"/>
               </w:rPr>
               <w:t>Occurrence</w:t>
+            </w:r>
+            <w:r>
+              <w:rPr>
+                <w:noProof/>
+                <w:color w:val="000000" w:themeColor="text1"/>
+                <w:sz w:val="20"/>
+                <w:szCs w:val="20"/>
+                <w:lang w:val="pl-PL"/>
+              </w:rPr>
+              <w:t>.start</w:t>
             </w:r>
           </w:p>
         </w:tc>
@@ -26492,37 +26658,43 @@
                 <w:color w:val="000000" w:themeColor="text1"/>
                 <w:sz w:val="22"/>
                 <w:szCs w:val="22"/>
-              </w:rPr>
-            </w:pPr>
-            <w:r>
-              <w:rPr>
-                <w:rFonts w:cstheme="minorHAnsi"/>
-                <w:color w:val="000000" w:themeColor="text1"/>
-                <w:sz w:val="22"/>
-                <w:szCs w:val="22"/>
-              </w:rPr>
-              <w:t xml:space="preserve">See ITK column of </w:t>
-            </w:r>
-            <w:r>
-              <w:rPr>
-                <w:b/>
-                <w:bCs/>
-                <w:color w:val="000000" w:themeColor="text1"/>
-                <w:sz w:val="22"/>
-                <w:szCs w:val="22"/>
-              </w:rPr>
-              <w:t>referral request</w:t>
-            </w:r>
-            <w:r>
-              <w:rPr>
-                <w:b/>
-                <w:bCs/>
-                <w:noProof/>
-                <w:sz w:val="20"/>
-                <w:szCs w:val="20"/>
-              </w:rPr>
-              <w:t xml:space="preserve"> mapping</w:t>
-            </w:r>
+                <w:lang w:val="pl-PL"/>
+              </w:rPr>
+            </w:pPr>
+            <w:proofErr w:type="spellStart"/>
+            <w:r>
+              <w:rPr>
+                <w:rFonts w:cstheme="minorHAnsi"/>
+                <w:color w:val="000000" w:themeColor="text1"/>
+                <w:sz w:val="22"/>
+                <w:szCs w:val="22"/>
+                <w:lang w:val="pl-PL"/>
+              </w:rPr>
+              <w:t>ClinicalDocument</w:t>
+            </w:r>
+            <w:proofErr w:type="spellEnd"/>
+            <w:r>
+              <w:rPr>
+                <w:rFonts w:cstheme="minorHAnsi"/>
+                <w:color w:val="000000" w:themeColor="text1"/>
+                <w:sz w:val="22"/>
+                <w:szCs w:val="22"/>
+                <w:lang w:val="pl-PL"/>
+              </w:rPr>
+              <w:t>/</w:t>
+            </w:r>
+            <w:proofErr w:type="spellStart"/>
+            <w:r>
+              <w:rPr>
+                <w:rFonts w:cstheme="minorHAnsi"/>
+                <w:color w:val="000000" w:themeColor="text1"/>
+                <w:sz w:val="22"/>
+                <w:szCs w:val="22"/>
+                <w:lang w:val="pl-PL"/>
+              </w:rPr>
+              <w:t>effectiveTime</w:t>
+            </w:r>
+            <w:proofErr w:type="spellEnd"/>
           </w:p>
         </w:tc>
         <w:tc>
@@ -26538,15 +26710,6 @@
                 <w:szCs w:val="22"/>
               </w:rPr>
             </w:pPr>
-            <w:r>
-              <w:rPr>
-                <w:rFonts w:cstheme="minorHAnsi"/>
-                <w:color w:val="000000" w:themeColor="text1"/>
-                <w:sz w:val="22"/>
-                <w:szCs w:val="22"/>
-              </w:rPr>
-              <w:t>Referralrequest.occurence</w:t>
-            </w:r>
           </w:p>
         </w:tc>
         <w:tc>
@@ -26560,6 +26723,7 @@
                 <w:color w:val="000000" w:themeColor="text1"/>
                 <w:sz w:val="22"/>
                 <w:szCs w:val="22"/>
+                <w:lang w:val="pl-PL"/>
               </w:rPr>
             </w:pPr>
             <w:r>
@@ -26570,6 +26734,16 @@
                 <w:szCs w:val="22"/>
               </w:rPr>
               <w:t>Occurrence</w:t>
+            </w:r>
+            <w:r>
+              <w:rPr>
+                <w:rFonts w:cstheme="minorHAnsi"/>
+                <w:color w:val="000000" w:themeColor="text1"/>
+                <w:sz w:val="22"/>
+                <w:szCs w:val="22"/>
+                <w:lang w:val="pl-PL"/>
+              </w:rPr>
+              <w:t>.start</w:t>
             </w:r>
           </w:p>
         </w:tc>
@@ -27465,7 +27639,6 @@
           <w:b/>
           <w:bCs/>
         </w:rPr>
-        <w:lastRenderedPageBreak/>
         <w:t>Observation mapping</w:t>
       </w:r>
     </w:p>
@@ -29081,6 +29254,7 @@
     <w:p/>
     <w:p>
       <w:r>
+        <w:lastRenderedPageBreak/>
         <w:t>Location mapping (appointment)</w:t>
       </w:r>
     </w:p>
@@ -31119,71 +31293,71 @@
                 <w:sz w:val="22"/>
                 <w:szCs w:val="22"/>
               </w:rPr>
+              <w:t>Not populated</w:t>
+            </w:r>
+          </w:p>
+        </w:tc>
+        <w:tc>
+          <w:tcPr>
+            <w:tcW w:w="5757" w:type="dxa"/>
+          </w:tcPr>
+          <w:p>
+            <w:pPr>
+              <w:rPr>
+                <w:noProof/>
+                <w:sz w:val="22"/>
+                <w:szCs w:val="22"/>
+              </w:rPr>
+            </w:pPr>
+          </w:p>
+        </w:tc>
+        <w:tc>
+          <w:tcPr>
+            <w:tcW w:w="5757" w:type="dxa"/>
+          </w:tcPr>
+          <w:p>
+            <w:pPr>
+              <w:rPr>
+                <w:noProof/>
+                <w:color w:val="000000" w:themeColor="text1"/>
+                <w:sz w:val="22"/>
+                <w:szCs w:val="22"/>
+              </w:rPr>
+            </w:pPr>
+            <w:r>
+              <w:rPr>
+                <w:noProof/>
+                <w:color w:val="000000" w:themeColor="text1"/>
+                <w:sz w:val="22"/>
+                <w:szCs w:val="22"/>
+              </w:rPr>
+              <w:t>PhysicalType</w:t>
+            </w:r>
+          </w:p>
+        </w:tc>
+      </w:tr>
+      <w:tr>
+        <w:tc>
+          <w:tcPr>
+            <w:tcW w:w="5756" w:type="dxa"/>
+          </w:tcPr>
+          <w:p>
+            <w:pPr>
+              <w:rPr>
+                <w:rFonts w:cstheme="minorHAnsi"/>
+                <w:color w:val="000000" w:themeColor="text1"/>
+                <w:sz w:val="22"/>
+                <w:szCs w:val="22"/>
+              </w:rPr>
+            </w:pPr>
+            <w:r>
+              <w:rPr>
+                <w:rFonts w:cstheme="minorHAnsi"/>
+                <w:color w:val="FF0000"/>
+                <w:sz w:val="22"/>
+                <w:szCs w:val="22"/>
+              </w:rPr>
               <w:lastRenderedPageBreak/>
-              <w:t>Not populated</w:t>
-            </w:r>
-          </w:p>
-        </w:tc>
-        <w:tc>
-          <w:tcPr>
-            <w:tcW w:w="5757" w:type="dxa"/>
-          </w:tcPr>
-          <w:p>
-            <w:pPr>
-              <w:rPr>
-                <w:noProof/>
-                <w:sz w:val="22"/>
-                <w:szCs w:val="22"/>
-              </w:rPr>
-            </w:pPr>
-          </w:p>
-        </w:tc>
-        <w:tc>
-          <w:tcPr>
-            <w:tcW w:w="5757" w:type="dxa"/>
-          </w:tcPr>
-          <w:p>
-            <w:pPr>
-              <w:rPr>
-                <w:noProof/>
-                <w:color w:val="000000" w:themeColor="text1"/>
-                <w:sz w:val="22"/>
-                <w:szCs w:val="22"/>
-              </w:rPr>
-            </w:pPr>
-            <w:r>
-              <w:rPr>
-                <w:noProof/>
-                <w:color w:val="000000" w:themeColor="text1"/>
-                <w:sz w:val="22"/>
-                <w:szCs w:val="22"/>
-              </w:rPr>
-              <w:t>PhysicalType</w:t>
-            </w:r>
-          </w:p>
-        </w:tc>
-      </w:tr>
-      <w:tr>
-        <w:tc>
-          <w:tcPr>
-            <w:tcW w:w="5756" w:type="dxa"/>
-          </w:tcPr>
-          <w:p>
-            <w:pPr>
-              <w:rPr>
-                <w:rFonts w:cstheme="minorHAnsi"/>
-                <w:color w:val="000000" w:themeColor="text1"/>
-                <w:sz w:val="22"/>
-                <w:szCs w:val="22"/>
-              </w:rPr>
-            </w:pPr>
-            <w:r>
-              <w:rPr>
-                <w:rFonts w:cstheme="minorHAnsi"/>
-                <w:color w:val="FF0000"/>
-                <w:sz w:val="22"/>
-                <w:szCs w:val="22"/>
-              </w:rPr>
               <w:t>Not populated</w:t>
             </w:r>
           </w:p>
@@ -33212,70 +33386,70 @@
                 <w:sz w:val="22"/>
                 <w:szCs w:val="22"/>
               </w:rPr>
+              <w:t>Not populated</w:t>
+            </w:r>
+          </w:p>
+        </w:tc>
+        <w:tc>
+          <w:tcPr>
+            <w:tcW w:w="5757" w:type="dxa"/>
+          </w:tcPr>
+          <w:p>
+            <w:pPr>
+              <w:rPr>
+                <w:noProof/>
+                <w:sz w:val="22"/>
+                <w:szCs w:val="22"/>
+              </w:rPr>
+            </w:pPr>
+          </w:p>
+        </w:tc>
+        <w:tc>
+          <w:tcPr>
+            <w:tcW w:w="5757" w:type="dxa"/>
+          </w:tcPr>
+          <w:p>
+            <w:pPr>
+              <w:rPr>
+                <w:noProof/>
+                <w:color w:val="000000" w:themeColor="text1"/>
+                <w:sz w:val="22"/>
+                <w:szCs w:val="22"/>
+              </w:rPr>
+            </w:pPr>
+            <w:r>
+              <w:rPr>
+                <w:noProof/>
+                <w:color w:val="000000" w:themeColor="text1"/>
+                <w:sz w:val="22"/>
+                <w:szCs w:val="22"/>
+              </w:rPr>
+              <w:t>operationalStatus</w:t>
+            </w:r>
+          </w:p>
+        </w:tc>
+      </w:tr>
+      <w:tr>
+        <w:tc>
+          <w:tcPr>
+            <w:tcW w:w="5756" w:type="dxa"/>
+          </w:tcPr>
+          <w:p>
+            <w:pPr>
+              <w:rPr>
+                <w:noProof/>
+                <w:sz w:val="22"/>
+                <w:szCs w:val="22"/>
+              </w:rPr>
+            </w:pPr>
+            <w:r>
+              <w:rPr>
+                <w:rFonts w:cstheme="minorHAnsi"/>
+                <w:color w:val="FF0000"/>
+                <w:sz w:val="22"/>
+                <w:szCs w:val="22"/>
+              </w:rPr>
               <w:lastRenderedPageBreak/>
-              <w:t>Not populated</w:t>
-            </w:r>
-          </w:p>
-        </w:tc>
-        <w:tc>
-          <w:tcPr>
-            <w:tcW w:w="5757" w:type="dxa"/>
-          </w:tcPr>
-          <w:p>
-            <w:pPr>
-              <w:rPr>
-                <w:noProof/>
-                <w:sz w:val="22"/>
-                <w:szCs w:val="22"/>
-              </w:rPr>
-            </w:pPr>
-          </w:p>
-        </w:tc>
-        <w:tc>
-          <w:tcPr>
-            <w:tcW w:w="5757" w:type="dxa"/>
-          </w:tcPr>
-          <w:p>
-            <w:pPr>
-              <w:rPr>
-                <w:noProof/>
-                <w:color w:val="000000" w:themeColor="text1"/>
-                <w:sz w:val="22"/>
-                <w:szCs w:val="22"/>
-              </w:rPr>
-            </w:pPr>
-            <w:r>
-              <w:rPr>
-                <w:noProof/>
-                <w:color w:val="000000" w:themeColor="text1"/>
-                <w:sz w:val="22"/>
-                <w:szCs w:val="22"/>
-              </w:rPr>
-              <w:t>operationalStatus</w:t>
-            </w:r>
-          </w:p>
-        </w:tc>
-      </w:tr>
-      <w:tr>
-        <w:tc>
-          <w:tcPr>
-            <w:tcW w:w="5756" w:type="dxa"/>
-          </w:tcPr>
-          <w:p>
-            <w:pPr>
-              <w:rPr>
-                <w:noProof/>
-                <w:sz w:val="22"/>
-                <w:szCs w:val="22"/>
-              </w:rPr>
-            </w:pPr>
-            <w:r>
-              <w:rPr>
-                <w:rFonts w:cstheme="minorHAnsi"/>
-                <w:color w:val="FF0000"/>
-                <w:sz w:val="22"/>
-                <w:szCs w:val="22"/>
-              </w:rPr>
               <w:t>Not populated</w:t>
             </w:r>
           </w:p>
@@ -35400,7 +35574,6 @@
                 <w:sz w:val="22"/>
                 <w:szCs w:val="22"/>
               </w:rPr>
-              <w:lastRenderedPageBreak/>
               <w:t>Not populated</w:t>
             </w:r>
           </w:p>
@@ -35466,6 +35639,7 @@
                 <w:sz w:val="22"/>
                 <w:szCs w:val="22"/>
               </w:rPr>
+              <w:lastRenderedPageBreak/>
               <w:t xml:space="preserve">See ITK column of </w:t>
             </w:r>
             <w:r>
@@ -37458,71 +37632,71 @@
                 <w:sz w:val="22"/>
                 <w:szCs w:val="22"/>
               </w:rPr>
+              <w:t>Not populated</w:t>
+            </w:r>
+          </w:p>
+        </w:tc>
+        <w:tc>
+          <w:tcPr>
+            <w:tcW w:w="5757" w:type="dxa"/>
+          </w:tcPr>
+          <w:p>
+            <w:pPr>
+              <w:rPr>
+                <w:noProof/>
+                <w:sz w:val="22"/>
+                <w:szCs w:val="22"/>
+              </w:rPr>
+            </w:pPr>
+          </w:p>
+        </w:tc>
+        <w:tc>
+          <w:tcPr>
+            <w:tcW w:w="5757" w:type="dxa"/>
+          </w:tcPr>
+          <w:p>
+            <w:pPr>
+              <w:rPr>
+                <w:noProof/>
+                <w:color w:val="000000" w:themeColor="text1"/>
+                <w:sz w:val="22"/>
+                <w:szCs w:val="22"/>
+              </w:rPr>
+            </w:pPr>
+            <w:r>
+              <w:rPr>
+                <w:noProof/>
+                <w:color w:val="000000" w:themeColor="text1"/>
+                <w:sz w:val="22"/>
+                <w:szCs w:val="22"/>
+              </w:rPr>
+              <w:t>part of</w:t>
+            </w:r>
+          </w:p>
+        </w:tc>
+      </w:tr>
+      <w:tr>
+        <w:tc>
+          <w:tcPr>
+            <w:tcW w:w="5756" w:type="dxa"/>
+          </w:tcPr>
+          <w:p>
+            <w:pPr>
+              <w:rPr>
+                <w:rFonts w:cstheme="minorHAnsi"/>
+                <w:color w:val="FF0000"/>
+                <w:sz w:val="22"/>
+                <w:szCs w:val="22"/>
+              </w:rPr>
+            </w:pPr>
+            <w:r>
+              <w:rPr>
+                <w:rFonts w:cstheme="minorHAnsi"/>
+                <w:color w:val="FF0000"/>
+                <w:sz w:val="22"/>
+                <w:szCs w:val="22"/>
+              </w:rPr>
               <w:lastRenderedPageBreak/>
-              <w:t>Not populated</w:t>
-            </w:r>
-          </w:p>
-        </w:tc>
-        <w:tc>
-          <w:tcPr>
-            <w:tcW w:w="5757" w:type="dxa"/>
-          </w:tcPr>
-          <w:p>
-            <w:pPr>
-              <w:rPr>
-                <w:noProof/>
-                <w:sz w:val="22"/>
-                <w:szCs w:val="22"/>
-              </w:rPr>
-            </w:pPr>
-          </w:p>
-        </w:tc>
-        <w:tc>
-          <w:tcPr>
-            <w:tcW w:w="5757" w:type="dxa"/>
-          </w:tcPr>
-          <w:p>
-            <w:pPr>
-              <w:rPr>
-                <w:noProof/>
-                <w:color w:val="000000" w:themeColor="text1"/>
-                <w:sz w:val="22"/>
-                <w:szCs w:val="22"/>
-              </w:rPr>
-            </w:pPr>
-            <w:r>
-              <w:rPr>
-                <w:noProof/>
-                <w:color w:val="000000" w:themeColor="text1"/>
-                <w:sz w:val="22"/>
-                <w:szCs w:val="22"/>
-              </w:rPr>
-              <w:t>part of</w:t>
-            </w:r>
-          </w:p>
-        </w:tc>
-      </w:tr>
-      <w:tr>
-        <w:tc>
-          <w:tcPr>
-            <w:tcW w:w="5756" w:type="dxa"/>
-          </w:tcPr>
-          <w:p>
-            <w:pPr>
-              <w:rPr>
-                <w:rFonts w:cstheme="minorHAnsi"/>
-                <w:color w:val="FF0000"/>
-                <w:sz w:val="22"/>
-                <w:szCs w:val="22"/>
-              </w:rPr>
-            </w:pPr>
-            <w:r>
-              <w:rPr>
-                <w:rFonts w:cstheme="minorHAnsi"/>
-                <w:color w:val="FF0000"/>
-                <w:sz w:val="22"/>
-                <w:szCs w:val="22"/>
-              </w:rPr>
               <w:t>Not populated</w:t>
             </w:r>
           </w:p>
@@ -39438,6 +39612,7 @@
           <w:b/>
           <w:bCs/>
         </w:rPr>
+        <w:lastRenderedPageBreak/>
         <w:t>Practitioner Mapper</w:t>
       </w:r>
       <w:r>
@@ -41495,75 +41670,75 @@
                 <w:szCs w:val="22"/>
                 <w:lang w:val="en-US"/>
               </w:rPr>
+              <w:t>PPRF – author; ATND – Responsible Party</w:t>
+            </w:r>
+          </w:p>
+        </w:tc>
+        <w:tc>
+          <w:tcPr>
+            <w:tcW w:w="5757" w:type="dxa"/>
+          </w:tcPr>
+          <w:p>
+            <w:pPr>
+              <w:rPr>
+                <w:noProof/>
+                <w:sz w:val="22"/>
+                <w:szCs w:val="22"/>
+              </w:rPr>
+            </w:pPr>
+          </w:p>
+        </w:tc>
+        <w:tc>
+          <w:tcPr>
+            <w:tcW w:w="5757" w:type="dxa"/>
+          </w:tcPr>
+          <w:p>
+            <w:pPr>
+              <w:rPr>
+                <w:noProof/>
+                <w:color w:val="000000" w:themeColor="text1"/>
+                <w:sz w:val="22"/>
+                <w:szCs w:val="22"/>
+                <w:lang w:val="pl-PL"/>
+              </w:rPr>
+            </w:pPr>
+            <w:r>
+              <w:rPr>
+                <w:noProof/>
+                <w:color w:val="000000" w:themeColor="text1"/>
+                <w:sz w:val="22"/>
+                <w:szCs w:val="22"/>
+                <w:lang w:val="pl-PL"/>
+              </w:rPr>
+              <w:t>Type.code</w:t>
+            </w:r>
+          </w:p>
+        </w:tc>
+      </w:tr>
+      <w:tr>
+        <w:tc>
+          <w:tcPr>
+            <w:tcW w:w="5756" w:type="dxa"/>
+          </w:tcPr>
+          <w:p>
+            <w:pPr>
+              <w:rPr>
+                <w:rFonts w:cstheme="minorHAnsi"/>
+                <w:color w:val="000000" w:themeColor="text1"/>
+                <w:sz w:val="22"/>
+                <w:szCs w:val="22"/>
+                <w:lang w:val="pl-PL"/>
+              </w:rPr>
+            </w:pPr>
+            <w:r>
+              <w:rPr>
+                <w:rFonts w:cstheme="minorHAnsi"/>
+                <w:color w:val="000000" w:themeColor="text1"/>
+                <w:sz w:val="22"/>
+                <w:szCs w:val="22"/>
+                <w:lang w:val="pl-PL"/>
+              </w:rPr>
               <w:lastRenderedPageBreak/>
-              <w:t>PPRF – author; ATND – Responsible Party</w:t>
-            </w:r>
-          </w:p>
-        </w:tc>
-        <w:tc>
-          <w:tcPr>
-            <w:tcW w:w="5757" w:type="dxa"/>
-          </w:tcPr>
-          <w:p>
-            <w:pPr>
-              <w:rPr>
-                <w:noProof/>
-                <w:sz w:val="22"/>
-                <w:szCs w:val="22"/>
-              </w:rPr>
-            </w:pPr>
-          </w:p>
-        </w:tc>
-        <w:tc>
-          <w:tcPr>
-            <w:tcW w:w="5757" w:type="dxa"/>
-          </w:tcPr>
-          <w:p>
-            <w:pPr>
-              <w:rPr>
-                <w:noProof/>
-                <w:color w:val="000000" w:themeColor="text1"/>
-                <w:sz w:val="22"/>
-                <w:szCs w:val="22"/>
-                <w:lang w:val="pl-PL"/>
-              </w:rPr>
-            </w:pPr>
-            <w:r>
-              <w:rPr>
-                <w:noProof/>
-                <w:color w:val="000000" w:themeColor="text1"/>
-                <w:sz w:val="22"/>
-                <w:szCs w:val="22"/>
-                <w:lang w:val="pl-PL"/>
-              </w:rPr>
-              <w:t>Type.code</w:t>
-            </w:r>
-          </w:p>
-        </w:tc>
-      </w:tr>
-      <w:tr>
-        <w:tc>
-          <w:tcPr>
-            <w:tcW w:w="5756" w:type="dxa"/>
-          </w:tcPr>
-          <w:p>
-            <w:pPr>
-              <w:rPr>
-                <w:rFonts w:cstheme="minorHAnsi"/>
-                <w:color w:val="000000" w:themeColor="text1"/>
-                <w:sz w:val="22"/>
-                <w:szCs w:val="22"/>
-                <w:lang w:val="pl-PL"/>
-              </w:rPr>
-            </w:pPr>
-            <w:r>
-              <w:rPr>
-                <w:rFonts w:cstheme="minorHAnsi"/>
-                <w:color w:val="000000" w:themeColor="text1"/>
-                <w:sz w:val="22"/>
-                <w:szCs w:val="22"/>
-                <w:lang w:val="pl-PL"/>
-              </w:rPr>
               <w:t>Author/</w:t>
             </w:r>
             <w:proofErr w:type="spellStart"/>
@@ -43373,7 +43548,6 @@
           <w:sz w:val="20"/>
           <w:szCs w:val="20"/>
         </w:rPr>
-        <w:lastRenderedPageBreak/>
         <w:t>MessageHeader</w:t>
       </w:r>
     </w:p>
@@ -44291,7 +44465,7 @@
 </file>
 
 <file path=word/numbering.xml><?xml version="1.0" encoding="utf-8"?>
-<w:numbering xmlns:wpc="http://schemas.microsoft.com/office/word/2010/wordprocessingCanvas" xmlns:cx="http://schemas.microsoft.com/office/drawing/2014/chartex" xmlns:cx1="http://schemas.microsoft.com/office/drawing/2015/9/8/chartex" xmlns:cx2="http://schemas.microsoft.com/office/drawing/2015/10/21/chartex" xmlns:cx3="http://schemas.microsoft.com/office/drawing/2016/5/9/chartex" xmlns:cx4="http://schemas.microsoft.com/office/drawing/2016/5/10/chartex" xmlns:cx5="http://schemas.microsoft.com/office/drawing/2016/5/11/chartex" xmlns:cx6="http://schemas.microsoft.com/office/drawing/2016/5/12/chartex" xmlns:cx7="http://schemas.microsoft.com/office/drawing/2016/5/13/chartex" xmlns:cx8="http://schemas.microsoft.com/office/drawing/2016/5/14/chartex" xmlns:mc="http://schemas.openxmlformats.org/markup-compatibility/2006" xmlns:aink="http://schemas.microsoft.com/office/drawing/2016/ink" xmlns:am3d="http://schemas.microsoft.com/office/drawing/2017/model3d" xmlns:o="urn:schemas-microsoft-com:office:office" xmlns:r="http://schemas.openxmlformats.org/officeDocument/2006/relationships" xmlns:m="http://schemas.openxmlformats.org/officeDocument/2006/math" xmlns:v="urn:schemas-microsoft-com:vml" xmlns:wp14="http://schemas.microsoft.com/office/word/2010/wordprocessingDrawing" xmlns:wp="http://schemas.openxmlformats.org/drawingml/2006/wordprocessingDrawing" xmlns:w10="urn:schemas-microsoft-com:office:word" xmlns:w="http://schemas.openxmlformats.org/wordprocessingml/2006/main" xmlns:w14="http://schemas.microsoft.com/office/word/2010/wordml" xmlns:w15="http://schemas.microsoft.com/office/word/2012/wordml" xmlns:w16cex="http://schemas.microsoft.com/office/word/2018/wordml/cex" xmlns:w16cid="http://schemas.microsoft.com/office/word/2016/wordml/cid" xmlns:w16="http://schemas.microsoft.com/office/word/2018/wordml" xmlns:w16sdtdh="http://schemas.microsoft.com/office/word/2020/wordml/sdtdatahash" xmlns:w16se="http://schemas.microsoft.com/office/word/2015/wordml/symex" xmlns:wpg="http://schemas.microsoft.com/office/word/2010/wordprocessingGroup" xmlns:wpi="http://schemas.microsoft.com/office/word/2010/wordprocessingInk" xmlns:wne="http://schemas.microsoft.com/office/word/2006/wordml" xmlns:wps="http://schemas.microsoft.com/office/word/2010/wordprocessingShape" mc:Ignorable="w14 w15 w16se w16cid w16 w16cex w16sdtdh wp14">
+<w:numbering xmlns:wpc="http://schemas.microsoft.com/office/word/2010/wordprocessingCanvas" xmlns:cx="http://schemas.microsoft.com/office/drawing/2014/chartex" xmlns:cx1="http://schemas.microsoft.com/office/drawing/2015/9/8/chartex" xmlns:cx2="http://schemas.microsoft.com/office/drawing/2015/10/21/chartex" xmlns:cx3="http://schemas.microsoft.com/office/drawing/2016/5/9/chartex" xmlns:cx4="http://schemas.microsoft.com/office/drawing/2016/5/10/chartex" xmlns:cx5="http://schemas.microsoft.com/office/drawing/2016/5/11/chartex" xmlns:cx6="http://schemas.microsoft.com/office/drawing/2016/5/12/chartex" xmlns:cx7="http://schemas.microsoft.com/office/drawing/2016/5/13/chartex" xmlns:cx8="http://schemas.microsoft.com/office/drawing/2016/5/14/chartex" xmlns:mc="http://schemas.openxmlformats.org/markup-compatibility/2006" xmlns:aink="http://schemas.microsoft.com/office/drawing/2016/ink" xmlns:am3d="http://schemas.microsoft.com/office/drawing/2017/model3d" xmlns:o="urn:schemas-microsoft-com:office:office" xmlns:oel="http://schemas.microsoft.com/office/2019/extlst" xmlns:r="http://schemas.openxmlformats.org/officeDocument/2006/relationships" xmlns:m="http://schemas.openxmlformats.org/officeDocument/2006/math" xmlns:v="urn:schemas-microsoft-com:vml" xmlns:wp14="http://schemas.microsoft.com/office/word/2010/wordprocessingDrawing" xmlns:wp="http://schemas.openxmlformats.org/drawingml/2006/wordprocessingDrawing" xmlns:w10="urn:schemas-microsoft-com:office:word" xmlns:w="http://schemas.openxmlformats.org/wordprocessingml/2006/main" xmlns:w14="http://schemas.microsoft.com/office/word/2010/wordml" xmlns:w15="http://schemas.microsoft.com/office/word/2012/wordml" xmlns:w16cex="http://schemas.microsoft.com/office/word/2018/wordml/cex" xmlns:w16cid="http://schemas.microsoft.com/office/word/2016/wordml/cid" xmlns:w16="http://schemas.microsoft.com/office/word/2018/wordml" xmlns:w16sdtdh="http://schemas.microsoft.com/office/word/2020/wordml/sdtdatahash" xmlns:w16se="http://schemas.microsoft.com/office/word/2015/wordml/symex" xmlns:wpg="http://schemas.microsoft.com/office/word/2010/wordprocessingGroup" xmlns:wpi="http://schemas.microsoft.com/office/word/2010/wordprocessingInk" xmlns:wne="http://schemas.microsoft.com/office/word/2006/wordml" xmlns:wps="http://schemas.microsoft.com/office/word/2010/wordprocessingShape" mc:Ignorable="w14 w15 w16se w16cid w16 w16cex w16sdtdh wp14">
   <w:abstractNum w:abstractNumId="0" w15:restartNumberingAfterBreak="0">
     <w:nsid w:val="0A7F5070"/>
     <w:multiLevelType w:val="hybridMultilevel"/>
@@ -44493,10 +44667,10 @@
       </w:pPr>
     </w:lvl>
   </w:abstractNum>
-  <w:num w:numId="1">
+  <w:num w:numId="1" w16cid:durableId="1827089177">
     <w:abstractNumId w:val="0"/>
   </w:num>
-  <w:num w:numId="2">
+  <w:num w:numId="2" w16cid:durableId="1830170653">
     <w:abstractNumId w:val="1"/>
   </w:num>
 </w:numbering>

</xml_diff>